<commit_message>
New Papers. Finished Idiom Facts Section.
</commit_message>
<xml_diff>
--- a/Proposal/Project Proposal.docx
+++ b/Proposal/Project Proposal.docx
@@ -1,6 +1,6 @@
 
 <file path=word/document.xml><?xml version="1.0" encoding="utf-8"?>
-<w:document xmlns:wpc="http://schemas.microsoft.com/office/word/2010/wordprocessingCanvas" xmlns:cx="http://schemas.microsoft.com/office/drawing/2014/chartex" xmlns:cx1="http://schemas.microsoft.com/office/drawing/2015/9/8/chartex" xmlns:mc="http://schemas.openxmlformats.org/markup-compatibility/2006" xmlns:o="urn:schemas-microsoft-com:office:office" xmlns:r="http://schemas.openxmlformats.org/officeDocument/2006/relationships" xmlns:m="http://schemas.openxmlformats.org/officeDocument/2006/math" xmlns:v="urn:schemas-microsoft-com:vml" xmlns:wp14="http://schemas.microsoft.com/office/word/2010/wordprocessingDrawing" xmlns:wp="http://schemas.openxmlformats.org/drawingml/2006/wordprocessingDrawing" xmlns:w10="urn:schemas-microsoft-com:office:word" xmlns:w="http://schemas.openxmlformats.org/wordprocessingml/2006/main" xmlns:w14="http://schemas.microsoft.com/office/word/2010/wordml" xmlns:w15="http://schemas.microsoft.com/office/word/2012/wordml" xmlns:w16se="http://schemas.microsoft.com/office/word/2015/wordml/symex" xmlns:wpg="http://schemas.microsoft.com/office/word/2010/wordprocessingGroup" xmlns:wpi="http://schemas.microsoft.com/office/word/2010/wordprocessingInk" xmlns:wne="http://schemas.microsoft.com/office/word/2006/wordml" xmlns:wps="http://schemas.microsoft.com/office/word/2010/wordprocessingShape" mc:Ignorable="w14 w15 w16se wp14">
+<w:document xmlns:wpc="http://schemas.microsoft.com/office/word/2010/wordprocessingCanvas" xmlns:cx="http://schemas.microsoft.com/office/drawing/2014/chartex" xmlns:cx1="http://schemas.microsoft.com/office/drawing/2015/9/8/chartex" xmlns:cx2="http://schemas.microsoft.com/office/drawing/2015/10/21/chartex" xmlns:cx3="http://schemas.microsoft.com/office/drawing/2016/5/9/chartex" xmlns:cx4="http://schemas.microsoft.com/office/drawing/2016/5/10/chartex" xmlns:cx5="http://schemas.microsoft.com/office/drawing/2016/5/11/chartex" xmlns:cx6="http://schemas.microsoft.com/office/drawing/2016/5/12/chartex" xmlns:cx7="http://schemas.microsoft.com/office/drawing/2016/5/13/chartex" xmlns:cx8="http://schemas.microsoft.com/office/drawing/2016/5/14/chartex" xmlns:mc="http://schemas.openxmlformats.org/markup-compatibility/2006" xmlns:aink="http://schemas.microsoft.com/office/drawing/2016/ink" xmlns:am3d="http://schemas.microsoft.com/office/drawing/2017/model3d" xmlns:o="urn:schemas-microsoft-com:office:office" xmlns:r="http://schemas.openxmlformats.org/officeDocument/2006/relationships" xmlns:m="http://schemas.openxmlformats.org/officeDocument/2006/math" xmlns:v="urn:schemas-microsoft-com:vml" xmlns:wp14="http://schemas.microsoft.com/office/word/2010/wordprocessingDrawing" xmlns:wp="http://schemas.openxmlformats.org/drawingml/2006/wordprocessingDrawing" xmlns:w10="urn:schemas-microsoft-com:office:word" xmlns:w="http://schemas.openxmlformats.org/wordprocessingml/2006/main" xmlns:w14="http://schemas.microsoft.com/office/word/2010/wordml" xmlns:w15="http://schemas.microsoft.com/office/word/2012/wordml" xmlns:w16cid="http://schemas.microsoft.com/office/word/2016/wordml/cid" xmlns:w16se="http://schemas.microsoft.com/office/word/2015/wordml/symex" xmlns:wpg="http://schemas.microsoft.com/office/word/2010/wordprocessingGroup" xmlns:wpi="http://schemas.microsoft.com/office/word/2010/wordprocessingInk" xmlns:wne="http://schemas.microsoft.com/office/word/2006/wordml" xmlns:wps="http://schemas.microsoft.com/office/word/2010/wordprocessingShape" mc:Ignorable="w14 w15 w16se w16cid wp14">
   <w:body>
     <w:p>
       <w:pPr>
@@ -33,6 +33,7 @@
           <w:lang w:val="es-MX"/>
         </w:rPr>
       </w:pPr>
+      <w:proofErr w:type="spellStart"/>
       <w:r>
         <w:rPr>
           <w:b/>
@@ -41,17 +42,26 @@
         </w:rPr>
         <w:t>Name</w:t>
       </w:r>
+      <w:proofErr w:type="spellEnd"/>
       <w:r>
         <w:rPr>
           <w:lang w:val="es-MX"/>
         </w:rPr>
         <w:t xml:space="preserve">: </w:t>
       </w:r>
+      <w:proofErr w:type="spellStart"/>
       <w:r>
         <w:rPr>
           <w:lang w:val="es-MX"/>
         </w:rPr>
-        <w:t>Jose Juan Zavala Igles</w:t>
+        <w:t>Jose</w:t>
+      </w:r>
+      <w:proofErr w:type="spellEnd"/>
+      <w:r>
+        <w:rPr>
+          <w:lang w:val="es-MX"/>
+        </w:rPr>
+        <w:t xml:space="preserve"> Juan Zavala Igles</w:t>
       </w:r>
       <w:r>
         <w:rPr>
@@ -64,26 +74,26 @@
       <w:pPr>
         <w:pStyle w:val="AuthorDate"/>
         <w:rPr>
-          <w:lang w:val="en-US"/>
+          <w:lang w:val="es-MX"/>
         </w:rPr>
       </w:pPr>
       <w:r>
         <w:rPr>
           <w:b/>
           <w:bCs/>
-          <w:lang w:val="en-US"/>
+          <w:lang w:val="es-MX"/>
         </w:rPr>
         <w:t>Supervisor</w:t>
       </w:r>
       <w:r>
         <w:rPr>
-          <w:lang w:val="en-US"/>
+          <w:lang w:val="es-MX"/>
         </w:rPr>
         <w:t xml:space="preserve">: </w:t>
       </w:r>
       <w:r>
         <w:rPr>
-          <w:lang w:val="en-US"/>
+          <w:lang w:val="es-MX"/>
         </w:rPr>
         <w:t>Aline Villavicencio</w:t>
       </w:r>
@@ -1241,6 +1251,189 @@
         </w:rPr>
         <w:t xml:space="preserve">. </w:t>
       </w:r>
+      <w:r>
+        <w:rPr>
+          <w:lang w:eastAsia="en-GB" w:bidi="he-IL"/>
+        </w:rPr>
+        <w:t xml:space="preserve">Another great distinction is between the tasks of </w:t>
+      </w:r>
+      <w:r>
+        <w:rPr>
+          <w:i/>
+          <w:lang w:eastAsia="en-GB" w:bidi="he-IL"/>
+        </w:rPr>
+        <w:t>idiom</w:t>
+      </w:r>
+      <w:r>
+        <w:rPr>
+          <w:i/>
+          <w:lang w:eastAsia="en-GB" w:bidi="he-IL"/>
+        </w:rPr>
+        <w:t xml:space="preserve"> type</w:t>
+      </w:r>
+      <w:r>
+        <w:rPr>
+          <w:lang w:eastAsia="en-GB" w:bidi="he-IL"/>
+        </w:rPr>
+        <w:t xml:space="preserve"> and </w:t>
+      </w:r>
+      <w:r>
+        <w:rPr>
+          <w:i/>
+          <w:lang w:eastAsia="en-GB" w:bidi="he-IL"/>
+        </w:rPr>
+        <w:t>idiom token</w:t>
+      </w:r>
+      <w:r>
+        <w:rPr>
+          <w:lang w:eastAsia="en-GB" w:bidi="he-IL"/>
+        </w:rPr>
+        <w:t xml:space="preserve"> classification; while </w:t>
+      </w:r>
+      <w:r>
+        <w:rPr>
+          <w:i/>
+          <w:lang w:eastAsia="en-GB" w:bidi="he-IL"/>
+        </w:rPr>
+        <w:t>idiom type</w:t>
+      </w:r>
+      <w:r>
+        <w:rPr>
+          <w:lang w:eastAsia="en-GB" w:bidi="he-IL"/>
+        </w:rPr>
+        <w:t xml:space="preserve"> classification is the task of identifying expression with possible idiomatic interpretations, </w:t>
+      </w:r>
+      <w:r>
+        <w:rPr>
+          <w:i/>
+          <w:lang w:eastAsia="en-GB" w:bidi="he-IL"/>
+        </w:rPr>
+        <w:t xml:space="preserve">idiom token </w:t>
+      </w:r>
+      <w:r>
+        <w:rPr>
+          <w:lang w:eastAsia="en-GB" w:bidi="he-IL"/>
+        </w:rPr>
+        <w:t>classification focuses on distinguishing between idiomatic and literal usages of potentially idiomatic phrases</w:t>
+      </w:r>
+      <w:sdt>
+        <w:sdtPr>
+          <w:rPr>
+            <w:lang w:eastAsia="en-GB" w:bidi="he-IL"/>
+          </w:rPr>
+          <w:id w:val="1718244060"/>
+          <w:citation/>
+        </w:sdtPr>
+        <w:sdtContent>
+          <w:r>
+            <w:rPr>
+              <w:lang w:eastAsia="en-GB" w:bidi="he-IL"/>
+            </w:rPr>
+            <w:fldChar w:fldCharType="begin"/>
+          </w:r>
+          <w:r>
+            <w:rPr>
+              <w:lang w:val="en-US" w:eastAsia="en-GB" w:bidi="he-IL"/>
+            </w:rPr>
+            <w:instrText xml:space="preserve"> CITATION Sal16 \l 1033 </w:instrText>
+          </w:r>
+          <w:r>
+            <w:rPr>
+              <w:lang w:eastAsia="en-GB" w:bidi="he-IL"/>
+            </w:rPr>
+            <w:fldChar w:fldCharType="separate"/>
+          </w:r>
+          <w:r>
+            <w:rPr>
+              <w:noProof/>
+              <w:lang w:val="en-US" w:eastAsia="en-GB" w:bidi="he-IL"/>
+            </w:rPr>
+            <w:t xml:space="preserve"> </w:t>
+          </w:r>
+          <w:r>
+            <w:rPr>
+              <w:noProof/>
+              <w:lang w:val="en-US" w:eastAsia="en-GB" w:bidi="he-IL"/>
+            </w:rPr>
+            <w:t>[5]</w:t>
+          </w:r>
+          <w:r>
+            <w:rPr>
+              <w:lang w:eastAsia="en-GB" w:bidi="he-IL"/>
+            </w:rPr>
+            <w:fldChar w:fldCharType="end"/>
+          </w:r>
+        </w:sdtContent>
+      </w:sdt>
+      <w:r>
+        <w:rPr>
+          <w:lang w:eastAsia="en-GB" w:bidi="he-IL"/>
+        </w:rPr>
+        <w:t>.</w:t>
+      </w:r>
+    </w:p>
+    <w:p>
+      <w:pPr>
+        <w:jc w:val="both"/>
+        <w:rPr>
+          <w:lang w:eastAsia="en-GB" w:bidi="he-IL"/>
+        </w:rPr>
+      </w:pPr>
+      <w:r>
+        <w:rPr>
+          <w:lang w:eastAsia="en-GB" w:bidi="he-IL"/>
+        </w:rPr>
+        <w:t>This research proposal will focus on the task of</w:t>
+      </w:r>
+      <w:r>
+        <w:rPr>
+          <w:lang w:eastAsia="en-GB" w:bidi="he-IL"/>
+        </w:rPr>
+        <w:t xml:space="preserve"> detecting idiomatic usage</w:t>
+      </w:r>
+      <w:r>
+        <w:rPr>
+          <w:lang w:eastAsia="en-GB" w:bidi="he-IL"/>
+        </w:rPr>
+        <w:t xml:space="preserve"> </w:t>
+      </w:r>
+      <w:r>
+        <w:rPr>
+          <w:lang w:eastAsia="en-GB" w:bidi="he-IL"/>
+        </w:rPr>
+        <w:t xml:space="preserve">of </w:t>
+      </w:r>
+      <w:r>
+        <w:rPr>
+          <w:lang w:eastAsia="en-GB" w:bidi="he-IL"/>
+        </w:rPr>
+        <w:t>token-level (</w:t>
+      </w:r>
+      <w:r>
+        <w:rPr>
+          <w:i/>
+          <w:lang w:eastAsia="en-GB" w:bidi="he-IL"/>
+        </w:rPr>
+        <w:t>idiom token</w:t>
+      </w:r>
+      <w:r>
+        <w:rPr>
+          <w:lang w:eastAsia="en-GB" w:bidi="he-IL"/>
+        </w:rPr>
+        <w:t xml:space="preserve"> classification) </w:t>
+      </w:r>
+      <w:r>
+        <w:rPr>
+          <w:lang w:eastAsia="en-GB" w:bidi="he-IL"/>
+        </w:rPr>
+        <w:t>English VNCs</w:t>
+      </w:r>
+      <w:r>
+        <w:rPr>
+          <w:lang w:eastAsia="en-GB" w:bidi="he-IL"/>
+        </w:rPr>
+        <w:t>.</w:t>
+      </w:r>
     </w:p>
     <w:p>
       <w:pPr>
@@ -1353,12 +1546,21 @@
         </w:rPr>
         <w:t xml:space="preserve"> VNCs exhibit </w:t>
       </w:r>
+      <w:proofErr w:type="spellStart"/>
       <w:r>
         <w:rPr>
           <w:b/>
           <w:lang w:eastAsia="en-GB" w:bidi="he-IL"/>
         </w:rPr>
-        <w:t>lexico-syntactic fixedness</w:t>
+        <w:t>lexico</w:t>
+      </w:r>
+      <w:proofErr w:type="spellEnd"/>
+      <w:r>
+        <w:rPr>
+          <w:b/>
+          <w:lang w:eastAsia="en-GB" w:bidi="he-IL"/>
+        </w:rPr>
+        <w:t>-syntactic fixedness</w:t>
       </w:r>
       <w:sdt>
         <w:sdtPr>
@@ -1751,6 +1953,7 @@
           <w:b/>
           <w:lang w:eastAsia="en-GB" w:bidi="he-IL"/>
         </w:rPr>
+        <w:lastRenderedPageBreak/>
         <w:t xml:space="preserve">Syntactic-fixedness </w:t>
       </w:r>
       <w:r>
@@ -1866,7 +2069,21 @@
         <w:rPr>
           <w:lang w:eastAsia="en-GB" w:bidi="he-IL"/>
         </w:rPr>
-        <w:t xml:space="preserve">Following on the concept of lexico-syntactic fixedness, a corpus-based study by </w:t>
+        <w:t xml:space="preserve">Following on the concept of </w:t>
+      </w:r>
+      <w:proofErr w:type="spellStart"/>
+      <w:r>
+        <w:rPr>
+          <w:lang w:eastAsia="en-GB" w:bidi="he-IL"/>
+        </w:rPr>
+        <w:t>lexico</w:t>
+      </w:r>
+      <w:proofErr w:type="spellEnd"/>
+      <w:r>
+        <w:rPr>
+          <w:lang w:eastAsia="en-GB" w:bidi="he-IL"/>
+        </w:rPr>
+        <w:t xml:space="preserve">-syntactic fixedness, a corpus-based study by </w:t>
       </w:r>
       <w:sdt>
         <w:sdtPr>
@@ -1876,6 +2093,7 @@
           <w:id w:val="206298796"/>
           <w:citation/>
         </w:sdtPr>
+        <w:sdtEndPr/>
         <w:sdtContent>
           <w:r>
             <w:rPr>
@@ -1900,7 +2118,7 @@
               <w:noProof/>
               <w:lang w:eastAsia="en-GB" w:bidi="he-IL"/>
             </w:rPr>
-            <w:t>[5]</w:t>
+            <w:t>[6]</w:t>
           </w:r>
           <w:r>
             <w:rPr>
@@ -1914,20 +2132,25 @@
         <w:rPr>
           <w:lang w:eastAsia="en-GB" w:bidi="he-IL"/>
         </w:rPr>
-        <w:t xml:space="preserve"> demonstrates that idiomatic phrases are not as fixed as literature assumed in the past, </w:t>
-      </w:r>
-      <w:r>
-        <w:rPr>
-          <w:lang w:eastAsia="en-GB" w:bidi="he-IL"/>
-        </w:rPr>
-        <w:lastRenderedPageBreak/>
-        <w:t xml:space="preserve">since “the corpus data in this chapter show that-in contrast to nonidiomatic combinations of words-idioms have strongly preferred canonical form, but at the same time the occurrence of idiom variation is too common to be ignored”. This sounds redundant, </w:t>
-      </w:r>
-      <w:r>
-        <w:rPr>
-          <w:lang w:eastAsia="en-GB" w:bidi="he-IL"/>
-        </w:rPr>
-        <w:t xml:space="preserve">as it says that idiomatic VNC identification has to be on the lookout for any form of VNC variation since they can all be idiomatic. However, it also stablishes the </w:t>
+        <w:t xml:space="preserve"> demonstrates that idiomatic phrases are not as fixed as literature assumed in the past, since “the corpus data in this chapter show that-in contrast to nonidiomatic combinations of words-idioms have strongly preferred canonical form, but at the same time the occurrence of idiom variation is too common to be ignored”. This sounds redundant, </w:t>
+      </w:r>
+      <w:r>
+        <w:rPr>
+          <w:lang w:eastAsia="en-GB" w:bidi="he-IL"/>
+        </w:rPr>
+        <w:t xml:space="preserve">as it says that idiomatic VNC identification </w:t>
+      </w:r>
+      <w:r>
+        <w:rPr>
+          <w:lang w:eastAsia="en-GB" w:bidi="he-IL"/>
+        </w:rPr>
+        <w:t>must</w:t>
+      </w:r>
+      <w:r>
+        <w:rPr>
+          <w:lang w:eastAsia="en-GB" w:bidi="he-IL"/>
+        </w:rPr>
+        <w:t xml:space="preserve"> be on the lookout for any form of VNC variation since they can all be idiomatic. However, it also stablishes the </w:t>
       </w:r>
       <w:r>
         <w:rPr>
@@ -1953,7 +2176,21 @@
         <w:rPr>
           <w:lang w:eastAsia="en-GB" w:bidi="he-IL"/>
         </w:rPr>
-        <w:t>), as a startup point for their</w:t>
+        <w:t xml:space="preserve">), as a </w:t>
+      </w:r>
+      <w:proofErr w:type="spellStart"/>
+      <w:r>
+        <w:rPr>
+          <w:lang w:eastAsia="en-GB" w:bidi="he-IL"/>
+        </w:rPr>
+        <w:t>startup</w:t>
+      </w:r>
+      <w:proofErr w:type="spellEnd"/>
+      <w:r>
+        <w:rPr>
+          <w:lang w:eastAsia="en-GB" w:bidi="he-IL"/>
+        </w:rPr>
+        <w:t xml:space="preserve"> point for their</w:t>
       </w:r>
       <w:r>
         <w:rPr>
@@ -1981,6 +2218,7 @@
           <w:id w:val="-1215192654"/>
           <w:citation/>
         </w:sdtPr>
+        <w:sdtEndPr/>
         <w:sdtContent>
           <w:r>
             <w:rPr>
@@ -2191,8 +2429,17 @@
           <w:b/>
           <w:lang w:eastAsia="en-GB" w:bidi="he-IL"/>
         </w:rPr>
-        <w:t>semantic analyzability</w:t>
-      </w:r>
+        <w:t xml:space="preserve">semantic </w:t>
+      </w:r>
+      <w:proofErr w:type="spellStart"/>
+      <w:r>
+        <w:rPr>
+          <w:b/>
+          <w:lang w:eastAsia="en-GB" w:bidi="he-IL"/>
+        </w:rPr>
+        <w:t>analyzability</w:t>
+      </w:r>
+      <w:proofErr w:type="spellEnd"/>
       <w:sdt>
         <w:sdtPr>
           <w:rPr>
@@ -2246,7 +2493,33 @@
         <w:rPr>
           <w:lang w:eastAsia="en-GB" w:bidi="he-IL"/>
         </w:rPr>
-        <w:t xml:space="preserve"> To say that an idiomatic VNC is semantically analysable means that the constituents contribute by their independent meanings to the idiomatic interpretation; so the more semantically analyzable an idiom is, the easier it is to interpret the idiomatic meaning from its constituents</w:t>
+        <w:t xml:space="preserve"> To say that an idiomatic VNC is semantically analysable means that the constituents contribute by their independent meanings to the idiomatic interpretation; </w:t>
+      </w:r>
+      <w:r>
+        <w:rPr>
+          <w:lang w:eastAsia="en-GB" w:bidi="he-IL"/>
+        </w:rPr>
+        <w:t>so,</w:t>
+      </w:r>
+      <w:r>
+        <w:rPr>
+          <w:lang w:eastAsia="en-GB" w:bidi="he-IL"/>
+        </w:rPr>
+        <w:t xml:space="preserve"> the more semantically </w:t>
+      </w:r>
+      <w:proofErr w:type="spellStart"/>
+      <w:r>
+        <w:rPr>
+          <w:lang w:eastAsia="en-GB" w:bidi="he-IL"/>
+        </w:rPr>
+        <w:t>analyzable</w:t>
+      </w:r>
+      <w:proofErr w:type="spellEnd"/>
+      <w:r>
+        <w:rPr>
+          <w:lang w:eastAsia="en-GB" w:bidi="he-IL"/>
+        </w:rPr>
+        <w:t xml:space="preserve"> an idiom is, the easier it is to interpret the idiomatic meaning from its constituents</w:t>
       </w:r>
       <w:sdt>
         <w:sdtPr>
@@ -2297,46 +2570,97 @@
         </w:rPr>
         <w:t>.</w:t>
       </w:r>
-      <w:bookmarkStart w:id="3" w:name="_GoBack"/>
+    </w:p>
+    <w:p>
+      <w:pPr>
+        <w:pStyle w:val="Heading2"/>
+        <w:rPr>
+          <w:lang w:eastAsia="en-GB" w:bidi="he-IL"/>
+        </w:rPr>
+      </w:pPr>
+      <w:bookmarkStart w:id="3" w:name="_Toc2862692"/>
+      <w:r>
+        <w:rPr>
+          <w:lang w:eastAsia="en-GB" w:bidi="he-IL"/>
+        </w:rPr>
+        <w:t>Supervised Methods</w:t>
+      </w:r>
       <w:bookmarkEnd w:id="3"/>
     </w:p>
     <w:p>
       <w:pPr>
-        <w:pStyle w:val="Heading2"/>
-        <w:rPr>
-          <w:lang w:eastAsia="en-GB" w:bidi="he-IL"/>
-        </w:rPr>
-      </w:pPr>
-      <w:bookmarkStart w:id="4" w:name="_Toc2862692"/>
-      <w:r>
-        <w:rPr>
-          <w:lang w:eastAsia="en-GB" w:bidi="he-IL"/>
-        </w:rPr>
-        <w:t>Supervised Methods</w:t>
-      </w:r>
+        <w:ind w:left="576"/>
+        <w:rPr>
+          <w:lang w:eastAsia="en-GB" w:bidi="he-IL"/>
+        </w:rPr>
+      </w:pPr>
+      <w:r>
+        <w:rPr>
+          <w:lang w:eastAsia="en-GB" w:bidi="he-IL"/>
+        </w:rPr>
+        <w:t>//</w:t>
+      </w:r>
+      <w:r>
+        <w:rPr>
+          <w:lang w:eastAsia="en-GB" w:bidi="he-IL"/>
+        </w:rPr>
+        <w:t xml:space="preserve"> Models: SVM</w:t>
+      </w:r>
+      <w:r>
+        <w:rPr>
+          <w:lang w:eastAsia="en-GB" w:bidi="he-IL"/>
+        </w:rPr>
+        <w:t xml:space="preserve"> (linear and polynomial kernels)</w:t>
+      </w:r>
+      <w:bookmarkStart w:id="4" w:name="_GoBack"/>
       <w:bookmarkEnd w:id="4"/>
+      <w:r>
+        <w:rPr>
+          <w:lang w:eastAsia="en-GB" w:bidi="he-IL"/>
+        </w:rPr>
+        <w:t>, K-NNs</w:t>
+      </w:r>
     </w:p>
     <w:p>
       <w:pPr>
-        <w:rPr>
-          <w:lang w:eastAsia="en-GB" w:bidi="he-IL"/>
-        </w:rPr>
-      </w:pPr>
-      <w:r>
-        <w:rPr>
-          <w:lang w:eastAsia="en-GB" w:bidi="he-IL"/>
-        </w:rPr>
-        <w:t xml:space="preserve">// Talk about supervised methods such as </w:t>
+        <w:jc w:val="both"/>
+        <w:rPr>
+          <w:lang w:eastAsia="en-GB" w:bidi="he-IL"/>
+        </w:rPr>
+      </w:pPr>
+      <w:r>
+        <w:rPr>
+          <w:lang w:eastAsia="en-GB" w:bidi="he-IL"/>
+        </w:rPr>
+        <w:t xml:space="preserve">Unsupervised model training for idiomatic phrase detection focuses on identifying if a given excerpt of a sentence is of idiomatic or literal meaning. This approach usually tackles </w:t>
+      </w:r>
+      <w:r>
+        <w:rPr>
+          <w:u w:val="single"/>
+          <w:lang w:eastAsia="en-GB" w:bidi="he-IL"/>
+        </w:rPr>
+        <w:t>token-level</w:t>
+      </w:r>
+      <w:r>
+        <w:rPr>
+          <w:lang w:eastAsia="en-GB" w:bidi="he-IL"/>
+        </w:rPr>
+        <w:t xml:space="preserve"> identification of VNCs as a supervised binary classification problem</w:t>
+      </w:r>
+      <w:r>
+        <w:rPr>
+          <w:lang w:eastAsia="en-GB" w:bidi="he-IL"/>
+        </w:rPr>
+        <w:t>, classifying the use of a VNC as idiomatic of literal</w:t>
       </w:r>
       <w:sdt>
         <w:sdtPr>
           <w:rPr>
             <w:lang w:eastAsia="en-GB" w:bidi="he-IL"/>
           </w:rPr>
-          <w:id w:val="1154337875"/>
+          <w:id w:val="-624543885"/>
           <w:citation/>
         </w:sdtPr>
-        <w:sdtEndPr/>
         <w:sdtContent>
           <w:r>
             <w:rPr>
@@ -2346,9 +2670,9 @@
           </w:r>
           <w:r>
             <w:rPr>
-              <w:lang w:eastAsia="en-GB" w:bidi="he-IL"/>
-            </w:rPr>
-            <w:instrText xml:space="preserve"> CITATION Kin18 \l 2057 </w:instrText>
+              <w:lang w:val="en-US" w:eastAsia="en-GB" w:bidi="he-IL"/>
+            </w:rPr>
+            <w:instrText xml:space="preserve"> CITATION Kin18 \l 1033 </w:instrText>
           </w:r>
           <w:r>
             <w:rPr>
@@ -2359,7 +2683,14 @@
           <w:r>
             <w:rPr>
               <w:noProof/>
-              <w:lang w:eastAsia="en-GB" w:bidi="he-IL"/>
+              <w:lang w:val="en-US" w:eastAsia="en-GB" w:bidi="he-IL"/>
+            </w:rPr>
+            <w:t xml:space="preserve"> </w:t>
+          </w:r>
+          <w:r>
+            <w:rPr>
+              <w:noProof/>
+              <w:lang w:val="en-US" w:eastAsia="en-GB" w:bidi="he-IL"/>
             </w:rPr>
             <w:t>[1]</w:t>
           </w:r>
@@ -2371,6 +2702,61 @@
           </w:r>
         </w:sdtContent>
       </w:sdt>
+      <w:sdt>
+        <w:sdtPr>
+          <w:rPr>
+            <w:lang w:eastAsia="en-GB" w:bidi="he-IL"/>
+          </w:rPr>
+          <w:id w:val="46113654"/>
+          <w:citation/>
+        </w:sdtPr>
+        <w:sdtContent>
+          <w:r>
+            <w:rPr>
+              <w:lang w:eastAsia="en-GB" w:bidi="he-IL"/>
+            </w:rPr>
+            <w:fldChar w:fldCharType="begin"/>
+          </w:r>
+          <w:r>
+            <w:rPr>
+              <w:lang w:val="en-US" w:eastAsia="en-GB" w:bidi="he-IL"/>
+            </w:rPr>
+            <w:instrText xml:space="preserve"> CITATION Sal16 \l 1033 </w:instrText>
+          </w:r>
+          <w:r>
+            <w:rPr>
+              <w:lang w:eastAsia="en-GB" w:bidi="he-IL"/>
+            </w:rPr>
+            <w:fldChar w:fldCharType="separate"/>
+          </w:r>
+          <w:r>
+            <w:rPr>
+              <w:noProof/>
+              <w:lang w:val="en-US" w:eastAsia="en-GB" w:bidi="he-IL"/>
+            </w:rPr>
+            <w:t xml:space="preserve"> </w:t>
+          </w:r>
+          <w:r>
+            <w:rPr>
+              <w:noProof/>
+              <w:lang w:val="en-US" w:eastAsia="en-GB" w:bidi="he-IL"/>
+            </w:rPr>
+            <w:t>[5]</w:t>
+          </w:r>
+          <w:r>
+            <w:rPr>
+              <w:lang w:eastAsia="en-GB" w:bidi="he-IL"/>
+            </w:rPr>
+            <w:fldChar w:fldCharType="end"/>
+          </w:r>
+        </w:sdtContent>
+      </w:sdt>
+      <w:r>
+        <w:rPr>
+          <w:lang w:eastAsia="en-GB" w:bidi="he-IL"/>
+        </w:rPr>
+        <w:t>.</w:t>
+      </w:r>
     </w:p>
     <w:p>
       <w:pPr>
@@ -2543,6 +2929,7 @@
       <w:bookmarkStart w:id="6" w:name="_Toc211341769"/>
       <w:bookmarkStart w:id="7" w:name="_Toc2862694"/>
       <w:r>
+        <w:lastRenderedPageBreak/>
         <w:t>Acknowledgements</w:t>
       </w:r>
       <w:bookmarkEnd w:id="6"/>
@@ -2577,7 +2964,6 @@
       <w:bookmarkStart w:id="8" w:name="_Toc211341770"/>
       <w:bookmarkStart w:id="9" w:name="_Toc2862695"/>
       <w:r>
-        <w:lastRenderedPageBreak/>
         <w:t>References</w:t>
       </w:r>
       <w:bookmarkEnd w:id="0"/>
@@ -2628,7 +3014,7 @@
       </w:tblGrid>
       <w:tr>
         <w:trPr>
-          <w:divId w:val="713969002"/>
+          <w:divId w:val="690227524"/>
           <w:tblCellSpacing w:w="15" w:type="dxa"/>
         </w:trPr>
         <w:tc>
@@ -2689,7 +3075,7 @@
       </w:tr>
       <w:tr>
         <w:trPr>
-          <w:divId w:val="713969002"/>
+          <w:divId w:val="690227524"/>
           <w:tblCellSpacing w:w="15" w:type="dxa"/>
         </w:trPr>
         <w:tc>
@@ -2749,7 +3135,7 @@
       </w:tr>
       <w:tr>
         <w:trPr>
-          <w:divId w:val="713969002"/>
+          <w:divId w:val="690227524"/>
           <w:tblCellSpacing w:w="15" w:type="dxa"/>
         </w:trPr>
         <w:tc>
@@ -2809,7 +3195,7 @@
       </w:tr>
       <w:tr>
         <w:trPr>
-          <w:divId w:val="713969002"/>
+          <w:divId w:val="690227524"/>
           <w:tblCellSpacing w:w="15" w:type="dxa"/>
         </w:trPr>
         <w:tc>
@@ -2869,7 +3255,7 @@
       </w:tr>
       <w:tr>
         <w:trPr>
-          <w:divId w:val="713969002"/>
+          <w:divId w:val="690227524"/>
           <w:tblCellSpacing w:w="15" w:type="dxa"/>
         </w:trPr>
         <w:tc>
@@ -2908,6 +3294,66 @@
               <w:rPr>
                 <w:noProof/>
               </w:rPr>
+              <w:t xml:space="preserve">G. D. Salton, R. J. Ross and J. D. Kelleher, “Idiom Token Classification using Sentential Distributed Semantics,” in </w:t>
+            </w:r>
+            <w:r>
+              <w:rPr>
+                <w:i/>
+                <w:iCs/>
+                <w:noProof/>
+              </w:rPr>
+              <w:t>Proceedings of the 54th Annual Meeting of the Association for Computational Linguistics</w:t>
+            </w:r>
+            <w:r>
+              <w:rPr>
+                <w:noProof/>
+              </w:rPr>
+              <w:t xml:space="preserve">, Berlin, 2016. </w:t>
+            </w:r>
+          </w:p>
+        </w:tc>
+      </w:tr>
+      <w:tr>
+        <w:trPr>
+          <w:divId w:val="690227524"/>
+          <w:tblCellSpacing w:w="15" w:type="dxa"/>
+        </w:trPr>
+        <w:tc>
+          <w:tcPr>
+            <w:tcW w:w="50" w:type="pct"/>
+            <w:hideMark/>
+          </w:tcPr>
+          <w:p>
+            <w:pPr>
+              <w:pStyle w:val="Bibliography"/>
+              <w:rPr>
+                <w:noProof/>
+              </w:rPr>
+            </w:pPr>
+            <w:r>
+              <w:rPr>
+                <w:noProof/>
+              </w:rPr>
+              <w:t xml:space="preserve">[6] </w:t>
+            </w:r>
+          </w:p>
+        </w:tc>
+        <w:tc>
+          <w:tcPr>
+            <w:tcW w:w="0" w:type="auto"/>
+            <w:hideMark/>
+          </w:tcPr>
+          <w:p>
+            <w:pPr>
+              <w:pStyle w:val="Bibliography"/>
+              <w:rPr>
+                <w:noProof/>
+              </w:rPr>
+            </w:pPr>
+            <w:r>
+              <w:rPr>
+                <w:noProof/>
+              </w:rPr>
               <w:t>S. Z. Riehemann, “A Constructional Approach to Idioms and Word Formation,” Stanford University, Stanford, 2001.</w:t>
             </w:r>
           </w:p>
@@ -2916,7 +3362,7 @@
     </w:tbl>
     <w:p>
       <w:pPr>
-        <w:divId w:val="713969002"/>
+        <w:divId w:val="690227524"/>
         <w:rPr>
           <w:noProof/>
         </w:rPr>
@@ -2988,7 +3434,7 @@
 </file>
 
 <file path=word/endnotes.xml><?xml version="1.0" encoding="utf-8"?>
-<w:endnotes xmlns:wpc="http://schemas.microsoft.com/office/word/2010/wordprocessingCanvas" xmlns:cx="http://schemas.microsoft.com/office/drawing/2014/chartex" xmlns:cx1="http://schemas.microsoft.com/office/drawing/2015/9/8/chartex" xmlns:mc="http://schemas.openxmlformats.org/markup-compatibility/2006" xmlns:o="urn:schemas-microsoft-com:office:office" xmlns:r="http://schemas.openxmlformats.org/officeDocument/2006/relationships" xmlns:m="http://schemas.openxmlformats.org/officeDocument/2006/math" xmlns:v="urn:schemas-microsoft-com:vml" xmlns:wp14="http://schemas.microsoft.com/office/word/2010/wordprocessingDrawing" xmlns:wp="http://schemas.openxmlformats.org/drawingml/2006/wordprocessingDrawing" xmlns:w10="urn:schemas-microsoft-com:office:word" xmlns:w="http://schemas.openxmlformats.org/wordprocessingml/2006/main" xmlns:w14="http://schemas.microsoft.com/office/word/2010/wordml" xmlns:w15="http://schemas.microsoft.com/office/word/2012/wordml" xmlns:w16se="http://schemas.microsoft.com/office/word/2015/wordml/symex" xmlns:wpg="http://schemas.microsoft.com/office/word/2010/wordprocessingGroup" xmlns:wpi="http://schemas.microsoft.com/office/word/2010/wordprocessingInk" xmlns:wne="http://schemas.microsoft.com/office/word/2006/wordml" xmlns:wps="http://schemas.microsoft.com/office/word/2010/wordprocessingShape" mc:Ignorable="w14 w15 w16se wp14">
+<w:endnotes xmlns:wpc="http://schemas.microsoft.com/office/word/2010/wordprocessingCanvas" xmlns:cx="http://schemas.microsoft.com/office/drawing/2014/chartex" xmlns:cx1="http://schemas.microsoft.com/office/drawing/2015/9/8/chartex" xmlns:cx2="http://schemas.microsoft.com/office/drawing/2015/10/21/chartex" xmlns:cx3="http://schemas.microsoft.com/office/drawing/2016/5/9/chartex" xmlns:cx4="http://schemas.microsoft.com/office/drawing/2016/5/10/chartex" xmlns:cx5="http://schemas.microsoft.com/office/drawing/2016/5/11/chartex" xmlns:cx6="http://schemas.microsoft.com/office/drawing/2016/5/12/chartex" xmlns:cx7="http://schemas.microsoft.com/office/drawing/2016/5/13/chartex" xmlns:cx8="http://schemas.microsoft.com/office/drawing/2016/5/14/chartex" xmlns:mc="http://schemas.openxmlformats.org/markup-compatibility/2006" xmlns:aink="http://schemas.microsoft.com/office/drawing/2016/ink" xmlns:am3d="http://schemas.microsoft.com/office/drawing/2017/model3d" xmlns:o="urn:schemas-microsoft-com:office:office" xmlns:r="http://schemas.openxmlformats.org/officeDocument/2006/relationships" xmlns:m="http://schemas.openxmlformats.org/officeDocument/2006/math" xmlns:v="urn:schemas-microsoft-com:vml" xmlns:wp14="http://schemas.microsoft.com/office/word/2010/wordprocessingDrawing" xmlns:wp="http://schemas.openxmlformats.org/drawingml/2006/wordprocessingDrawing" xmlns:w10="urn:schemas-microsoft-com:office:word" xmlns:w="http://schemas.openxmlformats.org/wordprocessingml/2006/main" xmlns:w14="http://schemas.microsoft.com/office/word/2010/wordml" xmlns:w15="http://schemas.microsoft.com/office/word/2012/wordml" xmlns:w16cid="http://schemas.microsoft.com/office/word/2016/wordml/cid" xmlns:w16se="http://schemas.microsoft.com/office/word/2015/wordml/symex" xmlns:wpg="http://schemas.microsoft.com/office/word/2010/wordprocessingGroup" xmlns:wpi="http://schemas.microsoft.com/office/word/2010/wordprocessingInk" xmlns:wne="http://schemas.microsoft.com/office/word/2006/wordml" xmlns:wps="http://schemas.microsoft.com/office/word/2010/wordprocessingShape" mc:Ignorable="w14 w15 w16se w16cid wp14">
   <w:endnote w:type="separator" w:id="-1">
     <w:p>
       <w:r>
@@ -3009,7 +3455,7 @@
 </file>
 
 <file path=word/footer1.xml><?xml version="1.0" encoding="utf-8"?>
-<w:ftr xmlns:wpc="http://schemas.microsoft.com/office/word/2010/wordprocessingCanvas" xmlns:cx="http://schemas.microsoft.com/office/drawing/2014/chartex" xmlns:cx1="http://schemas.microsoft.com/office/drawing/2015/9/8/chartex" xmlns:mc="http://schemas.openxmlformats.org/markup-compatibility/2006" xmlns:o="urn:schemas-microsoft-com:office:office" xmlns:r="http://schemas.openxmlformats.org/officeDocument/2006/relationships" xmlns:m="http://schemas.openxmlformats.org/officeDocument/2006/math" xmlns:v="urn:schemas-microsoft-com:vml" xmlns:wp14="http://schemas.microsoft.com/office/word/2010/wordprocessingDrawing" xmlns:wp="http://schemas.openxmlformats.org/drawingml/2006/wordprocessingDrawing" xmlns:w10="urn:schemas-microsoft-com:office:word" xmlns:w="http://schemas.openxmlformats.org/wordprocessingml/2006/main" xmlns:w14="http://schemas.microsoft.com/office/word/2010/wordml" xmlns:w15="http://schemas.microsoft.com/office/word/2012/wordml" xmlns:w16se="http://schemas.microsoft.com/office/word/2015/wordml/symex" xmlns:wpg="http://schemas.microsoft.com/office/word/2010/wordprocessingGroup" xmlns:wpi="http://schemas.microsoft.com/office/word/2010/wordprocessingInk" xmlns:wne="http://schemas.microsoft.com/office/word/2006/wordml" xmlns:wps="http://schemas.microsoft.com/office/word/2010/wordprocessingShape" mc:Ignorable="w14 w15 w16se wp14">
+<w:ftr xmlns:wpc="http://schemas.microsoft.com/office/word/2010/wordprocessingCanvas" xmlns:cx="http://schemas.microsoft.com/office/drawing/2014/chartex" xmlns:cx1="http://schemas.microsoft.com/office/drawing/2015/9/8/chartex" xmlns:cx2="http://schemas.microsoft.com/office/drawing/2015/10/21/chartex" xmlns:cx3="http://schemas.microsoft.com/office/drawing/2016/5/9/chartex" xmlns:cx4="http://schemas.microsoft.com/office/drawing/2016/5/10/chartex" xmlns:cx5="http://schemas.microsoft.com/office/drawing/2016/5/11/chartex" xmlns:cx6="http://schemas.microsoft.com/office/drawing/2016/5/12/chartex" xmlns:cx7="http://schemas.microsoft.com/office/drawing/2016/5/13/chartex" xmlns:cx8="http://schemas.microsoft.com/office/drawing/2016/5/14/chartex" xmlns:mc="http://schemas.openxmlformats.org/markup-compatibility/2006" xmlns:aink="http://schemas.microsoft.com/office/drawing/2016/ink" xmlns:am3d="http://schemas.microsoft.com/office/drawing/2017/model3d" xmlns:o="urn:schemas-microsoft-com:office:office" xmlns:r="http://schemas.openxmlformats.org/officeDocument/2006/relationships" xmlns:m="http://schemas.openxmlformats.org/officeDocument/2006/math" xmlns:v="urn:schemas-microsoft-com:vml" xmlns:wp14="http://schemas.microsoft.com/office/word/2010/wordprocessingDrawing" xmlns:wp="http://schemas.openxmlformats.org/drawingml/2006/wordprocessingDrawing" xmlns:w10="urn:schemas-microsoft-com:office:word" xmlns:w="http://schemas.openxmlformats.org/wordprocessingml/2006/main" xmlns:w14="http://schemas.microsoft.com/office/word/2010/wordml" xmlns:w15="http://schemas.microsoft.com/office/word/2012/wordml" xmlns:w16cid="http://schemas.microsoft.com/office/word/2016/wordml/cid" xmlns:w16se="http://schemas.microsoft.com/office/word/2015/wordml/symex" xmlns:wpg="http://schemas.microsoft.com/office/word/2010/wordprocessingGroup" xmlns:wpi="http://schemas.microsoft.com/office/word/2010/wordprocessingInk" xmlns:wne="http://schemas.microsoft.com/office/word/2006/wordml" xmlns:wps="http://schemas.microsoft.com/office/word/2010/wordprocessingShape" mc:Ignorable="w14 w15 w16se w16cid wp14">
   <w:p>
     <w:pPr>
       <w:pStyle w:val="Footer"/>
@@ -3047,7 +3493,7 @@
 </file>
 
 <file path=word/footer2.xml><?xml version="1.0" encoding="utf-8"?>
-<w:ftr xmlns:wpc="http://schemas.microsoft.com/office/word/2010/wordprocessingCanvas" xmlns:cx="http://schemas.microsoft.com/office/drawing/2014/chartex" xmlns:cx1="http://schemas.microsoft.com/office/drawing/2015/9/8/chartex" xmlns:mc="http://schemas.openxmlformats.org/markup-compatibility/2006" xmlns:o="urn:schemas-microsoft-com:office:office" xmlns:r="http://schemas.openxmlformats.org/officeDocument/2006/relationships" xmlns:m="http://schemas.openxmlformats.org/officeDocument/2006/math" xmlns:v="urn:schemas-microsoft-com:vml" xmlns:wp14="http://schemas.microsoft.com/office/word/2010/wordprocessingDrawing" xmlns:wp="http://schemas.openxmlformats.org/drawingml/2006/wordprocessingDrawing" xmlns:w10="urn:schemas-microsoft-com:office:word" xmlns:w="http://schemas.openxmlformats.org/wordprocessingml/2006/main" xmlns:w14="http://schemas.microsoft.com/office/word/2010/wordml" xmlns:w15="http://schemas.microsoft.com/office/word/2012/wordml" xmlns:w16se="http://schemas.microsoft.com/office/word/2015/wordml/symex" xmlns:wpg="http://schemas.microsoft.com/office/word/2010/wordprocessingGroup" xmlns:wpi="http://schemas.microsoft.com/office/word/2010/wordprocessingInk" xmlns:wne="http://schemas.microsoft.com/office/word/2006/wordml" xmlns:wps="http://schemas.microsoft.com/office/word/2010/wordprocessingShape" mc:Ignorable="w14 w15 w16se wp14">
+<w:ftr xmlns:wpc="http://schemas.microsoft.com/office/word/2010/wordprocessingCanvas" xmlns:cx="http://schemas.microsoft.com/office/drawing/2014/chartex" xmlns:cx1="http://schemas.microsoft.com/office/drawing/2015/9/8/chartex" xmlns:cx2="http://schemas.microsoft.com/office/drawing/2015/10/21/chartex" xmlns:cx3="http://schemas.microsoft.com/office/drawing/2016/5/9/chartex" xmlns:cx4="http://schemas.microsoft.com/office/drawing/2016/5/10/chartex" xmlns:cx5="http://schemas.microsoft.com/office/drawing/2016/5/11/chartex" xmlns:cx6="http://schemas.microsoft.com/office/drawing/2016/5/12/chartex" xmlns:cx7="http://schemas.microsoft.com/office/drawing/2016/5/13/chartex" xmlns:cx8="http://schemas.microsoft.com/office/drawing/2016/5/14/chartex" xmlns:mc="http://schemas.openxmlformats.org/markup-compatibility/2006" xmlns:aink="http://schemas.microsoft.com/office/drawing/2016/ink" xmlns:am3d="http://schemas.microsoft.com/office/drawing/2017/model3d" xmlns:o="urn:schemas-microsoft-com:office:office" xmlns:r="http://schemas.openxmlformats.org/officeDocument/2006/relationships" xmlns:m="http://schemas.openxmlformats.org/officeDocument/2006/math" xmlns:v="urn:schemas-microsoft-com:vml" xmlns:wp14="http://schemas.microsoft.com/office/word/2010/wordprocessingDrawing" xmlns:wp="http://schemas.openxmlformats.org/drawingml/2006/wordprocessingDrawing" xmlns:w10="urn:schemas-microsoft-com:office:word" xmlns:w="http://schemas.openxmlformats.org/wordprocessingml/2006/main" xmlns:w14="http://schemas.microsoft.com/office/word/2010/wordml" xmlns:w15="http://schemas.microsoft.com/office/word/2012/wordml" xmlns:w16cid="http://schemas.microsoft.com/office/word/2016/wordml/cid" xmlns:w16se="http://schemas.microsoft.com/office/word/2015/wordml/symex" xmlns:wpg="http://schemas.microsoft.com/office/word/2010/wordprocessingGroup" xmlns:wpi="http://schemas.microsoft.com/office/word/2010/wordprocessingInk" xmlns:wne="http://schemas.microsoft.com/office/word/2006/wordml" xmlns:wps="http://schemas.microsoft.com/office/word/2010/wordprocessingShape" mc:Ignorable="w14 w15 w16se w16cid wp14">
   <w:p>
     <w:pPr>
       <w:pStyle w:val="Footer"/>
@@ -3111,7 +3557,7 @@
 </file>
 
 <file path=word/footnotes.xml><?xml version="1.0" encoding="utf-8"?>
-<w:footnotes xmlns:wpc="http://schemas.microsoft.com/office/word/2010/wordprocessingCanvas" xmlns:cx="http://schemas.microsoft.com/office/drawing/2014/chartex" xmlns:cx1="http://schemas.microsoft.com/office/drawing/2015/9/8/chartex" xmlns:mc="http://schemas.openxmlformats.org/markup-compatibility/2006" xmlns:o="urn:schemas-microsoft-com:office:office" xmlns:r="http://schemas.openxmlformats.org/officeDocument/2006/relationships" xmlns:m="http://schemas.openxmlformats.org/officeDocument/2006/math" xmlns:v="urn:schemas-microsoft-com:vml" xmlns:wp14="http://schemas.microsoft.com/office/word/2010/wordprocessingDrawing" xmlns:wp="http://schemas.openxmlformats.org/drawingml/2006/wordprocessingDrawing" xmlns:w10="urn:schemas-microsoft-com:office:word" xmlns:w="http://schemas.openxmlformats.org/wordprocessingml/2006/main" xmlns:w14="http://schemas.microsoft.com/office/word/2010/wordml" xmlns:w15="http://schemas.microsoft.com/office/word/2012/wordml" xmlns:w16se="http://schemas.microsoft.com/office/word/2015/wordml/symex" xmlns:wpg="http://schemas.microsoft.com/office/word/2010/wordprocessingGroup" xmlns:wpi="http://schemas.microsoft.com/office/word/2010/wordprocessingInk" xmlns:wne="http://schemas.microsoft.com/office/word/2006/wordml" xmlns:wps="http://schemas.microsoft.com/office/word/2010/wordprocessingShape" mc:Ignorable="w14 w15 w16se wp14">
+<w:footnotes xmlns:wpc="http://schemas.microsoft.com/office/word/2010/wordprocessingCanvas" xmlns:cx="http://schemas.microsoft.com/office/drawing/2014/chartex" xmlns:cx1="http://schemas.microsoft.com/office/drawing/2015/9/8/chartex" xmlns:cx2="http://schemas.microsoft.com/office/drawing/2015/10/21/chartex" xmlns:cx3="http://schemas.microsoft.com/office/drawing/2016/5/9/chartex" xmlns:cx4="http://schemas.microsoft.com/office/drawing/2016/5/10/chartex" xmlns:cx5="http://schemas.microsoft.com/office/drawing/2016/5/11/chartex" xmlns:cx6="http://schemas.microsoft.com/office/drawing/2016/5/12/chartex" xmlns:cx7="http://schemas.microsoft.com/office/drawing/2016/5/13/chartex" xmlns:cx8="http://schemas.microsoft.com/office/drawing/2016/5/14/chartex" xmlns:mc="http://schemas.openxmlformats.org/markup-compatibility/2006" xmlns:aink="http://schemas.microsoft.com/office/drawing/2016/ink" xmlns:am3d="http://schemas.microsoft.com/office/drawing/2017/model3d" xmlns:o="urn:schemas-microsoft-com:office:office" xmlns:r="http://schemas.openxmlformats.org/officeDocument/2006/relationships" xmlns:m="http://schemas.openxmlformats.org/officeDocument/2006/math" xmlns:v="urn:schemas-microsoft-com:vml" xmlns:wp14="http://schemas.microsoft.com/office/word/2010/wordprocessingDrawing" xmlns:wp="http://schemas.openxmlformats.org/drawingml/2006/wordprocessingDrawing" xmlns:w10="urn:schemas-microsoft-com:office:word" xmlns:w="http://schemas.openxmlformats.org/wordprocessingml/2006/main" xmlns:w14="http://schemas.microsoft.com/office/word/2010/wordml" xmlns:w15="http://schemas.microsoft.com/office/word/2012/wordml" xmlns:w16cid="http://schemas.microsoft.com/office/word/2016/wordml/cid" xmlns:w16se="http://schemas.microsoft.com/office/word/2015/wordml/symex" xmlns:wpg="http://schemas.microsoft.com/office/word/2010/wordprocessingGroup" xmlns:wpi="http://schemas.microsoft.com/office/word/2010/wordprocessingInk" xmlns:wne="http://schemas.microsoft.com/office/word/2006/wordml" xmlns:wps="http://schemas.microsoft.com/office/word/2010/wordprocessingShape" mc:Ignorable="w14 w15 w16se w16cid wp14">
   <w:footnote w:type="separator" w:id="-1">
     <w:p>
       <w:r>
@@ -3132,7 +3578,7 @@
 </file>
 
 <file path=word/header1.xml><?xml version="1.0" encoding="utf-8"?>
-<w:hdr xmlns:wpc="http://schemas.microsoft.com/office/word/2010/wordprocessingCanvas" xmlns:cx="http://schemas.microsoft.com/office/drawing/2014/chartex" xmlns:cx1="http://schemas.microsoft.com/office/drawing/2015/9/8/chartex" xmlns:mc="http://schemas.openxmlformats.org/markup-compatibility/2006" xmlns:o="urn:schemas-microsoft-com:office:office" xmlns:r="http://schemas.openxmlformats.org/officeDocument/2006/relationships" xmlns:m="http://schemas.openxmlformats.org/officeDocument/2006/math" xmlns:v="urn:schemas-microsoft-com:vml" xmlns:wp14="http://schemas.microsoft.com/office/word/2010/wordprocessingDrawing" xmlns:wp="http://schemas.openxmlformats.org/drawingml/2006/wordprocessingDrawing" xmlns:w10="urn:schemas-microsoft-com:office:word" xmlns:w="http://schemas.openxmlformats.org/wordprocessingml/2006/main" xmlns:w14="http://schemas.microsoft.com/office/word/2010/wordml" xmlns:w15="http://schemas.microsoft.com/office/word/2012/wordml" xmlns:w16se="http://schemas.microsoft.com/office/word/2015/wordml/symex" xmlns:wpg="http://schemas.microsoft.com/office/word/2010/wordprocessingGroup" xmlns:wpi="http://schemas.microsoft.com/office/word/2010/wordprocessingInk" xmlns:wne="http://schemas.microsoft.com/office/word/2006/wordml" xmlns:wps="http://schemas.microsoft.com/office/word/2010/wordprocessingShape" mc:Ignorable="w14 w15 w16se wp14">
+<w:hdr xmlns:wpc="http://schemas.microsoft.com/office/word/2010/wordprocessingCanvas" xmlns:cx="http://schemas.microsoft.com/office/drawing/2014/chartex" xmlns:cx1="http://schemas.microsoft.com/office/drawing/2015/9/8/chartex" xmlns:cx2="http://schemas.microsoft.com/office/drawing/2015/10/21/chartex" xmlns:cx3="http://schemas.microsoft.com/office/drawing/2016/5/9/chartex" xmlns:cx4="http://schemas.microsoft.com/office/drawing/2016/5/10/chartex" xmlns:cx5="http://schemas.microsoft.com/office/drawing/2016/5/11/chartex" xmlns:cx6="http://schemas.microsoft.com/office/drawing/2016/5/12/chartex" xmlns:cx7="http://schemas.microsoft.com/office/drawing/2016/5/13/chartex" xmlns:cx8="http://schemas.microsoft.com/office/drawing/2016/5/14/chartex" xmlns:mc="http://schemas.openxmlformats.org/markup-compatibility/2006" xmlns:aink="http://schemas.microsoft.com/office/drawing/2016/ink" xmlns:am3d="http://schemas.microsoft.com/office/drawing/2017/model3d" xmlns:o="urn:schemas-microsoft-com:office:office" xmlns:r="http://schemas.openxmlformats.org/officeDocument/2006/relationships" xmlns:m="http://schemas.openxmlformats.org/officeDocument/2006/math" xmlns:v="urn:schemas-microsoft-com:vml" xmlns:wp14="http://schemas.microsoft.com/office/word/2010/wordprocessingDrawing" xmlns:wp="http://schemas.openxmlformats.org/drawingml/2006/wordprocessingDrawing" xmlns:w10="urn:schemas-microsoft-com:office:word" xmlns:w="http://schemas.openxmlformats.org/wordprocessingml/2006/main" xmlns:w14="http://schemas.microsoft.com/office/word/2010/wordml" xmlns:w15="http://schemas.microsoft.com/office/word/2012/wordml" xmlns:w16cid="http://schemas.microsoft.com/office/word/2016/wordml/cid" xmlns:w16se="http://schemas.microsoft.com/office/word/2015/wordml/symex" xmlns:wpg="http://schemas.microsoft.com/office/word/2010/wordprocessingGroup" xmlns:wpi="http://schemas.microsoft.com/office/word/2010/wordprocessingInk" xmlns:wne="http://schemas.microsoft.com/office/word/2006/wordml" xmlns:wps="http://schemas.microsoft.com/office/word/2010/wordprocessingShape" mc:Ignorable="w14 w15 w16se w16cid wp14">
   <w:p>
     <w:pPr>
       <w:pStyle w:val="Header"/>
@@ -3145,7 +3591,7 @@
 </file>
 
 <file path=word/numbering.xml><?xml version="1.0" encoding="utf-8"?>
-<w:numbering xmlns:wpc="http://schemas.microsoft.com/office/word/2010/wordprocessingCanvas" xmlns:cx="http://schemas.microsoft.com/office/drawing/2014/chartex" xmlns:cx1="http://schemas.microsoft.com/office/drawing/2015/9/8/chartex" xmlns:mc="http://schemas.openxmlformats.org/markup-compatibility/2006" xmlns:o="urn:schemas-microsoft-com:office:office" xmlns:r="http://schemas.openxmlformats.org/officeDocument/2006/relationships" xmlns:m="http://schemas.openxmlformats.org/officeDocument/2006/math" xmlns:v="urn:schemas-microsoft-com:vml" xmlns:wp14="http://schemas.microsoft.com/office/word/2010/wordprocessingDrawing" xmlns:wp="http://schemas.openxmlformats.org/drawingml/2006/wordprocessingDrawing" xmlns:w10="urn:schemas-microsoft-com:office:word" xmlns:w="http://schemas.openxmlformats.org/wordprocessingml/2006/main" xmlns:w14="http://schemas.microsoft.com/office/word/2010/wordml" xmlns:w15="http://schemas.microsoft.com/office/word/2012/wordml" xmlns:w16se="http://schemas.microsoft.com/office/word/2015/wordml/symex" xmlns:wpg="http://schemas.microsoft.com/office/word/2010/wordprocessingGroup" xmlns:wpi="http://schemas.microsoft.com/office/word/2010/wordprocessingInk" xmlns:wne="http://schemas.microsoft.com/office/word/2006/wordml" xmlns:wps="http://schemas.microsoft.com/office/word/2010/wordprocessingShape" mc:Ignorable="w14 w15 w16se wp14">
+<w:numbering xmlns:wpc="http://schemas.microsoft.com/office/word/2010/wordprocessingCanvas" xmlns:cx="http://schemas.microsoft.com/office/drawing/2014/chartex" xmlns:cx1="http://schemas.microsoft.com/office/drawing/2015/9/8/chartex" xmlns:cx2="http://schemas.microsoft.com/office/drawing/2015/10/21/chartex" xmlns:cx3="http://schemas.microsoft.com/office/drawing/2016/5/9/chartex" xmlns:cx4="http://schemas.microsoft.com/office/drawing/2016/5/10/chartex" xmlns:cx5="http://schemas.microsoft.com/office/drawing/2016/5/11/chartex" xmlns:cx6="http://schemas.microsoft.com/office/drawing/2016/5/12/chartex" xmlns:cx7="http://schemas.microsoft.com/office/drawing/2016/5/13/chartex" xmlns:cx8="http://schemas.microsoft.com/office/drawing/2016/5/14/chartex" xmlns:mc="http://schemas.openxmlformats.org/markup-compatibility/2006" xmlns:aink="http://schemas.microsoft.com/office/drawing/2016/ink" xmlns:am3d="http://schemas.microsoft.com/office/drawing/2017/model3d" xmlns:o="urn:schemas-microsoft-com:office:office" xmlns:r="http://schemas.openxmlformats.org/officeDocument/2006/relationships" xmlns:m="http://schemas.openxmlformats.org/officeDocument/2006/math" xmlns:v="urn:schemas-microsoft-com:vml" xmlns:wp14="http://schemas.microsoft.com/office/word/2010/wordprocessingDrawing" xmlns:wp="http://schemas.openxmlformats.org/drawingml/2006/wordprocessingDrawing" xmlns:w10="urn:schemas-microsoft-com:office:word" xmlns:w="http://schemas.openxmlformats.org/wordprocessingml/2006/main" xmlns:w14="http://schemas.microsoft.com/office/word/2010/wordml" xmlns:w15="http://schemas.microsoft.com/office/word/2012/wordml" xmlns:w16cid="http://schemas.microsoft.com/office/word/2016/wordml/cid" xmlns:w16se="http://schemas.microsoft.com/office/word/2015/wordml/symex" xmlns:wpg="http://schemas.microsoft.com/office/word/2010/wordprocessingGroup" xmlns:wpi="http://schemas.microsoft.com/office/word/2010/wordprocessingInk" xmlns:wne="http://schemas.microsoft.com/office/word/2006/wordml" xmlns:wps="http://schemas.microsoft.com/office/word/2010/wordprocessingShape" mc:Ignorable="w14 w15 w16se w16cid wp14">
   <w:abstractNum w:abstractNumId="0" w15:restartNumberingAfterBreak="0">
     <w:nsid w:val="FFFFFF7C"/>
     <w:multiLevelType w:val="singleLevel"/>
@@ -8014,7 +8460,7 @@
 </file>
 
 <file path=word/styles.xml><?xml version="1.0" encoding="utf-8"?>
-<w:styles xmlns:mc="http://schemas.openxmlformats.org/markup-compatibility/2006" xmlns:r="http://schemas.openxmlformats.org/officeDocument/2006/relationships" xmlns:w="http://schemas.openxmlformats.org/wordprocessingml/2006/main" xmlns:w14="http://schemas.microsoft.com/office/word/2010/wordml" xmlns:w15="http://schemas.microsoft.com/office/word/2012/wordml" xmlns:w16se="http://schemas.microsoft.com/office/word/2015/wordml/symex" mc:Ignorable="w14 w15 w16se">
+<w:styles xmlns:mc="http://schemas.openxmlformats.org/markup-compatibility/2006" xmlns:r="http://schemas.openxmlformats.org/officeDocument/2006/relationships" xmlns:w="http://schemas.openxmlformats.org/wordprocessingml/2006/main" xmlns:w14="http://schemas.microsoft.com/office/word/2010/wordml" xmlns:w15="http://schemas.microsoft.com/office/word/2012/wordml" xmlns:w16cid="http://schemas.microsoft.com/office/word/2016/wordml/cid" xmlns:w16se="http://schemas.microsoft.com/office/word/2015/wordml/symex" mc:Ignorable="w14 w15 w16se w16cid">
   <w:docDefaults>
     <w:rPrDefault>
       <w:rPr>
@@ -8024,7 +8470,7 @@
     </w:rPrDefault>
     <w:pPrDefault/>
   </w:docDefaults>
-  <w:latentStyles w:defLockedState="0" w:defUIPriority="0" w:defSemiHidden="0" w:defUnhideWhenUsed="0" w:defQFormat="0" w:count="371">
+  <w:latentStyles w:defLockedState="0" w:defUIPriority="0" w:defSemiHidden="0" w:defUnhideWhenUsed="0" w:defQFormat="0" w:count="375">
     <w:lsdException w:name="Normal" w:qFormat="1"/>
     <w:lsdException w:name="heading 1" w:qFormat="1"/>
     <w:lsdException w:name="heading 2" w:qFormat="1"/>
@@ -8123,7 +8569,6 @@
     <w:lsdException w:name="HTML Sample" w:semiHidden="1" w:unhideWhenUsed="1"/>
     <w:lsdException w:name="HTML Typewriter" w:semiHidden="1" w:unhideWhenUsed="1"/>
     <w:lsdException w:name="HTML Variable" w:semiHidden="1" w:unhideWhenUsed="1"/>
-    <w:lsdException w:name="Normal Table" w:semiHidden="1" w:unhideWhenUsed="1"/>
     <w:lsdException w:name="annotation subject" w:semiHidden="1" w:unhideWhenUsed="1"/>
     <w:lsdException w:name="No List" w:semiHidden="1" w:unhideWhenUsed="1"/>
     <w:lsdException w:name="Outline List 1" w:semiHidden="1" w:unhideWhenUsed="1"/>
@@ -8167,10 +8612,8 @@
     <w:lsdException w:name="Table Elegant" w:semiHidden="1" w:unhideWhenUsed="1"/>
     <w:lsdException w:name="Table Professional" w:semiHidden="1" w:unhideWhenUsed="1"/>
     <w:lsdException w:name="Table Subtle 1" w:semiHidden="1" w:unhideWhenUsed="1"/>
-    <w:lsdException w:name="Table Subtle 2" w:semiHidden="1" w:unhideWhenUsed="1"/>
     <w:lsdException w:name="Table Web 1" w:semiHidden="1" w:unhideWhenUsed="1"/>
     <w:lsdException w:name="Table Web 2" w:semiHidden="1" w:unhideWhenUsed="1"/>
-    <w:lsdException w:name="Table Web 3" w:semiHidden="1" w:unhideWhenUsed="1"/>
     <w:lsdException w:name="Table Theme" w:semiHidden="1" w:unhideWhenUsed="1"/>
     <w:lsdException w:name="Placeholder Text" w:semiHidden="1" w:uiPriority="99"/>
     <w:lsdException w:name="No Spacing" w:uiPriority="1" w:qFormat="1"/>
@@ -8387,6 +8830,10 @@
     <w:lsdException w:name="List Table 5 Dark Accent 6" w:uiPriority="50"/>
     <w:lsdException w:name="List Table 6 Colorful Accent 6" w:uiPriority="51"/>
     <w:lsdException w:name="List Table 7 Colorful Accent 6" w:uiPriority="52"/>
+    <w:lsdException w:name="Mention" w:semiHidden="1" w:uiPriority="99" w:unhideWhenUsed="1"/>
+    <w:lsdException w:name="Smart Hyperlink" w:semiHidden="1" w:uiPriority="99" w:unhideWhenUsed="1"/>
+    <w:lsdException w:name="Hashtag" w:semiHidden="1" w:uiPriority="99" w:unhideWhenUsed="1"/>
+    <w:lsdException w:name="Unresolved Mention" w:semiHidden="1" w:uiPriority="99" w:unhideWhenUsed="1"/>
   </w:latentStyles>
   <w:style w:type="paragraph" w:default="1" w:styleId="Normal">
     <w:name w:val="Normal"/>
@@ -10259,13 +10706,44 @@
         </b:NameList>
       </b:Author>
     </b:Author>
+    <b:RefOrder>6</b:RefOrder>
+  </b:Source>
+  <b:Source>
+    <b:Tag>Sal16</b:Tag>
+    <b:SourceType>ConferenceProceedings</b:SourceType>
+    <b:Guid>{2E6F9F61-632E-4E4A-AA1A-CD8E9E023081}</b:Guid>
+    <b:Title>Idiom Token Classification using Sentential Distributed Semantics</b:Title>
+    <b:Year>2016</b:Year>
+    <b:ConferenceName>Proceedings of the 54th Annual Meeting of the Association for Computational Linguistics</b:ConferenceName>
+    <b:City>Berlin</b:City>
+    <b:Author>
+      <b:Author>
+        <b:NameList>
+          <b:Person>
+            <b:Last>Salton</b:Last>
+            <b:Middle>D.</b:Middle>
+            <b:First>Giancarlo</b:First>
+          </b:Person>
+          <b:Person>
+            <b:Last>Ross</b:Last>
+            <b:Middle>J.</b:Middle>
+            <b:First>Robert</b:First>
+          </b:Person>
+          <b:Person>
+            <b:Last>Kelleher</b:Last>
+            <b:Middle>D.</b:Middle>
+            <b:First>John</b:First>
+          </b:Person>
+        </b:NameList>
+      </b:Author>
+    </b:Author>
     <b:RefOrder>5</b:RefOrder>
   </b:Source>
 </b:Sources>
 </file>
 
 <file path=customXml/itemProps1.xml><?xml version="1.0" encoding="utf-8"?>
-<ds:datastoreItem xmlns:ds="http://schemas.openxmlformats.org/officeDocument/2006/customXml" ds:itemID="{99762DF5-FCF3-487D-903A-27C424409F8D}">
+<ds:datastoreItem xmlns:ds="http://schemas.openxmlformats.org/officeDocument/2006/customXml" ds:itemID="{A00FEE61-FF7E-454A-B0B5-65F3A6C99DB7}">
   <ds:schemaRefs>
     <ds:schemaRef ds:uri="http://schemas.openxmlformats.org/officeDocument/2006/bibliography"/>
   </ds:schemaRefs>

</xml_diff>

<commit_message>
First part of supervised section.
</commit_message>
<xml_diff>
--- a/Proposal/Project Proposal.docx
+++ b/Proposal/Project Proposal.docx
@@ -1,6 +1,6 @@
 
 <file path=word/document.xml><?xml version="1.0" encoding="utf-8"?>
-<w:document xmlns:wpc="http://schemas.microsoft.com/office/word/2010/wordprocessingCanvas" xmlns:cx="http://schemas.microsoft.com/office/drawing/2014/chartex" xmlns:cx1="http://schemas.microsoft.com/office/drawing/2015/9/8/chartex" xmlns:cx2="http://schemas.microsoft.com/office/drawing/2015/10/21/chartex" xmlns:cx3="http://schemas.microsoft.com/office/drawing/2016/5/9/chartex" xmlns:cx4="http://schemas.microsoft.com/office/drawing/2016/5/10/chartex" xmlns:cx5="http://schemas.microsoft.com/office/drawing/2016/5/11/chartex" xmlns:cx6="http://schemas.microsoft.com/office/drawing/2016/5/12/chartex" xmlns:cx7="http://schemas.microsoft.com/office/drawing/2016/5/13/chartex" xmlns:cx8="http://schemas.microsoft.com/office/drawing/2016/5/14/chartex" xmlns:mc="http://schemas.openxmlformats.org/markup-compatibility/2006" xmlns:aink="http://schemas.microsoft.com/office/drawing/2016/ink" xmlns:am3d="http://schemas.microsoft.com/office/drawing/2017/model3d" xmlns:o="urn:schemas-microsoft-com:office:office" xmlns:r="http://schemas.openxmlformats.org/officeDocument/2006/relationships" xmlns:m="http://schemas.openxmlformats.org/officeDocument/2006/math" xmlns:v="urn:schemas-microsoft-com:vml" xmlns:wp14="http://schemas.microsoft.com/office/word/2010/wordprocessingDrawing" xmlns:wp="http://schemas.openxmlformats.org/drawingml/2006/wordprocessingDrawing" xmlns:w10="urn:schemas-microsoft-com:office:word" xmlns:w="http://schemas.openxmlformats.org/wordprocessingml/2006/main" xmlns:w14="http://schemas.microsoft.com/office/word/2010/wordml" xmlns:w15="http://schemas.microsoft.com/office/word/2012/wordml" xmlns:w16cid="http://schemas.microsoft.com/office/word/2016/wordml/cid" xmlns:w16se="http://schemas.microsoft.com/office/word/2015/wordml/symex" xmlns:wpg="http://schemas.microsoft.com/office/word/2010/wordprocessingGroup" xmlns:wpi="http://schemas.microsoft.com/office/word/2010/wordprocessingInk" xmlns:wne="http://schemas.microsoft.com/office/word/2006/wordml" xmlns:wps="http://schemas.microsoft.com/office/word/2010/wordprocessingShape" mc:Ignorable="w14 w15 w16se w16cid wp14">
+<w:document xmlns:wpc="http://schemas.microsoft.com/office/word/2010/wordprocessingCanvas" xmlns:cx="http://schemas.microsoft.com/office/drawing/2014/chartex" xmlns:cx1="http://schemas.microsoft.com/office/drawing/2015/9/8/chartex" xmlns:mc="http://schemas.openxmlformats.org/markup-compatibility/2006" xmlns:o="urn:schemas-microsoft-com:office:office" xmlns:r="http://schemas.openxmlformats.org/officeDocument/2006/relationships" xmlns:m="http://schemas.openxmlformats.org/officeDocument/2006/math" xmlns:v="urn:schemas-microsoft-com:vml" xmlns:wp14="http://schemas.microsoft.com/office/word/2010/wordprocessingDrawing" xmlns:wp="http://schemas.openxmlformats.org/drawingml/2006/wordprocessingDrawing" xmlns:w10="urn:schemas-microsoft-com:office:word" xmlns:w="http://schemas.openxmlformats.org/wordprocessingml/2006/main" xmlns:w14="http://schemas.microsoft.com/office/word/2010/wordml" xmlns:w15="http://schemas.microsoft.com/office/word/2012/wordml" xmlns:w16se="http://schemas.microsoft.com/office/word/2015/wordml/symex" xmlns:wpg="http://schemas.microsoft.com/office/word/2010/wordprocessingGroup" xmlns:wpi="http://schemas.microsoft.com/office/word/2010/wordprocessingInk" xmlns:wne="http://schemas.microsoft.com/office/word/2006/wordml" xmlns:wps="http://schemas.microsoft.com/office/word/2010/wordprocessingShape" mc:Ignorable="w14 w15 w16se wp14">
   <w:body>
     <w:p>
       <w:pPr>
@@ -49,19 +49,11 @@
         </w:rPr>
         <w:t xml:space="preserve">: </w:t>
       </w:r>
-      <w:proofErr w:type="spellStart"/>
       <w:r>
         <w:rPr>
           <w:lang w:val="es-MX"/>
         </w:rPr>
-        <w:t>Jose</w:t>
-      </w:r>
-      <w:proofErr w:type="spellEnd"/>
-      <w:r>
-        <w:rPr>
-          <w:lang w:val="es-MX"/>
-        </w:rPr>
-        <w:t xml:space="preserve"> Juan Zavala Igles</w:t>
+        <w:t>Jose Juan Zavala Igles</w:t>
       </w:r>
       <w:r>
         <w:rPr>
@@ -1324,6 +1316,7 @@
           <w:id w:val="1718244060"/>
           <w:citation/>
         </w:sdtPr>
+        <w:sdtEndPr/>
         <w:sdtContent>
           <w:r>
             <w:rPr>
@@ -1513,12 +1506,14 @@
           <w:lang w:eastAsia="en-GB" w:bidi="he-IL"/>
         </w:rPr>
       </w:pPr>
+      <w:bookmarkStart w:id="3" w:name="_Ref3123895"/>
       <w:r>
         <w:rPr>
           <w:lang w:eastAsia="en-GB" w:bidi="he-IL"/>
         </w:rPr>
         <w:t>Knowledge on Idioms</w:t>
       </w:r>
+      <w:bookmarkEnd w:id="3"/>
     </w:p>
     <w:p>
       <w:pPr>
@@ -2330,6 +2325,48 @@
           </w:r>
         </w:sdtContent>
       </w:sdt>
+      <w:sdt>
+        <w:sdtPr>
+          <w:rPr>
+            <w:lang w:eastAsia="en-GB" w:bidi="he-IL"/>
+          </w:rPr>
+          <w:id w:val="1073782209"/>
+          <w:citation/>
+        </w:sdtPr>
+        <w:sdtContent>
+          <w:r>
+            <w:rPr>
+              <w:lang w:eastAsia="en-GB" w:bidi="he-IL"/>
+            </w:rPr>
+            <w:fldChar w:fldCharType="begin"/>
+          </w:r>
+          <w:r>
+            <w:rPr>
+              <w:lang w:eastAsia="en-GB" w:bidi="he-IL"/>
+            </w:rPr>
+            <w:instrText xml:space="preserve"> CITATION Sal16 \l 2057 </w:instrText>
+          </w:r>
+          <w:r>
+            <w:rPr>
+              <w:lang w:eastAsia="en-GB" w:bidi="he-IL"/>
+            </w:rPr>
+            <w:fldChar w:fldCharType="separate"/>
+          </w:r>
+          <w:r>
+            <w:rPr>
+              <w:noProof/>
+              <w:lang w:eastAsia="en-GB" w:bidi="he-IL"/>
+            </w:rPr>
+            <w:t xml:space="preserve"> [5]</w:t>
+          </w:r>
+          <w:r>
+            <w:rPr>
+              <w:lang w:eastAsia="en-GB" w:bidi="he-IL"/>
+            </w:rPr>
+            <w:fldChar w:fldCharType="end"/>
+          </w:r>
+        </w:sdtContent>
+      </w:sdt>
       <w:r>
         <w:rPr>
           <w:lang w:eastAsia="en-GB" w:bidi="he-IL"/>
@@ -2578,14 +2615,14 @@
           <w:lang w:eastAsia="en-GB" w:bidi="he-IL"/>
         </w:rPr>
       </w:pPr>
-      <w:bookmarkStart w:id="3" w:name="_Toc2862692"/>
+      <w:bookmarkStart w:id="4" w:name="_Toc2862692"/>
       <w:r>
         <w:rPr>
           <w:lang w:eastAsia="en-GB" w:bidi="he-IL"/>
         </w:rPr>
         <w:t>Supervised Methods</w:t>
       </w:r>
-      <w:bookmarkEnd w:id="3"/>
+      <w:bookmarkEnd w:id="4"/>
     </w:p>
     <w:p>
       <w:pPr>
@@ -2612,8 +2649,6 @@
         </w:rPr>
         <w:t xml:space="preserve"> (linear and polynomial kernels)</w:t>
       </w:r>
-      <w:bookmarkStart w:id="4" w:name="_GoBack"/>
-      <w:bookmarkEnd w:id="4"/>
       <w:r>
         <w:rPr>
           <w:lang w:eastAsia="en-GB" w:bidi="he-IL"/>
@@ -2632,7 +2667,13 @@
         <w:rPr>
           <w:lang w:eastAsia="en-GB" w:bidi="he-IL"/>
         </w:rPr>
-        <w:t xml:space="preserve">Unsupervised model training for idiomatic phrase detection focuses on identifying if a given excerpt of a sentence is of idiomatic or literal meaning. This approach usually tackles </w:t>
+        <w:t>S</w:t>
+      </w:r>
+      <w:r>
+        <w:rPr>
+          <w:lang w:eastAsia="en-GB" w:bidi="he-IL"/>
+        </w:rPr>
+        <w:t xml:space="preserve">upervised model training for idiomatic phrase detection focuses on identifying if a given excerpt of a sentence is of idiomatic or literal meaning. This approach usually tackles </w:t>
       </w:r>
       <w:r>
         <w:rPr>
@@ -2661,6 +2702,7 @@
           <w:id w:val="-624543885"/>
           <w:citation/>
         </w:sdtPr>
+        <w:sdtEndPr/>
         <w:sdtContent>
           <w:r>
             <w:rPr>
@@ -2710,6 +2752,7 @@
           <w:id w:val="46113654"/>
           <w:citation/>
         </w:sdtPr>
+        <w:sdtEndPr/>
         <w:sdtContent>
           <w:r>
             <w:rPr>
@@ -2760,19 +2803,1124 @@
     </w:p>
     <w:p>
       <w:pPr>
+        <w:jc w:val="both"/>
+        <w:rPr>
+          <w:lang w:eastAsia="en-GB" w:bidi="he-IL"/>
+        </w:rPr>
+      </w:pPr>
+    </w:p>
+    <w:p>
+      <w:pPr>
+        <w:jc w:val="both"/>
+        <w:rPr>
+          <w:lang w:eastAsia="en-GB" w:bidi="he-IL"/>
+        </w:rPr>
+      </w:pPr>
+      <w:r>
+        <w:rPr>
+          <w:lang w:eastAsia="en-GB" w:bidi="he-IL"/>
+        </w:rPr>
+        <w:t>Recent research makes use of classifier models such as k-Nearest Neighbours (k-NNs) SVM with linear and polynomial kernels, since these algorithms have</w:t>
+      </w:r>
+      <w:r>
+        <w:rPr>
+          <w:lang w:eastAsia="en-GB" w:bidi="he-IL"/>
+        </w:rPr>
+        <w:t xml:space="preserve"> been</w:t>
+      </w:r>
+      <w:r>
+        <w:rPr>
+          <w:lang w:eastAsia="en-GB" w:bidi="he-IL"/>
+        </w:rPr>
+        <w:t xml:space="preserve"> proven to work for binary classification problems</w:t>
+      </w:r>
+      <w:sdt>
+        <w:sdtPr>
+          <w:rPr>
+            <w:lang w:eastAsia="en-GB" w:bidi="he-IL"/>
+          </w:rPr>
+          <w:id w:val="1219632068"/>
+          <w:citation/>
+        </w:sdtPr>
+        <w:sdtContent>
+          <w:r>
+            <w:rPr>
+              <w:lang w:eastAsia="en-GB" w:bidi="he-IL"/>
+            </w:rPr>
+            <w:fldChar w:fldCharType="begin"/>
+          </w:r>
+          <w:r>
+            <w:rPr>
+              <w:lang w:eastAsia="en-GB" w:bidi="he-IL"/>
+            </w:rPr>
+            <w:instrText xml:space="preserve"> CITATION Kin18 \l 2057 </w:instrText>
+          </w:r>
+          <w:r>
+            <w:rPr>
+              <w:lang w:eastAsia="en-GB" w:bidi="he-IL"/>
+            </w:rPr>
+            <w:fldChar w:fldCharType="separate"/>
+          </w:r>
+          <w:r>
+            <w:rPr>
+              <w:noProof/>
+              <w:lang w:eastAsia="en-GB" w:bidi="he-IL"/>
+            </w:rPr>
+            <w:t xml:space="preserve"> [1]</w:t>
+          </w:r>
+          <w:r>
+            <w:rPr>
+              <w:lang w:eastAsia="en-GB" w:bidi="he-IL"/>
+            </w:rPr>
+            <w:fldChar w:fldCharType="end"/>
+          </w:r>
+        </w:sdtContent>
+      </w:sdt>
+      <w:sdt>
+        <w:sdtPr>
+          <w:rPr>
+            <w:lang w:eastAsia="en-GB" w:bidi="he-IL"/>
+          </w:rPr>
+          <w:id w:val="-1839760460"/>
+          <w:citation/>
+        </w:sdtPr>
+        <w:sdtContent>
+          <w:r>
+            <w:rPr>
+              <w:lang w:eastAsia="en-GB" w:bidi="he-IL"/>
+            </w:rPr>
+            <w:fldChar w:fldCharType="begin"/>
+          </w:r>
+          <w:r>
+            <w:rPr>
+              <w:lang w:eastAsia="en-GB" w:bidi="he-IL"/>
+            </w:rPr>
+            <w:instrText xml:space="preserve"> CITATION Sal16 \l 2057 </w:instrText>
+          </w:r>
+          <w:r>
+            <w:rPr>
+              <w:lang w:eastAsia="en-GB" w:bidi="he-IL"/>
+            </w:rPr>
+            <w:fldChar w:fldCharType="separate"/>
+          </w:r>
+          <w:r>
+            <w:rPr>
+              <w:noProof/>
+              <w:lang w:eastAsia="en-GB" w:bidi="he-IL"/>
+            </w:rPr>
+            <w:t xml:space="preserve"> [5]</w:t>
+          </w:r>
+          <w:r>
+            <w:rPr>
+              <w:lang w:eastAsia="en-GB" w:bidi="he-IL"/>
+            </w:rPr>
+            <w:fldChar w:fldCharType="end"/>
+          </w:r>
+        </w:sdtContent>
+      </w:sdt>
+      <w:r>
+        <w:rPr>
+          <w:lang w:eastAsia="en-GB" w:bidi="he-IL"/>
+        </w:rPr>
+        <w:t xml:space="preserve">. However, the </w:t>
+      </w:r>
+      <w:r>
+        <w:rPr>
+          <w:lang w:eastAsia="en-GB" w:bidi="he-IL"/>
+        </w:rPr>
+        <w:t xml:space="preserve">VNC pre-processing and feature creation is the </w:t>
+      </w:r>
+      <w:r>
+        <w:rPr>
+          <w:lang w:eastAsia="en-GB" w:bidi="he-IL"/>
+        </w:rPr>
+        <w:t>task in which most research focuses on. In an attempt to exploit the knowledge</w:t>
+      </w:r>
+      <w:r>
+        <w:rPr>
+          <w:lang w:eastAsia="en-GB" w:bidi="he-IL"/>
+        </w:rPr>
+        <w:t xml:space="preserve"> on lexical and syntactic patterns</w:t>
+      </w:r>
+      <w:r>
+        <w:rPr>
+          <w:lang w:eastAsia="en-GB" w:bidi="he-IL"/>
+        </w:rPr>
+        <w:t xml:space="preserve"> presented in Section </w:t>
+      </w:r>
+      <w:r>
+        <w:rPr>
+          <w:lang w:eastAsia="en-GB" w:bidi="he-IL"/>
+        </w:rPr>
+        <w:fldChar w:fldCharType="begin"/>
+      </w:r>
+      <w:r>
+        <w:rPr>
+          <w:lang w:eastAsia="en-GB" w:bidi="he-IL"/>
+        </w:rPr>
+        <w:instrText xml:space="preserve"> REF _Ref3123895 \w \h </w:instrText>
+      </w:r>
+      <w:r>
+        <w:rPr>
+          <w:lang w:eastAsia="en-GB" w:bidi="he-IL"/>
+        </w:rPr>
+      </w:r>
+      <w:r>
+        <w:rPr>
+          <w:lang w:eastAsia="en-GB" w:bidi="he-IL"/>
+        </w:rPr>
+        <w:fldChar w:fldCharType="separate"/>
+      </w:r>
+      <w:r>
+        <w:rPr>
+          <w:lang w:eastAsia="en-GB" w:bidi="he-IL"/>
+        </w:rPr>
+        <w:t>2.1</w:t>
+      </w:r>
+      <w:r>
+        <w:rPr>
+          <w:lang w:eastAsia="en-GB" w:bidi="he-IL"/>
+        </w:rPr>
+        <w:fldChar w:fldCharType="end"/>
+      </w:r>
+      <w:r>
+        <w:rPr>
+          <w:lang w:eastAsia="en-GB" w:bidi="he-IL"/>
+        </w:rPr>
+        <w:t xml:space="preserve">, researchers have </w:t>
+      </w:r>
+      <w:r>
+        <w:rPr>
+          <w:lang w:eastAsia="en-GB" w:bidi="he-IL"/>
+        </w:rPr>
+        <w:t>made use of unsupervised feature encoders to train the classifiers</w:t>
+      </w:r>
+      <w:sdt>
+        <w:sdtPr>
+          <w:rPr>
+            <w:lang w:eastAsia="en-GB" w:bidi="he-IL"/>
+          </w:rPr>
+          <w:id w:val="162055632"/>
+          <w:citation/>
+        </w:sdtPr>
+        <w:sdtContent>
+          <w:r>
+            <w:rPr>
+              <w:lang w:eastAsia="en-GB" w:bidi="he-IL"/>
+            </w:rPr>
+            <w:fldChar w:fldCharType="begin"/>
+          </w:r>
+          <w:r>
+            <w:rPr>
+              <w:lang w:eastAsia="en-GB" w:bidi="he-IL"/>
+            </w:rPr>
+            <w:instrText xml:space="preserve"> CITATION Kin18 \l 2057 </w:instrText>
+          </w:r>
+          <w:r>
+            <w:rPr>
+              <w:lang w:eastAsia="en-GB" w:bidi="he-IL"/>
+            </w:rPr>
+            <w:fldChar w:fldCharType="separate"/>
+          </w:r>
+          <w:r>
+            <w:rPr>
+              <w:noProof/>
+              <w:lang w:eastAsia="en-GB" w:bidi="he-IL"/>
+            </w:rPr>
+            <w:t xml:space="preserve"> [1]</w:t>
+          </w:r>
+          <w:r>
+            <w:rPr>
+              <w:lang w:eastAsia="en-GB" w:bidi="he-IL"/>
+            </w:rPr>
+            <w:fldChar w:fldCharType="end"/>
+          </w:r>
+        </w:sdtContent>
+      </w:sdt>
+      <w:sdt>
+        <w:sdtPr>
+          <w:rPr>
+            <w:lang w:eastAsia="en-GB" w:bidi="he-IL"/>
+          </w:rPr>
+          <w:id w:val="-517005168"/>
+          <w:citation/>
+        </w:sdtPr>
+        <w:sdtContent>
+          <w:r>
+            <w:rPr>
+              <w:lang w:eastAsia="en-GB" w:bidi="he-IL"/>
+            </w:rPr>
+            <w:fldChar w:fldCharType="begin"/>
+          </w:r>
+          <w:r>
+            <w:rPr>
+              <w:lang w:eastAsia="en-GB" w:bidi="he-IL"/>
+            </w:rPr>
+            <w:instrText xml:space="preserve"> CITATION Gha16 \l 2057 </w:instrText>
+          </w:r>
+          <w:r>
+            <w:rPr>
+              <w:lang w:eastAsia="en-GB" w:bidi="he-IL"/>
+            </w:rPr>
+            <w:fldChar w:fldCharType="separate"/>
+          </w:r>
+          <w:r>
+            <w:rPr>
+              <w:noProof/>
+              <w:lang w:eastAsia="en-GB" w:bidi="he-IL"/>
+            </w:rPr>
+            <w:t xml:space="preserve"> [2]</w:t>
+          </w:r>
+          <w:r>
+            <w:rPr>
+              <w:lang w:eastAsia="en-GB" w:bidi="he-IL"/>
+            </w:rPr>
+            <w:fldChar w:fldCharType="end"/>
+          </w:r>
+        </w:sdtContent>
+      </w:sdt>
+      <w:sdt>
+        <w:sdtPr>
+          <w:rPr>
+            <w:lang w:eastAsia="en-GB" w:bidi="he-IL"/>
+          </w:rPr>
+          <w:id w:val="974259471"/>
+          <w:citation/>
+        </w:sdtPr>
+        <w:sdtContent>
+          <w:r>
+            <w:rPr>
+              <w:lang w:eastAsia="en-GB" w:bidi="he-IL"/>
+            </w:rPr>
+            <w:fldChar w:fldCharType="begin"/>
+          </w:r>
+          <w:r>
+            <w:rPr>
+              <w:lang w:eastAsia="en-GB" w:bidi="he-IL"/>
+            </w:rPr>
+            <w:instrText xml:space="preserve"> CITATION Sal16 \l 2057 </w:instrText>
+          </w:r>
+          <w:r>
+            <w:rPr>
+              <w:lang w:eastAsia="en-GB" w:bidi="he-IL"/>
+            </w:rPr>
+            <w:fldChar w:fldCharType="separate"/>
+          </w:r>
+          <w:r>
+            <w:rPr>
+              <w:noProof/>
+              <w:lang w:eastAsia="en-GB" w:bidi="he-IL"/>
+            </w:rPr>
+            <w:t xml:space="preserve"> [5]</w:t>
+          </w:r>
+          <w:r>
+            <w:rPr>
+              <w:lang w:eastAsia="en-GB" w:bidi="he-IL"/>
+            </w:rPr>
+            <w:fldChar w:fldCharType="end"/>
+          </w:r>
+        </w:sdtContent>
+      </w:sdt>
+      <w:r>
+        <w:rPr>
+          <w:lang w:eastAsia="en-GB" w:bidi="he-IL"/>
+        </w:rPr>
+        <w:t>.</w:t>
+      </w:r>
+    </w:p>
+    <w:p>
+      <w:pPr>
+        <w:jc w:val="both"/>
+        <w:rPr>
+          <w:lang w:eastAsia="en-GB" w:bidi="he-IL"/>
+        </w:rPr>
+      </w:pPr>
+    </w:p>
+    <w:p>
+      <w:pPr>
+        <w:jc w:val="both"/>
+        <w:rPr>
+          <w:lang w:eastAsia="en-GB" w:bidi="he-IL"/>
+        </w:rPr>
+      </w:pPr>
+      <w:r>
+        <w:rPr>
+          <w:lang w:eastAsia="en-GB" w:bidi="he-IL"/>
+        </w:rPr>
+        <w:t xml:space="preserve">One such approach is that of </w:t>
+      </w:r>
+      <w:r>
+        <w:rPr>
+          <w:b/>
+          <w:lang w:eastAsia="en-GB" w:bidi="he-IL"/>
+        </w:rPr>
+        <w:t>Skip-Thought Vectors</w:t>
+      </w:r>
+      <w:r>
+        <w:rPr>
+          <w:lang w:eastAsia="en-GB" w:bidi="he-IL"/>
+        </w:rPr>
+        <w:t xml:space="preserve"> (Sent2Vec)</w:t>
+      </w:r>
+      <w:sdt>
+        <w:sdtPr>
+          <w:rPr>
+            <w:lang w:eastAsia="en-GB" w:bidi="he-IL"/>
+          </w:rPr>
+          <w:id w:val="2057739015"/>
+          <w:citation/>
+        </w:sdtPr>
+        <w:sdtContent>
+          <w:r>
+            <w:rPr>
+              <w:lang w:eastAsia="en-GB" w:bidi="he-IL"/>
+            </w:rPr>
+            <w:fldChar w:fldCharType="begin"/>
+          </w:r>
+          <w:r>
+            <w:rPr>
+              <w:lang w:eastAsia="en-GB" w:bidi="he-IL"/>
+            </w:rPr>
+            <w:instrText xml:space="preserve"> CITATION Kir15 \l 2057 </w:instrText>
+          </w:r>
+          <w:r>
+            <w:rPr>
+              <w:lang w:eastAsia="en-GB" w:bidi="he-IL"/>
+            </w:rPr>
+            <w:fldChar w:fldCharType="separate"/>
+          </w:r>
+          <w:r>
+            <w:rPr>
+              <w:noProof/>
+              <w:lang w:eastAsia="en-GB" w:bidi="he-IL"/>
+            </w:rPr>
+            <w:t xml:space="preserve"> [7]</w:t>
+          </w:r>
+          <w:r>
+            <w:rPr>
+              <w:lang w:eastAsia="en-GB" w:bidi="he-IL"/>
+            </w:rPr>
+            <w:fldChar w:fldCharType="end"/>
+          </w:r>
+        </w:sdtContent>
+      </w:sdt>
+      <w:r>
+        <w:rPr>
+          <w:lang w:eastAsia="en-GB" w:bidi="he-IL"/>
+        </w:rPr>
+        <w:t xml:space="preserve">, used by </w:t>
+      </w:r>
+      <w:sdt>
+        <w:sdtPr>
+          <w:rPr>
+            <w:lang w:eastAsia="en-GB" w:bidi="he-IL"/>
+          </w:rPr>
+          <w:id w:val="-1743331688"/>
+          <w:citation/>
+        </w:sdtPr>
+        <w:sdtContent>
+          <w:r>
+            <w:rPr>
+              <w:lang w:eastAsia="en-GB" w:bidi="he-IL"/>
+            </w:rPr>
+            <w:fldChar w:fldCharType="begin"/>
+          </w:r>
+          <w:r>
+            <w:rPr>
+              <w:lang w:eastAsia="en-GB" w:bidi="he-IL"/>
+            </w:rPr>
+            <w:instrText xml:space="preserve"> CITATION Sal16 \l 2057 </w:instrText>
+          </w:r>
+          <w:r>
+            <w:rPr>
+              <w:lang w:eastAsia="en-GB" w:bidi="he-IL"/>
+            </w:rPr>
+            <w:fldChar w:fldCharType="separate"/>
+          </w:r>
+          <w:r>
+            <w:rPr>
+              <w:noProof/>
+              <w:lang w:eastAsia="en-GB" w:bidi="he-IL"/>
+            </w:rPr>
+            <w:t>[5]</w:t>
+          </w:r>
+          <w:r>
+            <w:rPr>
+              <w:lang w:eastAsia="en-GB" w:bidi="he-IL"/>
+            </w:rPr>
+            <w:fldChar w:fldCharType="end"/>
+          </w:r>
+        </w:sdtContent>
+      </w:sdt>
+      <w:r>
+        <w:rPr>
+          <w:lang w:eastAsia="en-GB" w:bidi="he-IL"/>
+        </w:rPr>
+        <w:t xml:space="preserve"> and </w:t>
+      </w:r>
+      <w:sdt>
+        <w:sdtPr>
+          <w:rPr>
+            <w:lang w:eastAsia="en-GB" w:bidi="he-IL"/>
+          </w:rPr>
+          <w:id w:val="-1092540992"/>
+          <w:citation/>
+        </w:sdtPr>
+        <w:sdtContent>
+          <w:r>
+            <w:rPr>
+              <w:lang w:eastAsia="en-GB" w:bidi="he-IL"/>
+            </w:rPr>
+            <w:fldChar w:fldCharType="begin"/>
+          </w:r>
+          <w:r>
+            <w:rPr>
+              <w:lang w:eastAsia="en-GB" w:bidi="he-IL"/>
+            </w:rPr>
+            <w:instrText xml:space="preserve"> CITATION Kin18 \l 2057 </w:instrText>
+          </w:r>
+          <w:r>
+            <w:rPr>
+              <w:lang w:eastAsia="en-GB" w:bidi="he-IL"/>
+            </w:rPr>
+            <w:fldChar w:fldCharType="separate"/>
+          </w:r>
+          <w:r>
+            <w:rPr>
+              <w:noProof/>
+              <w:lang w:eastAsia="en-GB" w:bidi="he-IL"/>
+            </w:rPr>
+            <w:t>[1]</w:t>
+          </w:r>
+          <w:r>
+            <w:rPr>
+              <w:lang w:eastAsia="en-GB" w:bidi="he-IL"/>
+            </w:rPr>
+            <w:fldChar w:fldCharType="end"/>
+          </w:r>
+        </w:sdtContent>
+      </w:sdt>
+      <w:r>
+        <w:rPr>
+          <w:lang w:eastAsia="en-GB" w:bidi="he-IL"/>
+        </w:rPr>
+        <w:t xml:space="preserve">. </w:t>
+      </w:r>
+      <w:r>
+        <w:rPr>
+          <w:lang w:eastAsia="en-GB" w:bidi="he-IL"/>
+        </w:rPr>
+        <w:t xml:space="preserve">This model uses the continuity of text from books to train an encoder-decoder model that aims to reconstruct the surrounding sentences of an encoded passage, so sentences with similar semantic and syntactic properties are mapped to similar vector </w:t>
+      </w:r>
+      <w:r>
+        <w:rPr>
+          <w:lang w:eastAsia="en-GB" w:bidi="he-IL"/>
+        </w:rPr>
+        <w:lastRenderedPageBreak/>
+        <w:t>representations</w:t>
+      </w:r>
+      <w:sdt>
+        <w:sdtPr>
+          <w:rPr>
+            <w:lang w:eastAsia="en-GB" w:bidi="he-IL"/>
+          </w:rPr>
+          <w:id w:val="-68733599"/>
+          <w:citation/>
+        </w:sdtPr>
+        <w:sdtContent>
+          <w:r>
+            <w:rPr>
+              <w:lang w:eastAsia="en-GB" w:bidi="he-IL"/>
+            </w:rPr>
+            <w:fldChar w:fldCharType="begin"/>
+          </w:r>
+          <w:r>
+            <w:rPr>
+              <w:lang w:eastAsia="en-GB" w:bidi="he-IL"/>
+            </w:rPr>
+            <w:instrText xml:space="preserve"> CITATION Kir15 \l 2057 </w:instrText>
+          </w:r>
+          <w:r>
+            <w:rPr>
+              <w:lang w:eastAsia="en-GB" w:bidi="he-IL"/>
+            </w:rPr>
+            <w:fldChar w:fldCharType="separate"/>
+          </w:r>
+          <w:r>
+            <w:rPr>
+              <w:noProof/>
+              <w:lang w:eastAsia="en-GB" w:bidi="he-IL"/>
+            </w:rPr>
+            <w:t xml:space="preserve"> [7]</w:t>
+          </w:r>
+          <w:r>
+            <w:rPr>
+              <w:lang w:eastAsia="en-GB" w:bidi="he-IL"/>
+            </w:rPr>
+            <w:fldChar w:fldCharType="end"/>
+          </w:r>
+        </w:sdtContent>
+      </w:sdt>
+      <w:r>
+        <w:rPr>
+          <w:lang w:eastAsia="en-GB" w:bidi="he-IL"/>
+        </w:rPr>
+        <w:t>. This results in an encoder that can product highly generic sentence representations</w:t>
+      </w:r>
+      <w:sdt>
+        <w:sdtPr>
+          <w:rPr>
+            <w:lang w:eastAsia="en-GB" w:bidi="he-IL"/>
+          </w:rPr>
+          <w:id w:val="-796836897"/>
+          <w:citation/>
+        </w:sdtPr>
+        <w:sdtContent>
+          <w:r>
+            <w:rPr>
+              <w:lang w:eastAsia="en-GB" w:bidi="he-IL"/>
+            </w:rPr>
+            <w:fldChar w:fldCharType="begin"/>
+          </w:r>
+          <w:r>
+            <w:rPr>
+              <w:lang w:eastAsia="en-GB" w:bidi="he-IL"/>
+            </w:rPr>
+            <w:instrText xml:space="preserve"> CITATION Kir15 \l 2057 </w:instrText>
+          </w:r>
+          <w:r>
+            <w:rPr>
+              <w:lang w:eastAsia="en-GB" w:bidi="he-IL"/>
+            </w:rPr>
+            <w:fldChar w:fldCharType="separate"/>
+          </w:r>
+          <w:r>
+            <w:rPr>
+              <w:noProof/>
+              <w:lang w:eastAsia="en-GB" w:bidi="he-IL"/>
+            </w:rPr>
+            <w:t xml:space="preserve"> [7]</w:t>
+          </w:r>
+          <w:r>
+            <w:rPr>
+              <w:lang w:eastAsia="en-GB" w:bidi="he-IL"/>
+            </w:rPr>
+            <w:fldChar w:fldCharType="end"/>
+          </w:r>
+        </w:sdtContent>
+      </w:sdt>
+      <w:r>
+        <w:rPr>
+          <w:lang w:eastAsia="en-GB" w:bidi="he-IL"/>
+        </w:rPr>
+        <w:t xml:space="preserve">. Sent2Vec was first used for idiom detection by </w:t>
+      </w:r>
+      <w:sdt>
+        <w:sdtPr>
+          <w:rPr>
+            <w:lang w:eastAsia="en-GB" w:bidi="he-IL"/>
+          </w:rPr>
+          <w:id w:val="-475606542"/>
+          <w:citation/>
+        </w:sdtPr>
+        <w:sdtContent>
+          <w:r>
+            <w:rPr>
+              <w:lang w:eastAsia="en-GB" w:bidi="he-IL"/>
+            </w:rPr>
+            <w:fldChar w:fldCharType="begin"/>
+          </w:r>
+          <w:r>
+            <w:rPr>
+              <w:lang w:eastAsia="en-GB" w:bidi="he-IL"/>
+            </w:rPr>
+            <w:instrText xml:space="preserve"> CITATION Sal16 \l 2057 </w:instrText>
+          </w:r>
+          <w:r>
+            <w:rPr>
+              <w:lang w:eastAsia="en-GB" w:bidi="he-IL"/>
+            </w:rPr>
+            <w:fldChar w:fldCharType="separate"/>
+          </w:r>
+          <w:r>
+            <w:rPr>
+              <w:noProof/>
+              <w:lang w:eastAsia="en-GB" w:bidi="he-IL"/>
+            </w:rPr>
+            <w:t>[5]</w:t>
+          </w:r>
+          <w:r>
+            <w:rPr>
+              <w:lang w:eastAsia="en-GB" w:bidi="he-IL"/>
+            </w:rPr>
+            <w:fldChar w:fldCharType="end"/>
+          </w:r>
+        </w:sdtContent>
+      </w:sdt>
+      <w:r>
+        <w:rPr>
+          <w:lang w:eastAsia="en-GB" w:bidi="he-IL"/>
+        </w:rPr>
+        <w:t xml:space="preserve"> on the assumption that in a real-world application, target phrases won’t have access to a surrounding context; which motivated the exploration of distributed compositional semantic models to produce reliable estimates of idiom token classification</w:t>
+      </w:r>
+      <w:sdt>
+        <w:sdtPr>
+          <w:rPr>
+            <w:lang w:eastAsia="en-GB" w:bidi="he-IL"/>
+          </w:rPr>
+          <w:id w:val="-1828189144"/>
+          <w:citation/>
+        </w:sdtPr>
+        <w:sdtContent>
+          <w:r>
+            <w:rPr>
+              <w:lang w:eastAsia="en-GB" w:bidi="he-IL"/>
+            </w:rPr>
+            <w:fldChar w:fldCharType="begin"/>
+          </w:r>
+          <w:r>
+            <w:rPr>
+              <w:lang w:eastAsia="en-GB" w:bidi="he-IL"/>
+            </w:rPr>
+            <w:instrText xml:space="preserve"> CITATION Sal16 \l 2057 </w:instrText>
+          </w:r>
+          <w:r>
+            <w:rPr>
+              <w:lang w:eastAsia="en-GB" w:bidi="he-IL"/>
+            </w:rPr>
+            <w:fldChar w:fldCharType="separate"/>
+          </w:r>
+          <w:r>
+            <w:rPr>
+              <w:noProof/>
+              <w:lang w:eastAsia="en-GB" w:bidi="he-IL"/>
+            </w:rPr>
+            <w:t xml:space="preserve"> [5]</w:t>
+          </w:r>
+          <w:r>
+            <w:rPr>
+              <w:lang w:eastAsia="en-GB" w:bidi="he-IL"/>
+            </w:rPr>
+            <w:fldChar w:fldCharType="end"/>
+          </w:r>
+        </w:sdtContent>
+      </w:sdt>
+      <w:r>
+        <w:rPr>
+          <w:lang w:eastAsia="en-GB" w:bidi="he-IL"/>
+        </w:rPr>
+        <w:t>.</w:t>
+      </w:r>
+      <w:r>
+        <w:rPr>
+          <w:lang w:eastAsia="en-GB" w:bidi="he-IL"/>
+        </w:rPr>
+        <w:t xml:space="preserve"> Utility found in the Sent2Vec model is that it is possible to infer properties of the surrounding context only from the input sentence</w:t>
+      </w:r>
+      <w:sdt>
+        <w:sdtPr>
+          <w:rPr>
+            <w:lang w:eastAsia="en-GB" w:bidi="he-IL"/>
+          </w:rPr>
+          <w:id w:val="-144442356"/>
+          <w:citation/>
+        </w:sdtPr>
+        <w:sdtContent>
+          <w:r>
+            <w:rPr>
+              <w:lang w:eastAsia="en-GB" w:bidi="he-IL"/>
+            </w:rPr>
+            <w:fldChar w:fldCharType="begin"/>
+          </w:r>
+          <w:r>
+            <w:rPr>
+              <w:lang w:eastAsia="en-GB" w:bidi="he-IL"/>
+            </w:rPr>
+            <w:instrText xml:space="preserve"> CITATION Sal16 \l 2057 </w:instrText>
+          </w:r>
+          <w:r>
+            <w:rPr>
+              <w:lang w:eastAsia="en-GB" w:bidi="he-IL"/>
+            </w:rPr>
+            <w:fldChar w:fldCharType="separate"/>
+          </w:r>
+          <w:r>
+            <w:rPr>
+              <w:noProof/>
+              <w:lang w:eastAsia="en-GB" w:bidi="he-IL"/>
+            </w:rPr>
+            <w:t xml:space="preserve"> [5]</w:t>
+          </w:r>
+          <w:r>
+            <w:rPr>
+              <w:lang w:eastAsia="en-GB" w:bidi="he-IL"/>
+            </w:rPr>
+            <w:fldChar w:fldCharType="end"/>
+          </w:r>
+        </w:sdtContent>
+      </w:sdt>
+      <w:sdt>
+        <w:sdtPr>
+          <w:rPr>
+            <w:lang w:eastAsia="en-GB" w:bidi="he-IL"/>
+          </w:rPr>
+          <w:id w:val="-1857722250"/>
+          <w:citation/>
+        </w:sdtPr>
+        <w:sdtContent>
+          <w:r>
+            <w:rPr>
+              <w:lang w:eastAsia="en-GB" w:bidi="he-IL"/>
+            </w:rPr>
+            <w:fldChar w:fldCharType="begin"/>
+          </w:r>
+          <w:r>
+            <w:rPr>
+              <w:lang w:eastAsia="en-GB" w:bidi="he-IL"/>
+            </w:rPr>
+            <w:instrText xml:space="preserve"> CITATION Kir15 \l 2057 </w:instrText>
+          </w:r>
+          <w:r>
+            <w:rPr>
+              <w:lang w:eastAsia="en-GB" w:bidi="he-IL"/>
+            </w:rPr>
+            <w:fldChar w:fldCharType="separate"/>
+          </w:r>
+          <w:r>
+            <w:rPr>
+              <w:noProof/>
+              <w:lang w:eastAsia="en-GB" w:bidi="he-IL"/>
+            </w:rPr>
+            <w:t xml:space="preserve"> [7]</w:t>
+          </w:r>
+          <w:r>
+            <w:rPr>
+              <w:lang w:eastAsia="en-GB" w:bidi="he-IL"/>
+            </w:rPr>
+            <w:fldChar w:fldCharType="end"/>
+          </w:r>
+        </w:sdtContent>
+      </w:sdt>
+      <w:r>
+        <w:rPr>
+          <w:lang w:eastAsia="en-GB" w:bidi="he-IL"/>
+        </w:rPr>
+        <w:t>, which allows the classifier to learn lexical and syntactic patterns without complex methods</w:t>
+      </w:r>
+      <w:r>
+        <w:rPr>
+          <w:lang w:eastAsia="en-GB" w:bidi="he-IL"/>
+        </w:rPr>
+        <w:t xml:space="preserve">. </w:t>
+      </w:r>
+      <w:sdt>
+        <w:sdtPr>
+          <w:rPr>
+            <w:lang w:eastAsia="en-GB" w:bidi="he-IL"/>
+          </w:rPr>
+          <w:id w:val="-1145958042"/>
+          <w:citation/>
+        </w:sdtPr>
+        <w:sdtContent>
+          <w:r>
+            <w:rPr>
+              <w:lang w:eastAsia="en-GB" w:bidi="he-IL"/>
+            </w:rPr>
+            <w:fldChar w:fldCharType="begin"/>
+          </w:r>
+          <w:r>
+            <w:rPr>
+              <w:lang w:eastAsia="en-GB" w:bidi="he-IL"/>
+            </w:rPr>
+            <w:instrText xml:space="preserve"> CITATION Sal16 \l 2057 </w:instrText>
+          </w:r>
+          <w:r>
+            <w:rPr>
+              <w:lang w:eastAsia="en-GB" w:bidi="he-IL"/>
+            </w:rPr>
+            <w:fldChar w:fldCharType="separate"/>
+          </w:r>
+          <w:r>
+            <w:rPr>
+              <w:noProof/>
+              <w:lang w:eastAsia="en-GB" w:bidi="he-IL"/>
+            </w:rPr>
+            <w:t>[5]</w:t>
+          </w:r>
+          <w:r>
+            <w:rPr>
+              <w:lang w:eastAsia="en-GB" w:bidi="he-IL"/>
+            </w:rPr>
+            <w:fldChar w:fldCharType="end"/>
+          </w:r>
+        </w:sdtContent>
+      </w:sdt>
+      <w:r>
+        <w:rPr>
+          <w:lang w:eastAsia="en-GB" w:bidi="he-IL"/>
+        </w:rPr>
+        <w:t xml:space="preserve"> </w:t>
+      </w:r>
+      <w:proofErr w:type="gramStart"/>
+      <w:r>
+        <w:rPr>
+          <w:lang w:eastAsia="en-GB" w:bidi="he-IL"/>
+        </w:rPr>
+        <w:t>uses</w:t>
+      </w:r>
+      <w:proofErr w:type="gramEnd"/>
+      <w:r>
+        <w:rPr>
+          <w:lang w:eastAsia="en-GB" w:bidi="he-IL"/>
+        </w:rPr>
+        <w:t xml:space="preserve"> the resulting encodings to train three SVM classifiers with the VNC-Tokens Dataset</w:t>
+      </w:r>
+      <w:sdt>
+        <w:sdtPr>
+          <w:rPr>
+            <w:lang w:eastAsia="en-GB" w:bidi="he-IL"/>
+          </w:rPr>
+          <w:id w:val="1892381777"/>
+          <w:citation/>
+        </w:sdtPr>
+        <w:sdtContent>
+          <w:r>
+            <w:rPr>
+              <w:lang w:eastAsia="en-GB" w:bidi="he-IL"/>
+            </w:rPr>
+            <w:fldChar w:fldCharType="begin"/>
+          </w:r>
+          <w:r>
+            <w:rPr>
+              <w:lang w:eastAsia="en-GB" w:bidi="he-IL"/>
+            </w:rPr>
+            <w:instrText xml:space="preserve">CITATION Coo \l 2057 </w:instrText>
+          </w:r>
+          <w:r>
+            <w:rPr>
+              <w:lang w:eastAsia="en-GB" w:bidi="he-IL"/>
+            </w:rPr>
+            <w:fldChar w:fldCharType="separate"/>
+          </w:r>
+          <w:r>
+            <w:rPr>
+              <w:noProof/>
+              <w:lang w:eastAsia="en-GB" w:bidi="he-IL"/>
+            </w:rPr>
+            <w:t xml:space="preserve"> [8]</w:t>
+          </w:r>
+          <w:r>
+            <w:rPr>
+              <w:lang w:eastAsia="en-GB" w:bidi="he-IL"/>
+            </w:rPr>
+            <w:fldChar w:fldCharType="end"/>
+          </w:r>
+        </w:sdtContent>
+      </w:sdt>
+      <w:r>
+        <w:rPr>
+          <w:lang w:eastAsia="en-GB" w:bidi="he-IL"/>
+        </w:rPr>
+        <w:t>: Linear Kernel with C=1.0, Polynomial Kernel of degree = 2 and C = 1000, and Linear Kernel trained using Stochastic Gradient Descent with a learning rate of 0.0001.</w:t>
+      </w:r>
+      <w:r>
+        <w:rPr>
+          <w:lang w:eastAsia="en-GB" w:bidi="he-IL"/>
+        </w:rPr>
+        <w:t xml:space="preserve"> Results on the classifiers (</w:t>
+      </w:r>
+      <w:r>
+        <w:rPr>
+          <w:lang w:eastAsia="en-GB" w:bidi="he-IL"/>
+        </w:rPr>
+        <w:fldChar w:fldCharType="begin"/>
+      </w:r>
+      <w:r>
+        <w:rPr>
+          <w:lang w:eastAsia="en-GB" w:bidi="he-IL"/>
+        </w:rPr>
+        <w:instrText xml:space="preserve"> REF _Ref3128677 \h </w:instrText>
+      </w:r>
+      <w:r>
+        <w:rPr>
+          <w:lang w:eastAsia="en-GB" w:bidi="he-IL"/>
+        </w:rPr>
+      </w:r>
+      <w:r>
+        <w:rPr>
+          <w:lang w:eastAsia="en-GB" w:bidi="he-IL"/>
+        </w:rPr>
+        <w:fldChar w:fldCharType="separate"/>
+      </w:r>
+      <w:r>
+        <w:t xml:space="preserve">Table </w:t>
+      </w:r>
+      <w:r>
+        <w:rPr>
+          <w:noProof/>
+        </w:rPr>
+        <w:t>1</w:t>
+      </w:r>
+      <w:r>
+        <w:rPr>
+          <w:lang w:eastAsia="en-GB" w:bidi="he-IL"/>
+        </w:rPr>
+        <w:fldChar w:fldCharType="end"/>
+      </w:r>
+      <w:r>
+        <w:rPr>
+          <w:lang w:eastAsia="en-GB" w:bidi="he-IL"/>
+        </w:rPr>
+        <w:t>) show an improvement on the baseline set by the authors, which used entire context extracted from several paragraphs.</w:t>
+      </w:r>
+    </w:p>
+    <w:p>
+      <w:pPr>
+        <w:jc w:val="both"/>
+        <w:rPr>
+          <w:lang w:eastAsia="en-GB" w:bidi="he-IL"/>
+        </w:rPr>
+      </w:pPr>
+    </w:p>
+    <w:p>
+      <w:pPr>
+        <w:keepNext/>
+        <w:jc w:val="center"/>
+      </w:pPr>
+      <w:r>
+        <w:rPr>
+          <w:noProof/>
+          <w:lang w:eastAsia="en-GB"/>
+        </w:rPr>
+        <w:drawing>
+          <wp:inline distT="0" distB="0" distL="0" distR="0" wp14:anchorId="4B8F7BB5" wp14:editId="0F1B8C4A">
+            <wp:extent cx="5278120" cy="5191125"/>
+            <wp:effectExtent l="0" t="0" r="0" b="9525"/>
+            <wp:docPr id="1" name="Picture 1"/>
+            <wp:cNvGraphicFramePr>
+              <a:graphicFrameLocks xmlns:a="http://schemas.openxmlformats.org/drawingml/2006/main" noChangeAspect="1"/>
+            </wp:cNvGraphicFramePr>
+            <a:graphic xmlns:a="http://schemas.openxmlformats.org/drawingml/2006/main">
+              <a:graphicData uri="http://schemas.openxmlformats.org/drawingml/2006/picture">
+                <pic:pic xmlns:pic="http://schemas.openxmlformats.org/drawingml/2006/picture">
+                  <pic:nvPicPr>
+                    <pic:cNvPr id="1" name=""/>
+                    <pic:cNvPicPr/>
+                  </pic:nvPicPr>
+                  <pic:blipFill>
+                    <a:blip r:embed="rId9"/>
+                    <a:stretch>
+                      <a:fillRect/>
+                    </a:stretch>
+                  </pic:blipFill>
+                  <pic:spPr>
+                    <a:xfrm>
+                      <a:off x="0" y="0"/>
+                      <a:ext cx="5278120" cy="5191125"/>
+                    </a:xfrm>
+                    <a:prstGeom prst="rect">
+                      <a:avLst/>
+                    </a:prstGeom>
+                  </pic:spPr>
+                </pic:pic>
+              </a:graphicData>
+            </a:graphic>
+          </wp:inline>
+        </w:drawing>
+      </w:r>
+    </w:p>
+    <w:p>
+      <w:pPr>
+        <w:pStyle w:val="Caption"/>
+        <w:jc w:val="center"/>
+        <w:rPr>
+          <w:noProof/>
+        </w:rPr>
+      </w:pPr>
+      <w:bookmarkStart w:id="5" w:name="_Ref3128677"/>
+      <w:r>
+        <w:t xml:space="preserve">Table </w:t>
+      </w:r>
+      <w:fldSimple w:instr=" SEQ Table \* ARABIC ">
+        <w:r>
+          <w:rPr>
+            <w:noProof/>
+          </w:rPr>
+          <w:t>1</w:t>
+        </w:r>
+      </w:fldSimple>
+      <w:bookmarkEnd w:id="5"/>
+      <w:r>
+        <w:t xml:space="preserve"> - Precision (P.), Recall (R.), and F1-Score (F1) results on Generic Classifiers</w:t>
+      </w:r>
+      <w:r>
+        <w:rPr>
+          <w:noProof/>
+        </w:rPr>
+        <w:t xml:space="preserve"> by </w:t>
+      </w:r>
+      <w:sdt>
+        <w:sdtPr>
+          <w:rPr>
+            <w:noProof/>
+          </w:rPr>
+          <w:id w:val="-438379812"/>
+          <w:citation/>
+        </w:sdtPr>
+        <w:sdtContent>
+          <w:r>
+            <w:rPr>
+              <w:noProof/>
+            </w:rPr>
+            <w:fldChar w:fldCharType="begin"/>
+          </w:r>
+          <w:r>
+            <w:rPr>
+              <w:noProof/>
+            </w:rPr>
+            <w:instrText xml:space="preserve"> CITATION Sal16 \l 2057 </w:instrText>
+          </w:r>
+          <w:r>
+            <w:rPr>
+              <w:noProof/>
+            </w:rPr>
+            <w:fldChar w:fldCharType="separate"/>
+          </w:r>
+          <w:r>
+            <w:rPr>
+              <w:noProof/>
+            </w:rPr>
+            <w:t>[5]</w:t>
+          </w:r>
+          <w:r>
+            <w:rPr>
+              <w:noProof/>
+            </w:rPr>
+            <w:fldChar w:fldCharType="end"/>
+          </w:r>
+        </w:sdtContent>
+      </w:sdt>
+    </w:p>
+    <w:p>
+      <w:bookmarkStart w:id="6" w:name="_GoBack"/>
+      <w:bookmarkEnd w:id="6"/>
+    </w:p>
+    <w:p>
+      <w:pPr>
         <w:pStyle w:val="Heading2"/>
         <w:rPr>
           <w:lang w:eastAsia="en-GB" w:bidi="he-IL"/>
         </w:rPr>
       </w:pPr>
-      <w:bookmarkStart w:id="5" w:name="_Toc2862693"/>
-      <w:r>
-        <w:rPr>
-          <w:lang w:eastAsia="en-GB" w:bidi="he-IL"/>
-        </w:rPr>
+      <w:bookmarkStart w:id="7" w:name="_Toc2862693"/>
+      <w:r>
+        <w:rPr>
+          <w:lang w:eastAsia="en-GB" w:bidi="he-IL"/>
+        </w:rPr>
+        <w:lastRenderedPageBreak/>
         <w:t>Unsupervised Methods</w:t>
       </w:r>
-      <w:bookmarkEnd w:id="5"/>
+      <w:bookmarkEnd w:id="7"/>
     </w:p>
     <w:p>
       <w:pPr>
@@ -2926,14 +4074,13 @@
         <w:ind w:left="567" w:hanging="567"/>
         <w:jc w:val="both"/>
       </w:pPr>
-      <w:bookmarkStart w:id="6" w:name="_Toc211341769"/>
-      <w:bookmarkStart w:id="7" w:name="_Toc2862694"/>
-      <w:r>
-        <w:lastRenderedPageBreak/>
+      <w:bookmarkStart w:id="8" w:name="_Toc211341769"/>
+      <w:bookmarkStart w:id="9" w:name="_Toc2862694"/>
+      <w:r>
         <w:t>Acknowledgements</w:t>
       </w:r>
-      <w:bookmarkEnd w:id="6"/>
-      <w:bookmarkEnd w:id="7"/>
+      <w:bookmarkEnd w:id="8"/>
+      <w:bookmarkEnd w:id="9"/>
     </w:p>
     <w:p>
       <w:pPr>
@@ -2961,14 +4108,14 @@
           <w:lang w:eastAsia="en-GB"/>
         </w:rPr>
       </w:pPr>
-      <w:bookmarkStart w:id="8" w:name="_Toc211341770"/>
-      <w:bookmarkStart w:id="9" w:name="_Toc2862695"/>
+      <w:bookmarkStart w:id="10" w:name="_Toc211341770"/>
+      <w:bookmarkStart w:id="11" w:name="_Toc2862695"/>
       <w:r>
         <w:t>References</w:t>
       </w:r>
       <w:bookmarkEnd w:id="0"/>
-      <w:bookmarkEnd w:id="8"/>
-      <w:bookmarkEnd w:id="9"/>
+      <w:bookmarkEnd w:id="10"/>
+      <w:bookmarkEnd w:id="11"/>
       <w:r>
         <w:rPr>
           <w:rFonts w:ascii="Times New Roman" w:hAnsi="Times New Roman"/>
@@ -3014,7 +4161,7 @@
       </w:tblGrid>
       <w:tr>
         <w:trPr>
-          <w:divId w:val="690227524"/>
+          <w:divId w:val="270669368"/>
           <w:tblCellSpacing w:w="15" w:type="dxa"/>
         </w:trPr>
         <w:tc>
@@ -3075,7 +4222,7 @@
       </w:tr>
       <w:tr>
         <w:trPr>
-          <w:divId w:val="690227524"/>
+          <w:divId w:val="270669368"/>
           <w:tblCellSpacing w:w="15" w:type="dxa"/>
         </w:trPr>
         <w:tc>
@@ -3135,7 +4282,7 @@
       </w:tr>
       <w:tr>
         <w:trPr>
-          <w:divId w:val="690227524"/>
+          <w:divId w:val="270669368"/>
           <w:tblCellSpacing w:w="15" w:type="dxa"/>
         </w:trPr>
         <w:tc>
@@ -3195,7 +4342,7 @@
       </w:tr>
       <w:tr>
         <w:trPr>
-          <w:divId w:val="690227524"/>
+          <w:divId w:val="270669368"/>
           <w:tblCellSpacing w:w="15" w:type="dxa"/>
         </w:trPr>
         <w:tc>
@@ -3255,7 +4402,7 @@
       </w:tr>
       <w:tr>
         <w:trPr>
-          <w:divId w:val="690227524"/>
+          <w:divId w:val="270669368"/>
           <w:tblCellSpacing w:w="15" w:type="dxa"/>
         </w:trPr>
         <w:tc>
@@ -3315,7 +4462,7 @@
       </w:tr>
       <w:tr>
         <w:trPr>
-          <w:divId w:val="690227524"/>
+          <w:divId w:val="270669368"/>
           <w:tblCellSpacing w:w="15" w:type="dxa"/>
         </w:trPr>
         <w:tc>
@@ -3362,7 +4509,7 @@
     </w:tbl>
     <w:p>
       <w:pPr>
-        <w:divId w:val="690227524"/>
+        <w:divId w:val="270669368"/>
         <w:rPr>
           <w:noProof/>
         </w:rPr>
@@ -3382,13 +4529,14 @@
         <w:rPr>
           <w:noProof/>
         </w:rPr>
+        <w:lastRenderedPageBreak/>
         <w:fldChar w:fldCharType="end"/>
       </w:r>
-      <w:bookmarkStart w:id="10" w:name="_Toc2862696"/>
+      <w:bookmarkStart w:id="12" w:name="_Toc2862696"/>
       <w:r>
         <w:t>Appendix</w:t>
       </w:r>
-      <w:bookmarkEnd w:id="10"/>
+      <w:bookmarkEnd w:id="12"/>
     </w:p>
     <w:p>
       <w:pPr>
@@ -3399,9 +4547,9 @@
       </w:r>
     </w:p>
     <w:sectPr>
-      <w:footerReference w:type="even" r:id="rId9"/>
-      <w:footerReference w:type="default" r:id="rId10"/>
-      <w:headerReference w:type="first" r:id="rId11"/>
+      <w:footerReference w:type="even" r:id="rId10"/>
+      <w:footerReference w:type="default" r:id="rId11"/>
+      <w:headerReference w:type="first" r:id="rId12"/>
       <w:endnotePr>
         <w:numFmt w:val="decimal"/>
       </w:endnotePr>
@@ -3434,7 +4582,7 @@
 </file>
 
 <file path=word/endnotes.xml><?xml version="1.0" encoding="utf-8"?>
-<w:endnotes xmlns:wpc="http://schemas.microsoft.com/office/word/2010/wordprocessingCanvas" xmlns:cx="http://schemas.microsoft.com/office/drawing/2014/chartex" xmlns:cx1="http://schemas.microsoft.com/office/drawing/2015/9/8/chartex" xmlns:cx2="http://schemas.microsoft.com/office/drawing/2015/10/21/chartex" xmlns:cx3="http://schemas.microsoft.com/office/drawing/2016/5/9/chartex" xmlns:cx4="http://schemas.microsoft.com/office/drawing/2016/5/10/chartex" xmlns:cx5="http://schemas.microsoft.com/office/drawing/2016/5/11/chartex" xmlns:cx6="http://schemas.microsoft.com/office/drawing/2016/5/12/chartex" xmlns:cx7="http://schemas.microsoft.com/office/drawing/2016/5/13/chartex" xmlns:cx8="http://schemas.microsoft.com/office/drawing/2016/5/14/chartex" xmlns:mc="http://schemas.openxmlformats.org/markup-compatibility/2006" xmlns:aink="http://schemas.microsoft.com/office/drawing/2016/ink" xmlns:am3d="http://schemas.microsoft.com/office/drawing/2017/model3d" xmlns:o="urn:schemas-microsoft-com:office:office" xmlns:r="http://schemas.openxmlformats.org/officeDocument/2006/relationships" xmlns:m="http://schemas.openxmlformats.org/officeDocument/2006/math" xmlns:v="urn:schemas-microsoft-com:vml" xmlns:wp14="http://schemas.microsoft.com/office/word/2010/wordprocessingDrawing" xmlns:wp="http://schemas.openxmlformats.org/drawingml/2006/wordprocessingDrawing" xmlns:w10="urn:schemas-microsoft-com:office:word" xmlns:w="http://schemas.openxmlformats.org/wordprocessingml/2006/main" xmlns:w14="http://schemas.microsoft.com/office/word/2010/wordml" xmlns:w15="http://schemas.microsoft.com/office/word/2012/wordml" xmlns:w16cid="http://schemas.microsoft.com/office/word/2016/wordml/cid" xmlns:w16se="http://schemas.microsoft.com/office/word/2015/wordml/symex" xmlns:wpg="http://schemas.microsoft.com/office/word/2010/wordprocessingGroup" xmlns:wpi="http://schemas.microsoft.com/office/word/2010/wordprocessingInk" xmlns:wne="http://schemas.microsoft.com/office/word/2006/wordml" xmlns:wps="http://schemas.microsoft.com/office/word/2010/wordprocessingShape" mc:Ignorable="w14 w15 w16se w16cid wp14">
+<w:endnotes xmlns:wpc="http://schemas.microsoft.com/office/word/2010/wordprocessingCanvas" xmlns:cx="http://schemas.microsoft.com/office/drawing/2014/chartex" xmlns:cx1="http://schemas.microsoft.com/office/drawing/2015/9/8/chartex" xmlns:mc="http://schemas.openxmlformats.org/markup-compatibility/2006" xmlns:o="urn:schemas-microsoft-com:office:office" xmlns:r="http://schemas.openxmlformats.org/officeDocument/2006/relationships" xmlns:m="http://schemas.openxmlformats.org/officeDocument/2006/math" xmlns:v="urn:schemas-microsoft-com:vml" xmlns:wp14="http://schemas.microsoft.com/office/word/2010/wordprocessingDrawing" xmlns:wp="http://schemas.openxmlformats.org/drawingml/2006/wordprocessingDrawing" xmlns:w10="urn:schemas-microsoft-com:office:word" xmlns:w="http://schemas.openxmlformats.org/wordprocessingml/2006/main" xmlns:w14="http://schemas.microsoft.com/office/word/2010/wordml" xmlns:w15="http://schemas.microsoft.com/office/word/2012/wordml" xmlns:w16se="http://schemas.microsoft.com/office/word/2015/wordml/symex" xmlns:wpg="http://schemas.microsoft.com/office/word/2010/wordprocessingGroup" xmlns:wpi="http://schemas.microsoft.com/office/word/2010/wordprocessingInk" xmlns:wne="http://schemas.microsoft.com/office/word/2006/wordml" xmlns:wps="http://schemas.microsoft.com/office/word/2010/wordprocessingShape" mc:Ignorable="w14 w15 w16se wp14">
   <w:endnote w:type="separator" w:id="-1">
     <w:p>
       <w:r>
@@ -3455,7 +4603,7 @@
 </file>
 
 <file path=word/footer1.xml><?xml version="1.0" encoding="utf-8"?>
-<w:ftr xmlns:wpc="http://schemas.microsoft.com/office/word/2010/wordprocessingCanvas" xmlns:cx="http://schemas.microsoft.com/office/drawing/2014/chartex" xmlns:cx1="http://schemas.microsoft.com/office/drawing/2015/9/8/chartex" xmlns:cx2="http://schemas.microsoft.com/office/drawing/2015/10/21/chartex" xmlns:cx3="http://schemas.microsoft.com/office/drawing/2016/5/9/chartex" xmlns:cx4="http://schemas.microsoft.com/office/drawing/2016/5/10/chartex" xmlns:cx5="http://schemas.microsoft.com/office/drawing/2016/5/11/chartex" xmlns:cx6="http://schemas.microsoft.com/office/drawing/2016/5/12/chartex" xmlns:cx7="http://schemas.microsoft.com/office/drawing/2016/5/13/chartex" xmlns:cx8="http://schemas.microsoft.com/office/drawing/2016/5/14/chartex" xmlns:mc="http://schemas.openxmlformats.org/markup-compatibility/2006" xmlns:aink="http://schemas.microsoft.com/office/drawing/2016/ink" xmlns:am3d="http://schemas.microsoft.com/office/drawing/2017/model3d" xmlns:o="urn:schemas-microsoft-com:office:office" xmlns:r="http://schemas.openxmlformats.org/officeDocument/2006/relationships" xmlns:m="http://schemas.openxmlformats.org/officeDocument/2006/math" xmlns:v="urn:schemas-microsoft-com:vml" xmlns:wp14="http://schemas.microsoft.com/office/word/2010/wordprocessingDrawing" xmlns:wp="http://schemas.openxmlformats.org/drawingml/2006/wordprocessingDrawing" xmlns:w10="urn:schemas-microsoft-com:office:word" xmlns:w="http://schemas.openxmlformats.org/wordprocessingml/2006/main" xmlns:w14="http://schemas.microsoft.com/office/word/2010/wordml" xmlns:w15="http://schemas.microsoft.com/office/word/2012/wordml" xmlns:w16cid="http://schemas.microsoft.com/office/word/2016/wordml/cid" xmlns:w16se="http://schemas.microsoft.com/office/word/2015/wordml/symex" xmlns:wpg="http://schemas.microsoft.com/office/word/2010/wordprocessingGroup" xmlns:wpi="http://schemas.microsoft.com/office/word/2010/wordprocessingInk" xmlns:wne="http://schemas.microsoft.com/office/word/2006/wordml" xmlns:wps="http://schemas.microsoft.com/office/word/2010/wordprocessingShape" mc:Ignorable="w14 w15 w16se w16cid wp14">
+<w:ftr xmlns:wpc="http://schemas.microsoft.com/office/word/2010/wordprocessingCanvas" xmlns:cx="http://schemas.microsoft.com/office/drawing/2014/chartex" xmlns:cx1="http://schemas.microsoft.com/office/drawing/2015/9/8/chartex" xmlns:mc="http://schemas.openxmlformats.org/markup-compatibility/2006" xmlns:o="urn:schemas-microsoft-com:office:office" xmlns:r="http://schemas.openxmlformats.org/officeDocument/2006/relationships" xmlns:m="http://schemas.openxmlformats.org/officeDocument/2006/math" xmlns:v="urn:schemas-microsoft-com:vml" xmlns:wp14="http://schemas.microsoft.com/office/word/2010/wordprocessingDrawing" xmlns:wp="http://schemas.openxmlformats.org/drawingml/2006/wordprocessingDrawing" xmlns:w10="urn:schemas-microsoft-com:office:word" xmlns:w="http://schemas.openxmlformats.org/wordprocessingml/2006/main" xmlns:w14="http://schemas.microsoft.com/office/word/2010/wordml" xmlns:w15="http://schemas.microsoft.com/office/word/2012/wordml" xmlns:w16se="http://schemas.microsoft.com/office/word/2015/wordml/symex" xmlns:wpg="http://schemas.microsoft.com/office/word/2010/wordprocessingGroup" xmlns:wpi="http://schemas.microsoft.com/office/word/2010/wordprocessingInk" xmlns:wne="http://schemas.microsoft.com/office/word/2006/wordml" xmlns:wps="http://schemas.microsoft.com/office/word/2010/wordprocessingShape" mc:Ignorable="w14 w15 w16se wp14">
   <w:p>
     <w:pPr>
       <w:pStyle w:val="Footer"/>
@@ -3493,7 +4641,7 @@
 </file>
 
 <file path=word/footer2.xml><?xml version="1.0" encoding="utf-8"?>
-<w:ftr xmlns:wpc="http://schemas.microsoft.com/office/word/2010/wordprocessingCanvas" xmlns:cx="http://schemas.microsoft.com/office/drawing/2014/chartex" xmlns:cx1="http://schemas.microsoft.com/office/drawing/2015/9/8/chartex" xmlns:cx2="http://schemas.microsoft.com/office/drawing/2015/10/21/chartex" xmlns:cx3="http://schemas.microsoft.com/office/drawing/2016/5/9/chartex" xmlns:cx4="http://schemas.microsoft.com/office/drawing/2016/5/10/chartex" xmlns:cx5="http://schemas.microsoft.com/office/drawing/2016/5/11/chartex" xmlns:cx6="http://schemas.microsoft.com/office/drawing/2016/5/12/chartex" xmlns:cx7="http://schemas.microsoft.com/office/drawing/2016/5/13/chartex" xmlns:cx8="http://schemas.microsoft.com/office/drawing/2016/5/14/chartex" xmlns:mc="http://schemas.openxmlformats.org/markup-compatibility/2006" xmlns:aink="http://schemas.microsoft.com/office/drawing/2016/ink" xmlns:am3d="http://schemas.microsoft.com/office/drawing/2017/model3d" xmlns:o="urn:schemas-microsoft-com:office:office" xmlns:r="http://schemas.openxmlformats.org/officeDocument/2006/relationships" xmlns:m="http://schemas.openxmlformats.org/officeDocument/2006/math" xmlns:v="urn:schemas-microsoft-com:vml" xmlns:wp14="http://schemas.microsoft.com/office/word/2010/wordprocessingDrawing" xmlns:wp="http://schemas.openxmlformats.org/drawingml/2006/wordprocessingDrawing" xmlns:w10="urn:schemas-microsoft-com:office:word" xmlns:w="http://schemas.openxmlformats.org/wordprocessingml/2006/main" xmlns:w14="http://schemas.microsoft.com/office/word/2010/wordml" xmlns:w15="http://schemas.microsoft.com/office/word/2012/wordml" xmlns:w16cid="http://schemas.microsoft.com/office/word/2016/wordml/cid" xmlns:w16se="http://schemas.microsoft.com/office/word/2015/wordml/symex" xmlns:wpg="http://schemas.microsoft.com/office/word/2010/wordprocessingGroup" xmlns:wpi="http://schemas.microsoft.com/office/word/2010/wordprocessingInk" xmlns:wne="http://schemas.microsoft.com/office/word/2006/wordml" xmlns:wps="http://schemas.microsoft.com/office/word/2010/wordprocessingShape" mc:Ignorable="w14 w15 w16se w16cid wp14">
+<w:ftr xmlns:wpc="http://schemas.microsoft.com/office/word/2010/wordprocessingCanvas" xmlns:cx="http://schemas.microsoft.com/office/drawing/2014/chartex" xmlns:cx1="http://schemas.microsoft.com/office/drawing/2015/9/8/chartex" xmlns:mc="http://schemas.openxmlformats.org/markup-compatibility/2006" xmlns:o="urn:schemas-microsoft-com:office:office" xmlns:r="http://schemas.openxmlformats.org/officeDocument/2006/relationships" xmlns:m="http://schemas.openxmlformats.org/officeDocument/2006/math" xmlns:v="urn:schemas-microsoft-com:vml" xmlns:wp14="http://schemas.microsoft.com/office/word/2010/wordprocessingDrawing" xmlns:wp="http://schemas.openxmlformats.org/drawingml/2006/wordprocessingDrawing" xmlns:w10="urn:schemas-microsoft-com:office:word" xmlns:w="http://schemas.openxmlformats.org/wordprocessingml/2006/main" xmlns:w14="http://schemas.microsoft.com/office/word/2010/wordml" xmlns:w15="http://schemas.microsoft.com/office/word/2012/wordml" xmlns:w16se="http://schemas.microsoft.com/office/word/2015/wordml/symex" xmlns:wpg="http://schemas.microsoft.com/office/word/2010/wordprocessingGroup" xmlns:wpi="http://schemas.microsoft.com/office/word/2010/wordprocessingInk" xmlns:wne="http://schemas.microsoft.com/office/word/2006/wordml" xmlns:wps="http://schemas.microsoft.com/office/word/2010/wordprocessingShape" mc:Ignorable="w14 w15 w16se wp14">
   <w:p>
     <w:pPr>
       <w:pStyle w:val="Footer"/>
@@ -3532,7 +4680,7 @@
         <w:rStyle w:val="PageNumber"/>
         <w:noProof/>
       </w:rPr>
-      <w:t>4</w:t>
+      <w:t>6</w:t>
     </w:r>
     <w:r>
       <w:rPr>
@@ -3557,7 +4705,7 @@
 </file>
 
 <file path=word/footnotes.xml><?xml version="1.0" encoding="utf-8"?>
-<w:footnotes xmlns:wpc="http://schemas.microsoft.com/office/word/2010/wordprocessingCanvas" xmlns:cx="http://schemas.microsoft.com/office/drawing/2014/chartex" xmlns:cx1="http://schemas.microsoft.com/office/drawing/2015/9/8/chartex" xmlns:cx2="http://schemas.microsoft.com/office/drawing/2015/10/21/chartex" xmlns:cx3="http://schemas.microsoft.com/office/drawing/2016/5/9/chartex" xmlns:cx4="http://schemas.microsoft.com/office/drawing/2016/5/10/chartex" xmlns:cx5="http://schemas.microsoft.com/office/drawing/2016/5/11/chartex" xmlns:cx6="http://schemas.microsoft.com/office/drawing/2016/5/12/chartex" xmlns:cx7="http://schemas.microsoft.com/office/drawing/2016/5/13/chartex" xmlns:cx8="http://schemas.microsoft.com/office/drawing/2016/5/14/chartex" xmlns:mc="http://schemas.openxmlformats.org/markup-compatibility/2006" xmlns:aink="http://schemas.microsoft.com/office/drawing/2016/ink" xmlns:am3d="http://schemas.microsoft.com/office/drawing/2017/model3d" xmlns:o="urn:schemas-microsoft-com:office:office" xmlns:r="http://schemas.openxmlformats.org/officeDocument/2006/relationships" xmlns:m="http://schemas.openxmlformats.org/officeDocument/2006/math" xmlns:v="urn:schemas-microsoft-com:vml" xmlns:wp14="http://schemas.microsoft.com/office/word/2010/wordprocessingDrawing" xmlns:wp="http://schemas.openxmlformats.org/drawingml/2006/wordprocessingDrawing" xmlns:w10="urn:schemas-microsoft-com:office:word" xmlns:w="http://schemas.openxmlformats.org/wordprocessingml/2006/main" xmlns:w14="http://schemas.microsoft.com/office/word/2010/wordml" xmlns:w15="http://schemas.microsoft.com/office/word/2012/wordml" xmlns:w16cid="http://schemas.microsoft.com/office/word/2016/wordml/cid" xmlns:w16se="http://schemas.microsoft.com/office/word/2015/wordml/symex" xmlns:wpg="http://schemas.microsoft.com/office/word/2010/wordprocessingGroup" xmlns:wpi="http://schemas.microsoft.com/office/word/2010/wordprocessingInk" xmlns:wne="http://schemas.microsoft.com/office/word/2006/wordml" xmlns:wps="http://schemas.microsoft.com/office/word/2010/wordprocessingShape" mc:Ignorable="w14 w15 w16se w16cid wp14">
+<w:footnotes xmlns:wpc="http://schemas.microsoft.com/office/word/2010/wordprocessingCanvas" xmlns:cx="http://schemas.microsoft.com/office/drawing/2014/chartex" xmlns:cx1="http://schemas.microsoft.com/office/drawing/2015/9/8/chartex" xmlns:mc="http://schemas.openxmlformats.org/markup-compatibility/2006" xmlns:o="urn:schemas-microsoft-com:office:office" xmlns:r="http://schemas.openxmlformats.org/officeDocument/2006/relationships" xmlns:m="http://schemas.openxmlformats.org/officeDocument/2006/math" xmlns:v="urn:schemas-microsoft-com:vml" xmlns:wp14="http://schemas.microsoft.com/office/word/2010/wordprocessingDrawing" xmlns:wp="http://schemas.openxmlformats.org/drawingml/2006/wordprocessingDrawing" xmlns:w10="urn:schemas-microsoft-com:office:word" xmlns:w="http://schemas.openxmlformats.org/wordprocessingml/2006/main" xmlns:w14="http://schemas.microsoft.com/office/word/2010/wordml" xmlns:w15="http://schemas.microsoft.com/office/word/2012/wordml" xmlns:w16se="http://schemas.microsoft.com/office/word/2015/wordml/symex" xmlns:wpg="http://schemas.microsoft.com/office/word/2010/wordprocessingGroup" xmlns:wpi="http://schemas.microsoft.com/office/word/2010/wordprocessingInk" xmlns:wne="http://schemas.microsoft.com/office/word/2006/wordml" xmlns:wps="http://schemas.microsoft.com/office/word/2010/wordprocessingShape" mc:Ignorable="w14 w15 w16se wp14">
   <w:footnote w:type="separator" w:id="-1">
     <w:p>
       <w:r>
@@ -3578,7 +4726,7 @@
 </file>
 
 <file path=word/header1.xml><?xml version="1.0" encoding="utf-8"?>
-<w:hdr xmlns:wpc="http://schemas.microsoft.com/office/word/2010/wordprocessingCanvas" xmlns:cx="http://schemas.microsoft.com/office/drawing/2014/chartex" xmlns:cx1="http://schemas.microsoft.com/office/drawing/2015/9/8/chartex" xmlns:cx2="http://schemas.microsoft.com/office/drawing/2015/10/21/chartex" xmlns:cx3="http://schemas.microsoft.com/office/drawing/2016/5/9/chartex" xmlns:cx4="http://schemas.microsoft.com/office/drawing/2016/5/10/chartex" xmlns:cx5="http://schemas.microsoft.com/office/drawing/2016/5/11/chartex" xmlns:cx6="http://schemas.microsoft.com/office/drawing/2016/5/12/chartex" xmlns:cx7="http://schemas.microsoft.com/office/drawing/2016/5/13/chartex" xmlns:cx8="http://schemas.microsoft.com/office/drawing/2016/5/14/chartex" xmlns:mc="http://schemas.openxmlformats.org/markup-compatibility/2006" xmlns:aink="http://schemas.microsoft.com/office/drawing/2016/ink" xmlns:am3d="http://schemas.microsoft.com/office/drawing/2017/model3d" xmlns:o="urn:schemas-microsoft-com:office:office" xmlns:r="http://schemas.openxmlformats.org/officeDocument/2006/relationships" xmlns:m="http://schemas.openxmlformats.org/officeDocument/2006/math" xmlns:v="urn:schemas-microsoft-com:vml" xmlns:wp14="http://schemas.microsoft.com/office/word/2010/wordprocessingDrawing" xmlns:wp="http://schemas.openxmlformats.org/drawingml/2006/wordprocessingDrawing" xmlns:w10="urn:schemas-microsoft-com:office:word" xmlns:w="http://schemas.openxmlformats.org/wordprocessingml/2006/main" xmlns:w14="http://schemas.microsoft.com/office/word/2010/wordml" xmlns:w15="http://schemas.microsoft.com/office/word/2012/wordml" xmlns:w16cid="http://schemas.microsoft.com/office/word/2016/wordml/cid" xmlns:w16se="http://schemas.microsoft.com/office/word/2015/wordml/symex" xmlns:wpg="http://schemas.microsoft.com/office/word/2010/wordprocessingGroup" xmlns:wpi="http://schemas.microsoft.com/office/word/2010/wordprocessingInk" xmlns:wne="http://schemas.microsoft.com/office/word/2006/wordml" xmlns:wps="http://schemas.microsoft.com/office/word/2010/wordprocessingShape" mc:Ignorable="w14 w15 w16se w16cid wp14">
+<w:hdr xmlns:wpc="http://schemas.microsoft.com/office/word/2010/wordprocessingCanvas" xmlns:cx="http://schemas.microsoft.com/office/drawing/2014/chartex" xmlns:cx1="http://schemas.microsoft.com/office/drawing/2015/9/8/chartex" xmlns:mc="http://schemas.openxmlformats.org/markup-compatibility/2006" xmlns:o="urn:schemas-microsoft-com:office:office" xmlns:r="http://schemas.openxmlformats.org/officeDocument/2006/relationships" xmlns:m="http://schemas.openxmlformats.org/officeDocument/2006/math" xmlns:v="urn:schemas-microsoft-com:vml" xmlns:wp14="http://schemas.microsoft.com/office/word/2010/wordprocessingDrawing" xmlns:wp="http://schemas.openxmlformats.org/drawingml/2006/wordprocessingDrawing" xmlns:w10="urn:schemas-microsoft-com:office:word" xmlns:w="http://schemas.openxmlformats.org/wordprocessingml/2006/main" xmlns:w14="http://schemas.microsoft.com/office/word/2010/wordml" xmlns:w15="http://schemas.microsoft.com/office/word/2012/wordml" xmlns:w16se="http://schemas.microsoft.com/office/word/2015/wordml/symex" xmlns:wpg="http://schemas.microsoft.com/office/word/2010/wordprocessingGroup" xmlns:wpi="http://schemas.microsoft.com/office/word/2010/wordprocessingInk" xmlns:wne="http://schemas.microsoft.com/office/word/2006/wordml" xmlns:wps="http://schemas.microsoft.com/office/word/2010/wordprocessingShape" mc:Ignorable="w14 w15 w16se wp14">
   <w:p>
     <w:pPr>
       <w:pStyle w:val="Header"/>
@@ -3591,7 +4739,7 @@
 </file>
 
 <file path=word/numbering.xml><?xml version="1.0" encoding="utf-8"?>
-<w:numbering xmlns:wpc="http://schemas.microsoft.com/office/word/2010/wordprocessingCanvas" xmlns:cx="http://schemas.microsoft.com/office/drawing/2014/chartex" xmlns:cx1="http://schemas.microsoft.com/office/drawing/2015/9/8/chartex" xmlns:cx2="http://schemas.microsoft.com/office/drawing/2015/10/21/chartex" xmlns:cx3="http://schemas.microsoft.com/office/drawing/2016/5/9/chartex" xmlns:cx4="http://schemas.microsoft.com/office/drawing/2016/5/10/chartex" xmlns:cx5="http://schemas.microsoft.com/office/drawing/2016/5/11/chartex" xmlns:cx6="http://schemas.microsoft.com/office/drawing/2016/5/12/chartex" xmlns:cx7="http://schemas.microsoft.com/office/drawing/2016/5/13/chartex" xmlns:cx8="http://schemas.microsoft.com/office/drawing/2016/5/14/chartex" xmlns:mc="http://schemas.openxmlformats.org/markup-compatibility/2006" xmlns:aink="http://schemas.microsoft.com/office/drawing/2016/ink" xmlns:am3d="http://schemas.microsoft.com/office/drawing/2017/model3d" xmlns:o="urn:schemas-microsoft-com:office:office" xmlns:r="http://schemas.openxmlformats.org/officeDocument/2006/relationships" xmlns:m="http://schemas.openxmlformats.org/officeDocument/2006/math" xmlns:v="urn:schemas-microsoft-com:vml" xmlns:wp14="http://schemas.microsoft.com/office/word/2010/wordprocessingDrawing" xmlns:wp="http://schemas.openxmlformats.org/drawingml/2006/wordprocessingDrawing" xmlns:w10="urn:schemas-microsoft-com:office:word" xmlns:w="http://schemas.openxmlformats.org/wordprocessingml/2006/main" xmlns:w14="http://schemas.microsoft.com/office/word/2010/wordml" xmlns:w15="http://schemas.microsoft.com/office/word/2012/wordml" xmlns:w16cid="http://schemas.microsoft.com/office/word/2016/wordml/cid" xmlns:w16se="http://schemas.microsoft.com/office/word/2015/wordml/symex" xmlns:wpg="http://schemas.microsoft.com/office/word/2010/wordprocessingGroup" xmlns:wpi="http://schemas.microsoft.com/office/word/2010/wordprocessingInk" xmlns:wne="http://schemas.microsoft.com/office/word/2006/wordml" xmlns:wps="http://schemas.microsoft.com/office/word/2010/wordprocessingShape" mc:Ignorable="w14 w15 w16se w16cid wp14">
+<w:numbering xmlns:wpc="http://schemas.microsoft.com/office/word/2010/wordprocessingCanvas" xmlns:cx="http://schemas.microsoft.com/office/drawing/2014/chartex" xmlns:cx1="http://schemas.microsoft.com/office/drawing/2015/9/8/chartex" xmlns:mc="http://schemas.openxmlformats.org/markup-compatibility/2006" xmlns:o="urn:schemas-microsoft-com:office:office" xmlns:r="http://schemas.openxmlformats.org/officeDocument/2006/relationships" xmlns:m="http://schemas.openxmlformats.org/officeDocument/2006/math" xmlns:v="urn:schemas-microsoft-com:vml" xmlns:wp14="http://schemas.microsoft.com/office/word/2010/wordprocessingDrawing" xmlns:wp="http://schemas.openxmlformats.org/drawingml/2006/wordprocessingDrawing" xmlns:w10="urn:schemas-microsoft-com:office:word" xmlns:w="http://schemas.openxmlformats.org/wordprocessingml/2006/main" xmlns:w14="http://schemas.microsoft.com/office/word/2010/wordml" xmlns:w15="http://schemas.microsoft.com/office/word/2012/wordml" xmlns:w16se="http://schemas.microsoft.com/office/word/2015/wordml/symex" xmlns:wpg="http://schemas.microsoft.com/office/word/2010/wordprocessingGroup" xmlns:wpi="http://schemas.microsoft.com/office/word/2010/wordprocessingInk" xmlns:wne="http://schemas.microsoft.com/office/word/2006/wordml" xmlns:wps="http://schemas.microsoft.com/office/word/2010/wordprocessingShape" mc:Ignorable="w14 w15 w16se wp14">
   <w:abstractNum w:abstractNumId="0" w15:restartNumberingAfterBreak="0">
     <w:nsid w:val="FFFFFF7C"/>
     <w:multiLevelType w:val="singleLevel"/>
@@ -8460,7 +9608,7 @@
 </file>
 
 <file path=word/styles.xml><?xml version="1.0" encoding="utf-8"?>
-<w:styles xmlns:mc="http://schemas.openxmlformats.org/markup-compatibility/2006" xmlns:r="http://schemas.openxmlformats.org/officeDocument/2006/relationships" xmlns:w="http://schemas.openxmlformats.org/wordprocessingml/2006/main" xmlns:w14="http://schemas.microsoft.com/office/word/2010/wordml" xmlns:w15="http://schemas.microsoft.com/office/word/2012/wordml" xmlns:w16cid="http://schemas.microsoft.com/office/word/2016/wordml/cid" xmlns:w16se="http://schemas.microsoft.com/office/word/2015/wordml/symex" mc:Ignorable="w14 w15 w16se w16cid">
+<w:styles xmlns:mc="http://schemas.openxmlformats.org/markup-compatibility/2006" xmlns:r="http://schemas.openxmlformats.org/officeDocument/2006/relationships" xmlns:w="http://schemas.openxmlformats.org/wordprocessingml/2006/main" xmlns:w14="http://schemas.microsoft.com/office/word/2010/wordml" xmlns:w15="http://schemas.microsoft.com/office/word/2012/wordml" xmlns:w16se="http://schemas.microsoft.com/office/word/2015/wordml/symex" mc:Ignorable="w14 w15 w16se">
   <w:docDefaults>
     <w:rPrDefault>
       <w:rPr>
@@ -8470,7 +9618,7 @@
     </w:rPrDefault>
     <w:pPrDefault/>
   </w:docDefaults>
-  <w:latentStyles w:defLockedState="0" w:defUIPriority="0" w:defSemiHidden="0" w:defUnhideWhenUsed="0" w:defQFormat="0" w:count="375">
+  <w:latentStyles w:defLockedState="0" w:defUIPriority="0" w:defSemiHidden="0" w:defUnhideWhenUsed="0" w:defQFormat="0" w:count="371">
     <w:lsdException w:name="Normal" w:qFormat="1"/>
     <w:lsdException w:name="heading 1" w:qFormat="1"/>
     <w:lsdException w:name="heading 2" w:qFormat="1"/>
@@ -8569,6 +9717,7 @@
     <w:lsdException w:name="HTML Sample" w:semiHidden="1" w:unhideWhenUsed="1"/>
     <w:lsdException w:name="HTML Typewriter" w:semiHidden="1" w:unhideWhenUsed="1"/>
     <w:lsdException w:name="HTML Variable" w:semiHidden="1" w:unhideWhenUsed="1"/>
+    <w:lsdException w:name="Normal Table" w:semiHidden="1" w:unhideWhenUsed="1"/>
     <w:lsdException w:name="annotation subject" w:semiHidden="1" w:unhideWhenUsed="1"/>
     <w:lsdException w:name="No List" w:semiHidden="1" w:unhideWhenUsed="1"/>
     <w:lsdException w:name="Outline List 1" w:semiHidden="1" w:unhideWhenUsed="1"/>
@@ -8612,8 +9761,10 @@
     <w:lsdException w:name="Table Elegant" w:semiHidden="1" w:unhideWhenUsed="1"/>
     <w:lsdException w:name="Table Professional" w:semiHidden="1" w:unhideWhenUsed="1"/>
     <w:lsdException w:name="Table Subtle 1" w:semiHidden="1" w:unhideWhenUsed="1"/>
+    <w:lsdException w:name="Table Subtle 2" w:semiHidden="1" w:unhideWhenUsed="1"/>
     <w:lsdException w:name="Table Web 1" w:semiHidden="1" w:unhideWhenUsed="1"/>
     <w:lsdException w:name="Table Web 2" w:semiHidden="1" w:unhideWhenUsed="1"/>
+    <w:lsdException w:name="Table Web 3" w:semiHidden="1" w:unhideWhenUsed="1"/>
     <w:lsdException w:name="Table Theme" w:semiHidden="1" w:unhideWhenUsed="1"/>
     <w:lsdException w:name="Placeholder Text" w:semiHidden="1" w:uiPriority="99"/>
     <w:lsdException w:name="No Spacing" w:uiPriority="1" w:qFormat="1"/>
@@ -8830,10 +9981,6 @@
     <w:lsdException w:name="List Table 5 Dark Accent 6" w:uiPriority="50"/>
     <w:lsdException w:name="List Table 6 Colorful Accent 6" w:uiPriority="51"/>
     <w:lsdException w:name="List Table 7 Colorful Accent 6" w:uiPriority="52"/>
-    <w:lsdException w:name="Mention" w:semiHidden="1" w:uiPriority="99" w:unhideWhenUsed="1"/>
-    <w:lsdException w:name="Smart Hyperlink" w:semiHidden="1" w:uiPriority="99" w:unhideWhenUsed="1"/>
-    <w:lsdException w:name="Hashtag" w:semiHidden="1" w:uiPriority="99" w:unhideWhenUsed="1"/>
-    <w:lsdException w:name="Unresolved Mention" w:semiHidden="1" w:uiPriority="99" w:unhideWhenUsed="1"/>
   </w:latentStyles>
   <w:style w:type="paragraph" w:default="1" w:styleId="Normal">
     <w:name w:val="Normal"/>
@@ -10739,11 +11886,85 @@
     </b:Author>
     <b:RefOrder>5</b:RefOrder>
   </b:Source>
+  <b:Source>
+    <b:Tag>Kir15</b:Tag>
+    <b:SourceType>JournalArticle</b:SourceType>
+    <b:Guid>{7745477D-8914-4FF3-A686-3996D72E7FE2}</b:Guid>
+    <b:Title>Skip-Thought Vectors</b:Title>
+    <b:Year>2015</b:Year>
+    <b:Author>
+      <b:Author>
+        <b:NameList>
+          <b:Person>
+            <b:Last>Kiros</b:Last>
+            <b:First>Ryan</b:First>
+          </b:Person>
+          <b:Person>
+            <b:Last>Zhu</b:Last>
+            <b:First>Yukun</b:First>
+          </b:Person>
+          <b:Person>
+            <b:Last>Salakhutdinov</b:Last>
+            <b:Middle>R.</b:Middle>
+            <b:First>Ruslan</b:First>
+          </b:Person>
+          <b:Person>
+            <b:Last>Zemel</b:Last>
+            <b:First>Richard</b:First>
+          </b:Person>
+          <b:Person>
+            <b:Last>Urtasun</b:Last>
+            <b:First>Raquel</b:First>
+          </b:Person>
+          <b:Person>
+            <b:Last>Torralba</b:Last>
+            <b:First>Antonio</b:First>
+          </b:Person>
+          <b:Person>
+            <b:Last>Fidler</b:Last>
+            <b:First>Sanja</b:First>
+          </b:Person>
+        </b:NameList>
+      </b:Author>
+    </b:Author>
+    <b:Pages>3276-3284</b:Pages>
+    <b:JournalName>Advances in Neural Information Processing Systems</b:JournalName>
+    <b:Volume>28</b:Volume>
+    <b:RefOrder>7</b:RefOrder>
+  </b:Source>
+  <b:Source>
+    <b:Tag>Coo</b:Tag>
+    <b:SourceType>ConferenceProceedings</b:SourceType>
+    <b:Guid>{21E495AC-ABF5-4B63-B8D0-35F34C69FBED}</b:Guid>
+    <b:Title>The VNC-Tokens Dataset</b:Title>
+    <b:Author>
+      <b:Author>
+        <b:NameList>
+          <b:Person>
+            <b:Last>Cook</b:Last>
+            <b:First>Paul</b:First>
+          </b:Person>
+          <b:Person>
+            <b:Last>Fazly</b:Last>
+            <b:First>Afsaneh</b:First>
+          </b:Person>
+          <b:Person>
+            <b:Last>Stevenson</b:Last>
+            <b:First>Suzanne</b:First>
+          </b:Person>
+        </b:NameList>
+      </b:Author>
+    </b:Author>
+    <b:Year>2008</b:Year>
+    <b:ConferenceName>Proceedings of the LREC Workshop: Towards a Shared Task for Multiword Expressions</b:ConferenceName>
+    <b:City>Marrakech</b:City>
+    <b:RefOrder>8</b:RefOrder>
+  </b:Source>
 </b:Sources>
 </file>
 
 <file path=customXml/itemProps1.xml><?xml version="1.0" encoding="utf-8"?>
-<ds:datastoreItem xmlns:ds="http://schemas.openxmlformats.org/officeDocument/2006/customXml" ds:itemID="{A00FEE61-FF7E-454A-B0B5-65F3A6C99DB7}">
+<ds:datastoreItem xmlns:ds="http://schemas.openxmlformats.org/officeDocument/2006/customXml" ds:itemID="{7ED8C36B-88D0-4B6A-BD1E-676E75DA4B66}">
   <ds:schemaRefs>
     <ds:schemaRef ds:uri="http://schemas.openxmlformats.org/officeDocument/2006/bibliography"/>
   </ds:schemaRefs>

</xml_diff>

<commit_message>
Finished Supervised section in Literature Review.
</commit_message>
<xml_diff>
--- a/Proposal/Project Proposal.docx
+++ b/Proposal/Project Proposal.docx
@@ -1,6 +1,6 @@
 
 <file path=word/document.xml><?xml version="1.0" encoding="utf-8"?>
-<w:document xmlns:wpc="http://schemas.microsoft.com/office/word/2010/wordprocessingCanvas" xmlns:cx="http://schemas.microsoft.com/office/drawing/2014/chartex" xmlns:cx1="http://schemas.microsoft.com/office/drawing/2015/9/8/chartex" xmlns:mc="http://schemas.openxmlformats.org/markup-compatibility/2006" xmlns:o="urn:schemas-microsoft-com:office:office" xmlns:r="http://schemas.openxmlformats.org/officeDocument/2006/relationships" xmlns:m="http://schemas.openxmlformats.org/officeDocument/2006/math" xmlns:v="urn:schemas-microsoft-com:vml" xmlns:wp14="http://schemas.microsoft.com/office/word/2010/wordprocessingDrawing" xmlns:wp="http://schemas.openxmlformats.org/drawingml/2006/wordprocessingDrawing" xmlns:w10="urn:schemas-microsoft-com:office:word" xmlns:w="http://schemas.openxmlformats.org/wordprocessingml/2006/main" xmlns:w14="http://schemas.microsoft.com/office/word/2010/wordml" xmlns:w15="http://schemas.microsoft.com/office/word/2012/wordml" xmlns:w16se="http://schemas.microsoft.com/office/word/2015/wordml/symex" xmlns:wpg="http://schemas.microsoft.com/office/word/2010/wordprocessingGroup" xmlns:wpi="http://schemas.microsoft.com/office/word/2010/wordprocessingInk" xmlns:wne="http://schemas.microsoft.com/office/word/2006/wordml" xmlns:wps="http://schemas.microsoft.com/office/word/2010/wordprocessingShape" mc:Ignorable="w14 w15 w16se wp14">
+<w:document xmlns:wpc="http://schemas.microsoft.com/office/word/2010/wordprocessingCanvas" xmlns:cx="http://schemas.microsoft.com/office/drawing/2014/chartex" xmlns:cx1="http://schemas.microsoft.com/office/drawing/2015/9/8/chartex" xmlns:cx2="http://schemas.microsoft.com/office/drawing/2015/10/21/chartex" xmlns:cx3="http://schemas.microsoft.com/office/drawing/2016/5/9/chartex" xmlns:cx4="http://schemas.microsoft.com/office/drawing/2016/5/10/chartex" xmlns:cx5="http://schemas.microsoft.com/office/drawing/2016/5/11/chartex" xmlns:cx6="http://schemas.microsoft.com/office/drawing/2016/5/12/chartex" xmlns:cx7="http://schemas.microsoft.com/office/drawing/2016/5/13/chartex" xmlns:cx8="http://schemas.microsoft.com/office/drawing/2016/5/14/chartex" xmlns:mc="http://schemas.openxmlformats.org/markup-compatibility/2006" xmlns:aink="http://schemas.microsoft.com/office/drawing/2016/ink" xmlns:am3d="http://schemas.microsoft.com/office/drawing/2017/model3d" xmlns:o="urn:schemas-microsoft-com:office:office" xmlns:r="http://schemas.openxmlformats.org/officeDocument/2006/relationships" xmlns:m="http://schemas.openxmlformats.org/officeDocument/2006/math" xmlns:v="urn:schemas-microsoft-com:vml" xmlns:wp14="http://schemas.microsoft.com/office/word/2010/wordprocessingDrawing" xmlns:wp="http://schemas.openxmlformats.org/drawingml/2006/wordprocessingDrawing" xmlns:w10="urn:schemas-microsoft-com:office:word" xmlns:w="http://schemas.openxmlformats.org/wordprocessingml/2006/main" xmlns:w14="http://schemas.microsoft.com/office/word/2010/wordml" xmlns:w15="http://schemas.microsoft.com/office/word/2012/wordml" xmlns:w16cid="http://schemas.microsoft.com/office/word/2016/wordml/cid" xmlns:w16se="http://schemas.microsoft.com/office/word/2015/wordml/symex" xmlns:wpg="http://schemas.microsoft.com/office/word/2010/wordprocessingGroup" xmlns:wpi="http://schemas.microsoft.com/office/word/2010/wordprocessingInk" xmlns:wne="http://schemas.microsoft.com/office/word/2006/wordml" xmlns:wps="http://schemas.microsoft.com/office/word/2010/wordprocessingShape" mc:Ignorable="w14 w15 w16se w16cid wp14">
   <w:body>
     <w:p>
       <w:pPr>
@@ -49,11 +49,19 @@
         </w:rPr>
         <w:t xml:space="preserve">: </w:t>
       </w:r>
+      <w:proofErr w:type="spellStart"/>
       <w:r>
         <w:rPr>
           <w:lang w:val="es-MX"/>
         </w:rPr>
-        <w:t>Jose Juan Zavala Igles</w:t>
+        <w:t>Jose</w:t>
+      </w:r>
+      <w:proofErr w:type="spellEnd"/>
+      <w:r>
+        <w:rPr>
+          <w:lang w:val="es-MX"/>
+        </w:rPr>
+        <w:t xml:space="preserve"> Juan Zavala Igles</w:t>
       </w:r>
       <w:r>
         <w:rPr>
@@ -129,7 +137,13 @@
         <w:t xml:space="preserve">. </w:t>
       </w:r>
       <w:r>
-        <w:t>This sample document is not by any means complete and accurate. It merely illustrates some of the basic mechanisms by which Microsoft Word 2007 can be used to write technical reports. Guidelines about the structure and contents of each report will be distributed separately.</w:t>
+        <w:t xml:space="preserve">TODO: </w:t>
+      </w:r>
+      <w:r>
+        <w:rPr>
+          <w:i/>
+        </w:rPr>
+        <w:t>To be written after everything else is done</w:t>
       </w:r>
     </w:p>
     <w:p>
@@ -147,19 +161,10 @@
         <w:t xml:space="preserve">: </w:t>
       </w:r>
       <w:r>
-        <w:t xml:space="preserve">Keywords help your reader to set the context to the </w:t>
-      </w:r>
-      <w:r>
-        <w:t xml:space="preserve">report. Name the </w:t>
-      </w:r>
-      <w:r>
-        <w:t xml:space="preserve">relevant </w:t>
-      </w:r>
-      <w:r>
-        <w:t xml:space="preserve">disciplines and </w:t>
-      </w:r>
-      <w:r>
-        <w:t>fields of research, such as: software design, computer networks, circuit theory.</w:t>
+        <w:rPr>
+          <w:i/>
+        </w:rPr>
+        <w:t>Should I add keywords for the project proposal?</w:t>
       </w:r>
     </w:p>
     <w:p>
@@ -187,7 +192,7 @@
           <w:noProof/>
           <w:sz w:val="22"/>
           <w:szCs w:val="22"/>
-          <w:lang w:eastAsia="en-GB"/>
+          <w:lang w:val="en-US" w:eastAsia="ja-JP"/>
         </w:rPr>
       </w:pPr>
       <w:r>
@@ -217,7 +222,7 @@
         </w:rPr>
         <w:fldChar w:fldCharType="separate"/>
       </w:r>
-      <w:hyperlink w:anchor="_Toc2862690" w:history="1">
+      <w:hyperlink w:anchor="_Toc3159036" w:history="1">
         <w:r>
           <w:rPr>
             <w:rStyle w:val="Hyperlink"/>
@@ -235,7 +240,7 @@
             <w:noProof/>
             <w:sz w:val="22"/>
             <w:szCs w:val="22"/>
-            <w:lang w:eastAsia="en-GB"/>
+            <w:lang w:val="en-US" w:eastAsia="ja-JP"/>
           </w:rPr>
           <w:tab/>
         </w:r>
@@ -266,7 +271,7 @@
             <w:noProof/>
             <w:webHidden/>
           </w:rPr>
-          <w:instrText xml:space="preserve"> PAGEREF _Toc2862690 \h </w:instrText>
+          <w:instrText xml:space="preserve"> PAGEREF _Toc3159036 \h </w:instrText>
         </w:r>
         <w:r>
           <w:rPr>
@@ -312,10 +317,10 @@
           <w:noProof/>
           <w:sz w:val="22"/>
           <w:szCs w:val="22"/>
-          <w:lang w:eastAsia="en-GB"/>
-        </w:rPr>
-      </w:pPr>
-      <w:hyperlink w:anchor="_Toc2862691" w:history="1">
+          <w:lang w:val="en-US" w:eastAsia="ja-JP"/>
+        </w:rPr>
+      </w:pPr>
+      <w:hyperlink w:anchor="_Toc3159037" w:history="1">
         <w:r>
           <w:rPr>
             <w:rStyle w:val="Hyperlink"/>
@@ -333,7 +338,7 @@
             <w:noProof/>
             <w:sz w:val="22"/>
             <w:szCs w:val="22"/>
-            <w:lang w:eastAsia="en-GB"/>
+            <w:lang w:val="en-US" w:eastAsia="ja-JP"/>
           </w:rPr>
           <w:tab/>
         </w:r>
@@ -364,7 +369,7 @@
             <w:noProof/>
             <w:webHidden/>
           </w:rPr>
-          <w:instrText xml:space="preserve"> PAGEREF _Toc2862691 \h </w:instrText>
+          <w:instrText xml:space="preserve"> PAGEREF _Toc3159037 \h </w:instrText>
         </w:r>
         <w:r>
           <w:rPr>
@@ -403,10 +408,10 @@
           <w:noProof/>
           <w:sz w:val="22"/>
           <w:szCs w:val="22"/>
-          <w:lang w:eastAsia="en-GB"/>
-        </w:rPr>
-      </w:pPr>
-      <w:hyperlink w:anchor="_Toc2862692" w:history="1">
+          <w:lang w:val="en-US" w:eastAsia="ja-JP"/>
+        </w:rPr>
+      </w:pPr>
+      <w:hyperlink w:anchor="_Toc3159038" w:history="1">
         <w:r>
           <w:rPr>
             <w:rStyle w:val="Hyperlink"/>
@@ -421,7 +426,7 @@
             <w:noProof/>
             <w:sz w:val="22"/>
             <w:szCs w:val="22"/>
-            <w:lang w:eastAsia="en-GB"/>
+            <w:lang w:val="en-US" w:eastAsia="ja-JP"/>
           </w:rPr>
           <w:tab/>
         </w:r>
@@ -431,7 +436,7 @@
             <w:noProof/>
             <w:lang w:eastAsia="en-GB" w:bidi="he-IL"/>
           </w:rPr>
-          <w:t>Supervised Methods</w:t>
+          <w:t>Knowledge on Idioms</w:t>
         </w:r>
         <w:r>
           <w:rPr>
@@ -452,7 +457,7 @@
             <w:noProof/>
             <w:webHidden/>
           </w:rPr>
-          <w:instrText xml:space="preserve"> PAGEREF _Toc2862692 \h </w:instrText>
+          <w:instrText xml:space="preserve"> PAGEREF _Toc3159038 \h </w:instrText>
         </w:r>
         <w:r>
           <w:rPr>
@@ -491,10 +496,10 @@
           <w:noProof/>
           <w:sz w:val="22"/>
           <w:szCs w:val="22"/>
-          <w:lang w:eastAsia="en-GB"/>
-        </w:rPr>
-      </w:pPr>
-      <w:hyperlink w:anchor="_Toc2862693" w:history="1">
+          <w:lang w:val="en-US" w:eastAsia="ja-JP"/>
+        </w:rPr>
+      </w:pPr>
+      <w:hyperlink w:anchor="_Toc3159039" w:history="1">
         <w:r>
           <w:rPr>
             <w:rStyle w:val="Hyperlink"/>
@@ -509,7 +514,7 @@
             <w:noProof/>
             <w:sz w:val="22"/>
             <w:szCs w:val="22"/>
-            <w:lang w:eastAsia="en-GB"/>
+            <w:lang w:val="en-US" w:eastAsia="ja-JP"/>
           </w:rPr>
           <w:tab/>
         </w:r>
@@ -519,7 +524,7 @@
             <w:noProof/>
             <w:lang w:eastAsia="en-GB" w:bidi="he-IL"/>
           </w:rPr>
-          <w:t>Unsupervised Methods</w:t>
+          <w:t>Supervised Methods</w:t>
         </w:r>
         <w:r>
           <w:rPr>
@@ -540,157 +545,7 @@
             <w:noProof/>
             <w:webHidden/>
           </w:rPr>
-          <w:instrText xml:space="preserve"> PAGEREF _Toc2862693 \h </w:instrText>
-        </w:r>
-        <w:r>
-          <w:rPr>
-            <w:noProof/>
-            <w:webHidden/>
-          </w:rPr>
-        </w:r>
-        <w:r>
-          <w:rPr>
-            <w:noProof/>
-            <w:webHidden/>
-          </w:rPr>
-          <w:fldChar w:fldCharType="separate"/>
-        </w:r>
-        <w:r>
-          <w:rPr>
-            <w:noProof/>
-            <w:webHidden/>
-          </w:rPr>
-          <w:t>3</w:t>
-        </w:r>
-        <w:r>
-          <w:rPr>
-            <w:noProof/>
-            <w:webHidden/>
-          </w:rPr>
-          <w:fldChar w:fldCharType="end"/>
-        </w:r>
-      </w:hyperlink>
-    </w:p>
-    <w:p>
-      <w:pPr>
-        <w:pStyle w:val="TOC1"/>
-        <w:tabs>
-          <w:tab w:val="right" w:leader="dot" w:pos="8302"/>
-        </w:tabs>
-        <w:rPr>
-          <w:rFonts w:asciiTheme="minorHAnsi" w:eastAsiaTheme="minorEastAsia" w:hAnsiTheme="minorHAnsi" w:cstheme="minorBidi"/>
-          <w:b w:val="0"/>
-          <w:bCs w:val="0"/>
-          <w:caps w:val="0"/>
-          <w:noProof/>
-          <w:sz w:val="22"/>
-          <w:szCs w:val="22"/>
-          <w:lang w:eastAsia="en-GB"/>
-        </w:rPr>
-      </w:pPr>
-      <w:hyperlink w:anchor="_Toc2862694" w:history="1">
-        <w:r>
-          <w:rPr>
-            <w:rStyle w:val="Hyperlink"/>
-            <w:noProof/>
-          </w:rPr>
-          <w:t>Acknowledgements</w:t>
-        </w:r>
-        <w:r>
-          <w:rPr>
-            <w:noProof/>
-            <w:webHidden/>
-          </w:rPr>
-          <w:tab/>
-        </w:r>
-        <w:r>
-          <w:rPr>
-            <w:noProof/>
-            <w:webHidden/>
-          </w:rPr>
-          <w:fldChar w:fldCharType="begin"/>
-        </w:r>
-        <w:r>
-          <w:rPr>
-            <w:noProof/>
-            <w:webHidden/>
-          </w:rPr>
-          <w:instrText xml:space="preserve"> PAGEREF _Toc2862694 \h </w:instrText>
-        </w:r>
-        <w:r>
-          <w:rPr>
-            <w:noProof/>
-            <w:webHidden/>
-          </w:rPr>
-        </w:r>
-        <w:r>
-          <w:rPr>
-            <w:noProof/>
-            <w:webHidden/>
-          </w:rPr>
-          <w:fldChar w:fldCharType="separate"/>
-        </w:r>
-        <w:r>
-          <w:rPr>
-            <w:noProof/>
-            <w:webHidden/>
-          </w:rPr>
-          <w:t>3</w:t>
-        </w:r>
-        <w:r>
-          <w:rPr>
-            <w:noProof/>
-            <w:webHidden/>
-          </w:rPr>
-          <w:fldChar w:fldCharType="end"/>
-        </w:r>
-      </w:hyperlink>
-    </w:p>
-    <w:p>
-      <w:pPr>
-        <w:pStyle w:val="TOC1"/>
-        <w:tabs>
-          <w:tab w:val="right" w:leader="dot" w:pos="8302"/>
-        </w:tabs>
-        <w:rPr>
-          <w:rFonts w:asciiTheme="minorHAnsi" w:eastAsiaTheme="minorEastAsia" w:hAnsiTheme="minorHAnsi" w:cstheme="minorBidi"/>
-          <w:b w:val="0"/>
-          <w:bCs w:val="0"/>
-          <w:caps w:val="0"/>
-          <w:noProof/>
-          <w:sz w:val="22"/>
-          <w:szCs w:val="22"/>
-          <w:lang w:eastAsia="en-GB"/>
-        </w:rPr>
-      </w:pPr>
-      <w:hyperlink w:anchor="_Toc2862695" w:history="1">
-        <w:r>
-          <w:rPr>
-            <w:rStyle w:val="Hyperlink"/>
-            <w:noProof/>
-          </w:rPr>
-          <w:t>References</w:t>
-        </w:r>
-        <w:r>
-          <w:rPr>
-            <w:noProof/>
-            <w:webHidden/>
-          </w:rPr>
-          <w:tab/>
-        </w:r>
-        <w:r>
-          <w:rPr>
-            <w:noProof/>
-            <w:webHidden/>
-          </w:rPr>
-          <w:fldChar w:fldCharType="begin"/>
-        </w:r>
-        <w:r>
-          <w:rPr>
-            <w:noProof/>
-            <w:webHidden/>
-          </w:rPr>
-          <w:instrText xml:space="preserve"> PAGEREF _Toc2862695 \h </w:instrText>
+          <w:instrText xml:space="preserve"> PAGEREF _Toc3159039 \h </w:instrText>
         </w:r>
         <w:r>
           <w:rPr>
@@ -723,6 +578,94 @@
     </w:p>
     <w:p>
       <w:pPr>
+        <w:pStyle w:val="TOC2"/>
+        <w:rPr>
+          <w:rFonts w:asciiTheme="minorHAnsi" w:eastAsiaTheme="minorEastAsia" w:hAnsiTheme="minorHAnsi" w:cstheme="minorBidi"/>
+          <w:noProof/>
+          <w:sz w:val="22"/>
+          <w:szCs w:val="22"/>
+          <w:lang w:val="en-US" w:eastAsia="ja-JP"/>
+        </w:rPr>
+      </w:pPr>
+      <w:hyperlink w:anchor="_Toc3159040" w:history="1">
+        <w:r>
+          <w:rPr>
+            <w:rStyle w:val="Hyperlink"/>
+            <w:noProof/>
+            <w:lang w:eastAsia="en-GB" w:bidi="he-IL"/>
+          </w:rPr>
+          <w:t>2.3</w:t>
+        </w:r>
+        <w:r>
+          <w:rPr>
+            <w:rFonts w:asciiTheme="minorHAnsi" w:eastAsiaTheme="minorEastAsia" w:hAnsiTheme="minorHAnsi" w:cstheme="minorBidi"/>
+            <w:noProof/>
+            <w:sz w:val="22"/>
+            <w:szCs w:val="22"/>
+            <w:lang w:val="en-US" w:eastAsia="ja-JP"/>
+          </w:rPr>
+          <w:tab/>
+        </w:r>
+        <w:r>
+          <w:rPr>
+            <w:rStyle w:val="Hyperlink"/>
+            <w:noProof/>
+            <w:lang w:eastAsia="en-GB" w:bidi="he-IL"/>
+          </w:rPr>
+          <w:t>Unsupervised Methods</w:t>
+        </w:r>
+        <w:r>
+          <w:rPr>
+            <w:noProof/>
+            <w:webHidden/>
+          </w:rPr>
+          <w:tab/>
+        </w:r>
+        <w:r>
+          <w:rPr>
+            <w:noProof/>
+            <w:webHidden/>
+          </w:rPr>
+          <w:fldChar w:fldCharType="begin"/>
+        </w:r>
+        <w:r>
+          <w:rPr>
+            <w:noProof/>
+            <w:webHidden/>
+          </w:rPr>
+          <w:instrText xml:space="preserve"> PAGEREF _Toc3159040 \h </w:instrText>
+        </w:r>
+        <w:r>
+          <w:rPr>
+            <w:noProof/>
+            <w:webHidden/>
+          </w:rPr>
+        </w:r>
+        <w:r>
+          <w:rPr>
+            <w:noProof/>
+            <w:webHidden/>
+          </w:rPr>
+          <w:fldChar w:fldCharType="separate"/>
+        </w:r>
+        <w:r>
+          <w:rPr>
+            <w:noProof/>
+            <w:webHidden/>
+          </w:rPr>
+          <w:t>7</w:t>
+        </w:r>
+        <w:r>
+          <w:rPr>
+            <w:noProof/>
+            <w:webHidden/>
+          </w:rPr>
+          <w:fldChar w:fldCharType="end"/>
+        </w:r>
+      </w:hyperlink>
+    </w:p>
+    <w:p>
+      <w:pPr>
         <w:pStyle w:val="TOC1"/>
         <w:tabs>
           <w:tab w:val="right" w:leader="dot" w:pos="8302"/>
@@ -735,10 +678,160 @@
           <w:noProof/>
           <w:sz w:val="22"/>
           <w:szCs w:val="22"/>
-          <w:lang w:eastAsia="en-GB"/>
-        </w:rPr>
-      </w:pPr>
-      <w:hyperlink w:anchor="_Toc2862696" w:history="1">
+          <w:lang w:val="en-US" w:eastAsia="ja-JP"/>
+        </w:rPr>
+      </w:pPr>
+      <w:hyperlink w:anchor="_Toc3159041" w:history="1">
+        <w:r>
+          <w:rPr>
+            <w:rStyle w:val="Hyperlink"/>
+            <w:noProof/>
+          </w:rPr>
+          <w:t>Acknowledgements</w:t>
+        </w:r>
+        <w:r>
+          <w:rPr>
+            <w:noProof/>
+            <w:webHidden/>
+          </w:rPr>
+          <w:tab/>
+        </w:r>
+        <w:r>
+          <w:rPr>
+            <w:noProof/>
+            <w:webHidden/>
+          </w:rPr>
+          <w:fldChar w:fldCharType="begin"/>
+        </w:r>
+        <w:r>
+          <w:rPr>
+            <w:noProof/>
+            <w:webHidden/>
+          </w:rPr>
+          <w:instrText xml:space="preserve"> PAGEREF _Toc3159041 \h </w:instrText>
+        </w:r>
+        <w:r>
+          <w:rPr>
+            <w:noProof/>
+            <w:webHidden/>
+          </w:rPr>
+        </w:r>
+        <w:r>
+          <w:rPr>
+            <w:noProof/>
+            <w:webHidden/>
+          </w:rPr>
+          <w:fldChar w:fldCharType="separate"/>
+        </w:r>
+        <w:r>
+          <w:rPr>
+            <w:noProof/>
+            <w:webHidden/>
+          </w:rPr>
+          <w:t>7</w:t>
+        </w:r>
+        <w:r>
+          <w:rPr>
+            <w:noProof/>
+            <w:webHidden/>
+          </w:rPr>
+          <w:fldChar w:fldCharType="end"/>
+        </w:r>
+      </w:hyperlink>
+    </w:p>
+    <w:p>
+      <w:pPr>
+        <w:pStyle w:val="TOC1"/>
+        <w:tabs>
+          <w:tab w:val="right" w:leader="dot" w:pos="8302"/>
+        </w:tabs>
+        <w:rPr>
+          <w:rFonts w:asciiTheme="minorHAnsi" w:eastAsiaTheme="minorEastAsia" w:hAnsiTheme="minorHAnsi" w:cstheme="minorBidi"/>
+          <w:b w:val="0"/>
+          <w:bCs w:val="0"/>
+          <w:caps w:val="0"/>
+          <w:noProof/>
+          <w:sz w:val="22"/>
+          <w:szCs w:val="22"/>
+          <w:lang w:val="en-US" w:eastAsia="ja-JP"/>
+        </w:rPr>
+      </w:pPr>
+      <w:hyperlink w:anchor="_Toc3159042" w:history="1">
+        <w:r>
+          <w:rPr>
+            <w:rStyle w:val="Hyperlink"/>
+            <w:noProof/>
+          </w:rPr>
+          <w:t>References</w:t>
+        </w:r>
+        <w:r>
+          <w:rPr>
+            <w:noProof/>
+            <w:webHidden/>
+          </w:rPr>
+          <w:tab/>
+        </w:r>
+        <w:r>
+          <w:rPr>
+            <w:noProof/>
+            <w:webHidden/>
+          </w:rPr>
+          <w:fldChar w:fldCharType="begin"/>
+        </w:r>
+        <w:r>
+          <w:rPr>
+            <w:noProof/>
+            <w:webHidden/>
+          </w:rPr>
+          <w:instrText xml:space="preserve"> PAGEREF _Toc3159042 \h </w:instrText>
+        </w:r>
+        <w:r>
+          <w:rPr>
+            <w:noProof/>
+            <w:webHidden/>
+          </w:rPr>
+        </w:r>
+        <w:r>
+          <w:rPr>
+            <w:noProof/>
+            <w:webHidden/>
+          </w:rPr>
+          <w:fldChar w:fldCharType="separate"/>
+        </w:r>
+        <w:r>
+          <w:rPr>
+            <w:noProof/>
+            <w:webHidden/>
+          </w:rPr>
+          <w:t>7</w:t>
+        </w:r>
+        <w:r>
+          <w:rPr>
+            <w:noProof/>
+            <w:webHidden/>
+          </w:rPr>
+          <w:fldChar w:fldCharType="end"/>
+        </w:r>
+      </w:hyperlink>
+    </w:p>
+    <w:p>
+      <w:pPr>
+        <w:pStyle w:val="TOC1"/>
+        <w:tabs>
+          <w:tab w:val="right" w:leader="dot" w:pos="8302"/>
+        </w:tabs>
+        <w:rPr>
+          <w:rFonts w:asciiTheme="minorHAnsi" w:eastAsiaTheme="minorEastAsia" w:hAnsiTheme="minorHAnsi" w:cstheme="minorBidi"/>
+          <w:b w:val="0"/>
+          <w:bCs w:val="0"/>
+          <w:caps w:val="0"/>
+          <w:noProof/>
+          <w:sz w:val="22"/>
+          <w:szCs w:val="22"/>
+          <w:lang w:val="en-US" w:eastAsia="ja-JP"/>
+        </w:rPr>
+      </w:pPr>
+      <w:hyperlink w:anchor="_Toc3159043" w:history="1">
         <w:r>
           <w:rPr>
             <w:rStyle w:val="Hyperlink"/>
@@ -765,7 +858,7 @@
             <w:noProof/>
             <w:webHidden/>
           </w:rPr>
-          <w:instrText xml:space="preserve"> PAGEREF _Toc2862696 \h </w:instrText>
+          <w:instrText xml:space="preserve"> PAGEREF _Toc3159043 \h </w:instrText>
         </w:r>
         <w:r>
           <w:rPr>
@@ -785,7 +878,7 @@
             <w:noProof/>
             <w:webHidden/>
           </w:rPr>
-          <w:t>4</w:t>
+          <w:t>8</w:t>
         </w:r>
         <w:r>
           <w:rPr>
@@ -823,7 +916,7 @@
         </w:rPr>
         <w:br w:type="page"/>
       </w:r>
-      <w:bookmarkStart w:id="1" w:name="_Toc2862690"/>
+      <w:bookmarkStart w:id="1" w:name="_Toc3159036"/>
       <w:r>
         <w:rPr>
           <w:lang w:eastAsia="en-GB" w:bidi="he-IL"/>
@@ -837,17 +930,20 @@
       <w:pPr>
         <w:jc w:val="both"/>
         <w:rPr>
-          <w:lang w:eastAsia="en-GB" w:bidi="he-IL"/>
-        </w:rPr>
-      </w:pPr>
-      <w:r>
-        <w:rPr>
+          <w:i/>
+          <w:lang w:eastAsia="en-GB" w:bidi="he-IL"/>
+        </w:rPr>
+      </w:pPr>
+      <w:r>
+        <w:rPr>
+          <w:i/>
           <w:lang w:eastAsia="en-GB" w:bidi="he-IL"/>
         </w:rPr>
         <w:t>// Mention relevance of idioms detection in translation</w:t>
       </w:r>
       <w:r>
         <w:rPr>
+          <w:i/>
           <w:lang w:eastAsia="en-GB" w:bidi="he-IL"/>
         </w:rPr>
         <w:t xml:space="preserve"> and semantic parsing</w:t>
@@ -857,35 +953,62 @@
       <w:pPr>
         <w:jc w:val="both"/>
         <w:rPr>
-          <w:lang w:eastAsia="en-GB" w:bidi="he-IL"/>
-        </w:rPr>
-      </w:pPr>
-      <w:r>
-        <w:rPr>
+          <w:i/>
+          <w:lang w:eastAsia="en-GB" w:bidi="he-IL"/>
+        </w:rPr>
+      </w:pPr>
+      <w:r>
+        <w:rPr>
+          <w:i/>
           <w:lang w:eastAsia="en-GB" w:bidi="he-IL"/>
         </w:rPr>
         <w:t>// Idioms appear over time</w:t>
       </w:r>
       <w:r>
         <w:rPr>
+          <w:i/>
           <w:lang w:eastAsia="en-GB" w:bidi="he-IL"/>
         </w:rPr>
         <w:t>, so we need ever-growing corpora.</w:t>
+      </w:r>
+      <w:r>
+        <w:rPr>
+          <w:i/>
+          <w:lang w:eastAsia="en-GB" w:bidi="he-IL"/>
+        </w:rPr>
+        <w:t xml:space="preserve"> This motivates unsupervised approach over supervised.</w:t>
       </w:r>
     </w:p>
     <w:p>
       <w:pPr>
         <w:jc w:val="both"/>
         <w:rPr>
-          <w:lang w:eastAsia="en-GB" w:bidi="he-IL"/>
-        </w:rPr>
-      </w:pPr>
-      <w:r>
-        <w:rPr>
+          <w:i/>
+          <w:lang w:eastAsia="en-GB" w:bidi="he-IL"/>
+        </w:rPr>
+      </w:pPr>
+      <w:r>
+        <w:rPr>
+          <w:i/>
           <w:lang w:eastAsia="en-GB" w:bidi="he-IL"/>
         </w:rPr>
         <w:t>// Write examples of VNCs</w:t>
       </w:r>
+      <w:r>
+        <w:rPr>
+          <w:i/>
+          <w:lang w:eastAsia="en-GB" w:bidi="he-IL"/>
+        </w:rPr>
+        <w:t xml:space="preserve"> found in VNC-Token Dataset</w:t>
+      </w:r>
+    </w:p>
+    <w:p>
+      <w:pPr>
+        <w:jc w:val="both"/>
+        <w:rPr>
+          <w:lang w:eastAsia="en-GB" w:bidi="he-IL"/>
+        </w:rPr>
+      </w:pPr>
     </w:p>
     <w:p>
       <w:pPr>
@@ -908,7 +1031,6 @@
           <w:id w:val="-1579436437"/>
           <w:citation/>
         </w:sdtPr>
-        <w:sdtEndPr/>
         <w:sdtContent>
           <w:r>
             <w:rPr>
@@ -957,7 +1079,6 @@
           <w:id w:val="52589277"/>
           <w:citation/>
         </w:sdtPr>
-        <w:sdtEndPr/>
         <w:sdtContent>
           <w:r>
             <w:rPr>
@@ -1007,7 +1128,7 @@
           <w:lang w:eastAsia="en-GB" w:bidi="he-IL"/>
         </w:rPr>
       </w:pPr>
-      <w:bookmarkStart w:id="2" w:name="_Toc2862691"/>
+      <w:bookmarkStart w:id="2" w:name="_Toc3159037"/>
       <w:r>
         <w:rPr>
           <w:lang w:eastAsia="en-GB" w:bidi="he-IL"/>
@@ -1049,7 +1170,6 @@
           <w:id w:val="-665398840"/>
           <w:citation/>
         </w:sdtPr>
-        <w:sdtEndPr/>
         <w:sdtContent>
           <w:r>
             <w:rPr>
@@ -1092,7 +1212,6 @@
           <w:id w:val="253953786"/>
           <w:citation/>
         </w:sdtPr>
-        <w:sdtEndPr/>
         <w:sdtContent>
           <w:r>
             <w:rPr>
@@ -1135,7 +1254,6 @@
           <w:id w:val="-1179272403"/>
           <w:citation/>
         </w:sdtPr>
-        <w:sdtEndPr/>
         <w:sdtContent>
           <w:r>
             <w:rPr>
@@ -1202,7 +1320,6 @@
           <w:id w:val="1217313541"/>
           <w:citation/>
         </w:sdtPr>
-        <w:sdtEndPr/>
         <w:sdtContent>
           <w:r>
             <w:rPr>
@@ -1316,7 +1433,6 @@
           <w:id w:val="1718244060"/>
           <w:citation/>
         </w:sdtPr>
-        <w:sdtEndPr/>
         <w:sdtContent>
           <w:r>
             <w:rPr>
@@ -1457,7 +1573,6 @@
           <w:id w:val="1582185013"/>
           <w:citation/>
         </w:sdtPr>
-        <w:sdtEndPr/>
         <w:sdtContent>
           <w:r>
             <w:rPr>
@@ -1507,6 +1622,7 @@
         </w:rPr>
       </w:pPr>
       <w:bookmarkStart w:id="3" w:name="_Ref3123895"/>
+      <w:bookmarkStart w:id="4" w:name="_Toc3159038"/>
       <w:r>
         <w:rPr>
           <w:lang w:eastAsia="en-GB" w:bidi="he-IL"/>
@@ -1514,6 +1630,7 @@
         <w:t>Knowledge on Idioms</w:t>
       </w:r>
       <w:bookmarkEnd w:id="3"/>
+      <w:bookmarkEnd w:id="4"/>
     </w:p>
     <w:p>
       <w:pPr>
@@ -1527,7 +1644,19 @@
         <w:rPr>
           <w:lang w:eastAsia="en-GB" w:bidi="he-IL"/>
         </w:rPr>
-        <w:t>Past research focus on VNC analysis since they have been able to extract lexical and semantic consistencies across different idiomatic phrases in the English language. First is the observation that</w:t>
+        <w:t>Past research focus</w:t>
+      </w:r>
+      <w:r>
+        <w:rPr>
+          <w:lang w:eastAsia="en-GB" w:bidi="he-IL"/>
+        </w:rPr>
+        <w:t>es</w:t>
+      </w:r>
+      <w:r>
+        <w:rPr>
+          <w:lang w:eastAsia="en-GB" w:bidi="he-IL"/>
+        </w:rPr>
+        <w:t xml:space="preserve"> on VNC analysis since they have been able to extract lexical and semantic consistencies across different idiomatic phrases in the English language. First is the observation that</w:t>
       </w:r>
       <w:r>
         <w:rPr>
@@ -1565,7 +1694,6 @@
           <w:id w:val="26378328"/>
           <w:citation/>
         </w:sdtPr>
-        <w:sdtEndPr/>
         <w:sdtContent>
           <w:r>
             <w:rPr>
@@ -1608,7 +1736,6 @@
           <w:id w:val="-772937121"/>
           <w:citation/>
         </w:sdtPr>
-        <w:sdtEndPr/>
         <w:sdtContent>
           <w:r>
             <w:rPr>
@@ -1735,7 +1862,6 @@
           <w:id w:val="-848940614"/>
           <w:citation/>
         </w:sdtPr>
-        <w:sdtEndPr/>
         <w:sdtContent>
           <w:r>
             <w:rPr>
@@ -1806,7 +1932,6 @@
           <w:id w:val="603085630"/>
           <w:citation/>
         </w:sdtPr>
-        <w:sdtEndPr/>
         <w:sdtContent>
           <w:r>
             <w:rPr>
@@ -1893,7 +2018,6 @@
           <w:id w:val="-26569092"/>
           <w:citation/>
         </w:sdtPr>
-        <w:sdtEndPr/>
         <w:sdtContent>
           <w:r>
             <w:rPr>
@@ -2010,7 +2134,6 @@
           <w:id w:val="-2121363751"/>
           <w:citation/>
         </w:sdtPr>
-        <w:sdtEndPr/>
         <w:sdtContent>
           <w:r>
             <w:rPr>
@@ -2078,7 +2201,15 @@
         <w:rPr>
           <w:lang w:eastAsia="en-GB" w:bidi="he-IL"/>
         </w:rPr>
-        <w:t xml:space="preserve">-syntactic fixedness, a corpus-based study by </w:t>
+        <w:t xml:space="preserve">-syntactic fixedness, a </w:t>
+      </w:r>
+      <w:bookmarkStart w:id="5" w:name="_GoBack"/>
+      <w:bookmarkEnd w:id="5"/>
+      <w:r>
+        <w:rPr>
+          <w:lang w:eastAsia="en-GB" w:bidi="he-IL"/>
+        </w:rPr>
+        <w:t xml:space="preserve">corpus-based study by </w:t>
       </w:r>
       <w:sdt>
         <w:sdtPr>
@@ -2088,7 +2219,6 @@
           <w:id w:val="206298796"/>
           <w:citation/>
         </w:sdtPr>
-        <w:sdtEndPr/>
         <w:sdtContent>
           <w:r>
             <w:rPr>
@@ -2213,7 +2343,6 @@
           <w:id w:val="-1215192654"/>
           <w:citation/>
         </w:sdtPr>
-        <w:sdtEndPr/>
         <w:sdtContent>
           <w:r>
             <w:rPr>
@@ -2290,7 +2419,6 @@
           <w:id w:val="-30964679"/>
           <w:citation/>
         </w:sdtPr>
-        <w:sdtEndPr/>
         <w:sdtContent>
           <w:r>
             <w:rPr>
@@ -2394,7 +2522,6 @@
           <w:id w:val="-388655974"/>
           <w:citation/>
         </w:sdtPr>
-        <w:sdtEndPr/>
         <w:sdtContent>
           <w:r>
             <w:rPr>
@@ -2485,7 +2612,6 @@
           <w:id w:val="2115626285"/>
           <w:citation/>
         </w:sdtPr>
-        <w:sdtEndPr/>
         <w:sdtContent>
           <w:r>
             <w:rPr>
@@ -2566,7 +2692,6 @@
           <w:id w:val="-1720114611"/>
           <w:citation/>
         </w:sdtPr>
-        <w:sdtEndPr/>
         <w:sdtContent>
           <w:r>
             <w:rPr>
@@ -2615,46 +2740,14 @@
           <w:lang w:eastAsia="en-GB" w:bidi="he-IL"/>
         </w:rPr>
       </w:pPr>
-      <w:bookmarkStart w:id="4" w:name="_Toc2862692"/>
+      <w:bookmarkStart w:id="6" w:name="_Toc3159039"/>
       <w:r>
         <w:rPr>
           <w:lang w:eastAsia="en-GB" w:bidi="he-IL"/>
         </w:rPr>
         <w:t>Supervised Methods</w:t>
       </w:r>
-      <w:bookmarkEnd w:id="4"/>
-    </w:p>
-    <w:p>
-      <w:pPr>
-        <w:ind w:left="576"/>
-        <w:rPr>
-          <w:lang w:eastAsia="en-GB" w:bidi="he-IL"/>
-        </w:rPr>
-      </w:pPr>
-      <w:r>
-        <w:rPr>
-          <w:lang w:eastAsia="en-GB" w:bidi="he-IL"/>
-        </w:rPr>
-        <w:t>//</w:t>
-      </w:r>
-      <w:r>
-        <w:rPr>
-          <w:lang w:eastAsia="en-GB" w:bidi="he-IL"/>
-        </w:rPr>
-        <w:t xml:space="preserve"> Models: SVM</w:t>
-      </w:r>
-      <w:r>
-        <w:rPr>
-          <w:lang w:eastAsia="en-GB" w:bidi="he-IL"/>
-        </w:rPr>
-        <w:t xml:space="preserve"> (linear and polynomial kernels)</w:t>
-      </w:r>
-      <w:r>
-        <w:rPr>
-          <w:lang w:eastAsia="en-GB" w:bidi="he-IL"/>
-        </w:rPr>
-        <w:t>, K-NNs</w:t>
-      </w:r>
+      <w:bookmarkEnd w:id="6"/>
     </w:p>
     <w:p>
       <w:pPr>
@@ -2702,7 +2795,6 @@
           <w:id w:val="-624543885"/>
           <w:citation/>
         </w:sdtPr>
-        <w:sdtEndPr/>
         <w:sdtContent>
           <w:r>
             <w:rPr>
@@ -2752,7 +2844,6 @@
           <w:id w:val="46113654"/>
           <w:citation/>
         </w:sdtPr>
-        <w:sdtEndPr/>
         <w:sdtContent>
           <w:r>
             <w:rPr>
@@ -3147,27 +3238,33 @@
         <w:rPr>
           <w:lang w:eastAsia="en-GB" w:bidi="he-IL"/>
         </w:rPr>
-        <w:t xml:space="preserve">One such approach is that of </w:t>
+        <w:t xml:space="preserve">One approach </w:t>
+      </w:r>
+      <w:r>
+        <w:rPr>
+          <w:lang w:eastAsia="en-GB" w:bidi="he-IL"/>
+        </w:rPr>
+        <w:t xml:space="preserve">tries to train a Linear SVM Classifier with data obtained by using </w:t>
       </w:r>
       <w:r>
         <w:rPr>
           <w:b/>
           <w:lang w:eastAsia="en-GB" w:bidi="he-IL"/>
         </w:rPr>
-        <w:t>Skip-Thought Vectors</w:t>
-      </w:r>
-      <w:r>
-        <w:rPr>
-          <w:lang w:eastAsia="en-GB" w:bidi="he-IL"/>
-        </w:rPr>
-        <w:t xml:space="preserve"> (Sent2Vec)</w:t>
+        <w:t>Word Embeddings</w:t>
+      </w:r>
+      <w:r>
+        <w:rPr>
+          <w:lang w:eastAsia="en-GB" w:bidi="he-IL"/>
+        </w:rPr>
+        <w:t xml:space="preserve"> from Word2Vec</w:t>
       </w:r>
       <w:sdt>
         <w:sdtPr>
           <w:rPr>
             <w:lang w:eastAsia="en-GB" w:bidi="he-IL"/>
           </w:rPr>
-          <w:id w:val="2057739015"/>
+          <w:id w:val="1946887633"/>
           <w:citation/>
         </w:sdtPr>
         <w:sdtContent>
@@ -3179,9 +3276,9 @@
           </w:r>
           <w:r>
             <w:rPr>
-              <w:lang w:eastAsia="en-GB" w:bidi="he-IL"/>
-            </w:rPr>
-            <w:instrText xml:space="preserve"> CITATION Kir15 \l 2057 </w:instrText>
+              <w:lang w:val="en-US" w:eastAsia="en-GB" w:bidi="he-IL"/>
+            </w:rPr>
+            <w:instrText xml:space="preserve"> CITATION Mik13 \l 1033 </w:instrText>
           </w:r>
           <w:r>
             <w:rPr>
@@ -3192,9 +3289,16 @@
           <w:r>
             <w:rPr>
               <w:noProof/>
-              <w:lang w:eastAsia="en-GB" w:bidi="he-IL"/>
-            </w:rPr>
-            <w:t xml:space="preserve"> [7]</w:t>
+              <w:lang w:val="en-US" w:eastAsia="en-GB" w:bidi="he-IL"/>
+            </w:rPr>
+            <w:t xml:space="preserve"> </w:t>
+          </w:r>
+          <w:r>
+            <w:rPr>
+              <w:noProof/>
+              <w:lang w:val="en-US" w:eastAsia="en-GB" w:bidi="he-IL"/>
+            </w:rPr>
+            <w:t>[7]</w:t>
           </w:r>
           <w:r>
             <w:rPr>
@@ -3208,14 +3312,14 @@
         <w:rPr>
           <w:lang w:eastAsia="en-GB" w:bidi="he-IL"/>
         </w:rPr>
-        <w:t xml:space="preserve">, used by </w:t>
+        <w:t xml:space="preserve">. This implementation by </w:t>
       </w:r>
       <w:sdt>
         <w:sdtPr>
           <w:rPr>
             <w:lang w:eastAsia="en-GB" w:bidi="he-IL"/>
           </w:rPr>
-          <w:id w:val="-1743331688"/>
+          <w:id w:val="297723824"/>
           <w:citation/>
         </w:sdtPr>
         <w:sdtContent>
@@ -3227,9 +3331,9 @@
           </w:r>
           <w:r>
             <w:rPr>
-              <w:lang w:eastAsia="en-GB" w:bidi="he-IL"/>
-            </w:rPr>
-            <w:instrText xml:space="preserve"> CITATION Sal16 \l 2057 </w:instrText>
+              <w:lang w:val="en-US" w:eastAsia="en-GB" w:bidi="he-IL"/>
+            </w:rPr>
+            <w:instrText xml:space="preserve"> CITATION Gha16 \l 1033 </w:instrText>
           </w:r>
           <w:r>
             <w:rPr>
@@ -3240,9 +3344,9 @@
           <w:r>
             <w:rPr>
               <w:noProof/>
-              <w:lang w:eastAsia="en-GB" w:bidi="he-IL"/>
-            </w:rPr>
-            <w:t>[5]</w:t>
+              <w:lang w:val="en-US" w:eastAsia="en-GB" w:bidi="he-IL"/>
+            </w:rPr>
+            <w:t>[2]</w:t>
           </w:r>
           <w:r>
             <w:rPr>
@@ -3256,14 +3360,238 @@
         <w:rPr>
           <w:lang w:eastAsia="en-GB" w:bidi="he-IL"/>
         </w:rPr>
+        <w:t xml:space="preserve"> proposes the creation of </w:t>
+      </w:r>
+      <w:r>
+        <w:rPr>
+          <w:lang w:eastAsia="en-GB" w:bidi="he-IL"/>
+        </w:rPr>
+        <w:t xml:space="preserve">two vectors that contain both the representation of the VNC and its context, called </w:t>
+      </w:r>
+      <m:oMath>
+        <m:acc>
+          <m:accPr>
+            <m:chr m:val="⃗"/>
+            <m:ctrlPr>
+              <w:rPr>
+                <w:rFonts w:ascii="Cambria Math" w:hAnsi="Cambria Math"/>
+                <w:i/>
+                <w:lang w:eastAsia="en-GB" w:bidi="he-IL"/>
+              </w:rPr>
+            </m:ctrlPr>
+          </m:accPr>
+          <m:e>
+            <m:r>
+              <w:rPr>
+                <w:rFonts w:ascii="Cambria Math" w:hAnsi="Cambria Math"/>
+                <w:lang w:eastAsia="en-GB" w:bidi="he-IL"/>
+              </w:rPr>
+              <m:t>e</m:t>
+            </m:r>
+          </m:e>
+        </m:acc>
+      </m:oMath>
+      <w:r>
+        <w:rPr>
+          <w:lang w:eastAsia="en-GB" w:bidi="he-IL"/>
+        </w:rPr>
         <w:t xml:space="preserve"> and </w:t>
+      </w:r>
+      <m:oMath>
+        <m:acc>
+          <m:accPr>
+            <m:chr m:val="⃗"/>
+            <m:ctrlPr>
+              <w:rPr>
+                <w:rFonts w:ascii="Cambria Math" w:hAnsi="Cambria Math"/>
+                <w:i/>
+                <w:lang w:eastAsia="en-GB" w:bidi="he-IL"/>
+              </w:rPr>
+            </m:ctrlPr>
+          </m:accPr>
+          <m:e>
+            <m:r>
+              <w:rPr>
+                <w:rFonts w:ascii="Cambria Math" w:hAnsi="Cambria Math"/>
+                <w:lang w:eastAsia="en-GB" w:bidi="he-IL"/>
+              </w:rPr>
+              <m:t>c</m:t>
+            </m:r>
+          </m:e>
+        </m:acc>
+      </m:oMath>
+      <w:r>
+        <w:rPr>
+          <w:lang w:eastAsia="en-GB" w:bidi="he-IL"/>
+        </w:rPr>
+        <w:t xml:space="preserve"> respectively. </w:t>
+      </w:r>
+      <m:oMath>
+        <m:acc>
+          <m:accPr>
+            <m:chr m:val="⃗"/>
+            <m:ctrlPr>
+              <w:rPr>
+                <w:rFonts w:ascii="Cambria Math" w:hAnsi="Cambria Math"/>
+                <w:i/>
+                <w:lang w:eastAsia="en-GB" w:bidi="he-IL"/>
+              </w:rPr>
+            </m:ctrlPr>
+          </m:accPr>
+          <m:e>
+            <m:r>
+              <w:rPr>
+                <w:rFonts w:ascii="Cambria Math" w:hAnsi="Cambria Math"/>
+                <w:lang w:eastAsia="en-GB" w:bidi="he-IL"/>
+              </w:rPr>
+              <m:t>e</m:t>
+            </m:r>
+          </m:e>
+        </m:acc>
+      </m:oMath>
+      <w:r>
+        <w:rPr>
+          <w:lang w:eastAsia="en-GB" w:bidi="he-IL"/>
+        </w:rPr>
+        <w:t xml:space="preserve"> is created by averaging the word embedding vectors of the lemmatized component words of the VNC, while </w:t>
+      </w:r>
+      <m:oMath>
+        <m:acc>
+          <m:accPr>
+            <m:chr m:val="⃗"/>
+            <m:ctrlPr>
+              <w:rPr>
+                <w:rFonts w:ascii="Cambria Math" w:hAnsi="Cambria Math"/>
+                <w:i/>
+                <w:lang w:eastAsia="en-GB" w:bidi="he-IL"/>
+              </w:rPr>
+            </m:ctrlPr>
+          </m:accPr>
+          <m:e>
+            <m:r>
+              <w:rPr>
+                <w:rFonts w:ascii="Cambria Math" w:hAnsi="Cambria Math"/>
+                <w:lang w:eastAsia="en-GB" w:bidi="he-IL"/>
+              </w:rPr>
+              <m:t>c</m:t>
+            </m:r>
+          </m:e>
+        </m:acc>
+      </m:oMath>
+      <w:r>
+        <w:rPr>
+          <w:lang w:eastAsia="en-GB" w:bidi="he-IL"/>
+        </w:rPr>
+        <w:t xml:space="preserve"> is the averaging of two other vectors: </w:t>
+      </w:r>
+      <m:oMath>
+        <m:acc>
+          <m:accPr>
+            <m:chr m:val="⃗"/>
+            <m:ctrlPr>
+              <w:rPr>
+                <w:rFonts w:ascii="Cambria Math" w:hAnsi="Cambria Math"/>
+                <w:i/>
+                <w:lang w:eastAsia="en-GB" w:bidi="he-IL"/>
+              </w:rPr>
+            </m:ctrlPr>
+          </m:accPr>
+          <m:e>
+            <m:sSub>
+              <m:sSubPr>
+                <m:ctrlPr>
+                  <w:rPr>
+                    <w:rFonts w:ascii="Cambria Math" w:hAnsi="Cambria Math"/>
+                    <w:i/>
+                    <w:lang w:eastAsia="en-GB" w:bidi="he-IL"/>
+                  </w:rPr>
+                </m:ctrlPr>
+              </m:sSubPr>
+              <m:e>
+                <m:r>
+                  <w:rPr>
+                    <w:rFonts w:ascii="Cambria Math" w:hAnsi="Cambria Math"/>
+                    <w:lang w:eastAsia="en-GB" w:bidi="he-IL"/>
+                  </w:rPr>
+                  <m:t>c</m:t>
+                </m:r>
+              </m:e>
+              <m:sub>
+                <m:r>
+                  <w:rPr>
+                    <w:rFonts w:ascii="Cambria Math" w:hAnsi="Cambria Math"/>
+                    <w:lang w:eastAsia="en-GB" w:bidi="he-IL"/>
+                  </w:rPr>
+                  <m:t>verb</m:t>
+                </m:r>
+              </m:sub>
+            </m:sSub>
+          </m:e>
+        </m:acc>
+      </m:oMath>
+      <w:r>
+        <w:rPr>
+          <w:lang w:eastAsia="en-GB" w:bidi="he-IL"/>
+        </w:rPr>
+        <w:t xml:space="preserve"> and </w:t>
+      </w:r>
+      <m:oMath>
+        <m:acc>
+          <m:accPr>
+            <m:chr m:val="⃗"/>
+            <m:ctrlPr>
+              <w:rPr>
+                <w:rFonts w:ascii="Cambria Math" w:hAnsi="Cambria Math"/>
+                <w:i/>
+                <w:lang w:eastAsia="en-GB" w:bidi="he-IL"/>
+              </w:rPr>
+            </m:ctrlPr>
+          </m:accPr>
+          <m:e>
+            <m:sSub>
+              <m:sSubPr>
+                <m:ctrlPr>
+                  <w:rPr>
+                    <w:rFonts w:ascii="Cambria Math" w:hAnsi="Cambria Math"/>
+                    <w:i/>
+                    <w:lang w:eastAsia="en-GB" w:bidi="he-IL"/>
+                  </w:rPr>
+                </m:ctrlPr>
+              </m:sSubPr>
+              <m:e>
+                <m:r>
+                  <w:rPr>
+                    <w:rFonts w:ascii="Cambria Math" w:hAnsi="Cambria Math"/>
+                    <w:lang w:eastAsia="en-GB" w:bidi="he-IL"/>
+                  </w:rPr>
+                  <m:t>c</m:t>
+                </m:r>
+              </m:e>
+              <m:sub>
+                <m:r>
+                  <w:rPr>
+                    <w:rFonts w:ascii="Cambria Math" w:hAnsi="Cambria Math"/>
+                    <w:lang w:eastAsia="en-GB" w:bidi="he-IL"/>
+                  </w:rPr>
+                  <m:t>noun</m:t>
+                </m:r>
+              </m:sub>
+            </m:sSub>
+          </m:e>
+        </m:acc>
+      </m:oMath>
+      <w:r>
+        <w:rPr>
+          <w:lang w:eastAsia="en-GB" w:bidi="he-IL"/>
+        </w:rPr>
+        <w:t>, that represent the context of the verb and noun components respectively</w:t>
       </w:r>
       <w:sdt>
         <w:sdtPr>
           <w:rPr>
             <w:lang w:eastAsia="en-GB" w:bidi="he-IL"/>
           </w:rPr>
-          <w:id w:val="-1092540992"/>
+          <w:id w:val="-480075375"/>
           <w:citation/>
         </w:sdtPr>
         <w:sdtContent>
@@ -3275,9 +3603,9 @@
           </w:r>
           <w:r>
             <w:rPr>
-              <w:lang w:eastAsia="en-GB" w:bidi="he-IL"/>
-            </w:rPr>
-            <w:instrText xml:space="preserve"> CITATION Kin18 \l 2057 </w:instrText>
+              <w:lang w:val="en-US" w:eastAsia="en-GB" w:bidi="he-IL"/>
+            </w:rPr>
+            <w:instrText xml:space="preserve"> CITATION Gha16 \l 1033 </w:instrText>
           </w:r>
           <w:r>
             <w:rPr>
@@ -3288,9 +3616,16 @@
           <w:r>
             <w:rPr>
               <w:noProof/>
-              <w:lang w:eastAsia="en-GB" w:bidi="he-IL"/>
-            </w:rPr>
-            <w:t>[1]</w:t>
+              <w:lang w:val="en-US" w:eastAsia="en-GB" w:bidi="he-IL"/>
+            </w:rPr>
+            <w:t xml:space="preserve"> </w:t>
+          </w:r>
+          <w:r>
+            <w:rPr>
+              <w:noProof/>
+              <w:lang w:val="en-US" w:eastAsia="en-GB" w:bidi="he-IL"/>
+            </w:rPr>
+            <w:t>[2]</w:t>
           </w:r>
           <w:r>
             <w:rPr>
@@ -3304,27 +3639,86 @@
         <w:rPr>
           <w:lang w:eastAsia="en-GB" w:bidi="he-IL"/>
         </w:rPr>
-        <w:t xml:space="preserve">. </w:t>
-      </w:r>
-      <w:r>
-        <w:rPr>
-          <w:lang w:eastAsia="en-GB" w:bidi="he-IL"/>
-        </w:rPr>
-        <w:t xml:space="preserve">This model uses the continuity of text from books to train an encoder-decoder model that aims to reconstruct the surrounding sentences of an encoded passage, so sentences with similar semantic and syntactic properties are mapped to similar vector </w:t>
-      </w:r>
-      <w:r>
-        <w:rPr>
-          <w:lang w:eastAsia="en-GB" w:bidi="he-IL"/>
-        </w:rPr>
-        <w:lastRenderedPageBreak/>
-        <w:t>representations</w:t>
+        <w:t xml:space="preserve">. Once </w:t>
+      </w:r>
+      <m:oMath>
+        <m:acc>
+          <m:accPr>
+            <m:chr m:val="⃗"/>
+            <m:ctrlPr>
+              <w:rPr>
+                <w:rFonts w:ascii="Cambria Math" w:hAnsi="Cambria Math"/>
+                <w:i/>
+                <w:lang w:eastAsia="en-GB" w:bidi="he-IL"/>
+              </w:rPr>
+            </m:ctrlPr>
+          </m:accPr>
+          <m:e>
+            <m:r>
+              <w:rPr>
+                <w:rFonts w:ascii="Cambria Math" w:hAnsi="Cambria Math"/>
+                <w:lang w:eastAsia="en-GB" w:bidi="he-IL"/>
+              </w:rPr>
+              <m:t>e</m:t>
+            </m:r>
+          </m:e>
+        </m:acc>
+      </m:oMath>
+      <w:r>
+        <w:rPr>
+          <w:lang w:eastAsia="en-GB" w:bidi="he-IL"/>
+        </w:rPr>
+        <w:t xml:space="preserve"> and </w:t>
+      </w:r>
+      <m:oMath>
+        <m:acc>
+          <m:accPr>
+            <m:chr m:val="⃗"/>
+            <m:ctrlPr>
+              <w:rPr>
+                <w:rFonts w:ascii="Cambria Math" w:hAnsi="Cambria Math"/>
+                <w:i/>
+                <w:lang w:eastAsia="en-GB" w:bidi="he-IL"/>
+              </w:rPr>
+            </m:ctrlPr>
+          </m:accPr>
+          <m:e>
+            <m:r>
+              <w:rPr>
+                <w:rFonts w:ascii="Cambria Math" w:hAnsi="Cambria Math"/>
+                <w:lang w:eastAsia="en-GB" w:bidi="he-IL"/>
+              </w:rPr>
+              <m:t>c</m:t>
+            </m:r>
+          </m:e>
+        </m:acc>
+      </m:oMath>
+      <w:r>
+        <w:rPr>
+          <w:lang w:eastAsia="en-GB" w:bidi="he-IL"/>
+        </w:rPr>
+        <w:t xml:space="preserve"> are obtained they are subtracted and appended a Boolean feature that determined if the VNC occurs in its Canonical Form (</w:t>
+      </w:r>
+      <w:proofErr w:type="spellStart"/>
+      <w:r>
+        <w:rPr>
+          <w:lang w:eastAsia="en-GB" w:bidi="he-IL"/>
+        </w:rPr>
+        <w:t>CForm</w:t>
+      </w:r>
+      <w:proofErr w:type="spellEnd"/>
+      <w:r>
+        <w:rPr>
+          <w:lang w:eastAsia="en-GB" w:bidi="he-IL"/>
+        </w:rPr>
+        <w:t xml:space="preserve">) as described in </w:t>
       </w:r>
       <w:sdt>
         <w:sdtPr>
           <w:rPr>
             <w:lang w:eastAsia="en-GB" w:bidi="he-IL"/>
           </w:rPr>
-          <w:id w:val="-68733599"/>
+          <w:id w:val="-845945754"/>
           <w:citation/>
         </w:sdtPr>
         <w:sdtContent>
@@ -3336,9 +3730,9 @@
           </w:r>
           <w:r>
             <w:rPr>
-              <w:lang w:eastAsia="en-GB" w:bidi="he-IL"/>
-            </w:rPr>
-            <w:instrText xml:space="preserve"> CITATION Kir15 \l 2057 </w:instrText>
+              <w:lang w:val="en-US" w:eastAsia="en-GB" w:bidi="he-IL"/>
+            </w:rPr>
+            <w:instrText xml:space="preserve"> CITATION Faz09 \l 1033 </w:instrText>
           </w:r>
           <w:r>
             <w:rPr>
@@ -3349,9 +3743,9 @@
           <w:r>
             <w:rPr>
               <w:noProof/>
-              <w:lang w:eastAsia="en-GB" w:bidi="he-IL"/>
-            </w:rPr>
-            <w:t xml:space="preserve"> [7]</w:t>
+              <w:lang w:val="en-US" w:eastAsia="en-GB" w:bidi="he-IL"/>
+            </w:rPr>
+            <w:t>[3]</w:t>
           </w:r>
           <w:r>
             <w:rPr>
@@ -3365,14 +3759,76 @@
         <w:rPr>
           <w:lang w:eastAsia="en-GB" w:bidi="he-IL"/>
         </w:rPr>
-        <w:t>. This results in an encoder that can product highly generic sentence representations</w:t>
+        <w:t>. The resultant feature vector is then used to train a</w:t>
+      </w:r>
+      <w:r>
+        <w:rPr>
+          <w:lang w:eastAsia="en-GB" w:bidi="he-IL"/>
+        </w:rPr>
+        <w:t>n</w:t>
+      </w:r>
+      <w:r>
+        <w:rPr>
+          <w:lang w:eastAsia="en-GB" w:bidi="he-IL"/>
+        </w:rPr>
+        <w:t xml:space="preserve"> SVM with linear kernel</w:t>
+      </w:r>
+      <w:r>
+        <w:rPr>
+          <w:lang w:eastAsia="en-GB" w:bidi="he-IL"/>
+        </w:rPr>
+        <w:t xml:space="preserve">. The results of this approach are shown on </w:t>
+      </w:r>
+      <w:r>
+        <w:rPr>
+          <w:lang w:eastAsia="en-GB" w:bidi="he-IL"/>
+        </w:rPr>
+        <w:fldChar w:fldCharType="begin"/>
+      </w:r>
+      <w:r>
+        <w:rPr>
+          <w:lang w:eastAsia="en-GB" w:bidi="he-IL"/>
+        </w:rPr>
+        <w:instrText xml:space="preserve"> REF _Ref3157231 \h </w:instrText>
+      </w:r>
+      <w:r>
+        <w:rPr>
+          <w:lang w:eastAsia="en-GB" w:bidi="he-IL"/>
+        </w:rPr>
+      </w:r>
+      <w:r>
+        <w:rPr>
+          <w:lang w:eastAsia="en-GB" w:bidi="he-IL"/>
+        </w:rPr>
+        <w:fldChar w:fldCharType="separate"/>
+      </w:r>
+      <w:r>
+        <w:t xml:space="preserve">Table </w:t>
+      </w:r>
+      <w:r>
+        <w:rPr>
+          <w:noProof/>
+        </w:rPr>
+        <w:t>1</w:t>
+      </w:r>
+      <w:r>
+        <w:rPr>
+          <w:lang w:eastAsia="en-GB" w:bidi="he-IL"/>
+        </w:rPr>
+        <w:fldChar w:fldCharType="end"/>
+      </w:r>
+      <w:r>
+        <w:rPr>
+          <w:lang w:eastAsia="en-GB" w:bidi="he-IL"/>
+        </w:rPr>
+        <w:t xml:space="preserve">, comparing them to the models presented in </w:t>
       </w:r>
       <w:sdt>
         <w:sdtPr>
           <w:rPr>
             <w:lang w:eastAsia="en-GB" w:bidi="he-IL"/>
           </w:rPr>
-          <w:id w:val="-796836897"/>
+          <w:id w:val="-925580952"/>
           <w:citation/>
         </w:sdtPr>
         <w:sdtContent>
@@ -3384,9 +3840,9 @@
           </w:r>
           <w:r>
             <w:rPr>
-              <w:lang w:eastAsia="en-GB" w:bidi="he-IL"/>
-            </w:rPr>
-            <w:instrText xml:space="preserve"> CITATION Kir15 \l 2057 </w:instrText>
+              <w:lang w:val="en-US" w:eastAsia="en-GB" w:bidi="he-IL"/>
+            </w:rPr>
+            <w:instrText xml:space="preserve"> CITATION Faz09 \l 1033 </w:instrText>
           </w:r>
           <w:r>
             <w:rPr>
@@ -3397,9 +3853,9 @@
           <w:r>
             <w:rPr>
               <w:noProof/>
-              <w:lang w:eastAsia="en-GB" w:bidi="he-IL"/>
-            </w:rPr>
-            <w:t xml:space="preserve"> [7]</w:t>
+              <w:lang w:val="en-US" w:eastAsia="en-GB" w:bidi="he-IL"/>
+            </w:rPr>
+            <w:t>[3]</w:t>
           </w:r>
           <w:r>
             <w:rPr>
@@ -3413,365 +3869,7 @@
         <w:rPr>
           <w:lang w:eastAsia="en-GB" w:bidi="he-IL"/>
         </w:rPr>
-        <w:t xml:space="preserve">. Sent2Vec was first used for idiom detection by </w:t>
-      </w:r>
-      <w:sdt>
-        <w:sdtPr>
-          <w:rPr>
-            <w:lang w:eastAsia="en-GB" w:bidi="he-IL"/>
-          </w:rPr>
-          <w:id w:val="-475606542"/>
-          <w:citation/>
-        </w:sdtPr>
-        <w:sdtContent>
-          <w:r>
-            <w:rPr>
-              <w:lang w:eastAsia="en-GB" w:bidi="he-IL"/>
-            </w:rPr>
-            <w:fldChar w:fldCharType="begin"/>
-          </w:r>
-          <w:r>
-            <w:rPr>
-              <w:lang w:eastAsia="en-GB" w:bidi="he-IL"/>
-            </w:rPr>
-            <w:instrText xml:space="preserve"> CITATION Sal16 \l 2057 </w:instrText>
-          </w:r>
-          <w:r>
-            <w:rPr>
-              <w:lang w:eastAsia="en-GB" w:bidi="he-IL"/>
-            </w:rPr>
-            <w:fldChar w:fldCharType="separate"/>
-          </w:r>
-          <w:r>
-            <w:rPr>
-              <w:noProof/>
-              <w:lang w:eastAsia="en-GB" w:bidi="he-IL"/>
-            </w:rPr>
-            <w:t>[5]</w:t>
-          </w:r>
-          <w:r>
-            <w:rPr>
-              <w:lang w:eastAsia="en-GB" w:bidi="he-IL"/>
-            </w:rPr>
-            <w:fldChar w:fldCharType="end"/>
-          </w:r>
-        </w:sdtContent>
-      </w:sdt>
-      <w:r>
-        <w:rPr>
-          <w:lang w:eastAsia="en-GB" w:bidi="he-IL"/>
-        </w:rPr>
-        <w:t xml:space="preserve"> on the assumption that in a real-world application, target phrases won’t have access to a surrounding context; which motivated the exploration of distributed compositional semantic models to produce reliable estimates of idiom token classification</w:t>
-      </w:r>
-      <w:sdt>
-        <w:sdtPr>
-          <w:rPr>
-            <w:lang w:eastAsia="en-GB" w:bidi="he-IL"/>
-          </w:rPr>
-          <w:id w:val="-1828189144"/>
-          <w:citation/>
-        </w:sdtPr>
-        <w:sdtContent>
-          <w:r>
-            <w:rPr>
-              <w:lang w:eastAsia="en-GB" w:bidi="he-IL"/>
-            </w:rPr>
-            <w:fldChar w:fldCharType="begin"/>
-          </w:r>
-          <w:r>
-            <w:rPr>
-              <w:lang w:eastAsia="en-GB" w:bidi="he-IL"/>
-            </w:rPr>
-            <w:instrText xml:space="preserve"> CITATION Sal16 \l 2057 </w:instrText>
-          </w:r>
-          <w:r>
-            <w:rPr>
-              <w:lang w:eastAsia="en-GB" w:bidi="he-IL"/>
-            </w:rPr>
-            <w:fldChar w:fldCharType="separate"/>
-          </w:r>
-          <w:r>
-            <w:rPr>
-              <w:noProof/>
-              <w:lang w:eastAsia="en-GB" w:bidi="he-IL"/>
-            </w:rPr>
-            <w:t xml:space="preserve"> [5]</w:t>
-          </w:r>
-          <w:r>
-            <w:rPr>
-              <w:lang w:eastAsia="en-GB" w:bidi="he-IL"/>
-            </w:rPr>
-            <w:fldChar w:fldCharType="end"/>
-          </w:r>
-        </w:sdtContent>
-      </w:sdt>
-      <w:r>
-        <w:rPr>
-          <w:lang w:eastAsia="en-GB" w:bidi="he-IL"/>
-        </w:rPr>
         <w:t>.</w:t>
-      </w:r>
-      <w:r>
-        <w:rPr>
-          <w:lang w:eastAsia="en-GB" w:bidi="he-IL"/>
-        </w:rPr>
-        <w:t xml:space="preserve"> Utility found in the Sent2Vec model is that it is possible to infer properties of the surrounding context only from the input sentence</w:t>
-      </w:r>
-      <w:sdt>
-        <w:sdtPr>
-          <w:rPr>
-            <w:lang w:eastAsia="en-GB" w:bidi="he-IL"/>
-          </w:rPr>
-          <w:id w:val="-144442356"/>
-          <w:citation/>
-        </w:sdtPr>
-        <w:sdtContent>
-          <w:r>
-            <w:rPr>
-              <w:lang w:eastAsia="en-GB" w:bidi="he-IL"/>
-            </w:rPr>
-            <w:fldChar w:fldCharType="begin"/>
-          </w:r>
-          <w:r>
-            <w:rPr>
-              <w:lang w:eastAsia="en-GB" w:bidi="he-IL"/>
-            </w:rPr>
-            <w:instrText xml:space="preserve"> CITATION Sal16 \l 2057 </w:instrText>
-          </w:r>
-          <w:r>
-            <w:rPr>
-              <w:lang w:eastAsia="en-GB" w:bidi="he-IL"/>
-            </w:rPr>
-            <w:fldChar w:fldCharType="separate"/>
-          </w:r>
-          <w:r>
-            <w:rPr>
-              <w:noProof/>
-              <w:lang w:eastAsia="en-GB" w:bidi="he-IL"/>
-            </w:rPr>
-            <w:t xml:space="preserve"> [5]</w:t>
-          </w:r>
-          <w:r>
-            <w:rPr>
-              <w:lang w:eastAsia="en-GB" w:bidi="he-IL"/>
-            </w:rPr>
-            <w:fldChar w:fldCharType="end"/>
-          </w:r>
-        </w:sdtContent>
-      </w:sdt>
-      <w:sdt>
-        <w:sdtPr>
-          <w:rPr>
-            <w:lang w:eastAsia="en-GB" w:bidi="he-IL"/>
-          </w:rPr>
-          <w:id w:val="-1857722250"/>
-          <w:citation/>
-        </w:sdtPr>
-        <w:sdtContent>
-          <w:r>
-            <w:rPr>
-              <w:lang w:eastAsia="en-GB" w:bidi="he-IL"/>
-            </w:rPr>
-            <w:fldChar w:fldCharType="begin"/>
-          </w:r>
-          <w:r>
-            <w:rPr>
-              <w:lang w:eastAsia="en-GB" w:bidi="he-IL"/>
-            </w:rPr>
-            <w:instrText xml:space="preserve"> CITATION Kir15 \l 2057 </w:instrText>
-          </w:r>
-          <w:r>
-            <w:rPr>
-              <w:lang w:eastAsia="en-GB" w:bidi="he-IL"/>
-            </w:rPr>
-            <w:fldChar w:fldCharType="separate"/>
-          </w:r>
-          <w:r>
-            <w:rPr>
-              <w:noProof/>
-              <w:lang w:eastAsia="en-GB" w:bidi="he-IL"/>
-            </w:rPr>
-            <w:t xml:space="preserve"> [7]</w:t>
-          </w:r>
-          <w:r>
-            <w:rPr>
-              <w:lang w:eastAsia="en-GB" w:bidi="he-IL"/>
-            </w:rPr>
-            <w:fldChar w:fldCharType="end"/>
-          </w:r>
-        </w:sdtContent>
-      </w:sdt>
-      <w:r>
-        <w:rPr>
-          <w:lang w:eastAsia="en-GB" w:bidi="he-IL"/>
-        </w:rPr>
-        <w:t>, which allows the classifier to learn lexical and syntactic patterns without complex methods</w:t>
-      </w:r>
-      <w:r>
-        <w:rPr>
-          <w:lang w:eastAsia="en-GB" w:bidi="he-IL"/>
-        </w:rPr>
-        <w:t xml:space="preserve">. </w:t>
-      </w:r>
-      <w:sdt>
-        <w:sdtPr>
-          <w:rPr>
-            <w:lang w:eastAsia="en-GB" w:bidi="he-IL"/>
-          </w:rPr>
-          <w:id w:val="-1145958042"/>
-          <w:citation/>
-        </w:sdtPr>
-        <w:sdtContent>
-          <w:r>
-            <w:rPr>
-              <w:lang w:eastAsia="en-GB" w:bidi="he-IL"/>
-            </w:rPr>
-            <w:fldChar w:fldCharType="begin"/>
-          </w:r>
-          <w:r>
-            <w:rPr>
-              <w:lang w:eastAsia="en-GB" w:bidi="he-IL"/>
-            </w:rPr>
-            <w:instrText xml:space="preserve"> CITATION Sal16 \l 2057 </w:instrText>
-          </w:r>
-          <w:r>
-            <w:rPr>
-              <w:lang w:eastAsia="en-GB" w:bidi="he-IL"/>
-            </w:rPr>
-            <w:fldChar w:fldCharType="separate"/>
-          </w:r>
-          <w:r>
-            <w:rPr>
-              <w:noProof/>
-              <w:lang w:eastAsia="en-GB" w:bidi="he-IL"/>
-            </w:rPr>
-            <w:t>[5]</w:t>
-          </w:r>
-          <w:r>
-            <w:rPr>
-              <w:lang w:eastAsia="en-GB" w:bidi="he-IL"/>
-            </w:rPr>
-            <w:fldChar w:fldCharType="end"/>
-          </w:r>
-        </w:sdtContent>
-      </w:sdt>
-      <w:r>
-        <w:rPr>
-          <w:lang w:eastAsia="en-GB" w:bidi="he-IL"/>
-        </w:rPr>
-        <w:t xml:space="preserve"> </w:t>
-      </w:r>
-      <w:proofErr w:type="gramStart"/>
-      <w:r>
-        <w:rPr>
-          <w:lang w:eastAsia="en-GB" w:bidi="he-IL"/>
-        </w:rPr>
-        <w:t>uses</w:t>
-      </w:r>
-      <w:proofErr w:type="gramEnd"/>
-      <w:r>
-        <w:rPr>
-          <w:lang w:eastAsia="en-GB" w:bidi="he-IL"/>
-        </w:rPr>
-        <w:t xml:space="preserve"> the resulting encodings to train three SVM classifiers with the VNC-Tokens Dataset</w:t>
-      </w:r>
-      <w:sdt>
-        <w:sdtPr>
-          <w:rPr>
-            <w:lang w:eastAsia="en-GB" w:bidi="he-IL"/>
-          </w:rPr>
-          <w:id w:val="1892381777"/>
-          <w:citation/>
-        </w:sdtPr>
-        <w:sdtContent>
-          <w:r>
-            <w:rPr>
-              <w:lang w:eastAsia="en-GB" w:bidi="he-IL"/>
-            </w:rPr>
-            <w:fldChar w:fldCharType="begin"/>
-          </w:r>
-          <w:r>
-            <w:rPr>
-              <w:lang w:eastAsia="en-GB" w:bidi="he-IL"/>
-            </w:rPr>
-            <w:instrText xml:space="preserve">CITATION Coo \l 2057 </w:instrText>
-          </w:r>
-          <w:r>
-            <w:rPr>
-              <w:lang w:eastAsia="en-GB" w:bidi="he-IL"/>
-            </w:rPr>
-            <w:fldChar w:fldCharType="separate"/>
-          </w:r>
-          <w:r>
-            <w:rPr>
-              <w:noProof/>
-              <w:lang w:eastAsia="en-GB" w:bidi="he-IL"/>
-            </w:rPr>
-            <w:t xml:space="preserve"> [8]</w:t>
-          </w:r>
-          <w:r>
-            <w:rPr>
-              <w:lang w:eastAsia="en-GB" w:bidi="he-IL"/>
-            </w:rPr>
-            <w:fldChar w:fldCharType="end"/>
-          </w:r>
-        </w:sdtContent>
-      </w:sdt>
-      <w:r>
-        <w:rPr>
-          <w:lang w:eastAsia="en-GB" w:bidi="he-IL"/>
-        </w:rPr>
-        <w:t>: Linear Kernel with C=1.0, Polynomial Kernel of degree = 2 and C = 1000, and Linear Kernel trained using Stochastic Gradient Descent with a learning rate of 0.0001.</w:t>
-      </w:r>
-      <w:r>
-        <w:rPr>
-          <w:lang w:eastAsia="en-GB" w:bidi="he-IL"/>
-        </w:rPr>
-        <w:t xml:space="preserve"> Results on the classifiers (</w:t>
-      </w:r>
-      <w:r>
-        <w:rPr>
-          <w:lang w:eastAsia="en-GB" w:bidi="he-IL"/>
-        </w:rPr>
-        <w:fldChar w:fldCharType="begin"/>
-      </w:r>
-      <w:r>
-        <w:rPr>
-          <w:lang w:eastAsia="en-GB" w:bidi="he-IL"/>
-        </w:rPr>
-        <w:instrText xml:space="preserve"> REF _Ref3128677 \h </w:instrText>
-      </w:r>
-      <w:r>
-        <w:rPr>
-          <w:lang w:eastAsia="en-GB" w:bidi="he-IL"/>
-        </w:rPr>
-      </w:r>
-      <w:r>
-        <w:rPr>
-          <w:lang w:eastAsia="en-GB" w:bidi="he-IL"/>
-        </w:rPr>
-        <w:fldChar w:fldCharType="separate"/>
-      </w:r>
-      <w:r>
-        <w:t xml:space="preserve">Table </w:t>
-      </w:r>
-      <w:r>
-        <w:rPr>
-          <w:noProof/>
-        </w:rPr>
-        <w:t>1</w:t>
-      </w:r>
-      <w:r>
-        <w:rPr>
-          <w:lang w:eastAsia="en-GB" w:bidi="he-IL"/>
-        </w:rPr>
-        <w:fldChar w:fldCharType="end"/>
-      </w:r>
-      <w:r>
-        <w:rPr>
-          <w:lang w:eastAsia="en-GB" w:bidi="he-IL"/>
-        </w:rPr>
-        <w:t>) show an improvement on the baseline set by the authors, which used entire context extracted from several paragraphs.</w:t>
       </w:r>
     </w:p>
     <w:p>
@@ -3790,13 +3888,12 @@
       <w:r>
         <w:rPr>
           <w:noProof/>
-          <w:lang w:eastAsia="en-GB"/>
         </w:rPr>
         <w:drawing>
-          <wp:inline distT="0" distB="0" distL="0" distR="0" wp14:anchorId="4B8F7BB5" wp14:editId="0F1B8C4A">
-            <wp:extent cx="5278120" cy="5191125"/>
-            <wp:effectExtent l="0" t="0" r="0" b="9525"/>
-            <wp:docPr id="1" name="Picture 1"/>
+          <wp:inline distT="0" distB="0" distL="0" distR="0" wp14:anchorId="012A28EB" wp14:editId="7E504EEA">
+            <wp:extent cx="3105150" cy="3279236"/>
+            <wp:effectExtent l="0" t="0" r="0" b="0"/>
+            <wp:docPr id="2" name="Picture 2"/>
             <wp:cNvGraphicFramePr>
               <a:graphicFrameLocks xmlns:a="http://schemas.openxmlformats.org/drawingml/2006/main" noChangeAspect="1"/>
             </wp:cNvGraphicFramePr>
@@ -3816,6 +3913,786 @@
                   <pic:spPr>
                     <a:xfrm>
                       <a:off x="0" y="0"/>
+                      <a:ext cx="3134695" cy="3310438"/>
+                    </a:xfrm>
+                    <a:prstGeom prst="rect">
+                      <a:avLst/>
+                    </a:prstGeom>
+                  </pic:spPr>
+                </pic:pic>
+              </a:graphicData>
+            </a:graphic>
+          </wp:inline>
+        </w:drawing>
+      </w:r>
+    </w:p>
+    <w:p>
+      <w:pPr>
+        <w:pStyle w:val="Caption"/>
+        <w:jc w:val="center"/>
+        <w:rPr>
+          <w:lang w:eastAsia="en-GB" w:bidi="he-IL"/>
+        </w:rPr>
+      </w:pPr>
+      <w:bookmarkStart w:id="7" w:name="_Ref3157231"/>
+      <w:r>
+        <w:t xml:space="preserve">Table </w:t>
+      </w:r>
+      <w:fldSimple w:instr=" SEQ Table \* ARABIC ">
+        <w:r>
+          <w:rPr>
+            <w:noProof/>
+          </w:rPr>
+          <w:t>1</w:t>
+        </w:r>
+      </w:fldSimple>
+      <w:bookmarkEnd w:id="7"/>
+      <w:r>
+        <w:t xml:space="preserve"> - Accuracy Score for supervised word2vec approach by </w:t>
+      </w:r>
+      <w:sdt>
+        <w:sdtPr>
+          <w:id w:val="-795979504"/>
+          <w:citation/>
+        </w:sdtPr>
+        <w:sdtContent>
+          <w:r>
+            <w:fldChar w:fldCharType="begin"/>
+          </w:r>
+          <w:r>
+            <w:rPr>
+              <w:lang w:val="en-US"/>
+            </w:rPr>
+            <w:instrText xml:space="preserve"> CITATION Gha16 \l 1033 </w:instrText>
+          </w:r>
+          <w:r>
+            <w:fldChar w:fldCharType="separate"/>
+          </w:r>
+          <w:r>
+            <w:rPr>
+              <w:noProof/>
+              <w:lang w:val="en-US"/>
+            </w:rPr>
+            <w:t>[2]</w:t>
+          </w:r>
+          <w:r>
+            <w:fldChar w:fldCharType="end"/>
+          </w:r>
+        </w:sdtContent>
+      </w:sdt>
+    </w:p>
+    <w:p>
+      <w:pPr>
+        <w:jc w:val="both"/>
+        <w:rPr>
+          <w:lang w:eastAsia="en-GB" w:bidi="he-IL"/>
+        </w:rPr>
+      </w:pPr>
+    </w:p>
+    <w:p>
+      <w:pPr>
+        <w:jc w:val="both"/>
+        <w:rPr>
+          <w:lang w:eastAsia="en-GB" w:bidi="he-IL"/>
+        </w:rPr>
+      </w:pPr>
+      <w:r>
+        <w:rPr>
+          <w:lang w:eastAsia="en-GB" w:bidi="he-IL"/>
+        </w:rPr>
+        <w:t>Other</w:t>
+      </w:r>
+      <w:r>
+        <w:rPr>
+          <w:lang w:eastAsia="en-GB" w:bidi="he-IL"/>
+        </w:rPr>
+        <w:t xml:space="preserve"> such approach is that of </w:t>
+      </w:r>
+      <w:r>
+        <w:rPr>
+          <w:b/>
+          <w:lang w:eastAsia="en-GB" w:bidi="he-IL"/>
+        </w:rPr>
+        <w:t>Skip-Thought</w:t>
+      </w:r>
+      <w:r>
+        <w:rPr>
+          <w:b/>
+          <w:lang w:eastAsia="en-GB" w:bidi="he-IL"/>
+        </w:rPr>
+        <w:t>s</w:t>
+      </w:r>
+      <w:r>
+        <w:rPr>
+          <w:b/>
+          <w:lang w:eastAsia="en-GB" w:bidi="he-IL"/>
+        </w:rPr>
+        <w:t xml:space="preserve"> Vectors</w:t>
+      </w:r>
+      <w:r>
+        <w:rPr>
+          <w:lang w:eastAsia="en-GB" w:bidi="he-IL"/>
+        </w:rPr>
+        <w:t xml:space="preserve"> (Sent2Vec)</w:t>
+      </w:r>
+      <w:sdt>
+        <w:sdtPr>
+          <w:rPr>
+            <w:lang w:eastAsia="en-GB" w:bidi="he-IL"/>
+          </w:rPr>
+          <w:id w:val="2057739015"/>
+          <w:citation/>
+        </w:sdtPr>
+        <w:sdtContent>
+          <w:r>
+            <w:rPr>
+              <w:lang w:eastAsia="en-GB" w:bidi="he-IL"/>
+            </w:rPr>
+            <w:fldChar w:fldCharType="begin"/>
+          </w:r>
+          <w:r>
+            <w:rPr>
+              <w:lang w:eastAsia="en-GB" w:bidi="he-IL"/>
+            </w:rPr>
+            <w:instrText xml:space="preserve"> CITATION Kir15 \l 2057 </w:instrText>
+          </w:r>
+          <w:r>
+            <w:rPr>
+              <w:lang w:eastAsia="en-GB" w:bidi="he-IL"/>
+            </w:rPr>
+            <w:fldChar w:fldCharType="separate"/>
+          </w:r>
+          <w:r>
+            <w:rPr>
+              <w:noProof/>
+              <w:lang w:eastAsia="en-GB" w:bidi="he-IL"/>
+            </w:rPr>
+            <w:t xml:space="preserve"> [8]</w:t>
+          </w:r>
+          <w:r>
+            <w:rPr>
+              <w:lang w:eastAsia="en-GB" w:bidi="he-IL"/>
+            </w:rPr>
+            <w:fldChar w:fldCharType="end"/>
+          </w:r>
+        </w:sdtContent>
+      </w:sdt>
+      <w:r>
+        <w:rPr>
+          <w:lang w:eastAsia="en-GB" w:bidi="he-IL"/>
+        </w:rPr>
+        <w:t xml:space="preserve">, used </w:t>
+      </w:r>
+      <w:r>
+        <w:rPr>
+          <w:lang w:eastAsia="en-GB" w:bidi="he-IL"/>
+        </w:rPr>
+        <w:t xml:space="preserve">originally </w:t>
+      </w:r>
+      <w:r>
+        <w:rPr>
+          <w:lang w:eastAsia="en-GB" w:bidi="he-IL"/>
+        </w:rPr>
+        <w:t xml:space="preserve">by </w:t>
+      </w:r>
+      <w:sdt>
+        <w:sdtPr>
+          <w:rPr>
+            <w:lang w:eastAsia="en-GB" w:bidi="he-IL"/>
+          </w:rPr>
+          <w:id w:val="-1743331688"/>
+          <w:citation/>
+        </w:sdtPr>
+        <w:sdtContent>
+          <w:r>
+            <w:rPr>
+              <w:lang w:eastAsia="en-GB" w:bidi="he-IL"/>
+            </w:rPr>
+            <w:fldChar w:fldCharType="begin"/>
+          </w:r>
+          <w:r>
+            <w:rPr>
+              <w:lang w:eastAsia="en-GB" w:bidi="he-IL"/>
+            </w:rPr>
+            <w:instrText xml:space="preserve"> CITATION Sal16 \l 2057 </w:instrText>
+          </w:r>
+          <w:r>
+            <w:rPr>
+              <w:lang w:eastAsia="en-GB" w:bidi="he-IL"/>
+            </w:rPr>
+            <w:fldChar w:fldCharType="separate"/>
+          </w:r>
+          <w:r>
+            <w:rPr>
+              <w:noProof/>
+              <w:lang w:eastAsia="en-GB" w:bidi="he-IL"/>
+            </w:rPr>
+            <w:t>[5]</w:t>
+          </w:r>
+          <w:r>
+            <w:rPr>
+              <w:lang w:eastAsia="en-GB" w:bidi="he-IL"/>
+            </w:rPr>
+            <w:fldChar w:fldCharType="end"/>
+          </w:r>
+        </w:sdtContent>
+      </w:sdt>
+      <w:r>
+        <w:rPr>
+          <w:lang w:eastAsia="en-GB" w:bidi="he-IL"/>
+        </w:rPr>
+        <w:t xml:space="preserve"> and</w:t>
+      </w:r>
+      <w:r>
+        <w:rPr>
+          <w:lang w:eastAsia="en-GB" w:bidi="he-IL"/>
+        </w:rPr>
+        <w:t xml:space="preserve"> then used as a base of comparison by</w:t>
+      </w:r>
+      <w:r>
+        <w:rPr>
+          <w:lang w:eastAsia="en-GB" w:bidi="he-IL"/>
+        </w:rPr>
+        <w:t xml:space="preserve"> </w:t>
+      </w:r>
+      <w:sdt>
+        <w:sdtPr>
+          <w:rPr>
+            <w:lang w:eastAsia="en-GB" w:bidi="he-IL"/>
+          </w:rPr>
+          <w:id w:val="-1092540992"/>
+          <w:citation/>
+        </w:sdtPr>
+        <w:sdtContent>
+          <w:r>
+            <w:rPr>
+              <w:lang w:eastAsia="en-GB" w:bidi="he-IL"/>
+            </w:rPr>
+            <w:fldChar w:fldCharType="begin"/>
+          </w:r>
+          <w:r>
+            <w:rPr>
+              <w:lang w:eastAsia="en-GB" w:bidi="he-IL"/>
+            </w:rPr>
+            <w:instrText xml:space="preserve"> CITATION Kin18 \l 2057 </w:instrText>
+          </w:r>
+          <w:r>
+            <w:rPr>
+              <w:lang w:eastAsia="en-GB" w:bidi="he-IL"/>
+            </w:rPr>
+            <w:fldChar w:fldCharType="separate"/>
+          </w:r>
+          <w:r>
+            <w:rPr>
+              <w:noProof/>
+              <w:lang w:eastAsia="en-GB" w:bidi="he-IL"/>
+            </w:rPr>
+            <w:t>[1]</w:t>
+          </w:r>
+          <w:r>
+            <w:rPr>
+              <w:lang w:eastAsia="en-GB" w:bidi="he-IL"/>
+            </w:rPr>
+            <w:fldChar w:fldCharType="end"/>
+          </w:r>
+        </w:sdtContent>
+      </w:sdt>
+      <w:r>
+        <w:rPr>
+          <w:lang w:eastAsia="en-GB" w:bidi="he-IL"/>
+        </w:rPr>
+        <w:t xml:space="preserve">. </w:t>
+      </w:r>
+      <w:r>
+        <w:rPr>
+          <w:lang w:eastAsia="en-GB" w:bidi="he-IL"/>
+        </w:rPr>
+        <w:t>This model uses the continuity of text from books to train an encoder-decoder model that aims to reconstruct the surrounding sentences of an encoded passage, so sentences with similar semantic and syntactic properties are mapped to similar vector representations</w:t>
+      </w:r>
+      <w:sdt>
+        <w:sdtPr>
+          <w:rPr>
+            <w:lang w:eastAsia="en-GB" w:bidi="he-IL"/>
+          </w:rPr>
+          <w:id w:val="-68733599"/>
+          <w:citation/>
+        </w:sdtPr>
+        <w:sdtContent>
+          <w:r>
+            <w:rPr>
+              <w:lang w:eastAsia="en-GB" w:bidi="he-IL"/>
+            </w:rPr>
+            <w:fldChar w:fldCharType="begin"/>
+          </w:r>
+          <w:r>
+            <w:rPr>
+              <w:lang w:eastAsia="en-GB" w:bidi="he-IL"/>
+            </w:rPr>
+            <w:instrText xml:space="preserve"> CITATION Kir15 \l 2057 </w:instrText>
+          </w:r>
+          <w:r>
+            <w:rPr>
+              <w:lang w:eastAsia="en-GB" w:bidi="he-IL"/>
+            </w:rPr>
+            <w:fldChar w:fldCharType="separate"/>
+          </w:r>
+          <w:r>
+            <w:rPr>
+              <w:noProof/>
+              <w:lang w:eastAsia="en-GB" w:bidi="he-IL"/>
+            </w:rPr>
+            <w:t xml:space="preserve"> [7]</w:t>
+          </w:r>
+          <w:r>
+            <w:rPr>
+              <w:lang w:eastAsia="en-GB" w:bidi="he-IL"/>
+            </w:rPr>
+            <w:fldChar w:fldCharType="end"/>
+          </w:r>
+        </w:sdtContent>
+      </w:sdt>
+      <w:r>
+        <w:rPr>
+          <w:lang w:eastAsia="en-GB" w:bidi="he-IL"/>
+        </w:rPr>
+        <w:t>. This results in an encoder that can product highly generic sentence representations</w:t>
+      </w:r>
+      <w:sdt>
+        <w:sdtPr>
+          <w:rPr>
+            <w:lang w:eastAsia="en-GB" w:bidi="he-IL"/>
+          </w:rPr>
+          <w:id w:val="-796836897"/>
+          <w:citation/>
+        </w:sdtPr>
+        <w:sdtContent>
+          <w:r>
+            <w:rPr>
+              <w:lang w:eastAsia="en-GB" w:bidi="he-IL"/>
+            </w:rPr>
+            <w:fldChar w:fldCharType="begin"/>
+          </w:r>
+          <w:r>
+            <w:rPr>
+              <w:lang w:eastAsia="en-GB" w:bidi="he-IL"/>
+            </w:rPr>
+            <w:instrText xml:space="preserve"> CITATION Kir15 \l 2057 </w:instrText>
+          </w:r>
+          <w:r>
+            <w:rPr>
+              <w:lang w:eastAsia="en-GB" w:bidi="he-IL"/>
+            </w:rPr>
+            <w:fldChar w:fldCharType="separate"/>
+          </w:r>
+          <w:r>
+            <w:rPr>
+              <w:noProof/>
+              <w:lang w:eastAsia="en-GB" w:bidi="he-IL"/>
+            </w:rPr>
+            <w:t xml:space="preserve"> [7]</w:t>
+          </w:r>
+          <w:r>
+            <w:rPr>
+              <w:lang w:eastAsia="en-GB" w:bidi="he-IL"/>
+            </w:rPr>
+            <w:fldChar w:fldCharType="end"/>
+          </w:r>
+        </w:sdtContent>
+      </w:sdt>
+      <w:r>
+        <w:rPr>
+          <w:lang w:eastAsia="en-GB" w:bidi="he-IL"/>
+        </w:rPr>
+        <w:t xml:space="preserve">. Sent2Vec was first used for idiom detection by </w:t>
+      </w:r>
+      <w:sdt>
+        <w:sdtPr>
+          <w:rPr>
+            <w:lang w:eastAsia="en-GB" w:bidi="he-IL"/>
+          </w:rPr>
+          <w:id w:val="-475606542"/>
+          <w:citation/>
+        </w:sdtPr>
+        <w:sdtContent>
+          <w:r>
+            <w:rPr>
+              <w:lang w:eastAsia="en-GB" w:bidi="he-IL"/>
+            </w:rPr>
+            <w:fldChar w:fldCharType="begin"/>
+          </w:r>
+          <w:r>
+            <w:rPr>
+              <w:lang w:eastAsia="en-GB" w:bidi="he-IL"/>
+            </w:rPr>
+            <w:instrText xml:space="preserve"> CITATION Sal16 \l 2057 </w:instrText>
+          </w:r>
+          <w:r>
+            <w:rPr>
+              <w:lang w:eastAsia="en-GB" w:bidi="he-IL"/>
+            </w:rPr>
+            <w:fldChar w:fldCharType="separate"/>
+          </w:r>
+          <w:r>
+            <w:rPr>
+              <w:noProof/>
+              <w:lang w:eastAsia="en-GB" w:bidi="he-IL"/>
+            </w:rPr>
+            <w:t>[5]</w:t>
+          </w:r>
+          <w:r>
+            <w:rPr>
+              <w:lang w:eastAsia="en-GB" w:bidi="he-IL"/>
+            </w:rPr>
+            <w:fldChar w:fldCharType="end"/>
+          </w:r>
+        </w:sdtContent>
+      </w:sdt>
+      <w:r>
+        <w:rPr>
+          <w:lang w:eastAsia="en-GB" w:bidi="he-IL"/>
+        </w:rPr>
+        <w:t xml:space="preserve"> on the assumption that in a real-world application, target phrases won’t have access to a surrounding context; which motivated the exploration of distributed compositional semantic models to produce reliable estimates of idiom token classification</w:t>
+      </w:r>
+      <w:sdt>
+        <w:sdtPr>
+          <w:rPr>
+            <w:lang w:eastAsia="en-GB" w:bidi="he-IL"/>
+          </w:rPr>
+          <w:id w:val="-1828189144"/>
+          <w:citation/>
+        </w:sdtPr>
+        <w:sdtContent>
+          <w:r>
+            <w:rPr>
+              <w:lang w:eastAsia="en-GB" w:bidi="he-IL"/>
+            </w:rPr>
+            <w:fldChar w:fldCharType="begin"/>
+          </w:r>
+          <w:r>
+            <w:rPr>
+              <w:lang w:eastAsia="en-GB" w:bidi="he-IL"/>
+            </w:rPr>
+            <w:instrText xml:space="preserve"> CITATION Sal16 \l 2057 </w:instrText>
+          </w:r>
+          <w:r>
+            <w:rPr>
+              <w:lang w:eastAsia="en-GB" w:bidi="he-IL"/>
+            </w:rPr>
+            <w:fldChar w:fldCharType="separate"/>
+          </w:r>
+          <w:r>
+            <w:rPr>
+              <w:noProof/>
+              <w:lang w:eastAsia="en-GB" w:bidi="he-IL"/>
+            </w:rPr>
+            <w:t xml:space="preserve"> [5]</w:t>
+          </w:r>
+          <w:r>
+            <w:rPr>
+              <w:lang w:eastAsia="en-GB" w:bidi="he-IL"/>
+            </w:rPr>
+            <w:fldChar w:fldCharType="end"/>
+          </w:r>
+        </w:sdtContent>
+      </w:sdt>
+      <w:r>
+        <w:rPr>
+          <w:lang w:eastAsia="en-GB" w:bidi="he-IL"/>
+        </w:rPr>
+        <w:t>.</w:t>
+      </w:r>
+      <w:r>
+        <w:rPr>
+          <w:lang w:eastAsia="en-GB" w:bidi="he-IL"/>
+        </w:rPr>
+        <w:t xml:space="preserve"> Utility found in the Sent2Vec model is that it is possible to infer properties of the surrounding context only from the input sentence</w:t>
+      </w:r>
+      <w:sdt>
+        <w:sdtPr>
+          <w:rPr>
+            <w:lang w:eastAsia="en-GB" w:bidi="he-IL"/>
+          </w:rPr>
+          <w:id w:val="-144442356"/>
+          <w:citation/>
+        </w:sdtPr>
+        <w:sdtContent>
+          <w:r>
+            <w:rPr>
+              <w:lang w:eastAsia="en-GB" w:bidi="he-IL"/>
+            </w:rPr>
+            <w:fldChar w:fldCharType="begin"/>
+          </w:r>
+          <w:r>
+            <w:rPr>
+              <w:lang w:eastAsia="en-GB" w:bidi="he-IL"/>
+            </w:rPr>
+            <w:instrText xml:space="preserve"> CITATION Sal16 \l 2057 </w:instrText>
+          </w:r>
+          <w:r>
+            <w:rPr>
+              <w:lang w:eastAsia="en-GB" w:bidi="he-IL"/>
+            </w:rPr>
+            <w:fldChar w:fldCharType="separate"/>
+          </w:r>
+          <w:r>
+            <w:rPr>
+              <w:noProof/>
+              <w:lang w:eastAsia="en-GB" w:bidi="he-IL"/>
+            </w:rPr>
+            <w:t xml:space="preserve"> [5]</w:t>
+          </w:r>
+          <w:r>
+            <w:rPr>
+              <w:lang w:eastAsia="en-GB" w:bidi="he-IL"/>
+            </w:rPr>
+            <w:fldChar w:fldCharType="end"/>
+          </w:r>
+        </w:sdtContent>
+      </w:sdt>
+      <w:sdt>
+        <w:sdtPr>
+          <w:rPr>
+            <w:lang w:eastAsia="en-GB" w:bidi="he-IL"/>
+          </w:rPr>
+          <w:id w:val="-1857722250"/>
+          <w:citation/>
+        </w:sdtPr>
+        <w:sdtContent>
+          <w:r>
+            <w:rPr>
+              <w:lang w:eastAsia="en-GB" w:bidi="he-IL"/>
+            </w:rPr>
+            <w:fldChar w:fldCharType="begin"/>
+          </w:r>
+          <w:r>
+            <w:rPr>
+              <w:lang w:eastAsia="en-GB" w:bidi="he-IL"/>
+            </w:rPr>
+            <w:instrText xml:space="preserve"> CITATION Kir15 \l 2057 </w:instrText>
+          </w:r>
+          <w:r>
+            <w:rPr>
+              <w:lang w:eastAsia="en-GB" w:bidi="he-IL"/>
+            </w:rPr>
+            <w:fldChar w:fldCharType="separate"/>
+          </w:r>
+          <w:r>
+            <w:rPr>
+              <w:noProof/>
+              <w:lang w:eastAsia="en-GB" w:bidi="he-IL"/>
+            </w:rPr>
+            <w:t xml:space="preserve"> [7]</w:t>
+          </w:r>
+          <w:r>
+            <w:rPr>
+              <w:lang w:eastAsia="en-GB" w:bidi="he-IL"/>
+            </w:rPr>
+            <w:fldChar w:fldCharType="end"/>
+          </w:r>
+        </w:sdtContent>
+      </w:sdt>
+      <w:r>
+        <w:rPr>
+          <w:lang w:eastAsia="en-GB" w:bidi="he-IL"/>
+        </w:rPr>
+        <w:t>, which allows the classifier to learn lexical and syntactic patterns without complex methods</w:t>
+      </w:r>
+      <w:r>
+        <w:rPr>
+          <w:lang w:eastAsia="en-GB" w:bidi="he-IL"/>
+        </w:rPr>
+        <w:t xml:space="preserve">. </w:t>
+      </w:r>
+      <w:sdt>
+        <w:sdtPr>
+          <w:rPr>
+            <w:lang w:eastAsia="en-GB" w:bidi="he-IL"/>
+          </w:rPr>
+          <w:id w:val="-1145958042"/>
+          <w:citation/>
+        </w:sdtPr>
+        <w:sdtContent>
+          <w:r>
+            <w:rPr>
+              <w:lang w:eastAsia="en-GB" w:bidi="he-IL"/>
+            </w:rPr>
+            <w:fldChar w:fldCharType="begin"/>
+          </w:r>
+          <w:r>
+            <w:rPr>
+              <w:lang w:eastAsia="en-GB" w:bidi="he-IL"/>
+            </w:rPr>
+            <w:instrText xml:space="preserve"> CITATION Sal16 \l 2057 </w:instrText>
+          </w:r>
+          <w:r>
+            <w:rPr>
+              <w:lang w:eastAsia="en-GB" w:bidi="he-IL"/>
+            </w:rPr>
+            <w:fldChar w:fldCharType="separate"/>
+          </w:r>
+          <w:r>
+            <w:rPr>
+              <w:noProof/>
+              <w:lang w:eastAsia="en-GB" w:bidi="he-IL"/>
+            </w:rPr>
+            <w:t>[5]</w:t>
+          </w:r>
+          <w:r>
+            <w:rPr>
+              <w:lang w:eastAsia="en-GB" w:bidi="he-IL"/>
+            </w:rPr>
+            <w:fldChar w:fldCharType="end"/>
+          </w:r>
+        </w:sdtContent>
+      </w:sdt>
+      <w:r>
+        <w:rPr>
+          <w:lang w:eastAsia="en-GB" w:bidi="he-IL"/>
+        </w:rPr>
+        <w:t xml:space="preserve"> uses the resulting encodings to train three SVM classifiers with the VNC-Tokens Dataset</w:t>
+      </w:r>
+      <w:sdt>
+        <w:sdtPr>
+          <w:rPr>
+            <w:lang w:eastAsia="en-GB" w:bidi="he-IL"/>
+          </w:rPr>
+          <w:id w:val="1892381777"/>
+          <w:citation/>
+        </w:sdtPr>
+        <w:sdtContent>
+          <w:r>
+            <w:rPr>
+              <w:lang w:eastAsia="en-GB" w:bidi="he-IL"/>
+            </w:rPr>
+            <w:fldChar w:fldCharType="begin"/>
+          </w:r>
+          <w:r>
+            <w:rPr>
+              <w:lang w:eastAsia="en-GB" w:bidi="he-IL"/>
+            </w:rPr>
+            <w:instrText xml:space="preserve">CITATION Coo \l 2057 </w:instrText>
+          </w:r>
+          <w:r>
+            <w:rPr>
+              <w:lang w:eastAsia="en-GB" w:bidi="he-IL"/>
+            </w:rPr>
+            <w:fldChar w:fldCharType="separate"/>
+          </w:r>
+          <w:r>
+            <w:rPr>
+              <w:noProof/>
+              <w:lang w:eastAsia="en-GB" w:bidi="he-IL"/>
+            </w:rPr>
+            <w:t xml:space="preserve"> [8]</w:t>
+          </w:r>
+          <w:r>
+            <w:rPr>
+              <w:lang w:eastAsia="en-GB" w:bidi="he-IL"/>
+            </w:rPr>
+            <w:fldChar w:fldCharType="end"/>
+          </w:r>
+        </w:sdtContent>
+      </w:sdt>
+      <w:r>
+        <w:rPr>
+          <w:lang w:eastAsia="en-GB" w:bidi="he-IL"/>
+        </w:rPr>
+        <w:t>: Linear Kernel with C=1.0, Polynomial Kernel of degree = 2 and C = 1000, and Linear Kernel trained using Stochastic Gradient Descent with a learning rate of 0.0001.</w:t>
+      </w:r>
+      <w:r>
+        <w:rPr>
+          <w:lang w:eastAsia="en-GB" w:bidi="he-IL"/>
+        </w:rPr>
+        <w:t xml:space="preserve"> Results on the classifiers (</w:t>
+      </w:r>
+      <w:r>
+        <w:rPr>
+          <w:lang w:eastAsia="en-GB" w:bidi="he-IL"/>
+        </w:rPr>
+        <w:fldChar w:fldCharType="begin"/>
+      </w:r>
+      <w:r>
+        <w:rPr>
+          <w:lang w:eastAsia="en-GB" w:bidi="he-IL"/>
+        </w:rPr>
+        <w:instrText xml:space="preserve"> REF _Ref3128677 \h </w:instrText>
+      </w:r>
+      <w:r>
+        <w:rPr>
+          <w:lang w:eastAsia="en-GB" w:bidi="he-IL"/>
+        </w:rPr>
+      </w:r>
+      <w:r>
+        <w:rPr>
+          <w:lang w:eastAsia="en-GB" w:bidi="he-IL"/>
+        </w:rPr>
+        <w:fldChar w:fldCharType="separate"/>
+      </w:r>
+      <w:r>
+        <w:t xml:space="preserve">Table </w:t>
+      </w:r>
+      <w:r>
+        <w:rPr>
+          <w:noProof/>
+        </w:rPr>
+        <w:t>1</w:t>
+      </w:r>
+      <w:r>
+        <w:rPr>
+          <w:lang w:eastAsia="en-GB" w:bidi="he-IL"/>
+        </w:rPr>
+        <w:fldChar w:fldCharType="end"/>
+      </w:r>
+      <w:r>
+        <w:rPr>
+          <w:lang w:eastAsia="en-GB" w:bidi="he-IL"/>
+        </w:rPr>
+        <w:t>) show an improvement on the baseline set by the authors, which used entire context extracted from several paragraphs.</w:t>
+      </w:r>
+    </w:p>
+    <w:p>
+      <w:pPr>
+        <w:jc w:val="both"/>
+        <w:rPr>
+          <w:lang w:eastAsia="en-GB" w:bidi="he-IL"/>
+        </w:rPr>
+      </w:pPr>
+    </w:p>
+    <w:p>
+      <w:pPr>
+        <w:keepNext/>
+        <w:jc w:val="center"/>
+      </w:pPr>
+      <w:r>
+        <w:rPr>
+          <w:noProof/>
+          <w:lang w:eastAsia="en-GB"/>
+        </w:rPr>
+        <w:lastRenderedPageBreak/>
+        <w:drawing>
+          <wp:inline distT="0" distB="0" distL="0" distR="0" wp14:anchorId="4B8F7BB5" wp14:editId="0F1B8C4A">
+            <wp:extent cx="5278120" cy="5191125"/>
+            <wp:effectExtent l="0" t="0" r="0" b="9525"/>
+            <wp:docPr id="1" name="Picture 1"/>
+            <wp:cNvGraphicFramePr>
+              <a:graphicFrameLocks xmlns:a="http://schemas.openxmlformats.org/drawingml/2006/main" noChangeAspect="1"/>
+            </wp:cNvGraphicFramePr>
+            <a:graphic xmlns:a="http://schemas.openxmlformats.org/drawingml/2006/main">
+              <a:graphicData uri="http://schemas.openxmlformats.org/drawingml/2006/picture">
+                <pic:pic xmlns:pic="http://schemas.openxmlformats.org/drawingml/2006/picture">
+                  <pic:nvPicPr>
+                    <pic:cNvPr id="1" name=""/>
+                    <pic:cNvPicPr/>
+                  </pic:nvPicPr>
+                  <pic:blipFill>
+                    <a:blip r:embed="rId10"/>
+                    <a:stretch>
+                      <a:fillRect/>
+                    </a:stretch>
+                  </pic:blipFill>
+                  <pic:spPr>
+                    <a:xfrm>
+                      <a:off x="0" y="0"/>
                       <a:ext cx="5278120" cy="5191125"/>
                     </a:xfrm>
                     <a:prstGeom prst="rect">
@@ -3837,19 +4714,41 @@
           <w:noProof/>
         </w:rPr>
       </w:pPr>
-      <w:bookmarkStart w:id="5" w:name="_Ref3128677"/>
+      <w:bookmarkStart w:id="8" w:name="_Ref3128677"/>
       <w:r>
         <w:t xml:space="preserve">Table </w:t>
       </w:r>
-      <w:fldSimple w:instr=" SEQ Table \* ARABIC ">
-        <w:r>
-          <w:rPr>
-            <w:noProof/>
-          </w:rPr>
-          <w:t>1</w:t>
-        </w:r>
-      </w:fldSimple>
-      <w:bookmarkEnd w:id="5"/>
+      <w:r>
+        <w:rPr>
+          <w:noProof/>
+        </w:rPr>
+        <w:fldChar w:fldCharType="begin"/>
+      </w:r>
+      <w:r>
+        <w:rPr>
+          <w:noProof/>
+        </w:rPr>
+        <w:instrText xml:space="preserve"> SEQ Table \* ARABIC </w:instrText>
+      </w:r>
+      <w:r>
+        <w:rPr>
+          <w:noProof/>
+        </w:rPr>
+        <w:fldChar w:fldCharType="separate"/>
+      </w:r>
+      <w:r>
+        <w:rPr>
+          <w:noProof/>
+        </w:rPr>
+        <w:t>2</w:t>
+      </w:r>
+      <w:r>
+        <w:rPr>
+          <w:noProof/>
+        </w:rPr>
+        <w:fldChar w:fldCharType="end"/>
+      </w:r>
+      <w:bookmarkEnd w:id="8"/>
       <w:r>
         <w:t xml:space="preserve"> - Precision (P.), Recall (R.), and F1-Score (F1) results on Generic Classifiers</w:t>
       </w:r>
@@ -3902,25 +4801,545 @@
       </w:sdt>
     </w:p>
     <w:p>
-      <w:bookmarkStart w:id="6" w:name="_GoBack"/>
-      <w:bookmarkEnd w:id="6"/>
+      <w:r>
+        <w:t xml:space="preserve">The last studied </w:t>
+      </w:r>
+      <w:r>
+        <w:t xml:space="preserve">research for the supervised learning portion of this project is that developed by </w:t>
+      </w:r>
+      <w:sdt>
+        <w:sdtPr>
+          <w:id w:val="1324092070"/>
+          <w:citation/>
+        </w:sdtPr>
+        <w:sdtContent>
+          <w:r>
+            <w:fldChar w:fldCharType="begin"/>
+          </w:r>
+          <w:r>
+            <w:rPr>
+              <w:lang w:val="en-US"/>
+            </w:rPr>
+            <w:instrText xml:space="preserve"> CITATION Kin18 \l 1033 </w:instrText>
+          </w:r>
+          <w:r>
+            <w:fldChar w:fldCharType="separate"/>
+          </w:r>
+          <w:r>
+            <w:rPr>
+              <w:noProof/>
+              <w:lang w:val="en-US"/>
+            </w:rPr>
+            <w:t>[1]</w:t>
+          </w:r>
+          <w:r>
+            <w:fldChar w:fldCharType="end"/>
+          </w:r>
+        </w:sdtContent>
+      </w:sdt>
+      <w:r>
+        <w:t xml:space="preserve">, which also used a Linear SVM kernel but experiments with three different feature encodings for the VNCs and their context. First, they use Word2Vec’s </w:t>
+      </w:r>
+      <w:r>
+        <w:rPr>
+          <w:b/>
+        </w:rPr>
+        <w:t xml:space="preserve">Skip-Gram </w:t>
+      </w:r>
+      <w:r>
+        <w:t>m</w:t>
+      </w:r>
+      <w:r>
+        <w:t>odel</w:t>
+      </w:r>
+      <w:r>
+        <w:rPr>
+          <w:b/>
+        </w:rPr>
+        <w:t xml:space="preserve"> </w:t>
+      </w:r>
+      <w:sdt>
+        <w:sdtPr>
+          <w:rPr>
+            <w:b/>
+          </w:rPr>
+          <w:id w:val="-168644785"/>
+          <w:citation/>
+        </w:sdtPr>
+        <w:sdtContent>
+          <w:r>
+            <w:rPr>
+              <w:b/>
+            </w:rPr>
+            <w:fldChar w:fldCharType="begin"/>
+          </w:r>
+          <w:r>
+            <w:rPr>
+              <w:b/>
+              <w:lang w:val="en-US"/>
+            </w:rPr>
+            <w:instrText xml:space="preserve"> CITATION Mik13 \l 1033 </w:instrText>
+          </w:r>
+          <w:r>
+            <w:rPr>
+              <w:b/>
+            </w:rPr>
+            <w:fldChar w:fldCharType="separate"/>
+          </w:r>
+          <w:r>
+            <w:rPr>
+              <w:noProof/>
+              <w:lang w:val="en-US"/>
+            </w:rPr>
+            <w:t>[7]</w:t>
+          </w:r>
+          <w:r>
+            <w:rPr>
+              <w:b/>
+            </w:rPr>
+            <w:fldChar w:fldCharType="end"/>
+          </w:r>
+        </w:sdtContent>
+      </w:sdt>
+      <w:r>
+        <w:t xml:space="preserve">, similarly to the approach taken by </w:t>
+      </w:r>
+      <w:sdt>
+        <w:sdtPr>
+          <w:id w:val="1173232597"/>
+          <w:citation/>
+        </w:sdtPr>
+        <w:sdtContent>
+          <w:r>
+            <w:fldChar w:fldCharType="begin"/>
+          </w:r>
+          <w:r>
+            <w:rPr>
+              <w:lang w:val="en-US"/>
+            </w:rPr>
+            <w:instrText xml:space="preserve"> CITATION Gha16 \l 1033 </w:instrText>
+          </w:r>
+          <w:r>
+            <w:fldChar w:fldCharType="separate"/>
+          </w:r>
+          <w:r>
+            <w:rPr>
+              <w:noProof/>
+              <w:lang w:val="en-US"/>
+            </w:rPr>
+            <w:t>[2]</w:t>
+          </w:r>
+          <w:r>
+            <w:fldChar w:fldCharType="end"/>
+          </w:r>
+        </w:sdtContent>
+      </w:sdt>
+      <w:r>
+        <w:t xml:space="preserve">; however, instead of encoding the VNC and context in different vectors and then subtracting them, </w:t>
+      </w:r>
+      <w:sdt>
+        <w:sdtPr>
+          <w:id w:val="-1146348496"/>
+          <w:citation/>
+        </w:sdtPr>
+        <w:sdtContent>
+          <w:r>
+            <w:fldChar w:fldCharType="begin"/>
+          </w:r>
+          <w:r>
+            <w:rPr>
+              <w:lang w:val="en-US"/>
+            </w:rPr>
+            <w:instrText xml:space="preserve"> CITATION Kin18 \l 1033 </w:instrText>
+          </w:r>
+          <w:r>
+            <w:fldChar w:fldCharType="separate"/>
+          </w:r>
+          <w:r>
+            <w:rPr>
+              <w:noProof/>
+              <w:lang w:val="en-US"/>
+            </w:rPr>
+            <w:t>[1]</w:t>
+          </w:r>
+          <w:r>
+            <w:fldChar w:fldCharType="end"/>
+          </w:r>
+        </w:sdtContent>
+      </w:sdt>
+      <w:r>
+        <w:t xml:space="preserve">’s implementation averages the normalized word embeddings for each word in the sentences containing a target VNC. Secondly, they use the </w:t>
+      </w:r>
+      <w:r>
+        <w:rPr>
+          <w:b/>
+        </w:rPr>
+        <w:t>Siamese CBOW</w:t>
+      </w:r>
+      <w:r>
+        <w:t xml:space="preserve"> model </w:t>
+      </w:r>
+      <w:sdt>
+        <w:sdtPr>
+          <w:id w:val="-1344236159"/>
+          <w:citation/>
+        </w:sdtPr>
+        <w:sdtContent>
+          <w:r>
+            <w:fldChar w:fldCharType="begin"/>
+          </w:r>
+          <w:r>
+            <w:rPr>
+              <w:lang w:val="en-US"/>
+            </w:rPr>
+            <w:instrText xml:space="preserve"> CITATION Ken16 \l 1033 </w:instrText>
+          </w:r>
+          <w:r>
+            <w:fldChar w:fldCharType="separate"/>
+          </w:r>
+          <w:r>
+            <w:rPr>
+              <w:noProof/>
+              <w:lang w:val="en-US"/>
+            </w:rPr>
+            <w:t>[10]</w:t>
+          </w:r>
+          <w:r>
+            <w:fldChar w:fldCharType="end"/>
+          </w:r>
+        </w:sdtContent>
+      </w:sdt>
+      <w:r>
+        <w:t xml:space="preserve"> since it “learns word embeddings that are better able to represent a sentence through averaging that conventional word embeddings such as skip-gram or CBOW”</w:t>
+      </w:r>
+      <w:sdt>
+        <w:sdtPr>
+          <w:id w:val="-1223366302"/>
+          <w:citation/>
+        </w:sdtPr>
+        <w:sdtContent>
+          <w:r>
+            <w:fldChar w:fldCharType="begin"/>
+          </w:r>
+          <w:r>
+            <w:rPr>
+              <w:lang w:val="en-US"/>
+            </w:rPr>
+            <w:instrText xml:space="preserve"> CITATION Kin18 \l 1033 </w:instrText>
+          </w:r>
+          <w:r>
+            <w:fldChar w:fldCharType="separate"/>
+          </w:r>
+          <w:r>
+            <w:rPr>
+              <w:noProof/>
+              <w:lang w:val="en-US"/>
+            </w:rPr>
+            <w:t xml:space="preserve"> </w:t>
+          </w:r>
+          <w:r>
+            <w:rPr>
+              <w:noProof/>
+              <w:lang w:val="en-US"/>
+            </w:rPr>
+            <w:t>[1]</w:t>
+          </w:r>
+          <w:r>
+            <w:fldChar w:fldCharType="end"/>
+          </w:r>
+        </w:sdtContent>
+      </w:sdt>
+      <w:r>
+        <w:t xml:space="preserve">; the word embeddings produced for this model for a target sentence are averaged as in the Skip-Gram implementation. Lastly, they replicate the skip-thoughts model approach taken by </w:t>
+      </w:r>
+      <w:sdt>
+        <w:sdtPr>
+          <w:id w:val="1185708099"/>
+          <w:citation/>
+        </w:sdtPr>
+        <w:sdtContent>
+          <w:r>
+            <w:fldChar w:fldCharType="begin"/>
+          </w:r>
+          <w:r>
+            <w:rPr>
+              <w:lang w:val="en-US"/>
+            </w:rPr>
+            <w:instrText xml:space="preserve"> CITATION Sal16 \l 1033 </w:instrText>
+          </w:r>
+          <w:r>
+            <w:fldChar w:fldCharType="separate"/>
+          </w:r>
+          <w:r>
+            <w:rPr>
+              <w:noProof/>
+              <w:lang w:val="en-US"/>
+            </w:rPr>
+            <w:t>[5]</w:t>
+          </w:r>
+          <w:r>
+            <w:fldChar w:fldCharType="end"/>
+          </w:r>
+        </w:sdtContent>
+      </w:sdt>
+      <w:r>
+        <w:t xml:space="preserve"> to use as a strong baseline for comparison. As an extra feature, they append the </w:t>
+      </w:r>
+      <w:proofErr w:type="spellStart"/>
+      <w:r>
+        <w:t>CForm</w:t>
+      </w:r>
+      <w:proofErr w:type="spellEnd"/>
+      <w:r>
+        <w:t xml:space="preserve"> </w:t>
+      </w:r>
+      <w:sdt>
+        <w:sdtPr>
+          <w:id w:val="1240220740"/>
+          <w:citation/>
+        </w:sdtPr>
+        <w:sdtContent>
+          <w:r>
+            <w:fldChar w:fldCharType="begin"/>
+          </w:r>
+          <w:r>
+            <w:rPr>
+              <w:lang w:val="en-US"/>
+            </w:rPr>
+            <w:instrText xml:space="preserve"> CITATION Faz09 \l 1033 </w:instrText>
+          </w:r>
+          <w:r>
+            <w:fldChar w:fldCharType="separate"/>
+          </w:r>
+          <w:r>
+            <w:rPr>
+              <w:noProof/>
+              <w:lang w:val="en-US"/>
+            </w:rPr>
+            <w:t>[3]</w:t>
+          </w:r>
+          <w:r>
+            <w:fldChar w:fldCharType="end"/>
+          </w:r>
+        </w:sdtContent>
+      </w:sdt>
+      <w:r>
+        <w:t xml:space="preserve"> Boolean feature as described previously with the approach taken by </w:t>
+      </w:r>
+      <w:sdt>
+        <w:sdtPr>
+          <w:id w:val="1809890440"/>
+          <w:citation/>
+        </w:sdtPr>
+        <w:sdtContent>
+          <w:r>
+            <w:fldChar w:fldCharType="begin"/>
+          </w:r>
+          <w:r>
+            <w:rPr>
+              <w:lang w:val="en-US"/>
+            </w:rPr>
+            <w:instrText xml:space="preserve"> CITATION Gha16 \l 1033 </w:instrText>
+          </w:r>
+          <w:r>
+            <w:fldChar w:fldCharType="separate"/>
+          </w:r>
+          <w:r>
+            <w:rPr>
+              <w:noProof/>
+              <w:lang w:val="en-US"/>
+            </w:rPr>
+            <w:t>[2]</w:t>
+          </w:r>
+          <w:r>
+            <w:fldChar w:fldCharType="end"/>
+          </w:r>
+        </w:sdtContent>
+      </w:sdt>
+      <w:r>
+        <w:t xml:space="preserve">. The accuracy score results for the different word embeddings methods used with and without the added </w:t>
+      </w:r>
+      <w:proofErr w:type="spellStart"/>
+      <w:r>
+        <w:t>CForm</w:t>
+      </w:r>
+      <w:proofErr w:type="spellEnd"/>
+      <w:r>
+        <w:t xml:space="preserve"> are shown on </w:t>
+      </w:r>
+      <w:r>
+        <w:fldChar w:fldCharType="begin"/>
+      </w:r>
+      <w:r>
+        <w:instrText xml:space="preserve"> REF _Ref3158767 \h </w:instrText>
+      </w:r>
+      <w:r>
+        <w:fldChar w:fldCharType="separate"/>
+      </w:r>
+      <w:r>
+        <w:t xml:space="preserve">Table </w:t>
+      </w:r>
+      <w:r>
+        <w:rPr>
+          <w:noProof/>
+        </w:rPr>
+        <w:t>3</w:t>
+      </w:r>
+      <w:r>
+        <w:fldChar w:fldCharType="end"/>
+      </w:r>
+      <w:r>
+        <w:t>.</w:t>
+      </w:r>
+    </w:p>
+    <w:p/>
+    <w:p>
+      <w:pPr>
+        <w:keepNext/>
+      </w:pPr>
+      <w:r>
+        <w:rPr>
+          <w:noProof/>
+        </w:rPr>
+        <w:lastRenderedPageBreak/>
+        <w:drawing>
+          <wp:inline distT="0" distB="0" distL="0" distR="0" wp14:anchorId="7A4B8EAD" wp14:editId="2139D1BC">
+            <wp:extent cx="5278120" cy="1914525"/>
+            <wp:effectExtent l="0" t="0" r="0" b="9525"/>
+            <wp:docPr id="3" name="Picture 3"/>
+            <wp:cNvGraphicFramePr>
+              <a:graphicFrameLocks xmlns:a="http://schemas.openxmlformats.org/drawingml/2006/main" noChangeAspect="1"/>
+            </wp:cNvGraphicFramePr>
+            <a:graphic xmlns:a="http://schemas.openxmlformats.org/drawingml/2006/main">
+              <a:graphicData uri="http://schemas.openxmlformats.org/drawingml/2006/picture">
+                <pic:pic xmlns:pic="http://schemas.openxmlformats.org/drawingml/2006/picture">
+                  <pic:nvPicPr>
+                    <pic:cNvPr id="1" name=""/>
+                    <pic:cNvPicPr/>
+                  </pic:nvPicPr>
+                  <pic:blipFill>
+                    <a:blip r:embed="rId11"/>
+                    <a:stretch>
+                      <a:fillRect/>
+                    </a:stretch>
+                  </pic:blipFill>
+                  <pic:spPr>
+                    <a:xfrm>
+                      <a:off x="0" y="0"/>
+                      <a:ext cx="5278120" cy="1914525"/>
+                    </a:xfrm>
+                    <a:prstGeom prst="rect">
+                      <a:avLst/>
+                    </a:prstGeom>
+                  </pic:spPr>
+                </pic:pic>
+              </a:graphicData>
+            </a:graphic>
+          </wp:inline>
+        </w:drawing>
+      </w:r>
     </w:p>
     <w:p>
       <w:pPr>
+        <w:pStyle w:val="Caption"/>
+        <w:jc w:val="center"/>
+      </w:pPr>
+      <w:bookmarkStart w:id="9" w:name="_Ref3158767"/>
+      <w:r>
+        <w:t xml:space="preserve">Table </w:t>
+      </w:r>
+      <w:fldSimple w:instr=" SEQ Table \* ARABIC ">
+        <w:r>
+          <w:rPr>
+            <w:noProof/>
+          </w:rPr>
+          <w:t>3</w:t>
+        </w:r>
+      </w:fldSimple>
+      <w:bookmarkEnd w:id="9"/>
+      <w:r>
+        <w:t xml:space="preserve"> - </w:t>
+      </w:r>
+      <w:r>
+        <w:t>Accuracy Score for supervised word2vec</w:t>
+      </w:r>
+      <w:r>
+        <w:t xml:space="preserve">, </w:t>
+      </w:r>
+      <w:proofErr w:type="spellStart"/>
+      <w:r>
+        <w:t>siamese</w:t>
+      </w:r>
+      <w:proofErr w:type="spellEnd"/>
+      <w:r>
+        <w:t xml:space="preserve"> </w:t>
+      </w:r>
+      <w:proofErr w:type="spellStart"/>
+      <w:r>
+        <w:t>cbow</w:t>
+      </w:r>
+      <w:proofErr w:type="spellEnd"/>
+      <w:r>
+        <w:t xml:space="preserve"> and skip-thoughts</w:t>
+      </w:r>
+      <w:r>
+        <w:t xml:space="preserve"> approach</w:t>
+      </w:r>
+      <w:r>
+        <w:t>es</w:t>
+      </w:r>
+      <w:r>
+        <w:t xml:space="preserve"> by</w:t>
+      </w:r>
+      <w:r>
+        <w:t xml:space="preserve"> </w:t>
+      </w:r>
+      <w:sdt>
+        <w:sdtPr>
+          <w:id w:val="-1660771128"/>
+          <w:citation/>
+        </w:sdtPr>
+        <w:sdtContent>
+          <w:r>
+            <w:fldChar w:fldCharType="begin"/>
+          </w:r>
+          <w:r>
+            <w:rPr>
+              <w:lang w:val="en-US"/>
+            </w:rPr>
+            <w:instrText xml:space="preserve"> CITATION Kin18 \l 1033 </w:instrText>
+          </w:r>
+          <w:r>
+            <w:fldChar w:fldCharType="separate"/>
+          </w:r>
+          <w:r>
+            <w:rPr>
+              <w:noProof/>
+              <w:lang w:val="en-US"/>
+            </w:rPr>
+            <w:t>[1]</w:t>
+          </w:r>
+          <w:r>
+            <w:fldChar w:fldCharType="end"/>
+          </w:r>
+        </w:sdtContent>
+      </w:sdt>
+    </w:p>
+    <w:p>
+      <w:pPr>
         <w:pStyle w:val="Heading2"/>
         <w:rPr>
           <w:lang w:eastAsia="en-GB" w:bidi="he-IL"/>
         </w:rPr>
       </w:pPr>
-      <w:bookmarkStart w:id="7" w:name="_Toc2862693"/>
-      <w:r>
-        <w:rPr>
-          <w:lang w:eastAsia="en-GB" w:bidi="he-IL"/>
-        </w:rPr>
-        <w:lastRenderedPageBreak/>
+      <w:bookmarkStart w:id="10" w:name="_Toc3159040"/>
+      <w:r>
+        <w:rPr>
+          <w:lang w:eastAsia="en-GB" w:bidi="he-IL"/>
+        </w:rPr>
         <w:t>Unsupervised Methods</w:t>
       </w:r>
-      <w:bookmarkEnd w:id="7"/>
+      <w:bookmarkEnd w:id="10"/>
     </w:p>
     <w:p>
       <w:pPr>
@@ -3942,7 +5361,6 @@
           <w:id w:val="1533919491"/>
           <w:citation/>
         </w:sdtPr>
-        <w:sdtEndPr/>
         <w:sdtContent>
           <w:r>
             <w:rPr>
@@ -3985,7 +5403,6 @@
           <w:id w:val="-742415244"/>
           <w:citation/>
         </w:sdtPr>
-        <w:sdtEndPr/>
         <w:sdtContent>
           <w:r>
             <w:rPr>
@@ -4028,7 +5445,6 @@
           <w:id w:val="417295985"/>
           <w:citation/>
         </w:sdtPr>
-        <w:sdtEndPr/>
         <w:sdtContent>
           <w:r>
             <w:rPr>
@@ -4074,13 +5490,13 @@
         <w:ind w:left="567" w:hanging="567"/>
         <w:jc w:val="both"/>
       </w:pPr>
-      <w:bookmarkStart w:id="8" w:name="_Toc211341769"/>
-      <w:bookmarkStart w:id="9" w:name="_Toc2862694"/>
+      <w:bookmarkStart w:id="11" w:name="_Toc211341769"/>
+      <w:bookmarkStart w:id="12" w:name="_Toc3159041"/>
       <w:r>
         <w:t>Acknowledgements</w:t>
       </w:r>
-      <w:bookmarkEnd w:id="8"/>
-      <w:bookmarkEnd w:id="9"/>
+      <w:bookmarkEnd w:id="11"/>
+      <w:bookmarkEnd w:id="12"/>
     </w:p>
     <w:p>
       <w:pPr>
@@ -4108,14 +5524,14 @@
           <w:lang w:eastAsia="en-GB"/>
         </w:rPr>
       </w:pPr>
-      <w:bookmarkStart w:id="10" w:name="_Toc211341770"/>
-      <w:bookmarkStart w:id="11" w:name="_Toc2862695"/>
+      <w:bookmarkStart w:id="13" w:name="_Toc211341770"/>
+      <w:bookmarkStart w:id="14" w:name="_Toc3159042"/>
       <w:r>
         <w:t>References</w:t>
       </w:r>
       <w:bookmarkEnd w:id="0"/>
-      <w:bookmarkEnd w:id="10"/>
-      <w:bookmarkEnd w:id="11"/>
+      <w:bookmarkEnd w:id="13"/>
+      <w:bookmarkEnd w:id="14"/>
       <w:r>
         <w:rPr>
           <w:rFonts w:ascii="Times New Roman" w:hAnsi="Times New Roman"/>
@@ -4156,12 +5572,12 @@
         <w:tblLook w:val="04A0" w:firstRow="1" w:lastRow="0" w:firstColumn="1" w:lastColumn="0" w:noHBand="0" w:noVBand="1"/>
       </w:tblPr>
       <w:tblGrid>
-        <w:gridCol w:w="355"/>
-        <w:gridCol w:w="7957"/>
+        <w:gridCol w:w="475"/>
+        <w:gridCol w:w="7837"/>
       </w:tblGrid>
       <w:tr>
         <w:trPr>
-          <w:divId w:val="270669368"/>
+          <w:divId w:val="1130199262"/>
           <w:tblCellSpacing w:w="15" w:type="dxa"/>
         </w:trPr>
         <w:tc>
@@ -4222,7 +5638,7 @@
       </w:tr>
       <w:tr>
         <w:trPr>
-          <w:divId w:val="270669368"/>
+          <w:divId w:val="1130199262"/>
           <w:tblCellSpacing w:w="15" w:type="dxa"/>
         </w:trPr>
         <w:tc>
@@ -4282,7 +5698,7 @@
       </w:tr>
       <w:tr>
         <w:trPr>
-          <w:divId w:val="270669368"/>
+          <w:divId w:val="1130199262"/>
           <w:tblCellSpacing w:w="15" w:type="dxa"/>
         </w:trPr>
         <w:tc>
@@ -4342,7 +5758,7 @@
       </w:tr>
       <w:tr>
         <w:trPr>
-          <w:divId w:val="270669368"/>
+          <w:divId w:val="1130199262"/>
           <w:tblCellSpacing w:w="15" w:type="dxa"/>
         </w:trPr>
         <w:tc>
@@ -4381,7 +5797,14 @@
               <w:rPr>
                 <w:noProof/>
               </w:rPr>
-              <w:t xml:space="preserve">A. Savary, C. Ramish, S. R. Cordeiro, F. Sangati, V. Vincze, B. QasemiZadeh, M. Candito, F. Cap, V. Giouli, I. Stoyanova and A. Doucet, “The PARSEME Shared Task on Automatic Identification of Verbal Multiword Expressions,” in </w:t>
+              <w:t xml:space="preserve">A. Savary, C. Ramish, S. R. Cordeiro, F. Sangati, V. Vincze, B. QasemiZadeh, M. Candito, F. Cap, V. Giouli, I. Stoyanova and A. Doucet, “The </w:t>
+            </w:r>
+            <w:r>
+              <w:rPr>
+                <w:noProof/>
+              </w:rPr>
+              <w:lastRenderedPageBreak/>
+              <w:t xml:space="preserve">PARSEME Shared Task on Automatic Identification of Verbal Multiword Expressions,” in </w:t>
             </w:r>
             <w:r>
               <w:rPr>
@@ -4402,7 +5825,7 @@
       </w:tr>
       <w:tr>
         <w:trPr>
-          <w:divId w:val="270669368"/>
+          <w:divId w:val="1130199262"/>
           <w:tblCellSpacing w:w="15" w:type="dxa"/>
         </w:trPr>
         <w:tc>
@@ -4421,6 +5844,7 @@
               <w:rPr>
                 <w:noProof/>
               </w:rPr>
+              <w:lastRenderedPageBreak/>
               <w:t xml:space="preserve">[5] </w:t>
             </w:r>
           </w:p>
@@ -4462,7 +5886,7 @@
       </w:tr>
       <w:tr>
         <w:trPr>
-          <w:divId w:val="270669368"/>
+          <w:divId w:val="1130199262"/>
           <w:tblCellSpacing w:w="15" w:type="dxa"/>
         </w:trPr>
         <w:tc>
@@ -4506,10 +5930,250 @@
           </w:p>
         </w:tc>
       </w:tr>
+      <w:tr>
+        <w:trPr>
+          <w:divId w:val="1130199262"/>
+          <w:tblCellSpacing w:w="15" w:type="dxa"/>
+        </w:trPr>
+        <w:tc>
+          <w:tcPr>
+            <w:tcW w:w="50" w:type="pct"/>
+            <w:hideMark/>
+          </w:tcPr>
+          <w:p>
+            <w:pPr>
+              <w:pStyle w:val="Bibliography"/>
+              <w:rPr>
+                <w:noProof/>
+              </w:rPr>
+            </w:pPr>
+            <w:r>
+              <w:rPr>
+                <w:noProof/>
+              </w:rPr>
+              <w:t xml:space="preserve">[7] </w:t>
+            </w:r>
+          </w:p>
+        </w:tc>
+        <w:tc>
+          <w:tcPr>
+            <w:tcW w:w="0" w:type="auto"/>
+            <w:hideMark/>
+          </w:tcPr>
+          <w:p>
+            <w:pPr>
+              <w:pStyle w:val="Bibliography"/>
+              <w:rPr>
+                <w:noProof/>
+              </w:rPr>
+            </w:pPr>
+            <w:r>
+              <w:rPr>
+                <w:noProof/>
+              </w:rPr>
+              <w:t xml:space="preserve">T. Mikolov, K. Chen, G. Corrado and J. Dean, “Efficient Estimation of Word Representations in Vector Space,” in </w:t>
+            </w:r>
+            <w:r>
+              <w:rPr>
+                <w:i/>
+                <w:iCs/>
+                <w:noProof/>
+              </w:rPr>
+              <w:t>Proceedings of Workshop at the International Conference on Learning Representations</w:t>
+            </w:r>
+            <w:r>
+              <w:rPr>
+                <w:noProof/>
+              </w:rPr>
+              <w:t xml:space="preserve">, Scottsdale, 2013. </w:t>
+            </w:r>
+          </w:p>
+        </w:tc>
+      </w:tr>
+      <w:tr>
+        <w:trPr>
+          <w:divId w:val="1130199262"/>
+          <w:tblCellSpacing w:w="15" w:type="dxa"/>
+        </w:trPr>
+        <w:tc>
+          <w:tcPr>
+            <w:tcW w:w="50" w:type="pct"/>
+            <w:hideMark/>
+          </w:tcPr>
+          <w:p>
+            <w:pPr>
+              <w:pStyle w:val="Bibliography"/>
+              <w:rPr>
+                <w:noProof/>
+              </w:rPr>
+            </w:pPr>
+            <w:r>
+              <w:rPr>
+                <w:noProof/>
+              </w:rPr>
+              <w:t xml:space="preserve">[8] </w:t>
+            </w:r>
+          </w:p>
+        </w:tc>
+        <w:tc>
+          <w:tcPr>
+            <w:tcW w:w="0" w:type="auto"/>
+            <w:hideMark/>
+          </w:tcPr>
+          <w:p>
+            <w:pPr>
+              <w:pStyle w:val="Bibliography"/>
+              <w:rPr>
+                <w:noProof/>
+              </w:rPr>
+            </w:pPr>
+            <w:r>
+              <w:rPr>
+                <w:noProof/>
+              </w:rPr>
+              <w:t xml:space="preserve">R. Kiros, Y. Zhu, R. R. Salakhutdinov, R. Zemel, R. Urtasun, A. Torralba and S. Fidler, “Skip-Thought Vectors,” </w:t>
+            </w:r>
+            <w:r>
+              <w:rPr>
+                <w:i/>
+                <w:iCs/>
+                <w:noProof/>
+              </w:rPr>
+              <w:t xml:space="preserve">Advances in Neural Information Processing Systems, </w:t>
+            </w:r>
+            <w:r>
+              <w:rPr>
+                <w:noProof/>
+              </w:rPr>
+              <w:t xml:space="preserve">vol. 28, pp. 3276-3284, 2015. </w:t>
+            </w:r>
+          </w:p>
+        </w:tc>
+      </w:tr>
+      <w:tr>
+        <w:trPr>
+          <w:divId w:val="1130199262"/>
+          <w:tblCellSpacing w:w="15" w:type="dxa"/>
+        </w:trPr>
+        <w:tc>
+          <w:tcPr>
+            <w:tcW w:w="50" w:type="pct"/>
+            <w:hideMark/>
+          </w:tcPr>
+          <w:p>
+            <w:pPr>
+              <w:pStyle w:val="Bibliography"/>
+              <w:rPr>
+                <w:noProof/>
+              </w:rPr>
+            </w:pPr>
+            <w:r>
+              <w:rPr>
+                <w:noProof/>
+              </w:rPr>
+              <w:t xml:space="preserve">[9] </w:t>
+            </w:r>
+          </w:p>
+        </w:tc>
+        <w:tc>
+          <w:tcPr>
+            <w:tcW w:w="0" w:type="auto"/>
+            <w:hideMark/>
+          </w:tcPr>
+          <w:p>
+            <w:pPr>
+              <w:pStyle w:val="Bibliography"/>
+              <w:rPr>
+                <w:noProof/>
+              </w:rPr>
+            </w:pPr>
+            <w:r>
+              <w:rPr>
+                <w:noProof/>
+              </w:rPr>
+              <w:t xml:space="preserve">P. Cook, A. Fazly and S. Stevenson, “The VNC-Tokens Dataset,” in </w:t>
+            </w:r>
+            <w:r>
+              <w:rPr>
+                <w:i/>
+                <w:iCs/>
+                <w:noProof/>
+              </w:rPr>
+              <w:t>Proceedings of the LREC Workshop: Towards a Shared Task for Multiword Expressions</w:t>
+            </w:r>
+            <w:r>
+              <w:rPr>
+                <w:noProof/>
+              </w:rPr>
+              <w:t xml:space="preserve">, Marrakech, 2008. </w:t>
+            </w:r>
+          </w:p>
+        </w:tc>
+      </w:tr>
+      <w:tr>
+        <w:trPr>
+          <w:divId w:val="1130199262"/>
+          <w:tblCellSpacing w:w="15" w:type="dxa"/>
+        </w:trPr>
+        <w:tc>
+          <w:tcPr>
+            <w:tcW w:w="50" w:type="pct"/>
+            <w:hideMark/>
+          </w:tcPr>
+          <w:p>
+            <w:pPr>
+              <w:pStyle w:val="Bibliography"/>
+              <w:rPr>
+                <w:noProof/>
+              </w:rPr>
+            </w:pPr>
+            <w:r>
+              <w:rPr>
+                <w:noProof/>
+              </w:rPr>
+              <w:t xml:space="preserve">[10] </w:t>
+            </w:r>
+          </w:p>
+        </w:tc>
+        <w:tc>
+          <w:tcPr>
+            <w:tcW w:w="0" w:type="auto"/>
+            <w:hideMark/>
+          </w:tcPr>
+          <w:p>
+            <w:pPr>
+              <w:pStyle w:val="Bibliography"/>
+              <w:rPr>
+                <w:noProof/>
+              </w:rPr>
+            </w:pPr>
+            <w:r>
+              <w:rPr>
+                <w:noProof/>
+              </w:rPr>
+              <w:t xml:space="preserve">T. Kenter, A. Borisov and M. de Rijke, “Siamese CBOW: Optimizing Word Embeddings for Sentence Representations,” in </w:t>
+            </w:r>
+            <w:r>
+              <w:rPr>
+                <w:i/>
+                <w:iCs/>
+                <w:noProof/>
+              </w:rPr>
+              <w:t>Proceedings of the 54th Annual Meeting of the Association for Computational Linguistics</w:t>
+            </w:r>
+            <w:r>
+              <w:rPr>
+                <w:noProof/>
+              </w:rPr>
+              <w:t xml:space="preserve">, Berlin, 2016. </w:t>
+            </w:r>
+          </w:p>
+        </w:tc>
+      </w:tr>
     </w:tbl>
     <w:p>
       <w:pPr>
-        <w:divId w:val="270669368"/>
+        <w:divId w:val="1130199262"/>
         <w:rPr>
           <w:noProof/>
         </w:rPr>
@@ -4529,14 +6193,13 @@
         <w:rPr>
           <w:noProof/>
         </w:rPr>
-        <w:lastRenderedPageBreak/>
         <w:fldChar w:fldCharType="end"/>
       </w:r>
-      <w:bookmarkStart w:id="12" w:name="_Toc2862696"/>
+      <w:bookmarkStart w:id="15" w:name="_Toc3159043"/>
       <w:r>
         <w:t>Appendix</w:t>
       </w:r>
-      <w:bookmarkEnd w:id="12"/>
+      <w:bookmarkEnd w:id="15"/>
     </w:p>
     <w:p>
       <w:pPr>
@@ -4547,9 +6210,9 @@
       </w:r>
     </w:p>
     <w:sectPr>
-      <w:footerReference w:type="even" r:id="rId10"/>
-      <w:footerReference w:type="default" r:id="rId11"/>
-      <w:headerReference w:type="first" r:id="rId12"/>
+      <w:footerReference w:type="even" r:id="rId12"/>
+      <w:footerReference w:type="default" r:id="rId13"/>
+      <w:headerReference w:type="first" r:id="rId14"/>
       <w:endnotePr>
         <w:numFmt w:val="decimal"/>
       </w:endnotePr>
@@ -4582,7 +6245,7 @@
 </file>
 
 <file path=word/endnotes.xml><?xml version="1.0" encoding="utf-8"?>
-<w:endnotes xmlns:wpc="http://schemas.microsoft.com/office/word/2010/wordprocessingCanvas" xmlns:cx="http://schemas.microsoft.com/office/drawing/2014/chartex" xmlns:cx1="http://schemas.microsoft.com/office/drawing/2015/9/8/chartex" xmlns:mc="http://schemas.openxmlformats.org/markup-compatibility/2006" xmlns:o="urn:schemas-microsoft-com:office:office" xmlns:r="http://schemas.openxmlformats.org/officeDocument/2006/relationships" xmlns:m="http://schemas.openxmlformats.org/officeDocument/2006/math" xmlns:v="urn:schemas-microsoft-com:vml" xmlns:wp14="http://schemas.microsoft.com/office/word/2010/wordprocessingDrawing" xmlns:wp="http://schemas.openxmlformats.org/drawingml/2006/wordprocessingDrawing" xmlns:w10="urn:schemas-microsoft-com:office:word" xmlns:w="http://schemas.openxmlformats.org/wordprocessingml/2006/main" xmlns:w14="http://schemas.microsoft.com/office/word/2010/wordml" xmlns:w15="http://schemas.microsoft.com/office/word/2012/wordml" xmlns:w16se="http://schemas.microsoft.com/office/word/2015/wordml/symex" xmlns:wpg="http://schemas.microsoft.com/office/word/2010/wordprocessingGroup" xmlns:wpi="http://schemas.microsoft.com/office/word/2010/wordprocessingInk" xmlns:wne="http://schemas.microsoft.com/office/word/2006/wordml" xmlns:wps="http://schemas.microsoft.com/office/word/2010/wordprocessingShape" mc:Ignorable="w14 w15 w16se wp14">
+<w:endnotes xmlns:wpc="http://schemas.microsoft.com/office/word/2010/wordprocessingCanvas" xmlns:cx="http://schemas.microsoft.com/office/drawing/2014/chartex" xmlns:cx1="http://schemas.microsoft.com/office/drawing/2015/9/8/chartex" xmlns:cx2="http://schemas.microsoft.com/office/drawing/2015/10/21/chartex" xmlns:cx3="http://schemas.microsoft.com/office/drawing/2016/5/9/chartex" xmlns:cx4="http://schemas.microsoft.com/office/drawing/2016/5/10/chartex" xmlns:cx5="http://schemas.microsoft.com/office/drawing/2016/5/11/chartex" xmlns:cx6="http://schemas.microsoft.com/office/drawing/2016/5/12/chartex" xmlns:cx7="http://schemas.microsoft.com/office/drawing/2016/5/13/chartex" xmlns:cx8="http://schemas.microsoft.com/office/drawing/2016/5/14/chartex" xmlns:mc="http://schemas.openxmlformats.org/markup-compatibility/2006" xmlns:aink="http://schemas.microsoft.com/office/drawing/2016/ink" xmlns:am3d="http://schemas.microsoft.com/office/drawing/2017/model3d" xmlns:o="urn:schemas-microsoft-com:office:office" xmlns:r="http://schemas.openxmlformats.org/officeDocument/2006/relationships" xmlns:m="http://schemas.openxmlformats.org/officeDocument/2006/math" xmlns:v="urn:schemas-microsoft-com:vml" xmlns:wp14="http://schemas.microsoft.com/office/word/2010/wordprocessingDrawing" xmlns:wp="http://schemas.openxmlformats.org/drawingml/2006/wordprocessingDrawing" xmlns:w10="urn:schemas-microsoft-com:office:word" xmlns:w="http://schemas.openxmlformats.org/wordprocessingml/2006/main" xmlns:w14="http://schemas.microsoft.com/office/word/2010/wordml" xmlns:w15="http://schemas.microsoft.com/office/word/2012/wordml" xmlns:w16cid="http://schemas.microsoft.com/office/word/2016/wordml/cid" xmlns:w16se="http://schemas.microsoft.com/office/word/2015/wordml/symex" xmlns:wpg="http://schemas.microsoft.com/office/word/2010/wordprocessingGroup" xmlns:wpi="http://schemas.microsoft.com/office/word/2010/wordprocessingInk" xmlns:wne="http://schemas.microsoft.com/office/word/2006/wordml" xmlns:wps="http://schemas.microsoft.com/office/word/2010/wordprocessingShape" mc:Ignorable="w14 w15 w16se w16cid wp14">
   <w:endnote w:type="separator" w:id="-1">
     <w:p>
       <w:r>
@@ -4603,7 +6266,7 @@
 </file>
 
 <file path=word/footer1.xml><?xml version="1.0" encoding="utf-8"?>
-<w:ftr xmlns:wpc="http://schemas.microsoft.com/office/word/2010/wordprocessingCanvas" xmlns:cx="http://schemas.microsoft.com/office/drawing/2014/chartex" xmlns:cx1="http://schemas.microsoft.com/office/drawing/2015/9/8/chartex" xmlns:mc="http://schemas.openxmlformats.org/markup-compatibility/2006" xmlns:o="urn:schemas-microsoft-com:office:office" xmlns:r="http://schemas.openxmlformats.org/officeDocument/2006/relationships" xmlns:m="http://schemas.openxmlformats.org/officeDocument/2006/math" xmlns:v="urn:schemas-microsoft-com:vml" xmlns:wp14="http://schemas.microsoft.com/office/word/2010/wordprocessingDrawing" xmlns:wp="http://schemas.openxmlformats.org/drawingml/2006/wordprocessingDrawing" xmlns:w10="urn:schemas-microsoft-com:office:word" xmlns:w="http://schemas.openxmlformats.org/wordprocessingml/2006/main" xmlns:w14="http://schemas.microsoft.com/office/word/2010/wordml" xmlns:w15="http://schemas.microsoft.com/office/word/2012/wordml" xmlns:w16se="http://schemas.microsoft.com/office/word/2015/wordml/symex" xmlns:wpg="http://schemas.microsoft.com/office/word/2010/wordprocessingGroup" xmlns:wpi="http://schemas.microsoft.com/office/word/2010/wordprocessingInk" xmlns:wne="http://schemas.microsoft.com/office/word/2006/wordml" xmlns:wps="http://schemas.microsoft.com/office/word/2010/wordprocessingShape" mc:Ignorable="w14 w15 w16se wp14">
+<w:ftr xmlns:wpc="http://schemas.microsoft.com/office/word/2010/wordprocessingCanvas" xmlns:cx="http://schemas.microsoft.com/office/drawing/2014/chartex" xmlns:cx1="http://schemas.microsoft.com/office/drawing/2015/9/8/chartex" xmlns:cx2="http://schemas.microsoft.com/office/drawing/2015/10/21/chartex" xmlns:cx3="http://schemas.microsoft.com/office/drawing/2016/5/9/chartex" xmlns:cx4="http://schemas.microsoft.com/office/drawing/2016/5/10/chartex" xmlns:cx5="http://schemas.microsoft.com/office/drawing/2016/5/11/chartex" xmlns:cx6="http://schemas.microsoft.com/office/drawing/2016/5/12/chartex" xmlns:cx7="http://schemas.microsoft.com/office/drawing/2016/5/13/chartex" xmlns:cx8="http://schemas.microsoft.com/office/drawing/2016/5/14/chartex" xmlns:mc="http://schemas.openxmlformats.org/markup-compatibility/2006" xmlns:aink="http://schemas.microsoft.com/office/drawing/2016/ink" xmlns:am3d="http://schemas.microsoft.com/office/drawing/2017/model3d" xmlns:o="urn:schemas-microsoft-com:office:office" xmlns:r="http://schemas.openxmlformats.org/officeDocument/2006/relationships" xmlns:m="http://schemas.openxmlformats.org/officeDocument/2006/math" xmlns:v="urn:schemas-microsoft-com:vml" xmlns:wp14="http://schemas.microsoft.com/office/word/2010/wordprocessingDrawing" xmlns:wp="http://schemas.openxmlformats.org/drawingml/2006/wordprocessingDrawing" xmlns:w10="urn:schemas-microsoft-com:office:word" xmlns:w="http://schemas.openxmlformats.org/wordprocessingml/2006/main" xmlns:w14="http://schemas.microsoft.com/office/word/2010/wordml" xmlns:w15="http://schemas.microsoft.com/office/word/2012/wordml" xmlns:w16cid="http://schemas.microsoft.com/office/word/2016/wordml/cid" xmlns:w16se="http://schemas.microsoft.com/office/word/2015/wordml/symex" xmlns:wpg="http://schemas.microsoft.com/office/word/2010/wordprocessingGroup" xmlns:wpi="http://schemas.microsoft.com/office/word/2010/wordprocessingInk" xmlns:wne="http://schemas.microsoft.com/office/word/2006/wordml" xmlns:wps="http://schemas.microsoft.com/office/word/2010/wordprocessingShape" mc:Ignorable="w14 w15 w16se w16cid wp14">
   <w:p>
     <w:pPr>
       <w:pStyle w:val="Footer"/>
@@ -4641,7 +6304,7 @@
 </file>
 
 <file path=word/footer2.xml><?xml version="1.0" encoding="utf-8"?>
-<w:ftr xmlns:wpc="http://schemas.microsoft.com/office/word/2010/wordprocessingCanvas" xmlns:cx="http://schemas.microsoft.com/office/drawing/2014/chartex" xmlns:cx1="http://schemas.microsoft.com/office/drawing/2015/9/8/chartex" xmlns:mc="http://schemas.openxmlformats.org/markup-compatibility/2006" xmlns:o="urn:schemas-microsoft-com:office:office" xmlns:r="http://schemas.openxmlformats.org/officeDocument/2006/relationships" xmlns:m="http://schemas.openxmlformats.org/officeDocument/2006/math" xmlns:v="urn:schemas-microsoft-com:vml" xmlns:wp14="http://schemas.microsoft.com/office/word/2010/wordprocessingDrawing" xmlns:wp="http://schemas.openxmlformats.org/drawingml/2006/wordprocessingDrawing" xmlns:w10="urn:schemas-microsoft-com:office:word" xmlns:w="http://schemas.openxmlformats.org/wordprocessingml/2006/main" xmlns:w14="http://schemas.microsoft.com/office/word/2010/wordml" xmlns:w15="http://schemas.microsoft.com/office/word/2012/wordml" xmlns:w16se="http://schemas.microsoft.com/office/word/2015/wordml/symex" xmlns:wpg="http://schemas.microsoft.com/office/word/2010/wordprocessingGroup" xmlns:wpi="http://schemas.microsoft.com/office/word/2010/wordprocessingInk" xmlns:wne="http://schemas.microsoft.com/office/word/2006/wordml" xmlns:wps="http://schemas.microsoft.com/office/word/2010/wordprocessingShape" mc:Ignorable="w14 w15 w16se wp14">
+<w:ftr xmlns:wpc="http://schemas.microsoft.com/office/word/2010/wordprocessingCanvas" xmlns:cx="http://schemas.microsoft.com/office/drawing/2014/chartex" xmlns:cx1="http://schemas.microsoft.com/office/drawing/2015/9/8/chartex" xmlns:cx2="http://schemas.microsoft.com/office/drawing/2015/10/21/chartex" xmlns:cx3="http://schemas.microsoft.com/office/drawing/2016/5/9/chartex" xmlns:cx4="http://schemas.microsoft.com/office/drawing/2016/5/10/chartex" xmlns:cx5="http://schemas.microsoft.com/office/drawing/2016/5/11/chartex" xmlns:cx6="http://schemas.microsoft.com/office/drawing/2016/5/12/chartex" xmlns:cx7="http://schemas.microsoft.com/office/drawing/2016/5/13/chartex" xmlns:cx8="http://schemas.microsoft.com/office/drawing/2016/5/14/chartex" xmlns:mc="http://schemas.openxmlformats.org/markup-compatibility/2006" xmlns:aink="http://schemas.microsoft.com/office/drawing/2016/ink" xmlns:am3d="http://schemas.microsoft.com/office/drawing/2017/model3d" xmlns:o="urn:schemas-microsoft-com:office:office" xmlns:r="http://schemas.openxmlformats.org/officeDocument/2006/relationships" xmlns:m="http://schemas.openxmlformats.org/officeDocument/2006/math" xmlns:v="urn:schemas-microsoft-com:vml" xmlns:wp14="http://schemas.microsoft.com/office/word/2010/wordprocessingDrawing" xmlns:wp="http://schemas.openxmlformats.org/drawingml/2006/wordprocessingDrawing" xmlns:w10="urn:schemas-microsoft-com:office:word" xmlns:w="http://schemas.openxmlformats.org/wordprocessingml/2006/main" xmlns:w14="http://schemas.microsoft.com/office/word/2010/wordml" xmlns:w15="http://schemas.microsoft.com/office/word/2012/wordml" xmlns:w16cid="http://schemas.microsoft.com/office/word/2016/wordml/cid" xmlns:w16se="http://schemas.microsoft.com/office/word/2015/wordml/symex" xmlns:wpg="http://schemas.microsoft.com/office/word/2010/wordprocessingGroup" xmlns:wpi="http://schemas.microsoft.com/office/word/2010/wordprocessingInk" xmlns:wne="http://schemas.microsoft.com/office/word/2006/wordml" xmlns:wps="http://schemas.microsoft.com/office/word/2010/wordprocessingShape" mc:Ignorable="w14 w15 w16se w16cid wp14">
   <w:p>
     <w:pPr>
       <w:pStyle w:val="Footer"/>
@@ -4705,7 +6368,7 @@
 </file>
 
 <file path=word/footnotes.xml><?xml version="1.0" encoding="utf-8"?>
-<w:footnotes xmlns:wpc="http://schemas.microsoft.com/office/word/2010/wordprocessingCanvas" xmlns:cx="http://schemas.microsoft.com/office/drawing/2014/chartex" xmlns:cx1="http://schemas.microsoft.com/office/drawing/2015/9/8/chartex" xmlns:mc="http://schemas.openxmlformats.org/markup-compatibility/2006" xmlns:o="urn:schemas-microsoft-com:office:office" xmlns:r="http://schemas.openxmlformats.org/officeDocument/2006/relationships" xmlns:m="http://schemas.openxmlformats.org/officeDocument/2006/math" xmlns:v="urn:schemas-microsoft-com:vml" xmlns:wp14="http://schemas.microsoft.com/office/word/2010/wordprocessingDrawing" xmlns:wp="http://schemas.openxmlformats.org/drawingml/2006/wordprocessingDrawing" xmlns:w10="urn:schemas-microsoft-com:office:word" xmlns:w="http://schemas.openxmlformats.org/wordprocessingml/2006/main" xmlns:w14="http://schemas.microsoft.com/office/word/2010/wordml" xmlns:w15="http://schemas.microsoft.com/office/word/2012/wordml" xmlns:w16se="http://schemas.microsoft.com/office/word/2015/wordml/symex" xmlns:wpg="http://schemas.microsoft.com/office/word/2010/wordprocessingGroup" xmlns:wpi="http://schemas.microsoft.com/office/word/2010/wordprocessingInk" xmlns:wne="http://schemas.microsoft.com/office/word/2006/wordml" xmlns:wps="http://schemas.microsoft.com/office/word/2010/wordprocessingShape" mc:Ignorable="w14 w15 w16se wp14">
+<w:footnotes xmlns:wpc="http://schemas.microsoft.com/office/word/2010/wordprocessingCanvas" xmlns:cx="http://schemas.microsoft.com/office/drawing/2014/chartex" xmlns:cx1="http://schemas.microsoft.com/office/drawing/2015/9/8/chartex" xmlns:cx2="http://schemas.microsoft.com/office/drawing/2015/10/21/chartex" xmlns:cx3="http://schemas.microsoft.com/office/drawing/2016/5/9/chartex" xmlns:cx4="http://schemas.microsoft.com/office/drawing/2016/5/10/chartex" xmlns:cx5="http://schemas.microsoft.com/office/drawing/2016/5/11/chartex" xmlns:cx6="http://schemas.microsoft.com/office/drawing/2016/5/12/chartex" xmlns:cx7="http://schemas.microsoft.com/office/drawing/2016/5/13/chartex" xmlns:cx8="http://schemas.microsoft.com/office/drawing/2016/5/14/chartex" xmlns:mc="http://schemas.openxmlformats.org/markup-compatibility/2006" xmlns:aink="http://schemas.microsoft.com/office/drawing/2016/ink" xmlns:am3d="http://schemas.microsoft.com/office/drawing/2017/model3d" xmlns:o="urn:schemas-microsoft-com:office:office" xmlns:r="http://schemas.openxmlformats.org/officeDocument/2006/relationships" xmlns:m="http://schemas.openxmlformats.org/officeDocument/2006/math" xmlns:v="urn:schemas-microsoft-com:vml" xmlns:wp14="http://schemas.microsoft.com/office/word/2010/wordprocessingDrawing" xmlns:wp="http://schemas.openxmlformats.org/drawingml/2006/wordprocessingDrawing" xmlns:w10="urn:schemas-microsoft-com:office:word" xmlns:w="http://schemas.openxmlformats.org/wordprocessingml/2006/main" xmlns:w14="http://schemas.microsoft.com/office/word/2010/wordml" xmlns:w15="http://schemas.microsoft.com/office/word/2012/wordml" xmlns:w16cid="http://schemas.microsoft.com/office/word/2016/wordml/cid" xmlns:w16se="http://schemas.microsoft.com/office/word/2015/wordml/symex" xmlns:wpg="http://schemas.microsoft.com/office/word/2010/wordprocessingGroup" xmlns:wpi="http://schemas.microsoft.com/office/word/2010/wordprocessingInk" xmlns:wne="http://schemas.microsoft.com/office/word/2006/wordml" xmlns:wps="http://schemas.microsoft.com/office/word/2010/wordprocessingShape" mc:Ignorable="w14 w15 w16se w16cid wp14">
   <w:footnote w:type="separator" w:id="-1">
     <w:p>
       <w:r>
@@ -4726,7 +6389,7 @@
 </file>
 
 <file path=word/header1.xml><?xml version="1.0" encoding="utf-8"?>
-<w:hdr xmlns:wpc="http://schemas.microsoft.com/office/word/2010/wordprocessingCanvas" xmlns:cx="http://schemas.microsoft.com/office/drawing/2014/chartex" xmlns:cx1="http://schemas.microsoft.com/office/drawing/2015/9/8/chartex" xmlns:mc="http://schemas.openxmlformats.org/markup-compatibility/2006" xmlns:o="urn:schemas-microsoft-com:office:office" xmlns:r="http://schemas.openxmlformats.org/officeDocument/2006/relationships" xmlns:m="http://schemas.openxmlformats.org/officeDocument/2006/math" xmlns:v="urn:schemas-microsoft-com:vml" xmlns:wp14="http://schemas.microsoft.com/office/word/2010/wordprocessingDrawing" xmlns:wp="http://schemas.openxmlformats.org/drawingml/2006/wordprocessingDrawing" xmlns:w10="urn:schemas-microsoft-com:office:word" xmlns:w="http://schemas.openxmlformats.org/wordprocessingml/2006/main" xmlns:w14="http://schemas.microsoft.com/office/word/2010/wordml" xmlns:w15="http://schemas.microsoft.com/office/word/2012/wordml" xmlns:w16se="http://schemas.microsoft.com/office/word/2015/wordml/symex" xmlns:wpg="http://schemas.microsoft.com/office/word/2010/wordprocessingGroup" xmlns:wpi="http://schemas.microsoft.com/office/word/2010/wordprocessingInk" xmlns:wne="http://schemas.microsoft.com/office/word/2006/wordml" xmlns:wps="http://schemas.microsoft.com/office/word/2010/wordprocessingShape" mc:Ignorable="w14 w15 w16se wp14">
+<w:hdr xmlns:wpc="http://schemas.microsoft.com/office/word/2010/wordprocessingCanvas" xmlns:cx="http://schemas.microsoft.com/office/drawing/2014/chartex" xmlns:cx1="http://schemas.microsoft.com/office/drawing/2015/9/8/chartex" xmlns:cx2="http://schemas.microsoft.com/office/drawing/2015/10/21/chartex" xmlns:cx3="http://schemas.microsoft.com/office/drawing/2016/5/9/chartex" xmlns:cx4="http://schemas.microsoft.com/office/drawing/2016/5/10/chartex" xmlns:cx5="http://schemas.microsoft.com/office/drawing/2016/5/11/chartex" xmlns:cx6="http://schemas.microsoft.com/office/drawing/2016/5/12/chartex" xmlns:cx7="http://schemas.microsoft.com/office/drawing/2016/5/13/chartex" xmlns:cx8="http://schemas.microsoft.com/office/drawing/2016/5/14/chartex" xmlns:mc="http://schemas.openxmlformats.org/markup-compatibility/2006" xmlns:aink="http://schemas.microsoft.com/office/drawing/2016/ink" xmlns:am3d="http://schemas.microsoft.com/office/drawing/2017/model3d" xmlns:o="urn:schemas-microsoft-com:office:office" xmlns:r="http://schemas.openxmlformats.org/officeDocument/2006/relationships" xmlns:m="http://schemas.openxmlformats.org/officeDocument/2006/math" xmlns:v="urn:schemas-microsoft-com:vml" xmlns:wp14="http://schemas.microsoft.com/office/word/2010/wordprocessingDrawing" xmlns:wp="http://schemas.openxmlformats.org/drawingml/2006/wordprocessingDrawing" xmlns:w10="urn:schemas-microsoft-com:office:word" xmlns:w="http://schemas.openxmlformats.org/wordprocessingml/2006/main" xmlns:w14="http://schemas.microsoft.com/office/word/2010/wordml" xmlns:w15="http://schemas.microsoft.com/office/word/2012/wordml" xmlns:w16cid="http://schemas.microsoft.com/office/word/2016/wordml/cid" xmlns:w16se="http://schemas.microsoft.com/office/word/2015/wordml/symex" xmlns:wpg="http://schemas.microsoft.com/office/word/2010/wordprocessingGroup" xmlns:wpi="http://schemas.microsoft.com/office/word/2010/wordprocessingInk" xmlns:wne="http://schemas.microsoft.com/office/word/2006/wordml" xmlns:wps="http://schemas.microsoft.com/office/word/2010/wordprocessingShape" mc:Ignorable="w14 w15 w16se w16cid wp14">
   <w:p>
     <w:pPr>
       <w:pStyle w:val="Header"/>
@@ -4739,7 +6402,7 @@
 </file>
 
 <file path=word/numbering.xml><?xml version="1.0" encoding="utf-8"?>
-<w:numbering xmlns:wpc="http://schemas.microsoft.com/office/word/2010/wordprocessingCanvas" xmlns:cx="http://schemas.microsoft.com/office/drawing/2014/chartex" xmlns:cx1="http://schemas.microsoft.com/office/drawing/2015/9/8/chartex" xmlns:mc="http://schemas.openxmlformats.org/markup-compatibility/2006" xmlns:o="urn:schemas-microsoft-com:office:office" xmlns:r="http://schemas.openxmlformats.org/officeDocument/2006/relationships" xmlns:m="http://schemas.openxmlformats.org/officeDocument/2006/math" xmlns:v="urn:schemas-microsoft-com:vml" xmlns:wp14="http://schemas.microsoft.com/office/word/2010/wordprocessingDrawing" xmlns:wp="http://schemas.openxmlformats.org/drawingml/2006/wordprocessingDrawing" xmlns:w10="urn:schemas-microsoft-com:office:word" xmlns:w="http://schemas.openxmlformats.org/wordprocessingml/2006/main" xmlns:w14="http://schemas.microsoft.com/office/word/2010/wordml" xmlns:w15="http://schemas.microsoft.com/office/word/2012/wordml" xmlns:w16se="http://schemas.microsoft.com/office/word/2015/wordml/symex" xmlns:wpg="http://schemas.microsoft.com/office/word/2010/wordprocessingGroup" xmlns:wpi="http://schemas.microsoft.com/office/word/2010/wordprocessingInk" xmlns:wne="http://schemas.microsoft.com/office/word/2006/wordml" xmlns:wps="http://schemas.microsoft.com/office/word/2010/wordprocessingShape" mc:Ignorable="w14 w15 w16se wp14">
+<w:numbering xmlns:wpc="http://schemas.microsoft.com/office/word/2010/wordprocessingCanvas" xmlns:cx="http://schemas.microsoft.com/office/drawing/2014/chartex" xmlns:cx1="http://schemas.microsoft.com/office/drawing/2015/9/8/chartex" xmlns:cx2="http://schemas.microsoft.com/office/drawing/2015/10/21/chartex" xmlns:cx3="http://schemas.microsoft.com/office/drawing/2016/5/9/chartex" xmlns:cx4="http://schemas.microsoft.com/office/drawing/2016/5/10/chartex" xmlns:cx5="http://schemas.microsoft.com/office/drawing/2016/5/11/chartex" xmlns:cx6="http://schemas.microsoft.com/office/drawing/2016/5/12/chartex" xmlns:cx7="http://schemas.microsoft.com/office/drawing/2016/5/13/chartex" xmlns:cx8="http://schemas.microsoft.com/office/drawing/2016/5/14/chartex" xmlns:mc="http://schemas.openxmlformats.org/markup-compatibility/2006" xmlns:aink="http://schemas.microsoft.com/office/drawing/2016/ink" xmlns:am3d="http://schemas.microsoft.com/office/drawing/2017/model3d" xmlns:o="urn:schemas-microsoft-com:office:office" xmlns:r="http://schemas.openxmlformats.org/officeDocument/2006/relationships" xmlns:m="http://schemas.openxmlformats.org/officeDocument/2006/math" xmlns:v="urn:schemas-microsoft-com:vml" xmlns:wp14="http://schemas.microsoft.com/office/word/2010/wordprocessingDrawing" xmlns:wp="http://schemas.openxmlformats.org/drawingml/2006/wordprocessingDrawing" xmlns:w10="urn:schemas-microsoft-com:office:word" xmlns:w="http://schemas.openxmlformats.org/wordprocessingml/2006/main" xmlns:w14="http://schemas.microsoft.com/office/word/2010/wordml" xmlns:w15="http://schemas.microsoft.com/office/word/2012/wordml" xmlns:w16cid="http://schemas.microsoft.com/office/word/2016/wordml/cid" xmlns:w16se="http://schemas.microsoft.com/office/word/2015/wordml/symex" xmlns:wpg="http://schemas.microsoft.com/office/word/2010/wordprocessingGroup" xmlns:wpi="http://schemas.microsoft.com/office/word/2010/wordprocessingInk" xmlns:wne="http://schemas.microsoft.com/office/word/2006/wordml" xmlns:wps="http://schemas.microsoft.com/office/word/2010/wordprocessingShape" mc:Ignorable="w14 w15 w16se w16cid wp14">
   <w:abstractNum w:abstractNumId="0" w15:restartNumberingAfterBreak="0">
     <w:nsid w:val="FFFFFF7C"/>
     <w:multiLevelType w:val="singleLevel"/>
@@ -9608,7 +11271,7 @@
 </file>
 
 <file path=word/styles.xml><?xml version="1.0" encoding="utf-8"?>
-<w:styles xmlns:mc="http://schemas.openxmlformats.org/markup-compatibility/2006" xmlns:r="http://schemas.openxmlformats.org/officeDocument/2006/relationships" xmlns:w="http://schemas.openxmlformats.org/wordprocessingml/2006/main" xmlns:w14="http://schemas.microsoft.com/office/word/2010/wordml" xmlns:w15="http://schemas.microsoft.com/office/word/2012/wordml" xmlns:w16se="http://schemas.microsoft.com/office/word/2015/wordml/symex" mc:Ignorable="w14 w15 w16se">
+<w:styles xmlns:mc="http://schemas.openxmlformats.org/markup-compatibility/2006" xmlns:r="http://schemas.openxmlformats.org/officeDocument/2006/relationships" xmlns:w="http://schemas.openxmlformats.org/wordprocessingml/2006/main" xmlns:w14="http://schemas.microsoft.com/office/word/2010/wordml" xmlns:w15="http://schemas.microsoft.com/office/word/2012/wordml" xmlns:w16cid="http://schemas.microsoft.com/office/word/2016/wordml/cid" xmlns:w16se="http://schemas.microsoft.com/office/word/2015/wordml/symex" mc:Ignorable="w14 w15 w16se w16cid">
   <w:docDefaults>
     <w:rPrDefault>
       <w:rPr>
@@ -9618,7 +11281,7 @@
     </w:rPrDefault>
     <w:pPrDefault/>
   </w:docDefaults>
-  <w:latentStyles w:defLockedState="0" w:defUIPriority="0" w:defSemiHidden="0" w:defUnhideWhenUsed="0" w:defQFormat="0" w:count="371">
+  <w:latentStyles w:defLockedState="0" w:defUIPriority="0" w:defSemiHidden="0" w:defUnhideWhenUsed="0" w:defQFormat="0" w:count="375">
     <w:lsdException w:name="Normal" w:qFormat="1"/>
     <w:lsdException w:name="heading 1" w:qFormat="1"/>
     <w:lsdException w:name="heading 2" w:qFormat="1"/>
@@ -9717,7 +11380,6 @@
     <w:lsdException w:name="HTML Sample" w:semiHidden="1" w:unhideWhenUsed="1"/>
     <w:lsdException w:name="HTML Typewriter" w:semiHidden="1" w:unhideWhenUsed="1"/>
     <w:lsdException w:name="HTML Variable" w:semiHidden="1" w:unhideWhenUsed="1"/>
-    <w:lsdException w:name="Normal Table" w:semiHidden="1" w:unhideWhenUsed="1"/>
     <w:lsdException w:name="annotation subject" w:semiHidden="1" w:unhideWhenUsed="1"/>
     <w:lsdException w:name="No List" w:semiHidden="1" w:unhideWhenUsed="1"/>
     <w:lsdException w:name="Outline List 1" w:semiHidden="1" w:unhideWhenUsed="1"/>
@@ -9761,10 +11423,8 @@
     <w:lsdException w:name="Table Elegant" w:semiHidden="1" w:unhideWhenUsed="1"/>
     <w:lsdException w:name="Table Professional" w:semiHidden="1" w:unhideWhenUsed="1"/>
     <w:lsdException w:name="Table Subtle 1" w:semiHidden="1" w:unhideWhenUsed="1"/>
-    <w:lsdException w:name="Table Subtle 2" w:semiHidden="1" w:unhideWhenUsed="1"/>
     <w:lsdException w:name="Table Web 1" w:semiHidden="1" w:unhideWhenUsed="1"/>
     <w:lsdException w:name="Table Web 2" w:semiHidden="1" w:unhideWhenUsed="1"/>
-    <w:lsdException w:name="Table Web 3" w:semiHidden="1" w:unhideWhenUsed="1"/>
     <w:lsdException w:name="Table Theme" w:semiHidden="1" w:unhideWhenUsed="1"/>
     <w:lsdException w:name="Placeholder Text" w:semiHidden="1" w:uiPriority="99"/>
     <w:lsdException w:name="No Spacing" w:uiPriority="1" w:qFormat="1"/>
@@ -9981,6 +11641,10 @@
     <w:lsdException w:name="List Table 5 Dark Accent 6" w:uiPriority="50"/>
     <w:lsdException w:name="List Table 6 Colorful Accent 6" w:uiPriority="51"/>
     <w:lsdException w:name="List Table 7 Colorful Accent 6" w:uiPriority="52"/>
+    <w:lsdException w:name="Mention" w:semiHidden="1" w:uiPriority="99" w:unhideWhenUsed="1"/>
+    <w:lsdException w:name="Smart Hyperlink" w:semiHidden="1" w:uiPriority="99" w:unhideWhenUsed="1"/>
+    <w:lsdException w:name="Hashtag" w:semiHidden="1" w:uiPriority="99" w:unhideWhenUsed="1"/>
+    <w:lsdException w:name="Unresolved Mention" w:semiHidden="1" w:uiPriority="99" w:unhideWhenUsed="1"/>
   </w:latentStyles>
   <w:style w:type="paragraph" w:default="1" w:styleId="Normal">
     <w:name w:val="Normal"/>
@@ -11400,6 +13064,16 @@
       <w:lang w:val="en-US"/>
     </w:rPr>
   </w:style>
+  <w:style w:type="character" w:styleId="PlaceholderText">
+    <w:name w:val="Placeholder Text"/>
+    <w:basedOn w:val="DefaultParagraphFont"/>
+    <w:uiPriority w:val="99"/>
+    <w:semiHidden/>
+    <w:rsid w:val="00253337"/>
+    <w:rPr>
+      <w:color w:val="808080"/>
+    </w:rPr>
+  </w:style>
 </w:styles>
 </file>
 
@@ -11930,7 +13604,7 @@
     <b:Pages>3276-3284</b:Pages>
     <b:JournalName>Advances in Neural Information Processing Systems</b:JournalName>
     <b:Volume>28</b:Volume>
-    <b:RefOrder>7</b:RefOrder>
+    <b:RefOrder>8</b:RefOrder>
   </b:Source>
   <b:Source>
     <b:Tag>Coo</b:Tag>
@@ -11958,13 +13632,73 @@
     <b:Year>2008</b:Year>
     <b:ConferenceName>Proceedings of the LREC Workshop: Towards a Shared Task for Multiword Expressions</b:ConferenceName>
     <b:City>Marrakech</b:City>
-    <b:RefOrder>8</b:RefOrder>
+    <b:RefOrder>9</b:RefOrder>
+  </b:Source>
+  <b:Source>
+    <b:Tag>Mik13</b:Tag>
+    <b:SourceType>ConferenceProceedings</b:SourceType>
+    <b:Guid>{199369DE-A579-42CA-AAF9-A7B585A22097}</b:Guid>
+    <b:Title>Efficient Estimation of Word Representations in Vector Space</b:Title>
+    <b:Year>2013</b:Year>
+    <b:ConferenceName>Proceedings of Workshop at the International Conference on Learning Representations</b:ConferenceName>
+    <b:City>Scottsdale</b:City>
+    <b:Author>
+      <b:Author>
+        <b:NameList>
+          <b:Person>
+            <b:Last>Mikolov</b:Last>
+            <b:First>Tomas</b:First>
+          </b:Person>
+          <b:Person>
+            <b:Last>Chen</b:Last>
+            <b:First>Kai</b:First>
+          </b:Person>
+          <b:Person>
+            <b:Last>Corrado</b:Last>
+            <b:First>Greg</b:First>
+          </b:Person>
+          <b:Person>
+            <b:Last>Dean</b:Last>
+            <b:First>Jeffrey</b:First>
+          </b:Person>
+        </b:NameList>
+      </b:Author>
+    </b:Author>
+    <b:RefOrder>7</b:RefOrder>
+  </b:Source>
+  <b:Source>
+    <b:Tag>Ken16</b:Tag>
+    <b:SourceType>ConferenceProceedings</b:SourceType>
+    <b:Guid>{62C9D2EA-D464-4BE9-B00B-0A075E68D334}</b:Guid>
+    <b:Title>Siamese CBOW: Optimizing Word Embeddings for Sentence Representations</b:Title>
+    <b:Year>2016</b:Year>
+    <b:ConferenceName>Proceedings of the 54th Annual Meeting of the Association for Computational Linguistics</b:ConferenceName>
+    <b:City>Berlin</b:City>
+    <b:Author>
+      <b:Author>
+        <b:NameList>
+          <b:Person>
+            <b:Last>Kenter</b:Last>
+            <b:First>Tom</b:First>
+          </b:Person>
+          <b:Person>
+            <b:Last>Borisov</b:Last>
+            <b:First>Alexey</b:First>
+          </b:Person>
+          <b:Person>
+            <b:Last>de Rijke</b:Last>
+            <b:First>Maarten</b:First>
+          </b:Person>
+        </b:NameList>
+      </b:Author>
+    </b:Author>
+    <b:RefOrder>10</b:RefOrder>
   </b:Source>
 </b:Sources>
 </file>
 
 <file path=customXml/itemProps1.xml><?xml version="1.0" encoding="utf-8"?>
-<ds:datastoreItem xmlns:ds="http://schemas.openxmlformats.org/officeDocument/2006/customXml" ds:itemID="{7ED8C36B-88D0-4B6A-BD1E-676E75DA4B66}">
+<ds:datastoreItem xmlns:ds="http://schemas.openxmlformats.org/officeDocument/2006/customXml" ds:itemID="{A29A75C1-2189-4A64-8D73-46D473AAB092}">
   <ds:schemaRefs>
     <ds:schemaRef ds:uri="http://schemas.openxmlformats.org/officeDocument/2006/bibliography"/>
   </ds:schemaRefs>

</xml_diff>

<commit_message>
ToDo - Finish Literature Review
</commit_message>
<xml_diff>
--- a/Proposal/Project Proposal.docx
+++ b/Proposal/Project Proposal.docx
@@ -1,6 +1,6 @@
 
 <file path=word/document.xml><?xml version="1.0" encoding="utf-8"?>
-<w:document xmlns:wpc="http://schemas.microsoft.com/office/word/2010/wordprocessingCanvas" xmlns:cx="http://schemas.microsoft.com/office/drawing/2014/chartex" xmlns:cx1="http://schemas.microsoft.com/office/drawing/2015/9/8/chartex" xmlns:mc="http://schemas.openxmlformats.org/markup-compatibility/2006" xmlns:o="urn:schemas-microsoft-com:office:office" xmlns:r="http://schemas.openxmlformats.org/officeDocument/2006/relationships" xmlns:m="http://schemas.openxmlformats.org/officeDocument/2006/math" xmlns:v="urn:schemas-microsoft-com:vml" xmlns:wp14="http://schemas.microsoft.com/office/word/2010/wordprocessingDrawing" xmlns:wp="http://schemas.openxmlformats.org/drawingml/2006/wordprocessingDrawing" xmlns:w10="urn:schemas-microsoft-com:office:word" xmlns:w="http://schemas.openxmlformats.org/wordprocessingml/2006/main" xmlns:w14="http://schemas.microsoft.com/office/word/2010/wordml" xmlns:w15="http://schemas.microsoft.com/office/word/2012/wordml" xmlns:w16se="http://schemas.microsoft.com/office/word/2015/wordml/symex" xmlns:wpg="http://schemas.microsoft.com/office/word/2010/wordprocessingGroup" xmlns:wpi="http://schemas.microsoft.com/office/word/2010/wordprocessingInk" xmlns:wne="http://schemas.microsoft.com/office/word/2006/wordml" xmlns:wps="http://schemas.microsoft.com/office/word/2010/wordprocessingShape" mc:Ignorable="w14 w15 w16se wp14">
+<w:document xmlns:wpc="http://schemas.microsoft.com/office/word/2010/wordprocessingCanvas" xmlns:cx="http://schemas.microsoft.com/office/drawing/2014/chartex" xmlns:cx1="http://schemas.microsoft.com/office/drawing/2015/9/8/chartex" xmlns:cx2="http://schemas.microsoft.com/office/drawing/2015/10/21/chartex" xmlns:cx3="http://schemas.microsoft.com/office/drawing/2016/5/9/chartex" xmlns:cx4="http://schemas.microsoft.com/office/drawing/2016/5/10/chartex" xmlns:cx5="http://schemas.microsoft.com/office/drawing/2016/5/11/chartex" xmlns:cx6="http://schemas.microsoft.com/office/drawing/2016/5/12/chartex" xmlns:cx7="http://schemas.microsoft.com/office/drawing/2016/5/13/chartex" xmlns:cx8="http://schemas.microsoft.com/office/drawing/2016/5/14/chartex" xmlns:mc="http://schemas.openxmlformats.org/markup-compatibility/2006" xmlns:aink="http://schemas.microsoft.com/office/drawing/2016/ink" xmlns:am3d="http://schemas.microsoft.com/office/drawing/2017/model3d" xmlns:o="urn:schemas-microsoft-com:office:office" xmlns:r="http://schemas.openxmlformats.org/officeDocument/2006/relationships" xmlns:m="http://schemas.openxmlformats.org/officeDocument/2006/math" xmlns:v="urn:schemas-microsoft-com:vml" xmlns:wp14="http://schemas.microsoft.com/office/word/2010/wordprocessingDrawing" xmlns:wp="http://schemas.openxmlformats.org/drawingml/2006/wordprocessingDrawing" xmlns:w10="urn:schemas-microsoft-com:office:word" xmlns:w="http://schemas.openxmlformats.org/wordprocessingml/2006/main" xmlns:w14="http://schemas.microsoft.com/office/word/2010/wordml" xmlns:w15="http://schemas.microsoft.com/office/word/2012/wordml" xmlns:w16cid="http://schemas.microsoft.com/office/word/2016/wordml/cid" xmlns:w16se="http://schemas.microsoft.com/office/word/2015/wordml/symex" xmlns:wpg="http://schemas.microsoft.com/office/word/2010/wordprocessingGroup" xmlns:wpi="http://schemas.microsoft.com/office/word/2010/wordprocessingInk" xmlns:wne="http://schemas.microsoft.com/office/word/2006/wordml" xmlns:wps="http://schemas.microsoft.com/office/word/2010/wordprocessingShape" mc:Ignorable="w14 w15 w16se w16cid wp14">
   <w:body>
     <w:p>
       <w:pPr>
@@ -49,11 +49,19 @@
         </w:rPr>
         <w:t xml:space="preserve">: </w:t>
       </w:r>
+      <w:proofErr w:type="spellStart"/>
       <w:r>
         <w:rPr>
           <w:lang w:val="es-MX"/>
         </w:rPr>
-        <w:t>Jose Juan Zavala Igles</w:t>
+        <w:t>Jose</w:t>
+      </w:r>
+      <w:proofErr w:type="spellEnd"/>
+      <w:r>
+        <w:rPr>
+          <w:lang w:val="es-MX"/>
+        </w:rPr>
+        <w:t xml:space="preserve"> Juan Zavala Igles</w:t>
       </w:r>
       <w:r>
         <w:rPr>
@@ -3073,61 +3081,6 @@
           <w:lang w:eastAsia="en-GB" w:bidi="he-IL"/>
         </w:rPr>
         <w:t xml:space="preserve"> (</w:t>
-      </w:r>
-      <w:r>
-        <w:rPr>
-          <w:lang w:eastAsia="en-GB" w:bidi="he-IL"/>
-        </w:rPr>
-        <w:fldChar w:fldCharType="begin"/>
-      </w:r>
-      <w:r>
-        <w:rPr>
-          <w:lang w:eastAsia="en-GB" w:bidi="he-IL"/>
-        </w:rPr>
-        <w:instrText xml:space="preserve"> REF _Ref3387918 \h </w:instrText>
-      </w:r>
-      <w:r>
-        <w:rPr>
-          <w:lang w:eastAsia="en-GB" w:bidi="he-IL"/>
-        </w:rPr>
-      </w:r>
-      <w:r>
-        <w:rPr>
-          <w:lang w:eastAsia="en-GB" w:bidi="he-IL"/>
-        </w:rPr>
-        <w:fldChar w:fldCharType="separate"/>
-      </w:r>
-      <w:sdt>
-        <w:sdtPr>
-          <w:id w:val="-1312951467"/>
-          <w:citation/>
-        </w:sdtPr>
-        <w:sdtContent>
-          <w:r>
-            <w:fldChar w:fldCharType="begin"/>
-          </w:r>
-          <w:r>
-            <w:instrText xml:space="preserve"> CITATION Faz09 \l 2057 </w:instrText>
-          </w:r>
-          <w:r>
-            <w:fldChar w:fldCharType="separate"/>
-          </w:r>
-          <w:r>
-            <w:rPr>
-              <w:noProof/>
-            </w:rPr>
-            <w:t xml:space="preserve"> [3]</w:t>
-          </w:r>
-          <w:r>
-            <w:fldChar w:fldCharType="end"/>
-          </w:r>
-        </w:sdtContent>
-      </w:sdt>
-      <w:r>
-        <w:rPr>
-          <w:lang w:eastAsia="en-GB" w:bidi="he-IL"/>
-        </w:rPr>
-        <w:fldChar w:fldCharType="end"/>
       </w:r>
       <w:r>
         <w:rPr>
@@ -3790,14 +3743,36 @@
       <w:r>
         <w:t xml:space="preserve">Equation </w:t>
       </w:r>
-      <w:fldSimple w:instr=" SEQ Equation \* ARABIC ">
-        <w:r>
-          <w:rPr>
-            <w:noProof/>
-          </w:rPr>
-          <w:t>1</w:t>
-        </w:r>
-      </w:fldSimple>
+      <w:r>
+        <w:rPr>
+          <w:noProof/>
+        </w:rPr>
+        <w:fldChar w:fldCharType="begin"/>
+      </w:r>
+      <w:r>
+        <w:rPr>
+          <w:noProof/>
+        </w:rPr>
+        <w:instrText xml:space="preserve"> SEQ Equation \* ARABIC </w:instrText>
+      </w:r>
+      <w:r>
+        <w:rPr>
+          <w:noProof/>
+        </w:rPr>
+        <w:fldChar w:fldCharType="separate"/>
+      </w:r>
+      <w:r>
+        <w:rPr>
+          <w:noProof/>
+        </w:rPr>
+        <w:t>1</w:t>
+      </w:r>
+      <w:r>
+        <w:rPr>
+          <w:noProof/>
+        </w:rPr>
+        <w:fldChar w:fldCharType="end"/>
+      </w:r>
       <w:bookmarkEnd w:id="5"/>
       <w:r>
         <w:t xml:space="preserve"> </w:t>
@@ -3848,11 +3823,9 @@
           <w:lang w:eastAsia="en-GB" w:bidi="he-IL"/>
         </w:rPr>
       </w:pPr>
-      <w:proofErr w:type="gramStart"/>
       <w:r>
         <w:t xml:space="preserve">Where </w:t>
       </w:r>
-      <w:proofErr w:type="gramEnd"/>
       <m:oMath>
         <m:d>
           <m:dPr>
@@ -4200,14 +4173,7 @@
                     <w:rFonts w:ascii="Cambria Math" w:hAnsi="Cambria Math"/>
                     <w:lang w:eastAsia="en-GB" w:bidi="he-IL"/>
                   </w:rPr>
-                  <m:t>v</m:t>
-                </m:r>
-                <m:r>
-                  <w:rPr>
-                    <w:rFonts w:ascii="Cambria Math" w:hAnsi="Cambria Math"/>
-                    <w:lang w:eastAsia="en-GB" w:bidi="he-IL"/>
-                  </w:rPr>
-                  <m:t>,</m:t>
+                  <m:t>v,</m:t>
                 </m:r>
                 <m:sSub>
                   <m:sSubPr>
@@ -4244,19 +4210,7 @@
               <w:rPr>
                 <w:rFonts w:ascii="Cambria Math" w:hAnsi="Cambria Math"/>
               </w:rPr>
-              <m:t>|1≤</m:t>
-            </m:r>
-            <m:r>
-              <w:rPr>
-                <w:rFonts w:ascii="Cambria Math" w:hAnsi="Cambria Math"/>
-              </w:rPr>
-              <m:t>j</m:t>
-            </m:r>
-            <m:r>
-              <w:rPr>
-                <w:rFonts w:ascii="Cambria Math" w:hAnsi="Cambria Math"/>
-              </w:rPr>
-              <m:t>≤</m:t>
+              <m:t>|1≤j≤</m:t>
             </m:r>
             <m:sSub>
               <m:sSubPr>
@@ -4469,14 +4423,7 @@
             <w:rFonts w:ascii="Cambria Math" w:hAnsi="Cambria Math"/>
             <w:lang w:eastAsia="en-GB" w:bidi="he-IL"/>
           </w:rPr>
-          <m:t xml:space="preserve"> </m:t>
-        </m:r>
-        <m:r>
-          <w:rPr>
-            <w:rFonts w:ascii="Cambria Math" w:hAnsi="Cambria Math"/>
-            <w:lang w:eastAsia="en-GB" w:bidi="he-IL"/>
-          </w:rPr>
-          <m:t>f</m:t>
+          <m:t xml:space="preserve"> f</m:t>
         </m:r>
         <m:d>
           <m:dPr>
@@ -4836,17 +4783,41 @@
         <w:pStyle w:val="Caption"/>
         <w:jc w:val="center"/>
       </w:pPr>
+      <w:bookmarkStart w:id="7" w:name="_Ref3456053"/>
       <w:r>
         <w:t xml:space="preserve">Equation </w:t>
       </w:r>
-      <w:fldSimple w:instr=" SEQ Equation \* ARABIC ">
-        <w:r>
-          <w:rPr>
-            <w:noProof/>
-          </w:rPr>
-          <w:t>2</w:t>
-        </w:r>
-      </w:fldSimple>
+      <w:r>
+        <w:rPr>
+          <w:noProof/>
+        </w:rPr>
+        <w:fldChar w:fldCharType="begin"/>
+      </w:r>
+      <w:r>
+        <w:rPr>
+          <w:noProof/>
+        </w:rPr>
+        <w:instrText xml:space="preserve"> SEQ Equation \* ARABIC </w:instrText>
+      </w:r>
+      <w:r>
+        <w:rPr>
+          <w:noProof/>
+        </w:rPr>
+        <w:fldChar w:fldCharType="separate"/>
+      </w:r>
+      <w:r>
+        <w:rPr>
+          <w:noProof/>
+        </w:rPr>
+        <w:t>2</w:t>
+      </w:r>
+      <w:r>
+        <w:rPr>
+          <w:noProof/>
+        </w:rPr>
+        <w:fldChar w:fldCharType="end"/>
+      </w:r>
+      <w:bookmarkEnd w:id="7"/>
       <w:r>
         <w:t xml:space="preserve"> - Degree of Lexical Fixedness of Verb-Noun Combination in</w:t>
       </w:r>
@@ -4878,8 +4849,382 @@
       </w:sdt>
     </w:p>
     <w:p>
-      <w:bookmarkStart w:id="7" w:name="_GoBack"/>
-      <w:bookmarkEnd w:id="7"/>
+      <w:r>
+        <w:fldChar w:fldCharType="begin"/>
+      </w:r>
+      <w:r>
+        <w:instrText xml:space="preserve"> REF _Ref3456053 \h </w:instrText>
+      </w:r>
+      <w:r>
+        <w:fldChar w:fldCharType="separate"/>
+      </w:r>
+      <w:r>
+        <w:t xml:space="preserve">Equation </w:t>
+      </w:r>
+      <w:r>
+        <w:rPr>
+          <w:noProof/>
+        </w:rPr>
+        <w:t>2</w:t>
+      </w:r>
+      <w:r>
+        <w:fldChar w:fldCharType="end"/>
+      </w:r>
+      <w:r>
+        <w:t xml:space="preserve"> </w:t>
+      </w:r>
+      <w:r>
+        <w:t>calculates a degree of lexical-fixedness for a verb-noun combination under the assumption that the target pair is lexically fixed to the extent that its PMI deviates from the average PMI of its variants</w:t>
+      </w:r>
+      <w:sdt>
+        <w:sdtPr>
+          <w:id w:val="-1975978172"/>
+          <w:citation/>
+        </w:sdtPr>
+        <w:sdtContent>
+          <w:r>
+            <w:fldChar w:fldCharType="begin"/>
+          </w:r>
+          <w:r>
+            <w:rPr>
+              <w:lang w:val="en-US"/>
+            </w:rPr>
+            <w:instrText xml:space="preserve"> CITATION Faz09 \l 1033 </w:instrText>
+          </w:r>
+          <w:r>
+            <w:fldChar w:fldCharType="separate"/>
+          </w:r>
+          <w:r>
+            <w:rPr>
+              <w:noProof/>
+              <w:lang w:val="en-US"/>
+            </w:rPr>
+            <w:t xml:space="preserve"> </w:t>
+          </w:r>
+          <w:r>
+            <w:rPr>
+              <w:noProof/>
+              <w:lang w:val="en-US"/>
+            </w:rPr>
+            <w:t>[3]</w:t>
+          </w:r>
+          <w:r>
+            <w:fldChar w:fldCharType="end"/>
+          </w:r>
+        </w:sdtContent>
+      </w:sdt>
+      <w:r>
+        <w:t xml:space="preserve">. The higher the degree, the more lexically fixed the pair is. In </w:t>
+      </w:r>
+      <w:r>
+        <w:fldChar w:fldCharType="begin"/>
+      </w:r>
+      <w:r>
+        <w:instrText xml:space="preserve"> REF _Ref3456053 \h </w:instrText>
+      </w:r>
+      <w:r>
+        <w:fldChar w:fldCharType="separate"/>
+      </w:r>
+      <w:r>
+        <w:t xml:space="preserve">Equation </w:t>
+      </w:r>
+      <w:r>
+        <w:rPr>
+          <w:noProof/>
+        </w:rPr>
+        <w:t>2</w:t>
+      </w:r>
+      <w:r>
+        <w:fldChar w:fldCharType="end"/>
+      </w:r>
+      <w:r>
+        <w:t xml:space="preserve">, </w:t>
+      </w:r>
+      <m:oMath>
+        <m:acc>
+          <m:accPr>
+            <m:chr m:val="̅"/>
+            <m:ctrlPr>
+              <w:rPr>
+                <w:rFonts w:ascii="Cambria Math" w:hAnsi="Cambria Math"/>
+                <w:i/>
+              </w:rPr>
+            </m:ctrlPr>
+          </m:accPr>
+          <m:e>
+            <m:r>
+              <w:rPr>
+                <w:rFonts w:ascii="Cambria Math" w:hAnsi="Cambria Math"/>
+              </w:rPr>
+              <m:t>PMI</m:t>
+            </m:r>
+          </m:e>
+        </m:acc>
+      </m:oMath>
+      <w:r>
+        <w:t xml:space="preserve"> and </w:t>
+      </w:r>
+      <m:oMath>
+        <m:r>
+          <w:rPr>
+            <w:rFonts w:ascii="Cambria Math" w:hAnsi="Cambria Math"/>
+          </w:rPr>
+          <m:t>s</m:t>
+        </m:r>
+      </m:oMath>
+      <w:r>
+        <w:t xml:space="preserve"> are the mean and standard deviation of the following sample: </w:t>
+      </w:r>
+      <m:oMath>
+        <m:d>
+          <m:dPr>
+            <m:begChr m:val="{"/>
+            <m:endChr m:val="}"/>
+            <m:ctrlPr>
+              <w:rPr>
+                <w:rFonts w:ascii="Cambria Math" w:hAnsi="Cambria Math"/>
+                <w:i/>
+              </w:rPr>
+            </m:ctrlPr>
+          </m:dPr>
+          <m:e>
+            <m:r>
+              <w:rPr>
+                <w:rFonts w:ascii="Cambria Math" w:hAnsi="Cambria Math"/>
+              </w:rPr>
+              <m:t>PMI</m:t>
+            </m:r>
+            <m:d>
+              <m:dPr>
+                <m:ctrlPr>
+                  <w:rPr>
+                    <w:rFonts w:ascii="Cambria Math" w:hAnsi="Cambria Math"/>
+                    <w:i/>
+                  </w:rPr>
+                </m:ctrlPr>
+              </m:dPr>
+              <m:e>
+                <m:sSub>
+                  <m:sSubPr>
+                    <m:ctrlPr>
+                      <w:rPr>
+                        <w:rFonts w:ascii="Cambria Math" w:hAnsi="Cambria Math"/>
+                        <w:i/>
+                      </w:rPr>
+                    </m:ctrlPr>
+                  </m:sSubPr>
+                  <m:e>
+                    <m:r>
+                      <w:rPr>
+                        <w:rFonts w:ascii="Cambria Math" w:hAnsi="Cambria Math"/>
+                      </w:rPr>
+                      <m:t>v</m:t>
+                    </m:r>
+                  </m:e>
+                  <m:sub>
+                    <m:r>
+                      <w:rPr>
+                        <w:rFonts w:ascii="Cambria Math" w:hAnsi="Cambria Math"/>
+                      </w:rPr>
+                      <m:t>r</m:t>
+                    </m:r>
+                  </m:sub>
+                </m:sSub>
+                <m:r>
+                  <w:rPr>
+                    <w:rFonts w:ascii="Cambria Math" w:hAnsi="Cambria Math"/>
+                  </w:rPr>
+                  <m:t>,</m:t>
+                </m:r>
+                <m:sSub>
+                  <m:sSubPr>
+                    <m:ctrlPr>
+                      <w:rPr>
+                        <w:rFonts w:ascii="Cambria Math" w:hAnsi="Cambria Math"/>
+                        <w:i/>
+                      </w:rPr>
+                    </m:ctrlPr>
+                  </m:sSubPr>
+                  <m:e>
+                    <m:r>
+                      <w:rPr>
+                        <w:rFonts w:ascii="Cambria Math" w:hAnsi="Cambria Math"/>
+                      </w:rPr>
+                      <m:t>n</m:t>
+                    </m:r>
+                  </m:e>
+                  <m:sub>
+                    <m:r>
+                      <w:rPr>
+                        <w:rFonts w:ascii="Cambria Math" w:hAnsi="Cambria Math"/>
+                      </w:rPr>
+                      <m:t>t</m:t>
+                    </m:r>
+                  </m:sub>
+                </m:sSub>
+              </m:e>
+            </m:d>
+            <m:r>
+              <w:rPr>
+                <w:rFonts w:ascii="Cambria Math" w:hAnsi="Cambria Math"/>
+              </w:rPr>
+              <m:t>|</m:t>
+            </m:r>
+            <m:d>
+              <m:dPr>
+                <m:begChr m:val="〈"/>
+                <m:endChr m:val="〉"/>
+                <m:ctrlPr>
+                  <w:rPr>
+                    <w:rFonts w:ascii="Cambria Math" w:hAnsi="Cambria Math"/>
+                    <w:i/>
+                  </w:rPr>
+                </m:ctrlPr>
+              </m:dPr>
+              <m:e>
+                <m:sSub>
+                  <m:sSubPr>
+                    <m:ctrlPr>
+                      <w:rPr>
+                        <w:rFonts w:ascii="Cambria Math" w:hAnsi="Cambria Math"/>
+                        <w:i/>
+                      </w:rPr>
+                    </m:ctrlPr>
+                  </m:sSubPr>
+                  <m:e>
+                    <m:r>
+                      <w:rPr>
+                        <w:rFonts w:ascii="Cambria Math" w:hAnsi="Cambria Math"/>
+                      </w:rPr>
+                      <m:t>v</m:t>
+                    </m:r>
+                  </m:e>
+                  <m:sub>
+                    <m:r>
+                      <w:rPr>
+                        <w:rFonts w:ascii="Cambria Math" w:hAnsi="Cambria Math"/>
+                      </w:rPr>
+                      <m:t>r</m:t>
+                    </m:r>
+                  </m:sub>
+                </m:sSub>
+                <m:r>
+                  <w:rPr>
+                    <w:rFonts w:ascii="Cambria Math" w:hAnsi="Cambria Math"/>
+                  </w:rPr>
+                  <m:t>,</m:t>
+                </m:r>
+                <m:sSub>
+                  <m:sSubPr>
+                    <m:ctrlPr>
+                      <w:rPr>
+                        <w:rFonts w:ascii="Cambria Math" w:hAnsi="Cambria Math"/>
+                        <w:i/>
+                      </w:rPr>
+                    </m:ctrlPr>
+                  </m:sSubPr>
+                  <m:e>
+                    <m:r>
+                      <w:rPr>
+                        <w:rFonts w:ascii="Cambria Math" w:hAnsi="Cambria Math"/>
+                      </w:rPr>
+                      <m:t>n</m:t>
+                    </m:r>
+                  </m:e>
+                  <m:sub>
+                    <m:r>
+                      <w:rPr>
+                        <w:rFonts w:ascii="Cambria Math" w:hAnsi="Cambria Math"/>
+                      </w:rPr>
+                      <m:t>t</m:t>
+                    </m:r>
+                  </m:sub>
+                </m:sSub>
+              </m:e>
+            </m:d>
+            <m:r>
+              <w:rPr>
+                <w:rFonts w:ascii="Cambria Math" w:hAnsi="Cambria Math"/>
+              </w:rPr>
+              <m:t>∈</m:t>
+            </m:r>
+            <m:d>
+              <m:dPr>
+                <m:begChr m:val="{"/>
+                <m:endChr m:val="}"/>
+                <m:ctrlPr>
+                  <w:rPr>
+                    <w:rFonts w:ascii="Cambria Math" w:hAnsi="Cambria Math"/>
+                    <w:i/>
+                  </w:rPr>
+                </m:ctrlPr>
+              </m:dPr>
+              <m:e>
+                <m:d>
+                  <m:dPr>
+                    <m:begChr m:val="〈"/>
+                    <m:endChr m:val="〉"/>
+                    <m:ctrlPr>
+                      <w:rPr>
+                        <w:rFonts w:ascii="Cambria Math" w:hAnsi="Cambria Math"/>
+                        <w:i/>
+                      </w:rPr>
+                    </m:ctrlPr>
+                  </m:dPr>
+                  <m:e>
+                    <m:r>
+                      <w:rPr>
+                        <w:rFonts w:ascii="Cambria Math" w:hAnsi="Cambria Math"/>
+                      </w:rPr>
+                      <m:t>v,n</m:t>
+                    </m:r>
+                  </m:e>
+                </m:d>
+              </m:e>
+            </m:d>
+            <m:r>
+              <w:rPr>
+                <w:rFonts w:ascii="Cambria Math" w:hAnsi="Cambria Math"/>
+              </w:rPr>
+              <m:t>∪</m:t>
+            </m:r>
+            <m:sSub>
+              <m:sSubPr>
+                <m:ctrlPr>
+                  <w:rPr>
+                    <w:rFonts w:ascii="Cambria Math" w:hAnsi="Cambria Math"/>
+                    <w:i/>
+                  </w:rPr>
+                </m:ctrlPr>
+              </m:sSubPr>
+              <m:e>
+                <m:r>
+                  <w:rPr>
+                    <w:rFonts w:ascii="Cambria Math" w:hAnsi="Cambria Math"/>
+                  </w:rPr>
+                  <m:t>S</m:t>
+                </m:r>
+              </m:e>
+              <m:sub>
+                <m:r>
+                  <w:rPr>
+                    <w:rFonts w:ascii="Cambria Math" w:hAnsi="Cambria Math"/>
+                  </w:rPr>
+                  <m:t>sim(v,n)</m:t>
+                </m:r>
+              </m:sub>
+            </m:sSub>
+          </m:e>
+        </m:d>
+      </m:oMath>
+      <w:r>
+        <w:t>.</w:t>
+      </w:r>
+    </w:p>
+    <w:p/>
+    <w:p>
+      <w:bookmarkStart w:id="8" w:name="_GoBack"/>
+      <w:bookmarkEnd w:id="8"/>
     </w:p>
     <w:p>
       <w:pPr>
@@ -4888,14 +5233,14 @@
           <w:lang w:eastAsia="en-GB" w:bidi="he-IL"/>
         </w:rPr>
       </w:pPr>
-      <w:bookmarkStart w:id="8" w:name="_Toc3159039"/>
+      <w:bookmarkStart w:id="9" w:name="_Toc3159039"/>
       <w:r>
         <w:rPr>
           <w:lang w:eastAsia="en-GB" w:bidi="he-IL"/>
         </w:rPr>
         <w:t>Supervised Methods</w:t>
       </w:r>
-      <w:bookmarkEnd w:id="8"/>
+      <w:bookmarkEnd w:id="9"/>
     </w:p>
     <w:p>
       <w:pPr>
@@ -6132,7 +6477,7 @@
           <w:lang w:eastAsia="en-GB" w:bidi="he-IL"/>
         </w:rPr>
       </w:pPr>
-      <w:bookmarkStart w:id="9" w:name="_Ref3157231"/>
+      <w:bookmarkStart w:id="10" w:name="_Ref3157231"/>
       <w:r>
         <w:t xml:space="preserve">Table </w:t>
       </w:r>
@@ -6166,7 +6511,7 @@
         </w:rPr>
         <w:fldChar w:fldCharType="end"/>
       </w:r>
-      <w:bookmarkEnd w:id="9"/>
+      <w:bookmarkEnd w:id="10"/>
       <w:r>
         <w:t xml:space="preserve"> - Accuracy Score for supervised word2vec approach by </w:t>
       </w:r>
@@ -6934,7 +7279,7 @@
           <w:noProof/>
         </w:rPr>
       </w:pPr>
-      <w:bookmarkStart w:id="10" w:name="_Ref3128677"/>
+      <w:bookmarkStart w:id="11" w:name="_Ref3128677"/>
       <w:r>
         <w:t xml:space="preserve">Table </w:t>
       </w:r>
@@ -6968,7 +7313,7 @@
         </w:rPr>
         <w:fldChar w:fldCharType="end"/>
       </w:r>
-      <w:bookmarkEnd w:id="10"/>
+      <w:bookmarkEnd w:id="11"/>
       <w:r>
         <w:t xml:space="preserve"> - Precision (P.), Recall (R.), and F1-Score (F1) results on Generic Classifiers</w:t>
       </w:r>
@@ -7465,7 +7810,7 @@
         <w:pStyle w:val="Caption"/>
         <w:jc w:val="center"/>
       </w:pPr>
-      <w:bookmarkStart w:id="11" w:name="_Ref3158767"/>
+      <w:bookmarkStart w:id="12" w:name="_Ref3158767"/>
       <w:r>
         <w:t xml:space="preserve">Table </w:t>
       </w:r>
@@ -7499,7 +7844,7 @@
         </w:rPr>
         <w:fldChar w:fldCharType="end"/>
       </w:r>
-      <w:bookmarkEnd w:id="11"/>
+      <w:bookmarkEnd w:id="12"/>
       <w:r>
         <w:t xml:space="preserve"> - </w:t>
       </w:r>
@@ -7585,13 +7930,13 @@
         <w:ind w:left="567" w:hanging="567"/>
         <w:jc w:val="both"/>
       </w:pPr>
-      <w:bookmarkStart w:id="12" w:name="_Toc211341769"/>
-      <w:bookmarkStart w:id="13" w:name="_Toc3159041"/>
+      <w:bookmarkStart w:id="13" w:name="_Toc211341769"/>
+      <w:bookmarkStart w:id="14" w:name="_Toc3159041"/>
       <w:r>
         <w:t>Acknowledgements</w:t>
       </w:r>
-      <w:bookmarkEnd w:id="12"/>
       <w:bookmarkEnd w:id="13"/>
+      <w:bookmarkEnd w:id="14"/>
     </w:p>
     <w:p>
       <w:pPr>
@@ -7619,14 +7964,14 @@
           <w:lang w:eastAsia="en-GB"/>
         </w:rPr>
       </w:pPr>
-      <w:bookmarkStart w:id="14" w:name="_Toc211341770"/>
-      <w:bookmarkStart w:id="15" w:name="_Toc3159042"/>
+      <w:bookmarkStart w:id="15" w:name="_Toc211341770"/>
+      <w:bookmarkStart w:id="16" w:name="_Toc3159042"/>
       <w:r>
         <w:t>References</w:t>
       </w:r>
       <w:bookmarkEnd w:id="0"/>
-      <w:bookmarkEnd w:id="14"/>
       <w:bookmarkEnd w:id="15"/>
+      <w:bookmarkEnd w:id="16"/>
       <w:r>
         <w:rPr>
           <w:rFonts w:ascii="Times New Roman" w:hAnsi="Times New Roman"/>
@@ -7672,7 +8017,7 @@
       </w:tblGrid>
       <w:tr>
         <w:trPr>
-          <w:divId w:val="2132547901"/>
+          <w:divId w:val="519198320"/>
           <w:tblCellSpacing w:w="15" w:type="dxa"/>
         </w:trPr>
         <w:tc>
@@ -7733,7 +8078,7 @@
       </w:tr>
       <w:tr>
         <w:trPr>
-          <w:divId w:val="2132547901"/>
+          <w:divId w:val="519198320"/>
           <w:tblCellSpacing w:w="15" w:type="dxa"/>
         </w:trPr>
         <w:tc>
@@ -7793,7 +8138,7 @@
       </w:tr>
       <w:tr>
         <w:trPr>
-          <w:divId w:val="2132547901"/>
+          <w:divId w:val="519198320"/>
           <w:tblCellSpacing w:w="15" w:type="dxa"/>
         </w:trPr>
         <w:tc>
@@ -7853,7 +8198,7 @@
       </w:tr>
       <w:tr>
         <w:trPr>
-          <w:divId w:val="2132547901"/>
+          <w:divId w:val="519198320"/>
           <w:tblCellSpacing w:w="15" w:type="dxa"/>
         </w:trPr>
         <w:tc>
@@ -7913,7 +8258,7 @@
       </w:tr>
       <w:tr>
         <w:trPr>
-          <w:divId w:val="2132547901"/>
+          <w:divId w:val="519198320"/>
           <w:tblCellSpacing w:w="15" w:type="dxa"/>
         </w:trPr>
         <w:tc>
@@ -7974,7 +8319,7 @@
       </w:tr>
       <w:tr>
         <w:trPr>
-          <w:divId w:val="2132547901"/>
+          <w:divId w:val="519198320"/>
           <w:tblCellSpacing w:w="15" w:type="dxa"/>
         </w:trPr>
         <w:tc>
@@ -8020,7 +8365,7 @@
       </w:tr>
       <w:tr>
         <w:trPr>
-          <w:divId w:val="2132547901"/>
+          <w:divId w:val="519198320"/>
           <w:tblCellSpacing w:w="15" w:type="dxa"/>
         </w:trPr>
         <w:tc>
@@ -8080,7 +8425,7 @@
       </w:tr>
       <w:tr>
         <w:trPr>
-          <w:divId w:val="2132547901"/>
+          <w:divId w:val="519198320"/>
           <w:tblCellSpacing w:w="15" w:type="dxa"/>
         </w:trPr>
         <w:tc>
@@ -8140,7 +8485,7 @@
       </w:tr>
       <w:tr>
         <w:trPr>
-          <w:divId w:val="2132547901"/>
+          <w:divId w:val="519198320"/>
           <w:tblCellSpacing w:w="15" w:type="dxa"/>
         </w:trPr>
         <w:tc>
@@ -8200,7 +8545,7 @@
       </w:tr>
       <w:tr>
         <w:trPr>
-          <w:divId w:val="2132547901"/>
+          <w:divId w:val="519198320"/>
           <w:tblCellSpacing w:w="15" w:type="dxa"/>
         </w:trPr>
         <w:tc>
@@ -8261,7 +8606,7 @@
     </w:tbl>
     <w:p>
       <w:pPr>
-        <w:divId w:val="2132547901"/>
+        <w:divId w:val="519198320"/>
         <w:rPr>
           <w:noProof/>
         </w:rPr>
@@ -8283,11 +8628,11 @@
         </w:rPr>
         <w:fldChar w:fldCharType="end"/>
       </w:r>
-      <w:bookmarkStart w:id="16" w:name="_Toc3159043"/>
+      <w:bookmarkStart w:id="17" w:name="_Toc3159043"/>
       <w:r>
         <w:t>Appendix</w:t>
       </w:r>
-      <w:bookmarkEnd w:id="16"/>
+      <w:bookmarkEnd w:id="17"/>
     </w:p>
     <w:p>
       <w:pPr>
@@ -8333,7 +8678,7 @@
 </file>
 
 <file path=word/endnotes.xml><?xml version="1.0" encoding="utf-8"?>
-<w:endnotes xmlns:wpc="http://schemas.microsoft.com/office/word/2010/wordprocessingCanvas" xmlns:cx="http://schemas.microsoft.com/office/drawing/2014/chartex" xmlns:cx1="http://schemas.microsoft.com/office/drawing/2015/9/8/chartex" xmlns:mc="http://schemas.openxmlformats.org/markup-compatibility/2006" xmlns:o="urn:schemas-microsoft-com:office:office" xmlns:r="http://schemas.openxmlformats.org/officeDocument/2006/relationships" xmlns:m="http://schemas.openxmlformats.org/officeDocument/2006/math" xmlns:v="urn:schemas-microsoft-com:vml" xmlns:wp14="http://schemas.microsoft.com/office/word/2010/wordprocessingDrawing" xmlns:wp="http://schemas.openxmlformats.org/drawingml/2006/wordprocessingDrawing" xmlns:w10="urn:schemas-microsoft-com:office:word" xmlns:w="http://schemas.openxmlformats.org/wordprocessingml/2006/main" xmlns:w14="http://schemas.microsoft.com/office/word/2010/wordml" xmlns:w15="http://schemas.microsoft.com/office/word/2012/wordml" xmlns:w16se="http://schemas.microsoft.com/office/word/2015/wordml/symex" xmlns:wpg="http://schemas.microsoft.com/office/word/2010/wordprocessingGroup" xmlns:wpi="http://schemas.microsoft.com/office/word/2010/wordprocessingInk" xmlns:wne="http://schemas.microsoft.com/office/word/2006/wordml" xmlns:wps="http://schemas.microsoft.com/office/word/2010/wordprocessingShape" mc:Ignorable="w14 w15 w16se wp14">
+<w:endnotes xmlns:wpc="http://schemas.microsoft.com/office/word/2010/wordprocessingCanvas" xmlns:cx="http://schemas.microsoft.com/office/drawing/2014/chartex" xmlns:cx1="http://schemas.microsoft.com/office/drawing/2015/9/8/chartex" xmlns:cx2="http://schemas.microsoft.com/office/drawing/2015/10/21/chartex" xmlns:cx3="http://schemas.microsoft.com/office/drawing/2016/5/9/chartex" xmlns:cx4="http://schemas.microsoft.com/office/drawing/2016/5/10/chartex" xmlns:cx5="http://schemas.microsoft.com/office/drawing/2016/5/11/chartex" xmlns:cx6="http://schemas.microsoft.com/office/drawing/2016/5/12/chartex" xmlns:cx7="http://schemas.microsoft.com/office/drawing/2016/5/13/chartex" xmlns:cx8="http://schemas.microsoft.com/office/drawing/2016/5/14/chartex" xmlns:mc="http://schemas.openxmlformats.org/markup-compatibility/2006" xmlns:aink="http://schemas.microsoft.com/office/drawing/2016/ink" xmlns:am3d="http://schemas.microsoft.com/office/drawing/2017/model3d" xmlns:o="urn:schemas-microsoft-com:office:office" xmlns:r="http://schemas.openxmlformats.org/officeDocument/2006/relationships" xmlns:m="http://schemas.openxmlformats.org/officeDocument/2006/math" xmlns:v="urn:schemas-microsoft-com:vml" xmlns:wp14="http://schemas.microsoft.com/office/word/2010/wordprocessingDrawing" xmlns:wp="http://schemas.openxmlformats.org/drawingml/2006/wordprocessingDrawing" xmlns:w10="urn:schemas-microsoft-com:office:word" xmlns:w="http://schemas.openxmlformats.org/wordprocessingml/2006/main" xmlns:w14="http://schemas.microsoft.com/office/word/2010/wordml" xmlns:w15="http://schemas.microsoft.com/office/word/2012/wordml" xmlns:w16cid="http://schemas.microsoft.com/office/word/2016/wordml/cid" xmlns:w16se="http://schemas.microsoft.com/office/word/2015/wordml/symex" xmlns:wpg="http://schemas.microsoft.com/office/word/2010/wordprocessingGroup" xmlns:wpi="http://schemas.microsoft.com/office/word/2010/wordprocessingInk" xmlns:wne="http://schemas.microsoft.com/office/word/2006/wordml" xmlns:wps="http://schemas.microsoft.com/office/word/2010/wordprocessingShape" mc:Ignorable="w14 w15 w16se w16cid wp14">
   <w:endnote w:type="separator" w:id="-1">
     <w:p>
       <w:r>
@@ -8354,7 +8699,7 @@
 </file>
 
 <file path=word/footer1.xml><?xml version="1.0" encoding="utf-8"?>
-<w:ftr xmlns:wpc="http://schemas.microsoft.com/office/word/2010/wordprocessingCanvas" xmlns:cx="http://schemas.microsoft.com/office/drawing/2014/chartex" xmlns:cx1="http://schemas.microsoft.com/office/drawing/2015/9/8/chartex" xmlns:mc="http://schemas.openxmlformats.org/markup-compatibility/2006" xmlns:o="urn:schemas-microsoft-com:office:office" xmlns:r="http://schemas.openxmlformats.org/officeDocument/2006/relationships" xmlns:m="http://schemas.openxmlformats.org/officeDocument/2006/math" xmlns:v="urn:schemas-microsoft-com:vml" xmlns:wp14="http://schemas.microsoft.com/office/word/2010/wordprocessingDrawing" xmlns:wp="http://schemas.openxmlformats.org/drawingml/2006/wordprocessingDrawing" xmlns:w10="urn:schemas-microsoft-com:office:word" xmlns:w="http://schemas.openxmlformats.org/wordprocessingml/2006/main" xmlns:w14="http://schemas.microsoft.com/office/word/2010/wordml" xmlns:w15="http://schemas.microsoft.com/office/word/2012/wordml" xmlns:w16se="http://schemas.microsoft.com/office/word/2015/wordml/symex" xmlns:wpg="http://schemas.microsoft.com/office/word/2010/wordprocessingGroup" xmlns:wpi="http://schemas.microsoft.com/office/word/2010/wordprocessingInk" xmlns:wne="http://schemas.microsoft.com/office/word/2006/wordml" xmlns:wps="http://schemas.microsoft.com/office/word/2010/wordprocessingShape" mc:Ignorable="w14 w15 w16se wp14">
+<w:ftr xmlns:wpc="http://schemas.microsoft.com/office/word/2010/wordprocessingCanvas" xmlns:cx="http://schemas.microsoft.com/office/drawing/2014/chartex" xmlns:cx1="http://schemas.microsoft.com/office/drawing/2015/9/8/chartex" xmlns:cx2="http://schemas.microsoft.com/office/drawing/2015/10/21/chartex" xmlns:cx3="http://schemas.microsoft.com/office/drawing/2016/5/9/chartex" xmlns:cx4="http://schemas.microsoft.com/office/drawing/2016/5/10/chartex" xmlns:cx5="http://schemas.microsoft.com/office/drawing/2016/5/11/chartex" xmlns:cx6="http://schemas.microsoft.com/office/drawing/2016/5/12/chartex" xmlns:cx7="http://schemas.microsoft.com/office/drawing/2016/5/13/chartex" xmlns:cx8="http://schemas.microsoft.com/office/drawing/2016/5/14/chartex" xmlns:mc="http://schemas.openxmlformats.org/markup-compatibility/2006" xmlns:aink="http://schemas.microsoft.com/office/drawing/2016/ink" xmlns:am3d="http://schemas.microsoft.com/office/drawing/2017/model3d" xmlns:o="urn:schemas-microsoft-com:office:office" xmlns:r="http://schemas.openxmlformats.org/officeDocument/2006/relationships" xmlns:m="http://schemas.openxmlformats.org/officeDocument/2006/math" xmlns:v="urn:schemas-microsoft-com:vml" xmlns:wp14="http://schemas.microsoft.com/office/word/2010/wordprocessingDrawing" xmlns:wp="http://schemas.openxmlformats.org/drawingml/2006/wordprocessingDrawing" xmlns:w10="urn:schemas-microsoft-com:office:word" xmlns:w="http://schemas.openxmlformats.org/wordprocessingml/2006/main" xmlns:w14="http://schemas.microsoft.com/office/word/2010/wordml" xmlns:w15="http://schemas.microsoft.com/office/word/2012/wordml" xmlns:w16cid="http://schemas.microsoft.com/office/word/2016/wordml/cid" xmlns:w16se="http://schemas.microsoft.com/office/word/2015/wordml/symex" xmlns:wpg="http://schemas.microsoft.com/office/word/2010/wordprocessingGroup" xmlns:wpi="http://schemas.microsoft.com/office/word/2010/wordprocessingInk" xmlns:wne="http://schemas.microsoft.com/office/word/2006/wordml" xmlns:wps="http://schemas.microsoft.com/office/word/2010/wordprocessingShape" mc:Ignorable="w14 w15 w16se w16cid wp14">
   <w:p>
     <w:pPr>
       <w:pStyle w:val="Footer"/>
@@ -8392,7 +8737,7 @@
 </file>
 
 <file path=word/footer2.xml><?xml version="1.0" encoding="utf-8"?>
-<w:ftr xmlns:wpc="http://schemas.microsoft.com/office/word/2010/wordprocessingCanvas" xmlns:cx="http://schemas.microsoft.com/office/drawing/2014/chartex" xmlns:cx1="http://schemas.microsoft.com/office/drawing/2015/9/8/chartex" xmlns:mc="http://schemas.openxmlformats.org/markup-compatibility/2006" xmlns:o="urn:schemas-microsoft-com:office:office" xmlns:r="http://schemas.openxmlformats.org/officeDocument/2006/relationships" xmlns:m="http://schemas.openxmlformats.org/officeDocument/2006/math" xmlns:v="urn:schemas-microsoft-com:vml" xmlns:wp14="http://schemas.microsoft.com/office/word/2010/wordprocessingDrawing" xmlns:wp="http://schemas.openxmlformats.org/drawingml/2006/wordprocessingDrawing" xmlns:w10="urn:schemas-microsoft-com:office:word" xmlns:w="http://schemas.openxmlformats.org/wordprocessingml/2006/main" xmlns:w14="http://schemas.microsoft.com/office/word/2010/wordml" xmlns:w15="http://schemas.microsoft.com/office/word/2012/wordml" xmlns:w16se="http://schemas.microsoft.com/office/word/2015/wordml/symex" xmlns:wpg="http://schemas.microsoft.com/office/word/2010/wordprocessingGroup" xmlns:wpi="http://schemas.microsoft.com/office/word/2010/wordprocessingInk" xmlns:wne="http://schemas.microsoft.com/office/word/2006/wordml" xmlns:wps="http://schemas.microsoft.com/office/word/2010/wordprocessingShape" mc:Ignorable="w14 w15 w16se wp14">
+<w:ftr xmlns:wpc="http://schemas.microsoft.com/office/word/2010/wordprocessingCanvas" xmlns:cx="http://schemas.microsoft.com/office/drawing/2014/chartex" xmlns:cx1="http://schemas.microsoft.com/office/drawing/2015/9/8/chartex" xmlns:cx2="http://schemas.microsoft.com/office/drawing/2015/10/21/chartex" xmlns:cx3="http://schemas.microsoft.com/office/drawing/2016/5/9/chartex" xmlns:cx4="http://schemas.microsoft.com/office/drawing/2016/5/10/chartex" xmlns:cx5="http://schemas.microsoft.com/office/drawing/2016/5/11/chartex" xmlns:cx6="http://schemas.microsoft.com/office/drawing/2016/5/12/chartex" xmlns:cx7="http://schemas.microsoft.com/office/drawing/2016/5/13/chartex" xmlns:cx8="http://schemas.microsoft.com/office/drawing/2016/5/14/chartex" xmlns:mc="http://schemas.openxmlformats.org/markup-compatibility/2006" xmlns:aink="http://schemas.microsoft.com/office/drawing/2016/ink" xmlns:am3d="http://schemas.microsoft.com/office/drawing/2017/model3d" xmlns:o="urn:schemas-microsoft-com:office:office" xmlns:r="http://schemas.openxmlformats.org/officeDocument/2006/relationships" xmlns:m="http://schemas.openxmlformats.org/officeDocument/2006/math" xmlns:v="urn:schemas-microsoft-com:vml" xmlns:wp14="http://schemas.microsoft.com/office/word/2010/wordprocessingDrawing" xmlns:wp="http://schemas.openxmlformats.org/drawingml/2006/wordprocessingDrawing" xmlns:w10="urn:schemas-microsoft-com:office:word" xmlns:w="http://schemas.openxmlformats.org/wordprocessingml/2006/main" xmlns:w14="http://schemas.microsoft.com/office/word/2010/wordml" xmlns:w15="http://schemas.microsoft.com/office/word/2012/wordml" xmlns:w16cid="http://schemas.microsoft.com/office/word/2016/wordml/cid" xmlns:w16se="http://schemas.microsoft.com/office/word/2015/wordml/symex" xmlns:wpg="http://schemas.microsoft.com/office/word/2010/wordprocessingGroup" xmlns:wpi="http://schemas.microsoft.com/office/word/2010/wordprocessingInk" xmlns:wne="http://schemas.microsoft.com/office/word/2006/wordml" xmlns:wps="http://schemas.microsoft.com/office/word/2010/wordprocessingShape" mc:Ignorable="w14 w15 w16se w16cid wp14">
   <w:p>
     <w:pPr>
       <w:pStyle w:val="Footer"/>
@@ -8456,7 +8801,7 @@
 </file>
 
 <file path=word/footnotes.xml><?xml version="1.0" encoding="utf-8"?>
-<w:footnotes xmlns:wpc="http://schemas.microsoft.com/office/word/2010/wordprocessingCanvas" xmlns:cx="http://schemas.microsoft.com/office/drawing/2014/chartex" xmlns:cx1="http://schemas.microsoft.com/office/drawing/2015/9/8/chartex" xmlns:mc="http://schemas.openxmlformats.org/markup-compatibility/2006" xmlns:o="urn:schemas-microsoft-com:office:office" xmlns:r="http://schemas.openxmlformats.org/officeDocument/2006/relationships" xmlns:m="http://schemas.openxmlformats.org/officeDocument/2006/math" xmlns:v="urn:schemas-microsoft-com:vml" xmlns:wp14="http://schemas.microsoft.com/office/word/2010/wordprocessingDrawing" xmlns:wp="http://schemas.openxmlformats.org/drawingml/2006/wordprocessingDrawing" xmlns:w10="urn:schemas-microsoft-com:office:word" xmlns:w="http://schemas.openxmlformats.org/wordprocessingml/2006/main" xmlns:w14="http://schemas.microsoft.com/office/word/2010/wordml" xmlns:w15="http://schemas.microsoft.com/office/word/2012/wordml" xmlns:w16se="http://schemas.microsoft.com/office/word/2015/wordml/symex" xmlns:wpg="http://schemas.microsoft.com/office/word/2010/wordprocessingGroup" xmlns:wpi="http://schemas.microsoft.com/office/word/2010/wordprocessingInk" xmlns:wne="http://schemas.microsoft.com/office/word/2006/wordml" xmlns:wps="http://schemas.microsoft.com/office/word/2010/wordprocessingShape" mc:Ignorable="w14 w15 w16se wp14">
+<w:footnotes xmlns:wpc="http://schemas.microsoft.com/office/word/2010/wordprocessingCanvas" xmlns:cx="http://schemas.microsoft.com/office/drawing/2014/chartex" xmlns:cx1="http://schemas.microsoft.com/office/drawing/2015/9/8/chartex" xmlns:cx2="http://schemas.microsoft.com/office/drawing/2015/10/21/chartex" xmlns:cx3="http://schemas.microsoft.com/office/drawing/2016/5/9/chartex" xmlns:cx4="http://schemas.microsoft.com/office/drawing/2016/5/10/chartex" xmlns:cx5="http://schemas.microsoft.com/office/drawing/2016/5/11/chartex" xmlns:cx6="http://schemas.microsoft.com/office/drawing/2016/5/12/chartex" xmlns:cx7="http://schemas.microsoft.com/office/drawing/2016/5/13/chartex" xmlns:cx8="http://schemas.microsoft.com/office/drawing/2016/5/14/chartex" xmlns:mc="http://schemas.openxmlformats.org/markup-compatibility/2006" xmlns:aink="http://schemas.microsoft.com/office/drawing/2016/ink" xmlns:am3d="http://schemas.microsoft.com/office/drawing/2017/model3d" xmlns:o="urn:schemas-microsoft-com:office:office" xmlns:r="http://schemas.openxmlformats.org/officeDocument/2006/relationships" xmlns:m="http://schemas.openxmlformats.org/officeDocument/2006/math" xmlns:v="urn:schemas-microsoft-com:vml" xmlns:wp14="http://schemas.microsoft.com/office/word/2010/wordprocessingDrawing" xmlns:wp="http://schemas.openxmlformats.org/drawingml/2006/wordprocessingDrawing" xmlns:w10="urn:schemas-microsoft-com:office:word" xmlns:w="http://schemas.openxmlformats.org/wordprocessingml/2006/main" xmlns:w14="http://schemas.microsoft.com/office/word/2010/wordml" xmlns:w15="http://schemas.microsoft.com/office/word/2012/wordml" xmlns:w16cid="http://schemas.microsoft.com/office/word/2016/wordml/cid" xmlns:w16se="http://schemas.microsoft.com/office/word/2015/wordml/symex" xmlns:wpg="http://schemas.microsoft.com/office/word/2010/wordprocessingGroup" xmlns:wpi="http://schemas.microsoft.com/office/word/2010/wordprocessingInk" xmlns:wne="http://schemas.microsoft.com/office/word/2006/wordml" xmlns:wps="http://schemas.microsoft.com/office/word/2010/wordprocessingShape" mc:Ignorable="w14 w15 w16se w16cid wp14">
   <w:footnote w:type="separator" w:id="-1">
     <w:p>
       <w:r>
@@ -8477,7 +8822,7 @@
 </file>
 
 <file path=word/header1.xml><?xml version="1.0" encoding="utf-8"?>
-<w:hdr xmlns:wpc="http://schemas.microsoft.com/office/word/2010/wordprocessingCanvas" xmlns:cx="http://schemas.microsoft.com/office/drawing/2014/chartex" xmlns:cx1="http://schemas.microsoft.com/office/drawing/2015/9/8/chartex" xmlns:mc="http://schemas.openxmlformats.org/markup-compatibility/2006" xmlns:o="urn:schemas-microsoft-com:office:office" xmlns:r="http://schemas.openxmlformats.org/officeDocument/2006/relationships" xmlns:m="http://schemas.openxmlformats.org/officeDocument/2006/math" xmlns:v="urn:schemas-microsoft-com:vml" xmlns:wp14="http://schemas.microsoft.com/office/word/2010/wordprocessingDrawing" xmlns:wp="http://schemas.openxmlformats.org/drawingml/2006/wordprocessingDrawing" xmlns:w10="urn:schemas-microsoft-com:office:word" xmlns:w="http://schemas.openxmlformats.org/wordprocessingml/2006/main" xmlns:w14="http://schemas.microsoft.com/office/word/2010/wordml" xmlns:w15="http://schemas.microsoft.com/office/word/2012/wordml" xmlns:w16se="http://schemas.microsoft.com/office/word/2015/wordml/symex" xmlns:wpg="http://schemas.microsoft.com/office/word/2010/wordprocessingGroup" xmlns:wpi="http://schemas.microsoft.com/office/word/2010/wordprocessingInk" xmlns:wne="http://schemas.microsoft.com/office/word/2006/wordml" xmlns:wps="http://schemas.microsoft.com/office/word/2010/wordprocessingShape" mc:Ignorable="w14 w15 w16se wp14">
+<w:hdr xmlns:wpc="http://schemas.microsoft.com/office/word/2010/wordprocessingCanvas" xmlns:cx="http://schemas.microsoft.com/office/drawing/2014/chartex" xmlns:cx1="http://schemas.microsoft.com/office/drawing/2015/9/8/chartex" xmlns:cx2="http://schemas.microsoft.com/office/drawing/2015/10/21/chartex" xmlns:cx3="http://schemas.microsoft.com/office/drawing/2016/5/9/chartex" xmlns:cx4="http://schemas.microsoft.com/office/drawing/2016/5/10/chartex" xmlns:cx5="http://schemas.microsoft.com/office/drawing/2016/5/11/chartex" xmlns:cx6="http://schemas.microsoft.com/office/drawing/2016/5/12/chartex" xmlns:cx7="http://schemas.microsoft.com/office/drawing/2016/5/13/chartex" xmlns:cx8="http://schemas.microsoft.com/office/drawing/2016/5/14/chartex" xmlns:mc="http://schemas.openxmlformats.org/markup-compatibility/2006" xmlns:aink="http://schemas.microsoft.com/office/drawing/2016/ink" xmlns:am3d="http://schemas.microsoft.com/office/drawing/2017/model3d" xmlns:o="urn:schemas-microsoft-com:office:office" xmlns:r="http://schemas.openxmlformats.org/officeDocument/2006/relationships" xmlns:m="http://schemas.openxmlformats.org/officeDocument/2006/math" xmlns:v="urn:schemas-microsoft-com:vml" xmlns:wp14="http://schemas.microsoft.com/office/word/2010/wordprocessingDrawing" xmlns:wp="http://schemas.openxmlformats.org/drawingml/2006/wordprocessingDrawing" xmlns:w10="urn:schemas-microsoft-com:office:word" xmlns:w="http://schemas.openxmlformats.org/wordprocessingml/2006/main" xmlns:w14="http://schemas.microsoft.com/office/word/2010/wordml" xmlns:w15="http://schemas.microsoft.com/office/word/2012/wordml" xmlns:w16cid="http://schemas.microsoft.com/office/word/2016/wordml/cid" xmlns:w16se="http://schemas.microsoft.com/office/word/2015/wordml/symex" xmlns:wpg="http://schemas.microsoft.com/office/word/2010/wordprocessingGroup" xmlns:wpi="http://schemas.microsoft.com/office/word/2010/wordprocessingInk" xmlns:wne="http://schemas.microsoft.com/office/word/2006/wordml" xmlns:wps="http://schemas.microsoft.com/office/word/2010/wordprocessingShape" mc:Ignorable="w14 w15 w16se w16cid wp14">
   <w:p>
     <w:pPr>
       <w:pStyle w:val="Header"/>
@@ -8490,7 +8835,7 @@
 </file>
 
 <file path=word/numbering.xml><?xml version="1.0" encoding="utf-8"?>
-<w:numbering xmlns:wpc="http://schemas.microsoft.com/office/word/2010/wordprocessingCanvas" xmlns:cx="http://schemas.microsoft.com/office/drawing/2014/chartex" xmlns:cx1="http://schemas.microsoft.com/office/drawing/2015/9/8/chartex" xmlns:mc="http://schemas.openxmlformats.org/markup-compatibility/2006" xmlns:o="urn:schemas-microsoft-com:office:office" xmlns:r="http://schemas.openxmlformats.org/officeDocument/2006/relationships" xmlns:m="http://schemas.openxmlformats.org/officeDocument/2006/math" xmlns:v="urn:schemas-microsoft-com:vml" xmlns:wp14="http://schemas.microsoft.com/office/word/2010/wordprocessingDrawing" xmlns:wp="http://schemas.openxmlformats.org/drawingml/2006/wordprocessingDrawing" xmlns:w10="urn:schemas-microsoft-com:office:word" xmlns:w="http://schemas.openxmlformats.org/wordprocessingml/2006/main" xmlns:w14="http://schemas.microsoft.com/office/word/2010/wordml" xmlns:w15="http://schemas.microsoft.com/office/word/2012/wordml" xmlns:w16se="http://schemas.microsoft.com/office/word/2015/wordml/symex" xmlns:wpg="http://schemas.microsoft.com/office/word/2010/wordprocessingGroup" xmlns:wpi="http://schemas.microsoft.com/office/word/2010/wordprocessingInk" xmlns:wne="http://schemas.microsoft.com/office/word/2006/wordml" xmlns:wps="http://schemas.microsoft.com/office/word/2010/wordprocessingShape" mc:Ignorable="w14 w15 w16se wp14">
+<w:numbering xmlns:wpc="http://schemas.microsoft.com/office/word/2010/wordprocessingCanvas" xmlns:cx="http://schemas.microsoft.com/office/drawing/2014/chartex" xmlns:cx1="http://schemas.microsoft.com/office/drawing/2015/9/8/chartex" xmlns:cx2="http://schemas.microsoft.com/office/drawing/2015/10/21/chartex" xmlns:cx3="http://schemas.microsoft.com/office/drawing/2016/5/9/chartex" xmlns:cx4="http://schemas.microsoft.com/office/drawing/2016/5/10/chartex" xmlns:cx5="http://schemas.microsoft.com/office/drawing/2016/5/11/chartex" xmlns:cx6="http://schemas.microsoft.com/office/drawing/2016/5/12/chartex" xmlns:cx7="http://schemas.microsoft.com/office/drawing/2016/5/13/chartex" xmlns:cx8="http://schemas.microsoft.com/office/drawing/2016/5/14/chartex" xmlns:mc="http://schemas.openxmlformats.org/markup-compatibility/2006" xmlns:aink="http://schemas.microsoft.com/office/drawing/2016/ink" xmlns:am3d="http://schemas.microsoft.com/office/drawing/2017/model3d" xmlns:o="urn:schemas-microsoft-com:office:office" xmlns:r="http://schemas.openxmlformats.org/officeDocument/2006/relationships" xmlns:m="http://schemas.openxmlformats.org/officeDocument/2006/math" xmlns:v="urn:schemas-microsoft-com:vml" xmlns:wp14="http://schemas.microsoft.com/office/word/2010/wordprocessingDrawing" xmlns:wp="http://schemas.openxmlformats.org/drawingml/2006/wordprocessingDrawing" xmlns:w10="urn:schemas-microsoft-com:office:word" xmlns:w="http://schemas.openxmlformats.org/wordprocessingml/2006/main" xmlns:w14="http://schemas.microsoft.com/office/word/2010/wordml" xmlns:w15="http://schemas.microsoft.com/office/word/2012/wordml" xmlns:w16cid="http://schemas.microsoft.com/office/word/2016/wordml/cid" xmlns:w16se="http://schemas.microsoft.com/office/word/2015/wordml/symex" xmlns:wpg="http://schemas.microsoft.com/office/word/2010/wordprocessingGroup" xmlns:wpi="http://schemas.microsoft.com/office/word/2010/wordprocessingInk" xmlns:wne="http://schemas.microsoft.com/office/word/2006/wordml" xmlns:wps="http://schemas.microsoft.com/office/word/2010/wordprocessingShape" mc:Ignorable="w14 w15 w16se w16cid wp14">
   <w:abstractNum w:abstractNumId="0" w15:restartNumberingAfterBreak="0">
     <w:nsid w:val="FFFFFF7C"/>
     <w:multiLevelType w:val="singleLevel"/>
@@ -13359,7 +13704,7 @@
 </file>
 
 <file path=word/styles.xml><?xml version="1.0" encoding="utf-8"?>
-<w:styles xmlns:mc="http://schemas.openxmlformats.org/markup-compatibility/2006" xmlns:r="http://schemas.openxmlformats.org/officeDocument/2006/relationships" xmlns:w="http://schemas.openxmlformats.org/wordprocessingml/2006/main" xmlns:w14="http://schemas.microsoft.com/office/word/2010/wordml" xmlns:w15="http://schemas.microsoft.com/office/word/2012/wordml" xmlns:w16se="http://schemas.microsoft.com/office/word/2015/wordml/symex" mc:Ignorable="w14 w15 w16se">
+<w:styles xmlns:mc="http://schemas.openxmlformats.org/markup-compatibility/2006" xmlns:r="http://schemas.openxmlformats.org/officeDocument/2006/relationships" xmlns:w="http://schemas.openxmlformats.org/wordprocessingml/2006/main" xmlns:w14="http://schemas.microsoft.com/office/word/2010/wordml" xmlns:w15="http://schemas.microsoft.com/office/word/2012/wordml" xmlns:w16cid="http://schemas.microsoft.com/office/word/2016/wordml/cid" xmlns:w16se="http://schemas.microsoft.com/office/word/2015/wordml/symex" mc:Ignorable="w14 w15 w16se w16cid">
   <w:docDefaults>
     <w:rPrDefault>
       <w:rPr>
@@ -13369,7 +13714,7 @@
     </w:rPrDefault>
     <w:pPrDefault/>
   </w:docDefaults>
-  <w:latentStyles w:defLockedState="0" w:defUIPriority="0" w:defSemiHidden="0" w:defUnhideWhenUsed="0" w:defQFormat="0" w:count="371">
+  <w:latentStyles w:defLockedState="0" w:defUIPriority="0" w:defSemiHidden="0" w:defUnhideWhenUsed="0" w:defQFormat="0" w:count="375">
     <w:lsdException w:name="Normal" w:qFormat="1"/>
     <w:lsdException w:name="heading 1" w:qFormat="1"/>
     <w:lsdException w:name="heading 2" w:qFormat="1"/>
@@ -13732,6 +14077,10 @@
     <w:lsdException w:name="List Table 5 Dark Accent 6" w:uiPriority="50"/>
     <w:lsdException w:name="List Table 6 Colorful Accent 6" w:uiPriority="51"/>
     <w:lsdException w:name="List Table 7 Colorful Accent 6" w:uiPriority="52"/>
+    <w:lsdException w:name="Mention" w:semiHidden="1" w:uiPriority="99" w:unhideWhenUsed="1"/>
+    <w:lsdException w:name="Smart Hyperlink" w:semiHidden="1" w:uiPriority="99" w:unhideWhenUsed="1"/>
+    <w:lsdException w:name="Hashtag" w:semiHidden="1" w:uiPriority="99" w:unhideWhenUsed="1"/>
+    <w:lsdException w:name="Unresolved Mention" w:semiHidden="1" w:uiPriority="99" w:unhideWhenUsed="1"/>
   </w:latentStyles>
   <w:style w:type="paragraph" w:default="1" w:styleId="Normal">
     <w:name w:val="Normal"/>
@@ -15164,613 +15513,6 @@
 </w:styles>
 </file>
 
-<file path=word/glossary/document.xml><?xml version="1.0" encoding="utf-8"?>
-<w:glossaryDocument xmlns:wpc="http://schemas.microsoft.com/office/word/2010/wordprocessingCanvas" xmlns:cx="http://schemas.microsoft.com/office/drawing/2014/chartex" xmlns:cx1="http://schemas.microsoft.com/office/drawing/2015/9/8/chartex" xmlns:mc="http://schemas.openxmlformats.org/markup-compatibility/2006" xmlns:o="urn:schemas-microsoft-com:office:office" xmlns:r="http://schemas.openxmlformats.org/officeDocument/2006/relationships" xmlns:m="http://schemas.openxmlformats.org/officeDocument/2006/math" xmlns:v="urn:schemas-microsoft-com:vml" xmlns:wp14="http://schemas.microsoft.com/office/word/2010/wordprocessingDrawing" xmlns:wp="http://schemas.openxmlformats.org/drawingml/2006/wordprocessingDrawing" xmlns:w10="urn:schemas-microsoft-com:office:word" xmlns:w="http://schemas.openxmlformats.org/wordprocessingml/2006/main" xmlns:w14="http://schemas.microsoft.com/office/word/2010/wordml" xmlns:w15="http://schemas.microsoft.com/office/word/2012/wordml" xmlns:w16se="http://schemas.microsoft.com/office/word/2015/wordml/symex" xmlns:wpg="http://schemas.microsoft.com/office/word/2010/wordprocessingGroup" xmlns:wpi="http://schemas.microsoft.com/office/word/2010/wordprocessingInk" xmlns:wne="http://schemas.microsoft.com/office/word/2006/wordml" xmlns:wps="http://schemas.microsoft.com/office/word/2010/wordprocessingShape" mc:Ignorable="w14 w15 w16se wp14"/>
-</file>
-
-<file path=word/glossary/fontTable.xml><?xml version="1.0" encoding="utf-8"?>
-<w:fonts xmlns:mc="http://schemas.openxmlformats.org/markup-compatibility/2006" xmlns:r="http://schemas.openxmlformats.org/officeDocument/2006/relationships" xmlns:w="http://schemas.openxmlformats.org/wordprocessingml/2006/main" xmlns:w14="http://schemas.microsoft.com/office/word/2010/wordml" xmlns:w15="http://schemas.microsoft.com/office/word/2012/wordml" xmlns:w16se="http://schemas.microsoft.com/office/word/2015/wordml/symex" mc:Ignorable="w14 w15 w16se">
-  <w:font w:name="Times New Roman">
-    <w:panose1 w:val="02020603050405020304"/>
-    <w:charset w:val="00"/>
-    <w:family w:val="roman"/>
-    <w:pitch w:val="variable"/>
-    <w:sig w:usb0="E0002AFF" w:usb1="C0007843" w:usb2="00000009" w:usb3="00000000" w:csb0="000001FF" w:csb1="00000000"/>
-  </w:font>
-  <w:font w:name="Symbol">
-    <w:panose1 w:val="05050102010706020507"/>
-    <w:charset w:val="02"/>
-    <w:family w:val="roman"/>
-    <w:pitch w:val="variable"/>
-    <w:sig w:usb0="00000000" w:usb1="10000000" w:usb2="00000000" w:usb3="00000000" w:csb0="80000000" w:csb1="00000000"/>
-  </w:font>
-  <w:font w:name="Wingdings">
-    <w:panose1 w:val="05000000000000000000"/>
-    <w:charset w:val="02"/>
-    <w:family w:val="auto"/>
-    <w:pitch w:val="variable"/>
-    <w:sig w:usb0="00000000" w:usb1="10000000" w:usb2="00000000" w:usb3="00000000" w:csb0="80000000" w:csb1="00000000"/>
-  </w:font>
-  <w:font w:name="Courier New">
-    <w:panose1 w:val="02070309020205020404"/>
-    <w:charset w:val="00"/>
-    <w:family w:val="modern"/>
-    <w:pitch w:val="fixed"/>
-    <w:sig w:usb0="E0002EFF" w:usb1="C0007843" w:usb2="00000009" w:usb3="00000000" w:csb0="000001FF" w:csb1="00000000"/>
-  </w:font>
-  <w:font w:name="Arial">
-    <w:panose1 w:val="020B0604020202020204"/>
-    <w:charset w:val="00"/>
-    <w:family w:val="swiss"/>
-    <w:pitch w:val="variable"/>
-    <w:sig w:usb0="E0002AFF" w:usb1="C0007843" w:usb2="00000009" w:usb3="00000000" w:csb0="000001FF" w:csb1="00000000"/>
-  </w:font>
-  <w:font w:name="Euclid">
-    <w:altName w:val="Cambria"/>
-    <w:charset w:val="00"/>
-    <w:family w:val="roman"/>
-    <w:pitch w:val="variable"/>
-    <w:sig w:usb0="8000002F" w:usb1="0000000A" w:usb2="00000000" w:usb3="00000000" w:csb0="00000001" w:csb1="00000000"/>
-  </w:font>
-  <w:font w:name="Perpetua">
-    <w:panose1 w:val="02020502060401020303"/>
-    <w:charset w:val="00"/>
-    <w:family w:val="roman"/>
-    <w:pitch w:val="variable"/>
-    <w:sig w:usb0="00000003" w:usb1="00000000" w:usb2="00000000" w:usb3="00000000" w:csb0="00000001" w:csb1="00000000"/>
-  </w:font>
-  <w:font w:name="Tahoma">
-    <w:panose1 w:val="020B0604030504040204"/>
-    <w:charset w:val="00"/>
-    <w:family w:val="swiss"/>
-    <w:pitch w:val="variable"/>
-    <w:sig w:usb0="E1002EFF" w:usb1="C000605B" w:usb2="00000029" w:usb3="00000000" w:csb0="000101FF" w:csb1="00000000"/>
-  </w:font>
-  <w:font w:name="Euclid Math One">
-    <w:charset w:val="02"/>
-    <w:family w:val="roman"/>
-    <w:pitch w:val="variable"/>
-    <w:sig w:usb0="80000000" w:usb1="10000000" w:usb2="00000000" w:usb3="00000000" w:csb0="80000000" w:csb1="00000000"/>
-  </w:font>
-  <w:font w:name="Calibri">
-    <w:panose1 w:val="020F0502020204030204"/>
-    <w:charset w:val="00"/>
-    <w:family w:val="swiss"/>
-    <w:pitch w:val="variable"/>
-    <w:sig w:usb0="E00002FF" w:usb1="4000ACFF" w:usb2="00000001" w:usb3="00000000" w:csb0="0000019F" w:csb1="00000000"/>
-  </w:font>
-  <w:font w:name="Times">
-    <w:panose1 w:val="02020603050405020304"/>
-    <w:charset w:val="00"/>
-    <w:family w:val="roman"/>
-    <w:pitch w:val="variable"/>
-    <w:sig w:usb0="E0002EFF" w:usb1="C000785B" w:usb2="00000009" w:usb3="00000000" w:csb0="000001FF" w:csb1="00000000"/>
-  </w:font>
-  <w:font w:name="Euclid Math Two">
-    <w:charset w:val="02"/>
-    <w:family w:val="roman"/>
-    <w:pitch w:val="variable"/>
-    <w:sig w:usb0="80000000" w:usb1="10000000" w:usb2="00000000" w:usb3="00000000" w:csb0="80000000" w:csb1="00000000"/>
-  </w:font>
-  <w:font w:name="Cambria">
-    <w:panose1 w:val="02040503050406030204"/>
-    <w:charset w:val="00"/>
-    <w:family w:val="roman"/>
-    <w:pitch w:val="variable"/>
-    <w:sig w:usb0="A00002EF" w:usb1="4000004B" w:usb2="00000000" w:usb3="00000000" w:csb0="0000009F" w:csb1="00000000"/>
-  </w:font>
-  <w:font w:name="MS Mincho">
-    <w:altName w:val="Yu Gothic UI"/>
-    <w:panose1 w:val="02020609040205080304"/>
-    <w:charset w:val="80"/>
-    <w:family w:val="modern"/>
-    <w:pitch w:val="fixed"/>
-    <w:sig w:usb0="E00002FF" w:usb1="6AC7FDFB" w:usb2="08000012" w:usb3="00000000" w:csb0="0002009F" w:csb1="00000000"/>
-  </w:font>
-  <w:font w:name="Cambria Math">
-    <w:panose1 w:val="02040503050406030204"/>
-    <w:charset w:val="00"/>
-    <w:family w:val="roman"/>
-    <w:pitch w:val="variable"/>
-    <w:sig w:usb0="E00006FF" w:usb1="420024FF" w:usb2="02000000" w:usb3="00000000" w:csb0="0000019F" w:csb1="00000000"/>
-  </w:font>
-  <w:font w:name="MS Gothic">
-    <w:altName w:val="ＭＳ ゴシック"/>
-    <w:panose1 w:val="020B0609070205080204"/>
-    <w:charset w:val="80"/>
-    <w:family w:val="modern"/>
-    <w:pitch w:val="fixed"/>
-    <w:sig w:usb0="E00002FF" w:usb1="6AC7FDFB" w:usb2="08000012" w:usb3="00000000" w:csb0="0002009F" w:csb1="00000000"/>
-  </w:font>
-  <w:font w:name="Calibri Light">
-    <w:panose1 w:val="020F0302020204030204"/>
-    <w:charset w:val="00"/>
-    <w:family w:val="swiss"/>
-    <w:pitch w:val="variable"/>
-    <w:sig w:usb0="A00002EF" w:usb1="4000207B" w:usb2="00000000" w:usb3="00000000" w:csb0="0000009F" w:csb1="00000000"/>
-  </w:font>
-</w:fonts>
-</file>
-
-<file path=word/glossary/settings.xml><?xml version="1.0" encoding="utf-8"?>
-<w:settings xmlns:mc="http://schemas.openxmlformats.org/markup-compatibility/2006" xmlns:o="urn:schemas-microsoft-com:office:office" xmlns:r="http://schemas.openxmlformats.org/officeDocument/2006/relationships" xmlns:m="http://schemas.openxmlformats.org/officeDocument/2006/math" xmlns:v="urn:schemas-microsoft-com:vml" xmlns:w10="urn:schemas-microsoft-com:office:word" xmlns:w="http://schemas.openxmlformats.org/wordprocessingml/2006/main" xmlns:w14="http://schemas.microsoft.com/office/word/2010/wordml" xmlns:w15="http://schemas.microsoft.com/office/word/2012/wordml" xmlns:w16se="http://schemas.microsoft.com/office/word/2015/wordml/symex" xmlns:sl="http://schemas.openxmlformats.org/schemaLibrary/2006/main" mc:Ignorable="w14 w15 w16se">
-  <w:view w:val="normal"/>
-  <w:defaultTabStop w:val="720"/>
-  <w:characterSpacingControl w:val="doNotCompress"/>
-  <w:compat>
-    <w:useFELayout/>
-    <w:compatSetting w:name="compatibilityMode" w:uri="http://schemas.microsoft.com/office/word" w:val="15"/>
-    <w:compatSetting w:name="overrideTableStyleFontSizeAndJustification" w:uri="http://schemas.microsoft.com/office/word" w:val="1"/>
-    <w:compatSetting w:name="enableOpenTypeFeatures" w:uri="http://schemas.microsoft.com/office/word" w:val="1"/>
-    <w:compatSetting w:name="doNotFlipMirrorIndents" w:uri="http://schemas.microsoft.com/office/word" w:val="1"/>
-    <w:compatSetting w:name="differentiateMultirowTableHeaders" w:uri="http://schemas.microsoft.com/office/word" w:val="1"/>
-  </w:compat>
-  <w:rsids>
-    <w:rsidRoot w:val="00DD4552"/>
-    <w:rsid w:val="00DD4552"/>
-  </w:rsids>
-  <m:mathPr>
-    <m:mathFont m:val="Cambria Math"/>
-    <m:brkBin m:val="before"/>
-    <m:brkBinSub m:val="--"/>
-    <m:smallFrac m:val="0"/>
-    <m:dispDef/>
-    <m:lMargin m:val="0"/>
-    <m:rMargin m:val="0"/>
-    <m:defJc m:val="centerGroup"/>
-    <m:wrapIndent m:val="1440"/>
-    <m:intLim m:val="subSup"/>
-    <m:naryLim m:val="undOvr"/>
-  </m:mathPr>
-  <w:themeFontLang w:val="en-GB"/>
-  <w:clrSchemeMapping w:bg1="light1" w:t1="dark1" w:bg2="light2" w:t2="dark2" w:accent1="accent1" w:accent2="accent2" w:accent3="accent3" w:accent4="accent4" w:accent5="accent5" w:accent6="accent6" w:hyperlink="hyperlink" w:followedHyperlink="followedHyperlink"/>
-  <w:decimalSymbol w:val="."/>
-  <w:listSeparator w:val=","/>
-  <w15:chartTrackingRefBased/>
-</w:settings>
-</file>
-
-<file path=word/glossary/styles.xml><?xml version="1.0" encoding="utf-8"?>
-<w:styles xmlns:mc="http://schemas.openxmlformats.org/markup-compatibility/2006" xmlns:r="http://schemas.openxmlformats.org/officeDocument/2006/relationships" xmlns:w="http://schemas.openxmlformats.org/wordprocessingml/2006/main" xmlns:w14="http://schemas.microsoft.com/office/word/2010/wordml" xmlns:w15="http://schemas.microsoft.com/office/word/2012/wordml" xmlns:w16se="http://schemas.microsoft.com/office/word/2015/wordml/symex" mc:Ignorable="w14 w15 w16se">
-  <w:docDefaults>
-    <w:rPrDefault>
-      <w:rPr>
-        <w:rFonts w:asciiTheme="minorHAnsi" w:eastAsiaTheme="minorEastAsia" w:hAnsiTheme="minorHAnsi" w:cstheme="minorBidi"/>
-        <w:sz w:val="22"/>
-        <w:szCs w:val="22"/>
-        <w:lang w:val="en-GB" w:eastAsia="en-GB" w:bidi="ar-SA"/>
-      </w:rPr>
-    </w:rPrDefault>
-    <w:pPrDefault>
-      <w:pPr>
-        <w:spacing w:after="160" w:line="259" w:lineRule="auto"/>
-      </w:pPr>
-    </w:pPrDefault>
-  </w:docDefaults>
-  <w:latentStyles w:defLockedState="0" w:defUIPriority="99" w:defSemiHidden="0" w:defUnhideWhenUsed="0" w:defQFormat="0" w:count="371">
-    <w:lsdException w:name="Normal" w:uiPriority="0" w:qFormat="1"/>
-    <w:lsdException w:name="heading 1" w:uiPriority="9" w:qFormat="1"/>
-    <w:lsdException w:name="heading 2" w:semiHidden="1" w:uiPriority="9" w:unhideWhenUsed="1" w:qFormat="1"/>
-    <w:lsdException w:name="heading 3" w:semiHidden="1" w:uiPriority="9" w:unhideWhenUsed="1" w:qFormat="1"/>
-    <w:lsdException w:name="heading 4" w:semiHidden="1" w:uiPriority="9" w:unhideWhenUsed="1" w:qFormat="1"/>
-    <w:lsdException w:name="heading 5" w:semiHidden="1" w:uiPriority="9" w:unhideWhenUsed="1" w:qFormat="1"/>
-    <w:lsdException w:name="heading 6" w:semiHidden="1" w:uiPriority="9" w:unhideWhenUsed="1" w:qFormat="1"/>
-    <w:lsdException w:name="heading 7" w:semiHidden="1" w:uiPriority="9" w:unhideWhenUsed="1" w:qFormat="1"/>
-    <w:lsdException w:name="heading 8" w:semiHidden="1" w:uiPriority="9" w:unhideWhenUsed="1" w:qFormat="1"/>
-    <w:lsdException w:name="heading 9" w:semiHidden="1" w:uiPriority="9" w:unhideWhenUsed="1" w:qFormat="1"/>
-    <w:lsdException w:name="index 1" w:semiHidden="1" w:unhideWhenUsed="1"/>
-    <w:lsdException w:name="index 2" w:semiHidden="1" w:unhideWhenUsed="1"/>
-    <w:lsdException w:name="index 3" w:semiHidden="1" w:unhideWhenUsed="1"/>
-    <w:lsdException w:name="index 4" w:semiHidden="1" w:unhideWhenUsed="1"/>
-    <w:lsdException w:name="index 5" w:semiHidden="1" w:unhideWhenUsed="1"/>
-    <w:lsdException w:name="index 6" w:semiHidden="1" w:unhideWhenUsed="1"/>
-    <w:lsdException w:name="index 7" w:semiHidden="1" w:unhideWhenUsed="1"/>
-    <w:lsdException w:name="index 8" w:semiHidden="1" w:unhideWhenUsed="1"/>
-    <w:lsdException w:name="index 9" w:semiHidden="1" w:unhideWhenUsed="1"/>
-    <w:lsdException w:name="toc 1" w:semiHidden="1" w:uiPriority="39" w:unhideWhenUsed="1"/>
-    <w:lsdException w:name="toc 2" w:semiHidden="1" w:uiPriority="39" w:unhideWhenUsed="1"/>
-    <w:lsdException w:name="toc 3" w:semiHidden="1" w:uiPriority="39" w:unhideWhenUsed="1"/>
-    <w:lsdException w:name="toc 4" w:semiHidden="1" w:uiPriority="39" w:unhideWhenUsed="1"/>
-    <w:lsdException w:name="toc 5" w:semiHidden="1" w:uiPriority="39" w:unhideWhenUsed="1"/>
-    <w:lsdException w:name="toc 6" w:semiHidden="1" w:uiPriority="39" w:unhideWhenUsed="1"/>
-    <w:lsdException w:name="toc 7" w:semiHidden="1" w:uiPriority="39" w:unhideWhenUsed="1"/>
-    <w:lsdException w:name="toc 8" w:semiHidden="1" w:uiPriority="39" w:unhideWhenUsed="1"/>
-    <w:lsdException w:name="toc 9" w:semiHidden="1" w:uiPriority="39" w:unhideWhenUsed="1"/>
-    <w:lsdException w:name="Normal Indent" w:semiHidden="1" w:unhideWhenUsed="1"/>
-    <w:lsdException w:name="footnote text" w:semiHidden="1" w:unhideWhenUsed="1"/>
-    <w:lsdException w:name="annotation text" w:semiHidden="1" w:unhideWhenUsed="1"/>
-    <w:lsdException w:name="header" w:semiHidden="1" w:unhideWhenUsed="1"/>
-    <w:lsdException w:name="footer" w:semiHidden="1" w:unhideWhenUsed="1"/>
-    <w:lsdException w:name="index heading" w:semiHidden="1" w:unhideWhenUsed="1"/>
-    <w:lsdException w:name="caption" w:semiHidden="1" w:uiPriority="35" w:unhideWhenUsed="1" w:qFormat="1"/>
-    <w:lsdException w:name="table of figures" w:semiHidden="1" w:unhideWhenUsed="1"/>
-    <w:lsdException w:name="envelope address" w:semiHidden="1" w:unhideWhenUsed="1"/>
-    <w:lsdException w:name="envelope return" w:semiHidden="1" w:unhideWhenUsed="1"/>
-    <w:lsdException w:name="footnote reference" w:semiHidden="1" w:unhideWhenUsed="1"/>
-    <w:lsdException w:name="annotation reference" w:semiHidden="1" w:unhideWhenUsed="1"/>
-    <w:lsdException w:name="line number" w:semiHidden="1" w:unhideWhenUsed="1"/>
-    <w:lsdException w:name="page number" w:semiHidden="1" w:unhideWhenUsed="1"/>
-    <w:lsdException w:name="endnote reference" w:semiHidden="1" w:unhideWhenUsed="1"/>
-    <w:lsdException w:name="endnote text" w:semiHidden="1" w:unhideWhenUsed="1"/>
-    <w:lsdException w:name="table of authorities" w:semiHidden="1" w:unhideWhenUsed="1"/>
-    <w:lsdException w:name="macro" w:semiHidden="1" w:unhideWhenUsed="1"/>
-    <w:lsdException w:name="toa heading" w:semiHidden="1" w:unhideWhenUsed="1"/>
-    <w:lsdException w:name="List" w:semiHidden="1" w:unhideWhenUsed="1"/>
-    <w:lsdException w:name="List Bullet" w:semiHidden="1" w:unhideWhenUsed="1"/>
-    <w:lsdException w:name="List Number" w:semiHidden="1" w:unhideWhenUsed="1"/>
-    <w:lsdException w:name="List 2" w:semiHidden="1" w:unhideWhenUsed="1"/>
-    <w:lsdException w:name="List 3" w:semiHidden="1" w:unhideWhenUsed="1"/>
-    <w:lsdException w:name="List 4" w:semiHidden="1" w:unhideWhenUsed="1"/>
-    <w:lsdException w:name="List 5" w:semiHidden="1" w:unhideWhenUsed="1"/>
-    <w:lsdException w:name="List Bullet 2" w:semiHidden="1" w:unhideWhenUsed="1"/>
-    <w:lsdException w:name="List Bullet 3" w:semiHidden="1" w:unhideWhenUsed="1"/>
-    <w:lsdException w:name="List Bullet 4" w:semiHidden="1" w:unhideWhenUsed="1"/>
-    <w:lsdException w:name="List Bullet 5" w:semiHidden="1" w:unhideWhenUsed="1"/>
-    <w:lsdException w:name="List Number 2" w:semiHidden="1" w:unhideWhenUsed="1"/>
-    <w:lsdException w:name="List Number 3" w:semiHidden="1" w:unhideWhenUsed="1"/>
-    <w:lsdException w:name="List Number 4" w:semiHidden="1" w:unhideWhenUsed="1"/>
-    <w:lsdException w:name="List Number 5" w:semiHidden="1" w:unhideWhenUsed="1"/>
-    <w:lsdException w:name="Title" w:uiPriority="10" w:qFormat="1"/>
-    <w:lsdException w:name="Closing" w:semiHidden="1" w:unhideWhenUsed="1"/>
-    <w:lsdException w:name="Signature" w:semiHidden="1" w:unhideWhenUsed="1"/>
-    <w:lsdException w:name="Default Paragraph Font" w:semiHidden="1" w:uiPriority="1" w:unhideWhenUsed="1"/>
-    <w:lsdException w:name="Body Text" w:semiHidden="1" w:unhideWhenUsed="1"/>
-    <w:lsdException w:name="Body Text Indent" w:semiHidden="1" w:unhideWhenUsed="1"/>
-    <w:lsdException w:name="List Continue" w:semiHidden="1" w:unhideWhenUsed="1"/>
-    <w:lsdException w:name="List Continue 2" w:semiHidden="1" w:unhideWhenUsed="1"/>
-    <w:lsdException w:name="List Continue 3" w:semiHidden="1" w:unhideWhenUsed="1"/>
-    <w:lsdException w:name="List Continue 4" w:semiHidden="1" w:unhideWhenUsed="1"/>
-    <w:lsdException w:name="List Continue 5" w:semiHidden="1" w:unhideWhenUsed="1"/>
-    <w:lsdException w:name="Message Header" w:semiHidden="1" w:unhideWhenUsed="1"/>
-    <w:lsdException w:name="Subtitle" w:uiPriority="11" w:qFormat="1"/>
-    <w:lsdException w:name="Salutation" w:semiHidden="1" w:unhideWhenUsed="1"/>
-    <w:lsdException w:name="Date" w:semiHidden="1" w:unhideWhenUsed="1"/>
-    <w:lsdException w:name="Body Text First Indent" w:semiHidden="1" w:unhideWhenUsed="1"/>
-    <w:lsdException w:name="Body Text First Indent 2" w:semiHidden="1" w:unhideWhenUsed="1"/>
-    <w:lsdException w:name="Note Heading" w:semiHidden="1" w:unhideWhenUsed="1"/>
-    <w:lsdException w:name="Body Text 2" w:semiHidden="1" w:unhideWhenUsed="1"/>
-    <w:lsdException w:name="Body Text 3" w:semiHidden="1" w:unhideWhenUsed="1"/>
-    <w:lsdException w:name="Body Text Indent 2" w:semiHidden="1" w:unhideWhenUsed="1"/>
-    <w:lsdException w:name="Body Text Indent 3" w:semiHidden="1" w:unhideWhenUsed="1"/>
-    <w:lsdException w:name="Block Text" w:semiHidden="1" w:unhideWhenUsed="1"/>
-    <w:lsdException w:name="Hyperlink" w:semiHidden="1" w:unhideWhenUsed="1"/>
-    <w:lsdException w:name="FollowedHyperlink" w:semiHidden="1" w:unhideWhenUsed="1"/>
-    <w:lsdException w:name="Strong" w:uiPriority="22" w:qFormat="1"/>
-    <w:lsdException w:name="Emphasis" w:uiPriority="20" w:qFormat="1"/>
-    <w:lsdException w:name="Document Map" w:semiHidden="1" w:unhideWhenUsed="1"/>
-    <w:lsdException w:name="Plain Text" w:semiHidden="1" w:unhideWhenUsed="1"/>
-    <w:lsdException w:name="E-mail Signature" w:semiHidden="1" w:unhideWhenUsed="1"/>
-    <w:lsdException w:name="HTML Top of Form" w:semiHidden="1" w:unhideWhenUsed="1"/>
-    <w:lsdException w:name="HTML Bottom of Form" w:semiHidden="1" w:unhideWhenUsed="1"/>
-    <w:lsdException w:name="Normal (Web)" w:semiHidden="1" w:unhideWhenUsed="1"/>
-    <w:lsdException w:name="HTML Acronym" w:semiHidden="1" w:unhideWhenUsed="1"/>
-    <w:lsdException w:name="HTML Address" w:semiHidden="1" w:unhideWhenUsed="1"/>
-    <w:lsdException w:name="HTML Cite" w:semiHidden="1" w:unhideWhenUsed="1"/>
-    <w:lsdException w:name="HTML Code" w:semiHidden="1" w:unhideWhenUsed="1"/>
-    <w:lsdException w:name="HTML Definition" w:semiHidden="1" w:unhideWhenUsed="1"/>
-    <w:lsdException w:name="HTML Keyboard" w:semiHidden="1" w:unhideWhenUsed="1"/>
-    <w:lsdException w:name="HTML Preformatted" w:semiHidden="1" w:unhideWhenUsed="1"/>
-    <w:lsdException w:name="HTML Sample" w:semiHidden="1" w:unhideWhenUsed="1"/>
-    <w:lsdException w:name="HTML Typewriter" w:semiHidden="1" w:unhideWhenUsed="1"/>
-    <w:lsdException w:name="HTML Variable" w:semiHidden="1" w:unhideWhenUsed="1"/>
-    <w:lsdException w:name="Normal Table" w:semiHidden="1" w:unhideWhenUsed="1"/>
-    <w:lsdException w:name="annotation subject" w:semiHidden="1" w:unhideWhenUsed="1"/>
-    <w:lsdException w:name="No List" w:semiHidden="1" w:unhideWhenUsed="1"/>
-    <w:lsdException w:name="Outline List 1" w:semiHidden="1" w:unhideWhenUsed="1"/>
-    <w:lsdException w:name="Outline List 2" w:semiHidden="1" w:unhideWhenUsed="1"/>
-    <w:lsdException w:name="Outline List 3" w:semiHidden="1" w:unhideWhenUsed="1"/>
-    <w:lsdException w:name="Table Simple 1" w:semiHidden="1" w:unhideWhenUsed="1"/>
-    <w:lsdException w:name="Table Simple 2" w:semiHidden="1" w:unhideWhenUsed="1"/>
-    <w:lsdException w:name="Table Simple 3" w:semiHidden="1" w:unhideWhenUsed="1"/>
-    <w:lsdException w:name="Table Classic 1" w:semiHidden="1" w:unhideWhenUsed="1"/>
-    <w:lsdException w:name="Table Classic 2" w:semiHidden="1" w:unhideWhenUsed="1"/>
-    <w:lsdException w:name="Table Classic 3" w:semiHidden="1" w:unhideWhenUsed="1"/>
-    <w:lsdException w:name="Table Classic 4" w:semiHidden="1" w:unhideWhenUsed="1"/>
-    <w:lsdException w:name="Table Colorful 1" w:semiHidden="1" w:unhideWhenUsed="1"/>
-    <w:lsdException w:name="Table Colorful 2" w:semiHidden="1" w:unhideWhenUsed="1"/>
-    <w:lsdException w:name="Table Colorful 3" w:semiHidden="1" w:unhideWhenUsed="1"/>
-    <w:lsdException w:name="Table Columns 1" w:semiHidden="1" w:unhideWhenUsed="1"/>
-    <w:lsdException w:name="Table Columns 2" w:semiHidden="1" w:unhideWhenUsed="1"/>
-    <w:lsdException w:name="Table Columns 3" w:semiHidden="1" w:unhideWhenUsed="1"/>
-    <w:lsdException w:name="Table Columns 4" w:semiHidden="1" w:unhideWhenUsed="1"/>
-    <w:lsdException w:name="Table Columns 5" w:semiHidden="1" w:unhideWhenUsed="1"/>
-    <w:lsdException w:name="Table Grid 1" w:semiHidden="1" w:unhideWhenUsed="1"/>
-    <w:lsdException w:name="Table Grid 2" w:semiHidden="1" w:unhideWhenUsed="1"/>
-    <w:lsdException w:name="Table Grid 3" w:semiHidden="1" w:unhideWhenUsed="1"/>
-    <w:lsdException w:name="Table Grid 4" w:semiHidden="1" w:unhideWhenUsed="1"/>
-    <w:lsdException w:name="Table Grid 5" w:semiHidden="1" w:unhideWhenUsed="1"/>
-    <w:lsdException w:name="Table Grid 6" w:semiHidden="1" w:unhideWhenUsed="1"/>
-    <w:lsdException w:name="Table Grid 7" w:semiHidden="1" w:unhideWhenUsed="1"/>
-    <w:lsdException w:name="Table Grid 8" w:semiHidden="1" w:unhideWhenUsed="1"/>
-    <w:lsdException w:name="Table List 1" w:semiHidden="1" w:unhideWhenUsed="1"/>
-    <w:lsdException w:name="Table List 2" w:semiHidden="1" w:unhideWhenUsed="1"/>
-    <w:lsdException w:name="Table List 3" w:semiHidden="1" w:unhideWhenUsed="1"/>
-    <w:lsdException w:name="Table List 4" w:semiHidden="1" w:unhideWhenUsed="1"/>
-    <w:lsdException w:name="Table List 5" w:semiHidden="1" w:unhideWhenUsed="1"/>
-    <w:lsdException w:name="Table List 6" w:semiHidden="1" w:unhideWhenUsed="1"/>
-    <w:lsdException w:name="Table List 7" w:semiHidden="1" w:unhideWhenUsed="1"/>
-    <w:lsdException w:name="Table List 8" w:semiHidden="1" w:unhideWhenUsed="1"/>
-    <w:lsdException w:name="Table 3D effects 1" w:semiHidden="1" w:unhideWhenUsed="1"/>
-    <w:lsdException w:name="Table 3D effects 2" w:semiHidden="1" w:unhideWhenUsed="1"/>
-    <w:lsdException w:name="Table 3D effects 3" w:semiHidden="1" w:unhideWhenUsed="1"/>
-    <w:lsdException w:name="Table Contemporary" w:semiHidden="1" w:unhideWhenUsed="1"/>
-    <w:lsdException w:name="Table Elegant" w:semiHidden="1" w:unhideWhenUsed="1"/>
-    <w:lsdException w:name="Table Professional" w:semiHidden="1" w:unhideWhenUsed="1"/>
-    <w:lsdException w:name="Table Subtle 1" w:semiHidden="1" w:unhideWhenUsed="1"/>
-    <w:lsdException w:name="Table Subtle 2" w:semiHidden="1" w:unhideWhenUsed="1"/>
-    <w:lsdException w:name="Table Web 1" w:semiHidden="1" w:unhideWhenUsed="1"/>
-    <w:lsdException w:name="Table Web 2" w:semiHidden="1" w:unhideWhenUsed="1"/>
-    <w:lsdException w:name="Table Web 3" w:semiHidden="1" w:unhideWhenUsed="1"/>
-    <w:lsdException w:name="Balloon Text" w:semiHidden="1" w:unhideWhenUsed="1"/>
-    <w:lsdException w:name="Table Grid" w:uiPriority="39"/>
-    <w:lsdException w:name="Table Theme" w:semiHidden="1" w:unhideWhenUsed="1"/>
-    <w:lsdException w:name="Placeholder Text" w:semiHidden="1"/>
-    <w:lsdException w:name="No Spacing" w:uiPriority="1" w:qFormat="1"/>
-    <w:lsdException w:name="Light Shading" w:uiPriority="60"/>
-    <w:lsdException w:name="Light List" w:uiPriority="61"/>
-    <w:lsdException w:name="Light Grid" w:uiPriority="62"/>
-    <w:lsdException w:name="Medium Shading 1" w:uiPriority="63"/>
-    <w:lsdException w:name="Medium Shading 2" w:uiPriority="64"/>
-    <w:lsdException w:name="Medium List 1" w:uiPriority="65"/>
-    <w:lsdException w:name="Medium List 2" w:uiPriority="66"/>
-    <w:lsdException w:name="Medium Grid 1" w:uiPriority="67"/>
-    <w:lsdException w:name="Medium Grid 2" w:uiPriority="68"/>
-    <w:lsdException w:name="Medium Grid 3" w:uiPriority="69"/>
-    <w:lsdException w:name="Dark List" w:uiPriority="70"/>
-    <w:lsdException w:name="Colorful Shading" w:uiPriority="71"/>
-    <w:lsdException w:name="Colorful List" w:uiPriority="72"/>
-    <w:lsdException w:name="Colorful Grid" w:uiPriority="73"/>
-    <w:lsdException w:name="Light Shading Accent 1" w:uiPriority="60"/>
-    <w:lsdException w:name="Light List Accent 1" w:uiPriority="61"/>
-    <w:lsdException w:name="Light Grid Accent 1" w:uiPriority="62"/>
-    <w:lsdException w:name="Medium Shading 1 Accent 1" w:uiPriority="63"/>
-    <w:lsdException w:name="Medium Shading 2 Accent 1" w:uiPriority="64"/>
-    <w:lsdException w:name="Medium List 1 Accent 1" w:uiPriority="65"/>
-    <w:lsdException w:name="Revision" w:semiHidden="1"/>
-    <w:lsdException w:name="List Paragraph" w:uiPriority="34" w:qFormat="1"/>
-    <w:lsdException w:name="Quote" w:uiPriority="29" w:qFormat="1"/>
-    <w:lsdException w:name="Intense Quote" w:uiPriority="30" w:qFormat="1"/>
-    <w:lsdException w:name="Medium List 2 Accent 1" w:uiPriority="66"/>
-    <w:lsdException w:name="Medium Grid 1 Accent 1" w:uiPriority="67"/>
-    <w:lsdException w:name="Medium Grid 2 Accent 1" w:uiPriority="68"/>
-    <w:lsdException w:name="Medium Grid 3 Accent 1" w:uiPriority="69"/>
-    <w:lsdException w:name="Dark List Accent 1" w:uiPriority="70"/>
-    <w:lsdException w:name="Colorful Shading Accent 1" w:uiPriority="71"/>
-    <w:lsdException w:name="Colorful List Accent 1" w:uiPriority="72"/>
-    <w:lsdException w:name="Colorful Grid Accent 1" w:uiPriority="73"/>
-    <w:lsdException w:name="Light Shading Accent 2" w:uiPriority="60"/>
-    <w:lsdException w:name="Light List Accent 2" w:uiPriority="61"/>
-    <w:lsdException w:name="Light Grid Accent 2" w:uiPriority="62"/>
-    <w:lsdException w:name="Medium Shading 1 Accent 2" w:uiPriority="63"/>
-    <w:lsdException w:name="Medium Shading 2 Accent 2" w:uiPriority="64"/>
-    <w:lsdException w:name="Medium List 1 Accent 2" w:uiPriority="65"/>
-    <w:lsdException w:name="Medium List 2 Accent 2" w:uiPriority="66"/>
-    <w:lsdException w:name="Medium Grid 1 Accent 2" w:uiPriority="67"/>
-    <w:lsdException w:name="Medium Grid 2 Accent 2" w:uiPriority="68"/>
-    <w:lsdException w:name="Medium Grid 3 Accent 2" w:uiPriority="69"/>
-    <w:lsdException w:name="Dark List Accent 2" w:uiPriority="70"/>
-    <w:lsdException w:name="Colorful Shading Accent 2" w:uiPriority="71"/>
-    <w:lsdException w:name="Colorful List Accent 2" w:uiPriority="72"/>
-    <w:lsdException w:name="Colorful Grid Accent 2" w:uiPriority="73"/>
-    <w:lsdException w:name="Light Shading Accent 3" w:uiPriority="60"/>
-    <w:lsdException w:name="Light List Accent 3" w:uiPriority="61"/>
-    <w:lsdException w:name="Light Grid Accent 3" w:uiPriority="62"/>
-    <w:lsdException w:name="Medium Shading 1 Accent 3" w:uiPriority="63"/>
-    <w:lsdException w:name="Medium Shading 2 Accent 3" w:uiPriority="64"/>
-    <w:lsdException w:name="Medium List 1 Accent 3" w:uiPriority="65"/>
-    <w:lsdException w:name="Medium List 2 Accent 3" w:uiPriority="66"/>
-    <w:lsdException w:name="Medium Grid 1 Accent 3" w:uiPriority="67"/>
-    <w:lsdException w:name="Medium Grid 2 Accent 3" w:uiPriority="68"/>
-    <w:lsdException w:name="Medium Grid 3 Accent 3" w:uiPriority="69"/>
-    <w:lsdException w:name="Dark List Accent 3" w:uiPriority="70"/>
-    <w:lsdException w:name="Colorful Shading Accent 3" w:uiPriority="71"/>
-    <w:lsdException w:name="Colorful List Accent 3" w:uiPriority="72"/>
-    <w:lsdException w:name="Colorful Grid Accent 3" w:uiPriority="73"/>
-    <w:lsdException w:name="Light Shading Accent 4" w:uiPriority="60"/>
-    <w:lsdException w:name="Light List Accent 4" w:uiPriority="61"/>
-    <w:lsdException w:name="Light Grid Accent 4" w:uiPriority="62"/>
-    <w:lsdException w:name="Medium Shading 1 Accent 4" w:uiPriority="63"/>
-    <w:lsdException w:name="Medium Shading 2 Accent 4" w:uiPriority="64"/>
-    <w:lsdException w:name="Medium List 1 Accent 4" w:uiPriority="65"/>
-    <w:lsdException w:name="Medium List 2 Accent 4" w:uiPriority="66"/>
-    <w:lsdException w:name="Medium Grid 1 Accent 4" w:uiPriority="67"/>
-    <w:lsdException w:name="Medium Grid 2 Accent 4" w:uiPriority="68"/>
-    <w:lsdException w:name="Medium Grid 3 Accent 4" w:uiPriority="69"/>
-    <w:lsdException w:name="Dark List Accent 4" w:uiPriority="70"/>
-    <w:lsdException w:name="Colorful Shading Accent 4" w:uiPriority="71"/>
-    <w:lsdException w:name="Colorful List Accent 4" w:uiPriority="72"/>
-    <w:lsdException w:name="Colorful Grid Accent 4" w:uiPriority="73"/>
-    <w:lsdException w:name="Light Shading Accent 5" w:uiPriority="60"/>
-    <w:lsdException w:name="Light List Accent 5" w:uiPriority="61"/>
-    <w:lsdException w:name="Light Grid Accent 5" w:uiPriority="62"/>
-    <w:lsdException w:name="Medium Shading 1 Accent 5" w:uiPriority="63"/>
-    <w:lsdException w:name="Medium Shading 2 Accent 5" w:uiPriority="64"/>
-    <w:lsdException w:name="Medium List 1 Accent 5" w:uiPriority="65"/>
-    <w:lsdException w:name="Medium List 2 Accent 5" w:uiPriority="66"/>
-    <w:lsdException w:name="Medium Grid 1 Accent 5" w:uiPriority="67"/>
-    <w:lsdException w:name="Medium Grid 2 Accent 5" w:uiPriority="68"/>
-    <w:lsdException w:name="Medium Grid 3 Accent 5" w:uiPriority="69"/>
-    <w:lsdException w:name="Dark List Accent 5" w:uiPriority="70"/>
-    <w:lsdException w:name="Colorful Shading Accent 5" w:uiPriority="71"/>
-    <w:lsdException w:name="Colorful List Accent 5" w:uiPriority="72"/>
-    <w:lsdException w:name="Colorful Grid Accent 5" w:uiPriority="73"/>
-    <w:lsdException w:name="Light Shading Accent 6" w:uiPriority="60"/>
-    <w:lsdException w:name="Light List Accent 6" w:uiPriority="61"/>
-    <w:lsdException w:name="Light Grid Accent 6" w:uiPriority="62"/>
-    <w:lsdException w:name="Medium Shading 1 Accent 6" w:uiPriority="63"/>
-    <w:lsdException w:name="Medium Shading 2 Accent 6" w:uiPriority="64"/>
-    <w:lsdException w:name="Medium List 1 Accent 6" w:uiPriority="65"/>
-    <w:lsdException w:name="Medium List 2 Accent 6" w:uiPriority="66"/>
-    <w:lsdException w:name="Medium Grid 1 Accent 6" w:uiPriority="67"/>
-    <w:lsdException w:name="Medium Grid 2 Accent 6" w:uiPriority="68"/>
-    <w:lsdException w:name="Medium Grid 3 Accent 6" w:uiPriority="69"/>
-    <w:lsdException w:name="Dark List Accent 6" w:uiPriority="70"/>
-    <w:lsdException w:name="Colorful Shading Accent 6" w:uiPriority="71"/>
-    <w:lsdException w:name="Colorful List Accent 6" w:uiPriority="72"/>
-    <w:lsdException w:name="Colorful Grid Accent 6" w:uiPriority="73"/>
-    <w:lsdException w:name="Subtle Emphasis" w:uiPriority="19" w:qFormat="1"/>
-    <w:lsdException w:name="Intense Emphasis" w:uiPriority="21" w:qFormat="1"/>
-    <w:lsdException w:name="Subtle Reference" w:uiPriority="31" w:qFormat="1"/>
-    <w:lsdException w:name="Intense Reference" w:uiPriority="32" w:qFormat="1"/>
-    <w:lsdException w:name="Book Title" w:uiPriority="33" w:qFormat="1"/>
-    <w:lsdException w:name="Bibliography" w:semiHidden="1" w:uiPriority="37" w:unhideWhenUsed="1"/>
-    <w:lsdException w:name="TOC Heading" w:semiHidden="1" w:uiPriority="39" w:unhideWhenUsed="1" w:qFormat="1"/>
-    <w:lsdException w:name="Plain Table 1" w:uiPriority="41"/>
-    <w:lsdException w:name="Plain Table 2" w:uiPriority="42"/>
-    <w:lsdException w:name="Plain Table 3" w:uiPriority="43"/>
-    <w:lsdException w:name="Plain Table 4" w:uiPriority="44"/>
-    <w:lsdException w:name="Plain Table 5" w:uiPriority="45"/>
-    <w:lsdException w:name="Grid Table Light" w:uiPriority="40"/>
-    <w:lsdException w:name="Grid Table 1 Light" w:uiPriority="46"/>
-    <w:lsdException w:name="Grid Table 2" w:uiPriority="47"/>
-    <w:lsdException w:name="Grid Table 3" w:uiPriority="48"/>
-    <w:lsdException w:name="Grid Table 4" w:uiPriority="49"/>
-    <w:lsdException w:name="Grid Table 5 Dark" w:uiPriority="50"/>
-    <w:lsdException w:name="Grid Table 6 Colorful" w:uiPriority="51"/>
-    <w:lsdException w:name="Grid Table 7 Colorful" w:uiPriority="52"/>
-    <w:lsdException w:name="Grid Table 1 Light Accent 1" w:uiPriority="46"/>
-    <w:lsdException w:name="Grid Table 2 Accent 1" w:uiPriority="47"/>
-    <w:lsdException w:name="Grid Table 3 Accent 1" w:uiPriority="48"/>
-    <w:lsdException w:name="Grid Table 4 Accent 1" w:uiPriority="49"/>
-    <w:lsdException w:name="Grid Table 5 Dark Accent 1" w:uiPriority="50"/>
-    <w:lsdException w:name="Grid Table 6 Colorful Accent 1" w:uiPriority="51"/>
-    <w:lsdException w:name="Grid Table 7 Colorful Accent 1" w:uiPriority="52"/>
-    <w:lsdException w:name="Grid Table 1 Light Accent 2" w:uiPriority="46"/>
-    <w:lsdException w:name="Grid Table 2 Accent 2" w:uiPriority="47"/>
-    <w:lsdException w:name="Grid Table 3 Accent 2" w:uiPriority="48"/>
-    <w:lsdException w:name="Grid Table 4 Accent 2" w:uiPriority="49"/>
-    <w:lsdException w:name="Grid Table 5 Dark Accent 2" w:uiPriority="50"/>
-    <w:lsdException w:name="Grid Table 6 Colorful Accent 2" w:uiPriority="51"/>
-    <w:lsdException w:name="Grid Table 7 Colorful Accent 2" w:uiPriority="52"/>
-    <w:lsdException w:name="Grid Table 1 Light Accent 3" w:uiPriority="46"/>
-    <w:lsdException w:name="Grid Table 2 Accent 3" w:uiPriority="47"/>
-    <w:lsdException w:name="Grid Table 3 Accent 3" w:uiPriority="48"/>
-    <w:lsdException w:name="Grid Table 4 Accent 3" w:uiPriority="49"/>
-    <w:lsdException w:name="Grid Table 5 Dark Accent 3" w:uiPriority="50"/>
-    <w:lsdException w:name="Grid Table 6 Colorful Accent 3" w:uiPriority="51"/>
-    <w:lsdException w:name="Grid Table 7 Colorful Accent 3" w:uiPriority="52"/>
-    <w:lsdException w:name="Grid Table 1 Light Accent 4" w:uiPriority="46"/>
-    <w:lsdException w:name="Grid Table 2 Accent 4" w:uiPriority="47"/>
-    <w:lsdException w:name="Grid Table 3 Accent 4" w:uiPriority="48"/>
-    <w:lsdException w:name="Grid Table 4 Accent 4" w:uiPriority="49"/>
-    <w:lsdException w:name="Grid Table 5 Dark Accent 4" w:uiPriority="50"/>
-    <w:lsdException w:name="Grid Table 6 Colorful Accent 4" w:uiPriority="51"/>
-    <w:lsdException w:name="Grid Table 7 Colorful Accent 4" w:uiPriority="52"/>
-    <w:lsdException w:name="Grid Table 1 Light Accent 5" w:uiPriority="46"/>
-    <w:lsdException w:name="Grid Table 2 Accent 5" w:uiPriority="47"/>
-    <w:lsdException w:name="Grid Table 3 Accent 5" w:uiPriority="48"/>
-    <w:lsdException w:name="Grid Table 4 Accent 5" w:uiPriority="49"/>
-    <w:lsdException w:name="Grid Table 5 Dark Accent 5" w:uiPriority="50"/>
-    <w:lsdException w:name="Grid Table 6 Colorful Accent 5" w:uiPriority="51"/>
-    <w:lsdException w:name="Grid Table 7 Colorful Accent 5" w:uiPriority="52"/>
-    <w:lsdException w:name="Grid Table 1 Light Accent 6" w:uiPriority="46"/>
-    <w:lsdException w:name="Grid Table 2 Accent 6" w:uiPriority="47"/>
-    <w:lsdException w:name="Grid Table 3 Accent 6" w:uiPriority="48"/>
-    <w:lsdException w:name="Grid Table 4 Accent 6" w:uiPriority="49"/>
-    <w:lsdException w:name="Grid Table 5 Dark Accent 6" w:uiPriority="50"/>
-    <w:lsdException w:name="Grid Table 6 Colorful Accent 6" w:uiPriority="51"/>
-    <w:lsdException w:name="Grid Table 7 Colorful Accent 6" w:uiPriority="52"/>
-    <w:lsdException w:name="List Table 1 Light" w:uiPriority="46"/>
-    <w:lsdException w:name="List Table 2" w:uiPriority="47"/>
-    <w:lsdException w:name="List Table 3" w:uiPriority="48"/>
-    <w:lsdException w:name="List Table 4" w:uiPriority="49"/>
-    <w:lsdException w:name="List Table 5 Dark" w:uiPriority="50"/>
-    <w:lsdException w:name="List Table 6 Colorful" w:uiPriority="51"/>
-    <w:lsdException w:name="List Table 7 Colorful" w:uiPriority="52"/>
-    <w:lsdException w:name="List Table 1 Light Accent 1" w:uiPriority="46"/>
-    <w:lsdException w:name="List Table 2 Accent 1" w:uiPriority="47"/>
-    <w:lsdException w:name="List Table 3 Accent 1" w:uiPriority="48"/>
-    <w:lsdException w:name="List Table 4 Accent 1" w:uiPriority="49"/>
-    <w:lsdException w:name="List Table 5 Dark Accent 1" w:uiPriority="50"/>
-    <w:lsdException w:name="List Table 6 Colorful Accent 1" w:uiPriority="51"/>
-    <w:lsdException w:name="List Table 7 Colorful Accent 1" w:uiPriority="52"/>
-    <w:lsdException w:name="List Table 1 Light Accent 2" w:uiPriority="46"/>
-    <w:lsdException w:name="List Table 2 Accent 2" w:uiPriority="47"/>
-    <w:lsdException w:name="List Table 3 Accent 2" w:uiPriority="48"/>
-    <w:lsdException w:name="List Table 4 Accent 2" w:uiPriority="49"/>
-    <w:lsdException w:name="List Table 5 Dark Accent 2" w:uiPriority="50"/>
-    <w:lsdException w:name="List Table 6 Colorful Accent 2" w:uiPriority="51"/>
-    <w:lsdException w:name="List Table 7 Colorful Accent 2" w:uiPriority="52"/>
-    <w:lsdException w:name="List Table 1 Light Accent 3" w:uiPriority="46"/>
-    <w:lsdException w:name="List Table 2 Accent 3" w:uiPriority="47"/>
-    <w:lsdException w:name="List Table 3 Accent 3" w:uiPriority="48"/>
-    <w:lsdException w:name="List Table 4 Accent 3" w:uiPriority="49"/>
-    <w:lsdException w:name="List Table 5 Dark Accent 3" w:uiPriority="50"/>
-    <w:lsdException w:name="List Table 6 Colorful Accent 3" w:uiPriority="51"/>
-    <w:lsdException w:name="List Table 7 Colorful Accent 3" w:uiPriority="52"/>
-    <w:lsdException w:name="List Table 1 Light Accent 4" w:uiPriority="46"/>
-    <w:lsdException w:name="List Table 2 Accent 4" w:uiPriority="47"/>
-    <w:lsdException w:name="List Table 3 Accent 4" w:uiPriority="48"/>
-    <w:lsdException w:name="List Table 4 Accent 4" w:uiPriority="49"/>
-    <w:lsdException w:name="List Table 5 Dark Accent 4" w:uiPriority="50"/>
-    <w:lsdException w:name="List Table 6 Colorful Accent 4" w:uiPriority="51"/>
-    <w:lsdException w:name="List Table 7 Colorful Accent 4" w:uiPriority="52"/>
-    <w:lsdException w:name="List Table 1 Light Accent 5" w:uiPriority="46"/>
-    <w:lsdException w:name="List Table 2 Accent 5" w:uiPriority="47"/>
-    <w:lsdException w:name="List Table 3 Accent 5" w:uiPriority="48"/>
-    <w:lsdException w:name="List Table 4 Accent 5" w:uiPriority="49"/>
-    <w:lsdException w:name="List Table 5 Dark Accent 5" w:uiPriority="50"/>
-    <w:lsdException w:name="List Table 6 Colorful Accent 5" w:uiPriority="51"/>
-    <w:lsdException w:name="List Table 7 Colorful Accent 5" w:uiPriority="52"/>
-    <w:lsdException w:name="List Table 1 Light Accent 6" w:uiPriority="46"/>
-    <w:lsdException w:name="List Table 2 Accent 6" w:uiPriority="47"/>
-    <w:lsdException w:name="List Table 3 Accent 6" w:uiPriority="48"/>
-    <w:lsdException w:name="List Table 4 Accent 6" w:uiPriority="49"/>
-    <w:lsdException w:name="List Table 5 Dark Accent 6" w:uiPriority="50"/>
-    <w:lsdException w:name="List Table 6 Colorful Accent 6" w:uiPriority="51"/>
-    <w:lsdException w:name="List Table 7 Colorful Accent 6" w:uiPriority="52"/>
-  </w:latentStyles>
-  <w:style w:type="paragraph" w:default="1" w:styleId="Normal">
-    <w:name w:val="Normal"/>
-    <w:qFormat/>
-  </w:style>
-  <w:style w:type="character" w:default="1" w:styleId="DefaultParagraphFont">
-    <w:name w:val="Default Paragraph Font"/>
-    <w:uiPriority w:val="1"/>
-    <w:semiHidden/>
-    <w:unhideWhenUsed/>
-  </w:style>
-  <w:style w:type="table" w:default="1" w:styleId="TableNormal">
-    <w:name w:val="Normal Table"/>
-    <w:uiPriority w:val="99"/>
-    <w:semiHidden/>
-    <w:unhideWhenUsed/>
-    <w:tblPr>
-      <w:tblInd w:w="0" w:type="dxa"/>
-      <w:tblCellMar>
-        <w:top w:w="0" w:type="dxa"/>
-        <w:left w:w="108" w:type="dxa"/>
-        <w:bottom w:w="0" w:type="dxa"/>
-        <w:right w:w="108" w:type="dxa"/>
-      </w:tblCellMar>
-    </w:tblPr>
-  </w:style>
-  <w:style w:type="numbering" w:default="1" w:styleId="NoList">
-    <w:name w:val="No List"/>
-    <w:uiPriority w:val="99"/>
-    <w:semiHidden/>
-    <w:unhideWhenUsed/>
-  </w:style>
-  <w:style w:type="character" w:styleId="PlaceholderText">
-    <w:name w:val="Placeholder Text"/>
-    <w:basedOn w:val="DefaultParagraphFont"/>
-    <w:uiPriority w:val="99"/>
-    <w:semiHidden/>
-    <w:rsid w:val="00DD4552"/>
-    <w:rPr>
-      <w:color w:val="808080"/>
-    </w:rPr>
-  </w:style>
-</w:styles>
-</file>
-
-<file path=word/glossary/webSettings.xml><?xml version="1.0" encoding="utf-8"?>
-<w:webSettings xmlns:mc="http://schemas.openxmlformats.org/markup-compatibility/2006" xmlns:r="http://schemas.openxmlformats.org/officeDocument/2006/relationships" xmlns:w="http://schemas.openxmlformats.org/wordprocessingml/2006/main" xmlns:w14="http://schemas.microsoft.com/office/word/2010/wordml" xmlns:w15="http://schemas.microsoft.com/office/word/2012/wordml" xmlns:w16se="http://schemas.microsoft.com/office/word/2015/wordml/symex" mc:Ignorable="w14 w15 w16se">
-  <w:optimizeForBrowser/>
-  <w:allowPNG/>
-</w:webSettings>
-</file>
-
 <file path=word/theme/theme1.xml><?xml version="1.0" encoding="utf-8"?>
 <a:theme xmlns:a="http://schemas.openxmlformats.org/drawingml/2006/main" name="Office Theme">
   <a:themeElements>
@@ -16392,7 +16134,7 @@
 </file>
 
 <file path=customXml/itemProps1.xml><?xml version="1.0" encoding="utf-8"?>
-<ds:datastoreItem xmlns:ds="http://schemas.openxmlformats.org/officeDocument/2006/customXml" ds:itemID="{78804BBF-FA3D-41D8-9446-8606AF1E66B9}">
+<ds:datastoreItem xmlns:ds="http://schemas.openxmlformats.org/officeDocument/2006/customXml" ds:itemID="{25B96620-8229-49B0-A9E7-652D9CE6FEB0}">
   <ds:schemaRefs>
     <ds:schemaRef ds:uri="http://schemas.openxmlformats.org/officeDocument/2006/bibliography"/>
   </ds:schemaRefs>

</xml_diff>

<commit_message>
Add evaluation section for unsupervised methods
</commit_message>
<xml_diff>
--- a/Proposal/Project Proposal.docx
+++ b/Proposal/Project Proposal.docx
@@ -1,6 +1,6 @@
 
 <file path=word/document.xml><?xml version="1.0" encoding="utf-8"?>
-<w:document xmlns:wpc="http://schemas.microsoft.com/office/word/2010/wordprocessingCanvas" xmlns:cx="http://schemas.microsoft.com/office/drawing/2014/chartex" xmlns:cx1="http://schemas.microsoft.com/office/drawing/2015/9/8/chartex" xmlns:cx2="http://schemas.microsoft.com/office/drawing/2015/10/21/chartex" xmlns:cx3="http://schemas.microsoft.com/office/drawing/2016/5/9/chartex" xmlns:cx4="http://schemas.microsoft.com/office/drawing/2016/5/10/chartex" xmlns:cx5="http://schemas.microsoft.com/office/drawing/2016/5/11/chartex" xmlns:cx6="http://schemas.microsoft.com/office/drawing/2016/5/12/chartex" xmlns:cx7="http://schemas.microsoft.com/office/drawing/2016/5/13/chartex" xmlns:cx8="http://schemas.microsoft.com/office/drawing/2016/5/14/chartex" xmlns:mc="http://schemas.openxmlformats.org/markup-compatibility/2006" xmlns:aink="http://schemas.microsoft.com/office/drawing/2016/ink" xmlns:am3d="http://schemas.microsoft.com/office/drawing/2017/model3d" xmlns:o="urn:schemas-microsoft-com:office:office" xmlns:r="http://schemas.openxmlformats.org/officeDocument/2006/relationships" xmlns:m="http://schemas.openxmlformats.org/officeDocument/2006/math" xmlns:v="urn:schemas-microsoft-com:vml" xmlns:wp14="http://schemas.microsoft.com/office/word/2010/wordprocessingDrawing" xmlns:wp="http://schemas.openxmlformats.org/drawingml/2006/wordprocessingDrawing" xmlns:w10="urn:schemas-microsoft-com:office:word" xmlns:w="http://schemas.openxmlformats.org/wordprocessingml/2006/main" xmlns:w14="http://schemas.microsoft.com/office/word/2010/wordml" xmlns:w15="http://schemas.microsoft.com/office/word/2012/wordml" xmlns:w16cid="http://schemas.microsoft.com/office/word/2016/wordml/cid" xmlns:w16se="http://schemas.microsoft.com/office/word/2015/wordml/symex" xmlns:wpg="http://schemas.microsoft.com/office/word/2010/wordprocessingGroup" xmlns:wpi="http://schemas.microsoft.com/office/word/2010/wordprocessingInk" xmlns:wne="http://schemas.microsoft.com/office/word/2006/wordml" xmlns:wps="http://schemas.microsoft.com/office/word/2010/wordprocessingShape" mc:Ignorable="w14 w15 w16se w16cid wp14">
+<w:document xmlns:wpc="http://schemas.microsoft.com/office/word/2010/wordprocessingCanvas" xmlns:cx="http://schemas.microsoft.com/office/drawing/2014/chartex" xmlns:cx1="http://schemas.microsoft.com/office/drawing/2015/9/8/chartex" xmlns:mc="http://schemas.openxmlformats.org/markup-compatibility/2006" xmlns:o="urn:schemas-microsoft-com:office:office" xmlns:r="http://schemas.openxmlformats.org/officeDocument/2006/relationships" xmlns:m="http://schemas.openxmlformats.org/officeDocument/2006/math" xmlns:v="urn:schemas-microsoft-com:vml" xmlns:wp14="http://schemas.microsoft.com/office/word/2010/wordprocessingDrawing" xmlns:wp="http://schemas.openxmlformats.org/drawingml/2006/wordprocessingDrawing" xmlns:w10="urn:schemas-microsoft-com:office:word" xmlns:w="http://schemas.openxmlformats.org/wordprocessingml/2006/main" xmlns:w14="http://schemas.microsoft.com/office/word/2010/wordml" xmlns:w15="http://schemas.microsoft.com/office/word/2012/wordml" xmlns:w16se="http://schemas.microsoft.com/office/word/2015/wordml/symex" xmlns:wpg="http://schemas.microsoft.com/office/word/2010/wordprocessingGroup" xmlns:wpi="http://schemas.microsoft.com/office/word/2010/wordprocessingInk" xmlns:wne="http://schemas.microsoft.com/office/word/2006/wordml" xmlns:wps="http://schemas.microsoft.com/office/word/2010/wordprocessingShape" mc:Ignorable="w14 w15 w16se wp14">
   <w:body>
     <w:p>
       <w:pPr>
@@ -33,7 +33,6 @@
           <w:lang w:val="es-MX"/>
         </w:rPr>
       </w:pPr>
-      <w:proofErr w:type="spellStart"/>
       <w:r>
         <w:rPr>
           <w:b/>
@@ -42,26 +41,17 @@
         </w:rPr>
         <w:t>Name</w:t>
       </w:r>
-      <w:proofErr w:type="spellEnd"/>
       <w:r>
         <w:rPr>
           <w:lang w:val="es-MX"/>
         </w:rPr>
         <w:t xml:space="preserve">: </w:t>
       </w:r>
-      <w:proofErr w:type="spellStart"/>
       <w:r>
         <w:rPr>
           <w:lang w:val="es-MX"/>
         </w:rPr>
-        <w:t>Jose</w:t>
-      </w:r>
-      <w:proofErr w:type="spellEnd"/>
-      <w:r>
-        <w:rPr>
-          <w:lang w:val="es-MX"/>
-        </w:rPr>
-        <w:t xml:space="preserve"> Juan Zavala Igles</w:t>
+        <w:t>Jose Juan Zavala Igles</w:t>
       </w:r>
       <w:r>
         <w:rPr>
@@ -1668,21 +1658,12 @@
         </w:rPr>
         <w:t xml:space="preserve"> VNCs exhibit </w:t>
       </w:r>
-      <w:proofErr w:type="spellStart"/>
       <w:r>
         <w:rPr>
           <w:b/>
           <w:lang w:eastAsia="en-GB" w:bidi="he-IL"/>
         </w:rPr>
-        <w:t>lexico</w:t>
-      </w:r>
-      <w:proofErr w:type="spellEnd"/>
-      <w:r>
-        <w:rPr>
-          <w:b/>
-          <w:lang w:eastAsia="en-GB" w:bidi="he-IL"/>
-        </w:rPr>
-        <w:t>-syntactic fixedness</w:t>
+        <w:t>lexico-syntactic fixedness</w:t>
       </w:r>
       <w:sdt>
         <w:sdtPr>
@@ -2185,21 +2166,7 @@
         <w:rPr>
           <w:lang w:eastAsia="en-GB" w:bidi="he-IL"/>
         </w:rPr>
-        <w:t xml:space="preserve">Following on the concept of </w:t>
-      </w:r>
-      <w:proofErr w:type="spellStart"/>
-      <w:r>
-        <w:rPr>
-          <w:lang w:eastAsia="en-GB" w:bidi="he-IL"/>
-        </w:rPr>
-        <w:t>lexico</w:t>
-      </w:r>
-      <w:proofErr w:type="spellEnd"/>
-      <w:r>
-        <w:rPr>
-          <w:lang w:eastAsia="en-GB" w:bidi="he-IL"/>
-        </w:rPr>
-        <w:t xml:space="preserve">-syntactic fixedness, a corpus-based study by </w:t>
+        <w:t xml:space="preserve">Following on the concept of lexico-syntactic fixedness, a corpus-based study by </w:t>
       </w:r>
       <w:sdt>
         <w:sdtPr>
@@ -2291,21 +2258,7 @@
         <w:rPr>
           <w:lang w:eastAsia="en-GB" w:bidi="he-IL"/>
         </w:rPr>
-        <w:t xml:space="preserve">), as a </w:t>
-      </w:r>
-      <w:proofErr w:type="spellStart"/>
-      <w:r>
-        <w:rPr>
-          <w:lang w:eastAsia="en-GB" w:bidi="he-IL"/>
-        </w:rPr>
-        <w:t>startup</w:t>
-      </w:r>
-      <w:proofErr w:type="spellEnd"/>
-      <w:r>
-        <w:rPr>
-          <w:lang w:eastAsia="en-GB" w:bidi="he-IL"/>
-        </w:rPr>
-        <w:t xml:space="preserve"> point for their</w:t>
+        <w:t>), as a startup point for their</w:t>
       </w:r>
       <w:r>
         <w:rPr>
@@ -2583,17 +2536,8 @@
           <w:b/>
           <w:lang w:eastAsia="en-GB" w:bidi="he-IL"/>
         </w:rPr>
-        <w:t xml:space="preserve">semantic </w:t>
-      </w:r>
-      <w:proofErr w:type="spellStart"/>
-      <w:r>
-        <w:rPr>
-          <w:b/>
-          <w:lang w:eastAsia="en-GB" w:bidi="he-IL"/>
-        </w:rPr>
-        <w:t>analyzability</w:t>
-      </w:r>
-      <w:proofErr w:type="spellEnd"/>
+        <w:t>semantic analyzability</w:t>
+      </w:r>
       <w:sdt>
         <w:sdtPr>
           <w:rPr>
@@ -2658,21 +2602,7 @@
         <w:rPr>
           <w:lang w:eastAsia="en-GB" w:bidi="he-IL"/>
         </w:rPr>
-        <w:t xml:space="preserve"> the more semantically </w:t>
-      </w:r>
-      <w:proofErr w:type="spellStart"/>
-      <w:r>
-        <w:rPr>
-          <w:lang w:eastAsia="en-GB" w:bidi="he-IL"/>
-        </w:rPr>
-        <w:t>analyzable</w:t>
-      </w:r>
-      <w:proofErr w:type="spellEnd"/>
-      <w:r>
-        <w:rPr>
-          <w:lang w:eastAsia="en-GB" w:bidi="he-IL"/>
-        </w:rPr>
-        <w:t xml:space="preserve"> an idiom is, the easier it is to interpret the idiomatic meaning from its constituents</w:t>
+        <w:t xml:space="preserve"> the more semantically analyzable an idiom is, the easier it is to interpret the idiomatic meaning from its constituents</w:t>
       </w:r>
       <w:sdt>
         <w:sdtPr>
@@ -3006,21 +2936,7 @@
         <w:rPr>
           <w:lang w:eastAsia="en-GB" w:bidi="he-IL"/>
         </w:rPr>
-        <w:t xml:space="preserve">generate a degree of fixedness, which is useful since idiomatic use of VNCs is believed to be both lexically and semantically more fixed than literal </w:t>
-      </w:r>
-      <w:proofErr w:type="spellStart"/>
-      <w:r>
-        <w:rPr>
-          <w:lang w:eastAsia="en-GB" w:bidi="he-IL"/>
-        </w:rPr>
-        <w:t>verb+noun</w:t>
-      </w:r>
-      <w:proofErr w:type="spellEnd"/>
-      <w:r>
-        <w:rPr>
-          <w:lang w:eastAsia="en-GB" w:bidi="he-IL"/>
-        </w:rPr>
-        <w:t xml:space="preserve"> combinations. </w:t>
+        <w:t xml:space="preserve">generate a degree of fixedness, which is useful since idiomatic use of VNCs is believed to be both lexically and semantically more fixed than literal verb+noun combinations. </w:t>
       </w:r>
       <w:r>
         <w:rPr>
@@ -3743,51 +3659,21 @@
       <w:r>
         <w:t xml:space="preserve">Equation </w:t>
       </w:r>
-      <w:r>
-        <w:rPr>
-          <w:noProof/>
-        </w:rPr>
-        <w:fldChar w:fldCharType="begin"/>
-      </w:r>
-      <w:r>
-        <w:rPr>
-          <w:noProof/>
-        </w:rPr>
-        <w:instrText xml:space="preserve"> SEQ Equation \* ARABIC </w:instrText>
-      </w:r>
-      <w:r>
-        <w:rPr>
-          <w:noProof/>
-        </w:rPr>
-        <w:fldChar w:fldCharType="separate"/>
-      </w:r>
-      <w:r>
-        <w:rPr>
-          <w:noProof/>
-        </w:rPr>
-        <w:t>1</w:t>
-      </w:r>
-      <w:r>
-        <w:rPr>
-          <w:noProof/>
-        </w:rPr>
-        <w:fldChar w:fldCharType="end"/>
-      </w:r>
+      <w:fldSimple w:instr=" SEQ Equation \* ARABIC ">
+        <w:r>
+          <w:rPr>
+            <w:noProof/>
+          </w:rPr>
+          <w:t>1</w:t>
+        </w:r>
+      </w:fldSimple>
       <w:bookmarkEnd w:id="5"/>
       <w:r>
         <w:t xml:space="preserve"> </w:t>
       </w:r>
       <w:bookmarkStart w:id="6" w:name="_Ref3387918"/>
       <w:r>
-        <w:t xml:space="preserve">- PMI for </w:t>
-      </w:r>
-      <w:proofErr w:type="spellStart"/>
-      <w:r>
-        <w:t>Verb+Noun</w:t>
-      </w:r>
-      <w:proofErr w:type="spellEnd"/>
-      <w:r>
-        <w:t xml:space="preserve"> Combinations in</w:t>
+        <w:t>- PMI for Verb+Noun Combinations in</w:t>
       </w:r>
       <w:sdt>
         <w:sdtPr>
@@ -3819,6 +3705,7 @@
     </w:p>
     <w:p>
       <w:pPr>
+        <w:jc w:val="both"/>
         <w:rPr>
           <w:lang w:eastAsia="en-GB" w:bidi="he-IL"/>
         </w:rPr>
@@ -4636,24 +4523,13 @@
         <w:rPr>
           <w:lang w:eastAsia="en-GB" w:bidi="he-IL"/>
         </w:rPr>
-        <w:t xml:space="preserve"> are the frequency counts of the target </w:t>
-      </w:r>
-      <w:proofErr w:type="spellStart"/>
-      <w:r>
-        <w:rPr>
-          <w:lang w:eastAsia="en-GB" w:bidi="he-IL"/>
-        </w:rPr>
-        <w:t>verb+noun</w:t>
-      </w:r>
-      <w:proofErr w:type="spellEnd"/>
-      <w:r>
-        <w:rPr>
-          <w:lang w:eastAsia="en-GB" w:bidi="he-IL"/>
-        </w:rPr>
-        <w:t xml:space="preserve"> pair, the target verb with any other noun and the target noun with any other verb respectively.</w:t>
+        <w:t xml:space="preserve"> are the frequency counts of the target verb+noun pair, the target verb with any other noun and the target noun with any other verb respectively.</w:t>
       </w:r>
     </w:p>
     <w:p>
+      <w:pPr>
+        <w:jc w:val="both"/>
+      </w:pPr>
       <m:oMathPara>
         <m:oMath>
           <m:sSub>
@@ -4787,36 +4663,14 @@
       <w:r>
         <w:t xml:space="preserve">Equation </w:t>
       </w:r>
-      <w:r>
-        <w:rPr>
-          <w:noProof/>
-        </w:rPr>
-        <w:fldChar w:fldCharType="begin"/>
-      </w:r>
-      <w:r>
-        <w:rPr>
-          <w:noProof/>
-        </w:rPr>
-        <w:instrText xml:space="preserve"> SEQ Equation \* ARABIC </w:instrText>
-      </w:r>
-      <w:r>
-        <w:rPr>
-          <w:noProof/>
-        </w:rPr>
-        <w:fldChar w:fldCharType="separate"/>
-      </w:r>
-      <w:r>
-        <w:rPr>
-          <w:noProof/>
-        </w:rPr>
-        <w:t>2</w:t>
-      </w:r>
-      <w:r>
-        <w:rPr>
-          <w:noProof/>
-        </w:rPr>
-        <w:fldChar w:fldCharType="end"/>
-      </w:r>
+      <w:fldSimple w:instr=" SEQ Equation \* ARABIC ">
+        <w:r>
+          <w:rPr>
+            <w:noProof/>
+          </w:rPr>
+          <w:t>2</w:t>
+        </w:r>
+      </w:fldSimple>
       <w:bookmarkEnd w:id="7"/>
       <w:r>
         <w:t xml:space="preserve"> - Degree of Lexical Fixedness of Verb-Noun Combination in</w:t>
@@ -4849,11 +4703,17 @@
       </w:sdt>
     </w:p>
     <w:p>
+      <w:pPr>
+        <w:jc w:val="both"/>
+      </w:pPr>
       <w:r>
         <w:fldChar w:fldCharType="begin"/>
       </w:r>
       <w:r>
         <w:instrText xml:space="preserve"> REF _Ref3456053 \h </w:instrText>
+      </w:r>
+      <w:r>
+        <w:instrText xml:space="preserve"> \* MERGEFORMAT </w:instrText>
       </w:r>
       <w:r>
         <w:fldChar w:fldCharType="separate"/>
@@ -4914,13 +4774,94 @@
         </w:sdtContent>
       </w:sdt>
       <w:r>
-        <w:t xml:space="preserve">. The higher the degree, the more lexically fixed the pair is. In </w:t>
+        <w:t>. The higher the degree, the more lexically fixed the pair is</w:t>
+      </w:r>
+      <w:r>
+        <w:t xml:space="preserve">, thus </w:t>
+      </w:r>
+      <m:oMath>
+        <m:sSub>
+          <m:sSubPr>
+            <m:ctrlPr>
+              <w:rPr>
+                <w:rFonts w:ascii="Cambria Math" w:hAnsi="Cambria Math"/>
+                <w:i/>
+              </w:rPr>
+            </m:ctrlPr>
+          </m:sSubPr>
+          <m:e>
+            <m:r>
+              <w:rPr>
+                <w:rFonts w:ascii="Cambria Math" w:hAnsi="Cambria Math"/>
+              </w:rPr>
+              <m:t>Fixedness</m:t>
+            </m:r>
+          </m:e>
+          <m:sub>
+            <m:r>
+              <w:rPr>
+                <w:rFonts w:ascii="Cambria Math" w:hAnsi="Cambria Math"/>
+              </w:rPr>
+              <m:t>lex</m:t>
+            </m:r>
+          </m:sub>
+        </m:sSub>
+        <m:r>
+          <w:rPr>
+            <w:rFonts w:ascii="Cambria Math" w:hAnsi="Cambria Math"/>
+          </w:rPr>
+          <m:t>(v,n)∈</m:t>
+        </m:r>
+        <m:d>
+          <m:dPr>
+            <m:begChr m:val="["/>
+            <m:endChr m:val="]"/>
+            <m:ctrlPr>
+              <w:rPr>
+                <w:rFonts w:ascii="Cambria Math" w:hAnsi="Cambria Math"/>
+                <w:i/>
+              </w:rPr>
+            </m:ctrlPr>
+          </m:dPr>
+          <m:e>
+            <m:r>
+              <w:rPr>
+                <w:rFonts w:ascii="Cambria Math" w:hAnsi="Cambria Math"/>
+              </w:rPr>
+              <m:t>-</m:t>
+            </m:r>
+            <m:r>
+              <w:rPr>
+                <w:rFonts w:ascii="Cambria Math" w:hAnsi="Cambria Math"/>
+              </w:rPr>
+              <m:t>∞</m:t>
+            </m:r>
+            <m:r>
+              <w:rPr>
+                <w:rFonts w:ascii="Cambria Math" w:hAnsi="Cambria Math"/>
+              </w:rPr>
+              <m:t>,+</m:t>
+            </m:r>
+            <m:r>
+              <w:rPr>
+                <w:rFonts w:ascii="Cambria Math" w:hAnsi="Cambria Math"/>
+              </w:rPr>
+              <m:t>∞</m:t>
+            </m:r>
+          </m:e>
+        </m:d>
+      </m:oMath>
+      <w:r>
+        <w:t xml:space="preserve">. In </w:t>
       </w:r>
       <w:r>
         <w:fldChar w:fldCharType="begin"/>
       </w:r>
       <w:r>
         <w:instrText xml:space="preserve"> REF _Ref3456053 \h </w:instrText>
+      </w:r>
+      <w:r>
+        <w:instrText xml:space="preserve"> \* MERGEFORMAT </w:instrText>
       </w:r>
       <w:r>
         <w:fldChar w:fldCharType="separate"/>
@@ -4973,7 +4914,10 @@
         </m:r>
       </m:oMath>
       <w:r>
-        <w:t xml:space="preserve"> are the mean and standard deviation of the following sample: </w:t>
+        <w:t xml:space="preserve"> are the mean and standard deviation of the following sample:</w:t>
+      </w:r>
+      <w:r>
+        <w:t xml:space="preserve"> </w:t>
       </w:r>
       <m:oMath>
         <m:d>
@@ -5221,19 +5165,1929 @@
         <w:t>.</w:t>
       </w:r>
     </w:p>
-    <w:p/>
     <w:p>
-      <w:bookmarkStart w:id="8" w:name="_GoBack"/>
-      <w:bookmarkEnd w:id="8"/>
+      <w:pPr>
+        <w:jc w:val="both"/>
+      </w:pPr>
     </w:p>
     <w:p>
       <w:pPr>
+        <w:jc w:val="both"/>
+      </w:pPr>
+      <w:r>
+        <w:t>The author then proceeds to explain the process of calculating the Syntactic Fixedness, under the assumption that idiomatic VNCs appear in more restricted syntactic forms</w:t>
+      </w:r>
+      <w:sdt>
+        <w:sdtPr>
+          <w:id w:val="1810741751"/>
+          <w:citation/>
+        </w:sdtPr>
+        <w:sdtContent>
+          <w:r>
+            <w:fldChar w:fldCharType="begin"/>
+          </w:r>
+          <w:r>
+            <w:instrText xml:space="preserve"> CITATION Faz09 \l 2057 </w:instrText>
+          </w:r>
+          <w:r>
+            <w:fldChar w:fldCharType="separate"/>
+          </w:r>
+          <w:r>
+            <w:rPr>
+              <w:noProof/>
+            </w:rPr>
+            <w:t xml:space="preserve"> [3]</w:t>
+          </w:r>
+          <w:r>
+            <w:fldChar w:fldCharType="end"/>
+          </w:r>
+        </w:sdtContent>
+      </w:sdt>
+      <w:r>
+        <w:t>. To quantify this value, they first identify relevant syntactic patters to distinguish idiomatic from literal usage, to then translate the frequency distribution of the target pair in the identified patterns to measure syntactic fixedness.</w:t>
+      </w:r>
+    </w:p>
+    <w:p>
+      <w:pPr>
+        <w:jc w:val="both"/>
+      </w:pPr>
+      <w:r>
+        <w:t>The identified syntactic patterns were:</w:t>
+      </w:r>
+    </w:p>
+    <w:p>
+      <w:pPr>
+        <w:pStyle w:val="ListParagraph"/>
+        <w:numPr>
+          <w:ilvl w:val="0"/>
+          <w:numId w:val="50"/>
+        </w:numPr>
+        <w:jc w:val="both"/>
+      </w:pPr>
+      <w:r>
+        <w:t>Passivization: Idiomatic VNCs often do not undergo passivization due to the non-referential status of the noun constituent in most idiomatic verb-noun pairs.</w:t>
+      </w:r>
+    </w:p>
+    <w:p>
+      <w:pPr>
+        <w:pStyle w:val="ListParagraph"/>
+        <w:numPr>
+          <w:ilvl w:val="0"/>
+          <w:numId w:val="50"/>
+        </w:numPr>
+        <w:jc w:val="both"/>
+      </w:pPr>
+      <w:r>
+        <w:t>Determiner type: There’s a strong correlation between the flexibility of the determiner preceding the noun in a VNC and the overall flexibility of the phrase. Idiomatic VNCs are expected to appear with one type of determiner.</w:t>
+      </w:r>
+    </w:p>
+    <w:p>
+      <w:pPr>
+        <w:pStyle w:val="ListParagraph"/>
+        <w:numPr>
+          <w:ilvl w:val="0"/>
+          <w:numId w:val="50"/>
+        </w:numPr>
+        <w:jc w:val="both"/>
+      </w:pPr>
+      <w:r>
+        <w:t>Pluralization: Even if the verb constituent of idiomatic VNCs is morphologically flexible, the non-referential noun constituent of the pair is expected to mainly appear in just one of the singular or plural forms.</w:t>
+      </w:r>
+    </w:p>
+    <w:p>
+      <w:pPr>
+        <w:jc w:val="both"/>
+      </w:pPr>
+    </w:p>
+    <w:p>
+      <w:pPr>
+        <w:jc w:val="both"/>
+      </w:pPr>
+      <w:r>
+        <w:t xml:space="preserve">The step of </w:t>
+      </w:r>
+      <w:r>
+        <w:rPr>
+          <w:i/>
+        </w:rPr>
+        <w:t>devising a statistical measure</w:t>
+      </w:r>
+      <w:r>
+        <w:t xml:space="preserve"> that quantifies the degree of syntactic fixedness using the proposed </w:t>
+      </w:r>
+      <w:r>
+        <w:t xml:space="preserve">set of </w:t>
+      </w:r>
+      <w:r>
+        <w:t>patterns</w:t>
+      </w:r>
+      <w:r>
+        <w:t xml:space="preserve"> proposes a measure that compares the syntactic behaviour of the target pair with that of a “typical” verb-noun pair. The syntactic behaviour of a </w:t>
+      </w:r>
+      <w:r>
+        <w:rPr>
+          <w:u w:val="single"/>
+        </w:rPr>
+        <w:t>typical pair</w:t>
+      </w:r>
+      <w:r>
+        <w:t xml:space="preserve"> is defined as the prior probability distribution over the selected patterns (</w:t>
+      </w:r>
+      <w:r>
+        <w:fldChar w:fldCharType="begin"/>
+      </w:r>
+      <w:r>
+        <w:instrText xml:space="preserve"> REF _Ref3468918 \h </w:instrText>
+      </w:r>
+      <w:r>
+        <w:fldChar w:fldCharType="separate"/>
+      </w:r>
+      <w:r>
+        <w:t xml:space="preserve">Equation </w:t>
+      </w:r>
+      <w:r>
+        <w:rPr>
+          <w:noProof/>
+        </w:rPr>
+        <w:t>3</w:t>
+      </w:r>
+      <w:r>
+        <w:fldChar w:fldCharType="end"/>
+      </w:r>
+      <w:r>
+        <w:t>)</w:t>
+      </w:r>
+      <w:r>
+        <w:t>, where V is the set of all instances of transitive verbs in the corpus, and N is the set of all instances of nouns as direct objects of the verb</w:t>
+      </w:r>
+      <w:r>
+        <w:t>.</w:t>
+      </w:r>
+    </w:p>
+    <w:p>
+      <w:pPr>
+        <w:jc w:val="both"/>
+      </w:pPr>
+      <m:oMathPara>
+        <m:oMath>
+          <m:r>
+            <w:rPr>
+              <w:rFonts w:ascii="Cambria Math" w:hAnsi="Cambria Math"/>
+            </w:rPr>
+            <m:t>P</m:t>
+          </m:r>
+          <m:d>
+            <m:dPr>
+              <m:ctrlPr>
+                <w:rPr>
+                  <w:rFonts w:ascii="Cambria Math" w:hAnsi="Cambria Math"/>
+                  <w:i/>
+                </w:rPr>
+              </m:ctrlPr>
+            </m:dPr>
+            <m:e>
+              <m:r>
+                <w:rPr>
+                  <w:rFonts w:ascii="Cambria Math" w:hAnsi="Cambria Math"/>
+                </w:rPr>
+                <m:t>pt</m:t>
+              </m:r>
+            </m:e>
+          </m:d>
+          <m:r>
+            <w:rPr>
+              <w:rFonts w:ascii="Cambria Math" w:hAnsi="Cambria Math"/>
+            </w:rPr>
+            <m:t>=</m:t>
+          </m:r>
+          <m:f>
+            <m:fPr>
+              <m:ctrlPr>
+                <w:rPr>
+                  <w:rFonts w:ascii="Cambria Math" w:hAnsi="Cambria Math"/>
+                  <w:i/>
+                </w:rPr>
+              </m:ctrlPr>
+            </m:fPr>
+            <m:num>
+              <m:nary>
+                <m:naryPr>
+                  <m:chr m:val="∑"/>
+                  <m:limLoc m:val="undOvr"/>
+                  <m:supHide m:val="1"/>
+                  <m:ctrlPr>
+                    <w:rPr>
+                      <w:rFonts w:ascii="Cambria Math" w:hAnsi="Cambria Math"/>
+                      <w:i/>
+                    </w:rPr>
+                  </m:ctrlPr>
+                </m:naryPr>
+                <m:sub>
+                  <m:sSub>
+                    <m:sSubPr>
+                      <m:ctrlPr>
+                        <w:rPr>
+                          <w:rFonts w:ascii="Cambria Math" w:hAnsi="Cambria Math"/>
+                          <w:i/>
+                        </w:rPr>
+                      </m:ctrlPr>
+                    </m:sSubPr>
+                    <m:e>
+                      <m:r>
+                        <w:rPr>
+                          <w:rFonts w:ascii="Cambria Math" w:hAnsi="Cambria Math"/>
+                        </w:rPr>
+                        <m:t>v</m:t>
+                      </m:r>
+                    </m:e>
+                    <m:sub>
+                      <m:r>
+                        <w:rPr>
+                          <w:rFonts w:ascii="Cambria Math" w:hAnsi="Cambria Math"/>
+                        </w:rPr>
+                        <m:t>i</m:t>
+                      </m:r>
+                    </m:sub>
+                  </m:sSub>
+                  <m:r>
+                    <w:rPr>
+                      <w:rFonts w:ascii="Cambria Math" w:hAnsi="Cambria Math"/>
+                    </w:rPr>
+                    <m:t>∈V</m:t>
+                  </m:r>
+                </m:sub>
+                <m:sup/>
+                <m:e>
+                  <m:nary>
+                    <m:naryPr>
+                      <m:chr m:val="∑"/>
+                      <m:limLoc m:val="undOvr"/>
+                      <m:supHide m:val="1"/>
+                      <m:ctrlPr>
+                        <w:rPr>
+                          <w:rFonts w:ascii="Cambria Math" w:hAnsi="Cambria Math"/>
+                          <w:i/>
+                        </w:rPr>
+                      </m:ctrlPr>
+                    </m:naryPr>
+                    <m:sub>
+                      <m:sSub>
+                        <m:sSubPr>
+                          <m:ctrlPr>
+                            <w:rPr>
+                              <w:rFonts w:ascii="Cambria Math" w:hAnsi="Cambria Math"/>
+                              <w:i/>
+                            </w:rPr>
+                          </m:ctrlPr>
+                        </m:sSubPr>
+                        <m:e>
+                          <m:r>
+                            <w:rPr>
+                              <w:rFonts w:ascii="Cambria Math" w:hAnsi="Cambria Math"/>
+                            </w:rPr>
+                            <m:t>n</m:t>
+                          </m:r>
+                        </m:e>
+                        <m:sub>
+                          <m:r>
+                            <w:rPr>
+                              <w:rFonts w:ascii="Cambria Math" w:hAnsi="Cambria Math"/>
+                            </w:rPr>
+                            <m:t>j</m:t>
+                          </m:r>
+                        </m:sub>
+                      </m:sSub>
+                      <m:r>
+                        <w:rPr>
+                          <w:rFonts w:ascii="Cambria Math" w:hAnsi="Cambria Math"/>
+                        </w:rPr>
+                        <m:t>∈</m:t>
+                      </m:r>
+                      <m:r>
+                        <w:rPr>
+                          <w:rFonts w:ascii="Cambria Math" w:hAnsi="Cambria Math"/>
+                        </w:rPr>
+                        <m:t>N</m:t>
+                      </m:r>
+                    </m:sub>
+                    <m:sup/>
+                    <m:e>
+                      <m:r>
+                        <w:rPr>
+                          <w:rFonts w:ascii="Cambria Math" w:hAnsi="Cambria Math"/>
+                        </w:rPr>
+                        <m:t>f</m:t>
+                      </m:r>
+                      <m:d>
+                        <m:dPr>
+                          <m:ctrlPr>
+                            <w:rPr>
+                              <w:rFonts w:ascii="Cambria Math" w:hAnsi="Cambria Math"/>
+                              <w:i/>
+                            </w:rPr>
+                          </m:ctrlPr>
+                        </m:dPr>
+                        <m:e>
+                          <m:sSub>
+                            <m:sSubPr>
+                              <m:ctrlPr>
+                                <w:rPr>
+                                  <w:rFonts w:ascii="Cambria Math" w:hAnsi="Cambria Math"/>
+                                  <w:i/>
+                                </w:rPr>
+                              </m:ctrlPr>
+                            </m:sSubPr>
+                            <m:e>
+                              <m:r>
+                                <w:rPr>
+                                  <w:rFonts w:ascii="Cambria Math" w:hAnsi="Cambria Math"/>
+                                </w:rPr>
+                                <m:t>v</m:t>
+                              </m:r>
+                            </m:e>
+                            <m:sub>
+                              <m:r>
+                                <w:rPr>
+                                  <w:rFonts w:ascii="Cambria Math" w:hAnsi="Cambria Math"/>
+                                </w:rPr>
+                                <m:t>i</m:t>
+                              </m:r>
+                            </m:sub>
+                          </m:sSub>
+                          <m:r>
+                            <w:rPr>
+                              <w:rFonts w:ascii="Cambria Math" w:hAnsi="Cambria Math"/>
+                            </w:rPr>
+                            <m:t>,</m:t>
+                          </m:r>
+                          <m:sSub>
+                            <m:sSubPr>
+                              <m:ctrlPr>
+                                <w:rPr>
+                                  <w:rFonts w:ascii="Cambria Math" w:hAnsi="Cambria Math"/>
+                                  <w:i/>
+                                </w:rPr>
+                              </m:ctrlPr>
+                            </m:sSubPr>
+                            <m:e>
+                              <m:r>
+                                <w:rPr>
+                                  <w:rFonts w:ascii="Cambria Math" w:hAnsi="Cambria Math"/>
+                                </w:rPr>
+                                <m:t>n</m:t>
+                              </m:r>
+                            </m:e>
+                            <m:sub>
+                              <m:r>
+                                <w:rPr>
+                                  <w:rFonts w:ascii="Cambria Math" w:hAnsi="Cambria Math"/>
+                                </w:rPr>
+                                <m:t>j</m:t>
+                              </m:r>
+                            </m:sub>
+                          </m:sSub>
+                          <m:r>
+                            <w:rPr>
+                              <w:rFonts w:ascii="Cambria Math" w:hAnsi="Cambria Math"/>
+                            </w:rPr>
+                            <m:t>,pt</m:t>
+                          </m:r>
+                        </m:e>
+                      </m:d>
+                    </m:e>
+                  </m:nary>
+                </m:e>
+              </m:nary>
+            </m:num>
+            <m:den>
+              <m:nary>
+                <m:naryPr>
+                  <m:chr m:val="∑"/>
+                  <m:limLoc m:val="undOvr"/>
+                  <m:supHide m:val="1"/>
+                  <m:ctrlPr>
+                    <w:rPr>
+                      <w:rFonts w:ascii="Cambria Math" w:hAnsi="Cambria Math"/>
+                      <w:i/>
+                    </w:rPr>
+                  </m:ctrlPr>
+                </m:naryPr>
+                <m:sub>
+                  <m:sSub>
+                    <m:sSubPr>
+                      <m:ctrlPr>
+                        <w:rPr>
+                          <w:rFonts w:ascii="Cambria Math" w:hAnsi="Cambria Math"/>
+                          <w:i/>
+                        </w:rPr>
+                      </m:ctrlPr>
+                    </m:sSubPr>
+                    <m:e>
+                      <m:r>
+                        <w:rPr>
+                          <w:rFonts w:ascii="Cambria Math" w:hAnsi="Cambria Math"/>
+                        </w:rPr>
+                        <m:t>v</m:t>
+                      </m:r>
+                    </m:e>
+                    <m:sub>
+                      <m:r>
+                        <w:rPr>
+                          <w:rFonts w:ascii="Cambria Math" w:hAnsi="Cambria Math"/>
+                        </w:rPr>
+                        <m:t>i</m:t>
+                      </m:r>
+                    </m:sub>
+                  </m:sSub>
+                  <m:r>
+                    <w:rPr>
+                      <w:rFonts w:ascii="Cambria Math" w:hAnsi="Cambria Math"/>
+                    </w:rPr>
+                    <m:t>∈</m:t>
+                  </m:r>
+                  <m:r>
+                    <w:rPr>
+                      <w:rFonts w:ascii="Cambria Math" w:hAnsi="Cambria Math"/>
+                    </w:rPr>
+                    <m:t>V</m:t>
+                  </m:r>
+                </m:sub>
+                <m:sup/>
+                <m:e>
+                  <m:nary>
+                    <m:naryPr>
+                      <m:chr m:val="∑"/>
+                      <m:limLoc m:val="undOvr"/>
+                      <m:supHide m:val="1"/>
+                      <m:ctrlPr>
+                        <w:rPr>
+                          <w:rFonts w:ascii="Cambria Math" w:hAnsi="Cambria Math"/>
+                          <w:i/>
+                        </w:rPr>
+                      </m:ctrlPr>
+                    </m:naryPr>
+                    <m:sub>
+                      <m:sSub>
+                        <m:sSubPr>
+                          <m:ctrlPr>
+                            <w:rPr>
+                              <w:rFonts w:ascii="Cambria Math" w:hAnsi="Cambria Math"/>
+                              <w:i/>
+                            </w:rPr>
+                          </m:ctrlPr>
+                        </m:sSubPr>
+                        <m:e>
+                          <m:r>
+                            <w:rPr>
+                              <w:rFonts w:ascii="Cambria Math" w:hAnsi="Cambria Math"/>
+                            </w:rPr>
+                            <m:t>n</m:t>
+                          </m:r>
+                        </m:e>
+                        <m:sub>
+                          <m:r>
+                            <w:rPr>
+                              <w:rFonts w:ascii="Cambria Math" w:hAnsi="Cambria Math"/>
+                            </w:rPr>
+                            <m:t>j</m:t>
+                          </m:r>
+                        </m:sub>
+                      </m:sSub>
+                      <m:r>
+                        <w:rPr>
+                          <w:rFonts w:ascii="Cambria Math" w:hAnsi="Cambria Math"/>
+                        </w:rPr>
+                        <m:t>∈N</m:t>
+                      </m:r>
+                    </m:sub>
+                    <m:sup/>
+                    <m:e>
+                      <m:nary>
+                        <m:naryPr>
+                          <m:chr m:val="∑"/>
+                          <m:limLoc m:val="undOvr"/>
+                          <m:supHide m:val="1"/>
+                          <m:ctrlPr>
+                            <w:rPr>
+                              <w:rFonts w:ascii="Cambria Math" w:hAnsi="Cambria Math"/>
+                              <w:i/>
+                            </w:rPr>
+                          </m:ctrlPr>
+                        </m:naryPr>
+                        <m:sub>
+                          <m:sSub>
+                            <m:sSubPr>
+                              <m:ctrlPr>
+                                <w:rPr>
+                                  <w:rFonts w:ascii="Cambria Math" w:hAnsi="Cambria Math"/>
+                                  <w:i/>
+                                </w:rPr>
+                              </m:ctrlPr>
+                            </m:sSubPr>
+                            <m:e>
+                              <m:r>
+                                <w:rPr>
+                                  <w:rFonts w:ascii="Cambria Math" w:hAnsi="Cambria Math"/>
+                                </w:rPr>
+                                <m:t>pt</m:t>
+                              </m:r>
+                            </m:e>
+                            <m:sub>
+                              <m:r>
+                                <w:rPr>
+                                  <w:rFonts w:ascii="Cambria Math" w:hAnsi="Cambria Math"/>
+                                </w:rPr>
+                                <m:t>k</m:t>
+                              </m:r>
+                            </m:sub>
+                          </m:sSub>
+                          <m:r>
+                            <w:rPr>
+                              <w:rFonts w:ascii="Cambria Math" w:hAnsi="Cambria Math"/>
+                            </w:rPr>
+                            <m:t>∈</m:t>
+                          </m:r>
+                          <m:r>
+                            <w:rPr>
+                              <w:rFonts w:ascii="Cambria Math" w:hAnsi="Cambria Math"/>
+                            </w:rPr>
+                            <m:t>P</m:t>
+                          </m:r>
+                        </m:sub>
+                        <m:sup/>
+                        <m:e>
+                          <m:r>
+                            <w:rPr>
+                              <w:rFonts w:ascii="Cambria Math" w:hAnsi="Cambria Math"/>
+                            </w:rPr>
+                            <m:t>f</m:t>
+                          </m:r>
+                          <m:d>
+                            <m:dPr>
+                              <m:ctrlPr>
+                                <w:rPr>
+                                  <w:rFonts w:ascii="Cambria Math" w:hAnsi="Cambria Math"/>
+                                  <w:i/>
+                                </w:rPr>
+                              </m:ctrlPr>
+                            </m:dPr>
+                            <m:e>
+                              <m:sSub>
+                                <m:sSubPr>
+                                  <m:ctrlPr>
+                                    <w:rPr>
+                                      <w:rFonts w:ascii="Cambria Math" w:hAnsi="Cambria Math"/>
+                                      <w:i/>
+                                    </w:rPr>
+                                  </m:ctrlPr>
+                                </m:sSubPr>
+                                <m:e>
+                                  <m:r>
+                                    <w:rPr>
+                                      <w:rFonts w:ascii="Cambria Math" w:hAnsi="Cambria Math"/>
+                                    </w:rPr>
+                                    <m:t>v</m:t>
+                                  </m:r>
+                                </m:e>
+                                <m:sub>
+                                  <m:r>
+                                    <w:rPr>
+                                      <w:rFonts w:ascii="Cambria Math" w:hAnsi="Cambria Math"/>
+                                    </w:rPr>
+                                    <m:t>i</m:t>
+                                  </m:r>
+                                </m:sub>
+                              </m:sSub>
+                              <m:r>
+                                <w:rPr>
+                                  <w:rFonts w:ascii="Cambria Math" w:hAnsi="Cambria Math"/>
+                                </w:rPr>
+                                <m:t>,</m:t>
+                              </m:r>
+                              <m:sSub>
+                                <m:sSubPr>
+                                  <m:ctrlPr>
+                                    <w:rPr>
+                                      <w:rFonts w:ascii="Cambria Math" w:hAnsi="Cambria Math"/>
+                                      <w:i/>
+                                    </w:rPr>
+                                  </m:ctrlPr>
+                                </m:sSubPr>
+                                <m:e>
+                                  <m:r>
+                                    <w:rPr>
+                                      <w:rFonts w:ascii="Cambria Math" w:hAnsi="Cambria Math"/>
+                                    </w:rPr>
+                                    <m:t>n</m:t>
+                                  </m:r>
+                                </m:e>
+                                <m:sub>
+                                  <m:r>
+                                    <w:rPr>
+                                      <w:rFonts w:ascii="Cambria Math" w:hAnsi="Cambria Math"/>
+                                    </w:rPr>
+                                    <m:t>j</m:t>
+                                  </m:r>
+                                </m:sub>
+                              </m:sSub>
+                              <m:r>
+                                <w:rPr>
+                                  <w:rFonts w:ascii="Cambria Math" w:hAnsi="Cambria Math"/>
+                                </w:rPr>
+                                <m:t>,</m:t>
+                              </m:r>
+                              <m:sSub>
+                                <m:sSubPr>
+                                  <m:ctrlPr>
+                                    <w:rPr>
+                                      <w:rFonts w:ascii="Cambria Math" w:hAnsi="Cambria Math"/>
+                                      <w:i/>
+                                    </w:rPr>
+                                  </m:ctrlPr>
+                                </m:sSubPr>
+                                <m:e>
+                                  <m:r>
+                                    <w:rPr>
+                                      <w:rFonts w:ascii="Cambria Math" w:hAnsi="Cambria Math"/>
+                                    </w:rPr>
+                                    <m:t>pt</m:t>
+                                  </m:r>
+                                </m:e>
+                                <m:sub>
+                                  <m:r>
+                                    <w:rPr>
+                                      <w:rFonts w:ascii="Cambria Math" w:hAnsi="Cambria Math"/>
+                                    </w:rPr>
+                                    <m:t>k</m:t>
+                                  </m:r>
+                                </m:sub>
+                              </m:sSub>
+                            </m:e>
+                          </m:d>
+                        </m:e>
+                      </m:nary>
+                    </m:e>
+                  </m:nary>
+                </m:e>
+              </m:nary>
+            </m:den>
+          </m:f>
+          <m:r>
+            <w:rPr>
+              <w:rFonts w:ascii="Cambria Math" w:hAnsi="Cambria Math"/>
+            </w:rPr>
+            <m:t>=</m:t>
+          </m:r>
+          <m:f>
+            <m:fPr>
+              <m:ctrlPr>
+                <w:rPr>
+                  <w:rFonts w:ascii="Cambria Math" w:hAnsi="Cambria Math"/>
+                  <w:i/>
+                </w:rPr>
+              </m:ctrlPr>
+            </m:fPr>
+            <m:num>
+              <m:r>
+                <w:rPr>
+                  <w:rFonts w:ascii="Cambria Math" w:hAnsi="Cambria Math"/>
+                </w:rPr>
+                <m:t>f(*,*,pt)</m:t>
+              </m:r>
+            </m:num>
+            <m:den>
+              <m:r>
+                <w:rPr>
+                  <w:rFonts w:ascii="Cambria Math" w:hAnsi="Cambria Math"/>
+                </w:rPr>
+                <m:t>f(*,*,*)</m:t>
+              </m:r>
+            </m:den>
+          </m:f>
+        </m:oMath>
+      </m:oMathPara>
+    </w:p>
+    <w:p>
+      <w:pPr>
+        <w:pStyle w:val="Caption"/>
+        <w:jc w:val="center"/>
+      </w:pPr>
+      <w:bookmarkStart w:id="8" w:name="_Ref3468918"/>
+      <w:r>
+        <w:t xml:space="preserve">Equation </w:t>
+      </w:r>
+      <w:fldSimple w:instr=" SEQ Equation \* ARABIC ">
+        <w:r>
+          <w:rPr>
+            <w:noProof/>
+          </w:rPr>
+          <w:t>3</w:t>
+        </w:r>
+      </w:fldSimple>
+      <w:bookmarkEnd w:id="8"/>
+      <w:r>
+        <w:t xml:space="preserve"> - Syntactic Behaviour of Typical Verb-Noun Pair in</w:t>
+      </w:r>
+      <w:sdt>
+        <w:sdtPr>
+          <w:id w:val="-1421178649"/>
+          <w:citation/>
+        </w:sdtPr>
+        <w:sdtContent>
+          <w:r>
+            <w:fldChar w:fldCharType="begin"/>
+          </w:r>
+          <w:r>
+            <w:instrText xml:space="preserve"> CITATION Faz09 \l 2057 </w:instrText>
+          </w:r>
+          <w:r>
+            <w:fldChar w:fldCharType="separate"/>
+          </w:r>
+          <w:r>
+            <w:rPr>
+              <w:noProof/>
+            </w:rPr>
+            <w:t xml:space="preserve"> [3]</w:t>
+          </w:r>
+          <w:r>
+            <w:fldChar w:fldCharType="end"/>
+          </w:r>
+        </w:sdtContent>
+      </w:sdt>
+    </w:p>
+    <w:p>
+      <w:pPr>
+        <w:jc w:val="both"/>
+      </w:pPr>
+      <w:r>
+        <w:t xml:space="preserve">For the </w:t>
+      </w:r>
+      <w:r>
+        <w:rPr>
+          <w:u w:val="single"/>
+        </w:rPr>
+        <w:t>target pairs</w:t>
+      </w:r>
+      <m:oMath>
+        <m:r>
+          <w:rPr>
+            <w:rFonts w:ascii="Cambria Math" w:hAnsi="Cambria Math"/>
+          </w:rPr>
+          <m:t xml:space="preserve"> </m:t>
+        </m:r>
+        <m:d>
+          <m:dPr>
+            <m:begChr m:val="〈"/>
+            <m:endChr m:val="〉"/>
+            <m:ctrlPr>
+              <w:rPr>
+                <w:rFonts w:ascii="Cambria Math" w:hAnsi="Cambria Math"/>
+                <w:i/>
+              </w:rPr>
+            </m:ctrlPr>
+          </m:dPr>
+          <m:e>
+            <m:r>
+              <w:rPr>
+                <w:rFonts w:ascii="Cambria Math" w:hAnsi="Cambria Math"/>
+              </w:rPr>
+              <m:t>v,n</m:t>
+            </m:r>
+          </m:e>
+        </m:d>
+      </m:oMath>
+      <w:r>
+        <w:t xml:space="preserve">, </w:t>
+      </w:r>
+      <w:r>
+        <w:t xml:space="preserve">the syntactic behaviour is defined as the posterior probability distribution over the patterns given the pair, </w:t>
+      </w:r>
+      <w:r>
+        <w:t>as shown</w:t>
+      </w:r>
+      <w:r>
+        <w:t xml:space="preserve"> in </w:t>
+      </w:r>
+      <w:r>
+        <w:fldChar w:fldCharType="begin"/>
+      </w:r>
+      <w:r>
+        <w:instrText xml:space="preserve"> REF _Ref3469474 \h </w:instrText>
+      </w:r>
+      <w:r>
+        <w:instrText xml:space="preserve"> \* MERGEFORMAT </w:instrText>
+      </w:r>
+      <w:r>
+        <w:fldChar w:fldCharType="separate"/>
+      </w:r>
+      <w:r>
+        <w:t xml:space="preserve">Equation </w:t>
+      </w:r>
+      <w:r>
+        <w:rPr>
+          <w:noProof/>
+        </w:rPr>
+        <w:t>4</w:t>
+      </w:r>
+      <w:r>
+        <w:fldChar w:fldCharType="end"/>
+      </w:r>
+      <w:r>
+        <w:t>.</w:t>
+      </w:r>
+    </w:p>
+    <w:p>
+      <w:pPr>
+        <w:keepNext/>
+      </w:pPr>
+      <m:oMathPara>
+        <m:oMath>
+          <m:r>
+            <w:rPr>
+              <w:rFonts w:ascii="Cambria Math" w:hAnsi="Cambria Math"/>
+            </w:rPr>
+            <m:t>P</m:t>
+          </m:r>
+          <m:d>
+            <m:dPr>
+              <m:ctrlPr>
+                <w:rPr>
+                  <w:rFonts w:ascii="Cambria Math" w:hAnsi="Cambria Math"/>
+                  <w:i/>
+                </w:rPr>
+              </m:ctrlPr>
+            </m:dPr>
+            <m:e>
+              <m:r>
+                <w:rPr>
+                  <w:rFonts w:ascii="Cambria Math" w:hAnsi="Cambria Math"/>
+                </w:rPr>
+                <m:t>pt</m:t>
+              </m:r>
+            </m:e>
+            <m:e>
+              <m:r>
+                <w:rPr>
+                  <w:rFonts w:ascii="Cambria Math" w:hAnsi="Cambria Math"/>
+                </w:rPr>
+                <m:t>v,n</m:t>
+              </m:r>
+            </m:e>
+          </m:d>
+          <m:r>
+            <w:rPr>
+              <w:rFonts w:ascii="Cambria Math" w:hAnsi="Cambria Math"/>
+            </w:rPr>
+            <m:t>=</m:t>
+          </m:r>
+          <m:f>
+            <m:fPr>
+              <m:ctrlPr>
+                <w:rPr>
+                  <w:rFonts w:ascii="Cambria Math" w:hAnsi="Cambria Math"/>
+                  <w:i/>
+                </w:rPr>
+              </m:ctrlPr>
+            </m:fPr>
+            <m:num>
+              <m:r>
+                <w:rPr>
+                  <w:rFonts w:ascii="Cambria Math" w:hAnsi="Cambria Math"/>
+                </w:rPr>
+                <m:t>f(v,n,pt)</m:t>
+              </m:r>
+            </m:num>
+            <m:den>
+              <m:nary>
+                <m:naryPr>
+                  <m:chr m:val="∑"/>
+                  <m:limLoc m:val="undOvr"/>
+                  <m:supHide m:val="1"/>
+                  <m:ctrlPr>
+                    <w:rPr>
+                      <w:rFonts w:ascii="Cambria Math" w:hAnsi="Cambria Math"/>
+                      <w:i/>
+                    </w:rPr>
+                  </m:ctrlPr>
+                </m:naryPr>
+                <m:sub>
+                  <m:sSub>
+                    <m:sSubPr>
+                      <m:ctrlPr>
+                        <w:rPr>
+                          <w:rFonts w:ascii="Cambria Math" w:hAnsi="Cambria Math"/>
+                          <w:i/>
+                        </w:rPr>
+                      </m:ctrlPr>
+                    </m:sSubPr>
+                    <m:e>
+                      <m:r>
+                        <w:rPr>
+                          <w:rFonts w:ascii="Cambria Math" w:hAnsi="Cambria Math"/>
+                        </w:rPr>
+                        <m:t>pt</m:t>
+                      </m:r>
+                    </m:e>
+                    <m:sub>
+                      <m:r>
+                        <w:rPr>
+                          <w:rFonts w:ascii="Cambria Math" w:hAnsi="Cambria Math"/>
+                        </w:rPr>
+                        <m:t>k</m:t>
+                      </m:r>
+                    </m:sub>
+                  </m:sSub>
+                  <m:r>
+                    <w:rPr>
+                      <w:rFonts w:ascii="Cambria Math" w:hAnsi="Cambria Math"/>
+                    </w:rPr>
+                    <m:t>∈P</m:t>
+                  </m:r>
+                </m:sub>
+                <m:sup/>
+                <m:e>
+                  <m:r>
+                    <w:rPr>
+                      <w:rFonts w:ascii="Cambria Math" w:hAnsi="Cambria Math"/>
+                    </w:rPr>
+                    <m:t>f(v,n,</m:t>
+                  </m:r>
+                  <m:sSub>
+                    <m:sSubPr>
+                      <m:ctrlPr>
+                        <w:rPr>
+                          <w:rFonts w:ascii="Cambria Math" w:hAnsi="Cambria Math"/>
+                          <w:i/>
+                        </w:rPr>
+                      </m:ctrlPr>
+                    </m:sSubPr>
+                    <m:e>
+                      <m:r>
+                        <w:rPr>
+                          <w:rFonts w:ascii="Cambria Math" w:hAnsi="Cambria Math"/>
+                        </w:rPr>
+                        <m:t>pt</m:t>
+                      </m:r>
+                    </m:e>
+                    <m:sub>
+                      <m:r>
+                        <w:rPr>
+                          <w:rFonts w:ascii="Cambria Math" w:hAnsi="Cambria Math"/>
+                        </w:rPr>
+                        <m:t>k</m:t>
+                      </m:r>
+                    </m:sub>
+                  </m:sSub>
+                  <m:r>
+                    <w:rPr>
+                      <w:rFonts w:ascii="Cambria Math" w:hAnsi="Cambria Math"/>
+                    </w:rPr>
+                    <m:t>)</m:t>
+                  </m:r>
+                </m:e>
+              </m:nary>
+            </m:den>
+          </m:f>
+          <m:r>
+            <w:rPr>
+              <w:rFonts w:ascii="Cambria Math" w:hAnsi="Cambria Math"/>
+            </w:rPr>
+            <m:t>=</m:t>
+          </m:r>
+          <m:f>
+            <m:fPr>
+              <m:ctrlPr>
+                <w:rPr>
+                  <w:rFonts w:ascii="Cambria Math" w:hAnsi="Cambria Math"/>
+                  <w:i/>
+                </w:rPr>
+              </m:ctrlPr>
+            </m:fPr>
+            <m:num>
+              <m:r>
+                <w:rPr>
+                  <w:rFonts w:ascii="Cambria Math" w:hAnsi="Cambria Math"/>
+                </w:rPr>
+                <m:t>f(v,n,pt)</m:t>
+              </m:r>
+            </m:num>
+            <m:den>
+              <m:r>
+                <w:rPr>
+                  <w:rFonts w:ascii="Cambria Math" w:hAnsi="Cambria Math"/>
+                </w:rPr>
+                <m:t>f(v,n,*)</m:t>
+              </m:r>
+            </m:den>
+          </m:f>
+        </m:oMath>
+      </m:oMathPara>
+    </w:p>
+    <w:p>
+      <w:pPr>
+        <w:pStyle w:val="Caption"/>
+        <w:jc w:val="center"/>
+      </w:pPr>
+      <w:bookmarkStart w:id="9" w:name="_Toc3159039"/>
+      <w:bookmarkStart w:id="10" w:name="_Ref3469474"/>
+      <w:r>
+        <w:t xml:space="preserve">Equation </w:t>
+      </w:r>
+      <w:fldSimple w:instr=" SEQ Equation \* ARABIC ">
+        <w:r>
+          <w:rPr>
+            <w:noProof/>
+          </w:rPr>
+          <w:t>4</w:t>
+        </w:r>
+      </w:fldSimple>
+      <w:bookmarkEnd w:id="10"/>
+      <w:r>
+        <w:t xml:space="preserve"> - Syntactic Behaviour of Target Verb-Noun Pair in</w:t>
+      </w:r>
+      <w:sdt>
+        <w:sdtPr>
+          <w:id w:val="-1630004372"/>
+          <w:citation/>
+        </w:sdtPr>
+        <w:sdtContent>
+          <w:r>
+            <w:fldChar w:fldCharType="begin"/>
+          </w:r>
+          <w:r>
+            <w:instrText xml:space="preserve"> CITATION Faz09 \l 2057 </w:instrText>
+          </w:r>
+          <w:r>
+            <w:fldChar w:fldCharType="separate"/>
+          </w:r>
+          <w:r>
+            <w:rPr>
+              <w:noProof/>
+            </w:rPr>
+            <w:t xml:space="preserve"> [3]</w:t>
+          </w:r>
+          <w:r>
+            <w:fldChar w:fldCharType="end"/>
+          </w:r>
+        </w:sdtContent>
+      </w:sdt>
+    </w:p>
+    <w:p>
+      <w:pPr>
+        <w:jc w:val="both"/>
+      </w:pPr>
+      <w:r>
+        <w:lastRenderedPageBreak/>
+        <w:t xml:space="preserve">Using these two equations, the </w:t>
+      </w:r>
+      <w:r>
+        <w:rPr>
+          <w:u w:val="single"/>
+        </w:rPr>
+        <w:t>degree of syntactic fixedness</w:t>
+      </w:r>
+      <w:r>
+        <w:t xml:space="preserve"> for a target verb-noun pair is estimated the divergence of its syntactic behaviour from the typical syntactic behaviour, which is formulated in </w:t>
+      </w:r>
+      <w:r>
+        <w:fldChar w:fldCharType="begin"/>
+      </w:r>
+      <w:r>
+        <w:instrText xml:space="preserve"> REF _Ref3469931 \h </w:instrText>
+      </w:r>
+      <w:r>
+        <w:instrText xml:space="preserve"> \* MERGEFORMAT </w:instrText>
+      </w:r>
+      <w:r>
+        <w:fldChar w:fldCharType="separate"/>
+      </w:r>
+      <w:r>
+        <w:t xml:space="preserve">Equation </w:t>
+      </w:r>
+      <w:r>
+        <w:rPr>
+          <w:noProof/>
+        </w:rPr>
+        <w:t>5</w:t>
+      </w:r>
+      <w:r>
+        <w:fldChar w:fldCharType="end"/>
+      </w:r>
+      <w:r>
+        <w:t xml:space="preserve"> using Kullback Leibler (KL-) divergence. Thus </w:t>
+      </w:r>
+      <m:oMath>
+        <m:sSub>
+          <m:sSubPr>
+            <m:ctrlPr>
+              <w:rPr>
+                <w:rFonts w:ascii="Cambria Math" w:hAnsi="Cambria Math"/>
+                <w:i/>
+              </w:rPr>
+            </m:ctrlPr>
+          </m:sSubPr>
+          <m:e>
+            <m:r>
+              <w:rPr>
+                <w:rFonts w:ascii="Cambria Math" w:hAnsi="Cambria Math"/>
+              </w:rPr>
+              <m:t>Fixedness</m:t>
+            </m:r>
+          </m:e>
+          <m:sub>
+            <m:r>
+              <w:rPr>
+                <w:rFonts w:ascii="Cambria Math" w:hAnsi="Cambria Math"/>
+              </w:rPr>
+              <m:t>syn</m:t>
+            </m:r>
+          </m:sub>
+        </m:sSub>
+        <m:r>
+          <w:rPr>
+            <w:rFonts w:ascii="Cambria Math" w:hAnsi="Cambria Math"/>
+          </w:rPr>
+          <m:t>(v,n)</m:t>
+        </m:r>
+        <m:r>
+          <w:rPr>
+            <w:rFonts w:ascii="Cambria Math" w:hAnsi="Cambria Math"/>
+          </w:rPr>
+          <m:t>∈</m:t>
+        </m:r>
+        <m:d>
+          <m:dPr>
+            <m:begChr m:val="["/>
+            <m:endChr m:val="]"/>
+            <m:ctrlPr>
+              <w:rPr>
+                <w:rFonts w:ascii="Cambria Math" w:hAnsi="Cambria Math"/>
+                <w:i/>
+              </w:rPr>
+            </m:ctrlPr>
+          </m:dPr>
+          <m:e>
+            <m:r>
+              <w:rPr>
+                <w:rFonts w:ascii="Cambria Math" w:hAnsi="Cambria Math"/>
+              </w:rPr>
+              <m:t>0,+</m:t>
+            </m:r>
+            <m:r>
+              <w:rPr>
+                <w:rFonts w:ascii="Cambria Math" w:hAnsi="Cambria Math"/>
+              </w:rPr>
+              <m:t>∞</m:t>
+            </m:r>
+          </m:e>
+        </m:d>
+      </m:oMath>
+      <w:r>
+        <w:t>.</w:t>
+      </w:r>
+    </w:p>
+    <w:p>
+      <w:pPr>
+        <w:keepNext/>
+      </w:pPr>
+      <m:oMathPara>
+        <m:oMath>
+          <m:sSub>
+            <m:sSubPr>
+              <m:ctrlPr>
+                <w:rPr>
+                  <w:rFonts w:ascii="Cambria Math" w:hAnsi="Cambria Math"/>
+                  <w:i/>
+                </w:rPr>
+              </m:ctrlPr>
+            </m:sSubPr>
+            <m:e>
+              <m:r>
+                <w:rPr>
+                  <w:rFonts w:ascii="Cambria Math" w:hAnsi="Cambria Math"/>
+                </w:rPr>
+                <m:t>Fixedness</m:t>
+              </m:r>
+            </m:e>
+            <m:sub>
+              <m:r>
+                <w:rPr>
+                  <w:rFonts w:ascii="Cambria Math" w:hAnsi="Cambria Math"/>
+                </w:rPr>
+                <m:t>syn</m:t>
+              </m:r>
+            </m:sub>
+          </m:sSub>
+          <m:d>
+            <m:dPr>
+              <m:ctrlPr>
+                <w:rPr>
+                  <w:rFonts w:ascii="Cambria Math" w:hAnsi="Cambria Math"/>
+                  <w:i/>
+                </w:rPr>
+              </m:ctrlPr>
+            </m:dPr>
+            <m:e>
+              <m:r>
+                <w:rPr>
+                  <w:rFonts w:ascii="Cambria Math" w:hAnsi="Cambria Math"/>
+                </w:rPr>
+                <m:t>v,n</m:t>
+              </m:r>
+            </m:e>
+          </m:d>
+          <m:r>
+            <w:rPr>
+              <w:rFonts w:ascii="Cambria Math" w:hAnsi="Cambria Math"/>
+            </w:rPr>
+            <m:t>=D(P(pt|v,n)|</m:t>
+          </m:r>
+          <m:d>
+            <m:dPr>
+              <m:begChr m:val="|"/>
+              <m:ctrlPr>
+                <w:rPr>
+                  <w:rFonts w:ascii="Cambria Math" w:hAnsi="Cambria Math"/>
+                  <w:i/>
+                </w:rPr>
+              </m:ctrlPr>
+            </m:dPr>
+            <m:e>
+              <m:r>
+                <w:rPr>
+                  <w:rFonts w:ascii="Cambria Math" w:hAnsi="Cambria Math"/>
+                </w:rPr>
+                <m:t>P</m:t>
+              </m:r>
+              <m:d>
+                <m:dPr>
+                  <m:ctrlPr>
+                    <w:rPr>
+                      <w:rFonts w:ascii="Cambria Math" w:hAnsi="Cambria Math"/>
+                      <w:i/>
+                    </w:rPr>
+                  </m:ctrlPr>
+                </m:dPr>
+                <m:e>
+                  <m:r>
+                    <w:rPr>
+                      <w:rFonts w:ascii="Cambria Math" w:hAnsi="Cambria Math"/>
+                    </w:rPr>
+                    <m:t>pt</m:t>
+                  </m:r>
+                </m:e>
+              </m:d>
+            </m:e>
+          </m:d>
+          <m:r>
+            <w:rPr>
+              <w:rFonts w:ascii="Cambria Math" w:hAnsi="Cambria Math"/>
+            </w:rPr>
+            <m:t>=</m:t>
+          </m:r>
+          <m:nary>
+            <m:naryPr>
+              <m:chr m:val="∑"/>
+              <m:limLoc m:val="undOvr"/>
+              <m:supHide m:val="1"/>
+              <m:ctrlPr>
+                <w:rPr>
+                  <w:rFonts w:ascii="Cambria Math" w:hAnsi="Cambria Math"/>
+                  <w:i/>
+                </w:rPr>
+              </m:ctrlPr>
+            </m:naryPr>
+            <m:sub>
+              <m:sSub>
+                <m:sSubPr>
+                  <m:ctrlPr>
+                    <w:rPr>
+                      <w:rFonts w:ascii="Cambria Math" w:hAnsi="Cambria Math"/>
+                      <w:i/>
+                    </w:rPr>
+                  </m:ctrlPr>
+                </m:sSubPr>
+                <m:e>
+                  <m:r>
+                    <w:rPr>
+                      <w:rFonts w:ascii="Cambria Math" w:hAnsi="Cambria Math"/>
+                    </w:rPr>
+                    <m:t>pt</m:t>
+                  </m:r>
+                </m:e>
+                <m:sub>
+                  <m:r>
+                    <w:rPr>
+                      <w:rFonts w:ascii="Cambria Math" w:hAnsi="Cambria Math"/>
+                    </w:rPr>
+                    <m:t>k</m:t>
+                  </m:r>
+                </m:sub>
+              </m:sSub>
+              <m:r>
+                <w:rPr>
+                  <w:rFonts w:ascii="Cambria Math" w:hAnsi="Cambria Math"/>
+                </w:rPr>
+                <m:t>∈P</m:t>
+              </m:r>
+            </m:sub>
+            <m:sup/>
+            <m:e>
+              <m:r>
+                <w:rPr>
+                  <w:rFonts w:ascii="Cambria Math" w:hAnsi="Cambria Math"/>
+                </w:rPr>
+                <m:t>P</m:t>
+              </m:r>
+              <m:d>
+                <m:dPr>
+                  <m:ctrlPr>
+                    <w:rPr>
+                      <w:rFonts w:ascii="Cambria Math" w:hAnsi="Cambria Math"/>
+                      <w:i/>
+                    </w:rPr>
+                  </m:ctrlPr>
+                </m:dPr>
+                <m:e>
+                  <m:sSub>
+                    <m:sSubPr>
+                      <m:ctrlPr>
+                        <w:rPr>
+                          <w:rFonts w:ascii="Cambria Math" w:hAnsi="Cambria Math"/>
+                          <w:i/>
+                        </w:rPr>
+                      </m:ctrlPr>
+                    </m:sSubPr>
+                    <m:e>
+                      <m:r>
+                        <w:rPr>
+                          <w:rFonts w:ascii="Cambria Math" w:hAnsi="Cambria Math"/>
+                        </w:rPr>
+                        <m:t>pt</m:t>
+                      </m:r>
+                    </m:e>
+                    <m:sub>
+                      <m:r>
+                        <w:rPr>
+                          <w:rFonts w:ascii="Cambria Math" w:hAnsi="Cambria Math"/>
+                        </w:rPr>
+                        <m:t>k</m:t>
+                      </m:r>
+                    </m:sub>
+                  </m:sSub>
+                  <m:r>
+                    <w:rPr>
+                      <w:rFonts w:ascii="Cambria Math" w:hAnsi="Cambria Math"/>
+                    </w:rPr>
+                    <m:t>|v,n</m:t>
+                  </m:r>
+                </m:e>
+              </m:d>
+              <m:func>
+                <m:funcPr>
+                  <m:ctrlPr>
+                    <w:rPr>
+                      <w:rFonts w:ascii="Cambria Math" w:hAnsi="Cambria Math"/>
+                      <w:i/>
+                    </w:rPr>
+                  </m:ctrlPr>
+                </m:funcPr>
+                <m:fName>
+                  <m:r>
+                    <m:rPr>
+                      <m:sty m:val="p"/>
+                    </m:rPr>
+                    <w:rPr>
+                      <w:rFonts w:ascii="Cambria Math" w:hAnsi="Cambria Math"/>
+                    </w:rPr>
+                    <m:t>log</m:t>
+                  </m:r>
+                </m:fName>
+                <m:e>
+                  <m:f>
+                    <m:fPr>
+                      <m:ctrlPr>
+                        <w:rPr>
+                          <w:rFonts w:ascii="Cambria Math" w:hAnsi="Cambria Math"/>
+                          <w:i/>
+                        </w:rPr>
+                      </m:ctrlPr>
+                    </m:fPr>
+                    <m:num>
+                      <m:r>
+                        <w:rPr>
+                          <w:rFonts w:ascii="Cambria Math" w:hAnsi="Cambria Math"/>
+                        </w:rPr>
+                        <m:t>P</m:t>
+                      </m:r>
+                      <m:d>
+                        <m:dPr>
+                          <m:ctrlPr>
+                            <w:rPr>
+                              <w:rFonts w:ascii="Cambria Math" w:hAnsi="Cambria Math"/>
+                              <w:i/>
+                            </w:rPr>
+                          </m:ctrlPr>
+                        </m:dPr>
+                        <m:e>
+                          <m:sSub>
+                            <m:sSubPr>
+                              <m:ctrlPr>
+                                <w:rPr>
+                                  <w:rFonts w:ascii="Cambria Math" w:hAnsi="Cambria Math"/>
+                                  <w:i/>
+                                </w:rPr>
+                              </m:ctrlPr>
+                            </m:sSubPr>
+                            <m:e>
+                              <m:r>
+                                <w:rPr>
+                                  <w:rFonts w:ascii="Cambria Math" w:hAnsi="Cambria Math"/>
+                                </w:rPr>
+                                <m:t>pt</m:t>
+                              </m:r>
+                            </m:e>
+                            <m:sub>
+                              <m:r>
+                                <w:rPr>
+                                  <w:rFonts w:ascii="Cambria Math" w:hAnsi="Cambria Math"/>
+                                </w:rPr>
+                                <m:t>k</m:t>
+                              </m:r>
+                            </m:sub>
+                          </m:sSub>
+                          <m:r>
+                            <w:rPr>
+                              <w:rFonts w:ascii="Cambria Math" w:hAnsi="Cambria Math"/>
+                            </w:rPr>
+                            <m:t>|v,n</m:t>
+                          </m:r>
+                        </m:e>
+                      </m:d>
+                    </m:num>
+                    <m:den>
+                      <m:r>
+                        <w:rPr>
+                          <w:rFonts w:ascii="Cambria Math" w:hAnsi="Cambria Math"/>
+                        </w:rPr>
+                        <m:t>P</m:t>
+                      </m:r>
+                      <m:d>
+                        <m:dPr>
+                          <m:ctrlPr>
+                            <w:rPr>
+                              <w:rFonts w:ascii="Cambria Math" w:hAnsi="Cambria Math"/>
+                              <w:i/>
+                            </w:rPr>
+                          </m:ctrlPr>
+                        </m:dPr>
+                        <m:e>
+                          <m:sSub>
+                            <m:sSubPr>
+                              <m:ctrlPr>
+                                <w:rPr>
+                                  <w:rFonts w:ascii="Cambria Math" w:hAnsi="Cambria Math"/>
+                                  <w:i/>
+                                </w:rPr>
+                              </m:ctrlPr>
+                            </m:sSubPr>
+                            <m:e>
+                              <m:r>
+                                <w:rPr>
+                                  <w:rFonts w:ascii="Cambria Math" w:hAnsi="Cambria Math"/>
+                                </w:rPr>
+                                <m:t>pt</m:t>
+                              </m:r>
+                            </m:e>
+                            <m:sub>
+                              <m:r>
+                                <w:rPr>
+                                  <w:rFonts w:ascii="Cambria Math" w:hAnsi="Cambria Math"/>
+                                </w:rPr>
+                                <m:t>k</m:t>
+                              </m:r>
+                            </m:sub>
+                          </m:sSub>
+                        </m:e>
+                      </m:d>
+                    </m:den>
+                  </m:f>
+                </m:e>
+              </m:func>
+            </m:e>
+          </m:nary>
+        </m:oMath>
+      </m:oMathPara>
+    </w:p>
+    <w:p>
+      <w:pPr>
+        <w:pStyle w:val="Caption"/>
+        <w:jc w:val="center"/>
+        <w:rPr>
+          <w:noProof/>
+        </w:rPr>
+      </w:pPr>
+      <w:bookmarkStart w:id="11" w:name="_Ref3469931"/>
+      <w:r>
+        <w:t xml:space="preserve">Equation </w:t>
+      </w:r>
+      <w:fldSimple w:instr=" SEQ Equation \* ARABIC ">
+        <w:r>
+          <w:rPr>
+            <w:noProof/>
+          </w:rPr>
+          <w:t>5</w:t>
+        </w:r>
+      </w:fldSimple>
+      <w:bookmarkEnd w:id="11"/>
+      <w:r>
+        <w:t xml:space="preserve"> - Degree of Syntactic Fixedness</w:t>
+      </w:r>
+      <w:r>
+        <w:rPr>
+          <w:noProof/>
+        </w:rPr>
+        <w:t xml:space="preserve"> for a Target Verb-Noun pair in</w:t>
+      </w:r>
+      <w:sdt>
+        <w:sdtPr>
+          <w:rPr>
+            <w:noProof/>
+          </w:rPr>
+          <w:id w:val="-1472199824"/>
+          <w:citation/>
+        </w:sdtPr>
+        <w:sdtContent>
+          <w:r>
+            <w:rPr>
+              <w:noProof/>
+            </w:rPr>
+            <w:fldChar w:fldCharType="begin"/>
+          </w:r>
+          <w:r>
+            <w:rPr>
+              <w:noProof/>
+            </w:rPr>
+            <w:instrText xml:space="preserve"> CITATION Faz09 \l 2057 </w:instrText>
+          </w:r>
+          <w:r>
+            <w:rPr>
+              <w:noProof/>
+            </w:rPr>
+            <w:fldChar w:fldCharType="separate"/>
+          </w:r>
+          <w:r>
+            <w:rPr>
+              <w:noProof/>
+            </w:rPr>
+            <w:t xml:space="preserve"> [3]</w:t>
+          </w:r>
+          <w:r>
+            <w:rPr>
+              <w:noProof/>
+            </w:rPr>
+            <w:fldChar w:fldCharType="end"/>
+          </w:r>
+        </w:sdtContent>
+      </w:sdt>
+    </w:p>
+    <w:p>
+      <w:pPr>
+        <w:jc w:val="both"/>
+      </w:pPr>
+      <w:sdt>
+        <w:sdtPr>
+          <w:id w:val="-2099861480"/>
+          <w:citation/>
+        </w:sdtPr>
+        <w:sdtContent>
+          <w:r>
+            <w:fldChar w:fldCharType="begin"/>
+          </w:r>
+          <w:r>
+            <w:instrText xml:space="preserve"> CITATION Faz09 \l 2057 </w:instrText>
+          </w:r>
+          <w:r>
+            <w:fldChar w:fldCharType="separate"/>
+          </w:r>
+          <w:r>
+            <w:rPr>
+              <w:noProof/>
+            </w:rPr>
+            <w:t>[3]</w:t>
+          </w:r>
+          <w:r>
+            <w:fldChar w:fldCharType="end"/>
+          </w:r>
+        </w:sdtContent>
+      </w:sdt>
+      <w:r>
+        <w:t xml:space="preserve"> hypothesizes that idiomatic VNCs are both lexically and syntactically more fixed than literal verb-noun combinations, thus they propose</w:t>
+      </w:r>
+      <w:r>
+        <w:t xml:space="preserve"> </w:t>
+      </w:r>
+      <w:r>
+        <w:fldChar w:fldCharType="begin"/>
+      </w:r>
+      <w:r>
+        <w:instrText xml:space="preserve"> REF _Ref3470744 \h </w:instrText>
+      </w:r>
+      <w:r>
+        <w:fldChar w:fldCharType="separate"/>
+      </w:r>
+      <w:r>
+        <w:t xml:space="preserve">Equation </w:t>
+      </w:r>
+      <w:r>
+        <w:rPr>
+          <w:noProof/>
+        </w:rPr>
+        <w:t>6</w:t>
+      </w:r>
+      <w:r>
+        <w:fldChar w:fldCharType="end"/>
+      </w:r>
+      <w:r>
+        <w:t xml:space="preserve"> to measure overall fixedness of a given pair</w:t>
+      </w:r>
+      <w:r>
+        <w:t>, rescaling the syntactic and lexical fixedness degrees under the range [0,1]</w:t>
+      </w:r>
+      <w:r>
+        <w:t xml:space="preserve">, </w:t>
+      </w:r>
+      <w:r>
+        <w:t>so the overall fixedness</w:t>
+      </w:r>
+      <w:r>
+        <w:t xml:space="preserve"> falls in the range</w:t>
+      </w:r>
+      <w:r>
+        <w:t xml:space="preserve"> </w:t>
+      </w:r>
+      <m:oMath>
+        <m:sSub>
+          <m:sSubPr>
+            <m:ctrlPr>
+              <w:rPr>
+                <w:rFonts w:ascii="Cambria Math" w:hAnsi="Cambria Math"/>
+                <w:i/>
+              </w:rPr>
+            </m:ctrlPr>
+          </m:sSubPr>
+          <m:e>
+            <m:r>
+              <w:rPr>
+                <w:rFonts w:ascii="Cambria Math" w:hAnsi="Cambria Math"/>
+              </w:rPr>
+              <m:t>Fixedness</m:t>
+            </m:r>
+          </m:e>
+          <m:sub>
+            <m:r>
+              <w:rPr>
+                <w:rFonts w:ascii="Cambria Math" w:hAnsi="Cambria Math"/>
+              </w:rPr>
+              <m:t>overall</m:t>
+            </m:r>
+          </m:sub>
+        </m:sSub>
+        <m:r>
+          <w:rPr>
+            <w:rFonts w:ascii="Cambria Math" w:hAnsi="Cambria Math"/>
+          </w:rPr>
+          <m:t>(v,n)∈</m:t>
+        </m:r>
+        <m:d>
+          <m:dPr>
+            <m:begChr m:val="["/>
+            <m:endChr m:val="]"/>
+            <m:ctrlPr>
+              <w:rPr>
+                <w:rFonts w:ascii="Cambria Math" w:hAnsi="Cambria Math"/>
+                <w:i/>
+              </w:rPr>
+            </m:ctrlPr>
+          </m:dPr>
+          <m:e>
+            <m:r>
+              <w:rPr>
+                <w:rFonts w:ascii="Cambria Math" w:hAnsi="Cambria Math"/>
+              </w:rPr>
+              <m:t>0,</m:t>
+            </m:r>
+            <m:r>
+              <w:rPr>
+                <w:rFonts w:ascii="Cambria Math" w:hAnsi="Cambria Math"/>
+              </w:rPr>
+              <m:t>1</m:t>
+            </m:r>
+          </m:e>
+        </m:d>
+      </m:oMath>
+      <w:r>
+        <w:t>.</w:t>
+      </w:r>
+      <w:bookmarkStart w:id="12" w:name="_GoBack"/>
+      <w:bookmarkEnd w:id="12"/>
+    </w:p>
+    <w:p>
+      <w:pPr>
+        <w:keepNext/>
+      </w:pPr>
+      <m:oMathPara>
+        <m:oMath>
+          <m:sSub>
+            <m:sSubPr>
+              <m:ctrlPr>
+                <w:rPr>
+                  <w:rFonts w:ascii="Cambria Math" w:hAnsi="Cambria Math"/>
+                  <w:i/>
+                </w:rPr>
+              </m:ctrlPr>
+            </m:sSubPr>
+            <m:e>
+              <m:r>
+                <w:rPr>
+                  <w:rFonts w:ascii="Cambria Math" w:hAnsi="Cambria Math"/>
+                </w:rPr>
+                <m:t>Fixedness</m:t>
+              </m:r>
+            </m:e>
+            <m:sub>
+              <m:r>
+                <w:rPr>
+                  <w:rFonts w:ascii="Cambria Math" w:hAnsi="Cambria Math"/>
+                </w:rPr>
+                <m:t>overall</m:t>
+              </m:r>
+            </m:sub>
+          </m:sSub>
+          <m:d>
+            <m:dPr>
+              <m:ctrlPr>
+                <w:rPr>
+                  <w:rFonts w:ascii="Cambria Math" w:hAnsi="Cambria Math"/>
+                  <w:i/>
+                </w:rPr>
+              </m:ctrlPr>
+            </m:dPr>
+            <m:e>
+              <m:r>
+                <w:rPr>
+                  <w:rFonts w:ascii="Cambria Math" w:hAnsi="Cambria Math"/>
+                </w:rPr>
+                <m:t>v,n</m:t>
+              </m:r>
+            </m:e>
+          </m:d>
+          <m:r>
+            <w:rPr>
+              <w:rFonts w:ascii="Cambria Math" w:hAnsi="Cambria Math"/>
+            </w:rPr>
+            <m:t>=α</m:t>
+          </m:r>
+          <m:sSub>
+            <m:sSubPr>
+              <m:ctrlPr>
+                <w:rPr>
+                  <w:rFonts w:ascii="Cambria Math" w:hAnsi="Cambria Math"/>
+                  <w:i/>
+                </w:rPr>
+              </m:ctrlPr>
+            </m:sSubPr>
+            <m:e>
+              <m:r>
+                <w:rPr>
+                  <w:rFonts w:ascii="Cambria Math" w:hAnsi="Cambria Math"/>
+                </w:rPr>
+                <m:t>Fixedness</m:t>
+              </m:r>
+            </m:e>
+            <m:sub>
+              <m:r>
+                <w:rPr>
+                  <w:rFonts w:ascii="Cambria Math" w:hAnsi="Cambria Math"/>
+                </w:rPr>
+                <m:t>syn</m:t>
+              </m:r>
+            </m:sub>
+          </m:sSub>
+          <m:d>
+            <m:dPr>
+              <m:ctrlPr>
+                <w:rPr>
+                  <w:rFonts w:ascii="Cambria Math" w:hAnsi="Cambria Math"/>
+                  <w:i/>
+                </w:rPr>
+              </m:ctrlPr>
+            </m:dPr>
+            <m:e>
+              <m:r>
+                <w:rPr>
+                  <w:rFonts w:ascii="Cambria Math" w:hAnsi="Cambria Math"/>
+                </w:rPr>
+                <m:t>v,n</m:t>
+              </m:r>
+            </m:e>
+          </m:d>
+          <m:r>
+            <w:rPr>
+              <w:rFonts w:ascii="Cambria Math" w:hAnsi="Cambria Math"/>
+            </w:rPr>
+            <m:t>+(1-α)</m:t>
+          </m:r>
+          <m:sSub>
+            <m:sSubPr>
+              <m:ctrlPr>
+                <w:rPr>
+                  <w:rFonts w:ascii="Cambria Math" w:hAnsi="Cambria Math"/>
+                  <w:i/>
+                </w:rPr>
+              </m:ctrlPr>
+            </m:sSubPr>
+            <m:e>
+              <m:r>
+                <w:rPr>
+                  <w:rFonts w:ascii="Cambria Math" w:hAnsi="Cambria Math"/>
+                </w:rPr>
+                <m:t>Fixedness</m:t>
+              </m:r>
+            </m:e>
+            <m:sub>
+              <m:r>
+                <w:rPr>
+                  <w:rFonts w:ascii="Cambria Math" w:hAnsi="Cambria Math"/>
+                </w:rPr>
+                <m:t>lex</m:t>
+              </m:r>
+            </m:sub>
+          </m:sSub>
+          <m:r>
+            <w:rPr>
+              <w:rFonts w:ascii="Cambria Math" w:hAnsi="Cambria Math"/>
+            </w:rPr>
+            <m:t>(v,n)</m:t>
+          </m:r>
+        </m:oMath>
+      </m:oMathPara>
+    </w:p>
+    <w:p>
+      <w:pPr>
+        <w:pStyle w:val="Caption"/>
+        <w:jc w:val="center"/>
+      </w:pPr>
+      <w:bookmarkStart w:id="13" w:name="_Ref3470744"/>
+      <w:r>
+        <w:t xml:space="preserve">Equation </w:t>
+      </w:r>
+      <w:fldSimple w:instr=" SEQ Equation \* ARABIC ">
+        <w:r>
+          <w:rPr>
+            <w:noProof/>
+          </w:rPr>
+          <w:t>6</w:t>
+        </w:r>
+      </w:fldSimple>
+      <w:bookmarkEnd w:id="13"/>
+      <w:r>
+        <w:t xml:space="preserve"> - Overall Fixedness for Target Verb-Noun pair in</w:t>
+      </w:r>
+      <w:sdt>
+        <w:sdtPr>
+          <w:id w:val="-1166704288"/>
+          <w:citation/>
+        </w:sdtPr>
+        <w:sdtContent>
+          <w:r>
+            <w:fldChar w:fldCharType="begin"/>
+          </w:r>
+          <w:r>
+            <w:instrText xml:space="preserve"> CITATION Faz09 \l 2057 </w:instrText>
+          </w:r>
+          <w:r>
+            <w:fldChar w:fldCharType="separate"/>
+          </w:r>
+          <w:r>
+            <w:rPr>
+              <w:noProof/>
+            </w:rPr>
+            <w:t xml:space="preserve"> [3]</w:t>
+          </w:r>
+          <w:r>
+            <w:fldChar w:fldCharType="end"/>
+          </w:r>
+        </w:sdtContent>
+      </w:sdt>
+    </w:p>
+    <w:p>
+      <w:pPr>
         <w:pStyle w:val="Heading2"/>
         <w:rPr>
           <w:lang w:eastAsia="en-GB" w:bidi="he-IL"/>
         </w:rPr>
       </w:pPr>
-      <w:bookmarkStart w:id="9" w:name="_Toc3159039"/>
       <w:r>
         <w:rPr>
           <w:lang w:eastAsia="en-GB" w:bidi="he-IL"/>
@@ -6226,21 +8080,7 @@
         <w:rPr>
           <w:lang w:eastAsia="en-GB" w:bidi="he-IL"/>
         </w:rPr>
-        <w:t xml:space="preserve"> if the VNC occurs in its Canonical Form (</w:t>
-      </w:r>
-      <w:proofErr w:type="spellStart"/>
-      <w:r>
-        <w:rPr>
-          <w:lang w:eastAsia="en-GB" w:bidi="he-IL"/>
-        </w:rPr>
-        <w:t>CForm</w:t>
-      </w:r>
-      <w:proofErr w:type="spellEnd"/>
-      <w:r>
-        <w:rPr>
-          <w:lang w:eastAsia="en-GB" w:bidi="he-IL"/>
-        </w:rPr>
-        <w:t>)</w:t>
+        <w:t xml:space="preserve"> if the VNC occurs in its Canonical Form (CForm)</w:t>
       </w:r>
       <w:r>
         <w:rPr>
@@ -6477,7 +8317,7 @@
           <w:lang w:eastAsia="en-GB" w:bidi="he-IL"/>
         </w:rPr>
       </w:pPr>
-      <w:bookmarkStart w:id="10" w:name="_Ref3157231"/>
+      <w:bookmarkStart w:id="14" w:name="_Ref3157231"/>
       <w:r>
         <w:t xml:space="preserve">Table </w:t>
       </w:r>
@@ -6511,7 +8351,7 @@
         </w:rPr>
         <w:fldChar w:fldCharType="end"/>
       </w:r>
-      <w:bookmarkEnd w:id="10"/>
+      <w:bookmarkEnd w:id="14"/>
       <w:r>
         <w:t xml:space="preserve"> - Accuracy Score for supervised word2vec approach by </w:t>
       </w:r>
@@ -7279,7 +9119,7 @@
           <w:noProof/>
         </w:rPr>
       </w:pPr>
-      <w:bookmarkStart w:id="11" w:name="_Ref3128677"/>
+      <w:bookmarkStart w:id="15" w:name="_Ref3128677"/>
       <w:r>
         <w:t xml:space="preserve">Table </w:t>
       </w:r>
@@ -7313,7 +9153,7 @@
         </w:rPr>
         <w:fldChar w:fldCharType="end"/>
       </w:r>
-      <w:bookmarkEnd w:id="11"/>
+      <w:bookmarkEnd w:id="15"/>
       <w:r>
         <w:t xml:space="preserve"> - Precision (P.), Recall (R.), and F1-Score (F1) results on Generic Classifiers</w:t>
       </w:r>
@@ -7648,15 +9488,7 @@
         </w:sdtContent>
       </w:sdt>
       <w:r>
-        <w:t xml:space="preserve"> to use as a strong baseline for comparison. As an extra feature, they append the </w:t>
-      </w:r>
-      <w:proofErr w:type="spellStart"/>
-      <w:r>
-        <w:t>CForm</w:t>
-      </w:r>
-      <w:proofErr w:type="spellEnd"/>
-      <w:r>
-        <w:t xml:space="preserve"> </w:t>
+        <w:t xml:space="preserve"> to use as a strong baseline for comparison. As an extra feature, they append the CForm </w:t>
       </w:r>
       <w:sdt>
         <w:sdtPr>
@@ -7722,15 +9554,7 @@
         </w:sdtContent>
       </w:sdt>
       <w:r>
-        <w:t xml:space="preserve">. The accuracy score results for the different word embeddings methods used with and without the added </w:t>
-      </w:r>
-      <w:proofErr w:type="spellStart"/>
-      <w:r>
-        <w:t>CForm</w:t>
-      </w:r>
-      <w:proofErr w:type="spellEnd"/>
-      <w:r>
-        <w:t xml:space="preserve"> are shown on </w:t>
+        <w:t xml:space="preserve">. The accuracy score results for the different word embeddings methods used with and without the added CForm are shown on </w:t>
       </w:r>
       <w:r>
         <w:fldChar w:fldCharType="begin"/>
@@ -7810,7 +9634,7 @@
         <w:pStyle w:val="Caption"/>
         <w:jc w:val="center"/>
       </w:pPr>
-      <w:bookmarkStart w:id="12" w:name="_Ref3158767"/>
+      <w:bookmarkStart w:id="16" w:name="_Ref3158767"/>
       <w:r>
         <w:t xml:space="preserve">Table </w:t>
       </w:r>
@@ -7844,7 +9668,7 @@
         </w:rPr>
         <w:fldChar w:fldCharType="end"/>
       </w:r>
-      <w:bookmarkEnd w:id="12"/>
+      <w:bookmarkEnd w:id="16"/>
       <w:r>
         <w:t xml:space="preserve"> - </w:t>
       </w:r>
@@ -7852,23 +9676,7 @@
         <w:t>Accuracy Score for supervised word2vec</w:t>
       </w:r>
       <w:r>
-        <w:t xml:space="preserve">, </w:t>
-      </w:r>
-      <w:proofErr w:type="spellStart"/>
-      <w:r>
-        <w:t>siamese</w:t>
-      </w:r>
-      <w:proofErr w:type="spellEnd"/>
-      <w:r>
-        <w:t xml:space="preserve"> </w:t>
-      </w:r>
-      <w:proofErr w:type="spellStart"/>
-      <w:r>
-        <w:t>cbow</w:t>
-      </w:r>
-      <w:proofErr w:type="spellEnd"/>
-      <w:r>
-        <w:t xml:space="preserve"> and skip-thoughts</w:t>
+        <w:t>, siamese cbow and skip-thoughts</w:t>
       </w:r>
       <w:r>
         <w:t xml:space="preserve"> approach</w:t>
@@ -7930,13 +9738,13 @@
         <w:ind w:left="567" w:hanging="567"/>
         <w:jc w:val="both"/>
       </w:pPr>
-      <w:bookmarkStart w:id="13" w:name="_Toc211341769"/>
-      <w:bookmarkStart w:id="14" w:name="_Toc3159041"/>
+      <w:bookmarkStart w:id="17" w:name="_Toc211341769"/>
+      <w:bookmarkStart w:id="18" w:name="_Toc3159041"/>
       <w:r>
         <w:t>Acknowledgements</w:t>
       </w:r>
-      <w:bookmarkEnd w:id="13"/>
-      <w:bookmarkEnd w:id="14"/>
+      <w:bookmarkEnd w:id="17"/>
+      <w:bookmarkEnd w:id="18"/>
     </w:p>
     <w:p>
       <w:pPr>
@@ -7964,14 +9772,14 @@
           <w:lang w:eastAsia="en-GB"/>
         </w:rPr>
       </w:pPr>
-      <w:bookmarkStart w:id="15" w:name="_Toc211341770"/>
-      <w:bookmarkStart w:id="16" w:name="_Toc3159042"/>
+      <w:bookmarkStart w:id="19" w:name="_Toc211341770"/>
+      <w:bookmarkStart w:id="20" w:name="_Toc3159042"/>
       <w:r>
         <w:t>References</w:t>
       </w:r>
       <w:bookmarkEnd w:id="0"/>
-      <w:bookmarkEnd w:id="15"/>
-      <w:bookmarkEnd w:id="16"/>
+      <w:bookmarkEnd w:id="19"/>
+      <w:bookmarkEnd w:id="20"/>
       <w:r>
         <w:rPr>
           <w:rFonts w:ascii="Times New Roman" w:hAnsi="Times New Roman"/>
@@ -8628,11 +10436,11 @@
         </w:rPr>
         <w:fldChar w:fldCharType="end"/>
       </w:r>
-      <w:bookmarkStart w:id="17" w:name="_Toc3159043"/>
+      <w:bookmarkStart w:id="21" w:name="_Toc3159043"/>
       <w:r>
         <w:t>Appendix</w:t>
       </w:r>
-      <w:bookmarkEnd w:id="17"/>
+      <w:bookmarkEnd w:id="21"/>
     </w:p>
     <w:p>
       <w:pPr>
@@ -8678,7 +10486,7 @@
 </file>
 
 <file path=word/endnotes.xml><?xml version="1.0" encoding="utf-8"?>
-<w:endnotes xmlns:wpc="http://schemas.microsoft.com/office/word/2010/wordprocessingCanvas" xmlns:cx="http://schemas.microsoft.com/office/drawing/2014/chartex" xmlns:cx1="http://schemas.microsoft.com/office/drawing/2015/9/8/chartex" xmlns:cx2="http://schemas.microsoft.com/office/drawing/2015/10/21/chartex" xmlns:cx3="http://schemas.microsoft.com/office/drawing/2016/5/9/chartex" xmlns:cx4="http://schemas.microsoft.com/office/drawing/2016/5/10/chartex" xmlns:cx5="http://schemas.microsoft.com/office/drawing/2016/5/11/chartex" xmlns:cx6="http://schemas.microsoft.com/office/drawing/2016/5/12/chartex" xmlns:cx7="http://schemas.microsoft.com/office/drawing/2016/5/13/chartex" xmlns:cx8="http://schemas.microsoft.com/office/drawing/2016/5/14/chartex" xmlns:mc="http://schemas.openxmlformats.org/markup-compatibility/2006" xmlns:aink="http://schemas.microsoft.com/office/drawing/2016/ink" xmlns:am3d="http://schemas.microsoft.com/office/drawing/2017/model3d" xmlns:o="urn:schemas-microsoft-com:office:office" xmlns:r="http://schemas.openxmlformats.org/officeDocument/2006/relationships" xmlns:m="http://schemas.openxmlformats.org/officeDocument/2006/math" xmlns:v="urn:schemas-microsoft-com:vml" xmlns:wp14="http://schemas.microsoft.com/office/word/2010/wordprocessingDrawing" xmlns:wp="http://schemas.openxmlformats.org/drawingml/2006/wordprocessingDrawing" xmlns:w10="urn:schemas-microsoft-com:office:word" xmlns:w="http://schemas.openxmlformats.org/wordprocessingml/2006/main" xmlns:w14="http://schemas.microsoft.com/office/word/2010/wordml" xmlns:w15="http://schemas.microsoft.com/office/word/2012/wordml" xmlns:w16cid="http://schemas.microsoft.com/office/word/2016/wordml/cid" xmlns:w16se="http://schemas.microsoft.com/office/word/2015/wordml/symex" xmlns:wpg="http://schemas.microsoft.com/office/word/2010/wordprocessingGroup" xmlns:wpi="http://schemas.microsoft.com/office/word/2010/wordprocessingInk" xmlns:wne="http://schemas.microsoft.com/office/word/2006/wordml" xmlns:wps="http://schemas.microsoft.com/office/word/2010/wordprocessingShape" mc:Ignorable="w14 w15 w16se w16cid wp14">
+<w:endnotes xmlns:wpc="http://schemas.microsoft.com/office/word/2010/wordprocessingCanvas" xmlns:cx="http://schemas.microsoft.com/office/drawing/2014/chartex" xmlns:cx1="http://schemas.microsoft.com/office/drawing/2015/9/8/chartex" xmlns:mc="http://schemas.openxmlformats.org/markup-compatibility/2006" xmlns:o="urn:schemas-microsoft-com:office:office" xmlns:r="http://schemas.openxmlformats.org/officeDocument/2006/relationships" xmlns:m="http://schemas.openxmlformats.org/officeDocument/2006/math" xmlns:v="urn:schemas-microsoft-com:vml" xmlns:wp14="http://schemas.microsoft.com/office/word/2010/wordprocessingDrawing" xmlns:wp="http://schemas.openxmlformats.org/drawingml/2006/wordprocessingDrawing" xmlns:w10="urn:schemas-microsoft-com:office:word" xmlns:w="http://schemas.openxmlformats.org/wordprocessingml/2006/main" xmlns:w14="http://schemas.microsoft.com/office/word/2010/wordml" xmlns:w15="http://schemas.microsoft.com/office/word/2012/wordml" xmlns:w16se="http://schemas.microsoft.com/office/word/2015/wordml/symex" xmlns:wpg="http://schemas.microsoft.com/office/word/2010/wordprocessingGroup" xmlns:wpi="http://schemas.microsoft.com/office/word/2010/wordprocessingInk" xmlns:wne="http://schemas.microsoft.com/office/word/2006/wordml" xmlns:wps="http://schemas.microsoft.com/office/word/2010/wordprocessingShape" mc:Ignorable="w14 w15 w16se wp14">
   <w:endnote w:type="separator" w:id="-1">
     <w:p>
       <w:r>
@@ -8699,7 +10507,7 @@
 </file>
 
 <file path=word/footer1.xml><?xml version="1.0" encoding="utf-8"?>
-<w:ftr xmlns:wpc="http://schemas.microsoft.com/office/word/2010/wordprocessingCanvas" xmlns:cx="http://schemas.microsoft.com/office/drawing/2014/chartex" xmlns:cx1="http://schemas.microsoft.com/office/drawing/2015/9/8/chartex" xmlns:cx2="http://schemas.microsoft.com/office/drawing/2015/10/21/chartex" xmlns:cx3="http://schemas.microsoft.com/office/drawing/2016/5/9/chartex" xmlns:cx4="http://schemas.microsoft.com/office/drawing/2016/5/10/chartex" xmlns:cx5="http://schemas.microsoft.com/office/drawing/2016/5/11/chartex" xmlns:cx6="http://schemas.microsoft.com/office/drawing/2016/5/12/chartex" xmlns:cx7="http://schemas.microsoft.com/office/drawing/2016/5/13/chartex" xmlns:cx8="http://schemas.microsoft.com/office/drawing/2016/5/14/chartex" xmlns:mc="http://schemas.openxmlformats.org/markup-compatibility/2006" xmlns:aink="http://schemas.microsoft.com/office/drawing/2016/ink" xmlns:am3d="http://schemas.microsoft.com/office/drawing/2017/model3d" xmlns:o="urn:schemas-microsoft-com:office:office" xmlns:r="http://schemas.openxmlformats.org/officeDocument/2006/relationships" xmlns:m="http://schemas.openxmlformats.org/officeDocument/2006/math" xmlns:v="urn:schemas-microsoft-com:vml" xmlns:wp14="http://schemas.microsoft.com/office/word/2010/wordprocessingDrawing" xmlns:wp="http://schemas.openxmlformats.org/drawingml/2006/wordprocessingDrawing" xmlns:w10="urn:schemas-microsoft-com:office:word" xmlns:w="http://schemas.openxmlformats.org/wordprocessingml/2006/main" xmlns:w14="http://schemas.microsoft.com/office/word/2010/wordml" xmlns:w15="http://schemas.microsoft.com/office/word/2012/wordml" xmlns:w16cid="http://schemas.microsoft.com/office/word/2016/wordml/cid" xmlns:w16se="http://schemas.microsoft.com/office/word/2015/wordml/symex" xmlns:wpg="http://schemas.microsoft.com/office/word/2010/wordprocessingGroup" xmlns:wpi="http://schemas.microsoft.com/office/word/2010/wordprocessingInk" xmlns:wne="http://schemas.microsoft.com/office/word/2006/wordml" xmlns:wps="http://schemas.microsoft.com/office/word/2010/wordprocessingShape" mc:Ignorable="w14 w15 w16se w16cid wp14">
+<w:ftr xmlns:wpc="http://schemas.microsoft.com/office/word/2010/wordprocessingCanvas" xmlns:cx="http://schemas.microsoft.com/office/drawing/2014/chartex" xmlns:cx1="http://schemas.microsoft.com/office/drawing/2015/9/8/chartex" xmlns:mc="http://schemas.openxmlformats.org/markup-compatibility/2006" xmlns:o="urn:schemas-microsoft-com:office:office" xmlns:r="http://schemas.openxmlformats.org/officeDocument/2006/relationships" xmlns:m="http://schemas.openxmlformats.org/officeDocument/2006/math" xmlns:v="urn:schemas-microsoft-com:vml" xmlns:wp14="http://schemas.microsoft.com/office/word/2010/wordprocessingDrawing" xmlns:wp="http://schemas.openxmlformats.org/drawingml/2006/wordprocessingDrawing" xmlns:w10="urn:schemas-microsoft-com:office:word" xmlns:w="http://schemas.openxmlformats.org/wordprocessingml/2006/main" xmlns:w14="http://schemas.microsoft.com/office/word/2010/wordml" xmlns:w15="http://schemas.microsoft.com/office/word/2012/wordml" xmlns:w16se="http://schemas.microsoft.com/office/word/2015/wordml/symex" xmlns:wpg="http://schemas.microsoft.com/office/word/2010/wordprocessingGroup" xmlns:wpi="http://schemas.microsoft.com/office/word/2010/wordprocessingInk" xmlns:wne="http://schemas.microsoft.com/office/word/2006/wordml" xmlns:wps="http://schemas.microsoft.com/office/word/2010/wordprocessingShape" mc:Ignorable="w14 w15 w16se wp14">
   <w:p>
     <w:pPr>
       <w:pStyle w:val="Footer"/>
@@ -8737,7 +10545,7 @@
 </file>
 
 <file path=word/footer2.xml><?xml version="1.0" encoding="utf-8"?>
-<w:ftr xmlns:wpc="http://schemas.microsoft.com/office/word/2010/wordprocessingCanvas" xmlns:cx="http://schemas.microsoft.com/office/drawing/2014/chartex" xmlns:cx1="http://schemas.microsoft.com/office/drawing/2015/9/8/chartex" xmlns:cx2="http://schemas.microsoft.com/office/drawing/2015/10/21/chartex" xmlns:cx3="http://schemas.microsoft.com/office/drawing/2016/5/9/chartex" xmlns:cx4="http://schemas.microsoft.com/office/drawing/2016/5/10/chartex" xmlns:cx5="http://schemas.microsoft.com/office/drawing/2016/5/11/chartex" xmlns:cx6="http://schemas.microsoft.com/office/drawing/2016/5/12/chartex" xmlns:cx7="http://schemas.microsoft.com/office/drawing/2016/5/13/chartex" xmlns:cx8="http://schemas.microsoft.com/office/drawing/2016/5/14/chartex" xmlns:mc="http://schemas.openxmlformats.org/markup-compatibility/2006" xmlns:aink="http://schemas.microsoft.com/office/drawing/2016/ink" xmlns:am3d="http://schemas.microsoft.com/office/drawing/2017/model3d" xmlns:o="urn:schemas-microsoft-com:office:office" xmlns:r="http://schemas.openxmlformats.org/officeDocument/2006/relationships" xmlns:m="http://schemas.openxmlformats.org/officeDocument/2006/math" xmlns:v="urn:schemas-microsoft-com:vml" xmlns:wp14="http://schemas.microsoft.com/office/word/2010/wordprocessingDrawing" xmlns:wp="http://schemas.openxmlformats.org/drawingml/2006/wordprocessingDrawing" xmlns:w10="urn:schemas-microsoft-com:office:word" xmlns:w="http://schemas.openxmlformats.org/wordprocessingml/2006/main" xmlns:w14="http://schemas.microsoft.com/office/word/2010/wordml" xmlns:w15="http://schemas.microsoft.com/office/word/2012/wordml" xmlns:w16cid="http://schemas.microsoft.com/office/word/2016/wordml/cid" xmlns:w16se="http://schemas.microsoft.com/office/word/2015/wordml/symex" xmlns:wpg="http://schemas.microsoft.com/office/word/2010/wordprocessingGroup" xmlns:wpi="http://schemas.microsoft.com/office/word/2010/wordprocessingInk" xmlns:wne="http://schemas.microsoft.com/office/word/2006/wordml" xmlns:wps="http://schemas.microsoft.com/office/word/2010/wordprocessingShape" mc:Ignorable="w14 w15 w16se w16cid wp14">
+<w:ftr xmlns:wpc="http://schemas.microsoft.com/office/word/2010/wordprocessingCanvas" xmlns:cx="http://schemas.microsoft.com/office/drawing/2014/chartex" xmlns:cx1="http://schemas.microsoft.com/office/drawing/2015/9/8/chartex" xmlns:mc="http://schemas.openxmlformats.org/markup-compatibility/2006" xmlns:o="urn:schemas-microsoft-com:office:office" xmlns:r="http://schemas.openxmlformats.org/officeDocument/2006/relationships" xmlns:m="http://schemas.openxmlformats.org/officeDocument/2006/math" xmlns:v="urn:schemas-microsoft-com:vml" xmlns:wp14="http://schemas.microsoft.com/office/word/2010/wordprocessingDrawing" xmlns:wp="http://schemas.openxmlformats.org/drawingml/2006/wordprocessingDrawing" xmlns:w10="urn:schemas-microsoft-com:office:word" xmlns:w="http://schemas.openxmlformats.org/wordprocessingml/2006/main" xmlns:w14="http://schemas.microsoft.com/office/word/2010/wordml" xmlns:w15="http://schemas.microsoft.com/office/word/2012/wordml" xmlns:w16se="http://schemas.microsoft.com/office/word/2015/wordml/symex" xmlns:wpg="http://schemas.microsoft.com/office/word/2010/wordprocessingGroup" xmlns:wpi="http://schemas.microsoft.com/office/word/2010/wordprocessingInk" xmlns:wne="http://schemas.microsoft.com/office/word/2006/wordml" xmlns:wps="http://schemas.microsoft.com/office/word/2010/wordprocessingShape" mc:Ignorable="w14 w15 w16se wp14">
   <w:p>
     <w:pPr>
       <w:pStyle w:val="Footer"/>
@@ -8776,7 +10584,7 @@
         <w:rStyle w:val="PageNumber"/>
         <w:noProof/>
       </w:rPr>
-      <w:t>5</w:t>
+      <w:t>6</w:t>
     </w:r>
     <w:r>
       <w:rPr>
@@ -8801,7 +10609,7 @@
 </file>
 
 <file path=word/footnotes.xml><?xml version="1.0" encoding="utf-8"?>
-<w:footnotes xmlns:wpc="http://schemas.microsoft.com/office/word/2010/wordprocessingCanvas" xmlns:cx="http://schemas.microsoft.com/office/drawing/2014/chartex" xmlns:cx1="http://schemas.microsoft.com/office/drawing/2015/9/8/chartex" xmlns:cx2="http://schemas.microsoft.com/office/drawing/2015/10/21/chartex" xmlns:cx3="http://schemas.microsoft.com/office/drawing/2016/5/9/chartex" xmlns:cx4="http://schemas.microsoft.com/office/drawing/2016/5/10/chartex" xmlns:cx5="http://schemas.microsoft.com/office/drawing/2016/5/11/chartex" xmlns:cx6="http://schemas.microsoft.com/office/drawing/2016/5/12/chartex" xmlns:cx7="http://schemas.microsoft.com/office/drawing/2016/5/13/chartex" xmlns:cx8="http://schemas.microsoft.com/office/drawing/2016/5/14/chartex" xmlns:mc="http://schemas.openxmlformats.org/markup-compatibility/2006" xmlns:aink="http://schemas.microsoft.com/office/drawing/2016/ink" xmlns:am3d="http://schemas.microsoft.com/office/drawing/2017/model3d" xmlns:o="urn:schemas-microsoft-com:office:office" xmlns:r="http://schemas.openxmlformats.org/officeDocument/2006/relationships" xmlns:m="http://schemas.openxmlformats.org/officeDocument/2006/math" xmlns:v="urn:schemas-microsoft-com:vml" xmlns:wp14="http://schemas.microsoft.com/office/word/2010/wordprocessingDrawing" xmlns:wp="http://schemas.openxmlformats.org/drawingml/2006/wordprocessingDrawing" xmlns:w10="urn:schemas-microsoft-com:office:word" xmlns:w="http://schemas.openxmlformats.org/wordprocessingml/2006/main" xmlns:w14="http://schemas.microsoft.com/office/word/2010/wordml" xmlns:w15="http://schemas.microsoft.com/office/word/2012/wordml" xmlns:w16cid="http://schemas.microsoft.com/office/word/2016/wordml/cid" xmlns:w16se="http://schemas.microsoft.com/office/word/2015/wordml/symex" xmlns:wpg="http://schemas.microsoft.com/office/word/2010/wordprocessingGroup" xmlns:wpi="http://schemas.microsoft.com/office/word/2010/wordprocessingInk" xmlns:wne="http://schemas.microsoft.com/office/word/2006/wordml" xmlns:wps="http://schemas.microsoft.com/office/word/2010/wordprocessingShape" mc:Ignorable="w14 w15 w16se w16cid wp14">
+<w:footnotes xmlns:wpc="http://schemas.microsoft.com/office/word/2010/wordprocessingCanvas" xmlns:cx="http://schemas.microsoft.com/office/drawing/2014/chartex" xmlns:cx1="http://schemas.microsoft.com/office/drawing/2015/9/8/chartex" xmlns:mc="http://schemas.openxmlformats.org/markup-compatibility/2006" xmlns:o="urn:schemas-microsoft-com:office:office" xmlns:r="http://schemas.openxmlformats.org/officeDocument/2006/relationships" xmlns:m="http://schemas.openxmlformats.org/officeDocument/2006/math" xmlns:v="urn:schemas-microsoft-com:vml" xmlns:wp14="http://schemas.microsoft.com/office/word/2010/wordprocessingDrawing" xmlns:wp="http://schemas.openxmlformats.org/drawingml/2006/wordprocessingDrawing" xmlns:w10="urn:schemas-microsoft-com:office:word" xmlns:w="http://schemas.openxmlformats.org/wordprocessingml/2006/main" xmlns:w14="http://schemas.microsoft.com/office/word/2010/wordml" xmlns:w15="http://schemas.microsoft.com/office/word/2012/wordml" xmlns:w16se="http://schemas.microsoft.com/office/word/2015/wordml/symex" xmlns:wpg="http://schemas.microsoft.com/office/word/2010/wordprocessingGroup" xmlns:wpi="http://schemas.microsoft.com/office/word/2010/wordprocessingInk" xmlns:wne="http://schemas.microsoft.com/office/word/2006/wordml" xmlns:wps="http://schemas.microsoft.com/office/word/2010/wordprocessingShape" mc:Ignorable="w14 w15 w16se wp14">
   <w:footnote w:type="separator" w:id="-1">
     <w:p>
       <w:r>
@@ -8822,7 +10630,7 @@
 </file>
 
 <file path=word/header1.xml><?xml version="1.0" encoding="utf-8"?>
-<w:hdr xmlns:wpc="http://schemas.microsoft.com/office/word/2010/wordprocessingCanvas" xmlns:cx="http://schemas.microsoft.com/office/drawing/2014/chartex" xmlns:cx1="http://schemas.microsoft.com/office/drawing/2015/9/8/chartex" xmlns:cx2="http://schemas.microsoft.com/office/drawing/2015/10/21/chartex" xmlns:cx3="http://schemas.microsoft.com/office/drawing/2016/5/9/chartex" xmlns:cx4="http://schemas.microsoft.com/office/drawing/2016/5/10/chartex" xmlns:cx5="http://schemas.microsoft.com/office/drawing/2016/5/11/chartex" xmlns:cx6="http://schemas.microsoft.com/office/drawing/2016/5/12/chartex" xmlns:cx7="http://schemas.microsoft.com/office/drawing/2016/5/13/chartex" xmlns:cx8="http://schemas.microsoft.com/office/drawing/2016/5/14/chartex" xmlns:mc="http://schemas.openxmlformats.org/markup-compatibility/2006" xmlns:aink="http://schemas.microsoft.com/office/drawing/2016/ink" xmlns:am3d="http://schemas.microsoft.com/office/drawing/2017/model3d" xmlns:o="urn:schemas-microsoft-com:office:office" xmlns:r="http://schemas.openxmlformats.org/officeDocument/2006/relationships" xmlns:m="http://schemas.openxmlformats.org/officeDocument/2006/math" xmlns:v="urn:schemas-microsoft-com:vml" xmlns:wp14="http://schemas.microsoft.com/office/word/2010/wordprocessingDrawing" xmlns:wp="http://schemas.openxmlformats.org/drawingml/2006/wordprocessingDrawing" xmlns:w10="urn:schemas-microsoft-com:office:word" xmlns:w="http://schemas.openxmlformats.org/wordprocessingml/2006/main" xmlns:w14="http://schemas.microsoft.com/office/word/2010/wordml" xmlns:w15="http://schemas.microsoft.com/office/word/2012/wordml" xmlns:w16cid="http://schemas.microsoft.com/office/word/2016/wordml/cid" xmlns:w16se="http://schemas.microsoft.com/office/word/2015/wordml/symex" xmlns:wpg="http://schemas.microsoft.com/office/word/2010/wordprocessingGroup" xmlns:wpi="http://schemas.microsoft.com/office/word/2010/wordprocessingInk" xmlns:wne="http://schemas.microsoft.com/office/word/2006/wordml" xmlns:wps="http://schemas.microsoft.com/office/word/2010/wordprocessingShape" mc:Ignorable="w14 w15 w16se w16cid wp14">
+<w:hdr xmlns:wpc="http://schemas.microsoft.com/office/word/2010/wordprocessingCanvas" xmlns:cx="http://schemas.microsoft.com/office/drawing/2014/chartex" xmlns:cx1="http://schemas.microsoft.com/office/drawing/2015/9/8/chartex" xmlns:mc="http://schemas.openxmlformats.org/markup-compatibility/2006" xmlns:o="urn:schemas-microsoft-com:office:office" xmlns:r="http://schemas.openxmlformats.org/officeDocument/2006/relationships" xmlns:m="http://schemas.openxmlformats.org/officeDocument/2006/math" xmlns:v="urn:schemas-microsoft-com:vml" xmlns:wp14="http://schemas.microsoft.com/office/word/2010/wordprocessingDrawing" xmlns:wp="http://schemas.openxmlformats.org/drawingml/2006/wordprocessingDrawing" xmlns:w10="urn:schemas-microsoft-com:office:word" xmlns:w="http://schemas.openxmlformats.org/wordprocessingml/2006/main" xmlns:w14="http://schemas.microsoft.com/office/word/2010/wordml" xmlns:w15="http://schemas.microsoft.com/office/word/2012/wordml" xmlns:w16se="http://schemas.microsoft.com/office/word/2015/wordml/symex" xmlns:wpg="http://schemas.microsoft.com/office/word/2010/wordprocessingGroup" xmlns:wpi="http://schemas.microsoft.com/office/word/2010/wordprocessingInk" xmlns:wne="http://schemas.microsoft.com/office/word/2006/wordml" xmlns:wps="http://schemas.microsoft.com/office/word/2010/wordprocessingShape" mc:Ignorable="w14 w15 w16se wp14">
   <w:p>
     <w:pPr>
       <w:pStyle w:val="Header"/>
@@ -8835,7 +10643,7 @@
 </file>
 
 <file path=word/numbering.xml><?xml version="1.0" encoding="utf-8"?>
-<w:numbering xmlns:wpc="http://schemas.microsoft.com/office/word/2010/wordprocessingCanvas" xmlns:cx="http://schemas.microsoft.com/office/drawing/2014/chartex" xmlns:cx1="http://schemas.microsoft.com/office/drawing/2015/9/8/chartex" xmlns:cx2="http://schemas.microsoft.com/office/drawing/2015/10/21/chartex" xmlns:cx3="http://schemas.microsoft.com/office/drawing/2016/5/9/chartex" xmlns:cx4="http://schemas.microsoft.com/office/drawing/2016/5/10/chartex" xmlns:cx5="http://schemas.microsoft.com/office/drawing/2016/5/11/chartex" xmlns:cx6="http://schemas.microsoft.com/office/drawing/2016/5/12/chartex" xmlns:cx7="http://schemas.microsoft.com/office/drawing/2016/5/13/chartex" xmlns:cx8="http://schemas.microsoft.com/office/drawing/2016/5/14/chartex" xmlns:mc="http://schemas.openxmlformats.org/markup-compatibility/2006" xmlns:aink="http://schemas.microsoft.com/office/drawing/2016/ink" xmlns:am3d="http://schemas.microsoft.com/office/drawing/2017/model3d" xmlns:o="urn:schemas-microsoft-com:office:office" xmlns:r="http://schemas.openxmlformats.org/officeDocument/2006/relationships" xmlns:m="http://schemas.openxmlformats.org/officeDocument/2006/math" xmlns:v="urn:schemas-microsoft-com:vml" xmlns:wp14="http://schemas.microsoft.com/office/word/2010/wordprocessingDrawing" xmlns:wp="http://schemas.openxmlformats.org/drawingml/2006/wordprocessingDrawing" xmlns:w10="urn:schemas-microsoft-com:office:word" xmlns:w="http://schemas.openxmlformats.org/wordprocessingml/2006/main" xmlns:w14="http://schemas.microsoft.com/office/word/2010/wordml" xmlns:w15="http://schemas.microsoft.com/office/word/2012/wordml" xmlns:w16cid="http://schemas.microsoft.com/office/word/2016/wordml/cid" xmlns:w16se="http://schemas.microsoft.com/office/word/2015/wordml/symex" xmlns:wpg="http://schemas.microsoft.com/office/word/2010/wordprocessingGroup" xmlns:wpi="http://schemas.microsoft.com/office/word/2010/wordprocessingInk" xmlns:wne="http://schemas.microsoft.com/office/word/2006/wordml" xmlns:wps="http://schemas.microsoft.com/office/word/2010/wordprocessingShape" mc:Ignorable="w14 w15 w16se w16cid wp14">
+<w:numbering xmlns:wpc="http://schemas.microsoft.com/office/word/2010/wordprocessingCanvas" xmlns:cx="http://schemas.microsoft.com/office/drawing/2014/chartex" xmlns:cx1="http://schemas.microsoft.com/office/drawing/2015/9/8/chartex" xmlns:mc="http://schemas.openxmlformats.org/markup-compatibility/2006" xmlns:o="urn:schemas-microsoft-com:office:office" xmlns:r="http://schemas.openxmlformats.org/officeDocument/2006/relationships" xmlns:m="http://schemas.openxmlformats.org/officeDocument/2006/math" xmlns:v="urn:schemas-microsoft-com:vml" xmlns:wp14="http://schemas.microsoft.com/office/word/2010/wordprocessingDrawing" xmlns:wp="http://schemas.openxmlformats.org/drawingml/2006/wordprocessingDrawing" xmlns:w10="urn:schemas-microsoft-com:office:word" xmlns:w="http://schemas.openxmlformats.org/wordprocessingml/2006/main" xmlns:w14="http://schemas.microsoft.com/office/word/2010/wordml" xmlns:w15="http://schemas.microsoft.com/office/word/2012/wordml" xmlns:w16se="http://schemas.microsoft.com/office/word/2015/wordml/symex" xmlns:wpg="http://schemas.microsoft.com/office/word/2010/wordprocessingGroup" xmlns:wpi="http://schemas.microsoft.com/office/word/2010/wordprocessingInk" xmlns:wne="http://schemas.microsoft.com/office/word/2006/wordml" xmlns:wps="http://schemas.microsoft.com/office/word/2010/wordprocessingShape" mc:Ignorable="w14 w15 w16se wp14">
   <w:abstractNum w:abstractNumId="0" w15:restartNumberingAfterBreak="0">
     <w:nsid w:val="FFFFFF7C"/>
     <w:multiLevelType w:val="singleLevel"/>
@@ -10006,6 +11814,119 @@
     </w:lvl>
   </w:abstractNum>
   <w:abstractNum w:abstractNumId="17" w15:restartNumberingAfterBreak="0">
+    <w:nsid w:val="118C501B"/>
+    <w:multiLevelType w:val="hybridMultilevel"/>
+    <w:tmpl w:val="A9C0D204"/>
+    <w:lvl w:ilvl="0" w:tplc="08090001">
+      <w:start w:val="1"/>
+      <w:numFmt w:val="bullet"/>
+      <w:lvlText w:val=""/>
+      <w:lvlJc w:val="left"/>
+      <w:pPr>
+        <w:ind w:left="720" w:hanging="360"/>
+      </w:pPr>
+      <w:rPr>
+        <w:rFonts w:ascii="Symbol" w:hAnsi="Symbol" w:hint="default"/>
+      </w:rPr>
+    </w:lvl>
+    <w:lvl w:ilvl="1" w:tplc="08090003" w:tentative="1">
+      <w:start w:val="1"/>
+      <w:numFmt w:val="bullet"/>
+      <w:lvlText w:val="o"/>
+      <w:lvlJc w:val="left"/>
+      <w:pPr>
+        <w:ind w:left="1440" w:hanging="360"/>
+      </w:pPr>
+      <w:rPr>
+        <w:rFonts w:ascii="Courier New" w:hAnsi="Courier New" w:cs="Courier New" w:hint="default"/>
+      </w:rPr>
+    </w:lvl>
+    <w:lvl w:ilvl="2" w:tplc="08090005" w:tentative="1">
+      <w:start w:val="1"/>
+      <w:numFmt w:val="bullet"/>
+      <w:lvlText w:val=""/>
+      <w:lvlJc w:val="left"/>
+      <w:pPr>
+        <w:ind w:left="2160" w:hanging="360"/>
+      </w:pPr>
+      <w:rPr>
+        <w:rFonts w:ascii="Wingdings" w:hAnsi="Wingdings" w:hint="default"/>
+      </w:rPr>
+    </w:lvl>
+    <w:lvl w:ilvl="3" w:tplc="08090001" w:tentative="1">
+      <w:start w:val="1"/>
+      <w:numFmt w:val="bullet"/>
+      <w:lvlText w:val=""/>
+      <w:lvlJc w:val="left"/>
+      <w:pPr>
+        <w:ind w:left="2880" w:hanging="360"/>
+      </w:pPr>
+      <w:rPr>
+        <w:rFonts w:ascii="Symbol" w:hAnsi="Symbol" w:hint="default"/>
+      </w:rPr>
+    </w:lvl>
+    <w:lvl w:ilvl="4" w:tplc="08090003" w:tentative="1">
+      <w:start w:val="1"/>
+      <w:numFmt w:val="bullet"/>
+      <w:lvlText w:val="o"/>
+      <w:lvlJc w:val="left"/>
+      <w:pPr>
+        <w:ind w:left="3600" w:hanging="360"/>
+      </w:pPr>
+      <w:rPr>
+        <w:rFonts w:ascii="Courier New" w:hAnsi="Courier New" w:cs="Courier New" w:hint="default"/>
+      </w:rPr>
+    </w:lvl>
+    <w:lvl w:ilvl="5" w:tplc="08090005" w:tentative="1">
+      <w:start w:val="1"/>
+      <w:numFmt w:val="bullet"/>
+      <w:lvlText w:val=""/>
+      <w:lvlJc w:val="left"/>
+      <w:pPr>
+        <w:ind w:left="4320" w:hanging="360"/>
+      </w:pPr>
+      <w:rPr>
+        <w:rFonts w:ascii="Wingdings" w:hAnsi="Wingdings" w:hint="default"/>
+      </w:rPr>
+    </w:lvl>
+    <w:lvl w:ilvl="6" w:tplc="08090001" w:tentative="1">
+      <w:start w:val="1"/>
+      <w:numFmt w:val="bullet"/>
+      <w:lvlText w:val=""/>
+      <w:lvlJc w:val="left"/>
+      <w:pPr>
+        <w:ind w:left="5040" w:hanging="360"/>
+      </w:pPr>
+      <w:rPr>
+        <w:rFonts w:ascii="Symbol" w:hAnsi="Symbol" w:hint="default"/>
+      </w:rPr>
+    </w:lvl>
+    <w:lvl w:ilvl="7" w:tplc="08090003" w:tentative="1">
+      <w:start w:val="1"/>
+      <w:numFmt w:val="bullet"/>
+      <w:lvlText w:val="o"/>
+      <w:lvlJc w:val="left"/>
+      <w:pPr>
+        <w:ind w:left="5760" w:hanging="360"/>
+      </w:pPr>
+      <w:rPr>
+        <w:rFonts w:ascii="Courier New" w:hAnsi="Courier New" w:cs="Courier New" w:hint="default"/>
+      </w:rPr>
+    </w:lvl>
+    <w:lvl w:ilvl="8" w:tplc="08090005" w:tentative="1">
+      <w:start w:val="1"/>
+      <w:numFmt w:val="bullet"/>
+      <w:lvlText w:val=""/>
+      <w:lvlJc w:val="left"/>
+      <w:pPr>
+        <w:ind w:left="6480" w:hanging="360"/>
+      </w:pPr>
+      <w:rPr>
+        <w:rFonts w:ascii="Wingdings" w:hAnsi="Wingdings" w:hint="default"/>
+      </w:rPr>
+    </w:lvl>
+  </w:abstractNum>
+  <w:abstractNum w:abstractNumId="18" w15:restartNumberingAfterBreak="0">
     <w:nsid w:val="166026BE"/>
     <w:multiLevelType w:val="hybridMultilevel"/>
     <w:tmpl w:val="116CD4AE"/>
@@ -10145,7 +12066,7 @@
       </w:rPr>
     </w:lvl>
   </w:abstractNum>
-  <w:abstractNum w:abstractNumId="18" w15:restartNumberingAfterBreak="0">
+  <w:abstractNum w:abstractNumId="19" w15:restartNumberingAfterBreak="0">
     <w:nsid w:val="1CAC2736"/>
     <w:multiLevelType w:val="multilevel"/>
     <w:tmpl w:val="120CB608"/>
@@ -10285,7 +12206,7 @@
       </w:rPr>
     </w:lvl>
   </w:abstractNum>
-  <w:abstractNum w:abstractNumId="19" w15:restartNumberingAfterBreak="0">
+  <w:abstractNum w:abstractNumId="20" w15:restartNumberingAfterBreak="0">
     <w:nsid w:val="23C166CB"/>
     <w:multiLevelType w:val="hybridMultilevel"/>
     <w:tmpl w:val="9B0CB012"/>
@@ -10425,7 +12346,7 @@
       </w:rPr>
     </w:lvl>
   </w:abstractNum>
-  <w:abstractNum w:abstractNumId="20" w15:restartNumberingAfterBreak="0">
+  <w:abstractNum w:abstractNumId="21" w15:restartNumberingAfterBreak="0">
     <w:nsid w:val="23D273FF"/>
     <w:multiLevelType w:val="hybridMultilevel"/>
     <w:tmpl w:val="8F901BC6"/>
@@ -10565,7 +12486,7 @@
       </w:rPr>
     </w:lvl>
   </w:abstractNum>
-  <w:abstractNum w:abstractNumId="21" w15:restartNumberingAfterBreak="0">
+  <w:abstractNum w:abstractNumId="22" w15:restartNumberingAfterBreak="0">
     <w:nsid w:val="2BA17F4C"/>
     <w:multiLevelType w:val="hybridMultilevel"/>
     <w:tmpl w:val="B55621D8"/>
@@ -10705,7 +12626,7 @@
       </w:rPr>
     </w:lvl>
   </w:abstractNum>
-  <w:abstractNum w:abstractNumId="22" w15:restartNumberingAfterBreak="0">
+  <w:abstractNum w:abstractNumId="23" w15:restartNumberingAfterBreak="0">
     <w:nsid w:val="2F576996"/>
     <w:multiLevelType w:val="multilevel"/>
     <w:tmpl w:val="2B6AC936"/>
@@ -10847,7 +12768,7 @@
       </w:rPr>
     </w:lvl>
   </w:abstractNum>
-  <w:abstractNum w:abstractNumId="23" w15:restartNumberingAfterBreak="0">
+  <w:abstractNum w:abstractNumId="24" w15:restartNumberingAfterBreak="0">
     <w:nsid w:val="32743E8C"/>
     <w:multiLevelType w:val="hybridMultilevel"/>
     <w:tmpl w:val="93325B0A"/>
@@ -10961,7 +12882,7 @@
       </w:rPr>
     </w:lvl>
   </w:abstractNum>
-  <w:abstractNum w:abstractNumId="24" w15:restartNumberingAfterBreak="0">
+  <w:abstractNum w:abstractNumId="25" w15:restartNumberingAfterBreak="0">
     <w:nsid w:val="34920A8C"/>
     <w:multiLevelType w:val="hybridMultilevel"/>
     <w:tmpl w:val="8DDA47E0"/>
@@ -11074,7 +12995,7 @@
       </w:pPr>
     </w:lvl>
   </w:abstractNum>
-  <w:abstractNum w:abstractNumId="25" w15:restartNumberingAfterBreak="0">
+  <w:abstractNum w:abstractNumId="26" w15:restartNumberingAfterBreak="0">
     <w:nsid w:val="3BC12D23"/>
     <w:multiLevelType w:val="hybridMultilevel"/>
     <w:tmpl w:val="C64A919A"/>
@@ -11214,7 +13135,7 @@
       </w:rPr>
     </w:lvl>
   </w:abstractNum>
-  <w:abstractNum w:abstractNumId="26" w15:restartNumberingAfterBreak="0">
+  <w:abstractNum w:abstractNumId="27" w15:restartNumberingAfterBreak="0">
     <w:nsid w:val="3F6A0D0E"/>
     <w:multiLevelType w:val="hybridMultilevel"/>
     <w:tmpl w:val="27B8306A"/>
@@ -11330,7 +13251,7 @@
       </w:pPr>
     </w:lvl>
   </w:abstractNum>
-  <w:abstractNum w:abstractNumId="27" w15:restartNumberingAfterBreak="0">
+  <w:abstractNum w:abstractNumId="28" w15:restartNumberingAfterBreak="0">
     <w:nsid w:val="3FEC7E71"/>
     <w:multiLevelType w:val="hybridMultilevel"/>
     <w:tmpl w:val="24D0C066"/>
@@ -11470,7 +13391,7 @@
       </w:rPr>
     </w:lvl>
   </w:abstractNum>
-  <w:abstractNum w:abstractNumId="28" w15:restartNumberingAfterBreak="0">
+  <w:abstractNum w:abstractNumId="29" w15:restartNumberingAfterBreak="0">
     <w:nsid w:val="45A468EC"/>
     <w:multiLevelType w:val="hybridMultilevel"/>
     <w:tmpl w:val="37DC7366"/>
@@ -11610,7 +13531,7 @@
       </w:rPr>
     </w:lvl>
   </w:abstractNum>
-  <w:abstractNum w:abstractNumId="29" w15:restartNumberingAfterBreak="0">
+  <w:abstractNum w:abstractNumId="30" w15:restartNumberingAfterBreak="0">
     <w:nsid w:val="50121073"/>
     <w:multiLevelType w:val="hybridMultilevel"/>
     <w:tmpl w:val="58C012DE"/>
@@ -11750,7 +13671,7 @@
       </w:rPr>
     </w:lvl>
   </w:abstractNum>
-  <w:abstractNum w:abstractNumId="30" w15:restartNumberingAfterBreak="0">
+  <w:abstractNum w:abstractNumId="31" w15:restartNumberingAfterBreak="0">
     <w:nsid w:val="5468585D"/>
     <w:multiLevelType w:val="hybridMultilevel"/>
     <w:tmpl w:val="83BC4F98"/>
@@ -11890,7 +13811,7 @@
       </w:rPr>
     </w:lvl>
   </w:abstractNum>
-  <w:abstractNum w:abstractNumId="31" w15:restartNumberingAfterBreak="0">
+  <w:abstractNum w:abstractNumId="32" w15:restartNumberingAfterBreak="0">
     <w:nsid w:val="56484D88"/>
     <w:multiLevelType w:val="hybridMultilevel"/>
     <w:tmpl w:val="33BC1E5E"/>
@@ -12030,7 +13951,7 @@
       </w:rPr>
     </w:lvl>
   </w:abstractNum>
-  <w:abstractNum w:abstractNumId="32" w15:restartNumberingAfterBreak="0">
+  <w:abstractNum w:abstractNumId="33" w15:restartNumberingAfterBreak="0">
     <w:nsid w:val="5820061D"/>
     <w:multiLevelType w:val="hybridMultilevel"/>
     <w:tmpl w:val="4CA25296"/>
@@ -12170,7 +14091,7 @@
       </w:rPr>
     </w:lvl>
   </w:abstractNum>
-  <w:abstractNum w:abstractNumId="33" w15:restartNumberingAfterBreak="0">
+  <w:abstractNum w:abstractNumId="34" w15:restartNumberingAfterBreak="0">
     <w:nsid w:val="58797209"/>
     <w:multiLevelType w:val="hybridMultilevel"/>
     <w:tmpl w:val="16A87364"/>
@@ -12286,7 +14207,7 @@
       </w:pPr>
     </w:lvl>
   </w:abstractNum>
-  <w:abstractNum w:abstractNumId="34" w15:restartNumberingAfterBreak="0">
+  <w:abstractNum w:abstractNumId="35" w15:restartNumberingAfterBreak="0">
     <w:nsid w:val="5A7C171D"/>
     <w:multiLevelType w:val="hybridMultilevel"/>
     <w:tmpl w:val="E73ECA9A"/>
@@ -12426,7 +14347,7 @@
       </w:rPr>
     </w:lvl>
   </w:abstractNum>
-  <w:abstractNum w:abstractNumId="35" w15:restartNumberingAfterBreak="0">
+  <w:abstractNum w:abstractNumId="36" w15:restartNumberingAfterBreak="0">
     <w:nsid w:val="5C0A3E3B"/>
     <w:multiLevelType w:val="hybridMultilevel"/>
     <w:tmpl w:val="834A4A98"/>
@@ -12566,7 +14487,7 @@
       </w:rPr>
     </w:lvl>
   </w:abstractNum>
-  <w:abstractNum w:abstractNumId="36" w15:restartNumberingAfterBreak="0">
+  <w:abstractNum w:abstractNumId="37" w15:restartNumberingAfterBreak="0">
     <w:nsid w:val="5F6A36E6"/>
     <w:multiLevelType w:val="hybridMultilevel"/>
     <w:tmpl w:val="CC3CC3B0"/>
@@ -12706,7 +14627,7 @@
       </w:rPr>
     </w:lvl>
   </w:abstractNum>
-  <w:abstractNum w:abstractNumId="37" w15:restartNumberingAfterBreak="0">
+  <w:abstractNum w:abstractNumId="38" w15:restartNumberingAfterBreak="0">
     <w:nsid w:val="6106773C"/>
     <w:multiLevelType w:val="hybridMultilevel"/>
     <w:tmpl w:val="6A768A70"/>
@@ -12847,7 +14768,7 @@
       </w:rPr>
     </w:lvl>
   </w:abstractNum>
-  <w:abstractNum w:abstractNumId="38" w15:restartNumberingAfterBreak="0">
+  <w:abstractNum w:abstractNumId="39" w15:restartNumberingAfterBreak="0">
     <w:nsid w:val="6B642777"/>
     <w:multiLevelType w:val="hybridMultilevel"/>
     <w:tmpl w:val="4EC8BB50"/>
@@ -12987,7 +14908,7 @@
       </w:rPr>
     </w:lvl>
   </w:abstractNum>
-  <w:abstractNum w:abstractNumId="39" w15:restartNumberingAfterBreak="0">
+  <w:abstractNum w:abstractNumId="40" w15:restartNumberingAfterBreak="0">
     <w:nsid w:val="6C8F6E28"/>
     <w:multiLevelType w:val="multilevel"/>
     <w:tmpl w:val="1574759E"/>
@@ -13127,7 +15048,7 @@
       </w:rPr>
     </w:lvl>
   </w:abstractNum>
-  <w:abstractNum w:abstractNumId="40" w15:restartNumberingAfterBreak="0">
+  <w:abstractNum w:abstractNumId="41" w15:restartNumberingAfterBreak="0">
     <w:nsid w:val="6F13084F"/>
     <w:multiLevelType w:val="hybridMultilevel"/>
     <w:tmpl w:val="CFF44210"/>
@@ -13243,7 +15164,7 @@
       </w:pPr>
     </w:lvl>
   </w:abstractNum>
-  <w:abstractNum w:abstractNumId="41" w15:restartNumberingAfterBreak="0">
+  <w:abstractNum w:abstractNumId="42" w15:restartNumberingAfterBreak="0">
     <w:nsid w:val="748C774F"/>
     <w:multiLevelType w:val="hybridMultilevel"/>
     <w:tmpl w:val="A6E4E2EC"/>
@@ -13383,7 +15304,7 @@
       </w:rPr>
     </w:lvl>
   </w:abstractNum>
-  <w:abstractNum w:abstractNumId="42" w15:restartNumberingAfterBreak="0">
+  <w:abstractNum w:abstractNumId="43" w15:restartNumberingAfterBreak="0">
     <w:nsid w:val="76253356"/>
     <w:multiLevelType w:val="hybridMultilevel"/>
     <w:tmpl w:val="52AC11D8"/>
@@ -13527,7 +15448,7 @@
     <w:abstractNumId w:val="13"/>
   </w:num>
   <w:num w:numId="2">
-    <w:abstractNumId w:val="37"/>
+    <w:abstractNumId w:val="38"/>
   </w:num>
   <w:num w:numId="3">
     <w:abstractNumId w:val="3"/>
@@ -13539,10 +15460,10 @@
     <w:abstractNumId w:val="10"/>
   </w:num>
   <w:num w:numId="6">
-    <w:abstractNumId w:val="39"/>
+    <w:abstractNumId w:val="40"/>
   </w:num>
   <w:num w:numId="7">
-    <w:abstractNumId w:val="26"/>
+    <w:abstractNumId w:val="27"/>
   </w:num>
   <w:num w:numId="8">
     <w:abstractNumId w:val="2"/>
@@ -13551,7 +15472,7 @@
     </w:lvlOverride>
   </w:num>
   <w:num w:numId="9">
-    <w:abstractNumId w:val="22"/>
+    <w:abstractNumId w:val="23"/>
   </w:num>
   <w:num w:numId="10">
     <w:abstractNumId w:val="11"/>
@@ -13563,13 +15484,13 @@
     <w:abstractNumId w:val="11"/>
   </w:num>
   <w:num w:numId="13">
-    <w:abstractNumId w:val="37"/>
+    <w:abstractNumId w:val="38"/>
   </w:num>
   <w:num w:numId="14">
-    <w:abstractNumId w:val="39"/>
+    <w:abstractNumId w:val="40"/>
   </w:num>
   <w:num w:numId="15">
-    <w:abstractNumId w:val="17"/>
+    <w:abstractNumId w:val="18"/>
   </w:num>
   <w:num w:numId="16">
     <w:abstractNumId w:val="7"/>
@@ -13596,28 +15517,28 @@
     <w:abstractNumId w:val="9"/>
   </w:num>
   <w:num w:numId="24">
-    <w:abstractNumId w:val="27"/>
+    <w:abstractNumId w:val="28"/>
   </w:num>
   <w:num w:numId="25">
-    <w:abstractNumId w:val="32"/>
+    <w:abstractNumId w:val="33"/>
   </w:num>
   <w:num w:numId="26">
-    <w:abstractNumId w:val="34"/>
+    <w:abstractNumId w:val="35"/>
   </w:num>
   <w:num w:numId="27">
-    <w:abstractNumId w:val="35"/>
+    <w:abstractNumId w:val="36"/>
   </w:num>
   <w:num w:numId="28">
+    <w:abstractNumId w:val="21"/>
+  </w:num>
+  <w:num w:numId="29">
     <w:abstractNumId w:val="20"/>
   </w:num>
-  <w:num w:numId="29">
-    <w:abstractNumId w:val="19"/>
-  </w:num>
   <w:num w:numId="30">
-    <w:abstractNumId w:val="30"/>
+    <w:abstractNumId w:val="31"/>
   </w:num>
   <w:num w:numId="31">
-    <w:abstractNumId w:val="18"/>
+    <w:abstractNumId w:val="19"/>
   </w:num>
   <w:num w:numId="32">
     <w:abstractNumId w:val="11"/>
@@ -13650,46 +15571,46 @@
     </w:lvlOverride>
   </w:num>
   <w:num w:numId="33">
-    <w:abstractNumId w:val="29"/>
+    <w:abstractNumId w:val="30"/>
   </w:num>
   <w:num w:numId="34">
-    <w:abstractNumId w:val="42"/>
+    <w:abstractNumId w:val="43"/>
   </w:num>
   <w:num w:numId="35">
     <w:abstractNumId w:val="15"/>
   </w:num>
   <w:num w:numId="36">
-    <w:abstractNumId w:val="25"/>
+    <w:abstractNumId w:val="26"/>
   </w:num>
   <w:num w:numId="37">
-    <w:abstractNumId w:val="21"/>
+    <w:abstractNumId w:val="22"/>
   </w:num>
   <w:num w:numId="38">
-    <w:abstractNumId w:val="41"/>
+    <w:abstractNumId w:val="42"/>
   </w:num>
   <w:num w:numId="39">
     <w:abstractNumId w:val="12"/>
   </w:num>
   <w:num w:numId="40">
-    <w:abstractNumId w:val="36"/>
+    <w:abstractNumId w:val="37"/>
   </w:num>
   <w:num w:numId="41">
-    <w:abstractNumId w:val="24"/>
+    <w:abstractNumId w:val="25"/>
   </w:num>
   <w:num w:numId="42">
-    <w:abstractNumId w:val="40"/>
+    <w:abstractNumId w:val="41"/>
   </w:num>
   <w:num w:numId="43">
-    <w:abstractNumId w:val="33"/>
+    <w:abstractNumId w:val="34"/>
   </w:num>
   <w:num w:numId="44">
-    <w:abstractNumId w:val="28"/>
+    <w:abstractNumId w:val="29"/>
   </w:num>
   <w:num w:numId="45">
-    <w:abstractNumId w:val="38"/>
+    <w:abstractNumId w:val="39"/>
   </w:num>
   <w:num w:numId="46">
-    <w:abstractNumId w:val="31"/>
+    <w:abstractNumId w:val="32"/>
   </w:num>
   <w:num w:numId="47">
     <w:abstractNumId w:val="16"/>
@@ -13698,13 +15619,16 @@
     <w:abstractNumId w:val="14"/>
   </w:num>
   <w:num w:numId="49">
-    <w:abstractNumId w:val="23"/>
+    <w:abstractNumId w:val="24"/>
+  </w:num>
+  <w:num w:numId="50">
+    <w:abstractNumId w:val="17"/>
   </w:num>
 </w:numbering>
 </file>
 
 <file path=word/styles.xml><?xml version="1.0" encoding="utf-8"?>
-<w:styles xmlns:mc="http://schemas.openxmlformats.org/markup-compatibility/2006" xmlns:r="http://schemas.openxmlformats.org/officeDocument/2006/relationships" xmlns:w="http://schemas.openxmlformats.org/wordprocessingml/2006/main" xmlns:w14="http://schemas.microsoft.com/office/word/2010/wordml" xmlns:w15="http://schemas.microsoft.com/office/word/2012/wordml" xmlns:w16cid="http://schemas.microsoft.com/office/word/2016/wordml/cid" xmlns:w16se="http://schemas.microsoft.com/office/word/2015/wordml/symex" mc:Ignorable="w14 w15 w16se w16cid">
+<w:styles xmlns:mc="http://schemas.openxmlformats.org/markup-compatibility/2006" xmlns:r="http://schemas.openxmlformats.org/officeDocument/2006/relationships" xmlns:w="http://schemas.openxmlformats.org/wordprocessingml/2006/main" xmlns:w14="http://schemas.microsoft.com/office/word/2010/wordml" xmlns:w15="http://schemas.microsoft.com/office/word/2012/wordml" xmlns:w16se="http://schemas.microsoft.com/office/word/2015/wordml/symex" mc:Ignorable="w14 w15 w16se">
   <w:docDefaults>
     <w:rPrDefault>
       <w:rPr>
@@ -13714,7 +15638,7 @@
     </w:rPrDefault>
     <w:pPrDefault/>
   </w:docDefaults>
-  <w:latentStyles w:defLockedState="0" w:defUIPriority="0" w:defSemiHidden="0" w:defUnhideWhenUsed="0" w:defQFormat="0" w:count="375">
+  <w:latentStyles w:defLockedState="0" w:defUIPriority="0" w:defSemiHidden="0" w:defUnhideWhenUsed="0" w:defQFormat="0" w:count="371">
     <w:lsdException w:name="Normal" w:qFormat="1"/>
     <w:lsdException w:name="heading 1" w:qFormat="1"/>
     <w:lsdException w:name="heading 2" w:qFormat="1"/>
@@ -14077,10 +16001,6 @@
     <w:lsdException w:name="List Table 5 Dark Accent 6" w:uiPriority="50"/>
     <w:lsdException w:name="List Table 6 Colorful Accent 6" w:uiPriority="51"/>
     <w:lsdException w:name="List Table 7 Colorful Accent 6" w:uiPriority="52"/>
-    <w:lsdException w:name="Mention" w:semiHidden="1" w:uiPriority="99" w:unhideWhenUsed="1"/>
-    <w:lsdException w:name="Smart Hyperlink" w:semiHidden="1" w:uiPriority="99" w:unhideWhenUsed="1"/>
-    <w:lsdException w:name="Hashtag" w:semiHidden="1" w:uiPriority="99" w:unhideWhenUsed="1"/>
-    <w:lsdException w:name="Unresolved Mention" w:semiHidden="1" w:uiPriority="99" w:unhideWhenUsed="1"/>
   </w:latentStyles>
   <w:style w:type="paragraph" w:default="1" w:styleId="Normal">
     <w:name w:val="Normal"/>
@@ -15510,7 +17430,625 @@
       <w:color w:val="808080"/>
     </w:rPr>
   </w:style>
+  <w:style w:type="paragraph" w:styleId="ListParagraph">
+    <w:name w:val="List Paragraph"/>
+    <w:basedOn w:val="Normal"/>
+    <w:uiPriority w:val="34"/>
+    <w:qFormat/>
+    <w:rsid w:val="005D3284"/>
+    <w:pPr>
+      <w:ind w:left="720"/>
+      <w:contextualSpacing/>
+    </w:pPr>
+  </w:style>
 </w:styles>
+</file>
+
+<file path=word/glossary/document.xml><?xml version="1.0" encoding="utf-8"?>
+<w:glossaryDocument xmlns:wpc="http://schemas.microsoft.com/office/word/2010/wordprocessingCanvas" xmlns:cx="http://schemas.microsoft.com/office/drawing/2014/chartex" xmlns:cx1="http://schemas.microsoft.com/office/drawing/2015/9/8/chartex" xmlns:mc="http://schemas.openxmlformats.org/markup-compatibility/2006" xmlns:o="urn:schemas-microsoft-com:office:office" xmlns:r="http://schemas.openxmlformats.org/officeDocument/2006/relationships" xmlns:m="http://schemas.openxmlformats.org/officeDocument/2006/math" xmlns:v="urn:schemas-microsoft-com:vml" xmlns:wp14="http://schemas.microsoft.com/office/word/2010/wordprocessingDrawing" xmlns:wp="http://schemas.openxmlformats.org/drawingml/2006/wordprocessingDrawing" xmlns:w10="urn:schemas-microsoft-com:office:word" xmlns:w="http://schemas.openxmlformats.org/wordprocessingml/2006/main" xmlns:w14="http://schemas.microsoft.com/office/word/2010/wordml" xmlns:w15="http://schemas.microsoft.com/office/word/2012/wordml" xmlns:w16se="http://schemas.microsoft.com/office/word/2015/wordml/symex" xmlns:wpg="http://schemas.microsoft.com/office/word/2010/wordprocessingGroup" xmlns:wpi="http://schemas.microsoft.com/office/word/2010/wordprocessingInk" xmlns:wne="http://schemas.microsoft.com/office/word/2006/wordml" xmlns:wps="http://schemas.microsoft.com/office/word/2010/wordprocessingShape" mc:Ignorable="w14 w15 w16se wp14"/>
+</file>
+
+<file path=word/glossary/fontTable.xml><?xml version="1.0" encoding="utf-8"?>
+<w:fonts xmlns:mc="http://schemas.openxmlformats.org/markup-compatibility/2006" xmlns:r="http://schemas.openxmlformats.org/officeDocument/2006/relationships" xmlns:w="http://schemas.openxmlformats.org/wordprocessingml/2006/main" xmlns:w14="http://schemas.microsoft.com/office/word/2010/wordml" xmlns:w15="http://schemas.microsoft.com/office/word/2012/wordml" xmlns:w16se="http://schemas.microsoft.com/office/word/2015/wordml/symex" mc:Ignorable="w14 w15 w16se">
+  <w:font w:name="Times New Roman">
+    <w:panose1 w:val="02020603050405020304"/>
+    <w:charset w:val="00"/>
+    <w:family w:val="roman"/>
+    <w:pitch w:val="variable"/>
+    <w:sig w:usb0="E0002AFF" w:usb1="C0007843" w:usb2="00000009" w:usb3="00000000" w:csb0="000001FF" w:csb1="00000000"/>
+  </w:font>
+  <w:font w:name="Symbol">
+    <w:panose1 w:val="05050102010706020507"/>
+    <w:charset w:val="02"/>
+    <w:family w:val="roman"/>
+    <w:pitch w:val="variable"/>
+    <w:sig w:usb0="00000000" w:usb1="10000000" w:usb2="00000000" w:usb3="00000000" w:csb0="80000000" w:csb1="00000000"/>
+  </w:font>
+  <w:font w:name="Wingdings">
+    <w:panose1 w:val="05000000000000000000"/>
+    <w:charset w:val="02"/>
+    <w:family w:val="auto"/>
+    <w:pitch w:val="variable"/>
+    <w:sig w:usb0="00000000" w:usb1="10000000" w:usb2="00000000" w:usb3="00000000" w:csb0="80000000" w:csb1="00000000"/>
+  </w:font>
+  <w:font w:name="Courier New">
+    <w:panose1 w:val="02070309020205020404"/>
+    <w:charset w:val="00"/>
+    <w:family w:val="modern"/>
+    <w:pitch w:val="fixed"/>
+    <w:sig w:usb0="E0002EFF" w:usb1="C0007843" w:usb2="00000009" w:usb3="00000000" w:csb0="000001FF" w:csb1="00000000"/>
+  </w:font>
+  <w:font w:name="Arial">
+    <w:panose1 w:val="020B0604020202020204"/>
+    <w:charset w:val="00"/>
+    <w:family w:val="swiss"/>
+    <w:pitch w:val="variable"/>
+    <w:sig w:usb0="E0002AFF" w:usb1="C0007843" w:usb2="00000009" w:usb3="00000000" w:csb0="000001FF" w:csb1="00000000"/>
+  </w:font>
+  <w:font w:name="Euclid">
+    <w:altName w:val="Cambria"/>
+    <w:charset w:val="00"/>
+    <w:family w:val="roman"/>
+    <w:pitch w:val="variable"/>
+    <w:sig w:usb0="8000002F" w:usb1="0000000A" w:usb2="00000000" w:usb3="00000000" w:csb0="00000001" w:csb1="00000000"/>
+  </w:font>
+  <w:font w:name="Perpetua">
+    <w:panose1 w:val="02020502060401020303"/>
+    <w:charset w:val="00"/>
+    <w:family w:val="roman"/>
+    <w:pitch w:val="variable"/>
+    <w:sig w:usb0="00000003" w:usb1="00000000" w:usb2="00000000" w:usb3="00000000" w:csb0="00000001" w:csb1="00000000"/>
+  </w:font>
+  <w:font w:name="Tahoma">
+    <w:panose1 w:val="020B0604030504040204"/>
+    <w:charset w:val="00"/>
+    <w:family w:val="swiss"/>
+    <w:pitch w:val="variable"/>
+    <w:sig w:usb0="E1002EFF" w:usb1="C000605B" w:usb2="00000029" w:usb3="00000000" w:csb0="000101FF" w:csb1="00000000"/>
+  </w:font>
+  <w:font w:name="Euclid Math One">
+    <w:charset w:val="02"/>
+    <w:family w:val="roman"/>
+    <w:pitch w:val="variable"/>
+    <w:sig w:usb0="80000000" w:usb1="10000000" w:usb2="00000000" w:usb3="00000000" w:csb0="80000000" w:csb1="00000000"/>
+  </w:font>
+  <w:font w:name="Calibri">
+    <w:panose1 w:val="020F0502020204030204"/>
+    <w:charset w:val="00"/>
+    <w:family w:val="swiss"/>
+    <w:pitch w:val="variable"/>
+    <w:sig w:usb0="E0002AFF" w:usb1="4000ACFF" w:usb2="00000001" w:usb3="00000000" w:csb0="000001FF" w:csb1="00000000"/>
+  </w:font>
+  <w:font w:name="Times">
+    <w:panose1 w:val="02020603050405020304"/>
+    <w:charset w:val="00"/>
+    <w:family w:val="roman"/>
+    <w:pitch w:val="variable"/>
+    <w:sig w:usb0="E0002EFF" w:usb1="C000785B" w:usb2="00000009" w:usb3="00000000" w:csb0="000001FF" w:csb1="00000000"/>
+  </w:font>
+  <w:font w:name="Euclid Math Two">
+    <w:charset w:val="02"/>
+    <w:family w:val="roman"/>
+    <w:pitch w:val="variable"/>
+    <w:sig w:usb0="80000000" w:usb1="10000000" w:usb2="00000000" w:usb3="00000000" w:csb0="80000000" w:csb1="00000000"/>
+  </w:font>
+  <w:font w:name="Cambria">
+    <w:panose1 w:val="02040503050406030204"/>
+    <w:charset w:val="00"/>
+    <w:family w:val="roman"/>
+    <w:pitch w:val="variable"/>
+    <w:sig w:usb0="A00002EF" w:usb1="4000004B" w:usb2="00000000" w:usb3="00000000" w:csb0="0000019F" w:csb1="00000000"/>
+  </w:font>
+  <w:font w:name="MS Mincho">
+    <w:altName w:val="ＭＳ 明朝"/>
+    <w:panose1 w:val="02020609040205080304"/>
+    <w:charset w:val="80"/>
+    <w:family w:val="modern"/>
+    <w:pitch w:val="fixed"/>
+    <w:sig w:usb0="E00002FF" w:usb1="6AC7FDFB" w:usb2="08000012" w:usb3="00000000" w:csb0="0002009F" w:csb1="00000000"/>
+  </w:font>
+  <w:font w:name="Cambria Math">
+    <w:panose1 w:val="02040503050406030204"/>
+    <w:charset w:val="00"/>
+    <w:family w:val="roman"/>
+    <w:pitch w:val="variable"/>
+    <w:sig w:usb0="E00006FF" w:usb1="420024FF" w:usb2="02000000" w:usb3="00000000" w:csb0="0000019F" w:csb1="00000000"/>
+  </w:font>
+  <w:font w:name="MS Gothic">
+    <w:altName w:val="ＭＳ ゴシック"/>
+    <w:panose1 w:val="020B0609070205080204"/>
+    <w:charset w:val="80"/>
+    <w:family w:val="modern"/>
+    <w:pitch w:val="fixed"/>
+    <w:sig w:usb0="E00002FF" w:usb1="6AC7FDFB" w:usb2="08000012" w:usb3="00000000" w:csb0="0002009F" w:csb1="00000000"/>
+  </w:font>
+  <w:font w:name="Calibri Light">
+    <w:panose1 w:val="020F0302020204030204"/>
+    <w:charset w:val="00"/>
+    <w:family w:val="swiss"/>
+    <w:pitch w:val="variable"/>
+    <w:sig w:usb0="A0002AEF" w:usb1="4000207B" w:usb2="00000000" w:usb3="00000000" w:csb0="000001FF" w:csb1="00000000"/>
+  </w:font>
+</w:fonts>
+</file>
+
+<file path=word/glossary/settings.xml><?xml version="1.0" encoding="utf-8"?>
+<w:settings xmlns:mc="http://schemas.openxmlformats.org/markup-compatibility/2006" xmlns:o="urn:schemas-microsoft-com:office:office" xmlns:r="http://schemas.openxmlformats.org/officeDocument/2006/relationships" xmlns:m="http://schemas.openxmlformats.org/officeDocument/2006/math" xmlns:v="urn:schemas-microsoft-com:vml" xmlns:w10="urn:schemas-microsoft-com:office:word" xmlns:w="http://schemas.openxmlformats.org/wordprocessingml/2006/main" xmlns:w14="http://schemas.microsoft.com/office/word/2010/wordml" xmlns:w15="http://schemas.microsoft.com/office/word/2012/wordml" xmlns:w16se="http://schemas.microsoft.com/office/word/2015/wordml/symex" xmlns:sl="http://schemas.openxmlformats.org/schemaLibrary/2006/main" mc:Ignorable="w14 w15 w16se">
+  <w:view w:val="normal"/>
+  <w:defaultTabStop w:val="720"/>
+  <w:characterSpacingControl w:val="doNotCompress"/>
+  <w:compat>
+    <w:useFELayout/>
+    <w:compatSetting w:name="compatibilityMode" w:uri="http://schemas.microsoft.com/office/word" w:val="15"/>
+    <w:compatSetting w:name="overrideTableStyleFontSizeAndJustification" w:uri="http://schemas.microsoft.com/office/word" w:val="1"/>
+    <w:compatSetting w:name="enableOpenTypeFeatures" w:uri="http://schemas.microsoft.com/office/word" w:val="1"/>
+    <w:compatSetting w:name="doNotFlipMirrorIndents" w:uri="http://schemas.microsoft.com/office/word" w:val="1"/>
+    <w:compatSetting w:name="differentiateMultirowTableHeaders" w:uri="http://schemas.microsoft.com/office/word" w:val="1"/>
+  </w:compat>
+  <w:rsids>
+    <w:rsidRoot w:val="00C22827"/>
+    <w:rsid w:val="00C22827"/>
+  </w:rsids>
+  <m:mathPr>
+    <m:mathFont m:val="Cambria Math"/>
+    <m:brkBin m:val="before"/>
+    <m:brkBinSub m:val="--"/>
+    <m:smallFrac m:val="0"/>
+    <m:dispDef/>
+    <m:lMargin m:val="0"/>
+    <m:rMargin m:val="0"/>
+    <m:defJc m:val="centerGroup"/>
+    <m:wrapIndent m:val="1440"/>
+    <m:intLim m:val="subSup"/>
+    <m:naryLim m:val="undOvr"/>
+  </m:mathPr>
+  <w:themeFontLang w:val="en-GB"/>
+  <w:clrSchemeMapping w:bg1="light1" w:t1="dark1" w:bg2="light2" w:t2="dark2" w:accent1="accent1" w:accent2="accent2" w:accent3="accent3" w:accent4="accent4" w:accent5="accent5" w:accent6="accent6" w:hyperlink="hyperlink" w:followedHyperlink="followedHyperlink"/>
+  <w:decimalSymbol w:val="."/>
+  <w:listSeparator w:val=","/>
+  <w15:chartTrackingRefBased/>
+</w:settings>
+</file>
+
+<file path=word/glossary/styles.xml><?xml version="1.0" encoding="utf-8"?>
+<w:styles xmlns:mc="http://schemas.openxmlformats.org/markup-compatibility/2006" xmlns:r="http://schemas.openxmlformats.org/officeDocument/2006/relationships" xmlns:w="http://schemas.openxmlformats.org/wordprocessingml/2006/main" xmlns:w14="http://schemas.microsoft.com/office/word/2010/wordml" xmlns:w15="http://schemas.microsoft.com/office/word/2012/wordml" xmlns:w16se="http://schemas.microsoft.com/office/word/2015/wordml/symex" mc:Ignorable="w14 w15 w16se">
+  <w:docDefaults>
+    <w:rPrDefault>
+      <w:rPr>
+        <w:rFonts w:asciiTheme="minorHAnsi" w:eastAsiaTheme="minorEastAsia" w:hAnsiTheme="minorHAnsi" w:cstheme="minorBidi"/>
+        <w:sz w:val="22"/>
+        <w:szCs w:val="22"/>
+        <w:lang w:val="en-GB" w:eastAsia="en-GB" w:bidi="ar-SA"/>
+      </w:rPr>
+    </w:rPrDefault>
+    <w:pPrDefault>
+      <w:pPr>
+        <w:spacing w:after="160" w:line="259" w:lineRule="auto"/>
+      </w:pPr>
+    </w:pPrDefault>
+  </w:docDefaults>
+  <w:latentStyles w:defLockedState="0" w:defUIPriority="99" w:defSemiHidden="0" w:defUnhideWhenUsed="0" w:defQFormat="0" w:count="371">
+    <w:lsdException w:name="Normal" w:uiPriority="0" w:qFormat="1"/>
+    <w:lsdException w:name="heading 1" w:uiPriority="9" w:qFormat="1"/>
+    <w:lsdException w:name="heading 2" w:semiHidden="1" w:uiPriority="9" w:unhideWhenUsed="1" w:qFormat="1"/>
+    <w:lsdException w:name="heading 3" w:semiHidden="1" w:uiPriority="9" w:unhideWhenUsed="1" w:qFormat="1"/>
+    <w:lsdException w:name="heading 4" w:semiHidden="1" w:uiPriority="9" w:unhideWhenUsed="1" w:qFormat="1"/>
+    <w:lsdException w:name="heading 5" w:semiHidden="1" w:uiPriority="9" w:unhideWhenUsed="1" w:qFormat="1"/>
+    <w:lsdException w:name="heading 6" w:semiHidden="1" w:uiPriority="9" w:unhideWhenUsed="1" w:qFormat="1"/>
+    <w:lsdException w:name="heading 7" w:semiHidden="1" w:uiPriority="9" w:unhideWhenUsed="1" w:qFormat="1"/>
+    <w:lsdException w:name="heading 8" w:semiHidden="1" w:uiPriority="9" w:unhideWhenUsed="1" w:qFormat="1"/>
+    <w:lsdException w:name="heading 9" w:semiHidden="1" w:uiPriority="9" w:unhideWhenUsed="1" w:qFormat="1"/>
+    <w:lsdException w:name="index 1" w:semiHidden="1" w:unhideWhenUsed="1"/>
+    <w:lsdException w:name="index 2" w:semiHidden="1" w:unhideWhenUsed="1"/>
+    <w:lsdException w:name="index 3" w:semiHidden="1" w:unhideWhenUsed="1"/>
+    <w:lsdException w:name="index 4" w:semiHidden="1" w:unhideWhenUsed="1"/>
+    <w:lsdException w:name="index 5" w:semiHidden="1" w:unhideWhenUsed="1"/>
+    <w:lsdException w:name="index 6" w:semiHidden="1" w:unhideWhenUsed="1"/>
+    <w:lsdException w:name="index 7" w:semiHidden="1" w:unhideWhenUsed="1"/>
+    <w:lsdException w:name="index 8" w:semiHidden="1" w:unhideWhenUsed="1"/>
+    <w:lsdException w:name="index 9" w:semiHidden="1" w:unhideWhenUsed="1"/>
+    <w:lsdException w:name="toc 1" w:semiHidden="1" w:uiPriority="39" w:unhideWhenUsed="1"/>
+    <w:lsdException w:name="toc 2" w:semiHidden="1" w:uiPriority="39" w:unhideWhenUsed="1"/>
+    <w:lsdException w:name="toc 3" w:semiHidden="1" w:uiPriority="39" w:unhideWhenUsed="1"/>
+    <w:lsdException w:name="toc 4" w:semiHidden="1" w:uiPriority="39" w:unhideWhenUsed="1"/>
+    <w:lsdException w:name="toc 5" w:semiHidden="1" w:uiPriority="39" w:unhideWhenUsed="1"/>
+    <w:lsdException w:name="toc 6" w:semiHidden="1" w:uiPriority="39" w:unhideWhenUsed="1"/>
+    <w:lsdException w:name="toc 7" w:semiHidden="1" w:uiPriority="39" w:unhideWhenUsed="1"/>
+    <w:lsdException w:name="toc 8" w:semiHidden="1" w:uiPriority="39" w:unhideWhenUsed="1"/>
+    <w:lsdException w:name="toc 9" w:semiHidden="1" w:uiPriority="39" w:unhideWhenUsed="1"/>
+    <w:lsdException w:name="Normal Indent" w:semiHidden="1" w:unhideWhenUsed="1"/>
+    <w:lsdException w:name="footnote text" w:semiHidden="1" w:unhideWhenUsed="1"/>
+    <w:lsdException w:name="annotation text" w:semiHidden="1" w:unhideWhenUsed="1"/>
+    <w:lsdException w:name="header" w:semiHidden="1" w:unhideWhenUsed="1"/>
+    <w:lsdException w:name="footer" w:semiHidden="1" w:unhideWhenUsed="1"/>
+    <w:lsdException w:name="index heading" w:semiHidden="1" w:unhideWhenUsed="1"/>
+    <w:lsdException w:name="caption" w:semiHidden="1" w:uiPriority="35" w:unhideWhenUsed="1" w:qFormat="1"/>
+    <w:lsdException w:name="table of figures" w:semiHidden="1" w:unhideWhenUsed="1"/>
+    <w:lsdException w:name="envelope address" w:semiHidden="1" w:unhideWhenUsed="1"/>
+    <w:lsdException w:name="envelope return" w:semiHidden="1" w:unhideWhenUsed="1"/>
+    <w:lsdException w:name="footnote reference" w:semiHidden="1" w:unhideWhenUsed="1"/>
+    <w:lsdException w:name="annotation reference" w:semiHidden="1" w:unhideWhenUsed="1"/>
+    <w:lsdException w:name="line number" w:semiHidden="1" w:unhideWhenUsed="1"/>
+    <w:lsdException w:name="page number" w:semiHidden="1" w:unhideWhenUsed="1"/>
+    <w:lsdException w:name="endnote reference" w:semiHidden="1" w:unhideWhenUsed="1"/>
+    <w:lsdException w:name="endnote text" w:semiHidden="1" w:unhideWhenUsed="1"/>
+    <w:lsdException w:name="table of authorities" w:semiHidden="1" w:unhideWhenUsed="1"/>
+    <w:lsdException w:name="macro" w:semiHidden="1" w:unhideWhenUsed="1"/>
+    <w:lsdException w:name="toa heading" w:semiHidden="1" w:unhideWhenUsed="1"/>
+    <w:lsdException w:name="List" w:semiHidden="1" w:unhideWhenUsed="1"/>
+    <w:lsdException w:name="List Bullet" w:semiHidden="1" w:unhideWhenUsed="1"/>
+    <w:lsdException w:name="List Number" w:semiHidden="1" w:unhideWhenUsed="1"/>
+    <w:lsdException w:name="List 2" w:semiHidden="1" w:unhideWhenUsed="1"/>
+    <w:lsdException w:name="List 3" w:semiHidden="1" w:unhideWhenUsed="1"/>
+    <w:lsdException w:name="List 4" w:semiHidden="1" w:unhideWhenUsed="1"/>
+    <w:lsdException w:name="List 5" w:semiHidden="1" w:unhideWhenUsed="1"/>
+    <w:lsdException w:name="List Bullet 2" w:semiHidden="1" w:unhideWhenUsed="1"/>
+    <w:lsdException w:name="List Bullet 3" w:semiHidden="1" w:unhideWhenUsed="1"/>
+    <w:lsdException w:name="List Bullet 4" w:semiHidden="1" w:unhideWhenUsed="1"/>
+    <w:lsdException w:name="List Bullet 5" w:semiHidden="1" w:unhideWhenUsed="1"/>
+    <w:lsdException w:name="List Number 2" w:semiHidden="1" w:unhideWhenUsed="1"/>
+    <w:lsdException w:name="List Number 3" w:semiHidden="1" w:unhideWhenUsed="1"/>
+    <w:lsdException w:name="List Number 4" w:semiHidden="1" w:unhideWhenUsed="1"/>
+    <w:lsdException w:name="List Number 5" w:semiHidden="1" w:unhideWhenUsed="1"/>
+    <w:lsdException w:name="Title" w:uiPriority="10" w:qFormat="1"/>
+    <w:lsdException w:name="Closing" w:semiHidden="1" w:unhideWhenUsed="1"/>
+    <w:lsdException w:name="Signature" w:semiHidden="1" w:unhideWhenUsed="1"/>
+    <w:lsdException w:name="Default Paragraph Font" w:semiHidden="1" w:uiPriority="1" w:unhideWhenUsed="1"/>
+    <w:lsdException w:name="Body Text" w:semiHidden="1" w:unhideWhenUsed="1"/>
+    <w:lsdException w:name="Body Text Indent" w:semiHidden="1" w:unhideWhenUsed="1"/>
+    <w:lsdException w:name="List Continue" w:semiHidden="1" w:unhideWhenUsed="1"/>
+    <w:lsdException w:name="List Continue 2" w:semiHidden="1" w:unhideWhenUsed="1"/>
+    <w:lsdException w:name="List Continue 3" w:semiHidden="1" w:unhideWhenUsed="1"/>
+    <w:lsdException w:name="List Continue 4" w:semiHidden="1" w:unhideWhenUsed="1"/>
+    <w:lsdException w:name="List Continue 5" w:semiHidden="1" w:unhideWhenUsed="1"/>
+    <w:lsdException w:name="Message Header" w:semiHidden="1" w:unhideWhenUsed="1"/>
+    <w:lsdException w:name="Subtitle" w:uiPriority="11" w:qFormat="1"/>
+    <w:lsdException w:name="Salutation" w:semiHidden="1" w:unhideWhenUsed="1"/>
+    <w:lsdException w:name="Date" w:semiHidden="1" w:unhideWhenUsed="1"/>
+    <w:lsdException w:name="Body Text First Indent" w:semiHidden="1" w:unhideWhenUsed="1"/>
+    <w:lsdException w:name="Body Text First Indent 2" w:semiHidden="1" w:unhideWhenUsed="1"/>
+    <w:lsdException w:name="Note Heading" w:semiHidden="1" w:unhideWhenUsed="1"/>
+    <w:lsdException w:name="Body Text 2" w:semiHidden="1" w:unhideWhenUsed="1"/>
+    <w:lsdException w:name="Body Text 3" w:semiHidden="1" w:unhideWhenUsed="1"/>
+    <w:lsdException w:name="Body Text Indent 2" w:semiHidden="1" w:unhideWhenUsed="1"/>
+    <w:lsdException w:name="Body Text Indent 3" w:semiHidden="1" w:unhideWhenUsed="1"/>
+    <w:lsdException w:name="Block Text" w:semiHidden="1" w:unhideWhenUsed="1"/>
+    <w:lsdException w:name="Hyperlink" w:semiHidden="1" w:unhideWhenUsed="1"/>
+    <w:lsdException w:name="FollowedHyperlink" w:semiHidden="1" w:unhideWhenUsed="1"/>
+    <w:lsdException w:name="Strong" w:uiPriority="22" w:qFormat="1"/>
+    <w:lsdException w:name="Emphasis" w:uiPriority="20" w:qFormat="1"/>
+    <w:lsdException w:name="Document Map" w:semiHidden="1" w:unhideWhenUsed="1"/>
+    <w:lsdException w:name="Plain Text" w:semiHidden="1" w:unhideWhenUsed="1"/>
+    <w:lsdException w:name="E-mail Signature" w:semiHidden="1" w:unhideWhenUsed="1"/>
+    <w:lsdException w:name="HTML Top of Form" w:semiHidden="1" w:unhideWhenUsed="1"/>
+    <w:lsdException w:name="HTML Bottom of Form" w:semiHidden="1" w:unhideWhenUsed="1"/>
+    <w:lsdException w:name="Normal (Web)" w:semiHidden="1" w:unhideWhenUsed="1"/>
+    <w:lsdException w:name="HTML Acronym" w:semiHidden="1" w:unhideWhenUsed="1"/>
+    <w:lsdException w:name="HTML Address" w:semiHidden="1" w:unhideWhenUsed="1"/>
+    <w:lsdException w:name="HTML Cite" w:semiHidden="1" w:unhideWhenUsed="1"/>
+    <w:lsdException w:name="HTML Code" w:semiHidden="1" w:unhideWhenUsed="1"/>
+    <w:lsdException w:name="HTML Definition" w:semiHidden="1" w:unhideWhenUsed="1"/>
+    <w:lsdException w:name="HTML Keyboard" w:semiHidden="1" w:unhideWhenUsed="1"/>
+    <w:lsdException w:name="HTML Preformatted" w:semiHidden="1" w:unhideWhenUsed="1"/>
+    <w:lsdException w:name="HTML Sample" w:semiHidden="1" w:unhideWhenUsed="1"/>
+    <w:lsdException w:name="HTML Typewriter" w:semiHidden="1" w:unhideWhenUsed="1"/>
+    <w:lsdException w:name="HTML Variable" w:semiHidden="1" w:unhideWhenUsed="1"/>
+    <w:lsdException w:name="Normal Table" w:semiHidden="1" w:unhideWhenUsed="1"/>
+    <w:lsdException w:name="annotation subject" w:semiHidden="1" w:unhideWhenUsed="1"/>
+    <w:lsdException w:name="No List" w:semiHidden="1" w:unhideWhenUsed="1"/>
+    <w:lsdException w:name="Outline List 1" w:semiHidden="1" w:unhideWhenUsed="1"/>
+    <w:lsdException w:name="Outline List 2" w:semiHidden="1" w:unhideWhenUsed="1"/>
+    <w:lsdException w:name="Outline List 3" w:semiHidden="1" w:unhideWhenUsed="1"/>
+    <w:lsdException w:name="Table Simple 1" w:semiHidden="1" w:unhideWhenUsed="1"/>
+    <w:lsdException w:name="Table Simple 2" w:semiHidden="1" w:unhideWhenUsed="1"/>
+    <w:lsdException w:name="Table Simple 3" w:semiHidden="1" w:unhideWhenUsed="1"/>
+    <w:lsdException w:name="Table Classic 1" w:semiHidden="1" w:unhideWhenUsed="1"/>
+    <w:lsdException w:name="Table Classic 2" w:semiHidden="1" w:unhideWhenUsed="1"/>
+    <w:lsdException w:name="Table Classic 3" w:semiHidden="1" w:unhideWhenUsed="1"/>
+    <w:lsdException w:name="Table Classic 4" w:semiHidden="1" w:unhideWhenUsed="1"/>
+    <w:lsdException w:name="Table Colorful 1" w:semiHidden="1" w:unhideWhenUsed="1"/>
+    <w:lsdException w:name="Table Colorful 2" w:semiHidden="1" w:unhideWhenUsed="1"/>
+    <w:lsdException w:name="Table Colorful 3" w:semiHidden="1" w:unhideWhenUsed="1"/>
+    <w:lsdException w:name="Table Columns 1" w:semiHidden="1" w:unhideWhenUsed="1"/>
+    <w:lsdException w:name="Table Columns 2" w:semiHidden="1" w:unhideWhenUsed="1"/>
+    <w:lsdException w:name="Table Columns 3" w:semiHidden="1" w:unhideWhenUsed="1"/>
+    <w:lsdException w:name="Table Columns 4" w:semiHidden="1" w:unhideWhenUsed="1"/>
+    <w:lsdException w:name="Table Columns 5" w:semiHidden="1" w:unhideWhenUsed="1"/>
+    <w:lsdException w:name="Table Grid 1" w:semiHidden="1" w:unhideWhenUsed="1"/>
+    <w:lsdException w:name="Table Grid 2" w:semiHidden="1" w:unhideWhenUsed="1"/>
+    <w:lsdException w:name="Table Grid 3" w:semiHidden="1" w:unhideWhenUsed="1"/>
+    <w:lsdException w:name="Table Grid 4" w:semiHidden="1" w:unhideWhenUsed="1"/>
+    <w:lsdException w:name="Table Grid 5" w:semiHidden="1" w:unhideWhenUsed="1"/>
+    <w:lsdException w:name="Table Grid 6" w:semiHidden="1" w:unhideWhenUsed="1"/>
+    <w:lsdException w:name="Table Grid 7" w:semiHidden="1" w:unhideWhenUsed="1"/>
+    <w:lsdException w:name="Table Grid 8" w:semiHidden="1" w:unhideWhenUsed="1"/>
+    <w:lsdException w:name="Table List 1" w:semiHidden="1" w:unhideWhenUsed="1"/>
+    <w:lsdException w:name="Table List 2" w:semiHidden="1" w:unhideWhenUsed="1"/>
+    <w:lsdException w:name="Table List 3" w:semiHidden="1" w:unhideWhenUsed="1"/>
+    <w:lsdException w:name="Table List 4" w:semiHidden="1" w:unhideWhenUsed="1"/>
+    <w:lsdException w:name="Table List 5" w:semiHidden="1" w:unhideWhenUsed="1"/>
+    <w:lsdException w:name="Table List 6" w:semiHidden="1" w:unhideWhenUsed="1"/>
+    <w:lsdException w:name="Table List 7" w:semiHidden="1" w:unhideWhenUsed="1"/>
+    <w:lsdException w:name="Table List 8" w:semiHidden="1" w:unhideWhenUsed="1"/>
+    <w:lsdException w:name="Table 3D effects 1" w:semiHidden="1" w:unhideWhenUsed="1"/>
+    <w:lsdException w:name="Table 3D effects 2" w:semiHidden="1" w:unhideWhenUsed="1"/>
+    <w:lsdException w:name="Table 3D effects 3" w:semiHidden="1" w:unhideWhenUsed="1"/>
+    <w:lsdException w:name="Table Contemporary" w:semiHidden="1" w:unhideWhenUsed="1"/>
+    <w:lsdException w:name="Table Elegant" w:semiHidden="1" w:unhideWhenUsed="1"/>
+    <w:lsdException w:name="Table Professional" w:semiHidden="1" w:unhideWhenUsed="1"/>
+    <w:lsdException w:name="Table Subtle 1" w:semiHidden="1" w:unhideWhenUsed="1"/>
+    <w:lsdException w:name="Table Subtle 2" w:semiHidden="1" w:unhideWhenUsed="1"/>
+    <w:lsdException w:name="Table Web 1" w:semiHidden="1" w:unhideWhenUsed="1"/>
+    <w:lsdException w:name="Table Web 2" w:semiHidden="1" w:unhideWhenUsed="1"/>
+    <w:lsdException w:name="Table Web 3" w:semiHidden="1" w:unhideWhenUsed="1"/>
+    <w:lsdException w:name="Balloon Text" w:semiHidden="1" w:unhideWhenUsed="1"/>
+    <w:lsdException w:name="Table Grid" w:uiPriority="39"/>
+    <w:lsdException w:name="Table Theme" w:semiHidden="1" w:unhideWhenUsed="1"/>
+    <w:lsdException w:name="Placeholder Text" w:semiHidden="1"/>
+    <w:lsdException w:name="No Spacing" w:uiPriority="1" w:qFormat="1"/>
+    <w:lsdException w:name="Light Shading" w:uiPriority="60"/>
+    <w:lsdException w:name="Light List" w:uiPriority="61"/>
+    <w:lsdException w:name="Light Grid" w:uiPriority="62"/>
+    <w:lsdException w:name="Medium Shading 1" w:uiPriority="63"/>
+    <w:lsdException w:name="Medium Shading 2" w:uiPriority="64"/>
+    <w:lsdException w:name="Medium List 1" w:uiPriority="65"/>
+    <w:lsdException w:name="Medium List 2" w:uiPriority="66"/>
+    <w:lsdException w:name="Medium Grid 1" w:uiPriority="67"/>
+    <w:lsdException w:name="Medium Grid 2" w:uiPriority="68"/>
+    <w:lsdException w:name="Medium Grid 3" w:uiPriority="69"/>
+    <w:lsdException w:name="Dark List" w:uiPriority="70"/>
+    <w:lsdException w:name="Colorful Shading" w:uiPriority="71"/>
+    <w:lsdException w:name="Colorful List" w:uiPriority="72"/>
+    <w:lsdException w:name="Colorful Grid" w:uiPriority="73"/>
+    <w:lsdException w:name="Light Shading Accent 1" w:uiPriority="60"/>
+    <w:lsdException w:name="Light List Accent 1" w:uiPriority="61"/>
+    <w:lsdException w:name="Light Grid Accent 1" w:uiPriority="62"/>
+    <w:lsdException w:name="Medium Shading 1 Accent 1" w:uiPriority="63"/>
+    <w:lsdException w:name="Medium Shading 2 Accent 1" w:uiPriority="64"/>
+    <w:lsdException w:name="Medium List 1 Accent 1" w:uiPriority="65"/>
+    <w:lsdException w:name="Revision" w:semiHidden="1"/>
+    <w:lsdException w:name="List Paragraph" w:uiPriority="34" w:qFormat="1"/>
+    <w:lsdException w:name="Quote" w:uiPriority="29" w:qFormat="1"/>
+    <w:lsdException w:name="Intense Quote" w:uiPriority="30" w:qFormat="1"/>
+    <w:lsdException w:name="Medium List 2 Accent 1" w:uiPriority="66"/>
+    <w:lsdException w:name="Medium Grid 1 Accent 1" w:uiPriority="67"/>
+    <w:lsdException w:name="Medium Grid 2 Accent 1" w:uiPriority="68"/>
+    <w:lsdException w:name="Medium Grid 3 Accent 1" w:uiPriority="69"/>
+    <w:lsdException w:name="Dark List Accent 1" w:uiPriority="70"/>
+    <w:lsdException w:name="Colorful Shading Accent 1" w:uiPriority="71"/>
+    <w:lsdException w:name="Colorful List Accent 1" w:uiPriority="72"/>
+    <w:lsdException w:name="Colorful Grid Accent 1" w:uiPriority="73"/>
+    <w:lsdException w:name="Light Shading Accent 2" w:uiPriority="60"/>
+    <w:lsdException w:name="Light List Accent 2" w:uiPriority="61"/>
+    <w:lsdException w:name="Light Grid Accent 2" w:uiPriority="62"/>
+    <w:lsdException w:name="Medium Shading 1 Accent 2" w:uiPriority="63"/>
+    <w:lsdException w:name="Medium Shading 2 Accent 2" w:uiPriority="64"/>
+    <w:lsdException w:name="Medium List 1 Accent 2" w:uiPriority="65"/>
+    <w:lsdException w:name="Medium List 2 Accent 2" w:uiPriority="66"/>
+    <w:lsdException w:name="Medium Grid 1 Accent 2" w:uiPriority="67"/>
+    <w:lsdException w:name="Medium Grid 2 Accent 2" w:uiPriority="68"/>
+    <w:lsdException w:name="Medium Grid 3 Accent 2" w:uiPriority="69"/>
+    <w:lsdException w:name="Dark List Accent 2" w:uiPriority="70"/>
+    <w:lsdException w:name="Colorful Shading Accent 2" w:uiPriority="71"/>
+    <w:lsdException w:name="Colorful List Accent 2" w:uiPriority="72"/>
+    <w:lsdException w:name="Colorful Grid Accent 2" w:uiPriority="73"/>
+    <w:lsdException w:name="Light Shading Accent 3" w:uiPriority="60"/>
+    <w:lsdException w:name="Light List Accent 3" w:uiPriority="61"/>
+    <w:lsdException w:name="Light Grid Accent 3" w:uiPriority="62"/>
+    <w:lsdException w:name="Medium Shading 1 Accent 3" w:uiPriority="63"/>
+    <w:lsdException w:name="Medium Shading 2 Accent 3" w:uiPriority="64"/>
+    <w:lsdException w:name="Medium List 1 Accent 3" w:uiPriority="65"/>
+    <w:lsdException w:name="Medium List 2 Accent 3" w:uiPriority="66"/>
+    <w:lsdException w:name="Medium Grid 1 Accent 3" w:uiPriority="67"/>
+    <w:lsdException w:name="Medium Grid 2 Accent 3" w:uiPriority="68"/>
+    <w:lsdException w:name="Medium Grid 3 Accent 3" w:uiPriority="69"/>
+    <w:lsdException w:name="Dark List Accent 3" w:uiPriority="70"/>
+    <w:lsdException w:name="Colorful Shading Accent 3" w:uiPriority="71"/>
+    <w:lsdException w:name="Colorful List Accent 3" w:uiPriority="72"/>
+    <w:lsdException w:name="Colorful Grid Accent 3" w:uiPriority="73"/>
+    <w:lsdException w:name="Light Shading Accent 4" w:uiPriority="60"/>
+    <w:lsdException w:name="Light List Accent 4" w:uiPriority="61"/>
+    <w:lsdException w:name="Light Grid Accent 4" w:uiPriority="62"/>
+    <w:lsdException w:name="Medium Shading 1 Accent 4" w:uiPriority="63"/>
+    <w:lsdException w:name="Medium Shading 2 Accent 4" w:uiPriority="64"/>
+    <w:lsdException w:name="Medium List 1 Accent 4" w:uiPriority="65"/>
+    <w:lsdException w:name="Medium List 2 Accent 4" w:uiPriority="66"/>
+    <w:lsdException w:name="Medium Grid 1 Accent 4" w:uiPriority="67"/>
+    <w:lsdException w:name="Medium Grid 2 Accent 4" w:uiPriority="68"/>
+    <w:lsdException w:name="Medium Grid 3 Accent 4" w:uiPriority="69"/>
+    <w:lsdException w:name="Dark List Accent 4" w:uiPriority="70"/>
+    <w:lsdException w:name="Colorful Shading Accent 4" w:uiPriority="71"/>
+    <w:lsdException w:name="Colorful List Accent 4" w:uiPriority="72"/>
+    <w:lsdException w:name="Colorful Grid Accent 4" w:uiPriority="73"/>
+    <w:lsdException w:name="Light Shading Accent 5" w:uiPriority="60"/>
+    <w:lsdException w:name="Light List Accent 5" w:uiPriority="61"/>
+    <w:lsdException w:name="Light Grid Accent 5" w:uiPriority="62"/>
+    <w:lsdException w:name="Medium Shading 1 Accent 5" w:uiPriority="63"/>
+    <w:lsdException w:name="Medium Shading 2 Accent 5" w:uiPriority="64"/>
+    <w:lsdException w:name="Medium List 1 Accent 5" w:uiPriority="65"/>
+    <w:lsdException w:name="Medium List 2 Accent 5" w:uiPriority="66"/>
+    <w:lsdException w:name="Medium Grid 1 Accent 5" w:uiPriority="67"/>
+    <w:lsdException w:name="Medium Grid 2 Accent 5" w:uiPriority="68"/>
+    <w:lsdException w:name="Medium Grid 3 Accent 5" w:uiPriority="69"/>
+    <w:lsdException w:name="Dark List Accent 5" w:uiPriority="70"/>
+    <w:lsdException w:name="Colorful Shading Accent 5" w:uiPriority="71"/>
+    <w:lsdException w:name="Colorful List Accent 5" w:uiPriority="72"/>
+    <w:lsdException w:name="Colorful Grid Accent 5" w:uiPriority="73"/>
+    <w:lsdException w:name="Light Shading Accent 6" w:uiPriority="60"/>
+    <w:lsdException w:name="Light List Accent 6" w:uiPriority="61"/>
+    <w:lsdException w:name="Light Grid Accent 6" w:uiPriority="62"/>
+    <w:lsdException w:name="Medium Shading 1 Accent 6" w:uiPriority="63"/>
+    <w:lsdException w:name="Medium Shading 2 Accent 6" w:uiPriority="64"/>
+    <w:lsdException w:name="Medium List 1 Accent 6" w:uiPriority="65"/>
+    <w:lsdException w:name="Medium List 2 Accent 6" w:uiPriority="66"/>
+    <w:lsdException w:name="Medium Grid 1 Accent 6" w:uiPriority="67"/>
+    <w:lsdException w:name="Medium Grid 2 Accent 6" w:uiPriority="68"/>
+    <w:lsdException w:name="Medium Grid 3 Accent 6" w:uiPriority="69"/>
+    <w:lsdException w:name="Dark List Accent 6" w:uiPriority="70"/>
+    <w:lsdException w:name="Colorful Shading Accent 6" w:uiPriority="71"/>
+    <w:lsdException w:name="Colorful List Accent 6" w:uiPriority="72"/>
+    <w:lsdException w:name="Colorful Grid Accent 6" w:uiPriority="73"/>
+    <w:lsdException w:name="Subtle Emphasis" w:uiPriority="19" w:qFormat="1"/>
+    <w:lsdException w:name="Intense Emphasis" w:uiPriority="21" w:qFormat="1"/>
+    <w:lsdException w:name="Subtle Reference" w:uiPriority="31" w:qFormat="1"/>
+    <w:lsdException w:name="Intense Reference" w:uiPriority="32" w:qFormat="1"/>
+    <w:lsdException w:name="Book Title" w:uiPriority="33" w:qFormat="1"/>
+    <w:lsdException w:name="Bibliography" w:semiHidden="1" w:uiPriority="37" w:unhideWhenUsed="1"/>
+    <w:lsdException w:name="TOC Heading" w:semiHidden="1" w:uiPriority="39" w:unhideWhenUsed="1" w:qFormat="1"/>
+    <w:lsdException w:name="Plain Table 1" w:uiPriority="41"/>
+    <w:lsdException w:name="Plain Table 2" w:uiPriority="42"/>
+    <w:lsdException w:name="Plain Table 3" w:uiPriority="43"/>
+    <w:lsdException w:name="Plain Table 4" w:uiPriority="44"/>
+    <w:lsdException w:name="Plain Table 5" w:uiPriority="45"/>
+    <w:lsdException w:name="Grid Table Light" w:uiPriority="40"/>
+    <w:lsdException w:name="Grid Table 1 Light" w:uiPriority="46"/>
+    <w:lsdException w:name="Grid Table 2" w:uiPriority="47"/>
+    <w:lsdException w:name="Grid Table 3" w:uiPriority="48"/>
+    <w:lsdException w:name="Grid Table 4" w:uiPriority="49"/>
+    <w:lsdException w:name="Grid Table 5 Dark" w:uiPriority="50"/>
+    <w:lsdException w:name="Grid Table 6 Colorful" w:uiPriority="51"/>
+    <w:lsdException w:name="Grid Table 7 Colorful" w:uiPriority="52"/>
+    <w:lsdException w:name="Grid Table 1 Light Accent 1" w:uiPriority="46"/>
+    <w:lsdException w:name="Grid Table 2 Accent 1" w:uiPriority="47"/>
+    <w:lsdException w:name="Grid Table 3 Accent 1" w:uiPriority="48"/>
+    <w:lsdException w:name="Grid Table 4 Accent 1" w:uiPriority="49"/>
+    <w:lsdException w:name="Grid Table 5 Dark Accent 1" w:uiPriority="50"/>
+    <w:lsdException w:name="Grid Table 6 Colorful Accent 1" w:uiPriority="51"/>
+    <w:lsdException w:name="Grid Table 7 Colorful Accent 1" w:uiPriority="52"/>
+    <w:lsdException w:name="Grid Table 1 Light Accent 2" w:uiPriority="46"/>
+    <w:lsdException w:name="Grid Table 2 Accent 2" w:uiPriority="47"/>
+    <w:lsdException w:name="Grid Table 3 Accent 2" w:uiPriority="48"/>
+    <w:lsdException w:name="Grid Table 4 Accent 2" w:uiPriority="49"/>
+    <w:lsdException w:name="Grid Table 5 Dark Accent 2" w:uiPriority="50"/>
+    <w:lsdException w:name="Grid Table 6 Colorful Accent 2" w:uiPriority="51"/>
+    <w:lsdException w:name="Grid Table 7 Colorful Accent 2" w:uiPriority="52"/>
+    <w:lsdException w:name="Grid Table 1 Light Accent 3" w:uiPriority="46"/>
+    <w:lsdException w:name="Grid Table 2 Accent 3" w:uiPriority="47"/>
+    <w:lsdException w:name="Grid Table 3 Accent 3" w:uiPriority="48"/>
+    <w:lsdException w:name="Grid Table 4 Accent 3" w:uiPriority="49"/>
+    <w:lsdException w:name="Grid Table 5 Dark Accent 3" w:uiPriority="50"/>
+    <w:lsdException w:name="Grid Table 6 Colorful Accent 3" w:uiPriority="51"/>
+    <w:lsdException w:name="Grid Table 7 Colorful Accent 3" w:uiPriority="52"/>
+    <w:lsdException w:name="Grid Table 1 Light Accent 4" w:uiPriority="46"/>
+    <w:lsdException w:name="Grid Table 2 Accent 4" w:uiPriority="47"/>
+    <w:lsdException w:name="Grid Table 3 Accent 4" w:uiPriority="48"/>
+    <w:lsdException w:name="Grid Table 4 Accent 4" w:uiPriority="49"/>
+    <w:lsdException w:name="Grid Table 5 Dark Accent 4" w:uiPriority="50"/>
+    <w:lsdException w:name="Grid Table 6 Colorful Accent 4" w:uiPriority="51"/>
+    <w:lsdException w:name="Grid Table 7 Colorful Accent 4" w:uiPriority="52"/>
+    <w:lsdException w:name="Grid Table 1 Light Accent 5" w:uiPriority="46"/>
+    <w:lsdException w:name="Grid Table 2 Accent 5" w:uiPriority="47"/>
+    <w:lsdException w:name="Grid Table 3 Accent 5" w:uiPriority="48"/>
+    <w:lsdException w:name="Grid Table 4 Accent 5" w:uiPriority="49"/>
+    <w:lsdException w:name="Grid Table 5 Dark Accent 5" w:uiPriority="50"/>
+    <w:lsdException w:name="Grid Table 6 Colorful Accent 5" w:uiPriority="51"/>
+    <w:lsdException w:name="Grid Table 7 Colorful Accent 5" w:uiPriority="52"/>
+    <w:lsdException w:name="Grid Table 1 Light Accent 6" w:uiPriority="46"/>
+    <w:lsdException w:name="Grid Table 2 Accent 6" w:uiPriority="47"/>
+    <w:lsdException w:name="Grid Table 3 Accent 6" w:uiPriority="48"/>
+    <w:lsdException w:name="Grid Table 4 Accent 6" w:uiPriority="49"/>
+    <w:lsdException w:name="Grid Table 5 Dark Accent 6" w:uiPriority="50"/>
+    <w:lsdException w:name="Grid Table 6 Colorful Accent 6" w:uiPriority="51"/>
+    <w:lsdException w:name="Grid Table 7 Colorful Accent 6" w:uiPriority="52"/>
+    <w:lsdException w:name="List Table 1 Light" w:uiPriority="46"/>
+    <w:lsdException w:name="List Table 2" w:uiPriority="47"/>
+    <w:lsdException w:name="List Table 3" w:uiPriority="48"/>
+    <w:lsdException w:name="List Table 4" w:uiPriority="49"/>
+    <w:lsdException w:name="List Table 5 Dark" w:uiPriority="50"/>
+    <w:lsdException w:name="List Table 6 Colorful" w:uiPriority="51"/>
+    <w:lsdException w:name="List Table 7 Colorful" w:uiPriority="52"/>
+    <w:lsdException w:name="List Table 1 Light Accent 1" w:uiPriority="46"/>
+    <w:lsdException w:name="List Table 2 Accent 1" w:uiPriority="47"/>
+    <w:lsdException w:name="List Table 3 Accent 1" w:uiPriority="48"/>
+    <w:lsdException w:name="List Table 4 Accent 1" w:uiPriority="49"/>
+    <w:lsdException w:name="List Table 5 Dark Accent 1" w:uiPriority="50"/>
+    <w:lsdException w:name="List Table 6 Colorful Accent 1" w:uiPriority="51"/>
+    <w:lsdException w:name="List Table 7 Colorful Accent 1" w:uiPriority="52"/>
+    <w:lsdException w:name="List Table 1 Light Accent 2" w:uiPriority="46"/>
+    <w:lsdException w:name="List Table 2 Accent 2" w:uiPriority="47"/>
+    <w:lsdException w:name="List Table 3 Accent 2" w:uiPriority="48"/>
+    <w:lsdException w:name="List Table 4 Accent 2" w:uiPriority="49"/>
+    <w:lsdException w:name="List Table 5 Dark Accent 2" w:uiPriority="50"/>
+    <w:lsdException w:name="List Table 6 Colorful Accent 2" w:uiPriority="51"/>
+    <w:lsdException w:name="List Table 7 Colorful Accent 2" w:uiPriority="52"/>
+    <w:lsdException w:name="List Table 1 Light Accent 3" w:uiPriority="46"/>
+    <w:lsdException w:name="List Table 2 Accent 3" w:uiPriority="47"/>
+    <w:lsdException w:name="List Table 3 Accent 3" w:uiPriority="48"/>
+    <w:lsdException w:name="List Table 4 Accent 3" w:uiPriority="49"/>
+    <w:lsdException w:name="List Table 5 Dark Accent 3" w:uiPriority="50"/>
+    <w:lsdException w:name="List Table 6 Colorful Accent 3" w:uiPriority="51"/>
+    <w:lsdException w:name="List Table 7 Colorful Accent 3" w:uiPriority="52"/>
+    <w:lsdException w:name="List Table 1 Light Accent 4" w:uiPriority="46"/>
+    <w:lsdException w:name="List Table 2 Accent 4" w:uiPriority="47"/>
+    <w:lsdException w:name="List Table 3 Accent 4" w:uiPriority="48"/>
+    <w:lsdException w:name="List Table 4 Accent 4" w:uiPriority="49"/>
+    <w:lsdException w:name="List Table 5 Dark Accent 4" w:uiPriority="50"/>
+    <w:lsdException w:name="List Table 6 Colorful Accent 4" w:uiPriority="51"/>
+    <w:lsdException w:name="List Table 7 Colorful Accent 4" w:uiPriority="52"/>
+    <w:lsdException w:name="List Table 1 Light Accent 5" w:uiPriority="46"/>
+    <w:lsdException w:name="List Table 2 Accent 5" w:uiPriority="47"/>
+    <w:lsdException w:name="List Table 3 Accent 5" w:uiPriority="48"/>
+    <w:lsdException w:name="List Table 4 Accent 5" w:uiPriority="49"/>
+    <w:lsdException w:name="List Table 5 Dark Accent 5" w:uiPriority="50"/>
+    <w:lsdException w:name="List Table 6 Colorful Accent 5" w:uiPriority="51"/>
+    <w:lsdException w:name="List Table 7 Colorful Accent 5" w:uiPriority="52"/>
+    <w:lsdException w:name="List Table 1 Light Accent 6" w:uiPriority="46"/>
+    <w:lsdException w:name="List Table 2 Accent 6" w:uiPriority="47"/>
+    <w:lsdException w:name="List Table 3 Accent 6" w:uiPriority="48"/>
+    <w:lsdException w:name="List Table 4 Accent 6" w:uiPriority="49"/>
+    <w:lsdException w:name="List Table 5 Dark Accent 6" w:uiPriority="50"/>
+    <w:lsdException w:name="List Table 6 Colorful Accent 6" w:uiPriority="51"/>
+    <w:lsdException w:name="List Table 7 Colorful Accent 6" w:uiPriority="52"/>
+  </w:latentStyles>
+  <w:style w:type="paragraph" w:default="1" w:styleId="Normal">
+    <w:name w:val="Normal"/>
+    <w:qFormat/>
+  </w:style>
+  <w:style w:type="character" w:default="1" w:styleId="DefaultParagraphFont">
+    <w:name w:val="Default Paragraph Font"/>
+    <w:uiPriority w:val="1"/>
+    <w:semiHidden/>
+    <w:unhideWhenUsed/>
+  </w:style>
+  <w:style w:type="table" w:default="1" w:styleId="TableNormal">
+    <w:name w:val="Normal Table"/>
+    <w:uiPriority w:val="99"/>
+    <w:semiHidden/>
+    <w:unhideWhenUsed/>
+    <w:tblPr>
+      <w:tblInd w:w="0" w:type="dxa"/>
+      <w:tblCellMar>
+        <w:top w:w="0" w:type="dxa"/>
+        <w:left w:w="108" w:type="dxa"/>
+        <w:bottom w:w="0" w:type="dxa"/>
+        <w:right w:w="108" w:type="dxa"/>
+      </w:tblCellMar>
+    </w:tblPr>
+  </w:style>
+  <w:style w:type="numbering" w:default="1" w:styleId="NoList">
+    <w:name w:val="No List"/>
+    <w:uiPriority w:val="99"/>
+    <w:semiHidden/>
+    <w:unhideWhenUsed/>
+  </w:style>
+  <w:style w:type="character" w:styleId="PlaceholderText">
+    <w:name w:val="Placeholder Text"/>
+    <w:basedOn w:val="DefaultParagraphFont"/>
+    <w:uiPriority w:val="99"/>
+    <w:semiHidden/>
+    <w:rsid w:val="00C22827"/>
+    <w:rPr>
+      <w:color w:val="808080"/>
+    </w:rPr>
+  </w:style>
+</w:styles>
+</file>
+
+<file path=word/glossary/webSettings.xml><?xml version="1.0" encoding="utf-8"?>
+<w:webSettings xmlns:mc="http://schemas.openxmlformats.org/markup-compatibility/2006" xmlns:r="http://schemas.openxmlformats.org/officeDocument/2006/relationships" xmlns:w="http://schemas.openxmlformats.org/wordprocessingml/2006/main" xmlns:w14="http://schemas.microsoft.com/office/word/2010/wordml" xmlns:w15="http://schemas.microsoft.com/office/word/2012/wordml" xmlns:w16se="http://schemas.microsoft.com/office/word/2015/wordml/symex" mc:Ignorable="w14 w15 w16se">
+  <w:optimizeForBrowser/>
+  <w:allowPNG/>
+</w:webSettings>
 </file>
 
 <file path=word/theme/theme1.xml><?xml version="1.0" encoding="utf-8"?>
@@ -16134,7 +18672,7 @@
 </file>
 
 <file path=customXml/itemProps1.xml><?xml version="1.0" encoding="utf-8"?>
-<ds:datastoreItem xmlns:ds="http://schemas.openxmlformats.org/officeDocument/2006/customXml" ds:itemID="{25B96620-8229-49B0-A9E7-652D9CE6FEB0}">
+<ds:datastoreItem xmlns:ds="http://schemas.openxmlformats.org/officeDocument/2006/customXml" ds:itemID="{9CC48B04-2717-4E67-988E-18E9712D9E48}">
   <ds:schemaRefs>
     <ds:schemaRef ds:uri="http://schemas.openxmlformats.org/officeDocument/2006/bibliography"/>
   </ds:schemaRefs>

</xml_diff>

<commit_message>
Review Notes. Add ELMo Model
</commit_message>
<xml_diff>
--- a/Proposal/Project Proposal.docx
+++ b/Proposal/Project Proposal.docx
@@ -164,7 +164,7 @@
         <w:rPr>
           <w:i/>
         </w:rPr>
-        <w:t>Should I add keywords for the project proposal?</w:t>
+        <w:t>Multiword Expressions, Verb-Noun Combinations, Idiom Detection</w:t>
       </w:r>
     </w:p>
     <w:p>
@@ -176,6 +176,8 @@
         <w:lastRenderedPageBreak/>
         <w:t>Table of Contents</w:t>
       </w:r>
+      <w:bookmarkStart w:id="1" w:name="_GoBack"/>
+      <w:bookmarkEnd w:id="1"/>
     </w:p>
     <w:p>
       <w:pPr>
@@ -222,7 +224,7 @@
         </w:rPr>
         <w:fldChar w:fldCharType="separate"/>
       </w:r>
-      <w:hyperlink w:anchor="_Toc3660978" w:history="1">
+      <w:hyperlink w:anchor="_Toc3760125" w:history="1">
         <w:r>
           <w:rPr>
             <w:rStyle w:val="Hyperlink"/>
@@ -271,7 +273,7 @@
             <w:noProof/>
             <w:webHidden/>
           </w:rPr>
-          <w:instrText xml:space="preserve"> PAGEREF _Toc3660978 \h </w:instrText>
+          <w:instrText xml:space="preserve"> PAGEREF _Toc3760125 \h </w:instrText>
         </w:r>
         <w:r>
           <w:rPr>
@@ -320,7 +322,7 @@
           <w:lang w:val="en-US" w:eastAsia="ja-JP"/>
         </w:rPr>
       </w:pPr>
-      <w:hyperlink w:anchor="_Toc3660979" w:history="1">
+      <w:hyperlink w:anchor="_Toc3760126" w:history="1">
         <w:r>
           <w:rPr>
             <w:rStyle w:val="Hyperlink"/>
@@ -369,7 +371,7 @@
             <w:noProof/>
             <w:webHidden/>
           </w:rPr>
-          <w:instrText xml:space="preserve"> PAGEREF _Toc3660979 \h </w:instrText>
+          <w:instrText xml:space="preserve"> PAGEREF _Toc3760126 \h </w:instrText>
         </w:r>
         <w:r>
           <w:rPr>
@@ -411,7 +413,7 @@
           <w:lang w:val="en-US" w:eastAsia="ja-JP"/>
         </w:rPr>
       </w:pPr>
-      <w:hyperlink w:anchor="_Toc3660980" w:history="1">
+      <w:hyperlink w:anchor="_Toc3760127" w:history="1">
         <w:r>
           <w:rPr>
             <w:rStyle w:val="Hyperlink"/>
@@ -457,7 +459,7 @@
             <w:noProof/>
             <w:webHidden/>
           </w:rPr>
-          <w:instrText xml:space="preserve"> PAGEREF _Toc3660980 \h </w:instrText>
+          <w:instrText xml:space="preserve"> PAGEREF _Toc3760127 \h </w:instrText>
         </w:r>
         <w:r>
           <w:rPr>
@@ -499,7 +501,7 @@
           <w:lang w:val="en-US" w:eastAsia="ja-JP"/>
         </w:rPr>
       </w:pPr>
-      <w:hyperlink w:anchor="_Toc3660981" w:history="1">
+      <w:hyperlink w:anchor="_Toc3760128" w:history="1">
         <w:r>
           <w:rPr>
             <w:rStyle w:val="Hyperlink"/>
@@ -545,7 +547,7 @@
             <w:noProof/>
             <w:webHidden/>
           </w:rPr>
-          <w:instrText xml:space="preserve"> PAGEREF _Toc3660981 \h </w:instrText>
+          <w:instrText xml:space="preserve"> PAGEREF _Toc3760128 \h </w:instrText>
         </w:r>
         <w:r>
           <w:rPr>
@@ -587,7 +589,7 @@
           <w:lang w:val="en-US" w:eastAsia="ja-JP"/>
         </w:rPr>
       </w:pPr>
-      <w:hyperlink w:anchor="_Toc3660982" w:history="1">
+      <w:hyperlink w:anchor="_Toc3760129" w:history="1">
         <w:r>
           <w:rPr>
             <w:rStyle w:val="Hyperlink"/>
@@ -633,7 +635,7 @@
             <w:noProof/>
             <w:webHidden/>
           </w:rPr>
-          <w:instrText xml:space="preserve"> PAGEREF _Toc3660982 \h </w:instrText>
+          <w:instrText xml:space="preserve"> PAGEREF _Toc3760129 \h </w:instrText>
         </w:r>
         <w:r>
           <w:rPr>
@@ -682,7 +684,7 @@
           <w:lang w:val="en-US" w:eastAsia="ja-JP"/>
         </w:rPr>
       </w:pPr>
-      <w:hyperlink w:anchor="_Toc3660983" w:history="1">
+      <w:hyperlink w:anchor="_Toc3760130" w:history="1">
         <w:r>
           <w:rPr>
             <w:rStyle w:val="Hyperlink"/>
@@ -731,7 +733,7 @@
             <w:noProof/>
             <w:webHidden/>
           </w:rPr>
-          <w:instrText xml:space="preserve"> PAGEREF _Toc3660983 \h </w:instrText>
+          <w:instrText xml:space="preserve"> PAGEREF _Toc3760130 \h </w:instrText>
         </w:r>
         <w:r>
           <w:rPr>
@@ -752,6 +754,182 @@
             <w:webHidden/>
           </w:rPr>
           <w:t>9</w:t>
+        </w:r>
+        <w:r>
+          <w:rPr>
+            <w:noProof/>
+            <w:webHidden/>
+          </w:rPr>
+          <w:fldChar w:fldCharType="end"/>
+        </w:r>
+      </w:hyperlink>
+    </w:p>
+    <w:p>
+      <w:pPr>
+        <w:pStyle w:val="TOC2"/>
+        <w:rPr>
+          <w:rFonts w:asciiTheme="minorHAnsi" w:eastAsiaTheme="minorEastAsia" w:hAnsiTheme="minorHAnsi" w:cstheme="minorBidi"/>
+          <w:noProof/>
+          <w:sz w:val="22"/>
+          <w:szCs w:val="22"/>
+          <w:lang w:val="en-US" w:eastAsia="ja-JP"/>
+        </w:rPr>
+      </w:pPr>
+      <w:hyperlink w:anchor="_Toc3760131" w:history="1">
+        <w:r>
+          <w:rPr>
+            <w:rStyle w:val="Hyperlink"/>
+            <w:noProof/>
+            <w:lang w:eastAsia="en-GB" w:bidi="he-IL"/>
+          </w:rPr>
+          <w:t>3.1</w:t>
+        </w:r>
+        <w:r>
+          <w:rPr>
+            <w:rFonts w:asciiTheme="minorHAnsi" w:eastAsiaTheme="minorEastAsia" w:hAnsiTheme="minorHAnsi" w:cstheme="minorBidi"/>
+            <w:noProof/>
+            <w:sz w:val="22"/>
+            <w:szCs w:val="22"/>
+            <w:lang w:val="en-US" w:eastAsia="ja-JP"/>
+          </w:rPr>
+          <w:tab/>
+        </w:r>
+        <w:r>
+          <w:rPr>
+            <w:rStyle w:val="Hyperlink"/>
+            <w:noProof/>
+            <w:lang w:eastAsia="en-GB" w:bidi="he-IL"/>
+          </w:rPr>
+          <w:t>Objectives</w:t>
+        </w:r>
+        <w:r>
+          <w:rPr>
+            <w:noProof/>
+            <w:webHidden/>
+          </w:rPr>
+          <w:tab/>
+        </w:r>
+        <w:r>
+          <w:rPr>
+            <w:noProof/>
+            <w:webHidden/>
+          </w:rPr>
+          <w:fldChar w:fldCharType="begin"/>
+        </w:r>
+        <w:r>
+          <w:rPr>
+            <w:noProof/>
+            <w:webHidden/>
+          </w:rPr>
+          <w:instrText xml:space="preserve"> PAGEREF _Toc3760131 \h </w:instrText>
+        </w:r>
+        <w:r>
+          <w:rPr>
+            <w:noProof/>
+            <w:webHidden/>
+          </w:rPr>
+        </w:r>
+        <w:r>
+          <w:rPr>
+            <w:noProof/>
+            <w:webHidden/>
+          </w:rPr>
+          <w:fldChar w:fldCharType="separate"/>
+        </w:r>
+        <w:r>
+          <w:rPr>
+            <w:noProof/>
+            <w:webHidden/>
+          </w:rPr>
+          <w:t>9</w:t>
+        </w:r>
+        <w:r>
+          <w:rPr>
+            <w:noProof/>
+            <w:webHidden/>
+          </w:rPr>
+          <w:fldChar w:fldCharType="end"/>
+        </w:r>
+      </w:hyperlink>
+    </w:p>
+    <w:p>
+      <w:pPr>
+        <w:pStyle w:val="TOC2"/>
+        <w:rPr>
+          <w:rFonts w:asciiTheme="minorHAnsi" w:eastAsiaTheme="minorEastAsia" w:hAnsiTheme="minorHAnsi" w:cstheme="minorBidi"/>
+          <w:noProof/>
+          <w:sz w:val="22"/>
+          <w:szCs w:val="22"/>
+          <w:lang w:val="en-US" w:eastAsia="ja-JP"/>
+        </w:rPr>
+      </w:pPr>
+      <w:hyperlink w:anchor="_Toc3760132" w:history="1">
+        <w:r>
+          <w:rPr>
+            <w:rStyle w:val="Hyperlink"/>
+            <w:noProof/>
+            <w:lang w:eastAsia="en-GB" w:bidi="he-IL"/>
+          </w:rPr>
+          <w:t>3.2</w:t>
+        </w:r>
+        <w:r>
+          <w:rPr>
+            <w:rFonts w:asciiTheme="minorHAnsi" w:eastAsiaTheme="minorEastAsia" w:hAnsiTheme="minorHAnsi" w:cstheme="minorBidi"/>
+            <w:noProof/>
+            <w:sz w:val="22"/>
+            <w:szCs w:val="22"/>
+            <w:lang w:val="en-US" w:eastAsia="ja-JP"/>
+          </w:rPr>
+          <w:tab/>
+        </w:r>
+        <w:r>
+          <w:rPr>
+            <w:rStyle w:val="Hyperlink"/>
+            <w:noProof/>
+            <w:lang w:eastAsia="en-GB" w:bidi="he-IL"/>
+          </w:rPr>
+          <w:t>Scope and Limitations</w:t>
+        </w:r>
+        <w:r>
+          <w:rPr>
+            <w:noProof/>
+            <w:webHidden/>
+          </w:rPr>
+          <w:tab/>
+        </w:r>
+        <w:r>
+          <w:rPr>
+            <w:noProof/>
+            <w:webHidden/>
+          </w:rPr>
+          <w:fldChar w:fldCharType="begin"/>
+        </w:r>
+        <w:r>
+          <w:rPr>
+            <w:noProof/>
+            <w:webHidden/>
+          </w:rPr>
+          <w:instrText xml:space="preserve"> PAGEREF _Toc3760132 \h </w:instrText>
+        </w:r>
+        <w:r>
+          <w:rPr>
+            <w:noProof/>
+            <w:webHidden/>
+          </w:rPr>
+        </w:r>
+        <w:r>
+          <w:rPr>
+            <w:noProof/>
+            <w:webHidden/>
+          </w:rPr>
+          <w:fldChar w:fldCharType="separate"/>
+        </w:r>
+        <w:r>
+          <w:rPr>
+            <w:noProof/>
+            <w:webHidden/>
+          </w:rPr>
+          <w:t>10</w:t>
         </w:r>
         <w:r>
           <w:rPr>
@@ -780,7 +958,7 @@
           <w:lang w:val="en-US" w:eastAsia="ja-JP"/>
         </w:rPr>
       </w:pPr>
-      <w:hyperlink w:anchor="_Toc3660984" w:history="1">
+      <w:hyperlink w:anchor="_Toc3760133" w:history="1">
         <w:r>
           <w:rPr>
             <w:rStyle w:val="Hyperlink"/>
@@ -829,7 +1007,7 @@
             <w:noProof/>
             <w:webHidden/>
           </w:rPr>
-          <w:instrText xml:space="preserve"> PAGEREF _Toc3660984 \h </w:instrText>
+          <w:instrText xml:space="preserve"> PAGEREF _Toc3760133 \h </w:instrText>
         </w:r>
         <w:r>
           <w:rPr>
@@ -849,7 +1027,559 @@
             <w:noProof/>
             <w:webHidden/>
           </w:rPr>
-          <w:t>9</w:t>
+          <w:t>10</w:t>
+        </w:r>
+        <w:r>
+          <w:rPr>
+            <w:noProof/>
+            <w:webHidden/>
+          </w:rPr>
+          <w:fldChar w:fldCharType="end"/>
+        </w:r>
+      </w:hyperlink>
+    </w:p>
+    <w:p>
+      <w:pPr>
+        <w:pStyle w:val="TOC2"/>
+        <w:rPr>
+          <w:rFonts w:asciiTheme="minorHAnsi" w:eastAsiaTheme="minorEastAsia" w:hAnsiTheme="minorHAnsi" w:cstheme="minorBidi"/>
+          <w:noProof/>
+          <w:sz w:val="22"/>
+          <w:szCs w:val="22"/>
+          <w:lang w:val="en-US" w:eastAsia="ja-JP"/>
+        </w:rPr>
+      </w:pPr>
+      <w:hyperlink w:anchor="_Toc3760134" w:history="1">
+        <w:r>
+          <w:rPr>
+            <w:rStyle w:val="Hyperlink"/>
+            <w:noProof/>
+            <w:lang w:eastAsia="en-GB" w:bidi="he-IL"/>
+          </w:rPr>
+          <w:t>4.1</w:t>
+        </w:r>
+        <w:r>
+          <w:rPr>
+            <w:rFonts w:asciiTheme="minorHAnsi" w:eastAsiaTheme="minorEastAsia" w:hAnsiTheme="minorHAnsi" w:cstheme="minorBidi"/>
+            <w:noProof/>
+            <w:sz w:val="22"/>
+            <w:szCs w:val="22"/>
+            <w:lang w:val="en-US" w:eastAsia="ja-JP"/>
+          </w:rPr>
+          <w:tab/>
+        </w:r>
+        <w:r>
+          <w:rPr>
+            <w:rStyle w:val="Hyperlink"/>
+            <w:noProof/>
+            <w:lang w:eastAsia="en-GB" w:bidi="he-IL"/>
+          </w:rPr>
+          <w:t>VNC Tokens Dataset</w:t>
+        </w:r>
+        <w:r>
+          <w:rPr>
+            <w:noProof/>
+            <w:webHidden/>
+          </w:rPr>
+          <w:tab/>
+        </w:r>
+        <w:r>
+          <w:rPr>
+            <w:noProof/>
+            <w:webHidden/>
+          </w:rPr>
+          <w:fldChar w:fldCharType="begin"/>
+        </w:r>
+        <w:r>
+          <w:rPr>
+            <w:noProof/>
+            <w:webHidden/>
+          </w:rPr>
+          <w:instrText xml:space="preserve"> PAGEREF _Toc3760134 \h </w:instrText>
+        </w:r>
+        <w:r>
+          <w:rPr>
+            <w:noProof/>
+            <w:webHidden/>
+          </w:rPr>
+        </w:r>
+        <w:r>
+          <w:rPr>
+            <w:noProof/>
+            <w:webHidden/>
+          </w:rPr>
+          <w:fldChar w:fldCharType="separate"/>
+        </w:r>
+        <w:r>
+          <w:rPr>
+            <w:noProof/>
+            <w:webHidden/>
+          </w:rPr>
+          <w:t>10</w:t>
+        </w:r>
+        <w:r>
+          <w:rPr>
+            <w:noProof/>
+            <w:webHidden/>
+          </w:rPr>
+          <w:fldChar w:fldCharType="end"/>
+        </w:r>
+      </w:hyperlink>
+    </w:p>
+    <w:p>
+      <w:pPr>
+        <w:pStyle w:val="TOC2"/>
+        <w:rPr>
+          <w:rFonts w:asciiTheme="minorHAnsi" w:eastAsiaTheme="minorEastAsia" w:hAnsiTheme="minorHAnsi" w:cstheme="minorBidi"/>
+          <w:noProof/>
+          <w:sz w:val="22"/>
+          <w:szCs w:val="22"/>
+          <w:lang w:val="en-US" w:eastAsia="ja-JP"/>
+        </w:rPr>
+      </w:pPr>
+      <w:hyperlink w:anchor="_Toc3760135" w:history="1">
+        <w:r>
+          <w:rPr>
+            <w:rStyle w:val="Hyperlink"/>
+            <w:noProof/>
+            <w:lang w:eastAsia="en-GB" w:bidi="he-IL"/>
+          </w:rPr>
+          <w:t>4.2</w:t>
+        </w:r>
+        <w:r>
+          <w:rPr>
+            <w:rFonts w:asciiTheme="minorHAnsi" w:eastAsiaTheme="minorEastAsia" w:hAnsiTheme="minorHAnsi" w:cstheme="minorBidi"/>
+            <w:noProof/>
+            <w:sz w:val="22"/>
+            <w:szCs w:val="22"/>
+            <w:lang w:val="en-US" w:eastAsia="ja-JP"/>
+          </w:rPr>
+          <w:tab/>
+        </w:r>
+        <w:r>
+          <w:rPr>
+            <w:rStyle w:val="Hyperlink"/>
+            <w:noProof/>
+            <w:lang w:eastAsia="en-GB" w:bidi="he-IL"/>
+          </w:rPr>
+          <w:t>Third-Party Tools</w:t>
+        </w:r>
+        <w:r>
+          <w:rPr>
+            <w:noProof/>
+            <w:webHidden/>
+          </w:rPr>
+          <w:tab/>
+        </w:r>
+        <w:r>
+          <w:rPr>
+            <w:noProof/>
+            <w:webHidden/>
+          </w:rPr>
+          <w:fldChar w:fldCharType="begin"/>
+        </w:r>
+        <w:r>
+          <w:rPr>
+            <w:noProof/>
+            <w:webHidden/>
+          </w:rPr>
+          <w:instrText xml:space="preserve"> PAGEREF _Toc3760135 \h </w:instrText>
+        </w:r>
+        <w:r>
+          <w:rPr>
+            <w:noProof/>
+            <w:webHidden/>
+          </w:rPr>
+        </w:r>
+        <w:r>
+          <w:rPr>
+            <w:noProof/>
+            <w:webHidden/>
+          </w:rPr>
+          <w:fldChar w:fldCharType="separate"/>
+        </w:r>
+        <w:r>
+          <w:rPr>
+            <w:noProof/>
+            <w:webHidden/>
+          </w:rPr>
+          <w:t>11</w:t>
+        </w:r>
+        <w:r>
+          <w:rPr>
+            <w:noProof/>
+            <w:webHidden/>
+          </w:rPr>
+          <w:fldChar w:fldCharType="end"/>
+        </w:r>
+      </w:hyperlink>
+    </w:p>
+    <w:p>
+      <w:pPr>
+        <w:pStyle w:val="TOC3"/>
+        <w:rPr>
+          <w:rFonts w:asciiTheme="minorHAnsi" w:eastAsiaTheme="minorEastAsia" w:hAnsiTheme="minorHAnsi" w:cstheme="minorBidi"/>
+          <w:i w:val="0"/>
+          <w:iCs w:val="0"/>
+          <w:noProof/>
+          <w:sz w:val="22"/>
+          <w:szCs w:val="22"/>
+          <w:lang w:val="en-US" w:eastAsia="ja-JP"/>
+        </w:rPr>
+      </w:pPr>
+      <w:hyperlink w:anchor="_Toc3760136" w:history="1">
+        <w:r>
+          <w:rPr>
+            <w:rStyle w:val="Hyperlink"/>
+            <w:noProof/>
+            <w:lang w:eastAsia="en-GB" w:bidi="he-IL"/>
+          </w:rPr>
+          <w:t>Gensim</w:t>
+        </w:r>
+        <w:r>
+          <w:rPr>
+            <w:noProof/>
+            <w:webHidden/>
+          </w:rPr>
+          <w:tab/>
+        </w:r>
+        <w:r>
+          <w:rPr>
+            <w:noProof/>
+            <w:webHidden/>
+          </w:rPr>
+          <w:fldChar w:fldCharType="begin"/>
+        </w:r>
+        <w:r>
+          <w:rPr>
+            <w:noProof/>
+            <w:webHidden/>
+          </w:rPr>
+          <w:instrText xml:space="preserve"> PAGEREF _Toc3760136 \h </w:instrText>
+        </w:r>
+        <w:r>
+          <w:rPr>
+            <w:noProof/>
+            <w:webHidden/>
+          </w:rPr>
+        </w:r>
+        <w:r>
+          <w:rPr>
+            <w:noProof/>
+            <w:webHidden/>
+          </w:rPr>
+          <w:fldChar w:fldCharType="separate"/>
+        </w:r>
+        <w:r>
+          <w:rPr>
+            <w:noProof/>
+            <w:webHidden/>
+          </w:rPr>
+          <w:t>11</w:t>
+        </w:r>
+        <w:r>
+          <w:rPr>
+            <w:noProof/>
+            <w:webHidden/>
+          </w:rPr>
+          <w:fldChar w:fldCharType="end"/>
+        </w:r>
+      </w:hyperlink>
+    </w:p>
+    <w:p>
+      <w:pPr>
+        <w:pStyle w:val="TOC3"/>
+        <w:rPr>
+          <w:rFonts w:asciiTheme="minorHAnsi" w:eastAsiaTheme="minorEastAsia" w:hAnsiTheme="minorHAnsi" w:cstheme="minorBidi"/>
+          <w:i w:val="0"/>
+          <w:iCs w:val="0"/>
+          <w:noProof/>
+          <w:sz w:val="22"/>
+          <w:szCs w:val="22"/>
+          <w:lang w:val="en-US" w:eastAsia="ja-JP"/>
+        </w:rPr>
+      </w:pPr>
+      <w:hyperlink w:anchor="_Toc3760137" w:history="1">
+        <w:r>
+          <w:rPr>
+            <w:rStyle w:val="Hyperlink"/>
+            <w:noProof/>
+            <w:lang w:eastAsia="en-GB" w:bidi="he-IL"/>
+          </w:rPr>
+          <w:t>Siamese CBOW</w:t>
+        </w:r>
+        <w:r>
+          <w:rPr>
+            <w:noProof/>
+            <w:webHidden/>
+          </w:rPr>
+          <w:tab/>
+        </w:r>
+        <w:r>
+          <w:rPr>
+            <w:noProof/>
+            <w:webHidden/>
+          </w:rPr>
+          <w:fldChar w:fldCharType="begin"/>
+        </w:r>
+        <w:r>
+          <w:rPr>
+            <w:noProof/>
+            <w:webHidden/>
+          </w:rPr>
+          <w:instrText xml:space="preserve"> PAGEREF _Toc3760137 \h </w:instrText>
+        </w:r>
+        <w:r>
+          <w:rPr>
+            <w:noProof/>
+            <w:webHidden/>
+          </w:rPr>
+        </w:r>
+        <w:r>
+          <w:rPr>
+            <w:noProof/>
+            <w:webHidden/>
+          </w:rPr>
+          <w:fldChar w:fldCharType="separate"/>
+        </w:r>
+        <w:r>
+          <w:rPr>
+            <w:noProof/>
+            <w:webHidden/>
+          </w:rPr>
+          <w:t>11</w:t>
+        </w:r>
+        <w:r>
+          <w:rPr>
+            <w:noProof/>
+            <w:webHidden/>
+          </w:rPr>
+          <w:fldChar w:fldCharType="end"/>
+        </w:r>
+      </w:hyperlink>
+    </w:p>
+    <w:p>
+      <w:pPr>
+        <w:pStyle w:val="TOC3"/>
+        <w:rPr>
+          <w:rFonts w:asciiTheme="minorHAnsi" w:eastAsiaTheme="minorEastAsia" w:hAnsiTheme="minorHAnsi" w:cstheme="minorBidi"/>
+          <w:i w:val="0"/>
+          <w:iCs w:val="0"/>
+          <w:noProof/>
+          <w:sz w:val="22"/>
+          <w:szCs w:val="22"/>
+          <w:lang w:val="en-US" w:eastAsia="ja-JP"/>
+        </w:rPr>
+      </w:pPr>
+      <w:hyperlink w:anchor="_Toc3760138" w:history="1">
+        <w:r>
+          <w:rPr>
+            <w:rStyle w:val="Hyperlink"/>
+            <w:noProof/>
+            <w:lang w:eastAsia="en-GB" w:bidi="he-IL"/>
+          </w:rPr>
+          <w:t>Skip-thoughts</w:t>
+        </w:r>
+        <w:r>
+          <w:rPr>
+            <w:noProof/>
+            <w:webHidden/>
+          </w:rPr>
+          <w:tab/>
+        </w:r>
+        <w:r>
+          <w:rPr>
+            <w:noProof/>
+            <w:webHidden/>
+          </w:rPr>
+          <w:fldChar w:fldCharType="begin"/>
+        </w:r>
+        <w:r>
+          <w:rPr>
+            <w:noProof/>
+            <w:webHidden/>
+          </w:rPr>
+          <w:instrText xml:space="preserve"> PAGEREF _Toc3760138 \h </w:instrText>
+        </w:r>
+        <w:r>
+          <w:rPr>
+            <w:noProof/>
+            <w:webHidden/>
+          </w:rPr>
+        </w:r>
+        <w:r>
+          <w:rPr>
+            <w:noProof/>
+            <w:webHidden/>
+          </w:rPr>
+          <w:fldChar w:fldCharType="separate"/>
+        </w:r>
+        <w:r>
+          <w:rPr>
+            <w:noProof/>
+            <w:webHidden/>
+          </w:rPr>
+          <w:t>11</w:t>
+        </w:r>
+        <w:r>
+          <w:rPr>
+            <w:noProof/>
+            <w:webHidden/>
+          </w:rPr>
+          <w:fldChar w:fldCharType="end"/>
+        </w:r>
+      </w:hyperlink>
+    </w:p>
+    <w:p>
+      <w:pPr>
+        <w:pStyle w:val="TOC3"/>
+        <w:rPr>
+          <w:rFonts w:asciiTheme="minorHAnsi" w:eastAsiaTheme="minorEastAsia" w:hAnsiTheme="minorHAnsi" w:cstheme="minorBidi"/>
+          <w:i w:val="0"/>
+          <w:iCs w:val="0"/>
+          <w:noProof/>
+          <w:sz w:val="22"/>
+          <w:szCs w:val="22"/>
+          <w:lang w:val="en-US" w:eastAsia="ja-JP"/>
+        </w:rPr>
+      </w:pPr>
+      <w:hyperlink w:anchor="_Toc3760139" w:history="1">
+        <w:r>
+          <w:rPr>
+            <w:rStyle w:val="Hyperlink"/>
+            <w:noProof/>
+            <w:lang w:eastAsia="en-GB" w:bidi="he-IL"/>
+          </w:rPr>
+          <w:t>Scikit-Learn</w:t>
+        </w:r>
+        <w:r>
+          <w:rPr>
+            <w:noProof/>
+            <w:webHidden/>
+          </w:rPr>
+          <w:tab/>
+        </w:r>
+        <w:r>
+          <w:rPr>
+            <w:noProof/>
+            <w:webHidden/>
+          </w:rPr>
+          <w:fldChar w:fldCharType="begin"/>
+        </w:r>
+        <w:r>
+          <w:rPr>
+            <w:noProof/>
+            <w:webHidden/>
+          </w:rPr>
+          <w:instrText xml:space="preserve"> PAGEREF _Toc3760139 \h </w:instrText>
+        </w:r>
+        <w:r>
+          <w:rPr>
+            <w:noProof/>
+            <w:webHidden/>
+          </w:rPr>
+        </w:r>
+        <w:r>
+          <w:rPr>
+            <w:noProof/>
+            <w:webHidden/>
+          </w:rPr>
+          <w:fldChar w:fldCharType="separate"/>
+        </w:r>
+        <w:r>
+          <w:rPr>
+            <w:noProof/>
+            <w:webHidden/>
+          </w:rPr>
+          <w:t>11</w:t>
+        </w:r>
+        <w:r>
+          <w:rPr>
+            <w:noProof/>
+            <w:webHidden/>
+          </w:rPr>
+          <w:fldChar w:fldCharType="end"/>
+        </w:r>
+      </w:hyperlink>
+    </w:p>
+    <w:p>
+      <w:pPr>
+        <w:pStyle w:val="TOC2"/>
+        <w:rPr>
+          <w:rFonts w:asciiTheme="minorHAnsi" w:eastAsiaTheme="minorEastAsia" w:hAnsiTheme="minorHAnsi" w:cstheme="minorBidi"/>
+          <w:noProof/>
+          <w:sz w:val="22"/>
+          <w:szCs w:val="22"/>
+          <w:lang w:val="en-US" w:eastAsia="ja-JP"/>
+        </w:rPr>
+      </w:pPr>
+      <w:hyperlink w:anchor="_Toc3760140" w:history="1">
+        <w:r>
+          <w:rPr>
+            <w:rStyle w:val="Hyperlink"/>
+            <w:noProof/>
+            <w:lang w:eastAsia="en-GB" w:bidi="he-IL"/>
+          </w:rPr>
+          <w:t>4.3</w:t>
+        </w:r>
+        <w:r>
+          <w:rPr>
+            <w:rFonts w:asciiTheme="minorHAnsi" w:eastAsiaTheme="minorEastAsia" w:hAnsiTheme="minorHAnsi" w:cstheme="minorBidi"/>
+            <w:noProof/>
+            <w:sz w:val="22"/>
+            <w:szCs w:val="22"/>
+            <w:lang w:val="en-US" w:eastAsia="ja-JP"/>
+          </w:rPr>
+          <w:tab/>
+        </w:r>
+        <w:r>
+          <w:rPr>
+            <w:rStyle w:val="Hyperlink"/>
+            <w:noProof/>
+            <w:lang w:eastAsia="en-GB" w:bidi="he-IL"/>
+          </w:rPr>
+          <w:t>Project Development Methodology</w:t>
+        </w:r>
+        <w:r>
+          <w:rPr>
+            <w:noProof/>
+            <w:webHidden/>
+          </w:rPr>
+          <w:tab/>
+        </w:r>
+        <w:r>
+          <w:rPr>
+            <w:noProof/>
+            <w:webHidden/>
+          </w:rPr>
+          <w:fldChar w:fldCharType="begin"/>
+        </w:r>
+        <w:r>
+          <w:rPr>
+            <w:noProof/>
+            <w:webHidden/>
+          </w:rPr>
+          <w:instrText xml:space="preserve"> PAGEREF _Toc3760140 \h </w:instrText>
+        </w:r>
+        <w:r>
+          <w:rPr>
+            <w:noProof/>
+            <w:webHidden/>
+          </w:rPr>
+        </w:r>
+        <w:r>
+          <w:rPr>
+            <w:noProof/>
+            <w:webHidden/>
+          </w:rPr>
+          <w:fldChar w:fldCharType="separate"/>
+        </w:r>
+        <w:r>
+          <w:rPr>
+            <w:noProof/>
+            <w:webHidden/>
+          </w:rPr>
+          <w:t>11</w:t>
         </w:r>
         <w:r>
           <w:rPr>
@@ -878,7 +1608,7 @@
           <w:lang w:val="en-US" w:eastAsia="ja-JP"/>
         </w:rPr>
       </w:pPr>
-      <w:hyperlink w:anchor="_Toc3660985" w:history="1">
+      <w:hyperlink w:anchor="_Toc3760141" w:history="1">
         <w:r>
           <w:rPr>
             <w:rStyle w:val="Hyperlink"/>
@@ -927,7 +1657,7 @@
             <w:noProof/>
             <w:webHidden/>
           </w:rPr>
-          <w:instrText xml:space="preserve"> PAGEREF _Toc3660985 \h </w:instrText>
+          <w:instrText xml:space="preserve"> PAGEREF _Toc3760141 \h </w:instrText>
         </w:r>
         <w:r>
           <w:rPr>
@@ -947,7 +1677,7 @@
             <w:noProof/>
             <w:webHidden/>
           </w:rPr>
-          <w:t>9</w:t>
+          <w:t>11</w:t>
         </w:r>
         <w:r>
           <w:rPr>
@@ -976,7 +1706,7 @@
           <w:lang w:val="en-US" w:eastAsia="ja-JP"/>
         </w:rPr>
       </w:pPr>
-      <w:hyperlink w:anchor="_Toc3660986" w:history="1">
+      <w:hyperlink w:anchor="_Toc3760142" w:history="1">
         <w:r>
           <w:rPr>
             <w:rStyle w:val="Hyperlink"/>
@@ -1025,7 +1755,7 @@
             <w:noProof/>
             <w:webHidden/>
           </w:rPr>
-          <w:instrText xml:space="preserve"> PAGEREF _Toc3660986 \h </w:instrText>
+          <w:instrText xml:space="preserve"> PAGEREF _Toc3760142 \h </w:instrText>
         </w:r>
         <w:r>
           <w:rPr>
@@ -1045,7 +1775,7 @@
             <w:noProof/>
             <w:webHidden/>
           </w:rPr>
-          <w:t>10</w:t>
+          <w:t>12</w:t>
         </w:r>
         <w:r>
           <w:rPr>
@@ -1073,7 +1803,7 @@
           <w:lang w:val="en-US" w:eastAsia="ja-JP"/>
         </w:rPr>
       </w:pPr>
-      <w:hyperlink w:anchor="_Toc3660987" w:history="1">
+      <w:hyperlink w:anchor="_Toc3760143" w:history="1">
         <w:r>
           <w:rPr>
             <w:rStyle w:val="Hyperlink"/>
@@ -1100,7 +1830,7 @@
             <w:noProof/>
             <w:webHidden/>
           </w:rPr>
-          <w:instrText xml:space="preserve"> PAGEREF _Toc3660987 \h </w:instrText>
+          <w:instrText xml:space="preserve"> PAGEREF _Toc3760143 \h </w:instrText>
         </w:r>
         <w:r>
           <w:rPr>
@@ -1120,7 +1850,7 @@
             <w:noProof/>
             <w:webHidden/>
           </w:rPr>
-          <w:t>10</w:t>
+          <w:t>12</w:t>
         </w:r>
         <w:r>
           <w:rPr>
@@ -1148,7 +1878,7 @@
           <w:lang w:val="en-US" w:eastAsia="ja-JP"/>
         </w:rPr>
       </w:pPr>
-      <w:hyperlink w:anchor="_Toc3660988" w:history="1">
+      <w:hyperlink w:anchor="_Toc3760144" w:history="1">
         <w:r>
           <w:rPr>
             <w:rStyle w:val="Hyperlink"/>
@@ -1175,7 +1905,7 @@
             <w:noProof/>
             <w:webHidden/>
           </w:rPr>
-          <w:instrText xml:space="preserve"> PAGEREF _Toc3660988 \h </w:instrText>
+          <w:instrText xml:space="preserve"> PAGEREF _Toc3760144 \h </w:instrText>
         </w:r>
         <w:r>
           <w:rPr>
@@ -1195,7 +1925,7 @@
             <w:noProof/>
             <w:webHidden/>
           </w:rPr>
-          <w:t>10</w:t>
+          <w:t>12</w:t>
         </w:r>
         <w:r>
           <w:rPr>
@@ -1223,7 +1953,7 @@
           <w:lang w:val="en-US" w:eastAsia="ja-JP"/>
         </w:rPr>
       </w:pPr>
-      <w:hyperlink w:anchor="_Toc3660989" w:history="1">
+      <w:hyperlink w:anchor="_Toc3760145" w:history="1">
         <w:r>
           <w:rPr>
             <w:rStyle w:val="Hyperlink"/>
@@ -1250,7 +1980,7 @@
             <w:noProof/>
             <w:webHidden/>
           </w:rPr>
-          <w:instrText xml:space="preserve"> PAGEREF _Toc3660989 \h </w:instrText>
+          <w:instrText xml:space="preserve"> PAGEREF _Toc3760145 \h </w:instrText>
         </w:r>
         <w:r>
           <w:rPr>
@@ -1270,7 +2000,7 @@
             <w:noProof/>
             <w:webHidden/>
           </w:rPr>
-          <w:t>11</w:t>
+          <w:t>13</w:t>
         </w:r>
         <w:r>
           <w:rPr>
@@ -1308,7 +2038,7 @@
         </w:rPr>
         <w:br w:type="page"/>
       </w:r>
-      <w:bookmarkStart w:id="1" w:name="_Toc3660978"/>
+      <w:bookmarkStart w:id="2" w:name="_Toc3760125"/>
       <w:r>
         <w:rPr>
           <w:lang w:eastAsia="en-GB" w:bidi="he-IL"/>
@@ -1316,7 +2046,7 @@
         <w:lastRenderedPageBreak/>
         <w:t>Introduction</w:t>
       </w:r>
-      <w:bookmarkEnd w:id="1"/>
+      <w:bookmarkEnd w:id="2"/>
     </w:p>
     <w:p>
       <w:pPr>
@@ -1331,7 +2061,21 @@
           <w:i/>
           <w:lang w:eastAsia="en-GB" w:bidi="he-IL"/>
         </w:rPr>
-        <w:t>// Mention relevance of idioms detection in translation</w:t>
+        <w:t xml:space="preserve">// </w:t>
+      </w:r>
+      <w:r>
+        <w:rPr>
+          <w:i/>
+          <w:lang w:eastAsia="en-GB" w:bidi="he-IL"/>
+        </w:rPr>
+        <w:t xml:space="preserve">TODO: </w:t>
+      </w:r>
+      <w:r>
+        <w:rPr>
+          <w:i/>
+          <w:lang w:eastAsia="en-GB" w:bidi="he-IL"/>
+        </w:rPr>
+        <w:t>Mention relevance of idioms detection in translation</w:t>
       </w:r>
       <w:r>
         <w:rPr>
@@ -1354,7 +2098,21 @@
           <w:i/>
           <w:lang w:eastAsia="en-GB" w:bidi="he-IL"/>
         </w:rPr>
-        <w:t>// Idioms appear over time</w:t>
+        <w:t xml:space="preserve">// </w:t>
+      </w:r>
+      <w:r>
+        <w:rPr>
+          <w:i/>
+          <w:lang w:eastAsia="en-GB" w:bidi="he-IL"/>
+        </w:rPr>
+        <w:t xml:space="preserve">TODO: </w:t>
+      </w:r>
+      <w:r>
+        <w:rPr>
+          <w:i/>
+          <w:lang w:eastAsia="en-GB" w:bidi="he-IL"/>
+        </w:rPr>
+        <w:t>Idioms appear over time</w:t>
       </w:r>
       <w:r>
         <w:rPr>
@@ -1384,7 +2142,21 @@
           <w:i/>
           <w:lang w:eastAsia="en-GB" w:bidi="he-IL"/>
         </w:rPr>
-        <w:t>// Write examples of VNCs</w:t>
+        <w:t xml:space="preserve">// </w:t>
+      </w:r>
+      <w:r>
+        <w:rPr>
+          <w:i/>
+          <w:lang w:eastAsia="en-GB" w:bidi="he-IL"/>
+        </w:rPr>
+        <w:t xml:space="preserve">TODO: </w:t>
+      </w:r>
+      <w:r>
+        <w:rPr>
+          <w:i/>
+          <w:lang w:eastAsia="en-GB" w:bidi="he-IL"/>
+        </w:rPr>
+        <w:t>Write examples of VNCs</w:t>
       </w:r>
       <w:r>
         <w:rPr>
@@ -1520,14 +2292,14 @@
           <w:lang w:eastAsia="en-GB" w:bidi="he-IL"/>
         </w:rPr>
       </w:pPr>
-      <w:bookmarkStart w:id="2" w:name="_Toc3660979"/>
+      <w:bookmarkStart w:id="3" w:name="_Toc3760126"/>
       <w:r>
         <w:rPr>
           <w:lang w:eastAsia="en-GB" w:bidi="he-IL"/>
         </w:rPr>
         <w:t>Literature Review</w:t>
       </w:r>
-      <w:bookmarkEnd w:id="2"/>
+      <w:bookmarkEnd w:id="3"/>
     </w:p>
     <w:p>
       <w:pPr>
@@ -2045,16 +2817,16 @@
           <w:lang w:eastAsia="en-GB" w:bidi="he-IL"/>
         </w:rPr>
       </w:pPr>
-      <w:bookmarkStart w:id="3" w:name="_Ref3385379"/>
-      <w:bookmarkStart w:id="4" w:name="_Toc3660980"/>
+      <w:bookmarkStart w:id="4" w:name="_Ref3385379"/>
+      <w:bookmarkStart w:id="5" w:name="_Toc3760127"/>
       <w:r>
         <w:rPr>
           <w:lang w:eastAsia="en-GB" w:bidi="he-IL"/>
         </w:rPr>
         <w:t>Background</w:t>
       </w:r>
-      <w:bookmarkEnd w:id="3"/>
       <w:bookmarkEnd w:id="4"/>
+      <w:bookmarkEnd w:id="5"/>
     </w:p>
     <w:p>
       <w:pPr>
@@ -3163,14 +3935,14 @@
           <w:lang w:eastAsia="en-GB" w:bidi="he-IL"/>
         </w:rPr>
       </w:pPr>
-      <w:bookmarkStart w:id="5" w:name="_Toc3660981"/>
+      <w:bookmarkStart w:id="6" w:name="_Toc3760128"/>
       <w:r>
         <w:rPr>
           <w:lang w:eastAsia="en-GB" w:bidi="he-IL"/>
         </w:rPr>
         <w:t>Unsupervised Methods</w:t>
       </w:r>
-      <w:bookmarkEnd w:id="5"/>
+      <w:bookmarkEnd w:id="6"/>
     </w:p>
     <w:p>
       <w:pPr>
@@ -4045,7 +4817,7 @@
         <w:pStyle w:val="Caption"/>
         <w:jc w:val="center"/>
       </w:pPr>
-      <w:bookmarkStart w:id="6" w:name="_Ref3387924"/>
+      <w:bookmarkStart w:id="7" w:name="_Ref3387924"/>
       <w:r>
         <w:t xml:space="preserve">Equation </w:t>
       </w:r>
@@ -4079,11 +4851,11 @@
         </w:rPr>
         <w:fldChar w:fldCharType="end"/>
       </w:r>
-      <w:bookmarkEnd w:id="6"/>
+      <w:bookmarkEnd w:id="7"/>
       <w:r>
         <w:t xml:space="preserve"> </w:t>
       </w:r>
-      <w:bookmarkStart w:id="7" w:name="_Ref3387918"/>
+      <w:bookmarkStart w:id="8" w:name="_Ref3387918"/>
       <w:r>
         <w:t xml:space="preserve">- PMI for </w:t>
       </w:r>
@@ -4121,7 +4893,7 @@
           </w:r>
         </w:sdtContent>
       </w:sdt>
-      <w:bookmarkEnd w:id="7"/>
+      <w:bookmarkEnd w:id="8"/>
     </w:p>
     <w:p>
       <w:pPr>
@@ -5076,7 +5848,7 @@
         <w:pStyle w:val="Caption"/>
         <w:jc w:val="center"/>
       </w:pPr>
-      <w:bookmarkStart w:id="8" w:name="_Ref3456053"/>
+      <w:bookmarkStart w:id="9" w:name="_Ref3456053"/>
       <w:r>
         <w:t xml:space="preserve">Equation </w:t>
       </w:r>
@@ -5110,7 +5882,7 @@
         </w:rPr>
         <w:fldChar w:fldCharType="end"/>
       </w:r>
-      <w:bookmarkEnd w:id="8"/>
+      <w:bookmarkEnd w:id="9"/>
       <w:r>
         <w:t xml:space="preserve"> - Degree of Lexical Fixedness of Verb-Noun Combination in</w:t>
       </w:r>
@@ -6288,7 +7060,7 @@
         <w:pStyle w:val="Caption"/>
         <w:jc w:val="center"/>
       </w:pPr>
-      <w:bookmarkStart w:id="9" w:name="_Ref3468918"/>
+      <w:bookmarkStart w:id="10" w:name="_Ref3468918"/>
       <w:r>
         <w:t xml:space="preserve">Equation </w:t>
       </w:r>
@@ -6322,7 +7094,7 @@
         </w:rPr>
         <w:fldChar w:fldCharType="end"/>
       </w:r>
-      <w:bookmarkEnd w:id="9"/>
+      <w:bookmarkEnd w:id="10"/>
       <w:r>
         <w:t xml:space="preserve"> - Syntactic Behaviour of Typical Verb-Noun Pair in</w:t>
       </w:r>
@@ -6626,7 +7398,7 @@
         <w:pStyle w:val="Caption"/>
         <w:jc w:val="center"/>
       </w:pPr>
-      <w:bookmarkStart w:id="10" w:name="_Ref3469474"/>
+      <w:bookmarkStart w:id="11" w:name="_Ref3469474"/>
       <w:r>
         <w:t xml:space="preserve">Equation </w:t>
       </w:r>
@@ -6660,7 +7432,7 @@
         </w:rPr>
         <w:fldChar w:fldCharType="end"/>
       </w:r>
-      <w:bookmarkEnd w:id="10"/>
+      <w:bookmarkEnd w:id="11"/>
       <w:r>
         <w:t xml:space="preserve"> - Syntactic Behaviour of Target Verb-Noun Pair in</w:t>
       </w:r>
@@ -7150,7 +7922,7 @@
           <w:noProof/>
         </w:rPr>
       </w:pPr>
-      <w:bookmarkStart w:id="11" w:name="_Ref3469931"/>
+      <w:bookmarkStart w:id="12" w:name="_Ref3469931"/>
       <w:r>
         <w:t xml:space="preserve">Equation </w:t>
       </w:r>
@@ -7184,7 +7956,7 @@
         </w:rPr>
         <w:fldChar w:fldCharType="end"/>
       </w:r>
-      <w:bookmarkEnd w:id="11"/>
+      <w:bookmarkEnd w:id="12"/>
       <w:r>
         <w:t xml:space="preserve"> - Degree of Syntactic Fixedness</w:t>
       </w:r>
@@ -7515,7 +8287,7 @@
         <w:pStyle w:val="Caption"/>
         <w:jc w:val="center"/>
       </w:pPr>
-      <w:bookmarkStart w:id="12" w:name="_Ref3470744"/>
+      <w:bookmarkStart w:id="13" w:name="_Ref3470744"/>
       <w:r>
         <w:t xml:space="preserve">Equation </w:t>
       </w:r>
@@ -7549,7 +8321,7 @@
         </w:rPr>
         <w:fldChar w:fldCharType="end"/>
       </w:r>
-      <w:bookmarkEnd w:id="12"/>
+      <w:bookmarkEnd w:id="13"/>
       <w:r>
         <w:t xml:space="preserve"> - Overall Fixedness for Target Verb-Noun pair in</w:t>
       </w:r>
@@ -7671,7 +8443,7 @@
         <w:pStyle w:val="Caption"/>
         <w:jc w:val="center"/>
       </w:pPr>
-      <w:bookmarkStart w:id="13" w:name="_Ref3488074"/>
+      <w:bookmarkStart w:id="14" w:name="_Ref3488074"/>
       <w:r>
         <w:t xml:space="preserve">Figure </w:t>
       </w:r>
@@ -7705,7 +8477,7 @@
         </w:rPr>
         <w:fldChar w:fldCharType="end"/>
       </w:r>
-      <w:bookmarkEnd w:id="13"/>
+      <w:bookmarkEnd w:id="14"/>
       <w:r>
         <w:t xml:space="preserve"> - %IAP and %</w:t>
       </w:r>
@@ -7778,14 +8550,14 @@
           <w:lang w:eastAsia="en-GB" w:bidi="he-IL"/>
         </w:rPr>
       </w:pPr>
-      <w:bookmarkStart w:id="14" w:name="_Toc3660982"/>
+      <w:bookmarkStart w:id="15" w:name="_Toc3760129"/>
       <w:r>
         <w:rPr>
           <w:lang w:eastAsia="en-GB" w:bidi="he-IL"/>
         </w:rPr>
         <w:t>Supervised Methods</w:t>
       </w:r>
-      <w:bookmarkEnd w:id="14"/>
+      <w:bookmarkEnd w:id="15"/>
     </w:p>
     <w:p>
       <w:pPr>
@@ -9028,7 +9800,7 @@
           <w:lang w:eastAsia="en-GB" w:bidi="he-IL"/>
         </w:rPr>
       </w:pPr>
-      <w:bookmarkStart w:id="15" w:name="_Ref3157231"/>
+      <w:bookmarkStart w:id="16" w:name="_Ref3157231"/>
       <w:r>
         <w:t xml:space="preserve">Table </w:t>
       </w:r>
@@ -9062,7 +9834,7 @@
         </w:rPr>
         <w:fldChar w:fldCharType="end"/>
       </w:r>
-      <w:bookmarkEnd w:id="15"/>
+      <w:bookmarkEnd w:id="16"/>
       <w:r>
         <w:t xml:space="preserve"> - Accuracy Score for supervised word2vec approach by </w:t>
       </w:r>
@@ -9357,7 +10129,7 @@
               <w:noProof/>
               <w:lang w:eastAsia="en-GB" w:bidi="he-IL"/>
             </w:rPr>
-            <w:t xml:space="preserve"> [7]</w:t>
+            <w:t xml:space="preserve"> [8]</w:t>
           </w:r>
           <w:r>
             <w:rPr>
@@ -9405,7 +10177,7 @@
               <w:noProof/>
               <w:lang w:eastAsia="en-GB" w:bidi="he-IL"/>
             </w:rPr>
-            <w:t xml:space="preserve"> [7]</w:t>
+            <w:t xml:space="preserve"> [8]</w:t>
           </w:r>
           <w:r>
             <w:rPr>
@@ -9597,7 +10369,7 @@
               <w:noProof/>
               <w:lang w:eastAsia="en-GB" w:bidi="he-IL"/>
             </w:rPr>
-            <w:t xml:space="preserve"> [7]</w:t>
+            <w:t xml:space="preserve"> [8]</w:t>
           </w:r>
           <w:r>
             <w:rPr>
@@ -9679,7 +10451,7 @@
           <w:rPr>
             <w:lang w:eastAsia="en-GB" w:bidi="he-IL"/>
           </w:rPr>
-          <w:id w:val="1892381777"/>
+          <w:id w:val="2012792187"/>
           <w:citation/>
         </w:sdtPr>
         <w:sdtContent>
@@ -9691,9 +10463,9 @@
           </w:r>
           <w:r>
             <w:rPr>
-              <w:lang w:eastAsia="en-GB" w:bidi="he-IL"/>
-            </w:rPr>
-            <w:instrText xml:space="preserve">CITATION Coo \l 2057 </w:instrText>
+              <w:lang w:val="en-US" w:eastAsia="en-GB" w:bidi="he-IL"/>
+            </w:rPr>
+            <w:instrText xml:space="preserve"> CITATION Coo08 \l 1033 </w:instrText>
           </w:r>
           <w:r>
             <w:rPr>
@@ -9704,9 +10476,16 @@
           <w:r>
             <w:rPr>
               <w:noProof/>
-              <w:lang w:eastAsia="en-GB" w:bidi="he-IL"/>
-            </w:rPr>
-            <w:t xml:space="preserve"> [8]</w:t>
+              <w:lang w:val="en-US" w:eastAsia="en-GB" w:bidi="he-IL"/>
+            </w:rPr>
+            <w:t xml:space="preserve"> </w:t>
+          </w:r>
+          <w:r>
+            <w:rPr>
+              <w:noProof/>
+              <w:lang w:val="en-US" w:eastAsia="en-GB" w:bidi="he-IL"/>
+            </w:rPr>
+            <w:t>[9]</w:t>
           </w:r>
           <w:r>
             <w:rPr>
@@ -9836,7 +10615,7 @@
           <w:noProof/>
         </w:rPr>
       </w:pPr>
-      <w:bookmarkStart w:id="16" w:name="_Ref3128677"/>
+      <w:bookmarkStart w:id="17" w:name="_Ref3128677"/>
       <w:r>
         <w:t xml:space="preserve">Table </w:t>
       </w:r>
@@ -9870,7 +10649,7 @@
         </w:rPr>
         <w:fldChar w:fldCharType="end"/>
       </w:r>
-      <w:bookmarkEnd w:id="16"/>
+      <w:bookmarkEnd w:id="17"/>
       <w:r>
         <w:t xml:space="preserve"> - Precision (P.), Recall (R.), and F1-Score (F1) results on Generic Classifiers</w:t>
       </w:r>
@@ -10372,7 +11151,7 @@
         <w:pStyle w:val="Caption"/>
         <w:jc w:val="center"/>
       </w:pPr>
-      <w:bookmarkStart w:id="17" w:name="_Ref3158767"/>
+      <w:bookmarkStart w:id="18" w:name="_Ref3158767"/>
       <w:r>
         <w:t xml:space="preserve">Table </w:t>
       </w:r>
@@ -10406,7 +11185,7 @@
         </w:rPr>
         <w:fldChar w:fldCharType="end"/>
       </w:r>
-      <w:bookmarkEnd w:id="17"/>
+      <w:bookmarkEnd w:id="18"/>
       <w:r>
         <w:t xml:space="preserve"> - </w:t>
       </w:r>
@@ -10482,14 +11261,14 @@
           <w:lang w:eastAsia="en-GB" w:bidi="he-IL"/>
         </w:rPr>
       </w:pPr>
-      <w:bookmarkStart w:id="18" w:name="_Toc3660983"/>
+      <w:bookmarkStart w:id="19" w:name="_Toc3760130"/>
       <w:r>
         <w:rPr>
           <w:lang w:eastAsia="en-GB" w:bidi="he-IL"/>
         </w:rPr>
         <w:t>Goals</w:t>
       </w:r>
-      <w:bookmarkEnd w:id="18"/>
+      <w:bookmarkEnd w:id="19"/>
     </w:p>
     <w:p>
       <w:pPr>
@@ -10524,12 +11303,14 @@
           <w:lang w:eastAsia="en-GB" w:bidi="he-IL"/>
         </w:rPr>
       </w:pPr>
+      <w:bookmarkStart w:id="20" w:name="_Toc3760131"/>
       <w:r>
         <w:rPr>
           <w:lang w:eastAsia="en-GB" w:bidi="he-IL"/>
         </w:rPr>
         <w:t>Objectives</w:t>
       </w:r>
+      <w:bookmarkEnd w:id="20"/>
     </w:p>
     <w:p>
       <w:pPr>
@@ -11256,226 +12037,1102 @@
           <w:lang w:eastAsia="en-GB" w:bidi="he-IL"/>
         </w:rPr>
       </w:pPr>
+      <w:bookmarkStart w:id="21" w:name="_Toc3760132"/>
       <w:r>
         <w:rPr>
           <w:lang w:eastAsia="en-GB" w:bidi="he-IL"/>
         </w:rPr>
         <w:t>Scope and Limitations</w:t>
-      </w:r>
-    </w:p>
-    <w:p>
-      <w:pPr>
-        <w:jc w:val="both"/>
-        <w:rPr>
-          <w:lang w:eastAsia="en-GB" w:bidi="he-IL"/>
-        </w:rPr>
-      </w:pPr>
-      <w:r>
-        <w:rPr>
-          <w:lang w:eastAsia="en-GB" w:bidi="he-IL"/>
-        </w:rPr>
-        <w:t xml:space="preserve">The </w:t>
-      </w:r>
-      <w:r>
-        <w:rPr>
-          <w:b/>
-          <w:lang w:eastAsia="en-GB" w:bidi="he-IL"/>
-        </w:rPr>
-        <w:t>scope</w:t>
-      </w:r>
-      <w:r>
-        <w:rPr>
-          <w:lang w:eastAsia="en-GB" w:bidi="he-IL"/>
-        </w:rPr>
-        <w:t xml:space="preserve"> of the project is the development of a supervised and unsupervised classifier</w:t>
-      </w:r>
-      <w:r>
-        <w:rPr>
-          <w:lang w:eastAsia="en-GB" w:bidi="he-IL"/>
-        </w:rPr>
-        <w:t xml:space="preserve"> that </w:t>
-      </w:r>
-      <w:r>
-        <w:rPr>
-          <w:lang w:eastAsia="en-GB" w:bidi="he-IL"/>
-        </w:rPr>
-        <w:t>can detect</w:t>
-      </w:r>
-      <w:r>
-        <w:rPr>
-          <w:lang w:eastAsia="en-GB" w:bidi="he-IL"/>
-        </w:rPr>
-        <w:t xml:space="preserve"> idiomatic usage of VNCs in text.</w:t>
-      </w:r>
-      <w:r>
-        <w:rPr>
-          <w:lang w:eastAsia="en-GB" w:bidi="he-IL"/>
-        </w:rPr>
-        <w:t xml:space="preserve"> It is limited to only make use of Verb Noun Combinations type of MWE, such as </w:t>
-      </w:r>
-      <w:r>
-        <w:rPr>
-          <w:i/>
-          <w:lang w:eastAsia="en-GB" w:bidi="he-IL"/>
-        </w:rPr>
-        <w:t>see stars</w:t>
-      </w:r>
-      <w:r>
-        <w:rPr>
-          <w:lang w:eastAsia="en-GB" w:bidi="he-IL"/>
-        </w:rPr>
-        <w:t xml:space="preserve">, and won’t go into more complex forms of MWEs such as </w:t>
-      </w:r>
-      <w:r>
-        <w:rPr>
-          <w:i/>
-          <w:lang w:eastAsia="en-GB" w:bidi="he-IL"/>
-        </w:rPr>
-        <w:t>Time flies when you’re having fun</w:t>
-      </w:r>
-      <w:r>
-        <w:rPr>
-          <w:lang w:eastAsia="en-GB" w:bidi="he-IL"/>
-        </w:rPr>
-        <w:t xml:space="preserve">, </w:t>
-      </w:r>
-      <w:r>
-        <w:rPr>
-          <w:lang w:eastAsia="en-GB" w:bidi="he-IL"/>
-        </w:rPr>
-        <w:t xml:space="preserve">that still have idiomatic meaning but are not considered in the background research. </w:t>
-      </w:r>
-      <w:r>
-        <w:rPr>
-          <w:lang w:eastAsia="en-GB" w:bidi="he-IL"/>
-        </w:rPr>
-        <w:t>Also, the VNCs considered during training and testing will only be those that appear in the available datasets, since the objective of this project is not that of providing manual annotations for idiomatic VNCs.</w:t>
-      </w:r>
-    </w:p>
-    <w:p>
-      <w:pPr>
-        <w:jc w:val="both"/>
-        <w:rPr>
-          <w:lang w:eastAsia="en-GB" w:bidi="he-IL"/>
-        </w:rPr>
-      </w:pPr>
-    </w:p>
-    <w:p>
-      <w:pPr>
-        <w:jc w:val="both"/>
-        <w:rPr>
-          <w:lang w:eastAsia="en-GB" w:bidi="he-IL"/>
-        </w:rPr>
-      </w:pPr>
-      <w:r>
-        <w:rPr>
-          <w:b/>
-          <w:lang w:eastAsia="en-GB" w:bidi="he-IL"/>
-        </w:rPr>
-        <w:t xml:space="preserve">Limitations </w:t>
-      </w:r>
-      <w:r>
-        <w:rPr>
-          <w:lang w:eastAsia="en-GB" w:bidi="he-IL"/>
-        </w:rPr>
-        <w:t xml:space="preserve">of the project are the equipment for model training. Hardware is limited by that provided </w:t>
-      </w:r>
-      <w:bookmarkStart w:id="19" w:name="_GoBack"/>
-      <w:bookmarkEnd w:id="19"/>
-      <w:r>
-        <w:rPr>
-          <w:lang w:eastAsia="en-GB" w:bidi="he-IL"/>
-        </w:rPr>
-        <w:t>by the University of Essex, so tests may have time and memory constraints</w:t>
-      </w:r>
-      <w:r>
-        <w:rPr>
-          <w:lang w:eastAsia="en-GB" w:bidi="he-IL"/>
-        </w:rPr>
-        <w:t xml:space="preserve"> regarding the number of tests that can be performed and the number of training examples to use in those states limited by machine state.</w:t>
-      </w:r>
-    </w:p>
-    <w:p>
-      <w:pPr>
-        <w:pStyle w:val="Heading1"/>
-        <w:rPr>
-          <w:lang w:eastAsia="en-GB" w:bidi="he-IL"/>
-        </w:rPr>
-      </w:pPr>
-      <w:bookmarkStart w:id="20" w:name="_Toc3660984"/>
-      <w:r>
-        <w:rPr>
-          <w:lang w:eastAsia="en-GB" w:bidi="he-IL"/>
-        </w:rPr>
-        <w:t>Project Description</w:t>
-      </w:r>
-      <w:bookmarkEnd w:id="20"/>
-    </w:p>
-    <w:p>
-      <w:pPr>
-        <w:rPr>
-          <w:lang w:eastAsia="en-GB" w:bidi="he-IL"/>
-        </w:rPr>
-      </w:pPr>
-      <w:r>
-        <w:rPr>
-          <w:lang w:eastAsia="en-GB" w:bidi="he-IL"/>
-        </w:rPr>
-        <w:t>TODO: Write descriptions</w:t>
-      </w:r>
-    </w:p>
-    <w:p>
-      <w:pPr>
-        <w:pStyle w:val="Heading1"/>
-        <w:rPr>
-          <w:lang w:eastAsia="en-GB" w:bidi="he-IL"/>
-        </w:rPr>
-      </w:pPr>
-      <w:bookmarkStart w:id="21" w:name="_Toc3660985"/>
-      <w:r>
-        <w:rPr>
-          <w:lang w:eastAsia="en-GB" w:bidi="he-IL"/>
-        </w:rPr>
-        <w:t>Evaluation</w:t>
       </w:r>
       <w:bookmarkEnd w:id="21"/>
     </w:p>
     <w:p>
       <w:pPr>
-        <w:rPr>
-          <w:lang w:eastAsia="en-GB" w:bidi="he-IL"/>
-        </w:rPr>
-      </w:pPr>
-      <w:r>
-        <w:rPr>
-          <w:lang w:eastAsia="en-GB" w:bidi="he-IL"/>
-        </w:rPr>
-        <w:t>TODO: Write Evaluation</w:t>
+        <w:jc w:val="both"/>
+        <w:rPr>
+          <w:lang w:eastAsia="en-GB" w:bidi="he-IL"/>
+        </w:rPr>
+      </w:pPr>
+      <w:r>
+        <w:rPr>
+          <w:lang w:eastAsia="en-GB" w:bidi="he-IL"/>
+        </w:rPr>
+        <w:t xml:space="preserve">The </w:t>
+      </w:r>
+      <w:r>
+        <w:rPr>
+          <w:b/>
+          <w:lang w:eastAsia="en-GB" w:bidi="he-IL"/>
+        </w:rPr>
+        <w:t>scope</w:t>
+      </w:r>
+      <w:r>
+        <w:rPr>
+          <w:lang w:eastAsia="en-GB" w:bidi="he-IL"/>
+        </w:rPr>
+        <w:t xml:space="preserve"> of the project is the development of a supervised and unsupervised classifier</w:t>
+      </w:r>
+      <w:r>
+        <w:rPr>
+          <w:lang w:eastAsia="en-GB" w:bidi="he-IL"/>
+        </w:rPr>
+        <w:t xml:space="preserve"> that </w:t>
+      </w:r>
+      <w:r>
+        <w:rPr>
+          <w:lang w:eastAsia="en-GB" w:bidi="he-IL"/>
+        </w:rPr>
+        <w:t>can detect</w:t>
+      </w:r>
+      <w:r>
+        <w:rPr>
+          <w:lang w:eastAsia="en-GB" w:bidi="he-IL"/>
+        </w:rPr>
+        <w:t xml:space="preserve"> idiomatic usage of VNCs in text.</w:t>
+      </w:r>
+      <w:r>
+        <w:rPr>
+          <w:lang w:eastAsia="en-GB" w:bidi="he-IL"/>
+        </w:rPr>
+        <w:t xml:space="preserve"> It is limited to only make use of Verb Noun Combinations type of MWE, such as </w:t>
+      </w:r>
+      <w:r>
+        <w:rPr>
+          <w:i/>
+          <w:lang w:eastAsia="en-GB" w:bidi="he-IL"/>
+        </w:rPr>
+        <w:t>see stars</w:t>
+      </w:r>
+      <w:r>
+        <w:rPr>
+          <w:lang w:eastAsia="en-GB" w:bidi="he-IL"/>
+        </w:rPr>
+        <w:t xml:space="preserve">, and won’t go into more complex forms of MWEs such as </w:t>
+      </w:r>
+      <w:r>
+        <w:rPr>
+          <w:i/>
+          <w:lang w:eastAsia="en-GB" w:bidi="he-IL"/>
+        </w:rPr>
+        <w:t>Time flies when you’re having fun</w:t>
+      </w:r>
+      <w:r>
+        <w:rPr>
+          <w:lang w:eastAsia="en-GB" w:bidi="he-IL"/>
+        </w:rPr>
+        <w:t xml:space="preserve">, </w:t>
+      </w:r>
+      <w:r>
+        <w:rPr>
+          <w:lang w:eastAsia="en-GB" w:bidi="he-IL"/>
+        </w:rPr>
+        <w:t xml:space="preserve">that still have idiomatic meaning but are not considered in the background research. </w:t>
+      </w:r>
+      <w:r>
+        <w:rPr>
+          <w:lang w:eastAsia="en-GB" w:bidi="he-IL"/>
+        </w:rPr>
+        <w:t>Also, the VNCs considered during training and testing will only be those that appear in the available datasets, since the objective of this project is not that of providing manual annotations for idiomatic VNCs.</w:t>
       </w:r>
     </w:p>
     <w:p>
       <w:pPr>
+        <w:jc w:val="both"/>
+        <w:rPr>
+          <w:lang w:eastAsia="en-GB" w:bidi="he-IL"/>
+        </w:rPr>
+      </w:pPr>
+    </w:p>
+    <w:p>
+      <w:pPr>
+        <w:jc w:val="both"/>
+        <w:rPr>
+          <w:lang w:eastAsia="en-GB" w:bidi="he-IL"/>
+        </w:rPr>
+      </w:pPr>
+      <w:r>
+        <w:rPr>
+          <w:b/>
+          <w:lang w:eastAsia="en-GB" w:bidi="he-IL"/>
+        </w:rPr>
+        <w:t xml:space="preserve">Limitations </w:t>
+      </w:r>
+      <w:r>
+        <w:rPr>
+          <w:lang w:eastAsia="en-GB" w:bidi="he-IL"/>
+        </w:rPr>
+        <w:t>of the project are the equipment for model training. Hardware is limited by that provided by the University of Essex, so tests may have time and memory constraints</w:t>
+      </w:r>
+      <w:r>
+        <w:rPr>
+          <w:lang w:eastAsia="en-GB" w:bidi="he-IL"/>
+        </w:rPr>
+        <w:t xml:space="preserve"> regarding the number of tests that can be performed and the number of training examples to use in those states limited by</w:t>
+      </w:r>
+      <w:r>
+        <w:rPr>
+          <w:lang w:eastAsia="en-GB" w:bidi="he-IL"/>
+        </w:rPr>
+        <w:t xml:space="preserve"> available</w:t>
+      </w:r>
+      <w:r>
+        <w:rPr>
+          <w:lang w:eastAsia="en-GB" w:bidi="he-IL"/>
+        </w:rPr>
+        <w:t xml:space="preserve"> machine state.</w:t>
+      </w:r>
+    </w:p>
+    <w:p>
+      <w:pPr>
         <w:pStyle w:val="Heading1"/>
         <w:rPr>
           <w:lang w:eastAsia="en-GB" w:bidi="he-IL"/>
         </w:rPr>
       </w:pPr>
-      <w:bookmarkStart w:id="22" w:name="_Toc3660986"/>
-      <w:r>
-        <w:rPr>
-          <w:lang w:eastAsia="en-GB" w:bidi="he-IL"/>
-        </w:rPr>
-        <w:lastRenderedPageBreak/>
-        <w:t>Project Plan</w:t>
+      <w:bookmarkStart w:id="22" w:name="_Toc3760133"/>
+      <w:r>
+        <w:rPr>
+          <w:lang w:eastAsia="en-GB" w:bidi="he-IL"/>
+        </w:rPr>
+        <w:t>Project Description</w:t>
       </w:r>
       <w:bookmarkEnd w:id="22"/>
     </w:p>
     <w:p>
       <w:pPr>
-        <w:rPr>
-          <w:lang w:eastAsia="en-GB" w:bidi="he-IL"/>
-        </w:rPr>
-      </w:pPr>
+        <w:jc w:val="both"/>
+        <w:rPr>
+          <w:lang w:eastAsia="en-GB" w:bidi="he-IL"/>
+        </w:rPr>
+      </w:pPr>
+      <w:r>
+        <w:rPr>
+          <w:lang w:eastAsia="en-GB" w:bidi="he-IL"/>
+        </w:rPr>
+        <w:t xml:space="preserve">This section explains </w:t>
+      </w:r>
+      <w:r>
+        <w:rPr>
+          <w:lang w:eastAsia="en-GB" w:bidi="he-IL"/>
+        </w:rPr>
+        <w:t>how the project will be developed, as well as any third-party tools used for its completion.</w:t>
+      </w:r>
+    </w:p>
+    <w:p>
+      <w:pPr>
+        <w:pStyle w:val="Heading2"/>
+        <w:rPr>
+          <w:lang w:eastAsia="en-GB" w:bidi="he-IL"/>
+        </w:rPr>
+      </w:pPr>
+      <w:bookmarkStart w:id="23" w:name="_Toc3760134"/>
+      <w:r>
+        <w:rPr>
+          <w:lang w:eastAsia="en-GB" w:bidi="he-IL"/>
+        </w:rPr>
+        <w:t>VNC Tokens Dataset</w:t>
+      </w:r>
+      <w:bookmarkEnd w:id="23"/>
+    </w:p>
+    <w:p>
+      <w:pPr>
+        <w:jc w:val="both"/>
+        <w:rPr>
+          <w:lang w:eastAsia="en-GB" w:bidi="he-IL"/>
+        </w:rPr>
+      </w:pPr>
+      <w:r>
+        <w:rPr>
+          <w:lang w:eastAsia="en-GB" w:bidi="he-IL"/>
+        </w:rPr>
+        <w:t xml:space="preserve">The dataset used to finish this project will be the VNC Tokens Dataset developed by Cook et al. 2008 </w:t>
+      </w:r>
+      <w:sdt>
+        <w:sdtPr>
+          <w:rPr>
+            <w:lang w:eastAsia="en-GB" w:bidi="he-IL"/>
+          </w:rPr>
+          <w:id w:val="-803154238"/>
+          <w:citation/>
+        </w:sdtPr>
+        <w:sdtContent>
+          <w:r>
+            <w:rPr>
+              <w:lang w:eastAsia="en-GB" w:bidi="he-IL"/>
+            </w:rPr>
+            <w:fldChar w:fldCharType="begin"/>
+          </w:r>
+          <w:r>
+            <w:rPr>
+              <w:lang w:val="en-US" w:eastAsia="en-GB" w:bidi="he-IL"/>
+            </w:rPr>
+            <w:instrText xml:space="preserve"> CITATION Coo08 \l 1033 </w:instrText>
+          </w:r>
+          <w:r>
+            <w:rPr>
+              <w:lang w:eastAsia="en-GB" w:bidi="he-IL"/>
+            </w:rPr>
+            <w:fldChar w:fldCharType="separate"/>
+          </w:r>
+          <w:r>
+            <w:rPr>
+              <w:noProof/>
+              <w:lang w:val="en-US" w:eastAsia="en-GB" w:bidi="he-IL"/>
+            </w:rPr>
+            <w:t>[9]</w:t>
+          </w:r>
+          <w:r>
+            <w:rPr>
+              <w:lang w:eastAsia="en-GB" w:bidi="he-IL"/>
+            </w:rPr>
+            <w:fldChar w:fldCharType="end"/>
+          </w:r>
+        </w:sdtContent>
+      </w:sdt>
+      <w:r>
+        <w:rPr>
+          <w:lang w:eastAsia="en-GB" w:bidi="he-IL"/>
+        </w:rPr>
+        <w:t>. This dataset was used by</w:t>
+      </w:r>
+      <w:r>
+        <w:rPr>
+          <w:lang w:eastAsia="en-GB" w:bidi="he-IL"/>
+        </w:rPr>
+        <w:t xml:space="preserve"> previous researches such as</w:t>
+      </w:r>
+      <w:r>
+        <w:rPr>
+          <w:lang w:eastAsia="en-GB" w:bidi="he-IL"/>
+        </w:rPr>
+        <w:t xml:space="preserve"> </w:t>
+      </w:r>
+      <w:sdt>
+        <w:sdtPr>
+          <w:rPr>
+            <w:lang w:eastAsia="en-GB" w:bidi="he-IL"/>
+          </w:rPr>
+          <w:id w:val="140012842"/>
+          <w:citation/>
+        </w:sdtPr>
+        <w:sdtContent>
+          <w:r>
+            <w:rPr>
+              <w:lang w:eastAsia="en-GB" w:bidi="he-IL"/>
+            </w:rPr>
+            <w:fldChar w:fldCharType="begin"/>
+          </w:r>
+          <w:r>
+            <w:rPr>
+              <w:lang w:val="en-US" w:eastAsia="en-GB" w:bidi="he-IL"/>
+            </w:rPr>
+            <w:instrText xml:space="preserve"> CITATION Kin18 \l 1033 </w:instrText>
+          </w:r>
+          <w:r>
+            <w:rPr>
+              <w:lang w:eastAsia="en-GB" w:bidi="he-IL"/>
+            </w:rPr>
+            <w:fldChar w:fldCharType="separate"/>
+          </w:r>
+          <w:r>
+            <w:rPr>
+              <w:noProof/>
+              <w:lang w:val="en-US" w:eastAsia="en-GB" w:bidi="he-IL"/>
+            </w:rPr>
+            <w:t>[1]</w:t>
+          </w:r>
+          <w:r>
+            <w:rPr>
+              <w:lang w:eastAsia="en-GB" w:bidi="he-IL"/>
+            </w:rPr>
+            <w:fldChar w:fldCharType="end"/>
+          </w:r>
+        </w:sdtContent>
+      </w:sdt>
+      <w:r>
+        <w:rPr>
+          <w:lang w:eastAsia="en-GB" w:bidi="he-IL"/>
+        </w:rPr>
+        <w:t xml:space="preserve">, </w:t>
+      </w:r>
+      <w:sdt>
+        <w:sdtPr>
+          <w:rPr>
+            <w:lang w:eastAsia="en-GB" w:bidi="he-IL"/>
+          </w:rPr>
+          <w:id w:val="1813897274"/>
+          <w:citation/>
+        </w:sdtPr>
+        <w:sdtContent>
+          <w:r>
+            <w:rPr>
+              <w:lang w:eastAsia="en-GB" w:bidi="he-IL"/>
+            </w:rPr>
+            <w:fldChar w:fldCharType="begin"/>
+          </w:r>
+          <w:r>
+            <w:rPr>
+              <w:lang w:val="en-US" w:eastAsia="en-GB" w:bidi="he-IL"/>
+            </w:rPr>
+            <w:instrText xml:space="preserve"> CITATION Gha16 \l 1033 </w:instrText>
+          </w:r>
+          <w:r>
+            <w:rPr>
+              <w:lang w:eastAsia="en-GB" w:bidi="he-IL"/>
+            </w:rPr>
+            <w:fldChar w:fldCharType="separate"/>
+          </w:r>
+          <w:r>
+            <w:rPr>
+              <w:noProof/>
+              <w:lang w:val="en-US" w:eastAsia="en-GB" w:bidi="he-IL"/>
+            </w:rPr>
+            <w:t>[2]</w:t>
+          </w:r>
+          <w:r>
+            <w:rPr>
+              <w:lang w:eastAsia="en-GB" w:bidi="he-IL"/>
+            </w:rPr>
+            <w:fldChar w:fldCharType="end"/>
+          </w:r>
+        </w:sdtContent>
+      </w:sdt>
+      <w:r>
+        <w:rPr>
+          <w:lang w:eastAsia="en-GB" w:bidi="he-IL"/>
+        </w:rPr>
+        <w:t xml:space="preserve">, and </w:t>
+      </w:r>
+      <w:sdt>
+        <w:sdtPr>
+          <w:rPr>
+            <w:lang w:eastAsia="en-GB" w:bidi="he-IL"/>
+          </w:rPr>
+          <w:id w:val="174011375"/>
+          <w:citation/>
+        </w:sdtPr>
+        <w:sdtContent>
+          <w:r>
+            <w:rPr>
+              <w:lang w:eastAsia="en-GB" w:bidi="he-IL"/>
+            </w:rPr>
+            <w:fldChar w:fldCharType="begin"/>
+          </w:r>
+          <w:r>
+            <w:rPr>
+              <w:lang w:val="en-US" w:eastAsia="en-GB" w:bidi="he-IL"/>
+            </w:rPr>
+            <w:instrText xml:space="preserve"> CITATION Faz09 \l 1033 </w:instrText>
+          </w:r>
+          <w:r>
+            <w:rPr>
+              <w:lang w:eastAsia="en-GB" w:bidi="he-IL"/>
+            </w:rPr>
+            <w:fldChar w:fldCharType="separate"/>
+          </w:r>
+          <w:r>
+            <w:rPr>
+              <w:noProof/>
+              <w:lang w:val="en-US" w:eastAsia="en-GB" w:bidi="he-IL"/>
+            </w:rPr>
+            <w:t>[3]</w:t>
+          </w:r>
+          <w:r>
+            <w:rPr>
+              <w:lang w:eastAsia="en-GB" w:bidi="he-IL"/>
+            </w:rPr>
+            <w:fldChar w:fldCharType="end"/>
+          </w:r>
+        </w:sdtContent>
+      </w:sdt>
+      <w:r>
+        <w:rPr>
+          <w:lang w:eastAsia="en-GB" w:bidi="he-IL"/>
+        </w:rPr>
+        <w:t xml:space="preserve"> this it will be ideal to replicate their findings and use as a fair baseline for the performance of our classifiers.</w:t>
+      </w:r>
+    </w:p>
+    <w:p>
+      <w:pPr>
+        <w:jc w:val="both"/>
+        <w:rPr>
+          <w:lang w:eastAsia="en-GB" w:bidi="he-IL"/>
+        </w:rPr>
+      </w:pPr>
+    </w:p>
+    <w:p>
+      <w:pPr>
+        <w:jc w:val="both"/>
+        <w:rPr>
+          <w:lang w:eastAsia="en-GB" w:bidi="he-IL"/>
+        </w:rPr>
+      </w:pPr>
+      <w:r>
+        <w:rPr>
+          <w:lang w:eastAsia="en-GB" w:bidi="he-IL"/>
+        </w:rPr>
+        <w:t xml:space="preserve">The dataset consists of 53 VNC expression, used within roughly 3000 sentences in which they are tagged as expressing “Literal”, “Idiomatic”, and “Unknown” usage. </w:t>
+      </w:r>
+      <w:r>
+        <w:rPr>
+          <w:lang w:eastAsia="en-GB" w:bidi="he-IL"/>
+        </w:rPr>
+        <w:t>VNC entries are tagged as follows:</w:t>
+      </w:r>
+    </w:p>
+    <w:p>
+      <w:pPr>
+        <w:jc w:val="center"/>
+        <w:rPr>
+          <w:lang w:eastAsia="en-GB" w:bidi="he-IL"/>
+        </w:rPr>
+      </w:pPr>
+      <w:r>
+        <w:rPr>
+          <w:lang w:eastAsia="en-GB" w:bidi="he-IL"/>
+        </w:rPr>
+        <w:lastRenderedPageBreak/>
+        <w:t>ANNOTATION VERB_NOUN FILENAME SENTENCE-NUM</w:t>
+      </w:r>
+    </w:p>
+    <w:p>
+      <w:pPr>
+        <w:rPr>
+          <w:lang w:eastAsia="en-GB" w:bidi="he-IL"/>
+        </w:rPr>
+      </w:pPr>
+    </w:p>
+    <w:p>
+      <w:pPr>
+        <w:rPr>
+          <w:lang w:eastAsia="en-GB" w:bidi="he-IL"/>
+        </w:rPr>
+      </w:pPr>
+      <w:r>
+        <w:rPr>
+          <w:lang w:eastAsia="en-GB" w:bidi="he-IL"/>
+        </w:rPr>
+        <w:t>For example:</w:t>
+      </w:r>
+    </w:p>
+    <w:p>
+      <w:pPr>
+        <w:jc w:val="center"/>
+        <w:rPr>
+          <w:lang w:eastAsia="en-GB" w:bidi="he-IL"/>
+        </w:rPr>
+      </w:pPr>
+      <w:r>
+        <w:rPr>
+          <w:lang w:eastAsia="en-GB" w:bidi="he-IL"/>
+        </w:rPr>
+        <w:t xml:space="preserve">I </w:t>
+      </w:r>
+      <w:proofErr w:type="spellStart"/>
+      <w:r>
+        <w:rPr>
+          <w:lang w:eastAsia="en-GB" w:bidi="he-IL"/>
+        </w:rPr>
+        <w:t>blow_top</w:t>
+      </w:r>
+      <w:proofErr w:type="spellEnd"/>
+      <w:r>
+        <w:rPr>
+          <w:lang w:eastAsia="en-GB" w:bidi="he-IL"/>
+        </w:rPr>
+        <w:t xml:space="preserve"> A/A7/A7N 1279</w:t>
+      </w:r>
+    </w:p>
+    <w:p>
+      <w:pPr>
+        <w:jc w:val="both"/>
+        <w:rPr>
+          <w:lang w:eastAsia="en-GB" w:bidi="he-IL"/>
+        </w:rPr>
+      </w:pPr>
+    </w:p>
+    <w:p>
+      <w:pPr>
+        <w:jc w:val="both"/>
+        <w:rPr>
+          <w:lang w:eastAsia="en-GB" w:bidi="he-IL"/>
+        </w:rPr>
+      </w:pPr>
+      <w:r>
+        <w:rPr>
+          <w:lang w:eastAsia="en-GB" w:bidi="he-IL"/>
+        </w:rPr>
+        <w:t>Which means that the phrase “Blow Top” has idiomatic usage in sentence 1279 from the corpus A/A7/A7N. The corpus corresponds to an entry in the BNC XML dataset, which is required as well</w:t>
+      </w:r>
+      <w:sdt>
+        <w:sdtPr>
+          <w:rPr>
+            <w:lang w:eastAsia="en-GB" w:bidi="he-IL"/>
+          </w:rPr>
+          <w:id w:val="763893214"/>
+          <w:citation/>
+        </w:sdtPr>
+        <w:sdtContent>
+          <w:r>
+            <w:rPr>
+              <w:lang w:eastAsia="en-GB" w:bidi="he-IL"/>
+            </w:rPr>
+            <w:fldChar w:fldCharType="begin"/>
+          </w:r>
+          <w:r>
+            <w:rPr>
+              <w:lang w:val="en-US" w:eastAsia="en-GB" w:bidi="he-IL"/>
+            </w:rPr>
+            <w:instrText xml:space="preserve"> CITATION BNC07 \l 1033 </w:instrText>
+          </w:r>
+          <w:r>
+            <w:rPr>
+              <w:lang w:eastAsia="en-GB" w:bidi="he-IL"/>
+            </w:rPr>
+            <w:fldChar w:fldCharType="separate"/>
+          </w:r>
+          <w:r>
+            <w:rPr>
+              <w:noProof/>
+              <w:lang w:val="en-US" w:eastAsia="en-GB" w:bidi="he-IL"/>
+            </w:rPr>
+            <w:t xml:space="preserve"> </w:t>
+          </w:r>
+          <w:r>
+            <w:rPr>
+              <w:noProof/>
+              <w:lang w:val="en-US" w:eastAsia="en-GB" w:bidi="he-IL"/>
+            </w:rPr>
+            <w:t>[11]</w:t>
+          </w:r>
+          <w:r>
+            <w:rPr>
+              <w:lang w:eastAsia="en-GB" w:bidi="he-IL"/>
+            </w:rPr>
+            <w:fldChar w:fldCharType="end"/>
+          </w:r>
+        </w:sdtContent>
+      </w:sdt>
+      <w:r>
+        <w:rPr>
+          <w:lang w:eastAsia="en-GB" w:bidi="he-IL"/>
+        </w:rPr>
+        <w:t>.</w:t>
+      </w:r>
+    </w:p>
+    <w:p>
+      <w:pPr>
+        <w:pStyle w:val="Heading2"/>
+        <w:rPr>
+          <w:lang w:eastAsia="en-GB" w:bidi="he-IL"/>
+        </w:rPr>
+      </w:pPr>
+      <w:bookmarkStart w:id="24" w:name="_Toc3760135"/>
+      <w:r>
+        <w:rPr>
+          <w:lang w:eastAsia="en-GB" w:bidi="he-IL"/>
+        </w:rPr>
+        <w:t>Third-Party Tools</w:t>
+      </w:r>
+      <w:bookmarkEnd w:id="24"/>
+    </w:p>
+    <w:p>
+      <w:pPr>
+        <w:pStyle w:val="Heading3"/>
+        <w:rPr>
+          <w:lang w:eastAsia="en-GB" w:bidi="he-IL"/>
+        </w:rPr>
+      </w:pPr>
+      <w:bookmarkStart w:id="25" w:name="_Toc3760136"/>
+      <w:proofErr w:type="spellStart"/>
+      <w:r>
+        <w:rPr>
+          <w:lang w:eastAsia="en-GB" w:bidi="he-IL"/>
+        </w:rPr>
+        <w:t>Gensim</w:t>
+      </w:r>
+      <w:bookmarkEnd w:id="25"/>
+      <w:proofErr w:type="spellEnd"/>
+    </w:p>
+    <w:p>
+      <w:pPr>
+        <w:jc w:val="both"/>
+        <w:rPr>
+          <w:lang w:eastAsia="en-GB" w:bidi="he-IL"/>
+        </w:rPr>
+      </w:pPr>
+      <w:r>
+        <w:rPr>
+          <w:lang w:eastAsia="en-GB" w:bidi="he-IL"/>
+        </w:rPr>
+        <w:t xml:space="preserve">Is a free, open source, tool for unsupervised semantic modelling form plain text </w:t>
+      </w:r>
+      <w:sdt>
+        <w:sdtPr>
+          <w:rPr>
+            <w:lang w:eastAsia="en-GB" w:bidi="he-IL"/>
+          </w:rPr>
+          <w:id w:val="1513885235"/>
+          <w:citation/>
+        </w:sdtPr>
+        <w:sdtContent>
+          <w:r>
+            <w:rPr>
+              <w:lang w:eastAsia="en-GB" w:bidi="he-IL"/>
+            </w:rPr>
+            <w:fldChar w:fldCharType="begin"/>
+          </w:r>
+          <w:r>
+            <w:rPr>
+              <w:lang w:val="en-US" w:eastAsia="en-GB" w:bidi="he-IL"/>
+            </w:rPr>
+            <w:instrText xml:space="preserve"> CITATION Reh10 \l 1033 </w:instrText>
+          </w:r>
+          <w:r>
+            <w:rPr>
+              <w:lang w:eastAsia="en-GB" w:bidi="he-IL"/>
+            </w:rPr>
+            <w:fldChar w:fldCharType="separate"/>
+          </w:r>
+          <w:r>
+            <w:rPr>
+              <w:noProof/>
+              <w:lang w:val="en-US" w:eastAsia="en-GB" w:bidi="he-IL"/>
+            </w:rPr>
+            <w:t>[12]</w:t>
+          </w:r>
+          <w:r>
+            <w:rPr>
+              <w:lang w:eastAsia="en-GB" w:bidi="he-IL"/>
+            </w:rPr>
+            <w:fldChar w:fldCharType="end"/>
+          </w:r>
+        </w:sdtContent>
+      </w:sdt>
+      <w:r>
+        <w:rPr>
+          <w:lang w:eastAsia="en-GB" w:bidi="he-IL"/>
+        </w:rPr>
+        <w:t xml:space="preserve">. This allows for a simple, pretrained, implementation of Word2Vec by </w:t>
+      </w:r>
+      <w:sdt>
+        <w:sdtPr>
+          <w:rPr>
+            <w:lang w:eastAsia="en-GB" w:bidi="he-IL"/>
+          </w:rPr>
+          <w:id w:val="733821437"/>
+          <w:citation/>
+        </w:sdtPr>
+        <w:sdtContent>
+          <w:r>
+            <w:rPr>
+              <w:lang w:eastAsia="en-GB" w:bidi="he-IL"/>
+            </w:rPr>
+            <w:fldChar w:fldCharType="begin"/>
+          </w:r>
+          <w:r>
+            <w:rPr>
+              <w:lang w:val="en-US" w:eastAsia="en-GB" w:bidi="he-IL"/>
+            </w:rPr>
+            <w:instrText xml:space="preserve"> CITATION Mik13 \l 1033 </w:instrText>
+          </w:r>
+          <w:r>
+            <w:rPr>
+              <w:lang w:eastAsia="en-GB" w:bidi="he-IL"/>
+            </w:rPr>
+            <w:fldChar w:fldCharType="separate"/>
+          </w:r>
+          <w:r>
+            <w:rPr>
+              <w:noProof/>
+              <w:lang w:val="en-US" w:eastAsia="en-GB" w:bidi="he-IL"/>
+            </w:rPr>
+            <w:t>[7]</w:t>
+          </w:r>
+          <w:r>
+            <w:rPr>
+              <w:lang w:eastAsia="en-GB" w:bidi="he-IL"/>
+            </w:rPr>
+            <w:fldChar w:fldCharType="end"/>
+          </w:r>
+        </w:sdtContent>
+      </w:sdt>
+      <w:r>
+        <w:rPr>
+          <w:lang w:eastAsia="en-GB" w:bidi="he-IL"/>
+        </w:rPr>
+        <w:t>.</w:t>
+      </w:r>
+    </w:p>
+    <w:p>
+      <w:pPr>
+        <w:pStyle w:val="Heading3"/>
+        <w:rPr>
+          <w:lang w:eastAsia="en-GB" w:bidi="he-IL"/>
+        </w:rPr>
+      </w:pPr>
+      <w:bookmarkStart w:id="26" w:name="_Toc3760137"/>
+      <w:r>
+        <w:rPr>
+          <w:lang w:eastAsia="en-GB" w:bidi="he-IL"/>
+        </w:rPr>
+        <w:t>Siamese CBOW</w:t>
+      </w:r>
+      <w:bookmarkEnd w:id="26"/>
+    </w:p>
+    <w:p>
+      <w:pPr>
+        <w:rPr>
+          <w:lang w:eastAsia="en-GB" w:bidi="he-IL"/>
+        </w:rPr>
+      </w:pPr>
+      <w:r>
+        <w:rPr>
+          <w:lang w:eastAsia="en-GB" w:bidi="he-IL"/>
+        </w:rPr>
+        <w:t xml:space="preserve">Public repository containing the code of Siamese CBOW to generate word embeddings based on the paper by the same author </w:t>
+      </w:r>
+      <w:sdt>
+        <w:sdtPr>
+          <w:rPr>
+            <w:lang w:eastAsia="en-GB" w:bidi="he-IL"/>
+          </w:rPr>
+          <w:id w:val="1728569377"/>
+          <w:citation/>
+        </w:sdtPr>
+        <w:sdtContent>
+          <w:r>
+            <w:rPr>
+              <w:lang w:eastAsia="en-GB" w:bidi="he-IL"/>
+            </w:rPr>
+            <w:fldChar w:fldCharType="begin"/>
+          </w:r>
+          <w:r>
+            <w:rPr>
+              <w:lang w:val="en-US" w:eastAsia="en-GB" w:bidi="he-IL"/>
+            </w:rPr>
+            <w:instrText xml:space="preserve"> CITATION Ken16 \l 1033 </w:instrText>
+          </w:r>
+          <w:r>
+            <w:rPr>
+              <w:lang w:eastAsia="en-GB" w:bidi="he-IL"/>
+            </w:rPr>
+            <w:fldChar w:fldCharType="separate"/>
+          </w:r>
+          <w:r>
+            <w:rPr>
+              <w:noProof/>
+              <w:lang w:val="en-US" w:eastAsia="en-GB" w:bidi="he-IL"/>
+            </w:rPr>
+            <w:t>[10]</w:t>
+          </w:r>
+          <w:r>
+            <w:rPr>
+              <w:lang w:eastAsia="en-GB" w:bidi="he-IL"/>
+            </w:rPr>
+            <w:fldChar w:fldCharType="end"/>
+          </w:r>
+        </w:sdtContent>
+      </w:sdt>
+      <w:r>
+        <w:rPr>
+          <w:lang w:eastAsia="en-GB" w:bidi="he-IL"/>
+        </w:rPr>
+        <w:t xml:space="preserve">. Code can be found here: </w:t>
+      </w:r>
+      <w:hyperlink r:id="rId13" w:history="1">
+        <w:r>
+          <w:rPr>
+            <w:rStyle w:val="Hyperlink"/>
+            <w:lang w:eastAsia="en-GB" w:bidi="he-IL"/>
+          </w:rPr>
+          <w:t>https://bitbucket.org/TomKenter/siamese-cbow</w:t>
+        </w:r>
+      </w:hyperlink>
+      <w:r>
+        <w:rPr>
+          <w:lang w:eastAsia="en-GB" w:bidi="he-IL"/>
+        </w:rPr>
+        <w:t xml:space="preserve">. </w:t>
+      </w:r>
+    </w:p>
+    <w:p>
+      <w:pPr>
+        <w:pStyle w:val="Heading3"/>
+        <w:rPr>
+          <w:lang w:eastAsia="en-GB" w:bidi="he-IL"/>
+        </w:rPr>
+      </w:pPr>
+      <w:bookmarkStart w:id="27" w:name="_Toc3760138"/>
+      <w:r>
+        <w:rPr>
+          <w:lang w:eastAsia="en-GB" w:bidi="he-IL"/>
+        </w:rPr>
+        <w:t>Skip-thoughts</w:t>
+      </w:r>
+      <w:bookmarkEnd w:id="27"/>
+    </w:p>
+    <w:p>
+      <w:pPr>
+        <w:rPr>
+          <w:lang w:eastAsia="en-GB" w:bidi="he-IL"/>
+        </w:rPr>
+      </w:pPr>
+      <w:r>
+        <w:rPr>
+          <w:lang w:eastAsia="en-GB" w:bidi="he-IL"/>
+        </w:rPr>
+        <w:t xml:space="preserve">Sent2Vec encoder and training code used on the paper by </w:t>
+      </w:r>
+      <w:sdt>
+        <w:sdtPr>
+          <w:rPr>
+            <w:lang w:eastAsia="en-GB" w:bidi="he-IL"/>
+          </w:rPr>
+          <w:id w:val="2067593159"/>
+          <w:citation/>
+        </w:sdtPr>
+        <w:sdtContent>
+          <w:r>
+            <w:rPr>
+              <w:lang w:eastAsia="en-GB" w:bidi="he-IL"/>
+            </w:rPr>
+            <w:fldChar w:fldCharType="begin"/>
+          </w:r>
+          <w:r>
+            <w:rPr>
+              <w:lang w:val="en-US" w:eastAsia="en-GB" w:bidi="he-IL"/>
+            </w:rPr>
+            <w:instrText xml:space="preserve"> CITATION Kir15 \l 1033 </w:instrText>
+          </w:r>
+          <w:r>
+            <w:rPr>
+              <w:lang w:eastAsia="en-GB" w:bidi="he-IL"/>
+            </w:rPr>
+            <w:fldChar w:fldCharType="separate"/>
+          </w:r>
+          <w:r>
+            <w:rPr>
+              <w:noProof/>
+              <w:lang w:val="en-US" w:eastAsia="en-GB" w:bidi="he-IL"/>
+            </w:rPr>
+            <w:t>[8]</w:t>
+          </w:r>
+          <w:r>
+            <w:rPr>
+              <w:lang w:eastAsia="en-GB" w:bidi="he-IL"/>
+            </w:rPr>
+            <w:fldChar w:fldCharType="end"/>
+          </w:r>
+        </w:sdtContent>
+      </w:sdt>
+      <w:r>
+        <w:rPr>
+          <w:lang w:eastAsia="en-GB" w:bidi="he-IL"/>
+        </w:rPr>
+        <w:t xml:space="preserve">. The source code can be found on the following repository: </w:t>
+      </w:r>
+      <w:hyperlink r:id="rId14" w:history="1">
+        <w:r>
+          <w:rPr>
+            <w:rStyle w:val="Hyperlink"/>
+            <w:lang w:eastAsia="en-GB" w:bidi="he-IL"/>
+          </w:rPr>
+          <w:t>https://github.com/ryankiros/skip-thoughts</w:t>
+        </w:r>
+      </w:hyperlink>
+      <w:r>
+        <w:rPr>
+          <w:lang w:eastAsia="en-GB" w:bidi="he-IL"/>
+        </w:rPr>
+        <w:t xml:space="preserve">. </w:t>
+      </w:r>
+    </w:p>
+    <w:p>
+      <w:pPr>
+        <w:pStyle w:val="Heading3"/>
+        <w:rPr>
+          <w:lang w:eastAsia="en-GB" w:bidi="he-IL"/>
+        </w:rPr>
+      </w:pPr>
+      <w:bookmarkStart w:id="28" w:name="_Toc3760139"/>
+      <w:proofErr w:type="spellStart"/>
+      <w:r>
+        <w:rPr>
+          <w:lang w:eastAsia="en-GB" w:bidi="he-IL"/>
+        </w:rPr>
+        <w:t>Scikit</w:t>
+      </w:r>
+      <w:proofErr w:type="spellEnd"/>
+      <w:r>
+        <w:rPr>
+          <w:lang w:eastAsia="en-GB" w:bidi="he-IL"/>
+        </w:rPr>
+        <w:t>-Learn</w:t>
+      </w:r>
+      <w:bookmarkEnd w:id="28"/>
+    </w:p>
+    <w:p>
+      <w:pPr>
+        <w:rPr>
+          <w:lang w:eastAsia="en-GB" w:bidi="he-IL"/>
+        </w:rPr>
+      </w:pPr>
+      <w:r>
+        <w:rPr>
+          <w:lang w:eastAsia="en-GB" w:bidi="he-IL"/>
+        </w:rPr>
+        <w:t xml:space="preserve">Simple and efficient tools for data mining and data analysis, build over NumPy, SciPy, and matplotlib </w:t>
+      </w:r>
+      <w:sdt>
+        <w:sdtPr>
+          <w:rPr>
+            <w:lang w:eastAsia="en-GB" w:bidi="he-IL"/>
+          </w:rPr>
+          <w:id w:val="1609393600"/>
+          <w:citation/>
+        </w:sdtPr>
+        <w:sdtContent>
+          <w:r>
+            <w:rPr>
+              <w:lang w:eastAsia="en-GB" w:bidi="he-IL"/>
+            </w:rPr>
+            <w:fldChar w:fldCharType="begin"/>
+          </w:r>
+          <w:r>
+            <w:rPr>
+              <w:lang w:val="en-US" w:eastAsia="en-GB" w:bidi="he-IL"/>
+            </w:rPr>
+            <w:instrText xml:space="preserve"> CITATION Ped11 \l 1033 </w:instrText>
+          </w:r>
+          <w:r>
+            <w:rPr>
+              <w:lang w:eastAsia="en-GB" w:bidi="he-IL"/>
+            </w:rPr>
+            <w:fldChar w:fldCharType="separate"/>
+          </w:r>
+          <w:r>
+            <w:rPr>
+              <w:noProof/>
+              <w:lang w:val="en-US" w:eastAsia="en-GB" w:bidi="he-IL"/>
+            </w:rPr>
+            <w:t>[13]</w:t>
+          </w:r>
+          <w:r>
+            <w:rPr>
+              <w:lang w:eastAsia="en-GB" w:bidi="he-IL"/>
+            </w:rPr>
+            <w:fldChar w:fldCharType="end"/>
+          </w:r>
+        </w:sdtContent>
+      </w:sdt>
+      <w:r>
+        <w:rPr>
+          <w:lang w:eastAsia="en-GB" w:bidi="he-IL"/>
+        </w:rPr>
+        <w:t>. These tools are open source. We will use the SVM implementation found in this library for Python.</w:t>
+      </w:r>
+    </w:p>
+    <w:p>
+      <w:pPr>
+        <w:pStyle w:val="Heading2"/>
+        <w:rPr>
+          <w:lang w:eastAsia="en-GB" w:bidi="he-IL"/>
+        </w:rPr>
+      </w:pPr>
+      <w:bookmarkStart w:id="29" w:name="_Toc3760140"/>
+      <w:r>
+        <w:rPr>
+          <w:lang w:eastAsia="en-GB" w:bidi="he-IL"/>
+        </w:rPr>
+        <w:t>Project Development Methodology</w:t>
+      </w:r>
+      <w:bookmarkEnd w:id="29"/>
+    </w:p>
+    <w:p>
+      <w:pPr>
+        <w:rPr>
+          <w:lang w:eastAsia="en-GB" w:bidi="he-IL"/>
+        </w:rPr>
+      </w:pPr>
+      <w:r>
+        <w:rPr>
+          <w:lang w:eastAsia="en-GB" w:bidi="he-IL"/>
+        </w:rPr>
+        <w:t>// TODO</w:t>
+      </w:r>
+    </w:p>
+    <w:p>
+      <w:pPr>
+        <w:rPr>
+          <w:lang w:eastAsia="en-GB" w:bidi="he-IL"/>
+        </w:rPr>
+      </w:pPr>
+    </w:p>
+    <w:p>
+      <w:pPr>
+        <w:pStyle w:val="Heading1"/>
+        <w:rPr>
+          <w:lang w:eastAsia="en-GB" w:bidi="he-IL"/>
+        </w:rPr>
+      </w:pPr>
+      <w:bookmarkStart w:id="30" w:name="_Toc3760141"/>
+      <w:r>
+        <w:rPr>
+          <w:lang w:eastAsia="en-GB" w:bidi="he-IL"/>
+        </w:rPr>
+        <w:t>Evaluation</w:t>
+      </w:r>
+      <w:bookmarkEnd w:id="30"/>
+    </w:p>
+    <w:p>
+      <w:pPr>
+        <w:rPr>
+          <w:lang w:eastAsia="en-GB" w:bidi="he-IL"/>
+        </w:rPr>
+      </w:pPr>
+      <w:r>
+        <w:rPr>
+          <w:lang w:eastAsia="en-GB" w:bidi="he-IL"/>
+        </w:rPr>
+        <w:t xml:space="preserve">// </w:t>
+      </w:r>
+      <w:r>
+        <w:rPr>
+          <w:lang w:eastAsia="en-GB" w:bidi="he-IL"/>
+        </w:rPr>
+        <w:t>TODO: Write Evaluation</w:t>
+      </w:r>
+    </w:p>
+    <w:p>
+      <w:pPr>
+        <w:pStyle w:val="Heading1"/>
+        <w:rPr>
+          <w:lang w:eastAsia="en-GB" w:bidi="he-IL"/>
+        </w:rPr>
+      </w:pPr>
+      <w:bookmarkStart w:id="31" w:name="_Toc3760142"/>
+      <w:r>
+        <w:rPr>
+          <w:lang w:eastAsia="en-GB" w:bidi="he-IL"/>
+        </w:rPr>
+        <w:lastRenderedPageBreak/>
+        <w:t>Project Plan</w:t>
+      </w:r>
+      <w:bookmarkEnd w:id="31"/>
+    </w:p>
+    <w:p>
+      <w:pPr>
+        <w:rPr>
+          <w:lang w:eastAsia="en-GB" w:bidi="he-IL"/>
+        </w:rPr>
+      </w:pPr>
+      <w:r>
+        <w:rPr>
+          <w:lang w:eastAsia="en-GB" w:bidi="he-IL"/>
+        </w:rPr>
+        <w:t xml:space="preserve">// </w:t>
+      </w:r>
       <w:r>
         <w:rPr>
           <w:lang w:eastAsia="en-GB" w:bidi="he-IL"/>
@@ -11493,13 +13150,13 @@
         <w:ind w:left="567" w:hanging="567"/>
         <w:jc w:val="both"/>
       </w:pPr>
-      <w:bookmarkStart w:id="23" w:name="_Toc211341769"/>
-      <w:bookmarkStart w:id="24" w:name="_Toc3660987"/>
+      <w:bookmarkStart w:id="32" w:name="_Toc211341769"/>
+      <w:bookmarkStart w:id="33" w:name="_Toc3760143"/>
       <w:r>
         <w:t>Acknowledgements</w:t>
       </w:r>
-      <w:bookmarkEnd w:id="23"/>
-      <w:bookmarkEnd w:id="24"/>
+      <w:bookmarkEnd w:id="32"/>
+      <w:bookmarkEnd w:id="33"/>
     </w:p>
     <w:p>
       <w:pPr>
@@ -11527,14 +13184,14 @@
           <w:lang w:eastAsia="en-GB"/>
         </w:rPr>
       </w:pPr>
-      <w:bookmarkStart w:id="25" w:name="_Toc211341770"/>
-      <w:bookmarkStart w:id="26" w:name="_Toc3660988"/>
+      <w:bookmarkStart w:id="34" w:name="_Toc211341770"/>
+      <w:bookmarkStart w:id="35" w:name="_Toc3760144"/>
       <w:r>
         <w:t>References</w:t>
       </w:r>
       <w:bookmarkEnd w:id="0"/>
-      <w:bookmarkEnd w:id="25"/>
-      <w:bookmarkEnd w:id="26"/>
+      <w:bookmarkEnd w:id="34"/>
+      <w:bookmarkEnd w:id="35"/>
       <w:r>
         <w:rPr>
           <w:rFonts w:ascii="Times New Roman" w:hAnsi="Times New Roman"/>
@@ -11580,7 +13237,7 @@
       </w:tblGrid>
       <w:tr>
         <w:trPr>
-          <w:divId w:val="519198320"/>
+          <w:divId w:val="1319378196"/>
           <w:tblCellSpacing w:w="15" w:type="dxa"/>
         </w:trPr>
         <w:tc>
@@ -11641,7 +13298,7 @@
       </w:tr>
       <w:tr>
         <w:trPr>
-          <w:divId w:val="519198320"/>
+          <w:divId w:val="1319378196"/>
           <w:tblCellSpacing w:w="15" w:type="dxa"/>
         </w:trPr>
         <w:tc>
@@ -11701,7 +13358,7 @@
       </w:tr>
       <w:tr>
         <w:trPr>
-          <w:divId w:val="519198320"/>
+          <w:divId w:val="1319378196"/>
           <w:tblCellSpacing w:w="15" w:type="dxa"/>
         </w:trPr>
         <w:tc>
@@ -11761,7 +13418,7 @@
       </w:tr>
       <w:tr>
         <w:trPr>
-          <w:divId w:val="519198320"/>
+          <w:divId w:val="1319378196"/>
           <w:tblCellSpacing w:w="15" w:type="dxa"/>
         </w:trPr>
         <w:tc>
@@ -11821,7 +13478,7 @@
       </w:tr>
       <w:tr>
         <w:trPr>
-          <w:divId w:val="519198320"/>
+          <w:divId w:val="1319378196"/>
           <w:tblCellSpacing w:w="15" w:type="dxa"/>
         </w:trPr>
         <w:tc>
@@ -11881,7 +13538,7 @@
       </w:tr>
       <w:tr>
         <w:trPr>
-          <w:divId w:val="519198320"/>
+          <w:divId w:val="1319378196"/>
           <w:tblCellSpacing w:w="15" w:type="dxa"/>
         </w:trPr>
         <w:tc>
@@ -11927,7 +13584,7 @@
       </w:tr>
       <w:tr>
         <w:trPr>
-          <w:divId w:val="519198320"/>
+          <w:divId w:val="1319378196"/>
           <w:tblCellSpacing w:w="15" w:type="dxa"/>
         </w:trPr>
         <w:tc>
@@ -11987,7 +13644,7 @@
       </w:tr>
       <w:tr>
         <w:trPr>
-          <w:divId w:val="519198320"/>
+          <w:divId w:val="1319378196"/>
           <w:tblCellSpacing w:w="15" w:type="dxa"/>
         </w:trPr>
         <w:tc>
@@ -12047,7 +13704,7 @@
       </w:tr>
       <w:tr>
         <w:trPr>
-          <w:divId w:val="519198320"/>
+          <w:divId w:val="1319378196"/>
           <w:tblCellSpacing w:w="15" w:type="dxa"/>
         </w:trPr>
         <w:tc>
@@ -12087,7 +13744,7 @@
               <w:rPr>
                 <w:noProof/>
               </w:rPr>
-              <w:t xml:space="preserve">P. Cook, A. Fazly and S. Stevenson, “The VNC-Tokens Dataset,” in </w:t>
+              <w:t xml:space="preserve">P. Cook, A. Fazly and S. Stevenson, </w:t>
             </w:r>
             <w:r>
               <w:rPr>
@@ -12095,20 +13752,20 @@
                 <w:iCs/>
                 <w:noProof/>
               </w:rPr>
-              <w:t>Proceedings of the LREC Workshop: Towards a Shared Task for Multiword Expressions</w:t>
+              <w:t xml:space="preserve">The VNC-Tokens Dataset, </w:t>
             </w:r>
             <w:r>
               <w:rPr>
                 <w:noProof/>
               </w:rPr>
-              <w:t xml:space="preserve">, Marrakech, 2008. </w:t>
+              <w:t xml:space="preserve">Toronto: University of Toronto, 2008. </w:t>
             </w:r>
           </w:p>
         </w:tc>
       </w:tr>
       <w:tr>
         <w:trPr>
-          <w:divId w:val="519198320"/>
+          <w:divId w:val="1319378196"/>
           <w:tblCellSpacing w:w="15" w:type="dxa"/>
         </w:trPr>
         <w:tc>
@@ -12166,10 +13823,190 @@
           </w:p>
         </w:tc>
       </w:tr>
+      <w:tr>
+        <w:trPr>
+          <w:divId w:val="1319378196"/>
+          <w:tblCellSpacing w:w="15" w:type="dxa"/>
+        </w:trPr>
+        <w:tc>
+          <w:tcPr>
+            <w:tcW w:w="50" w:type="pct"/>
+            <w:hideMark/>
+          </w:tcPr>
+          <w:p>
+            <w:pPr>
+              <w:pStyle w:val="Bibliography"/>
+              <w:rPr>
+                <w:noProof/>
+              </w:rPr>
+            </w:pPr>
+            <w:r>
+              <w:rPr>
+                <w:noProof/>
+              </w:rPr>
+              <w:t xml:space="preserve">[11] </w:t>
+            </w:r>
+          </w:p>
+        </w:tc>
+        <w:tc>
+          <w:tcPr>
+            <w:tcW w:w="0" w:type="auto"/>
+            <w:hideMark/>
+          </w:tcPr>
+          <w:p>
+            <w:pPr>
+              <w:pStyle w:val="Bibliography"/>
+              <w:rPr>
+                <w:noProof/>
+              </w:rPr>
+            </w:pPr>
+            <w:r>
+              <w:rPr>
+                <w:noProof/>
+              </w:rPr>
+              <w:t xml:space="preserve">B. Consortium, </w:t>
+            </w:r>
+            <w:r>
+              <w:rPr>
+                <w:i/>
+                <w:iCs/>
+                <w:noProof/>
+              </w:rPr>
+              <w:t xml:space="preserve">The British National Corpus, version 3 (BNC XML Edition), </w:t>
+            </w:r>
+            <w:r>
+              <w:rPr>
+                <w:noProof/>
+              </w:rPr>
+              <w:t xml:space="preserve">Oxford: University of Oxford, 2007. </w:t>
+            </w:r>
+          </w:p>
+        </w:tc>
+      </w:tr>
+      <w:tr>
+        <w:trPr>
+          <w:divId w:val="1319378196"/>
+          <w:tblCellSpacing w:w="15" w:type="dxa"/>
+        </w:trPr>
+        <w:tc>
+          <w:tcPr>
+            <w:tcW w:w="50" w:type="pct"/>
+            <w:hideMark/>
+          </w:tcPr>
+          <w:p>
+            <w:pPr>
+              <w:pStyle w:val="Bibliography"/>
+              <w:rPr>
+                <w:noProof/>
+              </w:rPr>
+            </w:pPr>
+            <w:r>
+              <w:rPr>
+                <w:noProof/>
+              </w:rPr>
+              <w:t xml:space="preserve">[12] </w:t>
+            </w:r>
+          </w:p>
+        </w:tc>
+        <w:tc>
+          <w:tcPr>
+            <w:tcW w:w="0" w:type="auto"/>
+            <w:hideMark/>
+          </w:tcPr>
+          <w:p>
+            <w:pPr>
+              <w:pStyle w:val="Bibliography"/>
+              <w:rPr>
+                <w:noProof/>
+              </w:rPr>
+            </w:pPr>
+            <w:r>
+              <w:rPr>
+                <w:noProof/>
+              </w:rPr>
+              <w:t xml:space="preserve">R. Rehuek and P. Sojka, “Software Framework for Topic Modelling with Large Corpora,” in </w:t>
+            </w:r>
+            <w:r>
+              <w:rPr>
+                <w:i/>
+                <w:iCs/>
+                <w:noProof/>
+              </w:rPr>
+              <w:t>Proceedings of the LREC 2010 Workshop on New Challenges for NLP Frameworks</w:t>
+            </w:r>
+            <w:r>
+              <w:rPr>
+                <w:noProof/>
+              </w:rPr>
+              <w:t xml:space="preserve">, Valletta, 2010. </w:t>
+            </w:r>
+          </w:p>
+        </w:tc>
+      </w:tr>
+      <w:tr>
+        <w:trPr>
+          <w:divId w:val="1319378196"/>
+          <w:tblCellSpacing w:w="15" w:type="dxa"/>
+        </w:trPr>
+        <w:tc>
+          <w:tcPr>
+            <w:tcW w:w="50" w:type="pct"/>
+            <w:hideMark/>
+          </w:tcPr>
+          <w:p>
+            <w:pPr>
+              <w:pStyle w:val="Bibliography"/>
+              <w:rPr>
+                <w:noProof/>
+              </w:rPr>
+            </w:pPr>
+            <w:r>
+              <w:rPr>
+                <w:noProof/>
+              </w:rPr>
+              <w:t xml:space="preserve">[13] </w:t>
+            </w:r>
+          </w:p>
+        </w:tc>
+        <w:tc>
+          <w:tcPr>
+            <w:tcW w:w="0" w:type="auto"/>
+            <w:hideMark/>
+          </w:tcPr>
+          <w:p>
+            <w:pPr>
+              <w:pStyle w:val="Bibliography"/>
+              <w:rPr>
+                <w:noProof/>
+              </w:rPr>
+            </w:pPr>
+            <w:r>
+              <w:rPr>
+                <w:noProof/>
+              </w:rPr>
+              <w:t xml:space="preserve">F. Pedregosa, G. Varoquaux, A. Gramfort, V. Michel, B. Thirion, O. Grisel, M. Blondel, P. Prettenhofer, R. Weiss, V. Dubourg, J. Vanderplas, A. Passos, D. Cournapeau, M. Brucher, M. Perrot and É. Duchesnay, “Scikit-learn: Machine Learning in Python,” </w:t>
+            </w:r>
+            <w:r>
+              <w:rPr>
+                <w:i/>
+                <w:iCs/>
+                <w:noProof/>
+              </w:rPr>
+              <w:t xml:space="preserve">Journal of Machine Learning Research, </w:t>
+            </w:r>
+            <w:r>
+              <w:rPr>
+                <w:noProof/>
+              </w:rPr>
+              <w:t xml:space="preserve">no. 12, pp. 2825-2830, 2011. </w:t>
+            </w:r>
+          </w:p>
+        </w:tc>
+      </w:tr>
     </w:tbl>
     <w:p>
       <w:pPr>
-        <w:divId w:val="519198320"/>
+        <w:divId w:val="1319378196"/>
         <w:rPr>
           <w:noProof/>
         </w:rPr>
@@ -12191,24 +14028,33 @@
         </w:rPr>
         <w:fldChar w:fldCharType="end"/>
       </w:r>
-      <w:bookmarkStart w:id="27" w:name="_Toc3660989"/>
+      <w:bookmarkStart w:id="36" w:name="_Toc3760145"/>
       <w:r>
         <w:t>Appendix</w:t>
       </w:r>
-      <w:bookmarkEnd w:id="27"/>
+      <w:bookmarkEnd w:id="36"/>
     </w:p>
     <w:p>
       <w:pPr>
         <w:pStyle w:val="BodyText"/>
       </w:pPr>
       <w:r>
-        <w:t>// Should I include an appendix?</w:t>
+        <w:rPr>
+          <w:lang w:eastAsia="en-GB" w:bidi="he-IL"/>
+        </w:rPr>
+        <w:t>//</w:t>
+      </w:r>
+      <w:r>
+        <w:rPr>
+          <w:lang w:eastAsia="en-GB" w:bidi="he-IL"/>
+        </w:rPr>
+        <w:t xml:space="preserve"> TODO</w:t>
       </w:r>
     </w:p>
     <w:sectPr>
-      <w:footerReference w:type="even" r:id="rId13"/>
-      <w:footerReference w:type="default" r:id="rId14"/>
-      <w:headerReference w:type="first" r:id="rId15"/>
+      <w:footerReference w:type="even" r:id="rId15"/>
+      <w:footerReference w:type="default" r:id="rId16"/>
+      <w:headerReference w:type="first" r:id="rId17"/>
       <w:endnotePr>
         <w:numFmt w:val="decimal"/>
       </w:endnotePr>
@@ -14831,6 +16677,18 @@
       <w:contextualSpacing/>
     </w:pPr>
   </w:style>
+  <w:style w:type="character" w:styleId="UnresolvedMention">
+    <w:name w:val="Unresolved Mention"/>
+    <w:basedOn w:val="DefaultParagraphFont"/>
+    <w:uiPriority w:val="99"/>
+    <w:semiHidden/>
+    <w:unhideWhenUsed/>
+    <w:rsid w:val="00FC4908"/>
+    <w:rPr>
+      <w:color w:val="605E5C"/>
+      <w:shd w:val="clear" w:color="auto" w:fill="E1DFDD"/>
+    </w:rPr>
+  </w:style>
 </w:styles>
 </file>
 
@@ -15364,34 +17222,6 @@
     <b:RefOrder>8</b:RefOrder>
   </b:Source>
   <b:Source>
-    <b:Tag>Coo</b:Tag>
-    <b:SourceType>ConferenceProceedings</b:SourceType>
-    <b:Guid>{21E495AC-ABF5-4B63-B8D0-35F34C69FBED}</b:Guid>
-    <b:Title>The VNC-Tokens Dataset</b:Title>
-    <b:Author>
-      <b:Author>
-        <b:NameList>
-          <b:Person>
-            <b:Last>Cook</b:Last>
-            <b:First>Paul</b:First>
-          </b:Person>
-          <b:Person>
-            <b:Last>Fazly</b:Last>
-            <b:First>Afsaneh</b:First>
-          </b:Person>
-          <b:Person>
-            <b:Last>Stevenson</b:Last>
-            <b:First>Suzanne</b:First>
-          </b:Person>
-        </b:NameList>
-      </b:Author>
-    </b:Author>
-    <b:Year>2008</b:Year>
-    <b:ConferenceName>Proceedings of the LREC Workshop: Towards a Shared Task for Multiword Expressions</b:ConferenceName>
-    <b:City>Marrakech</b:City>
-    <b:RefOrder>9</b:RefOrder>
-  </b:Source>
-  <b:Source>
     <b:Tag>Mik13</b:Tag>
     <b:SourceType>ConferenceProceedings</b:SourceType>
     <b:Guid>{199369DE-A579-42CA-AAF9-A7B585A22097}</b:Guid>
@@ -15451,11 +17281,165 @@
     </b:Author>
     <b:RefOrder>10</b:RefOrder>
   </b:Source>
+  <b:Source>
+    <b:Tag>Coo08</b:Tag>
+    <b:SourceType>Misc</b:SourceType>
+    <b:Guid>{AE3C63FE-E5BF-4D5A-9D8F-459C2A4CB2C3}</b:Guid>
+    <b:Title>The VNC-Tokens Dataset</b:Title>
+    <b:Year>2008</b:Year>
+    <b:City>Toronto</b:City>
+    <b:Publisher>University of Toronto</b:Publisher>
+    <b:Author>
+      <b:Author>
+        <b:NameList>
+          <b:Person>
+            <b:Last>Cook</b:Last>
+            <b:First>Paul</b:First>
+          </b:Person>
+          <b:Person>
+            <b:Last>Fazly</b:Last>
+            <b:First>Afsaneh</b:First>
+          </b:Person>
+          <b:Person>
+            <b:Last>Stevenson</b:Last>
+            <b:First>Suzanne</b:First>
+          </b:Person>
+        </b:NameList>
+      </b:Author>
+    </b:Author>
+    <b:RefOrder>9</b:RefOrder>
+  </b:Source>
+  <b:Source>
+    <b:Tag>BNC07</b:Tag>
+    <b:SourceType>Misc</b:SourceType>
+    <b:Guid>{EC64C134-8541-4FE5-A0DF-1473D643734E}</b:Guid>
+    <b:Author>
+      <b:Author>
+        <b:NameList>
+          <b:Person>
+            <b:Last>Consortium</b:Last>
+            <b:First>BNC</b:First>
+          </b:Person>
+        </b:NameList>
+      </b:Author>
+    </b:Author>
+    <b:Title>The British National Corpus, version 3 (BNC XML Edition)</b:Title>
+    <b:Year>2007</b:Year>
+    <b:City>Oxford</b:City>
+    <b:Publisher>University of Oxford</b:Publisher>
+    <b:RefOrder>11</b:RefOrder>
+  </b:Source>
+  <b:Source>
+    <b:Tag>Reh10</b:Tag>
+    <b:SourceType>ConferenceProceedings</b:SourceType>
+    <b:Guid>{2E20A4FF-F421-4597-9EC2-8AB9A84BE771}</b:Guid>
+    <b:Author>
+      <b:Author>
+        <b:NameList>
+          <b:Person>
+            <b:Last>Rehuek</b:Last>
+            <b:First>Radim</b:First>
+          </b:Person>
+          <b:Person>
+            <b:Last>Sojka</b:Last>
+            <b:First>Petr</b:First>
+          </b:Person>
+        </b:NameList>
+      </b:Author>
+    </b:Author>
+    <b:Title>Software Framework for Topic Modelling with Large Corpora</b:Title>
+    <b:Year>2010</b:Year>
+    <b:City>Valletta</b:City>
+    <b:ConferenceName>Proceedings of the LREC 2010 Workshop on New Challenges for NLP Frameworks</b:ConferenceName>
+    <b:RefOrder>12</b:RefOrder>
+  </b:Source>
+  <b:Source>
+    <b:Tag>Ped11</b:Tag>
+    <b:SourceType>JournalArticle</b:SourceType>
+    <b:Guid>{A5465909-5470-47DE-8462-06A626CBD3B6}</b:Guid>
+    <b:Title>Scikit-learn: Machine Learning in Python</b:Title>
+    <b:ProductionCompany>scikit learn</b:ProductionCompany>
+    <b:Year>2011</b:Year>
+    <b:Pages>2825-2830</b:Pages>
+    <b:JournalName>Journal of Machine Learning Research</b:JournalName>
+    <b:Issue>12</b:Issue>
+    <b:Author>
+      <b:Author>
+        <b:NameList>
+          <b:Person>
+            <b:Last>Pedregosa</b:Last>
+            <b:First>Fabian</b:First>
+          </b:Person>
+          <b:Person>
+            <b:Last>Varoquaux</b:Last>
+            <b:First>Gaël</b:First>
+          </b:Person>
+          <b:Person>
+            <b:Last>Gramfort</b:Last>
+            <b:First>Alexandre</b:First>
+          </b:Person>
+          <b:Person>
+            <b:Last>Michel</b:Last>
+            <b:First>Vincent</b:First>
+          </b:Person>
+          <b:Person>
+            <b:Last>Thirion</b:Last>
+            <b:First>Bertrand</b:First>
+          </b:Person>
+          <b:Person>
+            <b:Last>Grisel</b:Last>
+            <b:First>Olivier</b:First>
+          </b:Person>
+          <b:Person>
+            <b:Last>Blondel</b:Last>
+            <b:First>Mathieu</b:First>
+          </b:Person>
+          <b:Person>
+            <b:Last>Prettenhofer</b:Last>
+            <b:First>Peter</b:First>
+          </b:Person>
+          <b:Person>
+            <b:Last>Weiss</b:Last>
+            <b:First>Ron</b:First>
+          </b:Person>
+          <b:Person>
+            <b:Last>Dubourg</b:Last>
+            <b:First>Vincent</b:First>
+          </b:Person>
+          <b:Person>
+            <b:Last>Vanderplas</b:Last>
+            <b:First>Jake</b:First>
+          </b:Person>
+          <b:Person>
+            <b:Last>Passos</b:Last>
+            <b:First>Alexandre</b:First>
+          </b:Person>
+          <b:Person>
+            <b:Last>Cournapeau</b:Last>
+            <b:First>David</b:First>
+          </b:Person>
+          <b:Person>
+            <b:Last>Brucher</b:Last>
+            <b:First>Matthieu</b:First>
+          </b:Person>
+          <b:Person>
+            <b:Last>Perrot</b:Last>
+            <b:First>Matthieu</b:First>
+          </b:Person>
+          <b:Person>
+            <b:Last>Duchesnay</b:Last>
+            <b:First>Édouard</b:First>
+          </b:Person>
+        </b:NameList>
+      </b:Author>
+    </b:Author>
+    <b:RefOrder>13</b:RefOrder>
+  </b:Source>
 </b:Sources>
 </file>
 
 <file path=customXml/itemProps1.xml><?xml version="1.0" encoding="utf-8"?>
-<ds:datastoreItem xmlns:ds="http://schemas.openxmlformats.org/officeDocument/2006/customXml" ds:itemID="{A1B99C36-4D7D-4110-B341-2DD7AE565BAD}">
+<ds:datastoreItem xmlns:ds="http://schemas.openxmlformats.org/officeDocument/2006/customXml" ds:itemID="{6DAECCC4-DF0B-4DB3-8E1D-A7D33058A608}">
   <ds:schemaRefs>
     <ds:schemaRef ds:uri="http://schemas.openxmlformats.org/officeDocument/2006/bibliography"/>
   </ds:schemaRefs>

</xml_diff>

<commit_message>
Initial Commit. Clean slate.
</commit_message>
<xml_diff>
--- a/Proposal/Project Proposal.docx
+++ b/Proposal/Project Proposal.docx
@@ -1,13 +1,11 @@
 
 <file path=word/document.xml><?xml version="1.0" encoding="utf-8"?>
-<w:document xmlns:wpc="http://schemas.microsoft.com/office/word/2010/wordprocessingCanvas" xmlns:cx="http://schemas.microsoft.com/office/drawing/2014/chartex" xmlns:cx1="http://schemas.microsoft.com/office/drawing/2015/9/8/chartex" xmlns:cx2="http://schemas.microsoft.com/office/drawing/2015/10/21/chartex" xmlns:cx3="http://schemas.microsoft.com/office/drawing/2016/5/9/chartex" xmlns:cx4="http://schemas.microsoft.com/office/drawing/2016/5/10/chartex" xmlns:cx5="http://schemas.microsoft.com/office/drawing/2016/5/11/chartex" xmlns:cx6="http://schemas.microsoft.com/office/drawing/2016/5/12/chartex" xmlns:cx7="http://schemas.microsoft.com/office/drawing/2016/5/13/chartex" xmlns:cx8="http://schemas.microsoft.com/office/drawing/2016/5/14/chartex" xmlns:mc="http://schemas.openxmlformats.org/markup-compatibility/2006" xmlns:aink="http://schemas.microsoft.com/office/drawing/2016/ink" xmlns:am3d="http://schemas.microsoft.com/office/drawing/2017/model3d" xmlns:o="urn:schemas-microsoft-com:office:office" xmlns:r="http://schemas.openxmlformats.org/officeDocument/2006/relationships" xmlns:m="http://schemas.openxmlformats.org/officeDocument/2006/math" xmlns:v="urn:schemas-microsoft-com:vml" xmlns:wp14="http://schemas.microsoft.com/office/word/2010/wordprocessingDrawing" xmlns:wp="http://schemas.openxmlformats.org/drawingml/2006/wordprocessingDrawing" xmlns:w10="urn:schemas-microsoft-com:office:word" xmlns:w="http://schemas.openxmlformats.org/wordprocessingml/2006/main" xmlns:w14="http://schemas.microsoft.com/office/word/2010/wordml" xmlns:w15="http://schemas.microsoft.com/office/word/2012/wordml" xmlns:w16cid="http://schemas.microsoft.com/office/word/2016/wordml/cid" xmlns:w16se="http://schemas.microsoft.com/office/word/2015/wordml/symex" xmlns:wpg="http://schemas.microsoft.com/office/word/2010/wordprocessingGroup" xmlns:wpi="http://schemas.microsoft.com/office/word/2010/wordprocessingInk" xmlns:wne="http://schemas.microsoft.com/office/word/2006/wordml" xmlns:wps="http://schemas.microsoft.com/office/word/2010/wordprocessingShape" mc:Ignorable="w14 w15 w16se w16cid wp14">
+<w:document xmlns:wpc="http://schemas.microsoft.com/office/word/2010/wordprocessingCanvas" xmlns:cx="http://schemas.microsoft.com/office/drawing/2014/chartex" xmlns:cx1="http://schemas.microsoft.com/office/drawing/2015/9/8/chartex" xmlns:mc="http://schemas.openxmlformats.org/markup-compatibility/2006" xmlns:o="urn:schemas-microsoft-com:office:office" xmlns:r="http://schemas.openxmlformats.org/officeDocument/2006/relationships" xmlns:m="http://schemas.openxmlformats.org/officeDocument/2006/math" xmlns:v="urn:schemas-microsoft-com:vml" xmlns:wp14="http://schemas.microsoft.com/office/word/2010/wordprocessingDrawing" xmlns:wp="http://schemas.openxmlformats.org/drawingml/2006/wordprocessingDrawing" xmlns:w10="urn:schemas-microsoft-com:office:word" xmlns:w="http://schemas.openxmlformats.org/wordprocessingml/2006/main" xmlns:w14="http://schemas.microsoft.com/office/word/2010/wordml" xmlns:w15="http://schemas.microsoft.com/office/word/2012/wordml" xmlns:w16se="http://schemas.microsoft.com/office/word/2015/wordml/symex" xmlns:wpg="http://schemas.microsoft.com/office/word/2010/wordprocessingGroup" xmlns:wpi="http://schemas.microsoft.com/office/word/2010/wordprocessingInk" xmlns:wne="http://schemas.microsoft.com/office/word/2006/wordml" xmlns:wps="http://schemas.microsoft.com/office/word/2010/wordprocessingShape" mc:Ignorable="w14 w15 w16se wp14">
   <w:body>
     <w:p>
       <w:pPr>
         <w:pStyle w:val="Title"/>
       </w:pPr>
-      <w:bookmarkStart w:id="0" w:name="_GoBack"/>
-      <w:bookmarkEnd w:id="0"/>
       <w:r>
         <w:t>Automatic Detection of Idiomatic Language</w:t>
       </w:r>
@@ -51,19 +49,11 @@
         </w:rPr>
         <w:t xml:space="preserve">: </w:t>
       </w:r>
-      <w:proofErr w:type="spellStart"/>
       <w:r>
         <w:rPr>
           <w:lang w:val="es-MX"/>
         </w:rPr>
-        <w:t>Jose</w:t>
-      </w:r>
-      <w:proofErr w:type="spellEnd"/>
-      <w:r>
-        <w:rPr>
-          <w:lang w:val="es-MX"/>
-        </w:rPr>
-        <w:t xml:space="preserve"> Juan Zavala Igles</w:t>
+        <w:t>Jose Juan Zavala Igles</w:t>
       </w:r>
       <w:r>
         <w:rPr>
@@ -150,16 +140,11 @@
       <w:r>
         <w:t xml:space="preserve"> since these may also pose literal meaning under </w:t>
       </w:r>
-      <w:proofErr w:type="gramStart"/>
       <w:r>
         <w:t>particular</w:t>
       </w:r>
       <w:r>
-        <w:t xml:space="preserve"> contexts</w:t>
-      </w:r>
-      <w:proofErr w:type="gramEnd"/>
-      <w:r>
-        <w:t xml:space="preserve">. We propose </w:t>
+        <w:t xml:space="preserve"> contexts. We propose </w:t>
       </w:r>
       <w:r>
         <w:t xml:space="preserve">that </w:t>
@@ -199,7 +184,15 @@
       </w:r>
       <w:proofErr w:type="spellEnd"/>
       <w:r>
-        <w:t xml:space="preserve"> embeddings. Also, under the assumption that these encodings are linearly separable in vector space, we propose </w:t>
+        <w:t xml:space="preserve"> </w:t>
+      </w:r>
+      <w:proofErr w:type="spellStart"/>
+      <w:r>
+        <w:t>embeddings</w:t>
+      </w:r>
+      <w:proofErr w:type="spellEnd"/>
+      <w:r>
+        <w:t xml:space="preserve">. Also, under the assumption that these encodings are linearly separable in vector space, we propose </w:t>
       </w:r>
       <w:r>
         <w:t xml:space="preserve">the use of unsupervised clustering algorithms to present a competent learning model for </w:t>
@@ -245,7 +238,7 @@
       <w:pPr>
         <w:pStyle w:val="TOAHeading"/>
       </w:pPr>
-      <w:bookmarkStart w:id="1" w:name="_Ref148868170"/>
+      <w:bookmarkStart w:id="0" w:name="_Ref148868170"/>
       <w:r>
         <w:lastRenderedPageBreak/>
         <w:t>Table of Contents</w:t>
@@ -2975,14 +2968,14 @@
           <w:lang w:eastAsia="en-GB" w:bidi="he-IL"/>
         </w:rPr>
       </w:pPr>
-      <w:bookmarkStart w:id="2" w:name="_Toc4105908"/>
+      <w:bookmarkStart w:id="1" w:name="_Toc4105908"/>
       <w:r>
         <w:rPr>
           <w:lang w:eastAsia="en-GB" w:bidi="he-IL"/>
         </w:rPr>
         <w:t>Introduction</w:t>
       </w:r>
-      <w:bookmarkEnd w:id="2"/>
+      <w:bookmarkEnd w:id="1"/>
     </w:p>
     <w:p>
       <w:pPr>
@@ -3087,6 +3080,7 @@
           <w:id w:val="-1933509696"/>
           <w:citation/>
         </w:sdtPr>
+        <w:sdtEndPr/>
         <w:sdtContent>
           <w:r>
             <w:rPr>
@@ -3136,6 +3130,7 @@
           <w:id w:val="-699934411"/>
           <w:citation/>
         </w:sdtPr>
+        <w:sdtEndPr/>
         <w:sdtContent>
           <w:r>
             <w:rPr>
@@ -3183,19 +3178,11 @@
         </w:rPr>
         <w:t xml:space="preserve">. </w:t>
       </w:r>
-      <w:proofErr w:type="gramStart"/>
-      <w:r>
-        <w:rPr>
-          <w:lang w:eastAsia="en-GB" w:bidi="he-IL"/>
-        </w:rPr>
-        <w:t>In particular, there</w:t>
-      </w:r>
-      <w:proofErr w:type="gramEnd"/>
-      <w:r>
-        <w:rPr>
-          <w:lang w:eastAsia="en-GB" w:bidi="he-IL"/>
-        </w:rPr>
-        <w:t xml:space="preserve"> has been interest of MWEs in</w:t>
+      <w:r>
+        <w:rPr>
+          <w:lang w:eastAsia="en-GB" w:bidi="he-IL"/>
+        </w:rPr>
+        <w:t>In particular, there has been interest of MWEs in</w:t>
       </w:r>
       <w:r>
         <w:rPr>
@@ -3243,6 +3230,7 @@
           <w:id w:val="-1217195955"/>
           <w:citation/>
         </w:sdtPr>
+        <w:sdtEndPr/>
         <w:sdtContent>
           <w:r>
             <w:rPr>
@@ -3322,6 +3310,7 @@
           <w:id w:val="190494775"/>
           <w:citation/>
         </w:sdtPr>
+        <w:sdtEndPr/>
         <w:sdtContent>
           <w:r>
             <w:rPr>
@@ -3516,6 +3505,7 @@
           <w:id w:val="2096273956"/>
           <w:citation/>
         </w:sdtPr>
+        <w:sdtEndPr/>
         <w:sdtContent>
           <w:r>
             <w:rPr>
@@ -3565,6 +3555,7 @@
           <w:id w:val="-495878939"/>
           <w:citation/>
         </w:sdtPr>
+        <w:sdtEndPr/>
         <w:sdtContent>
           <w:r>
             <w:rPr>
@@ -3614,6 +3605,7 @@
           <w:id w:val="1060602705"/>
           <w:citation/>
         </w:sdtPr>
+        <w:sdtEndPr/>
         <w:sdtContent>
           <w:r>
             <w:rPr>
@@ -3675,6 +3667,7 @@
           <w:id w:val="68626325"/>
           <w:citation/>
         </w:sdtPr>
+        <w:sdtEndPr/>
         <w:sdtContent>
           <w:r>
             <w:rPr>
@@ -3724,6 +3717,7 @@
           <w:id w:val="67086419"/>
           <w:citation/>
         </w:sdtPr>
+        <w:sdtEndPr/>
         <w:sdtContent>
           <w:r>
             <w:rPr>
@@ -3972,14 +3966,14 @@
           <w:lang w:eastAsia="en-GB" w:bidi="he-IL"/>
         </w:rPr>
       </w:pPr>
-      <w:bookmarkStart w:id="3" w:name="_Toc4105909"/>
+      <w:bookmarkStart w:id="2" w:name="_Toc4105909"/>
       <w:r>
         <w:rPr>
           <w:lang w:eastAsia="en-GB" w:bidi="he-IL"/>
         </w:rPr>
         <w:t>Literature Review</w:t>
       </w:r>
-      <w:bookmarkEnd w:id="3"/>
+      <w:bookmarkEnd w:id="2"/>
     </w:p>
     <w:p>
       <w:pPr>
@@ -4026,6 +4020,7 @@
           <w:id w:val="-665398840"/>
           <w:citation/>
         </w:sdtPr>
+        <w:sdtEndPr/>
         <w:sdtContent>
           <w:r>
             <w:rPr>
@@ -4068,6 +4063,7 @@
           <w:id w:val="-1179272403"/>
           <w:citation/>
         </w:sdtPr>
+        <w:sdtEndPr/>
         <w:sdtContent>
           <w:r>
             <w:rPr>
@@ -4110,6 +4106,7 @@
           <w:id w:val="253953786"/>
           <w:citation/>
         </w:sdtPr>
+        <w:sdtEndPr/>
         <w:sdtContent>
           <w:r>
             <w:rPr>
@@ -4176,6 +4173,7 @@
           <w:id w:val="1217313541"/>
           <w:citation/>
         </w:sdtPr>
+        <w:sdtEndPr/>
         <w:sdtContent>
           <w:r>
             <w:rPr>
@@ -4301,6 +4299,7 @@
           <w:id w:val="1718244060"/>
           <w:citation/>
         </w:sdtPr>
+        <w:sdtEndPr/>
         <w:sdtContent>
           <w:r>
             <w:rPr>
@@ -4455,6 +4454,7 @@
           <w:id w:val="1582185013"/>
           <w:citation/>
         </w:sdtPr>
+        <w:sdtEndPr/>
         <w:sdtContent>
           <w:r>
             <w:rPr>
@@ -4521,16 +4521,16 @@
           <w:lang w:eastAsia="en-GB" w:bidi="he-IL"/>
         </w:rPr>
       </w:pPr>
-      <w:bookmarkStart w:id="4" w:name="_Ref3385379"/>
-      <w:bookmarkStart w:id="5" w:name="_Toc4105910"/>
+      <w:bookmarkStart w:id="3" w:name="_Ref3385379"/>
+      <w:bookmarkStart w:id="4" w:name="_Toc4105910"/>
       <w:r>
         <w:rPr>
           <w:lang w:eastAsia="en-GB" w:bidi="he-IL"/>
         </w:rPr>
         <w:t>Background</w:t>
       </w:r>
+      <w:bookmarkEnd w:id="3"/>
       <w:bookmarkEnd w:id="4"/>
-      <w:bookmarkEnd w:id="5"/>
     </w:p>
     <w:p>
       <w:pPr>
@@ -4594,6 +4594,7 @@
           <w:id w:val="26378328"/>
           <w:citation/>
         </w:sdtPr>
+        <w:sdtEndPr/>
         <w:sdtContent>
           <w:r>
             <w:rPr>
@@ -4636,6 +4637,7 @@
           <w:id w:val="-772937121"/>
           <w:citation/>
         </w:sdtPr>
+        <w:sdtEndPr/>
         <w:sdtContent>
           <w:r>
             <w:rPr>
@@ -4762,6 +4764,7 @@
           <w:id w:val="-848940614"/>
           <w:citation/>
         </w:sdtPr>
+        <w:sdtEndPr/>
         <w:sdtContent>
           <w:r>
             <w:rPr>
@@ -4832,6 +4835,7 @@
           <w:id w:val="603085630"/>
           <w:citation/>
         </w:sdtPr>
+        <w:sdtEndPr/>
         <w:sdtContent>
           <w:r>
             <w:rPr>
@@ -4918,6 +4922,7 @@
           <w:id w:val="-26569092"/>
           <w:citation/>
         </w:sdtPr>
+        <w:sdtEndPr/>
         <w:sdtContent>
           <w:r>
             <w:rPr>
@@ -5033,6 +5038,7 @@
           <w:id w:val="-2121363751"/>
           <w:citation/>
         </w:sdtPr>
+        <w:sdtEndPr/>
         <w:sdtContent>
           <w:r>
             <w:rPr>
@@ -5110,6 +5116,7 @@
           <w:id w:val="206298796"/>
           <w:citation/>
         </w:sdtPr>
+        <w:sdtEndPr/>
         <w:sdtContent>
           <w:r>
             <w:rPr>
@@ -5241,6 +5248,7 @@
           <w:id w:val="-1215192654"/>
           <w:citation/>
         </w:sdtPr>
+        <w:sdtEndPr/>
         <w:sdtContent>
           <w:r>
             <w:rPr>
@@ -5317,6 +5325,7 @@
           <w:id w:val="-30964679"/>
           <w:citation/>
         </w:sdtPr>
+        <w:sdtEndPr/>
         <w:sdtContent>
           <w:r>
             <w:rPr>
@@ -5359,6 +5368,7 @@
           <w:id w:val="1073782209"/>
           <w:citation/>
         </w:sdtPr>
+        <w:sdtEndPr/>
         <w:sdtContent>
           <w:r>
             <w:rPr>
@@ -5420,6 +5430,7 @@
           <w:id w:val="-388655974"/>
           <w:citation/>
         </w:sdtPr>
+        <w:sdtEndPr/>
         <w:sdtContent>
           <w:r>
             <w:rPr>
@@ -5510,6 +5521,7 @@
           <w:id w:val="2115626285"/>
           <w:citation/>
         </w:sdtPr>
+        <w:sdtEndPr/>
         <w:sdtContent>
           <w:r>
             <w:rPr>
@@ -5590,6 +5602,7 @@
           <w:id w:val="-1720114611"/>
           <w:citation/>
         </w:sdtPr>
+        <w:sdtEndPr/>
         <w:sdtContent>
           <w:r>
             <w:rPr>
@@ -5638,13 +5651,15 @@
           <w:lang w:eastAsia="en-GB" w:bidi="he-IL"/>
         </w:rPr>
       </w:pPr>
-      <w:bookmarkStart w:id="6" w:name="_Toc4105911"/>
+      <w:bookmarkStart w:id="5" w:name="_Toc4105911"/>
+      <w:bookmarkStart w:id="6" w:name="_Ref7009520"/>
       <w:r>
         <w:rPr>
           <w:lang w:eastAsia="en-GB" w:bidi="he-IL"/>
         </w:rPr>
         <w:t>Unsupervised Methods</w:t>
       </w:r>
+      <w:bookmarkEnd w:id="5"/>
       <w:bookmarkEnd w:id="6"/>
     </w:p>
     <w:p>
@@ -5731,6 +5746,7 @@
           <w:id w:val="-113752082"/>
           <w:citation/>
         </w:sdtPr>
+        <w:sdtEndPr/>
         <w:sdtContent>
           <w:r>
             <w:rPr>
@@ -5817,6 +5833,7 @@
           <w:id w:val="1777832279"/>
           <w:citation/>
         </w:sdtPr>
+        <w:sdtEndPr/>
         <w:sdtContent>
           <w:r>
             <w:rPr>
@@ -6575,6 +6592,7 @@
           <w:id w:val="-1490544400"/>
           <w:citation/>
         </w:sdtPr>
+        <w:sdtEndPr/>
         <w:sdtContent>
           <w:r>
             <w:fldChar w:fldCharType="begin"/>
@@ -7116,6 +7134,7 @@
           <w:id w:val="-552472705"/>
           <w:citation/>
         </w:sdtPr>
+        <w:sdtEndPr/>
         <w:sdtContent>
           <m:oMath>
             <m:r>
@@ -7593,6 +7612,7 @@
           <w:id w:val="1341426165"/>
           <w:citation/>
         </w:sdtPr>
+        <w:sdtEndPr/>
         <w:sdtContent>
           <w:r>
             <w:fldChar w:fldCharType="begin"/>
@@ -7655,6 +7675,7 @@
           <w:id w:val="-1975978172"/>
           <w:citation/>
         </w:sdtPr>
+        <w:sdtEndPr/>
         <w:sdtContent>
           <w:r>
             <w:fldChar w:fldCharType="begin"/>
@@ -7810,11 +7831,16 @@
         </m:r>
       </m:oMath>
       <w:r>
-        <w:t xml:space="preserve"> are the mean and standard deviation of the following sample:</w:t>
+        <w:t xml:space="preserve"> are the mean and standard deviation of the following sample</w:t>
+      </w:r>
+      <w:proofErr w:type="gramStart"/>
+      <w:r>
+        <w:t>:</w:t>
       </w:r>
       <w:r>
         <w:t xml:space="preserve"> </w:t>
       </w:r>
+      <w:proofErr w:type="gramEnd"/>
       <m:oMath>
         <m:d>
           <m:dPr>
@@ -8078,6 +8104,7 @@
           <w:id w:val="1810741751"/>
           <w:citation/>
         </w:sdtPr>
+        <w:sdtEndPr/>
         <w:sdtContent>
           <w:r>
             <w:fldChar w:fldCharType="begin"/>
@@ -8806,6 +8833,7 @@
           <w:id w:val="-1421178649"/>
           <w:citation/>
         </w:sdtPr>
+        <w:sdtEndPr/>
         <w:sdtContent>
           <w:r>
             <w:fldChar w:fldCharType="begin"/>
@@ -9144,6 +9172,7 @@
           <w:id w:val="-1630004372"/>
           <w:citation/>
         </w:sdtPr>
+        <w:sdtEndPr/>
         <w:sdtContent>
           <w:r>
             <w:fldChar w:fldCharType="begin"/>
@@ -9676,6 +9705,7 @@
           <w:id w:val="-1472199824"/>
           <w:citation/>
         </w:sdtPr>
+        <w:sdtEndPr/>
         <w:sdtContent>
           <w:r>
             <w:rPr>
@@ -9719,6 +9749,7 @@
           <w:id w:val="-2099861480"/>
           <w:citation/>
         </w:sdtPr>
+        <w:sdtEndPr/>
         <w:sdtContent>
           <w:r>
             <w:fldChar w:fldCharType="begin"/>
@@ -9741,7 +9772,15 @@
         </w:sdtContent>
       </w:sdt>
       <w:r>
-        <w:t xml:space="preserve"> hypothesizes that idiomatic VNCs are both lexically and syntactically more fixed than literal verb-noun combinations, thus they propose</w:t>
+        <w:t xml:space="preserve"> </w:t>
+      </w:r>
+      <w:proofErr w:type="gramStart"/>
+      <w:r>
+        <w:t>hypothesizes</w:t>
+      </w:r>
+      <w:proofErr w:type="gramEnd"/>
+      <w:r>
+        <w:t xml:space="preserve"> that idiomatic VNCs are both lexically and syntactically more fixed than literal verb-noun combinations, thus they propose</w:t>
       </w:r>
       <w:r>
         <w:t xml:space="preserve"> </w:t>
@@ -10036,6 +10075,7 @@
           <w:id w:val="-1166704288"/>
           <w:citation/>
         </w:sdtPr>
+        <w:sdtEndPr/>
         <w:sdtContent>
           <w:r>
             <w:fldChar w:fldCharType="begin"/>
@@ -10106,6 +10146,7 @@
       <w:r>
         <w:rPr>
           <w:noProof/>
+          <w:lang w:eastAsia="en-GB"/>
         </w:rPr>
         <w:drawing>
           <wp:inline distT="0" distB="0" distL="0" distR="0" wp14:anchorId="3E9B601D" wp14:editId="69C31BE3">
@@ -10216,6 +10257,7 @@
           <w:id w:val="375123750"/>
           <w:citation/>
         </w:sdtPr>
+        <w:sdtEndPr/>
         <w:sdtContent>
           <w:r>
             <w:fldChar w:fldCharType="begin"/>
@@ -10311,6 +10353,7 @@
           <w:id w:val="-624543885"/>
           <w:citation/>
         </w:sdtPr>
+        <w:sdtEndPr/>
         <w:sdtContent>
           <w:r>
             <w:rPr>
@@ -10360,6 +10403,7 @@
           <w:id w:val="46113654"/>
           <w:citation/>
         </w:sdtPr>
+        <w:sdtEndPr/>
         <w:sdtContent>
           <w:r>
             <w:rPr>
@@ -10449,6 +10493,7 @@
           <w:id w:val="1219632068"/>
           <w:citation/>
         </w:sdtPr>
+        <w:sdtEndPr/>
         <w:sdtContent>
           <w:r>
             <w:rPr>
@@ -10491,6 +10536,7 @@
           <w:id w:val="-1839760460"/>
           <w:citation/>
         </w:sdtPr>
+        <w:sdtEndPr/>
         <w:sdtContent>
           <w:r>
             <w:rPr>
@@ -10553,21 +10599,7 @@
         <w:rPr>
           <w:lang w:eastAsia="en-GB" w:bidi="he-IL"/>
         </w:rPr>
-        <w:t xml:space="preserve">task in which most research focuses on. </w:t>
-      </w:r>
-      <w:proofErr w:type="gramStart"/>
-      <w:r>
-        <w:rPr>
-          <w:lang w:eastAsia="en-GB" w:bidi="he-IL"/>
-        </w:rPr>
-        <w:t>In an attempt to</w:t>
-      </w:r>
-      <w:proofErr w:type="gramEnd"/>
-      <w:r>
-        <w:rPr>
-          <w:lang w:eastAsia="en-GB" w:bidi="he-IL"/>
-        </w:rPr>
-        <w:t xml:space="preserve"> exploit the knowledge</w:t>
+        <w:t>task in which most research focuses on. In an attempt to exploit the knowledge</w:t>
       </w:r>
       <w:r>
         <w:rPr>
@@ -10579,7 +10611,13 @@
         <w:rPr>
           <w:lang w:eastAsia="en-GB" w:bidi="he-IL"/>
         </w:rPr>
-        <w:t xml:space="preserve"> presented in Section </w:t>
+        <w:t xml:space="preserve"> presented in Section</w:t>
+      </w:r>
+      <w:r>
+        <w:rPr>
+          <w:lang w:eastAsia="en-GB" w:bidi="he-IL"/>
+        </w:rPr>
+        <w:t xml:space="preserve"> </w:t>
       </w:r>
       <w:r>
         <w:rPr>
@@ -10591,7 +10629,12 @@
         <w:rPr>
           <w:lang w:eastAsia="en-GB" w:bidi="he-IL"/>
         </w:rPr>
-        <w:instrText xml:space="preserve"> REF _Ref3123895 \w \h </w:instrText>
+        <w:instrText xml:space="preserve"> REF _Ref7009520 \w \h </w:instrText>
+      </w:r>
+      <w:r>
+        <w:rPr>
+          <w:lang w:eastAsia="en-GB" w:bidi="he-IL"/>
+        </w:rPr>
       </w:r>
       <w:r>
         <w:rPr>
@@ -10601,11 +10644,9 @@
       </w:r>
       <w:r>
         <w:rPr>
-          <w:b/>
-          <w:bCs/>
-          <w:lang w:val="en-US" w:eastAsia="en-GB" w:bidi="he-IL"/>
-        </w:rPr>
-        <w:t>Error! Reference source not found.</w:t>
+          <w:lang w:eastAsia="en-GB" w:bidi="he-IL"/>
+        </w:rPr>
+        <w:t>2.2</w:t>
       </w:r>
       <w:r>
         <w:rPr>
@@ -10613,6 +10654,8 @@
         </w:rPr>
         <w:fldChar w:fldCharType="end"/>
       </w:r>
+      <w:bookmarkStart w:id="16" w:name="_GoBack"/>
+      <w:bookmarkEnd w:id="16"/>
       <w:r>
         <w:rPr>
           <w:lang w:eastAsia="en-GB" w:bidi="he-IL"/>
@@ -10633,6 +10676,7 @@
           <w:id w:val="162055632"/>
           <w:citation/>
         </w:sdtPr>
+        <w:sdtEndPr/>
         <w:sdtContent>
           <w:r>
             <w:rPr>
@@ -10675,6 +10719,7 @@
           <w:id w:val="-517005168"/>
           <w:citation/>
         </w:sdtPr>
+        <w:sdtEndPr/>
         <w:sdtContent>
           <w:r>
             <w:rPr>
@@ -10717,6 +10762,7 @@
           <w:id w:val="974259471"/>
           <w:citation/>
         </w:sdtPr>
+        <w:sdtEndPr/>
         <w:sdtContent>
           <w:r>
             <w:rPr>
@@ -10806,6 +10852,7 @@
           <w:id w:val="1946887633"/>
           <w:citation/>
         </w:sdtPr>
+        <w:sdtEndPr/>
         <w:sdtContent>
           <w:r>
             <w:rPr>
@@ -10861,6 +10908,7 @@
           <w:id w:val="297723824"/>
           <w:citation/>
         </w:sdtPr>
+        <w:sdtEndPr/>
         <w:sdtContent>
           <w:r>
             <w:rPr>
@@ -11133,6 +11181,7 @@
           <w:id w:val="-480075375"/>
           <w:citation/>
         </w:sdtPr>
+        <w:sdtEndPr/>
         <w:sdtContent>
           <w:r>
             <w:rPr>
@@ -11303,6 +11352,7 @@
           <w:id w:val="-845945754"/>
           <w:citation/>
         </w:sdtPr>
+        <w:sdtEndPr/>
         <w:sdtContent>
           <w:r>
             <w:rPr>
@@ -11413,6 +11463,7 @@
           <w:id w:val="-925580952"/>
           <w:citation/>
         </w:sdtPr>
+        <w:sdtEndPr/>
         <w:sdtContent>
           <w:r>
             <w:rPr>
@@ -11517,7 +11568,7 @@
           <w:lang w:eastAsia="en-GB" w:bidi="he-IL"/>
         </w:rPr>
       </w:pPr>
-      <w:bookmarkStart w:id="16" w:name="_Ref3157231"/>
+      <w:bookmarkStart w:id="17" w:name="_Ref3157231"/>
       <w:r>
         <w:t xml:space="preserve">Table </w:t>
       </w:r>
@@ -11551,7 +11602,7 @@
         </w:rPr>
         <w:fldChar w:fldCharType="end"/>
       </w:r>
-      <w:bookmarkEnd w:id="16"/>
+      <w:bookmarkEnd w:id="17"/>
       <w:r>
         <w:t xml:space="preserve"> - Accuracy Score for supervised word2vec approach by </w:t>
       </w:r>
@@ -11560,6 +11611,7 @@
           <w:id w:val="-795979504"/>
           <w:citation/>
         </w:sdtPr>
+        <w:sdtEndPr/>
         <w:sdtContent>
           <w:r>
             <w:fldChar w:fldCharType="begin"/>
@@ -11648,6 +11700,7 @@
           <w:id w:val="2057739015"/>
           <w:citation/>
         </w:sdtPr>
+        <w:sdtEndPr/>
         <w:sdtContent>
           <w:r>
             <w:rPr>
@@ -11708,6 +11761,7 @@
           <w:id w:val="-1743331688"/>
           <w:citation/>
         </w:sdtPr>
+        <w:sdtEndPr/>
         <w:sdtContent>
           <w:r>
             <w:rPr>
@@ -11768,6 +11822,7 @@
           <w:id w:val="-1092540992"/>
           <w:citation/>
         </w:sdtPr>
+        <w:sdtEndPr/>
         <w:sdtContent>
           <w:r>
             <w:rPr>
@@ -11822,6 +11877,7 @@
           <w:id w:val="-68733599"/>
           <w:citation/>
         </w:sdtPr>
+        <w:sdtEndPr/>
         <w:sdtContent>
           <w:r>
             <w:rPr>
@@ -11870,6 +11926,7 @@
           <w:id w:val="-796836897"/>
           <w:citation/>
         </w:sdtPr>
+        <w:sdtEndPr/>
         <w:sdtContent>
           <w:r>
             <w:rPr>
@@ -11918,6 +11975,7 @@
           <w:id w:val="-475606542"/>
           <w:citation/>
         </w:sdtPr>
+        <w:sdtEndPr/>
         <w:sdtContent>
           <w:r>
             <w:rPr>
@@ -11966,6 +12024,7 @@
           <w:id w:val="-1828189144"/>
           <w:citation/>
         </w:sdtPr>
+        <w:sdtEndPr/>
         <w:sdtContent>
           <w:r>
             <w:rPr>
@@ -12020,6 +12079,7 @@
           <w:id w:val="-144442356"/>
           <w:citation/>
         </w:sdtPr>
+        <w:sdtEndPr/>
         <w:sdtContent>
           <w:r>
             <w:rPr>
@@ -12062,6 +12122,7 @@
           <w:id w:val="-1857722250"/>
           <w:citation/>
         </w:sdtPr>
+        <w:sdtEndPr/>
         <w:sdtContent>
           <w:r>
             <w:rPr>
@@ -12116,6 +12177,7 @@
           <w:id w:val="-1145958042"/>
           <w:citation/>
         </w:sdtPr>
+        <w:sdtEndPr/>
         <w:sdtContent>
           <w:r>
             <w:rPr>
@@ -12164,6 +12226,7 @@
           <w:id w:val="2012792187"/>
           <w:citation/>
         </w:sdtPr>
+        <w:sdtEndPr/>
         <w:sdtContent>
           <w:r>
             <w:rPr>
@@ -12326,7 +12389,7 @@
           <w:noProof/>
         </w:rPr>
       </w:pPr>
-      <w:bookmarkStart w:id="17" w:name="_Ref3128677"/>
+      <w:bookmarkStart w:id="18" w:name="_Ref3128677"/>
       <w:r>
         <w:t xml:space="preserve">Table </w:t>
       </w:r>
@@ -12360,7 +12423,7 @@
         </w:rPr>
         <w:fldChar w:fldCharType="end"/>
       </w:r>
-      <w:bookmarkEnd w:id="17"/>
+      <w:bookmarkEnd w:id="18"/>
       <w:r>
         <w:t xml:space="preserve"> - Precision (P.), Recall (R.), and F1-Score (F1) results on Generic Classifiers</w:t>
       </w:r>
@@ -12378,6 +12441,7 @@
           <w:id w:val="-438379812"/>
           <w:citation/>
         </w:sdtPr>
+        <w:sdtEndPr/>
         <w:sdtContent>
           <w:r>
             <w:rPr>
@@ -12427,6 +12491,7 @@
           <w:id w:val="1324092070"/>
           <w:citation/>
         </w:sdtPr>
+        <w:sdtEndPr/>
         <w:sdtContent>
           <w:r>
             <w:fldChar w:fldCharType="begin"/>
@@ -12481,6 +12546,7 @@
           <w:id w:val="-168644785"/>
           <w:citation/>
         </w:sdtPr>
+        <w:sdtEndPr/>
         <w:sdtContent>
           <w:r>
             <w:rPr>
@@ -12524,6 +12590,7 @@
           <w:id w:val="1173232597"/>
           <w:citation/>
         </w:sdtPr>
+        <w:sdtEndPr/>
         <w:sdtContent>
           <w:r>
             <w:fldChar w:fldCharType="begin"/>
@@ -12557,6 +12624,7 @@
           <w:id w:val="-1146348496"/>
           <w:citation/>
         </w:sdtPr>
+        <w:sdtEndPr/>
         <w:sdtContent>
           <w:r>
             <w:fldChar w:fldCharType="begin"/>
@@ -12599,6 +12667,7 @@
           <w:id w:val="-1344236159"/>
           <w:citation/>
         </w:sdtPr>
+        <w:sdtEndPr/>
         <w:sdtContent>
           <w:r>
             <w:fldChar w:fldCharType="begin"/>
@@ -12632,6 +12701,7 @@
           <w:id w:val="-1223366302"/>
           <w:citation/>
         </w:sdtPr>
+        <w:sdtEndPr/>
         <w:sdtContent>
           <w:r>
             <w:fldChar w:fldCharType="begin"/>
@@ -12672,6 +12742,7 @@
           <w:id w:val="1185708099"/>
           <w:citation/>
         </w:sdtPr>
+        <w:sdtEndPr/>
         <w:sdtContent>
           <w:r>
             <w:fldChar w:fldCharType="begin"/>
@@ -12713,6 +12784,7 @@
           <w:id w:val="1240220740"/>
           <w:citation/>
         </w:sdtPr>
+        <w:sdtEndPr/>
         <w:sdtContent>
           <w:r>
             <w:fldChar w:fldCharType="begin"/>
@@ -12746,6 +12818,7 @@
           <w:id w:val="1809890440"/>
           <w:citation/>
         </w:sdtPr>
+        <w:sdtEndPr/>
         <w:sdtContent>
           <w:r>
             <w:fldChar w:fldCharType="begin"/>
@@ -12863,7 +12936,7 @@
         <w:pStyle w:val="Caption"/>
         <w:jc w:val="center"/>
       </w:pPr>
-      <w:bookmarkStart w:id="18" w:name="_Ref3158767"/>
+      <w:bookmarkStart w:id="19" w:name="_Ref3158767"/>
       <w:r>
         <w:t xml:space="preserve">Table </w:t>
       </w:r>
@@ -12897,7 +12970,7 @@
         </w:rPr>
         <w:fldChar w:fldCharType="end"/>
       </w:r>
-      <w:bookmarkEnd w:id="18"/>
+      <w:bookmarkEnd w:id="19"/>
       <w:r>
         <w:t xml:space="preserve"> - </w:t>
       </w:r>
@@ -12940,6 +13013,7 @@
           <w:id w:val="-1660771128"/>
           <w:citation/>
         </w:sdtPr>
+        <w:sdtEndPr/>
         <w:sdtContent>
           <w:r>
             <w:fldChar w:fldCharType="begin"/>
@@ -12970,11 +13044,11 @@
       <w:pPr>
         <w:pStyle w:val="Heading2"/>
       </w:pPr>
-      <w:bookmarkStart w:id="19" w:name="_Toc4105913"/>
+      <w:bookmarkStart w:id="20" w:name="_Toc4105913"/>
       <w:r>
         <w:t>Further Word Embedding Models</w:t>
       </w:r>
-      <w:bookmarkEnd w:id="19"/>
+      <w:bookmarkEnd w:id="20"/>
     </w:p>
     <w:p>
       <w:pPr>
@@ -13005,6 +13079,7 @@
           <w:id w:val="-237327525"/>
           <w:citation/>
         </w:sdtPr>
+        <w:sdtEndPr/>
         <w:sdtContent>
           <w:r>
             <w:fldChar w:fldCharType="begin"/>
@@ -13295,7 +13370,7 @@
         <w:pStyle w:val="Caption"/>
         <w:jc w:val="center"/>
       </w:pPr>
-      <w:bookmarkStart w:id="20" w:name="_Ref3965454"/>
+      <w:bookmarkStart w:id="21" w:name="_Ref3965454"/>
       <w:r>
         <w:t xml:space="preserve">Equation </w:t>
       </w:r>
@@ -13329,7 +13404,7 @@
         </w:rPr>
         <w:fldChar w:fldCharType="end"/>
       </w:r>
-      <w:bookmarkEnd w:id="20"/>
+      <w:bookmarkEnd w:id="21"/>
       <w:r>
         <w:t xml:space="preserve"> - </w:t>
       </w:r>
@@ -13346,6 +13421,7 @@
           <w:id w:val="-942915612"/>
           <w:citation/>
         </w:sdtPr>
+        <w:sdtEndPr/>
         <w:sdtContent>
           <w:r>
             <w:fldChar w:fldCharType="begin"/>
@@ -13511,6 +13587,7 @@
           <w:id w:val="154113581"/>
           <w:citation/>
         </w:sdtPr>
+        <w:sdtEndPr/>
         <w:sdtContent>
           <w:r>
             <w:fldChar w:fldCharType="begin"/>
@@ -13552,11 +13629,16 @@
       </w:r>
       <w:proofErr w:type="spellEnd"/>
       <w:r>
-        <w:t xml:space="preserve"> consist of a Forward and a Backward Linear Model</w:t>
+        <w:t xml:space="preserve"> consist of a Forward and a Backward Linear </w:t>
+      </w:r>
+      <w:proofErr w:type="gramStart"/>
+      <w:r>
+        <w:t>Model</w:t>
       </w:r>
       <w:r>
         <w:t xml:space="preserve"> </w:t>
       </w:r>
+      <w:proofErr w:type="gramEnd"/>
       <m:oMath>
         <m:sSubSup>
           <m:sSubSupPr>
@@ -13764,6 +13846,7 @@
           <w:id w:val="-947841033"/>
           <w:citation/>
         </w:sdtPr>
+        <w:sdtEndPr/>
         <w:sdtContent>
           <w:r>
             <w:fldChar w:fldCharType="begin"/>
@@ -13893,6 +13976,7 @@
           <w:id w:val="190581666"/>
           <w:citation/>
         </w:sdtPr>
+        <w:sdtEndPr/>
         <w:sdtContent>
           <w:r>
             <w:fldChar w:fldCharType="begin"/>
@@ -13936,6 +14020,7 @@
           <w:id w:val="-698081635"/>
           <w:citation/>
         </w:sdtPr>
+        <w:sdtEndPr/>
         <w:sdtContent>
           <w:r>
             <w:fldChar w:fldCharType="begin"/>
@@ -13988,6 +14073,7 @@
           <w:id w:val="2133133916"/>
           <w:citation/>
         </w:sdtPr>
+        <w:sdtEndPr/>
         <w:sdtContent>
           <w:r>
             <w:fldChar w:fldCharType="begin"/>
@@ -14089,6 +14175,7 @@
       <w:r>
         <w:rPr>
           <w:noProof/>
+          <w:lang w:eastAsia="en-GB"/>
         </w:rPr>
         <w:lastRenderedPageBreak/>
         <w:drawing>
@@ -14133,7 +14220,7 @@
         <w:pStyle w:val="Caption"/>
         <w:jc w:val="center"/>
       </w:pPr>
-      <w:bookmarkStart w:id="21" w:name="_Ref3921162"/>
+      <w:bookmarkStart w:id="22" w:name="_Ref3921162"/>
       <w:r>
         <w:t xml:space="preserve">Table </w:t>
       </w:r>
@@ -14167,7 +14254,7 @@
         </w:rPr>
         <w:fldChar w:fldCharType="end"/>
       </w:r>
-      <w:bookmarkEnd w:id="21"/>
+      <w:bookmarkEnd w:id="22"/>
       <w:r>
         <w:t xml:space="preserve"> - Test set comparison of </w:t>
       </w:r>
@@ -14184,6 +14271,7 @@
           <w:id w:val="543643133"/>
           <w:citation/>
         </w:sdtPr>
+        <w:sdtEndPr/>
         <w:sdtContent>
           <w:r>
             <w:fldChar w:fldCharType="begin"/>
@@ -14221,11 +14309,11 @@
       <w:pPr>
         <w:pStyle w:val="Heading2"/>
       </w:pPr>
-      <w:bookmarkStart w:id="22" w:name="_Toc4105914"/>
+      <w:bookmarkStart w:id="23" w:name="_Toc4105914"/>
       <w:r>
         <w:t>Further Unsupervised Methods</w:t>
       </w:r>
-      <w:bookmarkEnd w:id="22"/>
+      <w:bookmarkEnd w:id="23"/>
     </w:p>
     <w:p>
       <w:pPr>
@@ -14236,6 +14324,7 @@
           <w:id w:val="940494379"/>
           <w:citation/>
         </w:sdtPr>
+        <w:sdtEndPr/>
         <w:sdtContent>
           <w:r>
             <w:fldChar w:fldCharType="begin"/>
@@ -14262,15 +14351,7 @@
         </w:sdtContent>
       </w:sdt>
       <w:r>
-        <w:t xml:space="preserve">’s success on discriminating idiomatic use of VNCs with their metrics plus the high performance of SVMs with linear kernels have demonstrated that word vector representations of target sentences can be linearly separated. This motivates the use of clustering algorithms that can separate idiomatic phrases from their literal use. </w:t>
-      </w:r>
-      <w:proofErr w:type="gramStart"/>
-      <w:r>
-        <w:t>In order to</w:t>
-      </w:r>
-      <w:proofErr w:type="gramEnd"/>
-      <w:r>
-        <w:t xml:space="preserve"> backup this claim, we propose the use of </w:t>
+        <w:t xml:space="preserve">’s success on discriminating idiomatic use of VNCs with their metrics plus the high performance of SVMs with linear kernels have demonstrated that word vector representations of target sentences can be linearly separated. This motivates the use of clustering algorithms that can separate idiomatic phrases from their literal use. In order to backup this claim, we propose the use of </w:t>
       </w:r>
       <w:r>
         <w:rPr>
@@ -14328,6 +14409,7 @@
           <w:id w:val="-239640477"/>
           <w:citation/>
         </w:sdtPr>
+        <w:sdtEndPr/>
         <w:sdtContent>
           <w:r>
             <w:fldChar w:fldCharType="begin"/>
@@ -14377,6 +14459,7 @@
           <w:id w:val="192356953"/>
           <w:citation/>
         </w:sdtPr>
+        <w:sdtEndPr/>
         <w:sdtContent>
           <w:r>
             <w:fldChar w:fldCharType="begin"/>
@@ -15217,7 +15300,7 @@
         <w:pStyle w:val="Caption"/>
         <w:jc w:val="center"/>
       </w:pPr>
-      <w:bookmarkStart w:id="23" w:name="_Ref3978988"/>
+      <w:bookmarkStart w:id="24" w:name="_Ref3978988"/>
       <w:r>
         <w:t xml:space="preserve">Figure </w:t>
       </w:r>
@@ -15251,7 +15334,7 @@
         </w:rPr>
         <w:fldChar w:fldCharType="end"/>
       </w:r>
-      <w:bookmarkEnd w:id="23"/>
+      <w:bookmarkEnd w:id="24"/>
       <w:r>
         <w:t xml:space="preserve"> - k-Means Algorithm from</w:t>
       </w:r>
@@ -15260,6 +15343,7 @@
           <w:id w:val="1067461001"/>
           <w:citation/>
         </w:sdtPr>
+        <w:sdtEndPr/>
         <w:sdtContent>
           <w:r>
             <w:fldChar w:fldCharType="begin"/>
@@ -15297,22 +15381,19 @@
       <w:pPr>
         <w:jc w:val="both"/>
       </w:pPr>
+      <w:proofErr w:type="gramStart"/>
       <w:r>
         <w:rPr>
           <w:b/>
         </w:rPr>
         <w:t>k-Means</w:t>
       </w:r>
+      <w:proofErr w:type="gramEnd"/>
       <w:r>
         <w:t xml:space="preserve"> </w:t>
       </w:r>
-      <w:proofErr w:type="gramStart"/>
-      <w:r>
-        <w:t>is capable of grouping</w:t>
-      </w:r>
-      <w:proofErr w:type="gramEnd"/>
-      <w:r>
-        <w:t xml:space="preserve"> different sets of data in the problem vector space. The proposal of implementing it for this problem comes from the success of Linear Kernel SVMs</w:t>
+      <w:r>
+        <w:t>is capable of grouping different sets of data in the problem vector space. The proposal of implementing it for this problem comes from the success of Linear Kernel SVMs</w:t>
       </w:r>
       <w:r>
         <w:t>, which suggest linear separation of the task vector space</w:t>
@@ -15343,6 +15424,7 @@
           <w:id w:val="1293473397"/>
           <w:citation/>
         </w:sdtPr>
+        <w:sdtEndPr/>
         <w:sdtContent>
           <w:r>
             <w:fldChar w:fldCharType="begin"/>
@@ -15382,11 +15464,11 @@
       <w:pPr>
         <w:pStyle w:val="Heading1"/>
       </w:pPr>
-      <w:bookmarkStart w:id="24" w:name="_Toc4105915"/>
+      <w:bookmarkStart w:id="25" w:name="_Toc4105915"/>
       <w:r>
         <w:t>Research Questions and Hypotheses</w:t>
       </w:r>
-      <w:bookmarkEnd w:id="24"/>
+      <w:bookmarkEnd w:id="25"/>
     </w:p>
     <w:p>
       <w:pPr>
@@ -15439,83 +15521,83 @@
           <w:lang w:eastAsia="en-GB" w:bidi="he-IL"/>
         </w:rPr>
       </w:pPr>
-      <w:bookmarkStart w:id="25" w:name="_Toc4105916"/>
+      <w:bookmarkStart w:id="26" w:name="_Toc4105916"/>
       <w:r>
         <w:rPr>
           <w:lang w:eastAsia="en-GB" w:bidi="he-IL"/>
         </w:rPr>
         <w:t>Goals</w:t>
-      </w:r>
-      <w:bookmarkEnd w:id="25"/>
-    </w:p>
-    <w:p>
-      <w:pPr>
-        <w:jc w:val="both"/>
-        <w:rPr>
-          <w:lang w:eastAsia="en-GB" w:bidi="he-IL"/>
-        </w:rPr>
-      </w:pPr>
-      <w:r>
-        <w:rPr>
-          <w:lang w:eastAsia="en-GB" w:bidi="he-IL"/>
-        </w:rPr>
-        <w:t>The goal of this project is to develop a supervised and unsupervised model for idiom detection in text</w:t>
-      </w:r>
-      <w:r>
-        <w:rPr>
-          <w:lang w:eastAsia="en-GB" w:bidi="he-IL"/>
-        </w:rPr>
-        <w:t xml:space="preserve"> constructed over prior research and combining knowledge for further improvement</w:t>
-      </w:r>
-      <w:r>
-        <w:rPr>
-          <w:lang w:eastAsia="en-GB" w:bidi="he-IL"/>
-        </w:rPr>
-        <w:t>.</w:t>
-      </w:r>
-      <w:r>
-        <w:rPr>
-          <w:lang w:eastAsia="en-GB" w:bidi="he-IL"/>
-        </w:rPr>
-        <w:t xml:space="preserve"> The supervised model will have the task of detecting idiomatic use of a VNC in a target sentence, while the unsupervised model will detect </w:t>
-      </w:r>
-      <w:r>
-        <w:rPr>
-          <w:lang w:eastAsia="en-GB" w:bidi="he-IL"/>
-        </w:rPr>
-        <w:t>idiomatic usage of an unknown VNC in target text and potentially annotate the VNC</w:t>
-      </w:r>
-      <w:r>
-        <w:rPr>
-          <w:lang w:eastAsia="en-GB" w:bidi="he-IL"/>
-        </w:rPr>
-        <w:t xml:space="preserve"> detected</w:t>
-      </w:r>
-      <w:r>
-        <w:rPr>
-          <w:lang w:eastAsia="en-GB" w:bidi="he-IL"/>
-        </w:rPr>
-        <w:t>.</w:t>
-      </w:r>
-    </w:p>
-    <w:p>
-      <w:pPr>
-        <w:pStyle w:val="Heading2"/>
-        <w:rPr>
-          <w:lang w:eastAsia="en-GB" w:bidi="he-IL"/>
-        </w:rPr>
-      </w:pPr>
-      <w:bookmarkStart w:id="26" w:name="_Toc4105917"/>
-      <w:r>
-        <w:rPr>
-          <w:lang w:eastAsia="en-GB" w:bidi="he-IL"/>
-        </w:rPr>
-        <w:t>Objectives</w:t>
       </w:r>
       <w:bookmarkEnd w:id="26"/>
     </w:p>
     <w:p>
       <w:pPr>
+        <w:jc w:val="both"/>
+        <w:rPr>
+          <w:lang w:eastAsia="en-GB" w:bidi="he-IL"/>
+        </w:rPr>
+      </w:pPr>
+      <w:r>
+        <w:rPr>
+          <w:lang w:eastAsia="en-GB" w:bidi="he-IL"/>
+        </w:rPr>
+        <w:t>The goal of this project is to develop a supervised and unsupervised model for idiom detection in text</w:t>
+      </w:r>
+      <w:r>
+        <w:rPr>
+          <w:lang w:eastAsia="en-GB" w:bidi="he-IL"/>
+        </w:rPr>
+        <w:t xml:space="preserve"> constructed over prior research and combining knowledge for further improvement</w:t>
+      </w:r>
+      <w:r>
+        <w:rPr>
+          <w:lang w:eastAsia="en-GB" w:bidi="he-IL"/>
+        </w:rPr>
+        <w:t>.</w:t>
+      </w:r>
+      <w:r>
+        <w:rPr>
+          <w:lang w:eastAsia="en-GB" w:bidi="he-IL"/>
+        </w:rPr>
+        <w:t xml:space="preserve"> The supervised model will have the task of detecting idiomatic use of a VNC in a target sentence, while the unsupervised model will detect </w:t>
+      </w:r>
+      <w:r>
+        <w:rPr>
+          <w:lang w:eastAsia="en-GB" w:bidi="he-IL"/>
+        </w:rPr>
+        <w:t>idiomatic usage of an unknown VNC in target text and potentially annotate the VNC</w:t>
+      </w:r>
+      <w:r>
+        <w:rPr>
+          <w:lang w:eastAsia="en-GB" w:bidi="he-IL"/>
+        </w:rPr>
+        <w:t xml:space="preserve"> detected</w:t>
+      </w:r>
+      <w:r>
+        <w:rPr>
+          <w:lang w:eastAsia="en-GB" w:bidi="he-IL"/>
+        </w:rPr>
+        <w:t>.</w:t>
+      </w:r>
+    </w:p>
+    <w:p>
+      <w:pPr>
+        <w:pStyle w:val="Heading2"/>
+        <w:rPr>
+          <w:lang w:eastAsia="en-GB" w:bidi="he-IL"/>
+        </w:rPr>
+      </w:pPr>
+      <w:bookmarkStart w:id="27" w:name="_Toc4105917"/>
+      <w:r>
+        <w:rPr>
+          <w:lang w:eastAsia="en-GB" w:bidi="he-IL"/>
+        </w:rPr>
+        <w:t>Objectives</w:t>
+      </w:r>
+      <w:bookmarkEnd w:id="27"/>
+    </w:p>
+    <w:p>
+      <w:pPr>
         <w:rPr>
           <w:lang w:eastAsia="en-GB" w:bidi="he-IL"/>
         </w:rPr>
@@ -15560,6 +15642,7 @@
           <w:id w:val="960993325"/>
           <w:citation/>
         </w:sdtPr>
+        <w:sdtEndPr/>
         <w:sdtContent>
           <w:r>
             <w:rPr>
@@ -15861,6 +15944,7 @@
           <w:id w:val="-385407555"/>
           <w:citation/>
         </w:sdtPr>
+        <w:sdtEndPr/>
         <w:sdtContent>
           <w:r>
             <w:rPr>
@@ -15957,6 +16041,7 @@
           <w:id w:val="1604144789"/>
           <w:citation/>
         </w:sdtPr>
+        <w:sdtEndPr/>
         <w:sdtContent>
           <w:r>
             <w:rPr>
@@ -16005,6 +16090,7 @@
           <w:id w:val="-1759508523"/>
           <w:citation/>
         </w:sdtPr>
+        <w:sdtEndPr/>
         <w:sdtContent>
           <w:r>
             <w:rPr>
@@ -16325,205 +16411,13 @@
           <w:lang w:eastAsia="en-GB" w:bidi="he-IL"/>
         </w:rPr>
       </w:pPr>
-      <w:bookmarkStart w:id="27" w:name="_Toc4105918"/>
+      <w:bookmarkStart w:id="28" w:name="_Toc4105918"/>
       <w:r>
         <w:rPr>
           <w:lang w:eastAsia="en-GB" w:bidi="he-IL"/>
         </w:rPr>
         <w:lastRenderedPageBreak/>
         <w:t>Scope and Limitations</w:t>
-      </w:r>
-      <w:bookmarkEnd w:id="27"/>
-    </w:p>
-    <w:p>
-      <w:pPr>
-        <w:jc w:val="both"/>
-        <w:rPr>
-          <w:lang w:eastAsia="en-GB" w:bidi="he-IL"/>
-        </w:rPr>
-      </w:pPr>
-      <w:r>
-        <w:rPr>
-          <w:lang w:eastAsia="en-GB" w:bidi="he-IL"/>
-        </w:rPr>
-        <w:t xml:space="preserve">The </w:t>
-      </w:r>
-      <w:r>
-        <w:rPr>
-          <w:b/>
-          <w:lang w:eastAsia="en-GB" w:bidi="he-IL"/>
-        </w:rPr>
-        <w:t>scope</w:t>
-      </w:r>
-      <w:r>
-        <w:rPr>
-          <w:lang w:eastAsia="en-GB" w:bidi="he-IL"/>
-        </w:rPr>
-        <w:t xml:space="preserve"> of the project is the development of a supervised and unsupervised classifier</w:t>
-      </w:r>
-      <w:r>
-        <w:rPr>
-          <w:lang w:eastAsia="en-GB" w:bidi="he-IL"/>
-        </w:rPr>
-        <w:t xml:space="preserve"> that </w:t>
-      </w:r>
-      <w:r>
-        <w:rPr>
-          <w:lang w:eastAsia="en-GB" w:bidi="he-IL"/>
-        </w:rPr>
-        <w:t>can detect</w:t>
-      </w:r>
-      <w:r>
-        <w:rPr>
-          <w:lang w:eastAsia="en-GB" w:bidi="he-IL"/>
-        </w:rPr>
-        <w:t xml:space="preserve"> idiomatic usage of VNCs in text.</w:t>
-      </w:r>
-      <w:r>
-        <w:rPr>
-          <w:lang w:eastAsia="en-GB" w:bidi="he-IL"/>
-        </w:rPr>
-        <w:t xml:space="preserve"> It is limited to only make use of Verb Noun Combinations type of MWE, such as </w:t>
-      </w:r>
-      <w:r>
-        <w:rPr>
-          <w:i/>
-          <w:lang w:eastAsia="en-GB" w:bidi="he-IL"/>
-        </w:rPr>
-        <w:t>see stars</w:t>
-      </w:r>
-      <w:r>
-        <w:rPr>
-          <w:lang w:eastAsia="en-GB" w:bidi="he-IL"/>
-        </w:rPr>
-        <w:t xml:space="preserve">, and won’t go into more complex forms of MWEs such as </w:t>
-      </w:r>
-      <w:r>
-        <w:rPr>
-          <w:i/>
-          <w:lang w:eastAsia="en-GB" w:bidi="he-IL"/>
-        </w:rPr>
-        <w:t>Time flies when you’re having fun</w:t>
-      </w:r>
-      <w:r>
-        <w:rPr>
-          <w:lang w:eastAsia="en-GB" w:bidi="he-IL"/>
-        </w:rPr>
-        <w:t xml:space="preserve">, </w:t>
-      </w:r>
-      <w:r>
-        <w:rPr>
-          <w:lang w:eastAsia="en-GB" w:bidi="he-IL"/>
-        </w:rPr>
-        <w:t xml:space="preserve">that still have idiomatic meaning but are not considered in the background research. </w:t>
-      </w:r>
-      <w:r>
-        <w:rPr>
-          <w:lang w:eastAsia="en-GB" w:bidi="he-IL"/>
-        </w:rPr>
-        <w:t>Also, the VNCs considered during training and testing will only be those that appear in the available datasets, since the objective of this project is not that of providing manual annotations for idiomatic VNCs.</w:t>
-      </w:r>
-    </w:p>
-    <w:p>
-      <w:pPr>
-        <w:jc w:val="both"/>
-        <w:rPr>
-          <w:lang w:eastAsia="en-GB" w:bidi="he-IL"/>
-        </w:rPr>
-      </w:pPr>
-    </w:p>
-    <w:p>
-      <w:pPr>
-        <w:jc w:val="both"/>
-        <w:rPr>
-          <w:lang w:eastAsia="en-GB" w:bidi="he-IL"/>
-        </w:rPr>
-      </w:pPr>
-      <w:r>
-        <w:rPr>
-          <w:b/>
-          <w:lang w:eastAsia="en-GB" w:bidi="he-IL"/>
-        </w:rPr>
-        <w:t xml:space="preserve">Limitations </w:t>
-      </w:r>
-      <w:r>
-        <w:rPr>
-          <w:lang w:eastAsia="en-GB" w:bidi="he-IL"/>
-        </w:rPr>
-        <w:t>of the project are the equipment for model training. Hardware is limited by that provided by the University of Essex, so tests may have time and memory constraints</w:t>
-      </w:r>
-      <w:r>
-        <w:rPr>
-          <w:lang w:eastAsia="en-GB" w:bidi="he-IL"/>
-        </w:rPr>
-        <w:t xml:space="preserve"> regarding the number of tests that can be performed and the number of training examples to use in those states limited by</w:t>
-      </w:r>
-      <w:r>
-        <w:rPr>
-          <w:lang w:eastAsia="en-GB" w:bidi="he-IL"/>
-        </w:rPr>
-        <w:t xml:space="preserve"> available</w:t>
-      </w:r>
-      <w:r>
-        <w:rPr>
-          <w:lang w:eastAsia="en-GB" w:bidi="he-IL"/>
-        </w:rPr>
-        <w:t xml:space="preserve"> machine state.</w:t>
-      </w:r>
-      <w:r>
-        <w:rPr>
-          <w:lang w:eastAsia="en-GB" w:bidi="he-IL"/>
-        </w:rPr>
-        <w:t xml:space="preserve"> Google </w:t>
-      </w:r>
-      <w:proofErr w:type="spellStart"/>
-      <w:r>
-        <w:rPr>
-          <w:lang w:eastAsia="en-GB" w:bidi="he-IL"/>
-        </w:rPr>
-        <w:t>Colab</w:t>
-      </w:r>
-      <w:proofErr w:type="spellEnd"/>
-      <w:r>
-        <w:rPr>
-          <w:lang w:eastAsia="en-GB" w:bidi="he-IL"/>
-        </w:rPr>
-        <w:t xml:space="preserve"> tool is contemplated to use for the project development, particularly on the model training portion of the project. However, we are still unsure about computation limitations set by Google to stop abuse of their system, so this is not a certain solution to the hardware limitation problem.</w:t>
-      </w:r>
-    </w:p>
-    <w:p>
-      <w:pPr>
-        <w:rPr>
-          <w:lang w:eastAsia="en-GB" w:bidi="he-IL"/>
-        </w:rPr>
-      </w:pPr>
-      <w:r>
-        <w:rPr>
-          <w:lang w:eastAsia="en-GB" w:bidi="he-IL"/>
-        </w:rPr>
-        <w:br w:type="page"/>
-      </w:r>
-    </w:p>
-    <w:p>
-      <w:pPr>
-        <w:rPr>
-          <w:lang w:eastAsia="en-GB" w:bidi="he-IL"/>
-        </w:rPr>
-      </w:pPr>
-    </w:p>
-    <w:p>
-      <w:pPr>
-        <w:pStyle w:val="Heading1"/>
-        <w:rPr>
-          <w:lang w:eastAsia="en-GB" w:bidi="he-IL"/>
-        </w:rPr>
-      </w:pPr>
-      <w:bookmarkStart w:id="28" w:name="_Toc4105919"/>
-      <w:r>
-        <w:rPr>
-          <w:lang w:eastAsia="en-GB" w:bidi="he-IL"/>
-        </w:rPr>
-        <w:t>Project Description</w:t>
       </w:r>
       <w:bookmarkEnd w:id="28"/>
     </w:p>
@@ -16538,28 +16432,184 @@
         <w:rPr>
           <w:lang w:eastAsia="en-GB" w:bidi="he-IL"/>
         </w:rPr>
-        <w:t xml:space="preserve">This section explains </w:t>
-      </w:r>
-      <w:r>
-        <w:rPr>
-          <w:lang w:eastAsia="en-GB" w:bidi="he-IL"/>
-        </w:rPr>
-        <w:t>how the project will be developed, as well as any third-party tools used for its completion.</w:t>
+        <w:t xml:space="preserve">The </w:t>
+      </w:r>
+      <w:r>
+        <w:rPr>
+          <w:b/>
+          <w:lang w:eastAsia="en-GB" w:bidi="he-IL"/>
+        </w:rPr>
+        <w:t>scope</w:t>
+      </w:r>
+      <w:r>
+        <w:rPr>
+          <w:lang w:eastAsia="en-GB" w:bidi="he-IL"/>
+        </w:rPr>
+        <w:t xml:space="preserve"> of the project is the development of a supervised and unsupervised classifier</w:t>
+      </w:r>
+      <w:r>
+        <w:rPr>
+          <w:lang w:eastAsia="en-GB" w:bidi="he-IL"/>
+        </w:rPr>
+        <w:t xml:space="preserve"> that </w:t>
+      </w:r>
+      <w:r>
+        <w:rPr>
+          <w:lang w:eastAsia="en-GB" w:bidi="he-IL"/>
+        </w:rPr>
+        <w:t>can detect</w:t>
+      </w:r>
+      <w:r>
+        <w:rPr>
+          <w:lang w:eastAsia="en-GB" w:bidi="he-IL"/>
+        </w:rPr>
+        <w:t xml:space="preserve"> idiomatic usage of VNCs in text.</w:t>
+      </w:r>
+      <w:r>
+        <w:rPr>
+          <w:lang w:eastAsia="en-GB" w:bidi="he-IL"/>
+        </w:rPr>
+        <w:t xml:space="preserve"> It is limited to only make use of Verb Noun Combinations type of MWE, such as </w:t>
+      </w:r>
+      <w:r>
+        <w:rPr>
+          <w:i/>
+          <w:lang w:eastAsia="en-GB" w:bidi="he-IL"/>
+        </w:rPr>
+        <w:t>see stars</w:t>
+      </w:r>
+      <w:r>
+        <w:rPr>
+          <w:lang w:eastAsia="en-GB" w:bidi="he-IL"/>
+        </w:rPr>
+        <w:t xml:space="preserve">, and won’t go into more complex forms of MWEs such as </w:t>
+      </w:r>
+      <w:r>
+        <w:rPr>
+          <w:i/>
+          <w:lang w:eastAsia="en-GB" w:bidi="he-IL"/>
+        </w:rPr>
+        <w:t>Time flies when you’re having fun</w:t>
+      </w:r>
+      <w:r>
+        <w:rPr>
+          <w:lang w:eastAsia="en-GB" w:bidi="he-IL"/>
+        </w:rPr>
+        <w:t xml:space="preserve">, </w:t>
+      </w:r>
+      <w:r>
+        <w:rPr>
+          <w:lang w:eastAsia="en-GB" w:bidi="he-IL"/>
+        </w:rPr>
+        <w:t xml:space="preserve">that still have idiomatic meaning but are not considered in the background research. </w:t>
+      </w:r>
+      <w:r>
+        <w:rPr>
+          <w:lang w:eastAsia="en-GB" w:bidi="he-IL"/>
+        </w:rPr>
+        <w:t>Also, the VNCs considered during training and testing will only be those that appear in the available datasets, since the objective of this project is not that of providing manual annotations for idiomatic VNCs.</w:t>
       </w:r>
     </w:p>
     <w:p>
       <w:pPr>
-        <w:pStyle w:val="Heading2"/>
-        <w:rPr>
-          <w:lang w:eastAsia="en-GB" w:bidi="he-IL"/>
-        </w:rPr>
-      </w:pPr>
-      <w:bookmarkStart w:id="29" w:name="_Toc4105920"/>
-      <w:r>
-        <w:rPr>
-          <w:lang w:eastAsia="en-GB" w:bidi="he-IL"/>
-        </w:rPr>
-        <w:t>VNC Tokens Dataset</w:t>
+        <w:jc w:val="both"/>
+        <w:rPr>
+          <w:lang w:eastAsia="en-GB" w:bidi="he-IL"/>
+        </w:rPr>
+      </w:pPr>
+    </w:p>
+    <w:p>
+      <w:pPr>
+        <w:jc w:val="both"/>
+        <w:rPr>
+          <w:lang w:eastAsia="en-GB" w:bidi="he-IL"/>
+        </w:rPr>
+      </w:pPr>
+      <w:r>
+        <w:rPr>
+          <w:b/>
+          <w:lang w:eastAsia="en-GB" w:bidi="he-IL"/>
+        </w:rPr>
+        <w:t xml:space="preserve">Limitations </w:t>
+      </w:r>
+      <w:r>
+        <w:rPr>
+          <w:lang w:eastAsia="en-GB" w:bidi="he-IL"/>
+        </w:rPr>
+        <w:t>of the project are the equipment for model training. Hardware is limited by that provided by the University of Essex, so tests may have time and memory constraints</w:t>
+      </w:r>
+      <w:r>
+        <w:rPr>
+          <w:lang w:eastAsia="en-GB" w:bidi="he-IL"/>
+        </w:rPr>
+        <w:t xml:space="preserve"> regarding the number of tests that can be performed and the number of training examples to use in those states limited by</w:t>
+      </w:r>
+      <w:r>
+        <w:rPr>
+          <w:lang w:eastAsia="en-GB" w:bidi="he-IL"/>
+        </w:rPr>
+        <w:t xml:space="preserve"> available</w:t>
+      </w:r>
+      <w:r>
+        <w:rPr>
+          <w:lang w:eastAsia="en-GB" w:bidi="he-IL"/>
+        </w:rPr>
+        <w:t xml:space="preserve"> machine state.</w:t>
+      </w:r>
+      <w:r>
+        <w:rPr>
+          <w:lang w:eastAsia="en-GB" w:bidi="he-IL"/>
+        </w:rPr>
+        <w:t xml:space="preserve"> Google </w:t>
+      </w:r>
+      <w:proofErr w:type="spellStart"/>
+      <w:r>
+        <w:rPr>
+          <w:lang w:eastAsia="en-GB" w:bidi="he-IL"/>
+        </w:rPr>
+        <w:t>Colab</w:t>
+      </w:r>
+      <w:proofErr w:type="spellEnd"/>
+      <w:r>
+        <w:rPr>
+          <w:lang w:eastAsia="en-GB" w:bidi="he-IL"/>
+        </w:rPr>
+        <w:t xml:space="preserve"> tool is contemplated to use for the project development, particularly on the model training portion of the project. However, we are still unsure about computation limitations set by Google to stop abuse of their system, so this is not a certain solution to the hardware limitation problem.</w:t>
+      </w:r>
+    </w:p>
+    <w:p>
+      <w:pPr>
+        <w:rPr>
+          <w:lang w:eastAsia="en-GB" w:bidi="he-IL"/>
+        </w:rPr>
+      </w:pPr>
+      <w:r>
+        <w:rPr>
+          <w:lang w:eastAsia="en-GB" w:bidi="he-IL"/>
+        </w:rPr>
+        <w:br w:type="page"/>
+      </w:r>
+    </w:p>
+    <w:p>
+      <w:pPr>
+        <w:rPr>
+          <w:lang w:eastAsia="en-GB" w:bidi="he-IL"/>
+        </w:rPr>
+      </w:pPr>
+    </w:p>
+    <w:p>
+      <w:pPr>
+        <w:pStyle w:val="Heading1"/>
+        <w:rPr>
+          <w:lang w:eastAsia="en-GB" w:bidi="he-IL"/>
+        </w:rPr>
+      </w:pPr>
+      <w:bookmarkStart w:id="29" w:name="_Toc4105919"/>
+      <w:r>
+        <w:rPr>
+          <w:lang w:eastAsia="en-GB" w:bidi="he-IL"/>
+        </w:rPr>
+        <w:t>Project Description</w:t>
       </w:r>
       <w:bookmarkEnd w:id="29"/>
     </w:p>
@@ -16574,6 +16624,42 @@
         <w:rPr>
           <w:lang w:eastAsia="en-GB" w:bidi="he-IL"/>
         </w:rPr>
+        <w:t xml:space="preserve">This section explains </w:t>
+      </w:r>
+      <w:r>
+        <w:rPr>
+          <w:lang w:eastAsia="en-GB" w:bidi="he-IL"/>
+        </w:rPr>
+        <w:t>how the project will be developed, as well as any third-party tools used for its completion.</w:t>
+      </w:r>
+    </w:p>
+    <w:p>
+      <w:pPr>
+        <w:pStyle w:val="Heading2"/>
+        <w:rPr>
+          <w:lang w:eastAsia="en-GB" w:bidi="he-IL"/>
+        </w:rPr>
+      </w:pPr>
+      <w:bookmarkStart w:id="30" w:name="_Toc4105920"/>
+      <w:r>
+        <w:rPr>
+          <w:lang w:eastAsia="en-GB" w:bidi="he-IL"/>
+        </w:rPr>
+        <w:t>VNC Tokens Dataset</w:t>
+      </w:r>
+      <w:bookmarkEnd w:id="30"/>
+    </w:p>
+    <w:p>
+      <w:pPr>
+        <w:jc w:val="both"/>
+        <w:rPr>
+          <w:lang w:eastAsia="en-GB" w:bidi="he-IL"/>
+        </w:rPr>
+      </w:pPr>
+      <w:r>
+        <w:rPr>
+          <w:lang w:eastAsia="en-GB" w:bidi="he-IL"/>
+        </w:rPr>
         <w:t xml:space="preserve">The dataset used to finish this project will be the VNC Tokens Dataset developed by Cook et al. 2008 </w:t>
       </w:r>
       <w:sdt>
@@ -16584,6 +16670,7 @@
           <w:id w:val="-803154238"/>
           <w:citation/>
         </w:sdtPr>
+        <w:sdtEndPr/>
         <w:sdtContent>
           <w:r>
             <w:rPr>
@@ -16644,6 +16731,7 @@
           <w:id w:val="140012842"/>
           <w:citation/>
         </w:sdtPr>
+        <w:sdtEndPr/>
         <w:sdtContent>
           <w:r>
             <w:rPr>
@@ -16692,6 +16780,7 @@
           <w:id w:val="1813897274"/>
           <w:citation/>
         </w:sdtPr>
+        <w:sdtEndPr/>
         <w:sdtContent>
           <w:r>
             <w:rPr>
@@ -16740,6 +16829,7 @@
           <w:id w:val="174011375"/>
           <w:citation/>
         </w:sdtPr>
+        <w:sdtEndPr/>
         <w:sdtContent>
           <w:r>
             <w:rPr>
@@ -16900,6 +16990,7 @@
           <w:id w:val="763893214"/>
           <w:citation/>
         </w:sdtPr>
+        <w:sdtEndPr/>
         <w:sdtContent>
           <w:r>
             <w:rPr>
@@ -16955,18 +17046,18 @@
           <w:lang w:eastAsia="en-GB" w:bidi="he-IL"/>
         </w:rPr>
       </w:pPr>
-      <w:bookmarkStart w:id="30" w:name="_Ref3973691"/>
-      <w:bookmarkStart w:id="31" w:name="_Ref3973698"/>
-      <w:bookmarkStart w:id="32" w:name="_Toc4105921"/>
+      <w:bookmarkStart w:id="31" w:name="_Ref3973691"/>
+      <w:bookmarkStart w:id="32" w:name="_Ref3973698"/>
+      <w:bookmarkStart w:id="33" w:name="_Toc4105921"/>
       <w:r>
         <w:rPr>
           <w:lang w:eastAsia="en-GB" w:bidi="he-IL"/>
         </w:rPr>
         <w:t>Third-Party Tools</w:t>
       </w:r>
-      <w:bookmarkEnd w:id="30"/>
       <w:bookmarkEnd w:id="31"/>
       <w:bookmarkEnd w:id="32"/>
+      <w:bookmarkEnd w:id="33"/>
     </w:p>
     <w:p>
       <w:pPr>
@@ -16975,7 +17066,7 @@
           <w:lang w:eastAsia="en-GB" w:bidi="he-IL"/>
         </w:rPr>
       </w:pPr>
-      <w:bookmarkStart w:id="33" w:name="_Toc4105922"/>
+      <w:bookmarkStart w:id="34" w:name="_Toc4105922"/>
       <w:proofErr w:type="spellStart"/>
       <w:r>
         <w:rPr>
@@ -16983,7 +17074,7 @@
         </w:rPr>
         <w:t>Gensim</w:t>
       </w:r>
-      <w:bookmarkEnd w:id="33"/>
+      <w:bookmarkEnd w:id="34"/>
       <w:proofErr w:type="spellEnd"/>
     </w:p>
     <w:p>
@@ -17007,6 +17098,7 @@
           <w:id w:val="1513885235"/>
           <w:citation/>
         </w:sdtPr>
+        <w:sdtEndPr/>
         <w:sdtContent>
           <w:r>
             <w:rPr>
@@ -17055,6 +17147,7 @@
           <w:id w:val="733821437"/>
           <w:citation/>
         </w:sdtPr>
+        <w:sdtEndPr/>
         <w:sdtContent>
           <w:r>
             <w:rPr>
@@ -17103,14 +17196,14 @@
           <w:lang w:eastAsia="en-GB" w:bidi="he-IL"/>
         </w:rPr>
       </w:pPr>
-      <w:bookmarkStart w:id="34" w:name="_Toc4105923"/>
+      <w:bookmarkStart w:id="35" w:name="_Toc4105923"/>
       <w:r>
         <w:rPr>
           <w:lang w:eastAsia="en-GB" w:bidi="he-IL"/>
         </w:rPr>
         <w:t>Siamese CBOW</w:t>
       </w:r>
-      <w:bookmarkEnd w:id="34"/>
+      <w:bookmarkEnd w:id="35"/>
     </w:p>
     <w:p>
       <w:pPr>
@@ -17133,6 +17226,7 @@
           <w:id w:val="1728569377"/>
           <w:citation/>
         </w:sdtPr>
+        <w:sdtEndPr/>
         <w:sdtContent>
           <w:r>
             <w:rPr>
@@ -17196,7 +17290,7 @@
           <w:lang w:eastAsia="en-GB" w:bidi="he-IL"/>
         </w:rPr>
       </w:pPr>
-      <w:bookmarkStart w:id="35" w:name="_Toc4105924"/>
+      <w:bookmarkStart w:id="36" w:name="_Toc4105924"/>
       <w:r>
         <w:rPr>
           <w:lang w:eastAsia="en-GB" w:bidi="he-IL"/>
@@ -17204,7 +17298,7 @@
         <w:lastRenderedPageBreak/>
         <w:t>Skip-thoughts</w:t>
       </w:r>
-      <w:bookmarkEnd w:id="35"/>
+      <w:bookmarkEnd w:id="36"/>
     </w:p>
     <w:p>
       <w:pPr>
@@ -17227,6 +17321,7 @@
           <w:id w:val="2067593159"/>
           <w:citation/>
         </w:sdtPr>
+        <w:sdtEndPr/>
         <w:sdtContent>
           <w:r>
             <w:rPr>
@@ -17290,7 +17385,7 @@
           <w:lang w:eastAsia="en-GB" w:bidi="he-IL"/>
         </w:rPr>
       </w:pPr>
-      <w:bookmarkStart w:id="36" w:name="_Toc4105925"/>
+      <w:bookmarkStart w:id="37" w:name="_Toc4105925"/>
       <w:proofErr w:type="spellStart"/>
       <w:r>
         <w:rPr>
@@ -17305,7 +17400,7 @@
         </w:rPr>
         <w:t>-Learn</w:t>
       </w:r>
-      <w:bookmarkEnd w:id="36"/>
+      <w:bookmarkEnd w:id="37"/>
     </w:p>
     <w:p>
       <w:pPr>
@@ -17328,6 +17423,7 @@
           <w:id w:val="1609393600"/>
           <w:citation/>
         </w:sdtPr>
+        <w:sdtEndPr/>
         <w:sdtContent>
           <w:r>
             <w:rPr>
@@ -17388,119 +17484,13 @@
           <w:lang w:eastAsia="en-GB" w:bidi="he-IL"/>
         </w:rPr>
       </w:pPr>
-      <w:bookmarkStart w:id="37" w:name="_Toc4105926"/>
+      <w:bookmarkStart w:id="38" w:name="_Toc4105926"/>
       <w:proofErr w:type="spellStart"/>
       <w:r>
         <w:rPr>
           <w:lang w:eastAsia="en-GB" w:bidi="he-IL"/>
         </w:rPr>
         <w:t>Tensorflow</w:t>
-      </w:r>
-      <w:bookmarkEnd w:id="37"/>
-      <w:proofErr w:type="spellEnd"/>
-    </w:p>
-    <w:p>
-      <w:pPr>
-        <w:jc w:val="both"/>
-        <w:rPr>
-          <w:lang w:eastAsia="en-GB" w:bidi="he-IL"/>
-        </w:rPr>
-      </w:pPr>
-      <w:r>
-        <w:rPr>
-          <w:lang w:eastAsia="en-GB" w:bidi="he-IL"/>
-        </w:rPr>
-        <w:t xml:space="preserve">Famous open-source platform for machine learning. </w:t>
-      </w:r>
-      <w:r>
-        <w:rPr>
-          <w:lang w:eastAsia="en-GB" w:bidi="he-IL"/>
-        </w:rPr>
-        <w:t xml:space="preserve">It has an implementation of the </w:t>
-      </w:r>
-      <w:proofErr w:type="spellStart"/>
-      <w:r>
-        <w:rPr>
-          <w:lang w:eastAsia="en-GB" w:bidi="he-IL"/>
-        </w:rPr>
-        <w:t>ELMo</w:t>
-      </w:r>
-      <w:proofErr w:type="spellEnd"/>
-      <w:r>
-        <w:rPr>
-          <w:lang w:eastAsia="en-GB" w:bidi="he-IL"/>
-        </w:rPr>
-        <w:t xml:space="preserve"> layer based directly on the original paper by Peters et al. </w:t>
-      </w:r>
-      <w:sdt>
-        <w:sdtPr>
-          <w:rPr>
-            <w:lang w:eastAsia="en-GB" w:bidi="he-IL"/>
-          </w:rPr>
-          <w:id w:val="-536436543"/>
-          <w:citation/>
-        </w:sdtPr>
-        <w:sdtContent>
-          <w:r>
-            <w:rPr>
-              <w:lang w:eastAsia="en-GB" w:bidi="he-IL"/>
-            </w:rPr>
-            <w:fldChar w:fldCharType="begin"/>
-          </w:r>
-          <w:r>
-            <w:rPr>
-              <w:lang w:val="en-US" w:eastAsia="en-GB" w:bidi="he-IL"/>
-            </w:rPr>
-            <w:instrText xml:space="preserve"> CITATION Pet18 \l 1033 </w:instrText>
-          </w:r>
-          <w:r>
-            <w:rPr>
-              <w:lang w:eastAsia="en-GB" w:bidi="he-IL"/>
-            </w:rPr>
-            <w:fldChar w:fldCharType="separate"/>
-          </w:r>
-          <w:r>
-            <w:rPr>
-              <w:noProof/>
-              <w:lang w:val="en-US" w:eastAsia="en-GB" w:bidi="he-IL"/>
-            </w:rPr>
-            <w:t>[12]</w:t>
-          </w:r>
-          <w:r>
-            <w:rPr>
-              <w:lang w:eastAsia="en-GB" w:bidi="he-IL"/>
-            </w:rPr>
-            <w:fldChar w:fldCharType="end"/>
-          </w:r>
-        </w:sdtContent>
-      </w:sdt>
-      <w:r>
-        <w:rPr>
-          <w:lang w:eastAsia="en-GB" w:bidi="he-IL"/>
-        </w:rPr>
-        <w:t>.</w:t>
-      </w:r>
-    </w:p>
-    <w:p>
-      <w:pPr>
-        <w:pStyle w:val="Heading3"/>
-        <w:rPr>
-          <w:lang w:eastAsia="en-GB" w:bidi="he-IL"/>
-        </w:rPr>
-      </w:pPr>
-      <w:bookmarkStart w:id="38" w:name="_Toc4105927"/>
-      <w:r>
-        <w:rPr>
-          <w:lang w:eastAsia="en-GB" w:bidi="he-IL"/>
-        </w:rPr>
-        <w:t xml:space="preserve">Google </w:t>
-      </w:r>
-      <w:proofErr w:type="spellStart"/>
-      <w:r>
-        <w:rPr>
-          <w:lang w:eastAsia="en-GB" w:bidi="he-IL"/>
-        </w:rPr>
-        <w:t>Colab</w:t>
       </w:r>
       <w:bookmarkEnd w:id="38"/>
       <w:proofErr w:type="spellEnd"/>
@@ -17516,6 +17506,113 @@
         <w:rPr>
           <w:lang w:eastAsia="en-GB" w:bidi="he-IL"/>
         </w:rPr>
+        <w:t xml:space="preserve">Famous open-source platform for machine learning. </w:t>
+      </w:r>
+      <w:r>
+        <w:rPr>
+          <w:lang w:eastAsia="en-GB" w:bidi="he-IL"/>
+        </w:rPr>
+        <w:t xml:space="preserve">It has an implementation of the </w:t>
+      </w:r>
+      <w:proofErr w:type="spellStart"/>
+      <w:r>
+        <w:rPr>
+          <w:lang w:eastAsia="en-GB" w:bidi="he-IL"/>
+        </w:rPr>
+        <w:t>ELMo</w:t>
+      </w:r>
+      <w:proofErr w:type="spellEnd"/>
+      <w:r>
+        <w:rPr>
+          <w:lang w:eastAsia="en-GB" w:bidi="he-IL"/>
+        </w:rPr>
+        <w:t xml:space="preserve"> layer based directly on the original paper by Peters et al. </w:t>
+      </w:r>
+      <w:sdt>
+        <w:sdtPr>
+          <w:rPr>
+            <w:lang w:eastAsia="en-GB" w:bidi="he-IL"/>
+          </w:rPr>
+          <w:id w:val="-536436543"/>
+          <w:citation/>
+        </w:sdtPr>
+        <w:sdtEndPr/>
+        <w:sdtContent>
+          <w:r>
+            <w:rPr>
+              <w:lang w:eastAsia="en-GB" w:bidi="he-IL"/>
+            </w:rPr>
+            <w:fldChar w:fldCharType="begin"/>
+          </w:r>
+          <w:r>
+            <w:rPr>
+              <w:lang w:val="en-US" w:eastAsia="en-GB" w:bidi="he-IL"/>
+            </w:rPr>
+            <w:instrText xml:space="preserve"> CITATION Pet18 \l 1033 </w:instrText>
+          </w:r>
+          <w:r>
+            <w:rPr>
+              <w:lang w:eastAsia="en-GB" w:bidi="he-IL"/>
+            </w:rPr>
+            <w:fldChar w:fldCharType="separate"/>
+          </w:r>
+          <w:r>
+            <w:rPr>
+              <w:noProof/>
+              <w:lang w:val="en-US" w:eastAsia="en-GB" w:bidi="he-IL"/>
+            </w:rPr>
+            <w:t>[12]</w:t>
+          </w:r>
+          <w:r>
+            <w:rPr>
+              <w:lang w:eastAsia="en-GB" w:bidi="he-IL"/>
+            </w:rPr>
+            <w:fldChar w:fldCharType="end"/>
+          </w:r>
+        </w:sdtContent>
+      </w:sdt>
+      <w:r>
+        <w:rPr>
+          <w:lang w:eastAsia="en-GB" w:bidi="he-IL"/>
+        </w:rPr>
+        <w:t>.</w:t>
+      </w:r>
+    </w:p>
+    <w:p>
+      <w:pPr>
+        <w:pStyle w:val="Heading3"/>
+        <w:rPr>
+          <w:lang w:eastAsia="en-GB" w:bidi="he-IL"/>
+        </w:rPr>
+      </w:pPr>
+      <w:bookmarkStart w:id="39" w:name="_Toc4105927"/>
+      <w:r>
+        <w:rPr>
+          <w:lang w:eastAsia="en-GB" w:bidi="he-IL"/>
+        </w:rPr>
+        <w:t xml:space="preserve">Google </w:t>
+      </w:r>
+      <w:proofErr w:type="spellStart"/>
+      <w:r>
+        <w:rPr>
+          <w:lang w:eastAsia="en-GB" w:bidi="he-IL"/>
+        </w:rPr>
+        <w:t>Colab</w:t>
+      </w:r>
+      <w:bookmarkEnd w:id="39"/>
+      <w:proofErr w:type="spellEnd"/>
+    </w:p>
+    <w:p>
+      <w:pPr>
+        <w:jc w:val="both"/>
+        <w:rPr>
+          <w:lang w:eastAsia="en-GB" w:bidi="he-IL"/>
+        </w:rPr>
+      </w:pPr>
+      <w:r>
+        <w:rPr>
+          <w:lang w:eastAsia="en-GB" w:bidi="he-IL"/>
+        </w:rPr>
         <w:t xml:space="preserve">A </w:t>
       </w:r>
       <w:proofErr w:type="spellStart"/>
@@ -17591,72 +17688,12 @@
           <w:lang w:eastAsia="en-GB" w:bidi="he-IL"/>
         </w:rPr>
       </w:pPr>
-      <w:bookmarkStart w:id="39" w:name="_Toc4105928"/>
+      <w:bookmarkStart w:id="40" w:name="_Toc4105928"/>
       <w:r>
         <w:rPr>
           <w:lang w:eastAsia="en-GB" w:bidi="he-IL"/>
         </w:rPr>
         <w:t>Project Development Methodology</w:t>
-      </w:r>
-      <w:bookmarkEnd w:id="39"/>
-    </w:p>
-    <w:p>
-      <w:pPr>
-        <w:jc w:val="both"/>
-        <w:rPr>
-          <w:lang w:eastAsia="en-GB" w:bidi="he-IL"/>
-        </w:rPr>
-      </w:pPr>
-      <w:r>
-        <w:rPr>
-          <w:lang w:eastAsia="en-GB" w:bidi="he-IL"/>
-        </w:rPr>
-        <w:t>The develo</w:t>
-      </w:r>
-      <w:r>
-        <w:rPr>
-          <w:lang w:eastAsia="en-GB" w:bidi="he-IL"/>
-        </w:rPr>
-        <w:t>pment of this project will make use of the Agile development process for the implementation of the word embedding algorithms and the</w:t>
-      </w:r>
-      <w:r>
-        <w:rPr>
-          <w:lang w:eastAsia="en-GB" w:bidi="he-IL"/>
-        </w:rPr>
-        <w:t xml:space="preserve"> supervised and</w:t>
-      </w:r>
-      <w:r>
-        <w:rPr>
-          <w:lang w:eastAsia="en-GB" w:bidi="he-IL"/>
-        </w:rPr>
-        <w:t xml:space="preserve"> unsupervised </w:t>
-      </w:r>
-      <w:r>
-        <w:rPr>
-          <w:lang w:eastAsia="en-GB" w:bidi="he-IL"/>
-        </w:rPr>
-        <w:t xml:space="preserve">classifier </w:t>
-      </w:r>
-      <w:r>
-        <w:rPr>
-          <w:lang w:eastAsia="en-GB" w:bidi="he-IL"/>
-        </w:rPr>
-        <w:t xml:space="preserve">algorithms. </w:t>
-      </w:r>
-    </w:p>
-    <w:p>
-      <w:pPr>
-        <w:pStyle w:val="Heading3"/>
-        <w:rPr>
-          <w:lang w:eastAsia="en-GB" w:bidi="he-IL"/>
-        </w:rPr>
-      </w:pPr>
-      <w:bookmarkStart w:id="40" w:name="_Toc4105929"/>
-      <w:r>
-        <w:rPr>
-          <w:lang w:eastAsia="en-GB" w:bidi="he-IL"/>
-        </w:rPr>
-        <w:t>Word Embedding Implementation</w:t>
       </w:r>
       <w:bookmarkEnd w:id="40"/>
     </w:p>
@@ -17671,6 +17708,66 @@
         <w:rPr>
           <w:lang w:eastAsia="en-GB" w:bidi="he-IL"/>
         </w:rPr>
+        <w:t>The develo</w:t>
+      </w:r>
+      <w:r>
+        <w:rPr>
+          <w:lang w:eastAsia="en-GB" w:bidi="he-IL"/>
+        </w:rPr>
+        <w:t>pment of this project will make use of the Agile development process for the implementation of the word embedding algorithms and the</w:t>
+      </w:r>
+      <w:r>
+        <w:rPr>
+          <w:lang w:eastAsia="en-GB" w:bidi="he-IL"/>
+        </w:rPr>
+        <w:t xml:space="preserve"> supervised and</w:t>
+      </w:r>
+      <w:r>
+        <w:rPr>
+          <w:lang w:eastAsia="en-GB" w:bidi="he-IL"/>
+        </w:rPr>
+        <w:t xml:space="preserve"> unsupervised </w:t>
+      </w:r>
+      <w:r>
+        <w:rPr>
+          <w:lang w:eastAsia="en-GB" w:bidi="he-IL"/>
+        </w:rPr>
+        <w:t xml:space="preserve">classifier </w:t>
+      </w:r>
+      <w:r>
+        <w:rPr>
+          <w:lang w:eastAsia="en-GB" w:bidi="he-IL"/>
+        </w:rPr>
+        <w:t xml:space="preserve">algorithms. </w:t>
+      </w:r>
+    </w:p>
+    <w:p>
+      <w:pPr>
+        <w:pStyle w:val="Heading3"/>
+        <w:rPr>
+          <w:lang w:eastAsia="en-GB" w:bidi="he-IL"/>
+        </w:rPr>
+      </w:pPr>
+      <w:bookmarkStart w:id="41" w:name="_Toc4105929"/>
+      <w:r>
+        <w:rPr>
+          <w:lang w:eastAsia="en-GB" w:bidi="he-IL"/>
+        </w:rPr>
+        <w:t>Word Embedding Implementation</w:t>
+      </w:r>
+      <w:bookmarkEnd w:id="41"/>
+    </w:p>
+    <w:p>
+      <w:pPr>
+        <w:jc w:val="both"/>
+        <w:rPr>
+          <w:lang w:eastAsia="en-GB" w:bidi="he-IL"/>
+        </w:rPr>
+      </w:pPr>
+      <w:r>
+        <w:rPr>
+          <w:lang w:eastAsia="en-GB" w:bidi="he-IL"/>
+        </w:rPr>
         <w:t xml:space="preserve">The first </w:t>
       </w:r>
       <w:r>
@@ -17693,6 +17790,7 @@
           <w:id w:val="1781296945"/>
           <w:citation/>
         </w:sdtPr>
+        <w:sdtEndPr/>
         <w:sdtContent>
           <w:r>
             <w:rPr>
@@ -17747,6 +17845,7 @@
           <w:id w:val="-1585828575"/>
           <w:citation/>
         </w:sdtPr>
+        <w:sdtEndPr/>
         <w:sdtContent>
           <w:r>
             <w:rPr>
@@ -17795,6 +17894,7 @@
           <w:id w:val="1360002626"/>
           <w:citation/>
         </w:sdtPr>
+        <w:sdtEndPr/>
         <w:sdtContent>
           <w:r>
             <w:rPr>
@@ -17946,14 +18046,14 @@
           <w:lang w:eastAsia="en-GB" w:bidi="he-IL"/>
         </w:rPr>
       </w:pPr>
-      <w:bookmarkStart w:id="41" w:name="_Toc4105930"/>
+      <w:bookmarkStart w:id="42" w:name="_Toc4105930"/>
       <w:r>
         <w:rPr>
           <w:lang w:eastAsia="en-GB" w:bidi="he-IL"/>
         </w:rPr>
         <w:t>Proposed Feature Vectors and Unsupervised Method Implementation</w:t>
       </w:r>
-      <w:bookmarkEnd w:id="41"/>
+      <w:bookmarkEnd w:id="42"/>
     </w:p>
     <w:p>
       <w:pPr>
@@ -17976,6 +18076,7 @@
           <w:id w:val="-945923308"/>
           <w:citation/>
         </w:sdtPr>
+        <w:sdtEndPr/>
         <w:sdtContent>
           <w:r>
             <w:rPr>
@@ -18125,6 +18226,7 @@
           <w:id w:val="-819888056"/>
           <w:citation/>
         </w:sdtPr>
+        <w:sdtEndPr/>
         <w:sdtContent>
           <w:r>
             <w:rPr>
@@ -18200,14 +18302,14 @@
           <w:lang w:eastAsia="en-GB" w:bidi="he-IL"/>
         </w:rPr>
       </w:pPr>
-      <w:bookmarkStart w:id="42" w:name="_Toc4105931"/>
+      <w:bookmarkStart w:id="43" w:name="_Toc4105931"/>
       <w:r>
         <w:rPr>
           <w:lang w:eastAsia="en-GB" w:bidi="he-IL"/>
         </w:rPr>
         <w:t>Evaluation</w:t>
       </w:r>
-      <w:bookmarkEnd w:id="42"/>
+      <w:bookmarkEnd w:id="43"/>
     </w:p>
     <w:p>
       <w:pPr>
@@ -18242,6 +18344,7 @@
           <w:id w:val="-175049510"/>
           <w:citation/>
         </w:sdtPr>
+        <w:sdtEndPr/>
         <w:sdtContent>
           <w:r>
             <w:rPr>
@@ -18290,42 +18393,12 @@
           <w:lang w:eastAsia="en-GB" w:bidi="he-IL"/>
         </w:rPr>
       </w:pPr>
-      <w:bookmarkStart w:id="43" w:name="_Toc4105932"/>
+      <w:bookmarkStart w:id="44" w:name="_Toc4105932"/>
       <w:r>
         <w:rPr>
           <w:lang w:eastAsia="en-GB" w:bidi="he-IL"/>
         </w:rPr>
         <w:t>Implementation Evaluation</w:t>
-      </w:r>
-      <w:bookmarkEnd w:id="43"/>
-    </w:p>
-    <w:p>
-      <w:pPr>
-        <w:jc w:val="both"/>
-        <w:rPr>
-          <w:lang w:eastAsia="en-GB" w:bidi="he-IL"/>
-        </w:rPr>
-      </w:pPr>
-      <w:r>
-        <w:rPr>
-          <w:lang w:eastAsia="en-GB" w:bidi="he-IL"/>
-        </w:rPr>
-        <w:t>To ensure that our implementations of the described methods are correct and won’t reflect incorrect metrics for evaluation over the baseline, we will perform the following actions:</w:t>
-      </w:r>
-    </w:p>
-    <w:p>
-      <w:pPr>
-        <w:pStyle w:val="Heading3"/>
-        <w:rPr>
-          <w:lang w:eastAsia="en-GB" w:bidi="he-IL"/>
-        </w:rPr>
-      </w:pPr>
-      <w:bookmarkStart w:id="44" w:name="_Toc4105933"/>
-      <w:r>
-        <w:rPr>
-          <w:lang w:eastAsia="en-GB" w:bidi="he-IL"/>
-        </w:rPr>
-        <w:t>Word-Embedding Evaluation</w:t>
       </w:r>
       <w:bookmarkEnd w:id="44"/>
     </w:p>
@@ -18340,6 +18413,36 @@
         <w:rPr>
           <w:lang w:eastAsia="en-GB" w:bidi="he-IL"/>
         </w:rPr>
+        <w:t>To ensure that our implementations of the described methods are correct and won’t reflect incorrect metrics for evaluation over the baseline, we will perform the following actions:</w:t>
+      </w:r>
+    </w:p>
+    <w:p>
+      <w:pPr>
+        <w:pStyle w:val="Heading3"/>
+        <w:rPr>
+          <w:lang w:eastAsia="en-GB" w:bidi="he-IL"/>
+        </w:rPr>
+      </w:pPr>
+      <w:bookmarkStart w:id="45" w:name="_Toc4105933"/>
+      <w:r>
+        <w:rPr>
+          <w:lang w:eastAsia="en-GB" w:bidi="he-IL"/>
+        </w:rPr>
+        <w:t>Word-Embedding Evaluation</w:t>
+      </w:r>
+      <w:bookmarkEnd w:id="45"/>
+    </w:p>
+    <w:p>
+      <w:pPr>
+        <w:jc w:val="both"/>
+        <w:rPr>
+          <w:lang w:eastAsia="en-GB" w:bidi="he-IL"/>
+        </w:rPr>
+      </w:pPr>
+      <w:r>
+        <w:rPr>
+          <w:lang w:eastAsia="en-GB" w:bidi="he-IL"/>
+        </w:rPr>
         <w:t xml:space="preserve">First, we expect that our word embeddings are correctly extracted from the BNC XML sentences that contain VNCs. To evaluate this, </w:t>
       </w:r>
       <w:r>
@@ -18356,6 +18459,7 @@
           <w:id w:val="494541083"/>
           <w:citation/>
         </w:sdtPr>
+        <w:sdtEndPr/>
         <w:sdtContent>
           <w:r>
             <w:rPr>
@@ -18459,14 +18563,14 @@
           <w:lang w:eastAsia="en-GB" w:bidi="he-IL"/>
         </w:rPr>
       </w:pPr>
-      <w:bookmarkStart w:id="45" w:name="_Toc4105934"/>
+      <w:bookmarkStart w:id="46" w:name="_Toc4105934"/>
       <w:r>
         <w:rPr>
           <w:lang w:eastAsia="en-GB" w:bidi="he-IL"/>
         </w:rPr>
         <w:t>Fixedness Formulas Evaluation</w:t>
       </w:r>
-      <w:bookmarkEnd w:id="45"/>
+      <w:bookmarkEnd w:id="46"/>
     </w:p>
     <w:p>
       <w:pPr>
@@ -18489,6 +18593,7 @@
           <w:id w:val="214785287"/>
           <w:citation/>
         </w:sdtPr>
+        <w:sdtEndPr/>
         <w:sdtContent>
           <w:r>
             <w:rPr>
@@ -18551,14 +18656,14 @@
           <w:lang w:eastAsia="en-GB" w:bidi="he-IL"/>
         </w:rPr>
       </w:pPr>
-      <w:bookmarkStart w:id="46" w:name="_Toc4105935"/>
+      <w:bookmarkStart w:id="47" w:name="_Toc4105935"/>
       <w:r>
         <w:rPr>
           <w:lang w:eastAsia="en-GB" w:bidi="he-IL"/>
         </w:rPr>
         <w:t>Performance Evaluation</w:t>
       </w:r>
-      <w:bookmarkEnd w:id="46"/>
+      <w:bookmarkEnd w:id="47"/>
     </w:p>
     <w:p>
       <w:pPr>
@@ -18581,6 +18686,7 @@
           <w:id w:val="-1748021198"/>
           <w:citation/>
         </w:sdtPr>
+        <w:sdtEndPr/>
         <w:sdtContent>
           <w:r>
             <w:rPr>
@@ -18629,6 +18735,7 @@
           <w:id w:val="-1535267101"/>
           <w:citation/>
         </w:sdtPr>
+        <w:sdtEndPr/>
         <w:sdtContent>
           <w:r>
             <w:rPr>
@@ -18677,6 +18784,7 @@
           <w:id w:val="1103531862"/>
           <w:citation/>
         </w:sdtPr>
+        <w:sdtEndPr/>
         <w:sdtContent>
           <w:r>
             <w:rPr>
@@ -18732,6 +18840,7 @@
           <w:id w:val="-696614957"/>
           <w:citation/>
         </w:sdtPr>
+        <w:sdtEndPr/>
         <w:sdtContent>
           <w:r>
             <w:rPr>
@@ -18787,6 +18896,7 @@
           <w:id w:val="-328604690"/>
           <w:citation/>
         </w:sdtPr>
+        <w:sdtEndPr/>
         <w:sdtContent>
           <w:r>
             <w:rPr>
@@ -18842,6 +18952,7 @@
           <w:id w:val="378370276"/>
           <w:citation/>
         </w:sdtPr>
+        <w:sdtEndPr/>
         <w:sdtContent>
           <w:r>
             <w:rPr>
@@ -18980,53 +19091,53 @@
           <w:lang w:eastAsia="en-GB" w:bidi="he-IL"/>
         </w:rPr>
       </w:pPr>
-      <w:bookmarkStart w:id="47" w:name="_Toc4105936"/>
+      <w:bookmarkStart w:id="48" w:name="_Toc4105936"/>
       <w:r>
         <w:rPr>
           <w:lang w:eastAsia="en-GB" w:bidi="he-IL"/>
         </w:rPr>
         <w:t>Project Plan</w:t>
-      </w:r>
-      <w:bookmarkEnd w:id="47"/>
-    </w:p>
-    <w:p>
-      <w:pPr>
-        <w:jc w:val="both"/>
-        <w:rPr>
-          <w:lang w:eastAsia="en-GB" w:bidi="he-IL"/>
-        </w:rPr>
-      </w:pPr>
-      <w:r>
-        <w:rPr>
-          <w:lang w:eastAsia="en-GB" w:bidi="he-IL"/>
-        </w:rPr>
-        <w:t xml:space="preserve">The work is sectioned using a Work Breakdown Structure </w:t>
-      </w:r>
-      <w:r>
-        <w:rPr>
-          <w:lang w:eastAsia="en-GB" w:bidi="he-IL"/>
-        </w:rPr>
-        <w:t>(WBS) diagram for task listing and a Gantt Chart to present the time-bound limitations for development.</w:t>
-      </w:r>
-    </w:p>
-    <w:p>
-      <w:pPr>
-        <w:pStyle w:val="Heading2"/>
-        <w:rPr>
-          <w:lang w:eastAsia="en-GB" w:bidi="he-IL"/>
-        </w:rPr>
-      </w:pPr>
-      <w:bookmarkStart w:id="48" w:name="_Toc4105937"/>
-      <w:r>
-        <w:rPr>
-          <w:lang w:eastAsia="en-GB" w:bidi="he-IL"/>
-        </w:rPr>
-        <w:t>Work Breakdown Structure</w:t>
       </w:r>
       <w:bookmarkEnd w:id="48"/>
     </w:p>
     <w:p>
       <w:pPr>
+        <w:jc w:val="both"/>
+        <w:rPr>
+          <w:lang w:eastAsia="en-GB" w:bidi="he-IL"/>
+        </w:rPr>
+      </w:pPr>
+      <w:r>
+        <w:rPr>
+          <w:lang w:eastAsia="en-GB" w:bidi="he-IL"/>
+        </w:rPr>
+        <w:t xml:space="preserve">The work is sectioned using a Work Breakdown Structure </w:t>
+      </w:r>
+      <w:r>
+        <w:rPr>
+          <w:lang w:eastAsia="en-GB" w:bidi="he-IL"/>
+        </w:rPr>
+        <w:t>(WBS) diagram for task listing and a Gantt Chart to present the time-bound limitations for development.</w:t>
+      </w:r>
+    </w:p>
+    <w:p>
+      <w:pPr>
+        <w:pStyle w:val="Heading2"/>
+        <w:rPr>
+          <w:lang w:eastAsia="en-GB" w:bidi="he-IL"/>
+        </w:rPr>
+      </w:pPr>
+      <w:bookmarkStart w:id="49" w:name="_Toc4105937"/>
+      <w:r>
+        <w:rPr>
+          <w:lang w:eastAsia="en-GB" w:bidi="he-IL"/>
+        </w:rPr>
+        <w:t>Work Breakdown Structure</w:t>
+      </w:r>
+      <w:bookmarkEnd w:id="49"/>
+    </w:p>
+    <w:p>
+      <w:pPr>
         <w:rPr>
           <w:lang w:eastAsia="en-GB" w:bidi="he-IL"/>
         </w:rPr>
@@ -19034,6 +19145,7 @@
       <w:r>
         <w:rPr>
           <w:noProof/>
+          <w:lang w:eastAsia="en-GB"/>
         </w:rPr>
         <w:drawing>
           <wp:inline distT="0" distB="0" distL="0" distR="0" wp14:anchorId="7585A966" wp14:editId="3A56CC13">
@@ -19079,7 +19191,7 @@
           <w:lang w:eastAsia="en-GB" w:bidi="he-IL"/>
         </w:rPr>
       </w:pPr>
-      <w:bookmarkStart w:id="49" w:name="_Toc4105938"/>
+      <w:bookmarkStart w:id="50" w:name="_Toc4105938"/>
       <w:r>
         <w:rPr>
           <w:lang w:eastAsia="en-GB" w:bidi="he-IL"/>
@@ -19087,7 +19199,7 @@
         <w:lastRenderedPageBreak/>
         <w:t>Gantt Chart</w:t>
       </w:r>
-      <w:bookmarkEnd w:id="49"/>
+      <w:bookmarkEnd w:id="50"/>
     </w:p>
     <w:p>
       <w:pPr>
@@ -19098,6 +19210,7 @@
       <w:r>
         <w:rPr>
           <w:noProof/>
+          <w:lang w:eastAsia="en-GB"/>
         </w:rPr>
         <w:drawing>
           <wp:inline distT="0" distB="0" distL="0" distR="0" wp14:anchorId="7FAFBB77" wp14:editId="621535AD">
@@ -19136,7 +19249,7 @@
         </w:drawing>
       </w:r>
     </w:p>
-    <w:bookmarkEnd w:id="1"/>
+    <w:bookmarkEnd w:id="0"/>
     <w:p>
       <w:pPr>
         <w:pStyle w:val="Heading1"/>
@@ -20237,7 +20350,7 @@
 </file>
 
 <file path=word/endnotes.xml><?xml version="1.0" encoding="utf-8"?>
-<w:endnotes xmlns:wpc="http://schemas.microsoft.com/office/word/2010/wordprocessingCanvas" xmlns:cx="http://schemas.microsoft.com/office/drawing/2014/chartex" xmlns:cx1="http://schemas.microsoft.com/office/drawing/2015/9/8/chartex" xmlns:cx2="http://schemas.microsoft.com/office/drawing/2015/10/21/chartex" xmlns:cx3="http://schemas.microsoft.com/office/drawing/2016/5/9/chartex" xmlns:cx4="http://schemas.microsoft.com/office/drawing/2016/5/10/chartex" xmlns:cx5="http://schemas.microsoft.com/office/drawing/2016/5/11/chartex" xmlns:cx6="http://schemas.microsoft.com/office/drawing/2016/5/12/chartex" xmlns:cx7="http://schemas.microsoft.com/office/drawing/2016/5/13/chartex" xmlns:cx8="http://schemas.microsoft.com/office/drawing/2016/5/14/chartex" xmlns:mc="http://schemas.openxmlformats.org/markup-compatibility/2006" xmlns:aink="http://schemas.microsoft.com/office/drawing/2016/ink" xmlns:am3d="http://schemas.microsoft.com/office/drawing/2017/model3d" xmlns:o="urn:schemas-microsoft-com:office:office" xmlns:r="http://schemas.openxmlformats.org/officeDocument/2006/relationships" xmlns:m="http://schemas.openxmlformats.org/officeDocument/2006/math" xmlns:v="urn:schemas-microsoft-com:vml" xmlns:wp14="http://schemas.microsoft.com/office/word/2010/wordprocessingDrawing" xmlns:wp="http://schemas.openxmlformats.org/drawingml/2006/wordprocessingDrawing" xmlns:w10="urn:schemas-microsoft-com:office:word" xmlns:w="http://schemas.openxmlformats.org/wordprocessingml/2006/main" xmlns:w14="http://schemas.microsoft.com/office/word/2010/wordml" xmlns:w15="http://schemas.microsoft.com/office/word/2012/wordml" xmlns:w16cid="http://schemas.microsoft.com/office/word/2016/wordml/cid" xmlns:w16se="http://schemas.microsoft.com/office/word/2015/wordml/symex" xmlns:wpg="http://schemas.microsoft.com/office/word/2010/wordprocessingGroup" xmlns:wpi="http://schemas.microsoft.com/office/word/2010/wordprocessingInk" xmlns:wne="http://schemas.microsoft.com/office/word/2006/wordml" xmlns:wps="http://schemas.microsoft.com/office/word/2010/wordprocessingShape" mc:Ignorable="w14 w15 w16se w16cid wp14">
+<w:endnotes xmlns:wpc="http://schemas.microsoft.com/office/word/2010/wordprocessingCanvas" xmlns:cx="http://schemas.microsoft.com/office/drawing/2014/chartex" xmlns:cx1="http://schemas.microsoft.com/office/drawing/2015/9/8/chartex" xmlns:mc="http://schemas.openxmlformats.org/markup-compatibility/2006" xmlns:o="urn:schemas-microsoft-com:office:office" xmlns:r="http://schemas.openxmlformats.org/officeDocument/2006/relationships" xmlns:m="http://schemas.openxmlformats.org/officeDocument/2006/math" xmlns:v="urn:schemas-microsoft-com:vml" xmlns:wp14="http://schemas.microsoft.com/office/word/2010/wordprocessingDrawing" xmlns:wp="http://schemas.openxmlformats.org/drawingml/2006/wordprocessingDrawing" xmlns:w10="urn:schemas-microsoft-com:office:word" xmlns:w="http://schemas.openxmlformats.org/wordprocessingml/2006/main" xmlns:w14="http://schemas.microsoft.com/office/word/2010/wordml" xmlns:w15="http://schemas.microsoft.com/office/word/2012/wordml" xmlns:w16se="http://schemas.microsoft.com/office/word/2015/wordml/symex" xmlns:wpg="http://schemas.microsoft.com/office/word/2010/wordprocessingGroup" xmlns:wpi="http://schemas.microsoft.com/office/word/2010/wordprocessingInk" xmlns:wne="http://schemas.microsoft.com/office/word/2006/wordml" xmlns:wps="http://schemas.microsoft.com/office/word/2010/wordprocessingShape" mc:Ignorable="w14 w15 w16se wp14">
   <w:endnote w:type="separator" w:id="-1">
     <w:p>
       <w:r>
@@ -20258,7 +20371,7 @@
 </file>
 
 <file path=word/footer1.xml><?xml version="1.0" encoding="utf-8"?>
-<w:ftr xmlns:wpc="http://schemas.microsoft.com/office/word/2010/wordprocessingCanvas" xmlns:cx="http://schemas.microsoft.com/office/drawing/2014/chartex" xmlns:cx1="http://schemas.microsoft.com/office/drawing/2015/9/8/chartex" xmlns:cx2="http://schemas.microsoft.com/office/drawing/2015/10/21/chartex" xmlns:cx3="http://schemas.microsoft.com/office/drawing/2016/5/9/chartex" xmlns:cx4="http://schemas.microsoft.com/office/drawing/2016/5/10/chartex" xmlns:cx5="http://schemas.microsoft.com/office/drawing/2016/5/11/chartex" xmlns:cx6="http://schemas.microsoft.com/office/drawing/2016/5/12/chartex" xmlns:cx7="http://schemas.microsoft.com/office/drawing/2016/5/13/chartex" xmlns:cx8="http://schemas.microsoft.com/office/drawing/2016/5/14/chartex" xmlns:mc="http://schemas.openxmlformats.org/markup-compatibility/2006" xmlns:aink="http://schemas.microsoft.com/office/drawing/2016/ink" xmlns:am3d="http://schemas.microsoft.com/office/drawing/2017/model3d" xmlns:o="urn:schemas-microsoft-com:office:office" xmlns:r="http://schemas.openxmlformats.org/officeDocument/2006/relationships" xmlns:m="http://schemas.openxmlformats.org/officeDocument/2006/math" xmlns:v="urn:schemas-microsoft-com:vml" xmlns:wp14="http://schemas.microsoft.com/office/word/2010/wordprocessingDrawing" xmlns:wp="http://schemas.openxmlformats.org/drawingml/2006/wordprocessingDrawing" xmlns:w10="urn:schemas-microsoft-com:office:word" xmlns:w="http://schemas.openxmlformats.org/wordprocessingml/2006/main" xmlns:w14="http://schemas.microsoft.com/office/word/2010/wordml" xmlns:w15="http://schemas.microsoft.com/office/word/2012/wordml" xmlns:w16cid="http://schemas.microsoft.com/office/word/2016/wordml/cid" xmlns:w16se="http://schemas.microsoft.com/office/word/2015/wordml/symex" xmlns:wpg="http://schemas.microsoft.com/office/word/2010/wordprocessingGroup" xmlns:wpi="http://schemas.microsoft.com/office/word/2010/wordprocessingInk" xmlns:wne="http://schemas.microsoft.com/office/word/2006/wordml" xmlns:wps="http://schemas.microsoft.com/office/word/2010/wordprocessingShape" mc:Ignorable="w14 w15 w16se w16cid wp14">
+<w:ftr xmlns:wpc="http://schemas.microsoft.com/office/word/2010/wordprocessingCanvas" xmlns:cx="http://schemas.microsoft.com/office/drawing/2014/chartex" xmlns:cx1="http://schemas.microsoft.com/office/drawing/2015/9/8/chartex" xmlns:mc="http://schemas.openxmlformats.org/markup-compatibility/2006" xmlns:o="urn:schemas-microsoft-com:office:office" xmlns:r="http://schemas.openxmlformats.org/officeDocument/2006/relationships" xmlns:m="http://schemas.openxmlformats.org/officeDocument/2006/math" xmlns:v="urn:schemas-microsoft-com:vml" xmlns:wp14="http://schemas.microsoft.com/office/word/2010/wordprocessingDrawing" xmlns:wp="http://schemas.openxmlformats.org/drawingml/2006/wordprocessingDrawing" xmlns:w10="urn:schemas-microsoft-com:office:word" xmlns:w="http://schemas.openxmlformats.org/wordprocessingml/2006/main" xmlns:w14="http://schemas.microsoft.com/office/word/2010/wordml" xmlns:w15="http://schemas.microsoft.com/office/word/2012/wordml" xmlns:w16se="http://schemas.microsoft.com/office/word/2015/wordml/symex" xmlns:wpg="http://schemas.microsoft.com/office/word/2010/wordprocessingGroup" xmlns:wpi="http://schemas.microsoft.com/office/word/2010/wordprocessingInk" xmlns:wne="http://schemas.microsoft.com/office/word/2006/wordml" xmlns:wps="http://schemas.microsoft.com/office/word/2010/wordprocessingShape" mc:Ignorable="w14 w15 w16se wp14">
   <w:p>
     <w:pPr>
       <w:pStyle w:val="Footer"/>
@@ -20296,7 +20409,7 @@
 </file>
 
 <file path=word/footer2.xml><?xml version="1.0" encoding="utf-8"?>
-<w:ftr xmlns:wpc="http://schemas.microsoft.com/office/word/2010/wordprocessingCanvas" xmlns:cx="http://schemas.microsoft.com/office/drawing/2014/chartex" xmlns:cx1="http://schemas.microsoft.com/office/drawing/2015/9/8/chartex" xmlns:cx2="http://schemas.microsoft.com/office/drawing/2015/10/21/chartex" xmlns:cx3="http://schemas.microsoft.com/office/drawing/2016/5/9/chartex" xmlns:cx4="http://schemas.microsoft.com/office/drawing/2016/5/10/chartex" xmlns:cx5="http://schemas.microsoft.com/office/drawing/2016/5/11/chartex" xmlns:cx6="http://schemas.microsoft.com/office/drawing/2016/5/12/chartex" xmlns:cx7="http://schemas.microsoft.com/office/drawing/2016/5/13/chartex" xmlns:cx8="http://schemas.microsoft.com/office/drawing/2016/5/14/chartex" xmlns:mc="http://schemas.openxmlformats.org/markup-compatibility/2006" xmlns:aink="http://schemas.microsoft.com/office/drawing/2016/ink" xmlns:am3d="http://schemas.microsoft.com/office/drawing/2017/model3d" xmlns:o="urn:schemas-microsoft-com:office:office" xmlns:r="http://schemas.openxmlformats.org/officeDocument/2006/relationships" xmlns:m="http://schemas.openxmlformats.org/officeDocument/2006/math" xmlns:v="urn:schemas-microsoft-com:vml" xmlns:wp14="http://schemas.microsoft.com/office/word/2010/wordprocessingDrawing" xmlns:wp="http://schemas.openxmlformats.org/drawingml/2006/wordprocessingDrawing" xmlns:w10="urn:schemas-microsoft-com:office:word" xmlns:w="http://schemas.openxmlformats.org/wordprocessingml/2006/main" xmlns:w14="http://schemas.microsoft.com/office/word/2010/wordml" xmlns:w15="http://schemas.microsoft.com/office/word/2012/wordml" xmlns:w16cid="http://schemas.microsoft.com/office/word/2016/wordml/cid" xmlns:w16se="http://schemas.microsoft.com/office/word/2015/wordml/symex" xmlns:wpg="http://schemas.microsoft.com/office/word/2010/wordprocessingGroup" xmlns:wpi="http://schemas.microsoft.com/office/word/2010/wordprocessingInk" xmlns:wne="http://schemas.microsoft.com/office/word/2006/wordml" xmlns:wps="http://schemas.microsoft.com/office/word/2010/wordprocessingShape" mc:Ignorable="w14 w15 w16se w16cid wp14">
+<w:ftr xmlns:wpc="http://schemas.microsoft.com/office/word/2010/wordprocessingCanvas" xmlns:cx="http://schemas.microsoft.com/office/drawing/2014/chartex" xmlns:cx1="http://schemas.microsoft.com/office/drawing/2015/9/8/chartex" xmlns:mc="http://schemas.openxmlformats.org/markup-compatibility/2006" xmlns:o="urn:schemas-microsoft-com:office:office" xmlns:r="http://schemas.openxmlformats.org/officeDocument/2006/relationships" xmlns:m="http://schemas.openxmlformats.org/officeDocument/2006/math" xmlns:v="urn:schemas-microsoft-com:vml" xmlns:wp14="http://schemas.microsoft.com/office/word/2010/wordprocessingDrawing" xmlns:wp="http://schemas.openxmlformats.org/drawingml/2006/wordprocessingDrawing" xmlns:w10="urn:schemas-microsoft-com:office:word" xmlns:w="http://schemas.openxmlformats.org/wordprocessingml/2006/main" xmlns:w14="http://schemas.microsoft.com/office/word/2010/wordml" xmlns:w15="http://schemas.microsoft.com/office/word/2012/wordml" xmlns:w16se="http://schemas.microsoft.com/office/word/2015/wordml/symex" xmlns:wpg="http://schemas.microsoft.com/office/word/2010/wordprocessingGroup" xmlns:wpi="http://schemas.microsoft.com/office/word/2010/wordprocessingInk" xmlns:wne="http://schemas.microsoft.com/office/word/2006/wordml" xmlns:wps="http://schemas.microsoft.com/office/word/2010/wordprocessingShape" mc:Ignorable="w14 w15 w16se wp14">
   <w:p>
     <w:pPr>
       <w:pStyle w:val="Footer"/>
@@ -20335,7 +20448,7 @@
         <w:rStyle w:val="PageNumber"/>
         <w:noProof/>
       </w:rPr>
-      <w:t>6</w:t>
+      <w:t>22</w:t>
     </w:r>
     <w:r>
       <w:rPr>
@@ -20360,7 +20473,7 @@
 </file>
 
 <file path=word/footnotes.xml><?xml version="1.0" encoding="utf-8"?>
-<w:footnotes xmlns:wpc="http://schemas.microsoft.com/office/word/2010/wordprocessingCanvas" xmlns:cx="http://schemas.microsoft.com/office/drawing/2014/chartex" xmlns:cx1="http://schemas.microsoft.com/office/drawing/2015/9/8/chartex" xmlns:cx2="http://schemas.microsoft.com/office/drawing/2015/10/21/chartex" xmlns:cx3="http://schemas.microsoft.com/office/drawing/2016/5/9/chartex" xmlns:cx4="http://schemas.microsoft.com/office/drawing/2016/5/10/chartex" xmlns:cx5="http://schemas.microsoft.com/office/drawing/2016/5/11/chartex" xmlns:cx6="http://schemas.microsoft.com/office/drawing/2016/5/12/chartex" xmlns:cx7="http://schemas.microsoft.com/office/drawing/2016/5/13/chartex" xmlns:cx8="http://schemas.microsoft.com/office/drawing/2016/5/14/chartex" xmlns:mc="http://schemas.openxmlformats.org/markup-compatibility/2006" xmlns:aink="http://schemas.microsoft.com/office/drawing/2016/ink" xmlns:am3d="http://schemas.microsoft.com/office/drawing/2017/model3d" xmlns:o="urn:schemas-microsoft-com:office:office" xmlns:r="http://schemas.openxmlformats.org/officeDocument/2006/relationships" xmlns:m="http://schemas.openxmlformats.org/officeDocument/2006/math" xmlns:v="urn:schemas-microsoft-com:vml" xmlns:wp14="http://schemas.microsoft.com/office/word/2010/wordprocessingDrawing" xmlns:wp="http://schemas.openxmlformats.org/drawingml/2006/wordprocessingDrawing" xmlns:w10="urn:schemas-microsoft-com:office:word" xmlns:w="http://schemas.openxmlformats.org/wordprocessingml/2006/main" xmlns:w14="http://schemas.microsoft.com/office/word/2010/wordml" xmlns:w15="http://schemas.microsoft.com/office/word/2012/wordml" xmlns:w16cid="http://schemas.microsoft.com/office/word/2016/wordml/cid" xmlns:w16se="http://schemas.microsoft.com/office/word/2015/wordml/symex" xmlns:wpg="http://schemas.microsoft.com/office/word/2010/wordprocessingGroup" xmlns:wpi="http://schemas.microsoft.com/office/word/2010/wordprocessingInk" xmlns:wne="http://schemas.microsoft.com/office/word/2006/wordml" xmlns:wps="http://schemas.microsoft.com/office/word/2010/wordprocessingShape" mc:Ignorable="w14 w15 w16se w16cid wp14">
+<w:footnotes xmlns:wpc="http://schemas.microsoft.com/office/word/2010/wordprocessingCanvas" xmlns:cx="http://schemas.microsoft.com/office/drawing/2014/chartex" xmlns:cx1="http://schemas.microsoft.com/office/drawing/2015/9/8/chartex" xmlns:mc="http://schemas.openxmlformats.org/markup-compatibility/2006" xmlns:o="urn:schemas-microsoft-com:office:office" xmlns:r="http://schemas.openxmlformats.org/officeDocument/2006/relationships" xmlns:m="http://schemas.openxmlformats.org/officeDocument/2006/math" xmlns:v="urn:schemas-microsoft-com:vml" xmlns:wp14="http://schemas.microsoft.com/office/word/2010/wordprocessingDrawing" xmlns:wp="http://schemas.openxmlformats.org/drawingml/2006/wordprocessingDrawing" xmlns:w10="urn:schemas-microsoft-com:office:word" xmlns:w="http://schemas.openxmlformats.org/wordprocessingml/2006/main" xmlns:w14="http://schemas.microsoft.com/office/word/2010/wordml" xmlns:w15="http://schemas.microsoft.com/office/word/2012/wordml" xmlns:w16se="http://schemas.microsoft.com/office/word/2015/wordml/symex" xmlns:wpg="http://schemas.microsoft.com/office/word/2010/wordprocessingGroup" xmlns:wpi="http://schemas.microsoft.com/office/word/2010/wordprocessingInk" xmlns:wne="http://schemas.microsoft.com/office/word/2006/wordml" xmlns:wps="http://schemas.microsoft.com/office/word/2010/wordprocessingShape" mc:Ignorable="w14 w15 w16se wp14">
   <w:footnote w:type="separator" w:id="-1">
     <w:p>
       <w:r>
@@ -20381,7 +20494,7 @@
 </file>
 
 <file path=word/header1.xml><?xml version="1.0" encoding="utf-8"?>
-<w:hdr xmlns:wpc="http://schemas.microsoft.com/office/word/2010/wordprocessingCanvas" xmlns:cx="http://schemas.microsoft.com/office/drawing/2014/chartex" xmlns:cx1="http://schemas.microsoft.com/office/drawing/2015/9/8/chartex" xmlns:cx2="http://schemas.microsoft.com/office/drawing/2015/10/21/chartex" xmlns:cx3="http://schemas.microsoft.com/office/drawing/2016/5/9/chartex" xmlns:cx4="http://schemas.microsoft.com/office/drawing/2016/5/10/chartex" xmlns:cx5="http://schemas.microsoft.com/office/drawing/2016/5/11/chartex" xmlns:cx6="http://schemas.microsoft.com/office/drawing/2016/5/12/chartex" xmlns:cx7="http://schemas.microsoft.com/office/drawing/2016/5/13/chartex" xmlns:cx8="http://schemas.microsoft.com/office/drawing/2016/5/14/chartex" xmlns:mc="http://schemas.openxmlformats.org/markup-compatibility/2006" xmlns:aink="http://schemas.microsoft.com/office/drawing/2016/ink" xmlns:am3d="http://schemas.microsoft.com/office/drawing/2017/model3d" xmlns:o="urn:schemas-microsoft-com:office:office" xmlns:r="http://schemas.openxmlformats.org/officeDocument/2006/relationships" xmlns:m="http://schemas.openxmlformats.org/officeDocument/2006/math" xmlns:v="urn:schemas-microsoft-com:vml" xmlns:wp14="http://schemas.microsoft.com/office/word/2010/wordprocessingDrawing" xmlns:wp="http://schemas.openxmlformats.org/drawingml/2006/wordprocessingDrawing" xmlns:w10="urn:schemas-microsoft-com:office:word" xmlns:w="http://schemas.openxmlformats.org/wordprocessingml/2006/main" xmlns:w14="http://schemas.microsoft.com/office/word/2010/wordml" xmlns:w15="http://schemas.microsoft.com/office/word/2012/wordml" xmlns:w16cid="http://schemas.microsoft.com/office/word/2016/wordml/cid" xmlns:w16se="http://schemas.microsoft.com/office/word/2015/wordml/symex" xmlns:wpg="http://schemas.microsoft.com/office/word/2010/wordprocessingGroup" xmlns:wpi="http://schemas.microsoft.com/office/word/2010/wordprocessingInk" xmlns:wne="http://schemas.microsoft.com/office/word/2006/wordml" xmlns:wps="http://schemas.microsoft.com/office/word/2010/wordprocessingShape" mc:Ignorable="w14 w15 w16se w16cid wp14">
+<w:hdr xmlns:wpc="http://schemas.microsoft.com/office/word/2010/wordprocessingCanvas" xmlns:cx="http://schemas.microsoft.com/office/drawing/2014/chartex" xmlns:cx1="http://schemas.microsoft.com/office/drawing/2015/9/8/chartex" xmlns:mc="http://schemas.openxmlformats.org/markup-compatibility/2006" xmlns:o="urn:schemas-microsoft-com:office:office" xmlns:r="http://schemas.openxmlformats.org/officeDocument/2006/relationships" xmlns:m="http://schemas.openxmlformats.org/officeDocument/2006/math" xmlns:v="urn:schemas-microsoft-com:vml" xmlns:wp14="http://schemas.microsoft.com/office/word/2010/wordprocessingDrawing" xmlns:wp="http://schemas.openxmlformats.org/drawingml/2006/wordprocessingDrawing" xmlns:w10="urn:schemas-microsoft-com:office:word" xmlns:w="http://schemas.openxmlformats.org/wordprocessingml/2006/main" xmlns:w14="http://schemas.microsoft.com/office/word/2010/wordml" xmlns:w15="http://schemas.microsoft.com/office/word/2012/wordml" xmlns:w16se="http://schemas.microsoft.com/office/word/2015/wordml/symex" xmlns:wpg="http://schemas.microsoft.com/office/word/2010/wordprocessingGroup" xmlns:wpi="http://schemas.microsoft.com/office/word/2010/wordprocessingInk" xmlns:wne="http://schemas.microsoft.com/office/word/2006/wordml" xmlns:wps="http://schemas.microsoft.com/office/word/2010/wordprocessingShape" mc:Ignorable="w14 w15 w16se wp14">
   <w:p>
     <w:pPr>
       <w:pStyle w:val="Header"/>
@@ -20394,7 +20507,7 @@
 </file>
 
 <file path=word/numbering.xml><?xml version="1.0" encoding="utf-8"?>
-<w:numbering xmlns:wpc="http://schemas.microsoft.com/office/word/2010/wordprocessingCanvas" xmlns:cx="http://schemas.microsoft.com/office/drawing/2014/chartex" xmlns:cx1="http://schemas.microsoft.com/office/drawing/2015/9/8/chartex" xmlns:cx2="http://schemas.microsoft.com/office/drawing/2015/10/21/chartex" xmlns:cx3="http://schemas.microsoft.com/office/drawing/2016/5/9/chartex" xmlns:cx4="http://schemas.microsoft.com/office/drawing/2016/5/10/chartex" xmlns:cx5="http://schemas.microsoft.com/office/drawing/2016/5/11/chartex" xmlns:cx6="http://schemas.microsoft.com/office/drawing/2016/5/12/chartex" xmlns:cx7="http://schemas.microsoft.com/office/drawing/2016/5/13/chartex" xmlns:cx8="http://schemas.microsoft.com/office/drawing/2016/5/14/chartex" xmlns:mc="http://schemas.openxmlformats.org/markup-compatibility/2006" xmlns:aink="http://schemas.microsoft.com/office/drawing/2016/ink" xmlns:am3d="http://schemas.microsoft.com/office/drawing/2017/model3d" xmlns:o="urn:schemas-microsoft-com:office:office" xmlns:r="http://schemas.openxmlformats.org/officeDocument/2006/relationships" xmlns:m="http://schemas.openxmlformats.org/officeDocument/2006/math" xmlns:v="urn:schemas-microsoft-com:vml" xmlns:wp14="http://schemas.microsoft.com/office/word/2010/wordprocessingDrawing" xmlns:wp="http://schemas.openxmlformats.org/drawingml/2006/wordprocessingDrawing" xmlns:w10="urn:schemas-microsoft-com:office:word" xmlns:w="http://schemas.openxmlformats.org/wordprocessingml/2006/main" xmlns:w14="http://schemas.microsoft.com/office/word/2010/wordml" xmlns:w15="http://schemas.microsoft.com/office/word/2012/wordml" xmlns:w16cid="http://schemas.microsoft.com/office/word/2016/wordml/cid" xmlns:w16se="http://schemas.microsoft.com/office/word/2015/wordml/symex" xmlns:wpg="http://schemas.microsoft.com/office/word/2010/wordprocessingGroup" xmlns:wpi="http://schemas.microsoft.com/office/word/2010/wordprocessingInk" xmlns:wne="http://schemas.microsoft.com/office/word/2006/wordml" xmlns:wps="http://schemas.microsoft.com/office/word/2010/wordprocessingShape" mc:Ignorable="w14 w15 w16se w16cid wp14">
+<w:numbering xmlns:wpc="http://schemas.microsoft.com/office/word/2010/wordprocessingCanvas" xmlns:cx="http://schemas.microsoft.com/office/drawing/2014/chartex" xmlns:cx1="http://schemas.microsoft.com/office/drawing/2015/9/8/chartex" xmlns:mc="http://schemas.openxmlformats.org/markup-compatibility/2006" xmlns:o="urn:schemas-microsoft-com:office:office" xmlns:r="http://schemas.openxmlformats.org/officeDocument/2006/relationships" xmlns:m="http://schemas.openxmlformats.org/officeDocument/2006/math" xmlns:v="urn:schemas-microsoft-com:vml" xmlns:wp14="http://schemas.microsoft.com/office/word/2010/wordprocessingDrawing" xmlns:wp="http://schemas.openxmlformats.org/drawingml/2006/wordprocessingDrawing" xmlns:w10="urn:schemas-microsoft-com:office:word" xmlns:w="http://schemas.openxmlformats.org/wordprocessingml/2006/main" xmlns:w14="http://schemas.microsoft.com/office/word/2010/wordml" xmlns:w15="http://schemas.microsoft.com/office/word/2012/wordml" xmlns:w16se="http://schemas.microsoft.com/office/word/2015/wordml/symex" xmlns:wpg="http://schemas.microsoft.com/office/word/2010/wordprocessingGroup" xmlns:wpi="http://schemas.microsoft.com/office/word/2010/wordprocessingInk" xmlns:wne="http://schemas.microsoft.com/office/word/2006/wordml" xmlns:wps="http://schemas.microsoft.com/office/word/2010/wordprocessingShape" mc:Ignorable="w14 w15 w16se wp14">
   <w:abstractNum w:abstractNumId="0" w15:restartNumberingAfterBreak="0">
     <w:nsid w:val="04211131"/>
     <w:multiLevelType w:val="multilevel"/>
@@ -21099,7 +21212,7 @@
 </file>
 
 <file path=word/styles.xml><?xml version="1.0" encoding="utf-8"?>
-<w:styles xmlns:mc="http://schemas.openxmlformats.org/markup-compatibility/2006" xmlns:r="http://schemas.openxmlformats.org/officeDocument/2006/relationships" xmlns:w="http://schemas.openxmlformats.org/wordprocessingml/2006/main" xmlns:w14="http://schemas.microsoft.com/office/word/2010/wordml" xmlns:w15="http://schemas.microsoft.com/office/word/2012/wordml" xmlns:w16cid="http://schemas.microsoft.com/office/word/2016/wordml/cid" xmlns:w16se="http://schemas.microsoft.com/office/word/2015/wordml/symex" mc:Ignorable="w14 w15 w16se w16cid">
+<w:styles xmlns:mc="http://schemas.openxmlformats.org/markup-compatibility/2006" xmlns:r="http://schemas.openxmlformats.org/officeDocument/2006/relationships" xmlns:w="http://schemas.openxmlformats.org/wordprocessingml/2006/main" xmlns:w14="http://schemas.microsoft.com/office/word/2010/wordml" xmlns:w15="http://schemas.microsoft.com/office/word/2012/wordml" xmlns:w16se="http://schemas.microsoft.com/office/word/2015/wordml/symex" mc:Ignorable="w14 w15 w16se">
   <w:docDefaults>
     <w:rPrDefault>
       <w:rPr>
@@ -21109,7 +21222,7 @@
     </w:rPrDefault>
     <w:pPrDefault/>
   </w:docDefaults>
-  <w:latentStyles w:defLockedState="0" w:defUIPriority="0" w:defSemiHidden="0" w:defUnhideWhenUsed="0" w:defQFormat="0" w:count="375">
+  <w:latentStyles w:defLockedState="0" w:defUIPriority="0" w:defSemiHidden="0" w:defUnhideWhenUsed="0" w:defQFormat="0" w:count="371">
     <w:lsdException w:name="Normal" w:qFormat="1"/>
     <w:lsdException w:name="heading 1" w:qFormat="1"/>
     <w:lsdException w:name="heading 2" w:qFormat="1"/>
@@ -21472,10 +21585,6 @@
     <w:lsdException w:name="List Table 5 Dark Accent 6" w:uiPriority="50"/>
     <w:lsdException w:name="List Table 6 Colorful Accent 6" w:uiPriority="51"/>
     <w:lsdException w:name="List Table 7 Colorful Accent 6" w:uiPriority="52"/>
-    <w:lsdException w:name="Mention" w:semiHidden="1" w:uiPriority="99" w:unhideWhenUsed="1"/>
-    <w:lsdException w:name="Smart Hyperlink" w:semiHidden="1" w:uiPriority="99" w:unhideWhenUsed="1"/>
-    <w:lsdException w:name="Hashtag" w:semiHidden="1" w:uiPriority="99" w:unhideWhenUsed="1"/>
-    <w:lsdException w:name="Unresolved Mention" w:semiHidden="1" w:uiPriority="99" w:unhideWhenUsed="1"/>
   </w:latentStyles>
   <w:style w:type="paragraph" w:default="1" w:styleId="Normal">
     <w:name w:val="Normal"/>
@@ -22916,7 +23025,7 @@
       <w:contextualSpacing/>
     </w:pPr>
   </w:style>
-  <w:style w:type="character" w:styleId="UnresolvedMention">
+  <w:style w:type="character" w:customStyle="1" w:styleId="UnresolvedMention">
     <w:name w:val="Unresolved Mention"/>
     <w:basedOn w:val="DefaultParagraphFont"/>
     <w:uiPriority w:val="99"/>
@@ -23806,7 +23915,7 @@
 </file>
 
 <file path=customXml/itemProps1.xml><?xml version="1.0" encoding="utf-8"?>
-<ds:datastoreItem xmlns:ds="http://schemas.openxmlformats.org/officeDocument/2006/customXml" ds:itemID="{B6C90E29-0E1A-4B58-91CF-A6A3290EA2C2}">
+<ds:datastoreItem xmlns:ds="http://schemas.openxmlformats.org/officeDocument/2006/customXml" ds:itemID="{120E799F-8628-4956-BD0C-A2C84279C626}">
   <ds:schemaRefs>
     <ds:schemaRef ds:uri="http://schemas.openxmlformats.org/officeDocument/2006/bibliography"/>
   </ds:schemaRefs>

</xml_diff>